<commit_message>
Added Background of the study
</commit_message>
<xml_diff>
--- a/IT-documentation-2-New-Revision_2.docx
+++ b/IT-documentation-2-New-Revision_2.docx
@@ -1,6 +1,6 @@
 
 <file path=word/document.xml><?xml version="1.0" encoding="utf-8"?>
-<w:document xmlns:wpc="http://schemas.microsoft.com/office/word/2010/wordprocessingCanvas" xmlns:mc="http://schemas.openxmlformats.org/markup-compatibility/2006" xmlns:o="urn:schemas-microsoft-com:office:office" xmlns:r="http://schemas.openxmlformats.org/officeDocument/2006/relationships" xmlns:m="http://schemas.openxmlformats.org/officeDocument/2006/math" xmlns:v="urn:schemas-microsoft-com:vml" xmlns:wp14="http://schemas.microsoft.com/office/word/2010/wordprocessingDrawing" xmlns:wp="http://schemas.openxmlformats.org/drawingml/2006/wordprocessingDrawing" xmlns:w10="urn:schemas-microsoft-com:office:word" xmlns:w="http://schemas.openxmlformats.org/wordprocessingml/2006/main" xmlns:w14="http://schemas.microsoft.com/office/word/2010/wordml" xmlns:wpg="http://schemas.microsoft.com/office/word/2010/wordprocessingGroup" xmlns:wpi="http://schemas.microsoft.com/office/word/2010/wordprocessingInk" xmlns:wne="http://schemas.microsoft.com/office/word/2006/wordml" xmlns:wps="http://schemas.microsoft.com/office/word/2010/wordprocessingShape" mc:Ignorable="w14 wp14">
+<w:document xmlns:wpc="http://schemas.microsoft.com/office/word/2010/wordprocessingCanvas" xmlns:mo="http://schemas.microsoft.com/office/mac/office/2008/main" xmlns:mc="http://schemas.openxmlformats.org/markup-compatibility/2006" xmlns:mv="urn:schemas-microsoft-com:mac:vml" xmlns:o="urn:schemas-microsoft-com:office:office" xmlns:r="http://schemas.openxmlformats.org/officeDocument/2006/relationships" xmlns:m="http://schemas.openxmlformats.org/officeDocument/2006/math" xmlns:v="urn:schemas-microsoft-com:vml" xmlns:wp14="http://schemas.microsoft.com/office/word/2010/wordprocessingDrawing" xmlns:wp="http://schemas.openxmlformats.org/drawingml/2006/wordprocessingDrawing" xmlns:w10="urn:schemas-microsoft-com:office:word" xmlns:w="http://schemas.openxmlformats.org/wordprocessingml/2006/main" xmlns:w14="http://schemas.microsoft.com/office/word/2010/wordml" xmlns:wpg="http://schemas.microsoft.com/office/word/2010/wordprocessingGroup" xmlns:wpi="http://schemas.microsoft.com/office/word/2010/wordprocessingInk" xmlns:wne="http://schemas.microsoft.com/office/word/2006/wordml" xmlns:wps="http://schemas.microsoft.com/office/word/2010/wordprocessingShape" mc:Ignorable="w14 wp14">
   <w:body>
     <w:p>
       <w:pPr>
@@ -5655,19 +5655,8 @@
         </w:rPr>
         <w:t xml:space="preserve"> and handheld by the HRRS it strengthens the decision making of DILG-CAR, it will support on how DILG-CAR will act with regards to the matter.</w:t>
       </w:r>
-    </w:p>
-    <w:p>
-      <w:pPr>
-        <w:spacing w:before="30" w:after="0" w:line="360" w:lineRule="auto"/>
-        <w:ind w:left="360"/>
-        <w:contextualSpacing/>
-        <w:rPr>
-          <w:rFonts w:ascii="Times New Roman" w:eastAsia="Times New Roman" w:hAnsi="Times New Roman" w:cs="Times New Roman"/>
-          <w:b/>
-          <w:sz w:val="24"/>
-          <w:szCs w:val="24"/>
-        </w:rPr>
-      </w:pPr>
+      <w:bookmarkStart w:id="0" w:name="_GoBack"/>
+      <w:bookmarkEnd w:id="0"/>
     </w:p>
     <w:p>
       <w:pPr>
@@ -5708,24 +5697,73 @@
     <w:p>
       <w:pPr>
         <w:pStyle w:val="ListParagraph"/>
-        <w:spacing w:line="360" w:lineRule="auto"/>
+        <w:spacing w:before="30" w:after="0" w:line="360" w:lineRule="auto"/>
         <w:ind w:left="360" w:firstLine="360"/>
-        <w:jc w:val="both"/>
-        <w:rPr>
-          <w:rFonts w:ascii="Times New Roman" w:eastAsia="Times New Roman" w:hAnsi="Times New Roman" w:cs="Times New Roman"/>
-          <w:sz w:val="24"/>
-          <w:szCs w:val="24"/>
-          <w:lang w:eastAsia="en-PH"/>
-        </w:rPr>
-      </w:pPr>
-      <w:r>
-        <w:rPr>
-          <w:rFonts w:ascii="Times New Roman" w:eastAsia="Times New Roman" w:hAnsi="Times New Roman" w:cs="Times New Roman"/>
-          <w:sz w:val="24"/>
-          <w:szCs w:val="24"/>
-          <w:lang w:eastAsia="en-PH"/>
-        </w:rPr>
-        <w:t>HRRS is under the Finance and the Administrative Division (FAD) of the DILG-CAR that handles the different forms used by the regional office when it comes to their human resources. This includes the Personal Data Sheet (PDS), Daily Time Record (DTR), Service Records, Notice of Step Increment (NOSI), Notice of Salary Adjustment (NOSA), Leave Ledger Card, Application for Leave of the employee and the Personal Services Itemization and Plantilla of Personnel (PSIPOP) or Plantilla of the DILG-CAR.</w:t>
+        <w:rPr>
+          <w:rFonts w:ascii="Times New Roman" w:eastAsia="Times New Roman" w:hAnsi="Times New Roman" w:cs="Times New Roman"/>
+          <w:sz w:val="24"/>
+          <w:szCs w:val="24"/>
+          <w:lang w:eastAsia="en-PH"/>
+        </w:rPr>
+      </w:pPr>
+      <w:r>
+        <w:rPr>
+          <w:rFonts w:ascii="Times New Roman" w:eastAsia="Times New Roman" w:hAnsi="Times New Roman" w:cs="Times New Roman"/>
+          <w:sz w:val="24"/>
+          <w:szCs w:val="24"/>
+          <w:lang w:eastAsia="en-PH"/>
+        </w:rPr>
+        <w:t xml:space="preserve">Under the Finance and Administrative Division (FAD) of DILG-CAR is the Human Resource and Records Section (HRRS) which handles the informational documents that is used in the organization. This informational documents contains information about employees, wages and salary, training and development, promotion, termination and many other information about personnel records. The HHRS specifically handles </w:t>
+      </w:r>
+      <w:r>
+        <w:rPr>
+          <w:rFonts w:ascii="Times New Roman" w:eastAsia="Times New Roman" w:hAnsi="Times New Roman" w:cs="Times New Roman"/>
+          <w:sz w:val="24"/>
+          <w:szCs w:val="24"/>
+          <w:lang w:eastAsia="en-PH"/>
+        </w:rPr>
+        <w:t>the Personal Data Sheet (PDS), Daily Time Record (DTR), Service Records, Notice of Step Increment (NOSI), Notice of Salary Adjustment (NOSA), Leave Ledger Card, Application for Leave of the employee and the Personal Services Itemization and Plantilla of Personnel (PSIPOP) or Plantilla of the DILG-CAR</w:t>
+      </w:r>
+      <w:r>
+        <w:rPr>
+          <w:rFonts w:ascii="Times New Roman" w:eastAsia="Times New Roman" w:hAnsi="Times New Roman" w:cs="Times New Roman"/>
+          <w:sz w:val="24"/>
+          <w:szCs w:val="24"/>
+          <w:lang w:eastAsia="en-PH"/>
+        </w:rPr>
+        <w:t>.</w:t>
+      </w:r>
+    </w:p>
+    <w:p>
+      <w:pPr>
+        <w:pStyle w:val="ListParagraph"/>
+        <w:spacing w:before="30" w:after="0" w:line="360" w:lineRule="auto"/>
+        <w:ind w:left="360" w:firstLine="360"/>
+        <w:rPr>
+          <w:rFonts w:ascii="Times New Roman" w:eastAsia="Times New Roman" w:hAnsi="Times New Roman" w:cs="Times New Roman"/>
+          <w:sz w:val="24"/>
+          <w:szCs w:val="24"/>
+          <w:lang w:eastAsia="en-PH"/>
+        </w:rPr>
+      </w:pPr>
+      <w:r>
+        <w:rPr>
+          <w:rFonts w:ascii="Times New Roman" w:eastAsia="Times New Roman" w:hAnsi="Times New Roman" w:cs="Times New Roman"/>
+          <w:sz w:val="24"/>
+          <w:szCs w:val="24"/>
+          <w:lang w:eastAsia="en-PH"/>
+        </w:rPr>
+        <w:t xml:space="preserve">Most of the documents are still being handled manually and are still paper-based, also the HRRS is using productivity tools like Microsoft Word and Microsoft Excel to manually </w:t>
+      </w:r>
+      <w:r>
+        <w:rPr>
+          <w:rFonts w:ascii="Times New Roman" w:eastAsia="Times New Roman" w:hAnsi="Times New Roman" w:cs="Times New Roman"/>
+          <w:sz w:val="24"/>
+          <w:szCs w:val="24"/>
+          <w:lang w:eastAsia="en-PH"/>
+        </w:rPr>
+        <w:lastRenderedPageBreak/>
+        <w:t>compute data, digitally store the information regarding about the documents, and generate, edit and update reports. Every employee has a Microsoft and Excel file that is named after them, the files are reports about that specific employee.</w:t>
       </w:r>
     </w:p>
     <w:p>
@@ -5741,76 +5779,6 @@
           <w:lang w:eastAsia="en-PH"/>
         </w:rPr>
       </w:pPr>
-    </w:p>
-    <w:p>
-      <w:pPr>
-        <w:pStyle w:val="ListParagraph"/>
-        <w:spacing w:line="360" w:lineRule="auto"/>
-        <w:ind w:left="360" w:firstLine="360"/>
-        <w:jc w:val="both"/>
-        <w:rPr>
-          <w:rFonts w:ascii="Times New Roman" w:eastAsia="Times New Roman" w:hAnsi="Times New Roman" w:cs="Times New Roman"/>
-          <w:sz w:val="24"/>
-          <w:szCs w:val="24"/>
-          <w:lang w:eastAsia="en-PH"/>
-        </w:rPr>
-      </w:pPr>
-    </w:p>
-    <w:p>
-      <w:pPr>
-        <w:pStyle w:val="ListParagraph"/>
-        <w:spacing w:line="360" w:lineRule="auto"/>
-        <w:ind w:left="360" w:firstLine="360"/>
-        <w:jc w:val="both"/>
-        <w:rPr>
-          <w:rFonts w:ascii="Times New Roman" w:eastAsia="Times New Roman" w:hAnsi="Times New Roman" w:cs="Times New Roman"/>
-          <w:sz w:val="24"/>
-          <w:szCs w:val="24"/>
-          <w:lang w:eastAsia="en-PH"/>
-        </w:rPr>
-      </w:pPr>
-    </w:p>
-    <w:p>
-      <w:pPr>
-        <w:pStyle w:val="ListParagraph"/>
-        <w:spacing w:line="360" w:lineRule="auto"/>
-        <w:ind w:left="360" w:firstLine="360"/>
-        <w:jc w:val="both"/>
-        <w:rPr>
-          <w:rFonts w:ascii="Times New Roman" w:eastAsia="Times New Roman" w:hAnsi="Times New Roman" w:cs="Times New Roman"/>
-          <w:sz w:val="24"/>
-          <w:szCs w:val="24"/>
-          <w:lang w:eastAsia="en-PH"/>
-        </w:rPr>
-      </w:pPr>
-      <w:r>
-        <w:rPr>
-          <w:rFonts w:ascii="Times New Roman" w:eastAsia="Times New Roman" w:hAnsi="Times New Roman" w:cs="Times New Roman"/>
-          <w:sz w:val="24"/>
-          <w:szCs w:val="24"/>
-          <w:lang w:eastAsia="en-PH"/>
-        </w:rPr>
-        <w:lastRenderedPageBreak/>
-        <w:t xml:space="preserve">DILG-CAR HRRS still uses manual processes in their current system with the use of productivity tools like Microsoft Word and Excel. Through this productivity tool they manually input the data to store it digitally for information management, it is stored in a way that each employee has different report stored in separate files. In generating the reports, they are also using the productivity tool to manually edit each report for </w:t>
-      </w:r>
-      <w:r>
-        <w:rPr>
-          <w:rFonts w:ascii="Times New Roman" w:eastAsia="Times New Roman" w:hAnsi="Times New Roman" w:cs="Times New Roman"/>
-          <w:sz w:val="24"/>
-          <w:szCs w:val="24"/>
-          <w:lang w:eastAsia="en-PH"/>
-        </w:rPr>
-        <w:t>several</w:t>
-      </w:r>
-      <w:r>
-        <w:rPr>
-          <w:rFonts w:ascii="Times New Roman" w:eastAsia="Times New Roman" w:hAnsi="Times New Roman" w:cs="Times New Roman"/>
-          <w:sz w:val="24"/>
-          <w:szCs w:val="24"/>
-          <w:lang w:eastAsia="en-PH"/>
-        </w:rPr>
-        <w:t xml:space="preserve"> update or correction and it is done for every employee of DILG-CAR.</w:t>
-      </w:r>
     </w:p>
     <w:tbl>
       <w:tblPr>
@@ -6112,21 +6080,21 @@
           <w:noProof/>
           <w:sz w:val="24"/>
           <w:szCs w:val="24"/>
-          <w:lang w:eastAsia="en-PH"/>
+          <w:lang w:val="en-US"/>
         </w:rPr>
         <mc:AlternateContent>
           <mc:Choice Requires="wps">
             <w:drawing>
-              <wp:anchor distT="0" distB="0" distL="114300" distR="114300" simplePos="0" relativeHeight="251659264" behindDoc="0" locked="0" layoutInCell="1" allowOverlap="1" wp14:anchorId="1A18012E" wp14:editId="25F1FED1">
+              <wp:anchor distT="0" distB="0" distL="114300" distR="114300" simplePos="0" relativeHeight="251659264" behindDoc="0" locked="0" layoutInCell="1" allowOverlap="1" wp14:anchorId="1A18012E" wp14:editId="70061B3C">
                 <wp:simplePos x="0" y="0"/>
                 <wp:positionH relativeFrom="column">
                   <wp:posOffset>2971800</wp:posOffset>
                 </wp:positionH>
                 <wp:positionV relativeFrom="paragraph">
-                  <wp:posOffset>83185</wp:posOffset>
+                  <wp:posOffset>53340</wp:posOffset>
                 </wp:positionV>
                 <wp:extent cx="0" cy="914400"/>
-                <wp:effectExtent l="0" t="0" r="38100" b="19050"/>
+                <wp:effectExtent l="0" t="0" r="25400" b="25400"/>
                 <wp:wrapNone/>
                 <wp:docPr id="4" name="Straight Connector 4"/>
                 <wp:cNvGraphicFramePr/>
@@ -6161,12 +6129,15 @@
                     </wps:wsp>
                   </a:graphicData>
                 </a:graphic>
+                <wp14:sizeRelV relativeFrom="margin">
+                  <wp14:pctHeight>0</wp14:pctHeight>
+                </wp14:sizeRelV>
               </wp:anchor>
             </w:drawing>
           </mc:Choice>
-          <mc:Fallback xmlns:cx="http://schemas.microsoft.com/office/drawing/2014/chartex" xmlns:cx1="http://schemas.microsoft.com/office/drawing/2015/9/8/chartex" xmlns:cx2="http://schemas.microsoft.com/office/drawing/2015/10/21/chartex" xmlns:cx3="http://schemas.microsoft.com/office/drawing/2016/5/9/chartex" xmlns:cx4="http://schemas.microsoft.com/office/drawing/2016/5/10/chartex" xmlns:cx5="http://schemas.microsoft.com/office/drawing/2016/5/11/chartex" xmlns:cx6="http://schemas.microsoft.com/office/drawing/2016/5/12/chartex" xmlns:cx7="http://schemas.microsoft.com/office/drawing/2016/5/13/chartex" xmlns:cx8="http://schemas.microsoft.com/office/drawing/2016/5/14/chartex" xmlns:aink="http://schemas.microsoft.com/office/drawing/2016/ink" xmlns:am3d="http://schemas.microsoft.com/office/drawing/2017/model3d" xmlns:w15="http://schemas.microsoft.com/office/word/2012/wordml" xmlns:w16cid="http://schemas.microsoft.com/office/word/2016/wordml/cid" xmlns:w16se="http://schemas.microsoft.com/office/word/2015/wordml/symex" xmlns:mv="urn:schemas-microsoft-com:mac:vml" xmlns:mo="http://schemas.microsoft.com/office/mac/office/2008/main">
+          <mc:Fallback>
             <w:pict>
-              <v:line w14:anchorId="2E4ACC01" id="Straight Connector 4" o:spid="_x0000_s1026" style="position:absolute;z-index:251659264;visibility:visible;mso-wrap-style:square;mso-wrap-distance-left:9pt;mso-wrap-distance-top:0;mso-wrap-distance-right:9pt;mso-wrap-distance-bottom:0;mso-position-horizontal:absolute;mso-position-horizontal-relative:text;mso-position-vertical:absolute;mso-position-vertical-relative:text" from="234pt,6.55pt" to="234pt,78.55pt" o:gfxdata="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" strokecolor="black [3200]" strokeweight="1.5pt">
+              <v:line id="Straight Connector 4" o:spid="_x0000_s1026" style="position:absolute;z-index:251659264;visibility:visible;mso-wrap-style:square;mso-height-percent:0;mso-wrap-distance-left:9pt;mso-wrap-distance-top:0;mso-wrap-distance-right:9pt;mso-wrap-distance-bottom:0;mso-position-horizontal:absolute;mso-position-horizontal-relative:text;mso-position-vertical:absolute;mso-position-vertical-relative:text;mso-height-percent:0;mso-height-relative:margin" from="234pt,4.2pt" to="234pt,76.2pt" o:gfxdata="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" strokecolor="black [3200]" strokeweight="1.5pt">
                 <v:stroke joinstyle="miter"/>
               </v:line>
             </w:pict>
@@ -6745,7 +6716,7 @@
     <w:p>
       <w:pPr>
         <w:pStyle w:val="ListParagraph"/>
-        <w:spacing w:before="30" w:after="0" w:line="240" w:lineRule="auto"/>
+        <w:spacing w:before="30" w:after="0" w:line="360" w:lineRule="auto"/>
         <w:ind w:left="360"/>
         <w:jc w:val="both"/>
         <w:rPr>
@@ -6785,34 +6756,6 @@
         </w:rPr>
         <w:t xml:space="preserve"> shows the structure of the HRRS in DILG-CAR and the relations and relative ranks of their positions.</w:t>
       </w:r>
-    </w:p>
-    <w:p>
-      <w:pPr>
-        <w:pStyle w:val="ListParagraph"/>
-        <w:spacing w:before="30" w:after="0" w:line="240" w:lineRule="auto"/>
-        <w:ind w:left="360"/>
-        <w:jc w:val="both"/>
-        <w:rPr>
-          <w:rFonts w:ascii="Times New Roman" w:eastAsia="Times New Roman" w:hAnsi="Times New Roman" w:cs="Times New Roman"/>
-          <w:sz w:val="24"/>
-          <w:szCs w:val="24"/>
-          <w:lang w:eastAsia="en-PH"/>
-        </w:rPr>
-      </w:pPr>
-    </w:p>
-    <w:p>
-      <w:pPr>
-        <w:pStyle w:val="ListParagraph"/>
-        <w:spacing w:before="30" w:after="0" w:line="240" w:lineRule="auto"/>
-        <w:ind w:left="360"/>
-        <w:jc w:val="both"/>
-        <w:rPr>
-          <w:rFonts w:ascii="Times New Roman" w:eastAsia="Times New Roman" w:hAnsi="Times New Roman" w:cs="Times New Roman"/>
-          <w:sz w:val="24"/>
-          <w:szCs w:val="24"/>
-          <w:lang w:eastAsia="en-PH"/>
-        </w:rPr>
-      </w:pPr>
     </w:p>
     <w:p>
       <w:pPr>
@@ -7033,6 +6976,7 @@
           <w:szCs w:val="24"/>
           <w:lang w:eastAsia="en-PH"/>
         </w:rPr>
+        <w:lastRenderedPageBreak/>
         <w:t>Processing of Personal Data Sheet</w:t>
       </w:r>
       <w:r>
@@ -7319,7 +7263,7 @@
       <w:r>
         <w:rPr>
           <w:noProof/>
-          <w:lang w:eastAsia="en-PH"/>
+          <w:lang w:val="en-US"/>
         </w:rPr>
         <mc:AlternateContent>
           <mc:Choice Requires="wps">
@@ -7388,7 +7332,7 @@
               </wp:anchor>
             </w:drawing>
           </mc:Choice>
-          <mc:Fallback xmlns:mv="urn:schemas-microsoft-com:mac:vml" xmlns:mo="http://schemas.microsoft.com/office/mac/office/2008/main">
+          <mc:Fallback>
             <w:pict>
               <v:shapetype id="_x0000_t116" coordsize="21600,21600" o:spt="116" path="m3475,0qx0,10800,3475,21600l18125,21600qx21600,10800,18125,0xe">
                 <v:stroke joinstyle="miter"/>
@@ -7418,7 +7362,7 @@
       <w:r>
         <w:rPr>
           <w:noProof/>
-          <w:lang w:eastAsia="en-PH"/>
+          <w:lang w:val="en-US"/>
         </w:rPr>
         <mc:AlternateContent>
           <mc:Choice Requires="wps">
@@ -7493,7 +7437,7 @@
               </wp:anchor>
             </w:drawing>
           </mc:Choice>
-          <mc:Fallback xmlns:mv="urn:schemas-microsoft-com:mac:vml" xmlns:mo="http://schemas.microsoft.com/office/mac/office/2008/main">
+          <mc:Fallback>
             <w:pict>
               <v:shapetype id="_x0000_t110" coordsize="21600,21600" o:spt="110" path="m10800,0l0,10800,10800,21600,21600,10800xe">
                 <v:stroke joinstyle="miter"/>
@@ -7520,7 +7464,7 @@
       <w:r>
         <w:rPr>
           <w:noProof/>
-          <w:lang w:eastAsia="en-PH"/>
+          <w:lang w:val="en-US"/>
         </w:rPr>
         <mc:AlternateContent>
           <mc:Choice Requires="wps">
@@ -7572,7 +7516,7 @@
               </wp:anchor>
             </w:drawing>
           </mc:Choice>
-          <mc:Fallback xmlns:cx="http://schemas.microsoft.com/office/drawing/2014/chartex" xmlns:cx1="http://schemas.microsoft.com/office/drawing/2015/9/8/chartex" xmlns:cx2="http://schemas.microsoft.com/office/drawing/2015/10/21/chartex" xmlns:cx3="http://schemas.microsoft.com/office/drawing/2016/5/9/chartex" xmlns:cx4="http://schemas.microsoft.com/office/drawing/2016/5/10/chartex" xmlns:cx5="http://schemas.microsoft.com/office/drawing/2016/5/11/chartex" xmlns:cx6="http://schemas.microsoft.com/office/drawing/2016/5/12/chartex" xmlns:cx7="http://schemas.microsoft.com/office/drawing/2016/5/13/chartex" xmlns:cx8="http://schemas.microsoft.com/office/drawing/2016/5/14/chartex" xmlns:aink="http://schemas.microsoft.com/office/drawing/2016/ink" xmlns:am3d="http://schemas.microsoft.com/office/drawing/2017/model3d" xmlns:w15="http://schemas.microsoft.com/office/word/2012/wordml" xmlns:w16cid="http://schemas.microsoft.com/office/word/2016/wordml/cid" xmlns:w16se="http://schemas.microsoft.com/office/word/2015/wordml/symex" xmlns:mv="urn:schemas-microsoft-com:mac:vml" xmlns:mo="http://schemas.microsoft.com/office/mac/office/2008/main">
+          <mc:Fallback xmlns:w16se="http://schemas.microsoft.com/office/word/2015/wordml/symex" xmlns:w16cid="http://schemas.microsoft.com/office/word/2016/wordml/cid" xmlns:w15="http://schemas.microsoft.com/office/word/2012/wordml" xmlns:am3d="http://schemas.microsoft.com/office/drawing/2017/model3d" xmlns:aink="http://schemas.microsoft.com/office/drawing/2016/ink" xmlns:cx8="http://schemas.microsoft.com/office/drawing/2016/5/14/chartex" xmlns:cx7="http://schemas.microsoft.com/office/drawing/2016/5/13/chartex" xmlns:cx6="http://schemas.microsoft.com/office/drawing/2016/5/12/chartex" xmlns:cx5="http://schemas.microsoft.com/office/drawing/2016/5/11/chartex" xmlns:cx4="http://schemas.microsoft.com/office/drawing/2016/5/10/chartex" xmlns:cx3="http://schemas.microsoft.com/office/drawing/2016/5/9/chartex" xmlns:cx2="http://schemas.microsoft.com/office/drawing/2015/10/21/chartex" xmlns:cx1="http://schemas.microsoft.com/office/drawing/2015/9/8/chartex" xmlns:cx="http://schemas.microsoft.com/office/drawing/2014/chartex">
             <w:pict>
               <v:line w14:anchorId="4AB341E9" id="Straight Connector 11" o:spid="_x0000_s1026" style="position:absolute;flip:y;z-index:251673600;visibility:visible;mso-wrap-style:square;mso-wrap-distance-left:9pt;mso-wrap-distance-top:0;mso-wrap-distance-right:9pt;mso-wrap-distance-bottom:0;mso-position-horizontal:absolute;mso-position-horizontal-relative:text;mso-position-vertical:absolute;mso-position-vertical-relative:text" from="6in,90pt" to="6in,172.5pt" o:gfxdata="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" strokecolor="black [3200]" strokeweight="1pt">
                 <v:stroke joinstyle="miter"/>
@@ -7584,7 +7528,7 @@
       <w:r>
         <w:rPr>
           <w:noProof/>
-          <w:lang w:eastAsia="en-PH"/>
+          <w:lang w:val="en-US"/>
         </w:rPr>
         <mc:AlternateContent>
           <mc:Choice Requires="wps">
@@ -7639,7 +7583,7 @@
               </wp:anchor>
             </w:drawing>
           </mc:Choice>
-          <mc:Fallback xmlns:cx="http://schemas.microsoft.com/office/drawing/2014/chartex" xmlns:cx1="http://schemas.microsoft.com/office/drawing/2015/9/8/chartex" xmlns:cx2="http://schemas.microsoft.com/office/drawing/2015/10/21/chartex" xmlns:cx3="http://schemas.microsoft.com/office/drawing/2016/5/9/chartex" xmlns:cx4="http://schemas.microsoft.com/office/drawing/2016/5/10/chartex" xmlns:cx5="http://schemas.microsoft.com/office/drawing/2016/5/11/chartex" xmlns:cx6="http://schemas.microsoft.com/office/drawing/2016/5/12/chartex" xmlns:cx7="http://schemas.microsoft.com/office/drawing/2016/5/13/chartex" xmlns:cx8="http://schemas.microsoft.com/office/drawing/2016/5/14/chartex" xmlns:aink="http://schemas.microsoft.com/office/drawing/2016/ink" xmlns:am3d="http://schemas.microsoft.com/office/drawing/2017/model3d" xmlns:w15="http://schemas.microsoft.com/office/word/2012/wordml" xmlns:w16cid="http://schemas.microsoft.com/office/word/2016/wordml/cid" xmlns:w16se="http://schemas.microsoft.com/office/word/2015/wordml/symex" xmlns:mv="urn:schemas-microsoft-com:mac:vml" xmlns:mo="http://schemas.microsoft.com/office/mac/office/2008/main">
+          <mc:Fallback xmlns:w16se="http://schemas.microsoft.com/office/word/2015/wordml/symex" xmlns:w16cid="http://schemas.microsoft.com/office/word/2016/wordml/cid" xmlns:w15="http://schemas.microsoft.com/office/word/2012/wordml" xmlns:am3d="http://schemas.microsoft.com/office/drawing/2017/model3d" xmlns:aink="http://schemas.microsoft.com/office/drawing/2016/ink" xmlns:cx8="http://schemas.microsoft.com/office/drawing/2016/5/14/chartex" xmlns:cx7="http://schemas.microsoft.com/office/drawing/2016/5/13/chartex" xmlns:cx6="http://schemas.microsoft.com/office/drawing/2016/5/12/chartex" xmlns:cx5="http://schemas.microsoft.com/office/drawing/2016/5/11/chartex" xmlns:cx4="http://schemas.microsoft.com/office/drawing/2016/5/10/chartex" xmlns:cx3="http://schemas.microsoft.com/office/drawing/2016/5/9/chartex" xmlns:cx2="http://schemas.microsoft.com/office/drawing/2015/10/21/chartex" xmlns:cx1="http://schemas.microsoft.com/office/drawing/2015/9/8/chartex" xmlns:cx="http://schemas.microsoft.com/office/drawing/2014/chartex">
             <w:pict>
               <v:shapetype w14:anchorId="06F93DB2" id="_x0000_t32" coordsize="21600,21600" o:spt="32" o:oned="t" path="m,l21600,21600e" filled="f">
                 <v:path arrowok="t" fillok="f" o:connecttype="none"/>
@@ -7655,7 +7599,7 @@
       <w:r>
         <w:rPr>
           <w:noProof/>
-          <w:lang w:eastAsia="en-PH"/>
+          <w:lang w:val="en-US"/>
         </w:rPr>
         <mc:AlternateContent>
           <mc:Choice Requires="wps">
@@ -7710,7 +7654,7 @@
               </wp:anchor>
             </w:drawing>
           </mc:Choice>
-          <mc:Fallback xmlns:cx="http://schemas.microsoft.com/office/drawing/2014/chartex" xmlns:cx1="http://schemas.microsoft.com/office/drawing/2015/9/8/chartex" xmlns:cx2="http://schemas.microsoft.com/office/drawing/2015/10/21/chartex" xmlns:cx3="http://schemas.microsoft.com/office/drawing/2016/5/9/chartex" xmlns:cx4="http://schemas.microsoft.com/office/drawing/2016/5/10/chartex" xmlns:cx5="http://schemas.microsoft.com/office/drawing/2016/5/11/chartex" xmlns:cx6="http://schemas.microsoft.com/office/drawing/2016/5/12/chartex" xmlns:cx7="http://schemas.microsoft.com/office/drawing/2016/5/13/chartex" xmlns:cx8="http://schemas.microsoft.com/office/drawing/2016/5/14/chartex" xmlns:aink="http://schemas.microsoft.com/office/drawing/2016/ink" xmlns:am3d="http://schemas.microsoft.com/office/drawing/2017/model3d" xmlns:w15="http://schemas.microsoft.com/office/word/2012/wordml" xmlns:w16cid="http://schemas.microsoft.com/office/word/2016/wordml/cid" xmlns:w16se="http://schemas.microsoft.com/office/word/2015/wordml/symex" xmlns:mv="urn:schemas-microsoft-com:mac:vml" xmlns:mo="http://schemas.microsoft.com/office/mac/office/2008/main">
+          <mc:Fallback xmlns:w16se="http://schemas.microsoft.com/office/word/2015/wordml/symex" xmlns:w16cid="http://schemas.microsoft.com/office/word/2016/wordml/cid" xmlns:w15="http://schemas.microsoft.com/office/word/2012/wordml" xmlns:am3d="http://schemas.microsoft.com/office/drawing/2017/model3d" xmlns:aink="http://schemas.microsoft.com/office/drawing/2016/ink" xmlns:cx8="http://schemas.microsoft.com/office/drawing/2016/5/14/chartex" xmlns:cx7="http://schemas.microsoft.com/office/drawing/2016/5/13/chartex" xmlns:cx6="http://schemas.microsoft.com/office/drawing/2016/5/12/chartex" xmlns:cx5="http://schemas.microsoft.com/office/drawing/2016/5/11/chartex" xmlns:cx4="http://schemas.microsoft.com/office/drawing/2016/5/10/chartex" xmlns:cx3="http://schemas.microsoft.com/office/drawing/2016/5/9/chartex" xmlns:cx2="http://schemas.microsoft.com/office/drawing/2015/10/21/chartex" xmlns:cx1="http://schemas.microsoft.com/office/drawing/2015/9/8/chartex" xmlns:cx="http://schemas.microsoft.com/office/drawing/2014/chartex">
             <w:pict>
               <v:shape w14:anchorId="7DB611E1" id="Straight Arrow Connector 9" o:spid="_x0000_s1026" type="#_x0000_t32" style="position:absolute;margin-left:225pt;margin-top:117pt;width:0;height:27pt;z-index:251671552;visibility:visible;mso-wrap-style:square;mso-wrap-distance-left:9pt;mso-wrap-distance-top:0;mso-wrap-distance-right:9pt;mso-wrap-distance-bottom:0;mso-position-horizontal:absolute;mso-position-horizontal-relative:text;mso-position-vertical:absolute;mso-position-vertical-relative:text" o:gfxdata="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" strokecolor="black [3200]" strokeweight="1pt">
                 <v:stroke endarrow="block" joinstyle="miter"/>
@@ -7722,7 +7666,7 @@
       <w:r>
         <w:rPr>
           <w:noProof/>
-          <w:lang w:eastAsia="en-PH"/>
+          <w:lang w:val="en-US"/>
         </w:rPr>
         <mc:AlternateContent>
           <mc:Choice Requires="wps">
@@ -7777,7 +7721,7 @@
               </wp:anchor>
             </w:drawing>
           </mc:Choice>
-          <mc:Fallback xmlns:cx="http://schemas.microsoft.com/office/drawing/2014/chartex" xmlns:cx1="http://schemas.microsoft.com/office/drawing/2015/9/8/chartex" xmlns:cx2="http://schemas.microsoft.com/office/drawing/2015/10/21/chartex" xmlns:cx3="http://schemas.microsoft.com/office/drawing/2016/5/9/chartex" xmlns:cx4="http://schemas.microsoft.com/office/drawing/2016/5/10/chartex" xmlns:cx5="http://schemas.microsoft.com/office/drawing/2016/5/11/chartex" xmlns:cx6="http://schemas.microsoft.com/office/drawing/2016/5/12/chartex" xmlns:cx7="http://schemas.microsoft.com/office/drawing/2016/5/13/chartex" xmlns:cx8="http://schemas.microsoft.com/office/drawing/2016/5/14/chartex" xmlns:aink="http://schemas.microsoft.com/office/drawing/2016/ink" xmlns:am3d="http://schemas.microsoft.com/office/drawing/2017/model3d" xmlns:w15="http://schemas.microsoft.com/office/word/2012/wordml" xmlns:w16cid="http://schemas.microsoft.com/office/word/2016/wordml/cid" xmlns:w16se="http://schemas.microsoft.com/office/word/2015/wordml/symex" xmlns:mv="urn:schemas-microsoft-com:mac:vml" xmlns:mo="http://schemas.microsoft.com/office/mac/office/2008/main">
+          <mc:Fallback xmlns:w16se="http://schemas.microsoft.com/office/word/2015/wordml/symex" xmlns:w16cid="http://schemas.microsoft.com/office/word/2016/wordml/cid" xmlns:w15="http://schemas.microsoft.com/office/word/2012/wordml" xmlns:am3d="http://schemas.microsoft.com/office/drawing/2017/model3d" xmlns:aink="http://schemas.microsoft.com/office/drawing/2016/ink" xmlns:cx8="http://schemas.microsoft.com/office/drawing/2016/5/14/chartex" xmlns:cx7="http://schemas.microsoft.com/office/drawing/2016/5/13/chartex" xmlns:cx6="http://schemas.microsoft.com/office/drawing/2016/5/12/chartex" xmlns:cx5="http://schemas.microsoft.com/office/drawing/2016/5/11/chartex" xmlns:cx4="http://schemas.microsoft.com/office/drawing/2016/5/10/chartex" xmlns:cx3="http://schemas.microsoft.com/office/drawing/2016/5/9/chartex" xmlns:cx2="http://schemas.microsoft.com/office/drawing/2015/10/21/chartex" xmlns:cx1="http://schemas.microsoft.com/office/drawing/2015/9/8/chartex" xmlns:cx="http://schemas.microsoft.com/office/drawing/2014/chartex">
             <w:pict>
               <v:shape w14:anchorId="7B5F23E1" id="Straight Arrow Connector 8" o:spid="_x0000_s1026" type="#_x0000_t32" style="position:absolute;margin-left:225pt;margin-top:26.25pt;width:0;height:36.75pt;z-index:251670528;visibility:visible;mso-wrap-style:square;mso-wrap-distance-left:9pt;mso-wrap-distance-top:0;mso-wrap-distance-right:9pt;mso-wrap-distance-bottom:0;mso-position-horizontal:absolute;mso-position-horizontal-relative:text;mso-position-vertical:absolute;mso-position-vertical-relative:text" o:gfxdata="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" strokecolor="black [3200]" strokeweight="1pt">
                 <v:stroke endarrow="block" joinstyle="miter"/>
@@ -7789,7 +7733,7 @@
       <w:r>
         <w:rPr>
           <w:noProof/>
-          <w:lang w:eastAsia="en-PH"/>
+          <w:lang w:val="en-US"/>
         </w:rPr>
         <mc:AlternateContent>
           <mc:Choice Requires="wps">
@@ -7858,7 +7802,7 @@
               </wp:anchor>
             </w:drawing>
           </mc:Choice>
-          <mc:Fallback xmlns:mv="urn:schemas-microsoft-com:mac:vml" xmlns:mo="http://schemas.microsoft.com/office/mac/office/2008/main">
+          <mc:Fallback>
             <w:pict>
               <v:rect id="Rectangle 6" o:spid="_x0000_s1028" style="position:absolute;margin-left:378pt;margin-top:172.45pt;width:94.5pt;height:54pt;z-index:251668480;visibility:visible;mso-wrap-style:square;mso-wrap-distance-left:9pt;mso-wrap-distance-top:0;mso-wrap-distance-right:9pt;mso-wrap-distance-bottom:0;mso-position-horizontal:absolute;mso-position-horizontal-relative:text;mso-position-vertical:absolute;mso-position-vertical-relative:text;v-text-anchor:middle" o:gfxdata="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" fillcolor="white [3201]" strokecolor="black [3200]" strokeweight="1pt">
                 <v:textbox>
@@ -7884,7 +7828,7 @@
       <w:r>
         <w:rPr>
           <w:noProof/>
-          <w:lang w:eastAsia="en-PH"/>
+          <w:lang w:val="en-US"/>
         </w:rPr>
         <mc:AlternateContent>
           <mc:Choice Requires="wps">
@@ -7953,7 +7897,7 @@
               </wp:anchor>
             </w:drawing>
           </mc:Choice>
-          <mc:Fallback xmlns:mv="urn:schemas-microsoft-com:mac:vml" xmlns:mo="http://schemas.microsoft.com/office/mac/office/2008/main">
+          <mc:Fallback>
             <w:pict>
               <v:shapetype id="_x0000_t111" coordsize="21600,21600" o:spt="111" path="m4321,0l21600,,17204,21600,,21600xe">
                 <v:stroke joinstyle="miter"/>
@@ -7982,7 +7926,7 @@
       <w:r>
         <w:rPr>
           <w:noProof/>
-          <w:lang w:eastAsia="en-PH"/>
+          <w:lang w:val="en-US"/>
         </w:rPr>
         <mc:AlternateContent>
           <mc:Choice Requires="wps">
@@ -8037,7 +7981,7 @@
               </wp:anchor>
             </w:drawing>
           </mc:Choice>
-          <mc:Fallback xmlns:cx="http://schemas.microsoft.com/office/drawing/2014/chartex" xmlns:cx1="http://schemas.microsoft.com/office/drawing/2015/9/8/chartex" xmlns:cx2="http://schemas.microsoft.com/office/drawing/2015/10/21/chartex" xmlns:cx3="http://schemas.microsoft.com/office/drawing/2016/5/9/chartex" xmlns:cx4="http://schemas.microsoft.com/office/drawing/2016/5/10/chartex" xmlns:cx5="http://schemas.microsoft.com/office/drawing/2016/5/11/chartex" xmlns:cx6="http://schemas.microsoft.com/office/drawing/2016/5/12/chartex" xmlns:cx7="http://schemas.microsoft.com/office/drawing/2016/5/13/chartex" xmlns:cx8="http://schemas.microsoft.com/office/drawing/2016/5/14/chartex" xmlns:aink="http://schemas.microsoft.com/office/drawing/2016/ink" xmlns:am3d="http://schemas.microsoft.com/office/drawing/2017/model3d" xmlns:w15="http://schemas.microsoft.com/office/word/2012/wordml" xmlns:w16cid="http://schemas.microsoft.com/office/word/2016/wordml/cid" xmlns:w16se="http://schemas.microsoft.com/office/word/2015/wordml/symex" xmlns:mv="urn:schemas-microsoft-com:mac:vml" xmlns:mo="http://schemas.microsoft.com/office/mac/office/2008/main">
+          <mc:Fallback xmlns:w16se="http://schemas.microsoft.com/office/word/2015/wordml/symex" xmlns:w16cid="http://schemas.microsoft.com/office/word/2016/wordml/cid" xmlns:w15="http://schemas.microsoft.com/office/word/2012/wordml" xmlns:am3d="http://schemas.microsoft.com/office/drawing/2017/model3d" xmlns:aink="http://schemas.microsoft.com/office/drawing/2016/ink" xmlns:cx8="http://schemas.microsoft.com/office/drawing/2016/5/14/chartex" xmlns:cx7="http://schemas.microsoft.com/office/drawing/2016/5/13/chartex" xmlns:cx6="http://schemas.microsoft.com/office/drawing/2016/5/12/chartex" xmlns:cx5="http://schemas.microsoft.com/office/drawing/2016/5/11/chartex" xmlns:cx4="http://schemas.microsoft.com/office/drawing/2016/5/10/chartex" xmlns:cx3="http://schemas.microsoft.com/office/drawing/2016/5/9/chartex" xmlns:cx2="http://schemas.microsoft.com/office/drawing/2015/10/21/chartex" xmlns:cx1="http://schemas.microsoft.com/office/drawing/2015/9/8/chartex" xmlns:cx="http://schemas.microsoft.com/office/drawing/2014/chartex">
             <w:pict>
               <v:shape w14:anchorId="318D8004" id="Straight Arrow Connector 44" o:spid="_x0000_s1026" type="#_x0000_t32" style="position:absolute;margin-left:276.05pt;margin-top:15.55pt;width:155.95pt;height:0;flip:x;z-index:251679744;visibility:visible;mso-wrap-style:square;mso-wrap-distance-left:9pt;mso-wrap-distance-top:0;mso-wrap-distance-right:9pt;mso-wrap-distance-bottom:0;mso-position-horizontal:absolute;mso-position-horizontal-relative:text;mso-position-vertical:absolute;mso-position-vertical-relative:text" o:gfxdata="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" strokecolor="black [3200]" strokeweight="1pt">
                 <v:stroke endarrow="block" joinstyle="miter"/>
@@ -8055,7 +7999,7 @@
       <w:r>
         <w:rPr>
           <w:noProof/>
-          <w:lang w:eastAsia="en-PH"/>
+          <w:lang w:val="en-US"/>
         </w:rPr>
         <mc:AlternateContent>
           <mc:Choice Requires="wps">
@@ -8119,7 +8063,7 @@
               </wp:anchor>
             </w:drawing>
           </mc:Choice>
-          <mc:Fallback xmlns:mv="urn:schemas-microsoft-com:mac:vml" xmlns:mo="http://schemas.microsoft.com/office/mac/office/2008/main">
+          <mc:Fallback>
             <w:pict>
               <v:shapetype id="_x0000_t202" coordsize="21600,21600" o:spt="202" path="m0,0l0,21600,21600,21600,21600,0xe">
                 <v:stroke joinstyle="miter"/>
@@ -8145,7 +8089,7 @@
       <w:r>
         <w:rPr>
           <w:noProof/>
-          <w:lang w:eastAsia="en-PH"/>
+          <w:lang w:val="en-US"/>
         </w:rPr>
         <mc:AlternateContent>
           <mc:Choice Requires="wps">
@@ -8200,7 +8144,7 @@
               </wp:anchor>
             </w:drawing>
           </mc:Choice>
-          <mc:Fallback xmlns:cx="http://schemas.microsoft.com/office/drawing/2014/chartex" xmlns:cx1="http://schemas.microsoft.com/office/drawing/2015/9/8/chartex" xmlns:cx2="http://schemas.microsoft.com/office/drawing/2015/10/21/chartex" xmlns:cx3="http://schemas.microsoft.com/office/drawing/2016/5/9/chartex" xmlns:cx4="http://schemas.microsoft.com/office/drawing/2016/5/10/chartex" xmlns:cx5="http://schemas.microsoft.com/office/drawing/2016/5/11/chartex" xmlns:cx6="http://schemas.microsoft.com/office/drawing/2016/5/12/chartex" xmlns:cx7="http://schemas.microsoft.com/office/drawing/2016/5/13/chartex" xmlns:cx8="http://schemas.microsoft.com/office/drawing/2016/5/14/chartex" xmlns:aink="http://schemas.microsoft.com/office/drawing/2016/ink" xmlns:am3d="http://schemas.microsoft.com/office/drawing/2017/model3d" xmlns:w15="http://schemas.microsoft.com/office/word/2012/wordml" xmlns:w16cid="http://schemas.microsoft.com/office/word/2016/wordml/cid" xmlns:w16se="http://schemas.microsoft.com/office/word/2015/wordml/symex" xmlns:mv="urn:schemas-microsoft-com:mac:vml" xmlns:mo="http://schemas.microsoft.com/office/mac/office/2008/main">
+          <mc:Fallback xmlns:w16se="http://schemas.microsoft.com/office/word/2015/wordml/symex" xmlns:w16cid="http://schemas.microsoft.com/office/word/2016/wordml/cid" xmlns:w15="http://schemas.microsoft.com/office/word/2012/wordml" xmlns:am3d="http://schemas.microsoft.com/office/drawing/2017/model3d" xmlns:aink="http://schemas.microsoft.com/office/drawing/2016/ink" xmlns:cx8="http://schemas.microsoft.com/office/drawing/2016/5/14/chartex" xmlns:cx7="http://schemas.microsoft.com/office/drawing/2016/5/13/chartex" xmlns:cx6="http://schemas.microsoft.com/office/drawing/2016/5/12/chartex" xmlns:cx5="http://schemas.microsoft.com/office/drawing/2016/5/11/chartex" xmlns:cx4="http://schemas.microsoft.com/office/drawing/2016/5/10/chartex" xmlns:cx3="http://schemas.microsoft.com/office/drawing/2016/5/9/chartex" xmlns:cx2="http://schemas.microsoft.com/office/drawing/2015/10/21/chartex" xmlns:cx1="http://schemas.microsoft.com/office/drawing/2015/9/8/chartex" xmlns:cx="http://schemas.microsoft.com/office/drawing/2014/chartex">
             <w:pict>
               <v:shape w14:anchorId="057D3AF7" id="Straight Arrow Connector 19" o:spid="_x0000_s1026" type="#_x0000_t32" style="position:absolute;margin-left:225.2pt;margin-top:15.6pt;width:0;height:66.95pt;z-index:251676672;visibility:visible;mso-wrap-style:square;mso-wrap-distance-left:9pt;mso-wrap-distance-top:0;mso-wrap-distance-right:9pt;mso-wrap-distance-bottom:0;mso-position-horizontal:absolute;mso-position-horizontal-relative:text;mso-position-vertical:absolute;mso-position-vertical-relative:text" o:gfxdata="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" strokecolor="black [3200]" strokeweight="1pt">
                 <v:stroke endarrow="block" joinstyle="miter"/>
@@ -8214,7 +8158,7 @@
       <w:r>
         <w:rPr>
           <w:noProof/>
-          <w:lang w:eastAsia="en-PH"/>
+          <w:lang w:val="en-US"/>
         </w:rPr>
         <mc:AlternateContent>
           <mc:Choice Requires="wps">
@@ -8278,7 +8222,7 @@
               </wp:anchor>
             </w:drawing>
           </mc:Choice>
-          <mc:Fallback xmlns:mv="urn:schemas-microsoft-com:mac:vml" xmlns:mo="http://schemas.microsoft.com/office/mac/office/2008/main">
+          <mc:Fallback>
             <w:pict>
               <v:shape id="Text Box 18" o:spid="_x0000_s1031" type="#_x0000_t202" style="position:absolute;margin-left:207.55pt;margin-top:8.15pt;width:33.45pt;height:20.9pt;z-index:251677696;visibility:visible;mso-wrap-style:square;mso-width-percent:0;mso-height-percent:0;mso-wrap-distance-left:9pt;mso-wrap-distance-top:0;mso-wrap-distance-right:9pt;mso-wrap-distance-bottom:0;mso-position-horizontal:absolute;mso-position-horizontal-relative:text;mso-position-vertical:absolute;mso-position-vertical-relative:text;mso-width-percent:0;mso-height-percent:0;mso-width-relative:margin;mso-height-relative:margin;v-text-anchor:top" o:gfxdata="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" fillcolor="white [3201]" stroked="f" strokeweight=".5pt">
                 <v:textbox>
@@ -8301,7 +8245,7 @@
       <w:r>
         <w:rPr>
           <w:noProof/>
-          <w:lang w:eastAsia="en-PH"/>
+          <w:lang w:val="en-US"/>
         </w:rPr>
         <mc:AlternateContent>
           <mc:Choice Requires="wps">
@@ -8370,7 +8314,7 @@
               </wp:anchor>
             </w:drawing>
           </mc:Choice>
-          <mc:Fallback xmlns:mv="urn:schemas-microsoft-com:mac:vml" xmlns:mo="http://schemas.microsoft.com/office/mac/office/2008/main">
+          <mc:Fallback>
             <w:pict>
               <v:rect id="Rectangle 7" o:spid="_x0000_s1032" style="position:absolute;margin-left:177.75pt;margin-top:11.55pt;width:94.5pt;height:54pt;z-index:251669504;visibility:visible;mso-wrap-style:square;mso-wrap-distance-left:9pt;mso-wrap-distance-top:0;mso-wrap-distance-right:9pt;mso-wrap-distance-bottom:0;mso-position-horizontal:absolute;mso-position-horizontal-relative:text;mso-position-vertical:absolute;mso-position-vertical-relative:text;v-text-anchor:middle" o:gfxdata="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" fillcolor="white [3201]" strokecolor="black [3200]" strokeweight="1pt">
                 <v:textbox>
@@ -8396,7 +8340,7 @@
       <w:r>
         <w:rPr>
           <w:noProof/>
-          <w:lang w:eastAsia="en-PH"/>
+          <w:lang w:val="en-US"/>
         </w:rPr>
         <mc:AlternateContent>
           <mc:Choice Requires="wps">
@@ -8451,7 +8395,7 @@
               </wp:anchor>
             </w:drawing>
           </mc:Choice>
-          <mc:Fallback xmlns:cx="http://schemas.microsoft.com/office/drawing/2014/chartex" xmlns:cx1="http://schemas.microsoft.com/office/drawing/2015/9/8/chartex" xmlns:cx2="http://schemas.microsoft.com/office/drawing/2015/10/21/chartex" xmlns:cx3="http://schemas.microsoft.com/office/drawing/2016/5/9/chartex" xmlns:cx4="http://schemas.microsoft.com/office/drawing/2016/5/10/chartex" xmlns:cx5="http://schemas.microsoft.com/office/drawing/2016/5/11/chartex" xmlns:cx6="http://schemas.microsoft.com/office/drawing/2016/5/12/chartex" xmlns:cx7="http://schemas.microsoft.com/office/drawing/2016/5/13/chartex" xmlns:cx8="http://schemas.microsoft.com/office/drawing/2016/5/14/chartex" xmlns:aink="http://schemas.microsoft.com/office/drawing/2016/ink" xmlns:am3d="http://schemas.microsoft.com/office/drawing/2017/model3d" xmlns:w15="http://schemas.microsoft.com/office/word/2012/wordml" xmlns:w16cid="http://schemas.microsoft.com/office/word/2016/wordml/cid" xmlns:w16se="http://schemas.microsoft.com/office/word/2015/wordml/symex" xmlns:mv="urn:schemas-microsoft-com:mac:vml" xmlns:mo="http://schemas.microsoft.com/office/mac/office/2008/main">
+          <mc:Fallback xmlns:w16se="http://schemas.microsoft.com/office/word/2015/wordml/symex" xmlns:w16cid="http://schemas.microsoft.com/office/word/2016/wordml/cid" xmlns:w15="http://schemas.microsoft.com/office/word/2012/wordml" xmlns:am3d="http://schemas.microsoft.com/office/drawing/2017/model3d" xmlns:aink="http://schemas.microsoft.com/office/drawing/2016/ink" xmlns:cx8="http://schemas.microsoft.com/office/drawing/2016/5/14/chartex" xmlns:cx7="http://schemas.microsoft.com/office/drawing/2016/5/13/chartex" xmlns:cx6="http://schemas.microsoft.com/office/drawing/2016/5/12/chartex" xmlns:cx5="http://schemas.microsoft.com/office/drawing/2016/5/11/chartex" xmlns:cx4="http://schemas.microsoft.com/office/drawing/2016/5/10/chartex" xmlns:cx3="http://schemas.microsoft.com/office/drawing/2016/5/9/chartex" xmlns:cx2="http://schemas.microsoft.com/office/drawing/2015/10/21/chartex" xmlns:cx1="http://schemas.microsoft.com/office/drawing/2015/9/8/chartex" xmlns:cx="http://schemas.microsoft.com/office/drawing/2014/chartex">
             <w:pict>
               <v:shape w14:anchorId="59CAA364" id="Straight Arrow Connector 14" o:spid="_x0000_s1026" type="#_x0000_t32" style="position:absolute;margin-left:225pt;margin-top:14.55pt;width:.05pt;height:44.9pt;flip:x;z-index:251674624;visibility:visible;mso-wrap-style:square;mso-wrap-distance-left:9pt;mso-wrap-distance-top:0;mso-wrap-distance-right:9pt;mso-wrap-distance-bottom:0;mso-position-horizontal:absolute;mso-position-horizontal-relative:text;mso-position-vertical:absolute;mso-position-vertical-relative:text" o:gfxdata="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" strokecolor="black [3200]" strokeweight="1pt">
                 <v:stroke endarrow="block" joinstyle="miter"/>
@@ -8466,7 +8410,7 @@
       <w:r>
         <w:rPr>
           <w:noProof/>
-          <w:lang w:eastAsia="en-PH"/>
+          <w:lang w:val="en-US"/>
         </w:rPr>
         <mc:AlternateContent>
           <mc:Choice Requires="wps">
@@ -8535,7 +8479,7 @@
               </wp:anchor>
             </w:drawing>
           </mc:Choice>
-          <mc:Fallback xmlns:mv="urn:schemas-microsoft-com:mac:vml" xmlns:mo="http://schemas.microsoft.com/office/mac/office/2008/main">
+          <mc:Fallback>
             <w:pict>
               <v:shape id="Flowchart: Terminator 21" o:spid="_x0000_s1033" type="#_x0000_t116" style="position:absolute;margin-left:179.25pt;margin-top:8.2pt;width:96.25pt;height:53.15pt;z-index:251710464;visibility:visible;mso-wrap-style:square;mso-wrap-distance-left:9pt;mso-wrap-distance-top:0;mso-wrap-distance-right:9pt;mso-wrap-distance-bottom:0;mso-position-horizontal:absolute;mso-position-horizontal-relative:text;mso-position-vertical:absolute;mso-position-vertical-relative:text;v-text-anchor:middle" o:gfxdata="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" fillcolor="white [3201]" strokecolor="black [3200]" strokeweight="1pt">
                 <v:textbox>
@@ -8619,6 +8563,7 @@
           <w:szCs w:val="24"/>
           <w:lang w:eastAsia="en-PH"/>
         </w:rPr>
+        <w:lastRenderedPageBreak/>
         <w:t>Processing of Employee’s Leaves Application – the DILG-CAR offers different kinds of leaves these are: Paternity Leave, Rehabilitation Leave, Terminal Leave, Special Emergency Leave, Force Leave, Sick Leave, Vacation Leave, Maternity Leave, Magna Carta for Women, Study Leave, Special Privilege Leave, Solo Parent Leave, Monetize Leave and Violence Against Women and Children Leave. Those are the kinds of leave, an employee can apply for, the process starts by manually filing</w:t>
       </w:r>
       <w:r>
@@ -8663,7 +8608,7 @@
       <w:r>
         <w:rPr>
           <w:noProof/>
-          <w:lang w:eastAsia="en-PH"/>
+          <w:lang w:val="en-US"/>
         </w:rPr>
         <mc:AlternateContent>
           <mc:Choice Requires="wps">
@@ -8732,7 +8677,7 @@
               </wp:anchor>
             </w:drawing>
           </mc:Choice>
-          <mc:Fallback xmlns:mv="urn:schemas-microsoft-com:mac:vml" xmlns:mo="http://schemas.microsoft.com/office/mac/office/2008/main">
+          <mc:Fallback>
             <w:pict>
               <v:shape id="Flowchart: Terminator 34" o:spid="_x0000_s1034" type="#_x0000_t116" style="position:absolute;margin-left:176pt;margin-top:4.6pt;width:96.3pt;height:53.15pt;z-index:251711488;visibility:visible;mso-wrap-style:square;mso-wrap-distance-left:9pt;mso-wrap-distance-top:0;mso-wrap-distance-right:9pt;mso-wrap-distance-bottom:0;mso-position-horizontal:absolute;mso-position-horizontal-relative:text;mso-position-vertical:absolute;mso-position-vertical-relative:text;v-text-anchor:middle" o:gfxdata="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" fillcolor="white [3201]" strokecolor="black [3200]" strokeweight="1pt">
                 <v:textbox>
@@ -8774,7 +8719,7 @@
       <w:r>
         <w:rPr>
           <w:noProof/>
-          <w:lang w:eastAsia="en-PH"/>
+          <w:lang w:val="en-US"/>
         </w:rPr>
         <mc:AlternateContent>
           <mc:Choice Requires="wps">
@@ -8829,7 +8774,7 @@
               </wp:anchor>
             </w:drawing>
           </mc:Choice>
-          <mc:Fallback xmlns:cx="http://schemas.microsoft.com/office/drawing/2014/chartex" xmlns:cx1="http://schemas.microsoft.com/office/drawing/2015/9/8/chartex" xmlns:cx2="http://schemas.microsoft.com/office/drawing/2015/10/21/chartex" xmlns:cx3="http://schemas.microsoft.com/office/drawing/2016/5/9/chartex" xmlns:cx4="http://schemas.microsoft.com/office/drawing/2016/5/10/chartex" xmlns:cx5="http://schemas.microsoft.com/office/drawing/2016/5/11/chartex" xmlns:cx6="http://schemas.microsoft.com/office/drawing/2016/5/12/chartex" xmlns:cx7="http://schemas.microsoft.com/office/drawing/2016/5/13/chartex" xmlns:cx8="http://schemas.microsoft.com/office/drawing/2016/5/14/chartex" xmlns:aink="http://schemas.microsoft.com/office/drawing/2016/ink" xmlns:am3d="http://schemas.microsoft.com/office/drawing/2017/model3d" xmlns:w15="http://schemas.microsoft.com/office/word/2012/wordml" xmlns:w16cid="http://schemas.microsoft.com/office/word/2016/wordml/cid" xmlns:w16se="http://schemas.microsoft.com/office/word/2015/wordml/symex" xmlns:mv="urn:schemas-microsoft-com:mac:vml" xmlns:mo="http://schemas.microsoft.com/office/mac/office/2008/main">
+          <mc:Fallback xmlns:w16se="http://schemas.microsoft.com/office/word/2015/wordml/symex" xmlns:w16cid="http://schemas.microsoft.com/office/word/2016/wordml/cid" xmlns:w15="http://schemas.microsoft.com/office/word/2012/wordml" xmlns:am3d="http://schemas.microsoft.com/office/drawing/2017/model3d" xmlns:aink="http://schemas.microsoft.com/office/drawing/2016/ink" xmlns:cx8="http://schemas.microsoft.com/office/drawing/2016/5/14/chartex" xmlns:cx7="http://schemas.microsoft.com/office/drawing/2016/5/13/chartex" xmlns:cx6="http://schemas.microsoft.com/office/drawing/2016/5/12/chartex" xmlns:cx5="http://schemas.microsoft.com/office/drawing/2016/5/11/chartex" xmlns:cx4="http://schemas.microsoft.com/office/drawing/2016/5/10/chartex" xmlns:cx3="http://schemas.microsoft.com/office/drawing/2016/5/9/chartex" xmlns:cx2="http://schemas.microsoft.com/office/drawing/2015/10/21/chartex" xmlns:cx1="http://schemas.microsoft.com/office/drawing/2015/9/8/chartex" xmlns:cx="http://schemas.microsoft.com/office/drawing/2014/chartex">
             <w:pict>
               <v:shape w14:anchorId="4E520243" id="Straight Arrow Connector 53" o:spid="_x0000_s1026" type="#_x0000_t32" style="position:absolute;margin-left:225pt;margin-top:10.6pt;width:0;height:31.8pt;z-index:251687936;visibility:visible;mso-wrap-style:square;mso-wrap-distance-left:9pt;mso-wrap-distance-top:0;mso-wrap-distance-right:9pt;mso-wrap-distance-bottom:0;mso-position-horizontal:absolute;mso-position-horizontal-relative:text;mso-position-vertical:absolute;mso-position-vertical-relative:text" o:gfxdata="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" strokecolor="black [3200]" strokeweight="1pt">
                 <v:stroke endarrow="block" joinstyle="miter"/>
@@ -8843,7 +8788,7 @@
       <w:r>
         <w:rPr>
           <w:noProof/>
-          <w:lang w:eastAsia="en-PH"/>
+          <w:lang w:val="en-US"/>
         </w:rPr>
         <mc:AlternateContent>
           <mc:Choice Requires="wps">
@@ -8907,7 +8852,7 @@
               </wp:anchor>
             </w:drawing>
           </mc:Choice>
-          <mc:Fallback xmlns:mv="urn:schemas-microsoft-com:mac:vml" xmlns:mo="http://schemas.microsoft.com/office/mac/office/2008/main">
+          <mc:Fallback>
             <w:pict>
               <v:shape id="Text Box 88" o:spid="_x0000_s1035" type="#_x0000_t202" style="position:absolute;margin-left:0;margin-top:20.15pt;width:27.95pt;height:26.85pt;z-index:251701248;visibility:visible;mso-wrap-style:square;mso-width-percent:0;mso-height-percent:0;mso-wrap-distance-left:9pt;mso-wrap-distance-top:0;mso-wrap-distance-right:9pt;mso-wrap-distance-bottom:0;mso-position-horizontal:absolute;mso-position-horizontal-relative:text;mso-position-vertical:absolute;mso-position-vertical-relative:text;mso-width-percent:0;mso-height-percent:0;mso-width-relative:margin;mso-height-relative:margin;v-text-anchor:top" o:gfxdata="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" fillcolor="white [3201]" stroked="f" strokeweight=".5pt">
                 <v:textbox>
@@ -8927,7 +8872,7 @@
       <w:r>
         <w:rPr>
           <w:noProof/>
-          <w:lang w:eastAsia="en-PH"/>
+          <w:lang w:val="en-US"/>
         </w:rPr>
         <mc:AlternateContent>
           <mc:Choice Requires="wps">
@@ -8996,7 +8941,7 @@
               </wp:anchor>
             </w:drawing>
           </mc:Choice>
-          <mc:Fallback xmlns:mv="urn:schemas-microsoft-com:mac:vml" xmlns:mo="http://schemas.microsoft.com/office/mac/office/2008/main">
+          <mc:Fallback>
             <w:pict>
               <v:shape id="Flowchart: Data 45" o:spid="_x0000_s1036" type="#_x0000_t111" style="position:absolute;margin-left:162.15pt;margin-top:20pt;width:119.7pt;height:60.25pt;z-index:251680768;visibility:visible;mso-wrap-style:square;mso-wrap-distance-left:9pt;mso-wrap-distance-top:0;mso-wrap-distance-right:9pt;mso-wrap-distance-bottom:0;mso-position-horizontal:absolute;mso-position-horizontal-relative:text;mso-position-vertical:absolute;mso-position-vertical-relative:text;v-text-anchor:middle" o:gfxdata="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" fillcolor="white [3201]" strokecolor="black [3200]" strokeweight="1pt">
                 <v:textbox>
@@ -9021,7 +8966,7 @@
       <w:r>
         <w:rPr>
           <w:noProof/>
-          <w:lang w:eastAsia="en-PH"/>
+          <w:lang w:val="en-US"/>
         </w:rPr>
         <mc:AlternateContent>
           <mc:Choice Requires="wps">
@@ -9085,7 +9030,7 @@
               </wp:anchor>
             </w:drawing>
           </mc:Choice>
-          <mc:Fallback xmlns:mv="urn:schemas-microsoft-com:mac:vml" xmlns:mo="http://schemas.microsoft.com/office/mac/office/2008/main">
+          <mc:Fallback>
             <w:pict>
               <v:shape id="Text Box 74" o:spid="_x0000_s1037" type="#_x0000_t202" style="position:absolute;margin-left:6in;margin-top:15.4pt;width:36pt;height:27pt;z-index:251696128;visibility:visible;mso-wrap-style:square;mso-width-percent:0;mso-height-percent:0;mso-wrap-distance-left:9pt;mso-wrap-distance-top:0;mso-wrap-distance-right:9pt;mso-wrap-distance-bottom:0;mso-position-horizontal:absolute;mso-position-horizontal-relative:text;mso-position-vertical:absolute;mso-position-vertical-relative:text;mso-width-percent:0;mso-height-percent:0;mso-width-relative:margin;mso-height-relative:margin;v-text-anchor:top" o:gfxdata="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" fillcolor="white [3201]" stroked="f" strokeweight=".5pt">
                 <v:textbox>
@@ -9105,7 +9050,7 @@
       <w:r>
         <w:rPr>
           <w:noProof/>
-          <w:lang w:eastAsia="en-PH"/>
+          <w:lang w:val="en-US"/>
         </w:rPr>
         <mc:AlternateContent>
           <mc:Choice Requires="wps">
@@ -9160,7 +9105,7 @@
               </wp:anchor>
             </w:drawing>
           </mc:Choice>
-          <mc:Fallback xmlns:cx="http://schemas.microsoft.com/office/drawing/2014/chartex" xmlns:cx1="http://schemas.microsoft.com/office/drawing/2015/9/8/chartex" xmlns:cx2="http://schemas.microsoft.com/office/drawing/2015/10/21/chartex" xmlns:cx3="http://schemas.microsoft.com/office/drawing/2016/5/9/chartex" xmlns:cx4="http://schemas.microsoft.com/office/drawing/2016/5/10/chartex" xmlns:cx5="http://schemas.microsoft.com/office/drawing/2016/5/11/chartex" xmlns:cx6="http://schemas.microsoft.com/office/drawing/2016/5/12/chartex" xmlns:cx7="http://schemas.microsoft.com/office/drawing/2016/5/13/chartex" xmlns:cx8="http://schemas.microsoft.com/office/drawing/2016/5/14/chartex" xmlns:aink="http://schemas.microsoft.com/office/drawing/2016/ink" xmlns:am3d="http://schemas.microsoft.com/office/drawing/2017/model3d" xmlns:w15="http://schemas.microsoft.com/office/word/2012/wordml" xmlns:w16cid="http://schemas.microsoft.com/office/word/2016/wordml/cid" xmlns:w16se="http://schemas.microsoft.com/office/word/2015/wordml/symex" xmlns:mv="urn:schemas-microsoft-com:mac:vml" xmlns:mo="http://schemas.microsoft.com/office/mac/office/2008/main">
+          <mc:Fallback xmlns:w16se="http://schemas.microsoft.com/office/word/2015/wordml/symex" xmlns:w16cid="http://schemas.microsoft.com/office/word/2016/wordml/cid" xmlns:w15="http://schemas.microsoft.com/office/word/2012/wordml" xmlns:am3d="http://schemas.microsoft.com/office/drawing/2017/model3d" xmlns:aink="http://schemas.microsoft.com/office/drawing/2016/ink" xmlns:cx8="http://schemas.microsoft.com/office/drawing/2016/5/14/chartex" xmlns:cx7="http://schemas.microsoft.com/office/drawing/2016/5/13/chartex" xmlns:cx6="http://schemas.microsoft.com/office/drawing/2016/5/12/chartex" xmlns:cx5="http://schemas.microsoft.com/office/drawing/2016/5/11/chartex" xmlns:cx4="http://schemas.microsoft.com/office/drawing/2016/5/10/chartex" xmlns:cx3="http://schemas.microsoft.com/office/drawing/2016/5/9/chartex" xmlns:cx2="http://schemas.microsoft.com/office/drawing/2015/10/21/chartex" xmlns:cx1="http://schemas.microsoft.com/office/drawing/2015/9/8/chartex" xmlns:cx="http://schemas.microsoft.com/office/drawing/2014/chartex">
             <w:pict>
               <v:shape w14:anchorId="1DF4FCC8" id="Straight Arrow Connector 87" o:spid="_x0000_s1026" type="#_x0000_t32" style="position:absolute;margin-left:8.85pt;margin-top:6.35pt;width:173.15pt;height:0;z-index:251700224;visibility:visible;mso-wrap-style:square;mso-wrap-distance-left:9pt;mso-wrap-distance-top:0;mso-wrap-distance-right:9pt;mso-wrap-distance-bottom:0;mso-position-horizontal:absolute;mso-position-horizontal-relative:text;mso-position-vertical:absolute;mso-position-vertical-relative:text" o:gfxdata="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" strokecolor="black [3200]" strokeweight="1pt">
                 <v:stroke endarrow="block" joinstyle="miter"/>
@@ -9172,7 +9117,7 @@
       <w:r>
         <w:rPr>
           <w:noProof/>
-          <w:lang w:eastAsia="en-PH"/>
+          <w:lang w:val="en-US"/>
         </w:rPr>
         <mc:AlternateContent>
           <mc:Choice Requires="wps">
@@ -9224,7 +9169,7 @@
               </wp:anchor>
             </w:drawing>
           </mc:Choice>
-          <mc:Fallback xmlns:cx="http://schemas.microsoft.com/office/drawing/2014/chartex" xmlns:cx1="http://schemas.microsoft.com/office/drawing/2015/9/8/chartex" xmlns:cx2="http://schemas.microsoft.com/office/drawing/2015/10/21/chartex" xmlns:cx3="http://schemas.microsoft.com/office/drawing/2016/5/9/chartex" xmlns:cx4="http://schemas.microsoft.com/office/drawing/2016/5/10/chartex" xmlns:cx5="http://schemas.microsoft.com/office/drawing/2016/5/11/chartex" xmlns:cx6="http://schemas.microsoft.com/office/drawing/2016/5/12/chartex" xmlns:cx7="http://schemas.microsoft.com/office/drawing/2016/5/13/chartex" xmlns:cx8="http://schemas.microsoft.com/office/drawing/2016/5/14/chartex" xmlns:aink="http://schemas.microsoft.com/office/drawing/2016/ink" xmlns:am3d="http://schemas.microsoft.com/office/drawing/2017/model3d" xmlns:w15="http://schemas.microsoft.com/office/word/2012/wordml" xmlns:w16cid="http://schemas.microsoft.com/office/word/2016/wordml/cid" xmlns:w16se="http://schemas.microsoft.com/office/word/2015/wordml/symex" xmlns:mv="urn:schemas-microsoft-com:mac:vml" xmlns:mo="http://schemas.microsoft.com/office/mac/office/2008/main">
+          <mc:Fallback xmlns:w16se="http://schemas.microsoft.com/office/word/2015/wordml/symex" xmlns:w16cid="http://schemas.microsoft.com/office/word/2016/wordml/cid" xmlns:w15="http://schemas.microsoft.com/office/word/2012/wordml" xmlns:am3d="http://schemas.microsoft.com/office/drawing/2017/model3d" xmlns:aink="http://schemas.microsoft.com/office/drawing/2016/ink" xmlns:cx8="http://schemas.microsoft.com/office/drawing/2016/5/14/chartex" xmlns:cx7="http://schemas.microsoft.com/office/drawing/2016/5/13/chartex" xmlns:cx6="http://schemas.microsoft.com/office/drawing/2016/5/12/chartex" xmlns:cx5="http://schemas.microsoft.com/office/drawing/2016/5/11/chartex" xmlns:cx4="http://schemas.microsoft.com/office/drawing/2016/5/10/chartex" xmlns:cx3="http://schemas.microsoft.com/office/drawing/2016/5/9/chartex" xmlns:cx2="http://schemas.microsoft.com/office/drawing/2015/10/21/chartex" xmlns:cx1="http://schemas.microsoft.com/office/drawing/2015/9/8/chartex" xmlns:cx="http://schemas.microsoft.com/office/drawing/2014/chartex">
             <w:pict>
               <v:line w14:anchorId="620B6EE6" id="Straight Connector 86" o:spid="_x0000_s1026" style="position:absolute;flip:y;z-index:251664384;visibility:visible;mso-wrap-style:square;mso-wrap-distance-left:9pt;mso-wrap-distance-top:0;mso-wrap-distance-right:9pt;mso-wrap-distance-bottom:0;mso-position-horizontal:absolute;mso-position-horizontal-relative:text;mso-position-vertical:absolute;mso-position-vertical-relative:text" from="9pt,6.4pt" to="9pt,339.4pt" o:gfxdata="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" strokecolor="black [3200]" strokeweight="1pt">
                 <v:stroke joinstyle="miter"/>
@@ -9238,7 +9183,7 @@
       <w:r>
         <w:rPr>
           <w:noProof/>
-          <w:lang w:eastAsia="en-PH"/>
+          <w:lang w:val="en-US"/>
         </w:rPr>
         <mc:AlternateContent>
           <mc:Choice Requires="wps">
@@ -9302,7 +9247,7 @@
               </wp:anchor>
             </w:drawing>
           </mc:Choice>
-          <mc:Fallback xmlns:mv="urn:schemas-microsoft-com:mac:vml" xmlns:mo="http://schemas.microsoft.com/office/mac/office/2008/main">
+          <mc:Fallback>
             <w:pict>
               <v:shape id="Text Box 62" o:spid="_x0000_s1038" type="#_x0000_t202" style="position:absolute;margin-left:108pt;margin-top:2.1pt;width:31.65pt;height:26.85pt;z-index:251692032;visibility:visible;mso-wrap-style:square;mso-width-percent:0;mso-height-percent:0;mso-wrap-distance-left:9pt;mso-wrap-distance-top:0;mso-wrap-distance-right:9pt;mso-wrap-distance-bottom:0;mso-position-horizontal:absolute;mso-position-horizontal-relative:text;mso-position-vertical:absolute;mso-position-vertical-relative:text;mso-width-percent:0;mso-height-percent:0;mso-width-relative:margin;mso-height-relative:margin;v-text-anchor:top" o:gfxdata="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" fillcolor="white [3201]" stroked="f" strokeweight=".5pt">
                 <v:textbox>
@@ -9322,7 +9267,7 @@
       <w:r>
         <w:rPr>
           <w:noProof/>
-          <w:lang w:eastAsia="en-PH"/>
+          <w:lang w:val="en-US"/>
         </w:rPr>
         <mc:AlternateContent>
           <mc:Choice Requires="wps">
@@ -9377,7 +9322,7 @@
               </wp:anchor>
             </w:drawing>
           </mc:Choice>
-          <mc:Fallback xmlns:cx="http://schemas.microsoft.com/office/drawing/2014/chartex" xmlns:cx1="http://schemas.microsoft.com/office/drawing/2015/9/8/chartex" xmlns:cx2="http://schemas.microsoft.com/office/drawing/2015/10/21/chartex" xmlns:cx3="http://schemas.microsoft.com/office/drawing/2016/5/9/chartex" xmlns:cx4="http://schemas.microsoft.com/office/drawing/2016/5/10/chartex" xmlns:cx5="http://schemas.microsoft.com/office/drawing/2016/5/11/chartex" xmlns:cx6="http://schemas.microsoft.com/office/drawing/2016/5/12/chartex" xmlns:cx7="http://schemas.microsoft.com/office/drawing/2016/5/13/chartex" xmlns:cx8="http://schemas.microsoft.com/office/drawing/2016/5/14/chartex" xmlns:aink="http://schemas.microsoft.com/office/drawing/2016/ink" xmlns:am3d="http://schemas.microsoft.com/office/drawing/2017/model3d" xmlns:w15="http://schemas.microsoft.com/office/word/2012/wordml" xmlns:w16cid="http://schemas.microsoft.com/office/word/2016/wordml/cid" xmlns:w16se="http://schemas.microsoft.com/office/word/2015/wordml/symex" xmlns:mv="urn:schemas-microsoft-com:mac:vml" xmlns:mo="http://schemas.microsoft.com/office/mac/office/2008/main">
+          <mc:Fallback xmlns:w16se="http://schemas.microsoft.com/office/word/2015/wordml/symex" xmlns:w16cid="http://schemas.microsoft.com/office/word/2016/wordml/cid" xmlns:w15="http://schemas.microsoft.com/office/word/2012/wordml" xmlns:am3d="http://schemas.microsoft.com/office/drawing/2017/model3d" xmlns:aink="http://schemas.microsoft.com/office/drawing/2016/ink" xmlns:cx8="http://schemas.microsoft.com/office/drawing/2016/5/14/chartex" xmlns:cx7="http://schemas.microsoft.com/office/drawing/2016/5/13/chartex" xmlns:cx6="http://schemas.microsoft.com/office/drawing/2016/5/12/chartex" xmlns:cx5="http://schemas.microsoft.com/office/drawing/2016/5/11/chartex" xmlns:cx4="http://schemas.microsoft.com/office/drawing/2016/5/10/chartex" xmlns:cx3="http://schemas.microsoft.com/office/drawing/2016/5/9/chartex" xmlns:cx2="http://schemas.microsoft.com/office/drawing/2015/10/21/chartex" xmlns:cx1="http://schemas.microsoft.com/office/drawing/2015/9/8/chartex" xmlns:cx="http://schemas.microsoft.com/office/drawing/2014/chartex">
             <w:pict>
               <v:shape w14:anchorId="1B33186C" id="Straight Arrow Connector 73" o:spid="_x0000_s1026" type="#_x0000_t32" style="position:absolute;margin-left:270.1pt;margin-top:1.95pt;width:180pt;height:.05pt;flip:x y;z-index:251695104;visibility:visible;mso-wrap-style:square;mso-wrap-distance-left:9pt;mso-wrap-distance-top:0;mso-wrap-distance-right:9pt;mso-wrap-distance-bottom:0;mso-position-horizontal:absolute;mso-position-horizontal-relative:text;mso-position-vertical:absolute;mso-position-vertical-relative:text" o:gfxdata="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" strokecolor="black [3200]" strokeweight="1pt">
                 <v:stroke endarrow="block" joinstyle="miter"/>
@@ -9389,7 +9334,7 @@
       <w:r>
         <w:rPr>
           <w:noProof/>
-          <w:lang w:eastAsia="en-PH"/>
+          <w:lang w:val="en-US"/>
         </w:rPr>
         <mc:AlternateContent>
           <mc:Choice Requires="wps">
@@ -9441,7 +9386,7 @@
               </wp:anchor>
             </w:drawing>
           </mc:Choice>
-          <mc:Fallback xmlns:cx="http://schemas.microsoft.com/office/drawing/2014/chartex" xmlns:cx1="http://schemas.microsoft.com/office/drawing/2015/9/8/chartex" xmlns:cx2="http://schemas.microsoft.com/office/drawing/2015/10/21/chartex" xmlns:cx3="http://schemas.microsoft.com/office/drawing/2016/5/9/chartex" xmlns:cx4="http://schemas.microsoft.com/office/drawing/2016/5/10/chartex" xmlns:cx5="http://schemas.microsoft.com/office/drawing/2016/5/11/chartex" xmlns:cx6="http://schemas.microsoft.com/office/drawing/2016/5/12/chartex" xmlns:cx7="http://schemas.microsoft.com/office/drawing/2016/5/13/chartex" xmlns:cx8="http://schemas.microsoft.com/office/drawing/2016/5/14/chartex" xmlns:aink="http://schemas.microsoft.com/office/drawing/2016/ink" xmlns:am3d="http://schemas.microsoft.com/office/drawing/2017/model3d" xmlns:w15="http://schemas.microsoft.com/office/word/2012/wordml" xmlns:w16cid="http://schemas.microsoft.com/office/word/2016/wordml/cid" xmlns:w16se="http://schemas.microsoft.com/office/word/2015/wordml/symex" xmlns:mv="urn:schemas-microsoft-com:mac:vml" xmlns:mo="http://schemas.microsoft.com/office/mac/office/2008/main">
+          <mc:Fallback xmlns:w16se="http://schemas.microsoft.com/office/word/2015/wordml/symex" xmlns:w16cid="http://schemas.microsoft.com/office/word/2016/wordml/cid" xmlns:w15="http://schemas.microsoft.com/office/word/2012/wordml" xmlns:am3d="http://schemas.microsoft.com/office/drawing/2017/model3d" xmlns:aink="http://schemas.microsoft.com/office/drawing/2016/ink" xmlns:cx8="http://schemas.microsoft.com/office/drawing/2016/5/14/chartex" xmlns:cx7="http://schemas.microsoft.com/office/drawing/2016/5/13/chartex" xmlns:cx6="http://schemas.microsoft.com/office/drawing/2016/5/12/chartex" xmlns:cx5="http://schemas.microsoft.com/office/drawing/2016/5/11/chartex" xmlns:cx4="http://schemas.microsoft.com/office/drawing/2016/5/10/chartex" xmlns:cx3="http://schemas.microsoft.com/office/drawing/2016/5/9/chartex" xmlns:cx2="http://schemas.microsoft.com/office/drawing/2015/10/21/chartex" xmlns:cx1="http://schemas.microsoft.com/office/drawing/2015/9/8/chartex" xmlns:cx="http://schemas.microsoft.com/office/drawing/2014/chartex">
             <w:pict>
               <v:line w14:anchorId="42F04CC5" id="Straight Connector 72" o:spid="_x0000_s1026" style="position:absolute;flip:y;z-index:251665408;visibility:visible;mso-wrap-style:square;mso-wrap-distance-left:9pt;mso-wrap-distance-top:0;mso-wrap-distance-right:9pt;mso-wrap-distance-bottom:0;mso-position-horizontal:absolute;mso-position-horizontal-relative:text;mso-position-vertical:absolute;mso-position-vertical-relative:text" from="450pt,1.95pt" to="450pt,199.95pt" o:gfxdata="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" strokecolor="black [3200]" strokeweight="1pt">
                 <v:stroke joinstyle="miter"/>
@@ -9453,7 +9398,7 @@
       <w:r>
         <w:rPr>
           <w:noProof/>
-          <w:lang w:eastAsia="en-PH"/>
+          <w:lang w:val="en-US"/>
         </w:rPr>
         <mc:AlternateContent>
           <mc:Choice Requires="wps">
@@ -9508,7 +9453,7 @@
               </wp:anchor>
             </w:drawing>
           </mc:Choice>
-          <mc:Fallback xmlns:cx="http://schemas.microsoft.com/office/drawing/2014/chartex" xmlns:cx1="http://schemas.microsoft.com/office/drawing/2015/9/8/chartex" xmlns:cx2="http://schemas.microsoft.com/office/drawing/2015/10/21/chartex" xmlns:cx3="http://schemas.microsoft.com/office/drawing/2016/5/9/chartex" xmlns:cx4="http://schemas.microsoft.com/office/drawing/2016/5/10/chartex" xmlns:cx5="http://schemas.microsoft.com/office/drawing/2016/5/11/chartex" xmlns:cx6="http://schemas.microsoft.com/office/drawing/2016/5/12/chartex" xmlns:cx7="http://schemas.microsoft.com/office/drawing/2016/5/13/chartex" xmlns:cx8="http://schemas.microsoft.com/office/drawing/2016/5/14/chartex" xmlns:aink="http://schemas.microsoft.com/office/drawing/2016/ink" xmlns:am3d="http://schemas.microsoft.com/office/drawing/2017/model3d" xmlns:w15="http://schemas.microsoft.com/office/word/2012/wordml" xmlns:w16cid="http://schemas.microsoft.com/office/word/2016/wordml/cid" xmlns:w16se="http://schemas.microsoft.com/office/word/2015/wordml/symex" xmlns:mv="urn:schemas-microsoft-com:mac:vml" xmlns:mo="http://schemas.microsoft.com/office/mac/office/2008/main">
+          <mc:Fallback xmlns:w16se="http://schemas.microsoft.com/office/word/2015/wordml/symex" xmlns:w16cid="http://schemas.microsoft.com/office/word/2016/wordml/cid" xmlns:w15="http://schemas.microsoft.com/office/word/2012/wordml" xmlns:am3d="http://schemas.microsoft.com/office/drawing/2017/model3d" xmlns:aink="http://schemas.microsoft.com/office/drawing/2016/ink" xmlns:cx8="http://schemas.microsoft.com/office/drawing/2016/5/14/chartex" xmlns:cx7="http://schemas.microsoft.com/office/drawing/2016/5/13/chartex" xmlns:cx6="http://schemas.microsoft.com/office/drawing/2016/5/12/chartex" xmlns:cx5="http://schemas.microsoft.com/office/drawing/2016/5/11/chartex" xmlns:cx4="http://schemas.microsoft.com/office/drawing/2016/5/10/chartex" xmlns:cx3="http://schemas.microsoft.com/office/drawing/2016/5/9/chartex" xmlns:cx2="http://schemas.microsoft.com/office/drawing/2015/10/21/chartex" xmlns:cx1="http://schemas.microsoft.com/office/drawing/2015/9/8/chartex" xmlns:cx="http://schemas.microsoft.com/office/drawing/2014/chartex">
             <w:pict>
               <v:shape w14:anchorId="25A2D3CC" id="Straight Arrow Connector 60" o:spid="_x0000_s1026" type="#_x0000_t32" style="position:absolute;margin-left:125.9pt;margin-top:10.85pt;width:45.1pt;height:.1pt;z-index:251691008;visibility:visible;mso-wrap-style:square;mso-wrap-distance-left:9pt;mso-wrap-distance-top:0;mso-wrap-distance-right:9pt;mso-wrap-distance-bottom:0;mso-position-horizontal:absolute;mso-position-horizontal-relative:text;mso-position-vertical:absolute;mso-position-vertical-relative:text" o:gfxdata="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" strokecolor="black [3200]" strokeweight="1pt">
                 <v:stroke endarrow="block" joinstyle="miter"/>
@@ -9520,7 +9465,7 @@
       <w:r>
         <w:rPr>
           <w:noProof/>
-          <w:lang w:eastAsia="en-PH"/>
+          <w:lang w:val="en-US"/>
         </w:rPr>
         <mc:AlternateContent>
           <mc:Choice Requires="wps">
@@ -9572,7 +9517,7 @@
               </wp:anchor>
             </w:drawing>
           </mc:Choice>
-          <mc:Fallback xmlns:cx="http://schemas.microsoft.com/office/drawing/2014/chartex" xmlns:cx1="http://schemas.microsoft.com/office/drawing/2015/9/8/chartex" xmlns:cx2="http://schemas.microsoft.com/office/drawing/2015/10/21/chartex" xmlns:cx3="http://schemas.microsoft.com/office/drawing/2016/5/9/chartex" xmlns:cx4="http://schemas.microsoft.com/office/drawing/2016/5/10/chartex" xmlns:cx5="http://schemas.microsoft.com/office/drawing/2016/5/11/chartex" xmlns:cx6="http://schemas.microsoft.com/office/drawing/2016/5/12/chartex" xmlns:cx7="http://schemas.microsoft.com/office/drawing/2016/5/13/chartex" xmlns:cx8="http://schemas.microsoft.com/office/drawing/2016/5/14/chartex" xmlns:aink="http://schemas.microsoft.com/office/drawing/2016/ink" xmlns:am3d="http://schemas.microsoft.com/office/drawing/2017/model3d" xmlns:w15="http://schemas.microsoft.com/office/word/2012/wordml" xmlns:w16cid="http://schemas.microsoft.com/office/word/2016/wordml/cid" xmlns:w16se="http://schemas.microsoft.com/office/word/2015/wordml/symex" xmlns:mv="urn:schemas-microsoft-com:mac:vml" xmlns:mo="http://schemas.microsoft.com/office/mac/office/2008/main">
+          <mc:Fallback xmlns:w16se="http://schemas.microsoft.com/office/word/2015/wordml/symex" xmlns:w16cid="http://schemas.microsoft.com/office/word/2016/wordml/cid" xmlns:w15="http://schemas.microsoft.com/office/word/2012/wordml" xmlns:am3d="http://schemas.microsoft.com/office/drawing/2017/model3d" xmlns:aink="http://schemas.microsoft.com/office/drawing/2016/ink" xmlns:cx8="http://schemas.microsoft.com/office/drawing/2016/5/14/chartex" xmlns:cx7="http://schemas.microsoft.com/office/drawing/2016/5/13/chartex" xmlns:cx6="http://schemas.microsoft.com/office/drawing/2016/5/12/chartex" xmlns:cx5="http://schemas.microsoft.com/office/drawing/2016/5/11/chartex" xmlns:cx4="http://schemas.microsoft.com/office/drawing/2016/5/10/chartex" xmlns:cx3="http://schemas.microsoft.com/office/drawing/2016/5/9/chartex" xmlns:cx2="http://schemas.microsoft.com/office/drawing/2015/10/21/chartex" xmlns:cx1="http://schemas.microsoft.com/office/drawing/2015/9/8/chartex" xmlns:cx="http://schemas.microsoft.com/office/drawing/2014/chartex">
             <w:pict>
               <v:line w14:anchorId="43A59B0A" id="Straight Connector 58" o:spid="_x0000_s1026" style="position:absolute;flip:y;z-index:251689984;visibility:visible;mso-wrap-style:square;mso-wrap-distance-left:9pt;mso-wrap-distance-top:0;mso-wrap-distance-right:9pt;mso-wrap-distance-bottom:0;mso-position-horizontal:absolute;mso-position-horizontal-relative:text;mso-position-vertical:absolute;mso-position-vertical-relative:text" from="126pt,10.95pt" to="126pt,47.95pt" o:gfxdata="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" strokecolor="black [3200]" strokeweight="1pt">
                 <v:stroke joinstyle="miter"/>
@@ -9586,7 +9531,7 @@
       <w:r>
         <w:rPr>
           <w:noProof/>
-          <w:lang w:eastAsia="en-PH"/>
+          <w:lang w:val="en-US"/>
         </w:rPr>
         <mc:AlternateContent>
           <mc:Choice Requires="wps">
@@ -9641,7 +9586,7 @@
               </wp:anchor>
             </w:drawing>
           </mc:Choice>
-          <mc:Fallback xmlns:cx="http://schemas.microsoft.com/office/drawing/2014/chartex" xmlns:cx1="http://schemas.microsoft.com/office/drawing/2015/9/8/chartex" xmlns:cx2="http://schemas.microsoft.com/office/drawing/2015/10/21/chartex" xmlns:cx3="http://schemas.microsoft.com/office/drawing/2016/5/9/chartex" xmlns:cx4="http://schemas.microsoft.com/office/drawing/2016/5/10/chartex" xmlns:cx5="http://schemas.microsoft.com/office/drawing/2016/5/11/chartex" xmlns:cx6="http://schemas.microsoft.com/office/drawing/2016/5/12/chartex" xmlns:cx7="http://schemas.microsoft.com/office/drawing/2016/5/13/chartex" xmlns:cx8="http://schemas.microsoft.com/office/drawing/2016/5/14/chartex" xmlns:aink="http://schemas.microsoft.com/office/drawing/2016/ink" xmlns:am3d="http://schemas.microsoft.com/office/drawing/2017/model3d" xmlns:w15="http://schemas.microsoft.com/office/word/2012/wordml" xmlns:w16cid="http://schemas.microsoft.com/office/word/2016/wordml/cid" xmlns:w16se="http://schemas.microsoft.com/office/word/2015/wordml/symex" xmlns:mv="urn:schemas-microsoft-com:mac:vml" xmlns:mo="http://schemas.microsoft.com/office/mac/office/2008/main">
+          <mc:Fallback xmlns:w16se="http://schemas.microsoft.com/office/word/2015/wordml/symex" xmlns:w16cid="http://schemas.microsoft.com/office/word/2016/wordml/cid" xmlns:w15="http://schemas.microsoft.com/office/word/2012/wordml" xmlns:am3d="http://schemas.microsoft.com/office/drawing/2017/model3d" xmlns:aink="http://schemas.microsoft.com/office/drawing/2016/ink" xmlns:cx8="http://schemas.microsoft.com/office/drawing/2016/5/14/chartex" xmlns:cx7="http://schemas.microsoft.com/office/drawing/2016/5/13/chartex" xmlns:cx6="http://schemas.microsoft.com/office/drawing/2016/5/12/chartex" xmlns:cx5="http://schemas.microsoft.com/office/drawing/2016/5/11/chartex" xmlns:cx4="http://schemas.microsoft.com/office/drawing/2016/5/10/chartex" xmlns:cx3="http://schemas.microsoft.com/office/drawing/2016/5/9/chartex" xmlns:cx2="http://schemas.microsoft.com/office/drawing/2015/10/21/chartex" xmlns:cx1="http://schemas.microsoft.com/office/drawing/2015/9/8/chartex" xmlns:cx="http://schemas.microsoft.com/office/drawing/2014/chartex">
             <w:pict>
               <v:shape w14:anchorId="39C3E75B" id="Straight Arrow Connector 57" o:spid="_x0000_s1026" type="#_x0000_t32" style="position:absolute;margin-left:188.65pt;margin-top:3.8pt;width:.35pt;height:47.6pt;z-index:251688960;visibility:visible;mso-wrap-style:square;mso-wrap-distance-left:9pt;mso-wrap-distance-top:0;mso-wrap-distance-right:9pt;mso-wrap-distance-bottom:0;mso-position-horizontal:absolute;mso-position-horizontal-relative:text;mso-position-vertical:absolute;mso-position-vertical-relative:text" o:gfxdata="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" strokecolor="black [3200]" strokeweight="1pt">
                 <v:stroke endarrow="block" joinstyle="miter"/>
@@ -9653,7 +9598,7 @@
       <w:r>
         <w:rPr>
           <w:noProof/>
-          <w:lang w:eastAsia="en-PH"/>
+          <w:lang w:val="en-US"/>
         </w:rPr>
         <mc:AlternateContent>
           <mc:Choice Requires="wps">
@@ -9728,7 +9673,7 @@
               </wp:anchor>
             </w:drawing>
           </mc:Choice>
-          <mc:Fallback xmlns:mv="urn:schemas-microsoft-com:mac:vml" xmlns:mo="http://schemas.microsoft.com/office/mac/office/2008/main">
+          <mc:Fallback>
             <w:pict>
               <v:shape id="Flowchart: Decision 46" o:spid="_x0000_s1039" type="#_x0000_t110" style="position:absolute;margin-left:27.7pt;margin-top:21.85pt;width:188.65pt;height:99.2pt;z-index:251681792;visibility:visible;mso-wrap-style:square;mso-width-percent:0;mso-height-percent:0;mso-wrap-distance-left:9pt;mso-wrap-distance-top:0;mso-wrap-distance-right:9pt;mso-wrap-distance-bottom:0;mso-position-horizontal:absolute;mso-position-horizontal-relative:text;mso-position-vertical:absolute;mso-position-vertical-relative:text;mso-width-percent:0;mso-height-percent:0;mso-width-relative:margin;mso-height-relative:margin;v-text-anchor:middle" o:gfxdata="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" fillcolor="white [3201]" strokecolor="black [3200]" strokeweight="1pt">
                 <v:textbox>
@@ -9754,7 +9699,7 @@
       <w:r>
         <w:rPr>
           <w:noProof/>
-          <w:lang w:eastAsia="en-PH"/>
+          <w:lang w:val="en-US"/>
         </w:rPr>
         <mc:AlternateContent>
           <mc:Choice Requires="wps">
@@ -9823,7 +9768,7 @@
               </wp:anchor>
             </w:drawing>
           </mc:Choice>
-          <mc:Fallback xmlns:mv="urn:schemas-microsoft-com:mac:vml" xmlns:mo="http://schemas.microsoft.com/office/mac/office/2008/main">
+          <mc:Fallback>
             <w:pict>
               <v:rect id="Rectangle 47" o:spid="_x0000_s1040" style="position:absolute;margin-left:328.45pt;margin-top:6.5pt;width:94.5pt;height:54pt;z-index:251682816;visibility:visible;mso-wrap-style:square;mso-wrap-distance-left:9pt;mso-wrap-distance-top:0;mso-wrap-distance-right:9pt;mso-wrap-distance-bottom:0;mso-position-horizontal:absolute;mso-position-horizontal-relative:text;mso-position-vertical:absolute;mso-position-vertical-relative:text;v-text-anchor:middle" o:gfxdata="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" fillcolor="white [3201]" strokecolor="black [3200]" strokeweight="1pt">
                 <v:textbox>
@@ -9846,7 +9791,7 @@
       <w:r>
         <w:rPr>
           <w:noProof/>
-          <w:lang w:eastAsia="en-PH"/>
+          <w:lang w:val="en-US"/>
         </w:rPr>
         <mc:AlternateContent>
           <mc:Choice Requires="wps">
@@ -9907,7 +9852,7 @@
               </wp:anchor>
             </w:drawing>
           </mc:Choice>
-          <mc:Fallback xmlns:mv="urn:schemas-microsoft-com:mac:vml" xmlns:mo="http://schemas.microsoft.com/office/mac/office/2008/main">
+          <mc:Fallback>
             <w:pict>
               <v:shape id="Text Box 64" o:spid="_x0000_s1041" type="#_x0000_t202" style="position:absolute;margin-left:252pt;margin-top:15.4pt;width:36pt;height:27pt;z-index:251693056;visibility:visible;mso-wrap-style:square;mso-height-percent:0;mso-wrap-distance-left:9pt;mso-wrap-distance-top:0;mso-wrap-distance-right:9pt;mso-wrap-distance-bottom:0;mso-position-horizontal:absolute;mso-position-horizontal-relative:text;mso-position-vertical:absolute;mso-position-vertical-relative:text;mso-height-percent:0;mso-height-relative:margin;v-text-anchor:top" o:gfxdata="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" fillcolor="white [3201]" stroked="f" strokeweight=".5pt">
                 <v:textbox>
@@ -9929,7 +9874,7 @@
       <w:r>
         <w:rPr>
           <w:noProof/>
-          <w:lang w:eastAsia="en-PH"/>
+          <w:lang w:val="en-US"/>
         </w:rPr>
         <mc:AlternateContent>
           <mc:Choice Requires="wps">
@@ -9984,7 +9929,7 @@
               </wp:anchor>
             </w:drawing>
           </mc:Choice>
-          <mc:Fallback xmlns:cx="http://schemas.microsoft.com/office/drawing/2014/chartex" xmlns:cx1="http://schemas.microsoft.com/office/drawing/2015/9/8/chartex" xmlns:cx2="http://schemas.microsoft.com/office/drawing/2015/10/21/chartex" xmlns:cx3="http://schemas.microsoft.com/office/drawing/2016/5/9/chartex" xmlns:cx4="http://schemas.microsoft.com/office/drawing/2016/5/10/chartex" xmlns:cx5="http://schemas.microsoft.com/office/drawing/2016/5/11/chartex" xmlns:cx6="http://schemas.microsoft.com/office/drawing/2016/5/12/chartex" xmlns:cx7="http://schemas.microsoft.com/office/drawing/2016/5/13/chartex" xmlns:cx8="http://schemas.microsoft.com/office/drawing/2016/5/14/chartex" xmlns:aink="http://schemas.microsoft.com/office/drawing/2016/ink" xmlns:am3d="http://schemas.microsoft.com/office/drawing/2017/model3d" xmlns:w15="http://schemas.microsoft.com/office/word/2012/wordml" xmlns:w16cid="http://schemas.microsoft.com/office/word/2016/wordml/cid" xmlns:w16se="http://schemas.microsoft.com/office/word/2015/wordml/symex" xmlns:mv="urn:schemas-microsoft-com:mac:vml" xmlns:mo="http://schemas.microsoft.com/office/mac/office/2008/main">
+          <mc:Fallback xmlns:w16se="http://schemas.microsoft.com/office/word/2015/wordml/symex" xmlns:w16cid="http://schemas.microsoft.com/office/word/2016/wordml/cid" xmlns:w15="http://schemas.microsoft.com/office/word/2012/wordml" xmlns:am3d="http://schemas.microsoft.com/office/drawing/2017/model3d" xmlns:aink="http://schemas.microsoft.com/office/drawing/2016/ink" xmlns:cx8="http://schemas.microsoft.com/office/drawing/2016/5/14/chartex" xmlns:cx7="http://schemas.microsoft.com/office/drawing/2016/5/13/chartex" xmlns:cx6="http://schemas.microsoft.com/office/drawing/2016/5/12/chartex" xmlns:cx5="http://schemas.microsoft.com/office/drawing/2016/5/11/chartex" xmlns:cx4="http://schemas.microsoft.com/office/drawing/2016/5/10/chartex" xmlns:cx3="http://schemas.microsoft.com/office/drawing/2016/5/9/chartex" xmlns:cx2="http://schemas.microsoft.com/office/drawing/2015/10/21/chartex" xmlns:cx1="http://schemas.microsoft.com/office/drawing/2015/9/8/chartex" xmlns:cx="http://schemas.microsoft.com/office/drawing/2014/chartex">
             <w:pict>
               <v:shape w14:anchorId="6EF4D79C" id="Straight Arrow Connector 63" o:spid="_x0000_s1026" type="#_x0000_t32" style="position:absolute;margin-left:188.95pt;margin-top:7.95pt;width:139.6pt;height:0;z-index:251666432;visibility:visible;mso-wrap-style:square;mso-wrap-distance-left:9pt;mso-wrap-distance-top:0;mso-wrap-distance-right:9pt;mso-wrap-distance-bottom:0;mso-position-horizontal:absolute;mso-position-horizontal-relative:text;mso-position-vertical:absolute;mso-position-vertical-relative:text" o:gfxdata="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" strokecolor="black [3200]" strokeweight="1pt">
                 <v:stroke endarrow="block" joinstyle="miter"/>
@@ -9998,7 +9943,7 @@
       <w:r>
         <w:rPr>
           <w:noProof/>
-          <w:lang w:eastAsia="en-PH"/>
+          <w:lang w:val="en-US"/>
         </w:rPr>
         <mc:AlternateContent>
           <mc:Choice Requires="wps">
@@ -10053,7 +9998,7 @@
               </wp:anchor>
             </w:drawing>
           </mc:Choice>
-          <mc:Fallback xmlns:cx="http://schemas.microsoft.com/office/drawing/2014/chartex" xmlns:cx1="http://schemas.microsoft.com/office/drawing/2015/9/8/chartex" xmlns:cx2="http://schemas.microsoft.com/office/drawing/2015/10/21/chartex" xmlns:cx3="http://schemas.microsoft.com/office/drawing/2016/5/9/chartex" xmlns:cx4="http://schemas.microsoft.com/office/drawing/2016/5/10/chartex" xmlns:cx5="http://schemas.microsoft.com/office/drawing/2016/5/11/chartex" xmlns:cx6="http://schemas.microsoft.com/office/drawing/2016/5/12/chartex" xmlns:cx7="http://schemas.microsoft.com/office/drawing/2016/5/13/chartex" xmlns:cx8="http://schemas.microsoft.com/office/drawing/2016/5/14/chartex" xmlns:aink="http://schemas.microsoft.com/office/drawing/2016/ink" xmlns:am3d="http://schemas.microsoft.com/office/drawing/2017/model3d" xmlns:w15="http://schemas.microsoft.com/office/word/2012/wordml" xmlns:w16cid="http://schemas.microsoft.com/office/word/2016/wordml/cid" xmlns:w16se="http://schemas.microsoft.com/office/word/2015/wordml/symex" xmlns:mv="urn:schemas-microsoft-com:mac:vml" xmlns:mo="http://schemas.microsoft.com/office/mac/office/2008/main">
+          <mc:Fallback xmlns:w16se="http://schemas.microsoft.com/office/word/2015/wordml/symex" xmlns:w16cid="http://schemas.microsoft.com/office/word/2016/wordml/cid" xmlns:w15="http://schemas.microsoft.com/office/word/2012/wordml" xmlns:am3d="http://schemas.microsoft.com/office/drawing/2017/model3d" xmlns:aink="http://schemas.microsoft.com/office/drawing/2016/ink" xmlns:cx8="http://schemas.microsoft.com/office/drawing/2016/5/14/chartex" xmlns:cx7="http://schemas.microsoft.com/office/drawing/2016/5/13/chartex" xmlns:cx6="http://schemas.microsoft.com/office/drawing/2016/5/12/chartex" xmlns:cx5="http://schemas.microsoft.com/office/drawing/2016/5/11/chartex" xmlns:cx4="http://schemas.microsoft.com/office/drawing/2016/5/10/chartex" xmlns:cx3="http://schemas.microsoft.com/office/drawing/2016/5/9/chartex" xmlns:cx2="http://schemas.microsoft.com/office/drawing/2015/10/21/chartex" xmlns:cx1="http://schemas.microsoft.com/office/drawing/2015/9/8/chartex" xmlns:cx="http://schemas.microsoft.com/office/drawing/2014/chartex">
             <w:pict>
               <v:shape w14:anchorId="0ACCAF15" id="Straight Arrow Connector 71" o:spid="_x0000_s1026" type="#_x0000_t32" style="position:absolute;margin-left:405pt;margin-top:10pt;width:0;height:36.1pt;z-index:251694080;visibility:visible;mso-wrap-style:square;mso-wrap-distance-left:9pt;mso-wrap-distance-top:0;mso-wrap-distance-right:9pt;mso-wrap-distance-bottom:0;mso-position-horizontal:absolute;mso-position-horizontal-relative:text;mso-position-vertical:absolute;mso-position-vertical-relative:text" o:gfxdata="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" strokecolor="black [3200]" strokeweight="1pt">
                 <v:stroke endarrow="block" joinstyle="miter"/>
@@ -10067,7 +10012,7 @@
       <w:r>
         <w:rPr>
           <w:noProof/>
-          <w:lang w:eastAsia="en-PH"/>
+          <w:lang w:val="en-US"/>
         </w:rPr>
         <mc:AlternateContent>
           <mc:Choice Requires="wps">
@@ -10142,7 +10087,7 @@
               </wp:anchor>
             </w:drawing>
           </mc:Choice>
-          <mc:Fallback xmlns:mv="urn:schemas-microsoft-com:mac:vml" xmlns:mo="http://schemas.microsoft.com/office/mac/office/2008/main">
+          <mc:Fallback>
             <w:pict>
               <v:shape id="Flowchart: Decision 48" o:spid="_x0000_s1042" type="#_x0000_t110" style="position:absolute;margin-left:279.4pt;margin-top:2.8pt;width:188.65pt;height:98.85pt;z-index:251683840;visibility:visible;mso-wrap-style:square;mso-width-percent:0;mso-height-percent:0;mso-wrap-distance-left:9pt;mso-wrap-distance-top:0;mso-wrap-distance-right:9pt;mso-wrap-distance-bottom:0;mso-position-horizontal:absolute;mso-position-horizontal-relative:text;mso-position-vertical:absolute;mso-position-vertical-relative:text;mso-width-percent:0;mso-height-percent:0;mso-width-relative:margin;mso-height-relative:margin;v-text-anchor:middle" o:gfxdata="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" fillcolor="white [3201]" strokecolor="black [3200]" strokeweight="1pt">
                 <v:textbox>
@@ -10167,7 +10112,7 @@
       <w:r>
         <w:rPr>
           <w:noProof/>
-          <w:lang w:eastAsia="en-PH"/>
+          <w:lang w:val="en-US"/>
         </w:rPr>
         <mc:AlternateContent>
           <mc:Choice Requires="wps">
@@ -10228,7 +10173,7 @@
               </wp:anchor>
             </w:drawing>
           </mc:Choice>
-          <mc:Fallback xmlns:mv="urn:schemas-microsoft-com:mac:vml" xmlns:mo="http://schemas.microsoft.com/office/mac/office/2008/main">
+          <mc:Fallback>
             <w:pict>
               <v:shape id="Text Box 76" o:spid="_x0000_s1043" type="#_x0000_t202" style="position:absolute;margin-left:189.2pt;margin-top:21.75pt;width:44.9pt;height:27.2pt;z-index:251698176;visibility:visible;mso-wrap-style:square;mso-height-percent:0;mso-wrap-distance-left:9pt;mso-wrap-distance-top:0;mso-wrap-distance-right:9pt;mso-wrap-distance-bottom:0;mso-position-horizontal:absolute;mso-position-horizontal-relative:text;mso-position-vertical:absolute;mso-position-vertical-relative:text;mso-height-percent:0;mso-height-relative:margin;v-text-anchor:top" o:gfxdata="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" fillcolor="white [3201]" stroked="f" strokeweight=".5pt">
                 <v:textbox>
@@ -10248,7 +10193,7 @@
       <w:r>
         <w:rPr>
           <w:noProof/>
-          <w:lang w:eastAsia="en-PH"/>
+          <w:lang w:val="en-US"/>
         </w:rPr>
         <mc:AlternateContent>
           <mc:Choice Requires="wps">
@@ -10317,7 +10262,7 @@
               </wp:anchor>
             </w:drawing>
           </mc:Choice>
-          <mc:Fallback xmlns:mv="urn:schemas-microsoft-com:mac:vml" xmlns:mo="http://schemas.microsoft.com/office/mac/office/2008/main">
+          <mc:Fallback>
             <w:pict>
               <v:rect id="Rectangle 49" o:spid="_x0000_s1044" style="position:absolute;margin-left:45pt;margin-top:4.05pt;width:94.5pt;height:54pt;z-index:251684864;visibility:visible;mso-wrap-style:square;mso-wrap-distance-left:9pt;mso-wrap-distance-top:0;mso-wrap-distance-right:9pt;mso-wrap-distance-bottom:0;mso-position-horizontal:absolute;mso-position-horizontal-relative:text;mso-position-vertical:absolute;mso-position-vertical-relative:text;v-text-anchor:middle" o:gfxdata="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" fillcolor="white [3201]" strokecolor="black [3200]" strokeweight="1pt">
                 <v:textbox>
@@ -10342,7 +10287,7 @@
       <w:r>
         <w:rPr>
           <w:noProof/>
-          <w:lang w:eastAsia="en-PH"/>
+          <w:lang w:val="en-US"/>
         </w:rPr>
         <mc:AlternateContent>
           <mc:Choice Requires="wps">
@@ -10397,7 +10342,7 @@
               </wp:anchor>
             </w:drawing>
           </mc:Choice>
-          <mc:Fallback xmlns:cx="http://schemas.microsoft.com/office/drawing/2014/chartex" xmlns:cx1="http://schemas.microsoft.com/office/drawing/2015/9/8/chartex" xmlns:cx2="http://schemas.microsoft.com/office/drawing/2015/10/21/chartex" xmlns:cx3="http://schemas.microsoft.com/office/drawing/2016/5/9/chartex" xmlns:cx4="http://schemas.microsoft.com/office/drawing/2016/5/10/chartex" xmlns:cx5="http://schemas.microsoft.com/office/drawing/2016/5/11/chartex" xmlns:cx6="http://schemas.microsoft.com/office/drawing/2016/5/12/chartex" xmlns:cx7="http://schemas.microsoft.com/office/drawing/2016/5/13/chartex" xmlns:cx8="http://schemas.microsoft.com/office/drawing/2016/5/14/chartex" xmlns:aink="http://schemas.microsoft.com/office/drawing/2016/ink" xmlns:am3d="http://schemas.microsoft.com/office/drawing/2017/model3d" xmlns:w15="http://schemas.microsoft.com/office/word/2012/wordml" xmlns:w16cid="http://schemas.microsoft.com/office/word/2016/wordml/cid" xmlns:w16se="http://schemas.microsoft.com/office/word/2015/wordml/symex" xmlns:mv="urn:schemas-microsoft-com:mac:vml" xmlns:mo="http://schemas.microsoft.com/office/mac/office/2008/main">
+          <mc:Fallback xmlns:w16se="http://schemas.microsoft.com/office/word/2015/wordml/symex" xmlns:w16cid="http://schemas.microsoft.com/office/word/2016/wordml/cid" xmlns:w15="http://schemas.microsoft.com/office/word/2012/wordml" xmlns:am3d="http://schemas.microsoft.com/office/drawing/2017/model3d" xmlns:aink="http://schemas.microsoft.com/office/drawing/2016/ink" xmlns:cx8="http://schemas.microsoft.com/office/drawing/2016/5/14/chartex" xmlns:cx7="http://schemas.microsoft.com/office/drawing/2016/5/13/chartex" xmlns:cx6="http://schemas.microsoft.com/office/drawing/2016/5/12/chartex" xmlns:cx5="http://schemas.microsoft.com/office/drawing/2016/5/11/chartex" xmlns:cx4="http://schemas.microsoft.com/office/drawing/2016/5/10/chartex" xmlns:cx3="http://schemas.microsoft.com/office/drawing/2016/5/9/chartex" xmlns:cx2="http://schemas.microsoft.com/office/drawing/2015/10/21/chartex" xmlns:cx1="http://schemas.microsoft.com/office/drawing/2015/9/8/chartex" xmlns:cx="http://schemas.microsoft.com/office/drawing/2014/chartex">
             <w:pict>
               <v:shape w14:anchorId="11BD5725" id="Straight Arrow Connector 75" o:spid="_x0000_s1026" type="#_x0000_t32" style="position:absolute;margin-left:139.55pt;margin-top:5.7pt;width:141.05pt;height:0;flip:x;z-index:251697152;visibility:visible;mso-wrap-style:square;mso-wrap-distance-left:9pt;mso-wrap-distance-top:0;mso-wrap-distance-right:9pt;mso-wrap-distance-bottom:0;mso-position-horizontal:absolute;mso-position-horizontal-relative:text;mso-position-vertical:absolute;mso-position-vertical-relative:text" o:gfxdata="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" strokecolor="black [3200]" strokeweight="1pt">
                 <v:stroke endarrow="block" joinstyle="miter"/>
@@ -10411,7 +10356,7 @@
       <w:r>
         <w:rPr>
           <w:noProof/>
-          <w:lang w:eastAsia="en-PH"/>
+          <w:lang w:val="en-US"/>
         </w:rPr>
         <mc:AlternateContent>
           <mc:Choice Requires="wps">
@@ -10466,7 +10411,7 @@
               </wp:anchor>
             </w:drawing>
           </mc:Choice>
-          <mc:Fallback xmlns:cx="http://schemas.microsoft.com/office/drawing/2014/chartex" xmlns:cx1="http://schemas.microsoft.com/office/drawing/2015/9/8/chartex" xmlns:cx2="http://schemas.microsoft.com/office/drawing/2015/10/21/chartex" xmlns:cx3="http://schemas.microsoft.com/office/drawing/2016/5/9/chartex" xmlns:cx4="http://schemas.microsoft.com/office/drawing/2016/5/10/chartex" xmlns:cx5="http://schemas.microsoft.com/office/drawing/2016/5/11/chartex" xmlns:cx6="http://schemas.microsoft.com/office/drawing/2016/5/12/chartex" xmlns:cx7="http://schemas.microsoft.com/office/drawing/2016/5/13/chartex" xmlns:cx8="http://schemas.microsoft.com/office/drawing/2016/5/14/chartex" xmlns:aink="http://schemas.microsoft.com/office/drawing/2016/ink" xmlns:am3d="http://schemas.microsoft.com/office/drawing/2017/model3d" xmlns:w15="http://schemas.microsoft.com/office/word/2012/wordml" xmlns:w16cid="http://schemas.microsoft.com/office/word/2016/wordml/cid" xmlns:w16se="http://schemas.microsoft.com/office/word/2015/wordml/symex" xmlns:mv="urn:schemas-microsoft-com:mac:vml" xmlns:mo="http://schemas.microsoft.com/office/mac/office/2008/main">
+          <mc:Fallback xmlns:w16se="http://schemas.microsoft.com/office/word/2015/wordml/symex" xmlns:w16cid="http://schemas.microsoft.com/office/word/2016/wordml/cid" xmlns:w15="http://schemas.microsoft.com/office/word/2012/wordml" xmlns:am3d="http://schemas.microsoft.com/office/drawing/2017/model3d" xmlns:aink="http://schemas.microsoft.com/office/drawing/2016/ink" xmlns:cx8="http://schemas.microsoft.com/office/drawing/2016/5/14/chartex" xmlns:cx7="http://schemas.microsoft.com/office/drawing/2016/5/13/chartex" xmlns:cx6="http://schemas.microsoft.com/office/drawing/2016/5/12/chartex" xmlns:cx5="http://schemas.microsoft.com/office/drawing/2016/5/11/chartex" xmlns:cx4="http://schemas.microsoft.com/office/drawing/2016/5/10/chartex" xmlns:cx3="http://schemas.microsoft.com/office/drawing/2016/5/9/chartex" xmlns:cx2="http://schemas.microsoft.com/office/drawing/2015/10/21/chartex" xmlns:cx1="http://schemas.microsoft.com/office/drawing/2015/9/8/chartex" xmlns:cx="http://schemas.microsoft.com/office/drawing/2014/chartex">
             <w:pict>
               <v:shape w14:anchorId="3A4C06F8" id="Straight Arrow Connector 85" o:spid="_x0000_s1026" type="#_x0000_t32" style="position:absolute;margin-left:90pt;margin-top:7.3pt;width:0;height:31.7pt;z-index:251699200;visibility:visible;mso-wrap-style:square;mso-wrap-distance-left:9pt;mso-wrap-distance-top:0;mso-wrap-distance-right:9pt;mso-wrap-distance-bottom:0;mso-position-horizontal:absolute;mso-position-horizontal-relative:text;mso-position-vertical:absolute;mso-position-vertical-relative:text" o:gfxdata="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" strokecolor="black [3200]" strokeweight="1pt">
                 <v:stroke endarrow="block" joinstyle="miter"/>
@@ -10480,7 +10425,7 @@
       <w:r>
         <w:rPr>
           <w:noProof/>
-          <w:lang w:eastAsia="en-PH"/>
+          <w:lang w:val="en-US"/>
         </w:rPr>
         <mc:AlternateContent>
           <mc:Choice Requires="wps">
@@ -10555,7 +10500,7 @@
               </wp:anchor>
             </w:drawing>
           </mc:Choice>
-          <mc:Fallback xmlns:mv="urn:schemas-microsoft-com:mac:vml" xmlns:mo="http://schemas.microsoft.com/office/mac/office/2008/main">
+          <mc:Fallback>
             <w:pict>
               <v:shape id="Flowchart: Decision 50" o:spid="_x0000_s1045" type="#_x0000_t110" style="position:absolute;margin-left:-3.05pt;margin-top:17.9pt;width:188.65pt;height:98.85pt;z-index:251685888;visibility:visible;mso-wrap-style:square;mso-width-percent:0;mso-height-percent:0;mso-wrap-distance-left:9pt;mso-wrap-distance-top:0;mso-wrap-distance-right:9pt;mso-wrap-distance-bottom:0;mso-position-horizontal:absolute;mso-position-horizontal-relative:text;mso-position-vertical:absolute;mso-position-vertical-relative:text;mso-width-percent:0;mso-height-percent:0;mso-width-relative:margin;mso-height-relative:margin;v-text-anchor:middle" o:gfxdata="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" fillcolor="white [3201]" strokecolor="black [3200]" strokeweight="1pt">
                 <v:textbox>
@@ -10580,7 +10525,7 @@
       <w:r>
         <w:rPr>
           <w:noProof/>
-          <w:lang w:eastAsia="en-PH"/>
+          <w:lang w:val="en-US"/>
         </w:rPr>
         <mc:AlternateContent>
           <mc:Choice Requires="wps">
@@ -10649,7 +10594,7 @@
               </wp:anchor>
             </w:drawing>
           </mc:Choice>
-          <mc:Fallback xmlns:mv="urn:schemas-microsoft-com:mac:vml" xmlns:mo="http://schemas.microsoft.com/office/mac/office/2008/main">
+          <mc:Fallback>
             <w:pict>
               <v:rect id="Rectangle 51" o:spid="_x0000_s1046" style="position:absolute;margin-left:328.4pt;margin-top:19.15pt;width:94.5pt;height:54pt;z-index:251686912;visibility:visible;mso-wrap-style:square;mso-wrap-distance-left:9pt;mso-wrap-distance-top:0;mso-wrap-distance-right:9pt;mso-wrap-distance-bottom:0;mso-position-horizontal:absolute;mso-position-horizontal-relative:text;mso-position-vertical:absolute;mso-position-vertical-relative:text;v-text-anchor:middle" o:gfxdata="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" fillcolor="white [3201]" strokecolor="black [3200]" strokeweight="1pt">
                 <v:textbox>
@@ -10674,7 +10619,7 @@
       <w:r>
         <w:rPr>
           <w:noProof/>
-          <w:lang w:eastAsia="en-PH"/>
+          <w:lang w:val="en-US"/>
         </w:rPr>
         <mc:AlternateContent>
           <mc:Choice Requires="wps">
@@ -10735,7 +10680,7 @@
               </wp:anchor>
             </w:drawing>
           </mc:Choice>
-          <mc:Fallback xmlns:mv="urn:schemas-microsoft-com:mac:vml" xmlns:mo="http://schemas.microsoft.com/office/mac/office/2008/main">
+          <mc:Fallback>
             <w:pict>
               <v:shape id="Text Box 90" o:spid="_x0000_s1047" type="#_x0000_t202" style="position:absolute;margin-left:225.1pt;margin-top:11.55pt;width:44.9pt;height:27.1pt;z-index:251703296;visibility:visible;mso-wrap-style:square;mso-height-percent:0;mso-wrap-distance-left:9pt;mso-wrap-distance-top:0;mso-wrap-distance-right:9pt;mso-wrap-distance-bottom:0;mso-position-horizontal:absolute;mso-position-horizontal-relative:text;mso-position-vertical:absolute;mso-position-vertical-relative:text;mso-height-percent:0;mso-height-relative:margin;v-text-anchor:top" o:gfxdata="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" fillcolor="white [3201]" stroked="f" strokeweight=".5pt">
                 <v:textbox>
@@ -10755,7 +10700,7 @@
       <w:r>
         <w:rPr>
           <w:noProof/>
-          <w:lang w:eastAsia="en-PH"/>
+          <w:lang w:val="en-US"/>
         </w:rPr>
         <mc:AlternateContent>
           <mc:Choice Requires="wps">
@@ -10810,7 +10755,7 @@
               </wp:anchor>
             </w:drawing>
           </mc:Choice>
-          <mc:Fallback xmlns:cx="http://schemas.microsoft.com/office/drawing/2014/chartex" xmlns:cx1="http://schemas.microsoft.com/office/drawing/2015/9/8/chartex" xmlns:cx2="http://schemas.microsoft.com/office/drawing/2015/10/21/chartex" xmlns:cx3="http://schemas.microsoft.com/office/drawing/2016/5/9/chartex" xmlns:cx4="http://schemas.microsoft.com/office/drawing/2016/5/10/chartex" xmlns:cx5="http://schemas.microsoft.com/office/drawing/2016/5/11/chartex" xmlns:cx6="http://schemas.microsoft.com/office/drawing/2016/5/12/chartex" xmlns:cx7="http://schemas.microsoft.com/office/drawing/2016/5/13/chartex" xmlns:cx8="http://schemas.microsoft.com/office/drawing/2016/5/14/chartex" xmlns:aink="http://schemas.microsoft.com/office/drawing/2016/ink" xmlns:am3d="http://schemas.microsoft.com/office/drawing/2017/model3d" xmlns:w15="http://schemas.microsoft.com/office/word/2012/wordml" xmlns:w16cid="http://schemas.microsoft.com/office/word/2016/wordml/cid" xmlns:w16se="http://schemas.microsoft.com/office/word/2015/wordml/symex" xmlns:mv="urn:schemas-microsoft-com:mac:vml" xmlns:mo="http://schemas.microsoft.com/office/mac/office/2008/main">
+          <mc:Fallback xmlns:w16se="http://schemas.microsoft.com/office/word/2015/wordml/symex" xmlns:w16cid="http://schemas.microsoft.com/office/word/2016/wordml/cid" xmlns:w15="http://schemas.microsoft.com/office/word/2012/wordml" xmlns:am3d="http://schemas.microsoft.com/office/drawing/2017/model3d" xmlns:aink="http://schemas.microsoft.com/office/drawing/2016/ink" xmlns:cx8="http://schemas.microsoft.com/office/drawing/2016/5/14/chartex" xmlns:cx7="http://schemas.microsoft.com/office/drawing/2016/5/13/chartex" xmlns:cx6="http://schemas.microsoft.com/office/drawing/2016/5/12/chartex" xmlns:cx5="http://schemas.microsoft.com/office/drawing/2016/5/11/chartex" xmlns:cx4="http://schemas.microsoft.com/office/drawing/2016/5/10/chartex" xmlns:cx3="http://schemas.microsoft.com/office/drawing/2016/5/9/chartex" xmlns:cx2="http://schemas.microsoft.com/office/drawing/2015/10/21/chartex" xmlns:cx1="http://schemas.microsoft.com/office/drawing/2015/9/8/chartex" xmlns:cx="http://schemas.microsoft.com/office/drawing/2014/chartex">
             <w:pict>
               <v:shape w14:anchorId="78E1362C" id="Straight Arrow Connector 89" o:spid="_x0000_s1026" type="#_x0000_t32" style="position:absolute;margin-left:179.75pt;margin-top:20.55pt;width:148.85pt;height:0;z-index:251702272;visibility:visible;mso-wrap-style:square;mso-wrap-distance-left:9pt;mso-wrap-distance-top:0;mso-wrap-distance-right:9pt;mso-wrap-distance-bottom:0;mso-position-horizontal:absolute;mso-position-horizontal-relative:text;mso-position-vertical:absolute;mso-position-vertical-relative:text" o:gfxdata="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" strokecolor="black [3200]" strokeweight="1pt">
                 <v:stroke endarrow="block" joinstyle="miter"/>
@@ -10824,7 +10769,7 @@
       <w:r>
         <w:rPr>
           <w:noProof/>
-          <w:lang w:eastAsia="en-PH"/>
+          <w:lang w:val="en-US"/>
         </w:rPr>
         <mc:AlternateContent>
           <mc:Choice Requires="wps">
@@ -10876,7 +10821,7 @@
               </wp:anchor>
             </w:drawing>
           </mc:Choice>
-          <mc:Fallback xmlns:cx="http://schemas.microsoft.com/office/drawing/2014/chartex" xmlns:cx1="http://schemas.microsoft.com/office/drawing/2015/9/8/chartex" xmlns:cx2="http://schemas.microsoft.com/office/drawing/2015/10/21/chartex" xmlns:cx3="http://schemas.microsoft.com/office/drawing/2016/5/9/chartex" xmlns:cx4="http://schemas.microsoft.com/office/drawing/2016/5/10/chartex" xmlns:cx5="http://schemas.microsoft.com/office/drawing/2016/5/11/chartex" xmlns:cx6="http://schemas.microsoft.com/office/drawing/2016/5/12/chartex" xmlns:cx7="http://schemas.microsoft.com/office/drawing/2016/5/13/chartex" xmlns:cx8="http://schemas.microsoft.com/office/drawing/2016/5/14/chartex" xmlns:aink="http://schemas.microsoft.com/office/drawing/2016/ink" xmlns:am3d="http://schemas.microsoft.com/office/drawing/2017/model3d" xmlns:w15="http://schemas.microsoft.com/office/word/2012/wordml" xmlns:w16cid="http://schemas.microsoft.com/office/word/2016/wordml/cid" xmlns:w16se="http://schemas.microsoft.com/office/word/2015/wordml/symex" xmlns:mv="urn:schemas-microsoft-com:mac:vml" xmlns:mo="http://schemas.microsoft.com/office/mac/office/2008/main">
+          <mc:Fallback xmlns:w16se="http://schemas.microsoft.com/office/word/2015/wordml/symex" xmlns:w16cid="http://schemas.microsoft.com/office/word/2016/wordml/cid" xmlns:w15="http://schemas.microsoft.com/office/word/2012/wordml" xmlns:am3d="http://schemas.microsoft.com/office/drawing/2017/model3d" xmlns:aink="http://schemas.microsoft.com/office/drawing/2016/ink" xmlns:cx8="http://schemas.microsoft.com/office/drawing/2016/5/14/chartex" xmlns:cx7="http://schemas.microsoft.com/office/drawing/2016/5/13/chartex" xmlns:cx6="http://schemas.microsoft.com/office/drawing/2016/5/12/chartex" xmlns:cx5="http://schemas.microsoft.com/office/drawing/2016/5/11/chartex" xmlns:cx4="http://schemas.microsoft.com/office/drawing/2016/5/10/chartex" xmlns:cx3="http://schemas.microsoft.com/office/drawing/2016/5/9/chartex" xmlns:cx2="http://schemas.microsoft.com/office/drawing/2015/10/21/chartex" xmlns:cx1="http://schemas.microsoft.com/office/drawing/2015/9/8/chartex" xmlns:cx="http://schemas.microsoft.com/office/drawing/2014/chartex">
             <w:pict>
               <v:line w14:anchorId="4207AF2A" id="Straight Connector 91" o:spid="_x0000_s1026" style="position:absolute;z-index:251704320;visibility:visible;mso-wrap-style:square;mso-wrap-distance-left:9pt;mso-wrap-distance-top:0;mso-wrap-distance-right:9pt;mso-wrap-distance-bottom:0;mso-position-horizontal:absolute;mso-position-horizontal-relative:text;mso-position-vertical:absolute;mso-position-vertical-relative:text" from="378pt,22.05pt" to="378pt,67.15pt" o:gfxdata="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" strokecolor="black [3200]" strokeweight="1pt">
                 <v:stroke joinstyle="miter"/>
@@ -10895,7 +10840,7 @@
       <w:r>
         <w:rPr>
           <w:noProof/>
-          <w:lang w:eastAsia="en-PH"/>
+          <w:lang w:val="en-US"/>
         </w:rPr>
         <mc:AlternateContent>
           <mc:Choice Requires="wps">
@@ -10964,7 +10909,7 @@
               </wp:anchor>
             </w:drawing>
           </mc:Choice>
-          <mc:Fallback xmlns:mv="urn:schemas-microsoft-com:mac:vml" xmlns:mo="http://schemas.microsoft.com/office/mac/office/2008/main">
+          <mc:Fallback>
             <w:pict>
               <v:shape id="Flowchart: Terminator 35" o:spid="_x0000_s1048" type="#_x0000_t116" style="position:absolute;margin-left:184.2pt;margin-top:14.75pt;width:96.25pt;height:53.15pt;z-index:251712512;visibility:visible;mso-wrap-style:square;mso-wrap-distance-left:9pt;mso-wrap-distance-top:0;mso-wrap-distance-right:9pt;mso-wrap-distance-bottom:0;mso-position-horizontal:absolute;mso-position-horizontal-relative:text;mso-position-vertical:absolute;mso-position-vertical-relative:text;v-text-anchor:middle" o:gfxdata="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" fillcolor="white [3201]" strokecolor="black [3200]" strokeweight="1pt">
                 <v:textbox>
@@ -10997,7 +10942,7 @@
       <w:r>
         <w:rPr>
           <w:noProof/>
-          <w:lang w:eastAsia="en-PH"/>
+          <w:lang w:val="en-US"/>
         </w:rPr>
         <mc:AlternateContent>
           <mc:Choice Requires="wps">
@@ -11052,7 +10997,7 @@
               </wp:anchor>
             </w:drawing>
           </mc:Choice>
-          <mc:Fallback xmlns:cx="http://schemas.microsoft.com/office/drawing/2014/chartex" xmlns:cx1="http://schemas.microsoft.com/office/drawing/2015/9/8/chartex" xmlns:cx2="http://schemas.microsoft.com/office/drawing/2015/10/21/chartex" xmlns:cx3="http://schemas.microsoft.com/office/drawing/2016/5/9/chartex" xmlns:cx4="http://schemas.microsoft.com/office/drawing/2016/5/10/chartex" xmlns:cx5="http://schemas.microsoft.com/office/drawing/2016/5/11/chartex" xmlns:cx6="http://schemas.microsoft.com/office/drawing/2016/5/12/chartex" xmlns:cx7="http://schemas.microsoft.com/office/drawing/2016/5/13/chartex" xmlns:cx8="http://schemas.microsoft.com/office/drawing/2016/5/14/chartex" xmlns:aink="http://schemas.microsoft.com/office/drawing/2016/ink" xmlns:am3d="http://schemas.microsoft.com/office/drawing/2017/model3d" xmlns:w15="http://schemas.microsoft.com/office/word/2012/wordml" xmlns:w16cid="http://schemas.microsoft.com/office/word/2016/wordml/cid" xmlns:w16se="http://schemas.microsoft.com/office/word/2015/wordml/symex" xmlns:mv="urn:schemas-microsoft-com:mac:vml" xmlns:mo="http://schemas.microsoft.com/office/mac/office/2008/main">
+          <mc:Fallback xmlns:w16se="http://schemas.microsoft.com/office/word/2015/wordml/symex" xmlns:w16cid="http://schemas.microsoft.com/office/word/2016/wordml/cid" xmlns:w15="http://schemas.microsoft.com/office/word/2012/wordml" xmlns:am3d="http://schemas.microsoft.com/office/drawing/2017/model3d" xmlns:aink="http://schemas.microsoft.com/office/drawing/2016/ink" xmlns:cx8="http://schemas.microsoft.com/office/drawing/2016/5/14/chartex" xmlns:cx7="http://schemas.microsoft.com/office/drawing/2016/5/13/chartex" xmlns:cx6="http://schemas.microsoft.com/office/drawing/2016/5/12/chartex" xmlns:cx5="http://schemas.microsoft.com/office/drawing/2016/5/11/chartex" xmlns:cx4="http://schemas.microsoft.com/office/drawing/2016/5/10/chartex" xmlns:cx3="http://schemas.microsoft.com/office/drawing/2016/5/9/chartex" xmlns:cx2="http://schemas.microsoft.com/office/drawing/2015/10/21/chartex" xmlns:cx1="http://schemas.microsoft.com/office/drawing/2015/9/8/chartex" xmlns:cx="http://schemas.microsoft.com/office/drawing/2014/chartex">
             <w:pict>
               <v:shape w14:anchorId="11503097" id="Straight Arrow Connector 92" o:spid="_x0000_s1026" type="#_x0000_t32" style="position:absolute;margin-left:280.6pt;margin-top:16.1pt;width:97.45pt;height:0;flip:x;z-index:251705344;visibility:visible;mso-wrap-style:square;mso-wrap-distance-left:9pt;mso-wrap-distance-top:0;mso-wrap-distance-right:9pt;mso-wrap-distance-bottom:0;mso-position-horizontal:absolute;mso-position-horizontal-relative:text;mso-position-vertical:absolute;mso-position-vertical-relative:text" o:gfxdata="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" strokecolor="black [3200]" strokeweight="1pt">
                 <v:stroke endarrow="block" joinstyle="miter"/>
@@ -11105,6 +11050,7 @@
         </w:rPr>
       </w:pPr>
       <w:r>
+        <w:lastRenderedPageBreak/>
         <w:t xml:space="preserve"> </w:t>
       </w:r>
       <w:r>
@@ -11287,7 +11233,7 @@
           <w:noProof/>
           <w:sz w:val="24"/>
           <w:szCs w:val="24"/>
-          <w:lang w:eastAsia="en-PH"/>
+          <w:lang w:val="en-US"/>
         </w:rPr>
         <w:drawing>
           <wp:inline distT="0" distB="0" distL="0" distR="0" wp14:anchorId="7A509993" wp14:editId="0120A2E7">
@@ -11366,7 +11312,6 @@
           <w:szCs w:val="24"/>
           <w:lang w:eastAsia="en-PH"/>
         </w:rPr>
-        <w:lastRenderedPageBreak/>
         <w:t>Figure 4</w:t>
       </w:r>
     </w:p>
@@ -11593,9 +11538,8 @@
       <w:r>
         <w:rPr>
           <w:noProof/>
-          <w:lang w:eastAsia="en-PH"/>
-        </w:rPr>
-        <w:lastRenderedPageBreak/>
+          <w:lang w:val="en-US"/>
+        </w:rPr>
         <w:drawing>
           <wp:inline distT="0" distB="0" distL="0" distR="0" wp14:anchorId="5C162D31" wp14:editId="59D09042">
             <wp:extent cx="2220595" cy="5047013"/>
@@ -11689,6 +11633,7 @@
           <w:szCs w:val="24"/>
           <w:lang w:eastAsia="en-PH"/>
         </w:rPr>
+        <w:lastRenderedPageBreak/>
         <w:t xml:space="preserve">5.  </w:t>
       </w:r>
       <w:r>
@@ -11842,17 +11787,7 @@
           <w:szCs w:val="24"/>
           <w:lang w:eastAsia="en-PH"/>
         </w:rPr>
-        <w:t xml:space="preserve">an employee completed a three (3) years of working service on the same </w:t>
-      </w:r>
-      <w:r>
-        <w:rPr>
-          <w:rFonts w:ascii="Times New Roman" w:eastAsia="Times New Roman" w:hAnsi="Times New Roman" w:cs="Times New Roman"/>
-          <w:sz w:val="24"/>
-          <w:szCs w:val="24"/>
-          <w:lang w:eastAsia="en-PH"/>
-        </w:rPr>
-        <w:lastRenderedPageBreak/>
-        <w:t xml:space="preserve">position. Salary Grade is </w:t>
+        <w:t xml:space="preserve">an employee completed a three (3) years of working service on the same position. Salary Grade is </w:t>
       </w:r>
       <w:r>
         <w:rPr>
@@ -11885,7 +11820,7 @@
       <w:r>
         <w:rPr>
           <w:noProof/>
-          <w:lang w:eastAsia="en-PH"/>
+          <w:lang w:val="en-US"/>
         </w:rPr>
         <w:drawing>
           <wp:inline distT="0" distB="0" distL="0" distR="0" wp14:anchorId="313B2904" wp14:editId="45A14DA7">
@@ -11947,6 +11882,7 @@
         <w:textAlignment w:val="baseline"/>
       </w:pPr>
       <w:r>
+        <w:lastRenderedPageBreak/>
         <w:t>Figure 6</w:t>
       </w:r>
     </w:p>
@@ -11973,7 +11909,7 @@
       <w:r>
         <w:rPr>
           <w:noProof/>
-          <w:lang w:eastAsia="en-PH"/>
+          <w:lang w:val="en-US"/>
         </w:rPr>
         <mc:AlternateContent>
           <mc:Choice Requires="wps">
@@ -12042,7 +11978,7 @@
               </wp:anchor>
             </w:drawing>
           </mc:Choice>
-          <mc:Fallback xmlns:mv="urn:schemas-microsoft-com:mac:vml" xmlns:mo="http://schemas.microsoft.com/office/mac/office/2008/main">
+          <mc:Fallback>
             <w:pict>
               <v:shape id="Flowchart: Terminator 117" o:spid="_x0000_s1049" type="#_x0000_t116" style="position:absolute;margin-left:171pt;margin-top:18pt;width:96.3pt;height:53.15pt;z-index:251743232;visibility:visible;mso-wrap-style:square;mso-wrap-distance-left:9pt;mso-wrap-distance-top:0;mso-wrap-distance-right:9pt;mso-wrap-distance-bottom:0;mso-position-horizontal:absolute;mso-position-horizontal-relative:text;mso-position-vertical:absolute;mso-position-vertical-relative:text;v-text-anchor:middle" o:gfxdata="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" fillcolor="white [3201]" strokecolor="black [3200]" strokeweight="1pt">
                 <v:textbox>
@@ -12092,7 +12028,7 @@
       <w:r>
         <w:rPr>
           <w:noProof/>
-          <w:lang w:eastAsia="en-PH"/>
+          <w:lang w:val="en-US"/>
         </w:rPr>
         <mc:AlternateContent>
           <mc:Choice Requires="wps">
@@ -12147,7 +12083,7 @@
               </wp:anchor>
             </w:drawing>
           </mc:Choice>
-          <mc:Fallback xmlns:cx="http://schemas.microsoft.com/office/drawing/2014/chartex" xmlns:cx1="http://schemas.microsoft.com/office/drawing/2015/9/8/chartex" xmlns:cx2="http://schemas.microsoft.com/office/drawing/2015/10/21/chartex" xmlns:cx3="http://schemas.microsoft.com/office/drawing/2016/5/9/chartex" xmlns:cx4="http://schemas.microsoft.com/office/drawing/2016/5/10/chartex" xmlns:cx5="http://schemas.microsoft.com/office/drawing/2016/5/11/chartex" xmlns:cx6="http://schemas.microsoft.com/office/drawing/2016/5/12/chartex" xmlns:cx7="http://schemas.microsoft.com/office/drawing/2016/5/13/chartex" xmlns:cx8="http://schemas.microsoft.com/office/drawing/2016/5/14/chartex" xmlns:aink="http://schemas.microsoft.com/office/drawing/2016/ink" xmlns:am3d="http://schemas.microsoft.com/office/drawing/2017/model3d" xmlns:w15="http://schemas.microsoft.com/office/word/2012/wordml" xmlns:w16cid="http://schemas.microsoft.com/office/word/2016/wordml/cid" xmlns:w16se="http://schemas.microsoft.com/office/word/2015/wordml/symex" xmlns:mv="urn:schemas-microsoft-com:mac:vml" xmlns:mo="http://schemas.microsoft.com/office/mac/office/2008/main">
+          <mc:Fallback xmlns:w16se="http://schemas.microsoft.com/office/word/2015/wordml/symex" xmlns:w16cid="http://schemas.microsoft.com/office/word/2016/wordml/cid" xmlns:w15="http://schemas.microsoft.com/office/word/2012/wordml" xmlns:am3d="http://schemas.microsoft.com/office/drawing/2017/model3d" xmlns:aink="http://schemas.microsoft.com/office/drawing/2016/ink" xmlns:cx8="http://schemas.microsoft.com/office/drawing/2016/5/14/chartex" xmlns:cx7="http://schemas.microsoft.com/office/drawing/2016/5/13/chartex" xmlns:cx6="http://schemas.microsoft.com/office/drawing/2016/5/12/chartex" xmlns:cx5="http://schemas.microsoft.com/office/drawing/2016/5/11/chartex" xmlns:cx4="http://schemas.microsoft.com/office/drawing/2016/5/10/chartex" xmlns:cx3="http://schemas.microsoft.com/office/drawing/2016/5/9/chartex" xmlns:cx2="http://schemas.microsoft.com/office/drawing/2015/10/21/chartex" xmlns:cx1="http://schemas.microsoft.com/office/drawing/2015/9/8/chartex" xmlns:cx="http://schemas.microsoft.com/office/drawing/2014/chartex">
             <w:pict>
               <v:shape w14:anchorId="51ED8722" id="Straight Arrow Connector 16" o:spid="_x0000_s1026" type="#_x0000_t32" style="position:absolute;margin-left:225pt;margin-top:.7pt;width:0;height:60.9pt;z-index:251752448;visibility:visible;mso-wrap-style:square;mso-wrap-distance-left:9pt;mso-wrap-distance-top:0;mso-wrap-distance-right:9pt;mso-wrap-distance-bottom:0;mso-position-horizontal:absolute;mso-position-horizontal-relative:text;mso-position-vertical:absolute;mso-position-vertical-relative:text" o:gfxdata="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" strokecolor="black [3200]" strokeweight="1pt">
                 <v:stroke endarrow="block" joinstyle="miter"/>
@@ -12177,7 +12113,7 @@
       <w:r>
         <w:rPr>
           <w:noProof/>
-          <w:lang w:eastAsia="en-PH"/>
+          <w:lang w:val="en-US"/>
         </w:rPr>
         <mc:AlternateContent>
           <mc:Choice Requires="wps">
@@ -12246,7 +12182,7 @@
               </wp:anchor>
             </w:drawing>
           </mc:Choice>
-          <mc:Fallback xmlns:mv="urn:schemas-microsoft-com:mac:vml" xmlns:mo="http://schemas.microsoft.com/office/mac/office/2008/main">
+          <mc:Fallback>
             <w:pict>
               <v:rect id="Rectangle 20" o:spid="_x0000_s1050" style="position:absolute;margin-left:175.3pt;margin-top:14.65pt;width:94.5pt;height:54pt;z-index:251751424;visibility:visible;mso-wrap-style:square;mso-wrap-distance-left:9pt;mso-wrap-distance-top:0;mso-wrap-distance-right:9pt;mso-wrap-distance-bottom:0;mso-position-horizontal:absolute;mso-position-horizontal-relative:text;mso-position-vertical:absolute;mso-position-vertical-relative:text;v-text-anchor:middle" o:gfxdata="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" fillcolor="white [3201]" strokecolor="black [3200]" strokeweight="1pt">
                 <v:textbox>
@@ -12287,7 +12223,7 @@
       <w:r>
         <w:rPr>
           <w:noProof/>
-          <w:lang w:eastAsia="en-PH"/>
+          <w:lang w:val="en-US"/>
         </w:rPr>
         <mc:AlternateContent>
           <mc:Choice Requires="wps">
@@ -12342,7 +12278,7 @@
               </wp:anchor>
             </w:drawing>
           </mc:Choice>
-          <mc:Fallback xmlns:cx="http://schemas.microsoft.com/office/drawing/2014/chartex" xmlns:cx1="http://schemas.microsoft.com/office/drawing/2015/9/8/chartex" xmlns:cx2="http://schemas.microsoft.com/office/drawing/2015/10/21/chartex" xmlns:cx3="http://schemas.microsoft.com/office/drawing/2016/5/9/chartex" xmlns:cx4="http://schemas.microsoft.com/office/drawing/2016/5/10/chartex" xmlns:cx5="http://schemas.microsoft.com/office/drawing/2016/5/11/chartex" xmlns:cx6="http://schemas.microsoft.com/office/drawing/2016/5/12/chartex" xmlns:cx7="http://schemas.microsoft.com/office/drawing/2016/5/13/chartex" xmlns:cx8="http://schemas.microsoft.com/office/drawing/2016/5/14/chartex" xmlns:aink="http://schemas.microsoft.com/office/drawing/2016/ink" xmlns:am3d="http://schemas.microsoft.com/office/drawing/2017/model3d" xmlns:w15="http://schemas.microsoft.com/office/word/2012/wordml" xmlns:w16cid="http://schemas.microsoft.com/office/word/2016/wordml/cid" xmlns:w16se="http://schemas.microsoft.com/office/word/2015/wordml/symex" xmlns:mv="urn:schemas-microsoft-com:mac:vml" xmlns:mo="http://schemas.microsoft.com/office/mac/office/2008/main">
+          <mc:Fallback xmlns:w16se="http://schemas.microsoft.com/office/word/2015/wordml/symex" xmlns:w16cid="http://schemas.microsoft.com/office/word/2016/wordml/cid" xmlns:w15="http://schemas.microsoft.com/office/word/2012/wordml" xmlns:am3d="http://schemas.microsoft.com/office/drawing/2017/model3d" xmlns:aink="http://schemas.microsoft.com/office/drawing/2016/ink" xmlns:cx8="http://schemas.microsoft.com/office/drawing/2016/5/14/chartex" xmlns:cx7="http://schemas.microsoft.com/office/drawing/2016/5/13/chartex" xmlns:cx6="http://schemas.microsoft.com/office/drawing/2016/5/12/chartex" xmlns:cx5="http://schemas.microsoft.com/office/drawing/2016/5/11/chartex" xmlns:cx4="http://schemas.microsoft.com/office/drawing/2016/5/10/chartex" xmlns:cx3="http://schemas.microsoft.com/office/drawing/2016/5/9/chartex" xmlns:cx2="http://schemas.microsoft.com/office/drawing/2015/10/21/chartex" xmlns:cx1="http://schemas.microsoft.com/office/drawing/2015/9/8/chartex" xmlns:cx="http://schemas.microsoft.com/office/drawing/2014/chartex">
             <w:pict>
               <v:shape w14:anchorId="16FE0E8F" id="Straight Arrow Connector 22" o:spid="_x0000_s1026" type="#_x0000_t32" style="position:absolute;margin-left:224.65pt;margin-top:21.9pt;width:0;height:73.3pt;z-index:251753472;visibility:visible;mso-wrap-style:square;mso-wrap-distance-left:9pt;mso-wrap-distance-top:0;mso-wrap-distance-right:9pt;mso-wrap-distance-bottom:0;mso-position-horizontal:absolute;mso-position-horizontal-relative:text;mso-position-vertical:absolute;mso-position-vertical-relative:text" o:gfxdata="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" strokecolor="black [3200]" strokeweight="1pt">
                 <v:stroke endarrow="block" joinstyle="miter"/>
@@ -12390,7 +12326,7 @@
       <w:r>
         <w:rPr>
           <w:noProof/>
-          <w:lang w:eastAsia="en-PH"/>
+          <w:lang w:val="en-US"/>
         </w:rPr>
         <mc:AlternateContent>
           <mc:Choice Requires="wps">
@@ -12459,7 +12395,7 @@
               </wp:anchor>
             </w:drawing>
           </mc:Choice>
-          <mc:Fallback xmlns:mv="urn:schemas-microsoft-com:mac:vml" xmlns:mo="http://schemas.microsoft.com/office/mac/office/2008/main">
+          <mc:Fallback>
             <w:pict>
               <v:shapetype id="_x0000_t132" coordsize="21600,21600" o:spt="132" path="m10800,0qx0,3391l0,18209qy10800,21600,21600,18209l21600,3391qy10800,0xem0,3391nfqy10800,6782,21600,3391e">
                 <v:path o:extrusionok="f" gradientshapeok="t" o:connecttype="custom" o:connectlocs="10800,6782;10800,0;0,10800;10800,21600;21600,10800" o:connectangles="270,270,180,90,0" textboxrect="0,6782,21600,18209"/>
@@ -12513,7 +12449,7 @@
       <w:r>
         <w:rPr>
           <w:noProof/>
-          <w:lang w:eastAsia="en-PH"/>
+          <w:lang w:val="en-US"/>
         </w:rPr>
         <mc:AlternateContent>
           <mc:Choice Requires="wps">
@@ -12568,7 +12504,7 @@
               </wp:anchor>
             </w:drawing>
           </mc:Choice>
-          <mc:Fallback xmlns:cx="http://schemas.microsoft.com/office/drawing/2014/chartex" xmlns:cx1="http://schemas.microsoft.com/office/drawing/2015/9/8/chartex" xmlns:cx2="http://schemas.microsoft.com/office/drawing/2015/10/21/chartex" xmlns:cx3="http://schemas.microsoft.com/office/drawing/2016/5/9/chartex" xmlns:cx4="http://schemas.microsoft.com/office/drawing/2016/5/10/chartex" xmlns:cx5="http://schemas.microsoft.com/office/drawing/2016/5/11/chartex" xmlns:cx6="http://schemas.microsoft.com/office/drawing/2016/5/12/chartex" xmlns:cx7="http://schemas.microsoft.com/office/drawing/2016/5/13/chartex" xmlns:cx8="http://schemas.microsoft.com/office/drawing/2016/5/14/chartex" xmlns:aink="http://schemas.microsoft.com/office/drawing/2016/ink" xmlns:am3d="http://schemas.microsoft.com/office/drawing/2017/model3d" xmlns:w15="http://schemas.microsoft.com/office/word/2012/wordml" xmlns:w16cid="http://schemas.microsoft.com/office/word/2016/wordml/cid" xmlns:w16se="http://schemas.microsoft.com/office/word/2015/wordml/symex" xmlns:mv="urn:schemas-microsoft-com:mac:vml" xmlns:mo="http://schemas.microsoft.com/office/mac/office/2008/main">
+          <mc:Fallback xmlns:w16se="http://schemas.microsoft.com/office/word/2015/wordml/symex" xmlns:w16cid="http://schemas.microsoft.com/office/word/2016/wordml/cid" xmlns:w15="http://schemas.microsoft.com/office/word/2012/wordml" xmlns:am3d="http://schemas.microsoft.com/office/drawing/2017/model3d" xmlns:aink="http://schemas.microsoft.com/office/drawing/2016/ink" xmlns:cx8="http://schemas.microsoft.com/office/drawing/2016/5/14/chartex" xmlns:cx7="http://schemas.microsoft.com/office/drawing/2016/5/13/chartex" xmlns:cx6="http://schemas.microsoft.com/office/drawing/2016/5/12/chartex" xmlns:cx5="http://schemas.microsoft.com/office/drawing/2016/5/11/chartex" xmlns:cx4="http://schemas.microsoft.com/office/drawing/2016/5/10/chartex" xmlns:cx3="http://schemas.microsoft.com/office/drawing/2016/5/9/chartex" xmlns:cx2="http://schemas.microsoft.com/office/drawing/2015/10/21/chartex" xmlns:cx1="http://schemas.microsoft.com/office/drawing/2015/9/8/chartex" xmlns:cx="http://schemas.microsoft.com/office/drawing/2014/chartex">
             <w:pict>
               <v:shape w14:anchorId="6B50A69E" id="Straight Arrow Connector 24" o:spid="_x0000_s1026" type="#_x0000_t32" style="position:absolute;margin-left:224.65pt;margin-top:15.75pt;width:0;height:43.25pt;z-index:251754496;visibility:visible;mso-wrap-style:square;mso-wrap-distance-left:9pt;mso-wrap-distance-top:0;mso-wrap-distance-right:9pt;mso-wrap-distance-bottom:0;mso-position-horizontal:absolute;mso-position-horizontal-relative:text;mso-position-vertical:absolute;mso-position-vertical-relative:text" o:gfxdata="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" strokecolor="black [3200]" strokeweight="1pt">
                 <v:stroke endarrow="block" joinstyle="miter"/>
@@ -12598,7 +12534,7 @@
       <w:r>
         <w:rPr>
           <w:noProof/>
-          <w:lang w:eastAsia="en-PH"/>
+          <w:lang w:val="en-US"/>
         </w:rPr>
         <mc:AlternateContent>
           <mc:Choice Requires="wps">
@@ -12673,7 +12609,7 @@
               </wp:anchor>
             </w:drawing>
           </mc:Choice>
-          <mc:Fallback xmlns:mv="urn:schemas-microsoft-com:mac:vml" xmlns:mo="http://schemas.microsoft.com/office/mac/office/2008/main">
+          <mc:Fallback>
             <w:pict>
               <v:shape id="Flowchart: Decision 120" o:spid="_x0000_s1052" type="#_x0000_t110" style="position:absolute;margin-left:161.25pt;margin-top:12.2pt;width:125.2pt;height:100.85pt;z-index:251744256;visibility:visible;mso-wrap-style:square;mso-width-percent:0;mso-height-percent:0;mso-wrap-distance-left:9pt;mso-wrap-distance-top:0;mso-wrap-distance-right:9pt;mso-wrap-distance-bottom:0;mso-position-horizontal:absolute;mso-position-horizontal-relative:text;mso-position-vertical:absolute;mso-position-vertical-relative:text;mso-width-percent:0;mso-height-percent:0;mso-width-relative:margin;mso-height-relative:margin;v-text-anchor:middle" o:gfxdata="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" fillcolor="white [3201]" strokecolor="black [3200]" strokeweight="1pt">
                 <v:textbox>
@@ -12710,7 +12646,7 @@
       <w:r>
         <w:rPr>
           <w:noProof/>
-          <w:lang w:eastAsia="en-PH"/>
+          <w:lang w:val="en-US"/>
         </w:rPr>
         <mc:AlternateContent>
           <mc:Choice Requires="wps">
@@ -12768,7 +12704,7 @@
               </wp:anchor>
             </w:drawing>
           </mc:Choice>
-          <mc:Fallback xmlns:mv="urn:schemas-microsoft-com:mac:vml" xmlns:mo="http://schemas.microsoft.com/office/mac/office/2008/main">
+          <mc:Fallback>
             <w:pict>
               <v:shape id="Text Box 69" o:spid="_x0000_s1053" type="#_x0000_t202" style="position:absolute;margin-left:342pt;margin-top:11.25pt;width:36pt;height:27pt;z-index:251764736;visibility:visible;mso-wrap-style:square;mso-wrap-distance-left:9pt;mso-wrap-distance-top:0;mso-wrap-distance-right:9pt;mso-wrap-distance-bottom:0;mso-position-horizontal:absolute;mso-position-horizontal-relative:text;mso-position-vertical:absolute;mso-position-vertical-relative:text;v-text-anchor:top" o:gfxdata="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" fillcolor="white [3201]" stroked="f" strokeweight=".5pt">
                 <v:textbox>
@@ -12788,7 +12724,7 @@
       <w:r>
         <w:rPr>
           <w:noProof/>
-          <w:lang w:eastAsia="en-PH"/>
+          <w:lang w:val="en-US"/>
         </w:rPr>
         <mc:AlternateContent>
           <mc:Choice Requires="wps">
@@ -12846,7 +12782,7 @@
               </wp:anchor>
             </w:drawing>
           </mc:Choice>
-          <mc:Fallback xmlns:mv="urn:schemas-microsoft-com:mac:vml" xmlns:mo="http://schemas.microsoft.com/office/mac/office/2008/main">
+          <mc:Fallback>
             <w:pict>
               <v:shape id="Text Box 68" o:spid="_x0000_s1054" type="#_x0000_t202" style="position:absolute;margin-left:1in;margin-top:11.25pt;width:36pt;height:27pt;z-index:251763712;visibility:visible;mso-wrap-style:square;mso-wrap-distance-left:9pt;mso-wrap-distance-top:0;mso-wrap-distance-right:9pt;mso-wrap-distance-bottom:0;mso-position-horizontal:absolute;mso-position-horizontal-relative:text;mso-position-vertical:absolute;mso-position-vertical-relative:text;v-text-anchor:top" o:gfxdata="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" fillcolor="white [3201]" stroked="f" strokeweight=".5pt">
                 <v:textbox>
@@ -12866,7 +12802,7 @@
       <w:r>
         <w:rPr>
           <w:noProof/>
-          <w:lang w:eastAsia="en-PH"/>
+          <w:lang w:val="en-US"/>
         </w:rPr>
         <mc:AlternateContent>
           <mc:Choice Requires="wps">
@@ -12921,7 +12857,7 @@
               </wp:anchor>
             </w:drawing>
           </mc:Choice>
-          <mc:Fallback xmlns:cx="http://schemas.microsoft.com/office/drawing/2014/chartex" xmlns:cx1="http://schemas.microsoft.com/office/drawing/2015/9/8/chartex" xmlns:cx2="http://schemas.microsoft.com/office/drawing/2015/10/21/chartex" xmlns:cx3="http://schemas.microsoft.com/office/drawing/2016/5/9/chartex" xmlns:cx4="http://schemas.microsoft.com/office/drawing/2016/5/10/chartex" xmlns:cx5="http://schemas.microsoft.com/office/drawing/2016/5/11/chartex" xmlns:cx6="http://schemas.microsoft.com/office/drawing/2016/5/12/chartex" xmlns:cx7="http://schemas.microsoft.com/office/drawing/2016/5/13/chartex" xmlns:cx8="http://schemas.microsoft.com/office/drawing/2016/5/14/chartex" xmlns:aink="http://schemas.microsoft.com/office/drawing/2016/ink" xmlns:am3d="http://schemas.microsoft.com/office/drawing/2017/model3d" xmlns:w15="http://schemas.microsoft.com/office/word/2012/wordml" xmlns:w16cid="http://schemas.microsoft.com/office/word/2016/wordml/cid" xmlns:w16se="http://schemas.microsoft.com/office/word/2015/wordml/symex" xmlns:mv="urn:schemas-microsoft-com:mac:vml" xmlns:mo="http://schemas.microsoft.com/office/mac/office/2008/main">
+          <mc:Fallback xmlns:w16se="http://schemas.microsoft.com/office/word/2015/wordml/symex" xmlns:w16cid="http://schemas.microsoft.com/office/word/2016/wordml/cid" xmlns:w15="http://schemas.microsoft.com/office/word/2012/wordml" xmlns:am3d="http://schemas.microsoft.com/office/drawing/2017/model3d" xmlns:aink="http://schemas.microsoft.com/office/drawing/2016/ink" xmlns:cx8="http://schemas.microsoft.com/office/drawing/2016/5/14/chartex" xmlns:cx7="http://schemas.microsoft.com/office/drawing/2016/5/13/chartex" xmlns:cx6="http://schemas.microsoft.com/office/drawing/2016/5/12/chartex" xmlns:cx5="http://schemas.microsoft.com/office/drawing/2016/5/11/chartex" xmlns:cx4="http://schemas.microsoft.com/office/drawing/2016/5/10/chartex" xmlns:cx3="http://schemas.microsoft.com/office/drawing/2016/5/9/chartex" xmlns:cx2="http://schemas.microsoft.com/office/drawing/2015/10/21/chartex" xmlns:cx1="http://schemas.microsoft.com/office/drawing/2015/9/8/chartex" xmlns:cx="http://schemas.microsoft.com/office/drawing/2014/chartex">
             <w:pict>
               <v:shape w14:anchorId="468EE833" id="Straight Arrow Connector 59" o:spid="_x0000_s1026" type="#_x0000_t32" style="position:absolute;margin-left:359.8pt;margin-top:20.45pt;width:0;height:88.7pt;z-index:251758592;visibility:visible;mso-wrap-style:square;mso-wrap-distance-left:9pt;mso-wrap-distance-top:0;mso-wrap-distance-right:9pt;mso-wrap-distance-bottom:0;mso-position-horizontal:absolute;mso-position-horizontal-relative:text;mso-position-vertical:absolute;mso-position-vertical-relative:text" o:gfxdata="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" strokecolor="black [3200]" strokeweight="1pt">
                 <v:stroke endarrow="block" joinstyle="miter"/>
@@ -12933,7 +12869,7 @@
       <w:r>
         <w:rPr>
           <w:noProof/>
-          <w:lang w:eastAsia="en-PH"/>
+          <w:lang w:val="en-US"/>
         </w:rPr>
         <mc:AlternateContent>
           <mc:Choice Requires="wps">
@@ -12985,7 +12921,7 @@
               </wp:anchor>
             </w:drawing>
           </mc:Choice>
-          <mc:Fallback xmlns:cx="http://schemas.microsoft.com/office/drawing/2014/chartex" xmlns:cx1="http://schemas.microsoft.com/office/drawing/2015/9/8/chartex" xmlns:cx2="http://schemas.microsoft.com/office/drawing/2015/10/21/chartex" xmlns:cx3="http://schemas.microsoft.com/office/drawing/2016/5/9/chartex" xmlns:cx4="http://schemas.microsoft.com/office/drawing/2016/5/10/chartex" xmlns:cx5="http://schemas.microsoft.com/office/drawing/2016/5/11/chartex" xmlns:cx6="http://schemas.microsoft.com/office/drawing/2016/5/12/chartex" xmlns:cx7="http://schemas.microsoft.com/office/drawing/2016/5/13/chartex" xmlns:cx8="http://schemas.microsoft.com/office/drawing/2016/5/14/chartex" xmlns:aink="http://schemas.microsoft.com/office/drawing/2016/ink" xmlns:am3d="http://schemas.microsoft.com/office/drawing/2017/model3d" xmlns:w15="http://schemas.microsoft.com/office/word/2012/wordml" xmlns:w16cid="http://schemas.microsoft.com/office/word/2016/wordml/cid" xmlns:w16se="http://schemas.microsoft.com/office/word/2015/wordml/symex" xmlns:mv="urn:schemas-microsoft-com:mac:vml" xmlns:mo="http://schemas.microsoft.com/office/mac/office/2008/main">
+          <mc:Fallback xmlns:w16se="http://schemas.microsoft.com/office/word/2015/wordml/symex" xmlns:w16cid="http://schemas.microsoft.com/office/word/2016/wordml/cid" xmlns:w15="http://schemas.microsoft.com/office/word/2012/wordml" xmlns:am3d="http://schemas.microsoft.com/office/drawing/2017/model3d" xmlns:aink="http://schemas.microsoft.com/office/drawing/2016/ink" xmlns:cx8="http://schemas.microsoft.com/office/drawing/2016/5/14/chartex" xmlns:cx7="http://schemas.microsoft.com/office/drawing/2016/5/13/chartex" xmlns:cx6="http://schemas.microsoft.com/office/drawing/2016/5/12/chartex" xmlns:cx5="http://schemas.microsoft.com/office/drawing/2016/5/11/chartex" xmlns:cx4="http://schemas.microsoft.com/office/drawing/2016/5/10/chartex" xmlns:cx3="http://schemas.microsoft.com/office/drawing/2016/5/9/chartex" xmlns:cx2="http://schemas.microsoft.com/office/drawing/2015/10/21/chartex" xmlns:cx1="http://schemas.microsoft.com/office/drawing/2015/9/8/chartex" xmlns:cx="http://schemas.microsoft.com/office/drawing/2014/chartex">
             <w:pict>
               <v:line w14:anchorId="73099331" id="Straight Connector 52" o:spid="_x0000_s1026" style="position:absolute;z-index:251757568;visibility:visible;mso-wrap-style:square;mso-wrap-distance-left:9pt;mso-wrap-distance-top:0;mso-wrap-distance-right:9pt;mso-wrap-distance-bottom:0;mso-position-horizontal:absolute;mso-position-horizontal-relative:text;mso-position-vertical:absolute;mso-position-vertical-relative:text" from="279pt,20.45pt" to="5in,20.45pt" o:gfxdata="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" strokecolor="black [3200]" strokeweight="1pt">
                 <v:stroke joinstyle="miter"/>
@@ -12997,7 +12933,7 @@
       <w:r>
         <w:rPr>
           <w:noProof/>
-          <w:lang w:eastAsia="en-PH"/>
+          <w:lang w:val="en-US"/>
         </w:rPr>
         <mc:AlternateContent>
           <mc:Choice Requires="wps">
@@ -13052,7 +12988,7 @@
               </wp:anchor>
             </w:drawing>
           </mc:Choice>
-          <mc:Fallback xmlns:cx="http://schemas.microsoft.com/office/drawing/2014/chartex" xmlns:cx1="http://schemas.microsoft.com/office/drawing/2015/9/8/chartex" xmlns:cx2="http://schemas.microsoft.com/office/drawing/2015/10/21/chartex" xmlns:cx3="http://schemas.microsoft.com/office/drawing/2016/5/9/chartex" xmlns:cx4="http://schemas.microsoft.com/office/drawing/2016/5/10/chartex" xmlns:cx5="http://schemas.microsoft.com/office/drawing/2016/5/11/chartex" xmlns:cx6="http://schemas.microsoft.com/office/drawing/2016/5/12/chartex" xmlns:cx7="http://schemas.microsoft.com/office/drawing/2016/5/13/chartex" xmlns:cx8="http://schemas.microsoft.com/office/drawing/2016/5/14/chartex" xmlns:aink="http://schemas.microsoft.com/office/drawing/2016/ink" xmlns:am3d="http://schemas.microsoft.com/office/drawing/2017/model3d" xmlns:w15="http://schemas.microsoft.com/office/word/2012/wordml" xmlns:w16cid="http://schemas.microsoft.com/office/word/2016/wordml/cid" xmlns:w16se="http://schemas.microsoft.com/office/word/2015/wordml/symex" xmlns:mv="urn:schemas-microsoft-com:mac:vml" xmlns:mo="http://schemas.microsoft.com/office/mac/office/2008/main">
+          <mc:Fallback xmlns:w16se="http://schemas.microsoft.com/office/word/2015/wordml/symex" xmlns:w16cid="http://schemas.microsoft.com/office/word/2016/wordml/cid" xmlns:w15="http://schemas.microsoft.com/office/word/2012/wordml" xmlns:am3d="http://schemas.microsoft.com/office/drawing/2017/model3d" xmlns:aink="http://schemas.microsoft.com/office/drawing/2016/ink" xmlns:cx8="http://schemas.microsoft.com/office/drawing/2016/5/14/chartex" xmlns:cx7="http://schemas.microsoft.com/office/drawing/2016/5/13/chartex" xmlns:cx6="http://schemas.microsoft.com/office/drawing/2016/5/12/chartex" xmlns:cx5="http://schemas.microsoft.com/office/drawing/2016/5/11/chartex" xmlns:cx4="http://schemas.microsoft.com/office/drawing/2016/5/10/chartex" xmlns:cx3="http://schemas.microsoft.com/office/drawing/2016/5/9/chartex" xmlns:cx2="http://schemas.microsoft.com/office/drawing/2015/10/21/chartex" xmlns:cx1="http://schemas.microsoft.com/office/drawing/2015/9/8/chartex" xmlns:cx="http://schemas.microsoft.com/office/drawing/2014/chartex">
             <w:pict>
               <v:shape w14:anchorId="4141F63A" id="Straight Arrow Connector 42" o:spid="_x0000_s1026" type="#_x0000_t32" style="position:absolute;margin-left:89.85pt;margin-top:20.45pt;width:0;height:88.7pt;z-index:251756544;visibility:visible;mso-wrap-style:square;mso-wrap-distance-left:9pt;mso-wrap-distance-top:0;mso-wrap-distance-right:9pt;mso-wrap-distance-bottom:0;mso-position-horizontal:absolute;mso-position-horizontal-relative:text;mso-position-vertical:absolute;mso-position-vertical-relative:text" o:gfxdata="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" strokecolor="black [3200]" strokeweight="1pt">
                 <v:stroke endarrow="block" joinstyle="miter"/>
@@ -13064,7 +13000,7 @@
       <w:r>
         <w:rPr>
           <w:noProof/>
-          <w:lang w:eastAsia="en-PH"/>
+          <w:lang w:val="en-US"/>
         </w:rPr>
         <mc:AlternateContent>
           <mc:Choice Requires="wps">
@@ -13116,7 +13052,7 @@
               </wp:anchor>
             </w:drawing>
           </mc:Choice>
-          <mc:Fallback xmlns:cx="http://schemas.microsoft.com/office/drawing/2014/chartex" xmlns:cx1="http://schemas.microsoft.com/office/drawing/2015/9/8/chartex" xmlns:cx2="http://schemas.microsoft.com/office/drawing/2015/10/21/chartex" xmlns:cx3="http://schemas.microsoft.com/office/drawing/2016/5/9/chartex" xmlns:cx4="http://schemas.microsoft.com/office/drawing/2016/5/10/chartex" xmlns:cx5="http://schemas.microsoft.com/office/drawing/2016/5/11/chartex" xmlns:cx6="http://schemas.microsoft.com/office/drawing/2016/5/12/chartex" xmlns:cx7="http://schemas.microsoft.com/office/drawing/2016/5/13/chartex" xmlns:cx8="http://schemas.microsoft.com/office/drawing/2016/5/14/chartex" xmlns:aink="http://schemas.microsoft.com/office/drawing/2016/ink" xmlns:am3d="http://schemas.microsoft.com/office/drawing/2017/model3d" xmlns:w15="http://schemas.microsoft.com/office/word/2012/wordml" xmlns:w16cid="http://schemas.microsoft.com/office/word/2016/wordml/cid" xmlns:w16se="http://schemas.microsoft.com/office/word/2015/wordml/symex" xmlns:mv="urn:schemas-microsoft-com:mac:vml" xmlns:mo="http://schemas.microsoft.com/office/mac/office/2008/main">
+          <mc:Fallback xmlns:w16se="http://schemas.microsoft.com/office/word/2015/wordml/symex" xmlns:w16cid="http://schemas.microsoft.com/office/word/2016/wordml/cid" xmlns:w15="http://schemas.microsoft.com/office/word/2012/wordml" xmlns:am3d="http://schemas.microsoft.com/office/drawing/2017/model3d" xmlns:aink="http://schemas.microsoft.com/office/drawing/2016/ink" xmlns:cx8="http://schemas.microsoft.com/office/drawing/2016/5/14/chartex" xmlns:cx7="http://schemas.microsoft.com/office/drawing/2016/5/13/chartex" xmlns:cx6="http://schemas.microsoft.com/office/drawing/2016/5/12/chartex" xmlns:cx5="http://schemas.microsoft.com/office/drawing/2016/5/11/chartex" xmlns:cx4="http://schemas.microsoft.com/office/drawing/2016/5/10/chartex" xmlns:cx3="http://schemas.microsoft.com/office/drawing/2016/5/9/chartex" xmlns:cx2="http://schemas.microsoft.com/office/drawing/2015/10/21/chartex" xmlns:cx1="http://schemas.microsoft.com/office/drawing/2015/9/8/chartex" xmlns:cx="http://schemas.microsoft.com/office/drawing/2014/chartex">
             <w:pict>
               <v:line w14:anchorId="6AEBA4CE" id="Straight Connector 41" o:spid="_x0000_s1026" style="position:absolute;flip:x;z-index:251755520;visibility:visible;mso-wrap-style:square;mso-wrap-distance-left:9pt;mso-wrap-distance-top:0;mso-wrap-distance-right:9pt;mso-wrap-distance-bottom:0;mso-position-horizontal:absolute;mso-position-horizontal-relative:text;mso-position-vertical:absolute;mso-position-vertical-relative:text" from="90pt,20.25pt" to="161.3pt,20.25pt" o:gfxdata="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" strokecolor="black [3200]" strokeweight="1pt">
                 <v:stroke joinstyle="miter"/>
@@ -13137,7 +13073,7 @@
       <w:r>
         <w:rPr>
           <w:noProof/>
-          <w:lang w:eastAsia="en-PH"/>
+          <w:lang w:val="en-US"/>
         </w:rPr>
         <mc:AlternateContent>
           <mc:Choice Requires="wps">
@@ -13192,7 +13128,7 @@
               </wp:anchor>
             </w:drawing>
           </mc:Choice>
-          <mc:Fallback xmlns:cx="http://schemas.microsoft.com/office/drawing/2014/chartex" xmlns:cx1="http://schemas.microsoft.com/office/drawing/2015/9/8/chartex" xmlns:cx2="http://schemas.microsoft.com/office/drawing/2015/10/21/chartex" xmlns:cx3="http://schemas.microsoft.com/office/drawing/2016/5/9/chartex" xmlns:cx4="http://schemas.microsoft.com/office/drawing/2016/5/10/chartex" xmlns:cx5="http://schemas.microsoft.com/office/drawing/2016/5/11/chartex" xmlns:cx6="http://schemas.microsoft.com/office/drawing/2016/5/12/chartex" xmlns:cx7="http://schemas.microsoft.com/office/drawing/2016/5/13/chartex" xmlns:cx8="http://schemas.microsoft.com/office/drawing/2016/5/14/chartex" xmlns:aink="http://schemas.microsoft.com/office/drawing/2016/ink" xmlns:am3d="http://schemas.microsoft.com/office/drawing/2017/model3d" xmlns:w15="http://schemas.microsoft.com/office/word/2012/wordml" xmlns:w16cid="http://schemas.microsoft.com/office/word/2016/wordml/cid" xmlns:w16se="http://schemas.microsoft.com/office/word/2015/wordml/symex" xmlns:mv="urn:schemas-microsoft-com:mac:vml" xmlns:mo="http://schemas.microsoft.com/office/mac/office/2008/main">
+          <mc:Fallback xmlns:w16se="http://schemas.microsoft.com/office/word/2015/wordml/symex" xmlns:w16cid="http://schemas.microsoft.com/office/word/2016/wordml/cid" xmlns:w15="http://schemas.microsoft.com/office/word/2012/wordml" xmlns:am3d="http://schemas.microsoft.com/office/drawing/2017/model3d" xmlns:aink="http://schemas.microsoft.com/office/drawing/2016/ink" xmlns:cx8="http://schemas.microsoft.com/office/drawing/2016/5/14/chartex" xmlns:cx7="http://schemas.microsoft.com/office/drawing/2016/5/13/chartex" xmlns:cx6="http://schemas.microsoft.com/office/drawing/2016/5/12/chartex" xmlns:cx5="http://schemas.microsoft.com/office/drawing/2016/5/11/chartex" xmlns:cx4="http://schemas.microsoft.com/office/drawing/2016/5/10/chartex" xmlns:cx3="http://schemas.microsoft.com/office/drawing/2016/5/9/chartex" xmlns:cx2="http://schemas.microsoft.com/office/drawing/2015/10/21/chartex" xmlns:cx1="http://schemas.microsoft.com/office/drawing/2015/9/8/chartex" xmlns:cx="http://schemas.microsoft.com/office/drawing/2014/chartex">
             <w:pict>
               <v:shape w14:anchorId="1A5E2793" id="Straight Arrow Connector 67" o:spid="_x0000_s1026" type="#_x0000_t32" style="position:absolute;margin-left:269.6pt;margin-top:150.9pt;width:89.8pt;height:0;flip:x;z-index:251762688;visibility:visible;mso-wrap-style:square;mso-wrap-distance-left:9pt;mso-wrap-distance-top:0;mso-wrap-distance-right:9pt;mso-wrap-distance-bottom:0;mso-position-horizontal:absolute;mso-position-horizontal-relative:text;mso-position-vertical:absolute;mso-position-vertical-relative:text" o:gfxdata="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" strokecolor="black [3200]" strokeweight="1pt">
                 <v:stroke endarrow="block" joinstyle="miter"/>
@@ -13204,7 +13140,7 @@
       <w:r>
         <w:rPr>
           <w:noProof/>
-          <w:lang w:eastAsia="en-PH"/>
+          <w:lang w:val="en-US"/>
         </w:rPr>
         <mc:AlternateContent>
           <mc:Choice Requires="wps">
@@ -13256,7 +13192,7 @@
               </wp:anchor>
             </w:drawing>
           </mc:Choice>
-          <mc:Fallback xmlns:cx="http://schemas.microsoft.com/office/drawing/2014/chartex" xmlns:cx1="http://schemas.microsoft.com/office/drawing/2015/9/8/chartex" xmlns:cx2="http://schemas.microsoft.com/office/drawing/2015/10/21/chartex" xmlns:cx3="http://schemas.microsoft.com/office/drawing/2016/5/9/chartex" xmlns:cx4="http://schemas.microsoft.com/office/drawing/2016/5/10/chartex" xmlns:cx5="http://schemas.microsoft.com/office/drawing/2016/5/11/chartex" xmlns:cx6="http://schemas.microsoft.com/office/drawing/2016/5/12/chartex" xmlns:cx7="http://schemas.microsoft.com/office/drawing/2016/5/13/chartex" xmlns:cx8="http://schemas.microsoft.com/office/drawing/2016/5/14/chartex" xmlns:aink="http://schemas.microsoft.com/office/drawing/2016/ink" xmlns:am3d="http://schemas.microsoft.com/office/drawing/2017/model3d" xmlns:w15="http://schemas.microsoft.com/office/word/2012/wordml" xmlns:w16cid="http://schemas.microsoft.com/office/word/2016/wordml/cid" xmlns:w16se="http://schemas.microsoft.com/office/word/2015/wordml/symex" xmlns:mv="urn:schemas-microsoft-com:mac:vml" xmlns:mo="http://schemas.microsoft.com/office/mac/office/2008/main">
+          <mc:Fallback xmlns:w16se="http://schemas.microsoft.com/office/word/2015/wordml/symex" xmlns:w16cid="http://schemas.microsoft.com/office/word/2016/wordml/cid" xmlns:w15="http://schemas.microsoft.com/office/word/2012/wordml" xmlns:am3d="http://schemas.microsoft.com/office/drawing/2017/model3d" xmlns:aink="http://schemas.microsoft.com/office/drawing/2016/ink" xmlns:cx8="http://schemas.microsoft.com/office/drawing/2016/5/14/chartex" xmlns:cx7="http://schemas.microsoft.com/office/drawing/2016/5/13/chartex" xmlns:cx6="http://schemas.microsoft.com/office/drawing/2016/5/12/chartex" xmlns:cx5="http://schemas.microsoft.com/office/drawing/2016/5/11/chartex" xmlns:cx4="http://schemas.microsoft.com/office/drawing/2016/5/10/chartex" xmlns:cx3="http://schemas.microsoft.com/office/drawing/2016/5/9/chartex" xmlns:cx2="http://schemas.microsoft.com/office/drawing/2015/10/21/chartex" xmlns:cx1="http://schemas.microsoft.com/office/drawing/2015/9/8/chartex" xmlns:cx="http://schemas.microsoft.com/office/drawing/2014/chartex">
             <w:pict>
               <v:line w14:anchorId="395DAE5D" id="Straight Connector 66" o:spid="_x0000_s1026" style="position:absolute;z-index:251761664;visibility:visible;mso-wrap-style:square;mso-wrap-distance-left:9pt;mso-wrap-distance-top:0;mso-wrap-distance-right:9pt;mso-wrap-distance-bottom:0;mso-position-horizontal:absolute;mso-position-horizontal-relative:text;mso-position-vertical:absolute;mso-position-vertical-relative:text" from="359.8pt,96.4pt" to="359.8pt,150.9pt" o:gfxdata="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" strokecolor="black [3200]" strokeweight="1pt">
                 <v:stroke joinstyle="miter"/>
@@ -13268,7 +13204,7 @@
       <w:r>
         <w:rPr>
           <w:noProof/>
-          <w:lang w:eastAsia="en-PH"/>
+          <w:lang w:val="en-US"/>
         </w:rPr>
         <mc:AlternateContent>
           <mc:Choice Requires="wps">
@@ -13323,7 +13259,7 @@
               </wp:anchor>
             </w:drawing>
           </mc:Choice>
-          <mc:Fallback xmlns:cx="http://schemas.microsoft.com/office/drawing/2014/chartex" xmlns:cx1="http://schemas.microsoft.com/office/drawing/2015/9/8/chartex" xmlns:cx2="http://schemas.microsoft.com/office/drawing/2015/10/21/chartex" xmlns:cx3="http://schemas.microsoft.com/office/drawing/2016/5/9/chartex" xmlns:cx4="http://schemas.microsoft.com/office/drawing/2016/5/10/chartex" xmlns:cx5="http://schemas.microsoft.com/office/drawing/2016/5/11/chartex" xmlns:cx6="http://schemas.microsoft.com/office/drawing/2016/5/12/chartex" xmlns:cx7="http://schemas.microsoft.com/office/drawing/2016/5/13/chartex" xmlns:cx8="http://schemas.microsoft.com/office/drawing/2016/5/14/chartex" xmlns:aink="http://schemas.microsoft.com/office/drawing/2016/ink" xmlns:am3d="http://schemas.microsoft.com/office/drawing/2017/model3d" xmlns:w15="http://schemas.microsoft.com/office/word/2012/wordml" xmlns:w16cid="http://schemas.microsoft.com/office/word/2016/wordml/cid" xmlns:w16se="http://schemas.microsoft.com/office/word/2015/wordml/symex" xmlns:mv="urn:schemas-microsoft-com:mac:vml" xmlns:mo="http://schemas.microsoft.com/office/mac/office/2008/main">
+          <mc:Fallback xmlns:w16se="http://schemas.microsoft.com/office/word/2015/wordml/symex" xmlns:w16cid="http://schemas.microsoft.com/office/word/2016/wordml/cid" xmlns:w15="http://schemas.microsoft.com/office/word/2012/wordml" xmlns:am3d="http://schemas.microsoft.com/office/drawing/2017/model3d" xmlns:aink="http://schemas.microsoft.com/office/drawing/2016/ink" xmlns:cx8="http://schemas.microsoft.com/office/drawing/2016/5/14/chartex" xmlns:cx7="http://schemas.microsoft.com/office/drawing/2016/5/13/chartex" xmlns:cx6="http://schemas.microsoft.com/office/drawing/2016/5/12/chartex" xmlns:cx5="http://schemas.microsoft.com/office/drawing/2016/5/11/chartex" xmlns:cx4="http://schemas.microsoft.com/office/drawing/2016/5/10/chartex" xmlns:cx3="http://schemas.microsoft.com/office/drawing/2016/5/9/chartex" xmlns:cx2="http://schemas.microsoft.com/office/drawing/2015/10/21/chartex" xmlns:cx1="http://schemas.microsoft.com/office/drawing/2015/9/8/chartex" xmlns:cx="http://schemas.microsoft.com/office/drawing/2014/chartex">
             <w:pict>
               <v:shape w14:anchorId="6DB92328" id="Straight Arrow Connector 65" o:spid="_x0000_s1026" type="#_x0000_t32" style="position:absolute;margin-left:89.85pt;margin-top:150.9pt;width:85.25pt;height:0;z-index:251760640;visibility:visible;mso-wrap-style:square;mso-wrap-distance-left:9pt;mso-wrap-distance-top:0;mso-wrap-distance-right:9pt;mso-wrap-distance-bottom:0;mso-position-horizontal:absolute;mso-position-horizontal-relative:text;mso-position-vertical:absolute;mso-position-vertical-relative:text" o:gfxdata="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" strokecolor="black [3200]" strokeweight="1pt">
                 <v:stroke endarrow="block" joinstyle="miter"/>
@@ -13335,7 +13271,7 @@
       <w:r>
         <w:rPr>
           <w:noProof/>
-          <w:lang w:eastAsia="en-PH"/>
+          <w:lang w:val="en-US"/>
         </w:rPr>
         <mc:AlternateContent>
           <mc:Choice Requires="wps">
@@ -13387,7 +13323,7 @@
               </wp:anchor>
             </w:drawing>
           </mc:Choice>
-          <mc:Fallback xmlns:cx="http://schemas.microsoft.com/office/drawing/2014/chartex" xmlns:cx1="http://schemas.microsoft.com/office/drawing/2015/9/8/chartex" xmlns:cx2="http://schemas.microsoft.com/office/drawing/2015/10/21/chartex" xmlns:cx3="http://schemas.microsoft.com/office/drawing/2016/5/9/chartex" xmlns:cx4="http://schemas.microsoft.com/office/drawing/2016/5/10/chartex" xmlns:cx5="http://schemas.microsoft.com/office/drawing/2016/5/11/chartex" xmlns:cx6="http://schemas.microsoft.com/office/drawing/2016/5/12/chartex" xmlns:cx7="http://schemas.microsoft.com/office/drawing/2016/5/13/chartex" xmlns:cx8="http://schemas.microsoft.com/office/drawing/2016/5/14/chartex" xmlns:aink="http://schemas.microsoft.com/office/drawing/2016/ink" xmlns:am3d="http://schemas.microsoft.com/office/drawing/2017/model3d" xmlns:w15="http://schemas.microsoft.com/office/word/2012/wordml" xmlns:w16cid="http://schemas.microsoft.com/office/word/2016/wordml/cid" xmlns:w16se="http://schemas.microsoft.com/office/word/2015/wordml/symex" xmlns:mv="urn:schemas-microsoft-com:mac:vml" xmlns:mo="http://schemas.microsoft.com/office/mac/office/2008/main">
+          <mc:Fallback xmlns:w16se="http://schemas.microsoft.com/office/word/2015/wordml/symex" xmlns:w16cid="http://schemas.microsoft.com/office/word/2016/wordml/cid" xmlns:w15="http://schemas.microsoft.com/office/word/2012/wordml" xmlns:am3d="http://schemas.microsoft.com/office/drawing/2017/model3d" xmlns:aink="http://schemas.microsoft.com/office/drawing/2016/ink" xmlns:cx8="http://schemas.microsoft.com/office/drawing/2016/5/14/chartex" xmlns:cx7="http://schemas.microsoft.com/office/drawing/2016/5/13/chartex" xmlns:cx6="http://schemas.microsoft.com/office/drawing/2016/5/12/chartex" xmlns:cx5="http://schemas.microsoft.com/office/drawing/2016/5/11/chartex" xmlns:cx4="http://schemas.microsoft.com/office/drawing/2016/5/10/chartex" xmlns:cx3="http://schemas.microsoft.com/office/drawing/2016/5/9/chartex" xmlns:cx2="http://schemas.microsoft.com/office/drawing/2015/10/21/chartex" xmlns:cx1="http://schemas.microsoft.com/office/drawing/2015/9/8/chartex" xmlns:cx="http://schemas.microsoft.com/office/drawing/2014/chartex">
             <w:pict>
               <v:line w14:anchorId="5BF6153D" id="Straight Connector 61" o:spid="_x0000_s1026" style="position:absolute;z-index:251759616;visibility:visible;mso-wrap-style:square;mso-wrap-distance-left:9pt;mso-wrap-distance-top:0;mso-wrap-distance-right:9pt;mso-wrap-distance-bottom:0;mso-position-horizontal:absolute;mso-position-horizontal-relative:text;mso-position-vertical:absolute;mso-position-vertical-relative:text" from="89.85pt,96.25pt" to="89.85pt,150.75pt" o:gfxdata="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" strokecolor="black [3200]" strokeweight="1pt">
                 <v:stroke joinstyle="miter"/>
@@ -13399,7 +13335,7 @@
       <w:r>
         <w:rPr>
           <w:noProof/>
-          <w:lang w:eastAsia="en-PH"/>
+          <w:lang w:val="en-US"/>
         </w:rPr>
         <mc:AlternateContent>
           <mc:Choice Requires="wps">
@@ -13468,7 +13404,7 @@
               </wp:anchor>
             </w:drawing>
           </mc:Choice>
-          <mc:Fallback xmlns:mv="urn:schemas-microsoft-com:mac:vml" xmlns:mo="http://schemas.microsoft.com/office/mac/office/2008/main">
+          <mc:Fallback>
             <w:pict>
               <v:shape id="Flowchart: Terminator 124" o:spid="_x0000_s1055" type="#_x0000_t116" style="position:absolute;margin-left:173.1pt;margin-top:133.1pt;width:96.3pt;height:53.15pt;z-index:251748352;visibility:visible;mso-wrap-style:square;mso-wrap-distance-left:9pt;mso-wrap-distance-top:0;mso-wrap-distance-right:9pt;mso-wrap-distance-bottom:0;mso-position-horizontal:absolute;mso-position-horizontal-relative:text;mso-position-vertical:absolute;mso-position-vertical-relative:text;v-text-anchor:middle" o:gfxdata="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" fillcolor="white [3201]" strokecolor="black [3200]" strokeweight="1pt">
                 <v:textbox>
@@ -13491,7 +13427,7 @@
       <w:r>
         <w:rPr>
           <w:noProof/>
-          <w:lang w:eastAsia="en-PH"/>
+          <w:lang w:val="en-US"/>
         </w:rPr>
         <mc:AlternateContent>
           <mc:Choice Requires="wps">
@@ -13560,7 +13496,7 @@
               </wp:anchor>
             </w:drawing>
           </mc:Choice>
-          <mc:Fallback xmlns:mv="urn:schemas-microsoft-com:mac:vml" xmlns:mo="http://schemas.microsoft.com/office/mac/office/2008/main">
+          <mc:Fallback>
             <w:pict>
               <v:rect id="Rectangle 123" o:spid="_x0000_s1056" style="position:absolute;margin-left:305.9pt;margin-top:41.8pt;width:94.5pt;height:54pt;z-index:251747328;visibility:visible;mso-wrap-style:square;mso-wrap-distance-left:9pt;mso-wrap-distance-top:0;mso-wrap-distance-right:9pt;mso-wrap-distance-bottom:0;mso-position-horizontal:absolute;mso-position-horizontal-relative:text;mso-position-vertical:absolute;mso-position-vertical-relative:text;v-text-anchor:middle" o:gfxdata="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" fillcolor="white [3201]" strokecolor="black [3200]" strokeweight="1pt">
                 <v:textbox>
@@ -13583,7 +13519,7 @@
       <w:r>
         <w:rPr>
           <w:noProof/>
-          <w:lang w:eastAsia="en-PH"/>
+          <w:lang w:val="en-US"/>
         </w:rPr>
         <mc:AlternateContent>
           <mc:Choice Requires="wps">
@@ -13652,7 +13588,7 @@
               </wp:anchor>
             </w:drawing>
           </mc:Choice>
-          <mc:Fallback xmlns:mv="urn:schemas-microsoft-com:mac:vml" xmlns:mo="http://schemas.microsoft.com/office/mac/office/2008/main">
+          <mc:Fallback>
             <w:pict>
               <v:rect id="Rectangle 121" o:spid="_x0000_s1057" style="position:absolute;margin-left:44.9pt;margin-top:42.4pt;width:94.5pt;height:54pt;z-index:251745280;visibility:visible;mso-wrap-style:square;mso-wrap-distance-left:9pt;mso-wrap-distance-top:0;mso-wrap-distance-right:9pt;mso-wrap-distance-bottom:0;mso-position-horizontal:absolute;mso-position-horizontal-relative:text;mso-position-vertical:absolute;mso-position-vertical-relative:text;v-text-anchor:middle" o:gfxdata="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" fillcolor="white [3201]" strokecolor="black [3200]" strokeweight="1pt">
                 <v:textbox>
@@ -14154,7 +14090,6 @@
           <w:rFonts w:ascii="Times New Roman" w:hAnsi="Times New Roman" w:cs="Times New Roman"/>
           <w:sz w:val="24"/>
         </w:rPr>
-        <w:lastRenderedPageBreak/>
         <w:t>The system will be a web application that employee’s and the HRRS can be access</w:t>
       </w:r>
       <w:r>
@@ -14416,6 +14351,7 @@
           <w:rFonts w:ascii="Times New Roman" w:hAnsi="Times New Roman" w:cs="Times New Roman"/>
           <w:sz w:val="24"/>
         </w:rPr>
+        <w:lastRenderedPageBreak/>
         <w:t>Service Record – some of the data will be query from the service experience in the PDS and the update will come from the Plantilla.</w:t>
       </w:r>
     </w:p>
@@ -14729,7 +14665,6 @@
           <w:szCs w:val="24"/>
           <w:lang w:eastAsia="en-PH"/>
         </w:rPr>
-        <w:lastRenderedPageBreak/>
         <w:t xml:space="preserve">To </w:t>
       </w:r>
       <w:r>
@@ -15085,6 +15020,7 @@
           <w:sz w:val="24"/>
           <w:szCs w:val="24"/>
         </w:rPr>
+        <w:lastRenderedPageBreak/>
         <w:tab/>
       </w:r>
       <w:r>
@@ -15327,7 +15263,6 @@
           <w:sz w:val="24"/>
           <w:szCs w:val="24"/>
         </w:rPr>
-        <w:lastRenderedPageBreak/>
         <w:t>CHAPTER 2</w:t>
       </w:r>
     </w:p>
@@ -15407,7 +15342,7 @@
           <w:noProof/>
           <w:sz w:val="24"/>
           <w:szCs w:val="24"/>
-          <w:lang w:eastAsia="en-PH"/>
+          <w:lang w:val="en-US"/>
         </w:rPr>
         <w:drawing>
           <wp:inline distT="0" distB="0" distL="0" distR="0" wp14:anchorId="33B924B3" wp14:editId="60C1A956">
@@ -15477,6 +15412,7 @@
           <w:szCs w:val="24"/>
           <w:lang w:eastAsia="en-PH"/>
         </w:rPr>
+        <w:lastRenderedPageBreak/>
         <w:t>Figure 8</w:t>
       </w:r>
     </w:p>
@@ -15714,7 +15650,6 @@
           <w:szCs w:val="24"/>
           <w:lang w:eastAsia="en-PH"/>
         </w:rPr>
-        <w:lastRenderedPageBreak/>
         <w:t xml:space="preserve">The developers will be observing the working area of the HRRS to understand the different processes that </w:t>
       </w:r>
       <w:r>
@@ -15943,6 +15878,7 @@
           <w:sz w:val="24"/>
           <w:szCs w:val="24"/>
         </w:rPr>
+        <w:lastRenderedPageBreak/>
         <w:tab/>
       </w:r>
       <w:r>
@@ -15972,28 +15908,6 @@
         </w:rPr>
         <w:t xml:space="preserve"> by the developers to represent the information system for DILG’s daily monitoring of work and to show the relationships between entities in the database.</w:t>
       </w:r>
-    </w:p>
-    <w:p>
-      <w:pPr>
-        <w:spacing w:line="360" w:lineRule="auto"/>
-        <w:rPr>
-          <w:rFonts w:ascii="Times New Roman" w:eastAsia="Times New Roman" w:hAnsi="Times New Roman" w:cs="Times New Roman"/>
-          <w:sz w:val="24"/>
-          <w:szCs w:val="24"/>
-          <w:lang w:eastAsia="en-PH"/>
-        </w:rPr>
-      </w:pPr>
-    </w:p>
-    <w:p>
-      <w:pPr>
-        <w:spacing w:line="360" w:lineRule="auto"/>
-        <w:rPr>
-          <w:rFonts w:ascii="Times New Roman" w:eastAsia="Times New Roman" w:hAnsi="Times New Roman" w:cs="Times New Roman"/>
-          <w:sz w:val="24"/>
-          <w:szCs w:val="24"/>
-          <w:lang w:eastAsia="en-PH"/>
-        </w:rPr>
-      </w:pPr>
     </w:p>
     <w:p>
       <w:pPr>
@@ -16112,17 +16026,7 @@
           <w:szCs w:val="24"/>
           <w:lang w:eastAsia="en-PH"/>
         </w:rPr>
-        <w:t xml:space="preserve"> and scalability in the application system so that the application will respond effectively and efficiently to changes in the important information systems. And it defines the </w:t>
-      </w:r>
-      <w:r>
-        <w:rPr>
-          <w:rFonts w:ascii="Times New Roman" w:eastAsia="Times New Roman" w:hAnsi="Times New Roman" w:cs="Times New Roman"/>
-          <w:sz w:val="24"/>
-          <w:szCs w:val="24"/>
-          <w:lang w:eastAsia="en-PH"/>
-        </w:rPr>
-        <w:lastRenderedPageBreak/>
-        <w:t>necessary application systems to process data and support solutions for the business requirements. It also shows how this application communicate</w:t>
+        <w:t xml:space="preserve"> and scalability in the application system so that the application will respond effectively and efficiently to changes in the important information systems. And it defines the necessary application systems to process data and support solutions for the business requirements. It also shows how this application communicate</w:t>
       </w:r>
       <w:r>
         <w:rPr>
@@ -16472,7 +16376,17 @@
           <w:szCs w:val="24"/>
           <w:lang w:eastAsia="en-PH"/>
         </w:rPr>
-        <w:t xml:space="preserve"> the evaluation, if the client sees problems, a system error occurs or the client wants minor changes in the system or in some cases the developers found bugs then the developers will list it. Then the developers will fix the problem</w:t>
+        <w:t xml:space="preserve"> the evaluation, if the client sees problems, a </w:t>
+      </w:r>
+      <w:r>
+        <w:rPr>
+          <w:rFonts w:ascii="Times New Roman" w:eastAsia="Times New Roman" w:hAnsi="Times New Roman" w:cs="Times New Roman"/>
+          <w:sz w:val="24"/>
+          <w:szCs w:val="24"/>
+          <w:lang w:eastAsia="en-PH"/>
+        </w:rPr>
+        <w:lastRenderedPageBreak/>
+        <w:t>system error occurs or the client wants minor changes in the system or in some cases the developers found bugs then the developers will list it. Then the developers will fix the problem</w:t>
       </w:r>
       <w:r>
         <w:rPr>
@@ -16665,8 +16579,9 @@
       <w:r>
         <w:rPr>
           <w:noProof/>
-          <w:lang w:eastAsia="en-PH"/>
-        </w:rPr>
+          <w:lang w:val="en-US"/>
+        </w:rPr>
+        <w:lastRenderedPageBreak/>
         <w:drawing>
           <wp:inline distT="0" distB="0" distL="0" distR="0" wp14:anchorId="008A3EEF" wp14:editId="529CFF82">
             <wp:extent cx="7988935" cy="6044257"/>
@@ -16699,7 +16614,7 @@
                       <a:noFill/>
                     </a:ln>
                     <a:extLst>
-                      <a:ext uri="{53640926-AAD7-44D8-BBD7-CCE9431645EC}">
+                      <a:ext uri="{53640926-AAD7-44d8-BBD7-CCE9431645EC}">
                         <a14:shadowObscured xmlns:a14="http://schemas.microsoft.com/office/drawing/2010/main"/>
                       </a:ext>
                     </a:extLst>
@@ -16775,8 +16690,8 @@
           <w:szCs w:val="24"/>
         </w:rPr>
       </w:pPr>
-      <w:bookmarkStart w:id="0" w:name="_f2irhz9l1fj8" w:colFirst="0" w:colLast="0"/>
-      <w:bookmarkEnd w:id="0"/>
+      <w:bookmarkStart w:id="1" w:name="_f2irhz9l1fj8" w:colFirst="0" w:colLast="0"/>
+      <w:bookmarkEnd w:id="1"/>
       <w:r>
         <w:rPr>
           <w:rFonts w:ascii="Times New Roman" w:eastAsia="Times New Roman" w:hAnsi="Times New Roman" w:cs="Times New Roman"/>
@@ -16833,6 +16748,7 @@
           <w:szCs w:val="24"/>
           <w:lang w:val="en-US"/>
         </w:rPr>
+        <w:lastRenderedPageBreak/>
         <w:t xml:space="preserve">Table 1: </w:t>
       </w:r>
       <w:r>
@@ -18654,7 +18570,6 @@
                 <w:szCs w:val="24"/>
                 <w:lang w:val="en-US"/>
               </w:rPr>
-              <w:lastRenderedPageBreak/>
               <w:t>Regional Director</w:t>
             </w:r>
           </w:p>
@@ -19428,38 +19343,93 @@
           <w:szCs w:val="24"/>
         </w:rPr>
       </w:pPr>
-      <w:r>
-        <w:rPr>
-          <w:rFonts w:ascii="Times New Roman" w:eastAsia="Times New Roman" w:hAnsi="Times New Roman" w:cs="Times New Roman"/>
-          <w:b/>
-          <w:sz w:val="24"/>
-          <w:szCs w:val="24"/>
+    </w:p>
+    <w:p>
+      <w:pPr>
+        <w:spacing w:before="30" w:after="0" w:line="360" w:lineRule="auto"/>
+        <w:rPr>
+          <w:rFonts w:ascii="Times New Roman" w:eastAsia="Times New Roman" w:hAnsi="Times New Roman" w:cs="Times New Roman"/>
+          <w:b/>
+          <w:sz w:val="24"/>
+          <w:szCs w:val="24"/>
+        </w:rPr>
+      </w:pPr>
+    </w:p>
+    <w:p>
+      <w:pPr>
+        <w:spacing w:before="30" w:after="0" w:line="360" w:lineRule="auto"/>
+        <w:rPr>
+          <w:rFonts w:ascii="Times New Roman" w:eastAsia="Times New Roman" w:hAnsi="Times New Roman" w:cs="Times New Roman"/>
+          <w:b/>
+          <w:sz w:val="24"/>
+          <w:szCs w:val="24"/>
+        </w:rPr>
+      </w:pPr>
+    </w:p>
+    <w:p>
+      <w:pPr>
+        <w:spacing w:before="30" w:after="0" w:line="360" w:lineRule="auto"/>
+        <w:rPr>
+          <w:rFonts w:ascii="Times New Roman" w:eastAsia="Times New Roman" w:hAnsi="Times New Roman" w:cs="Times New Roman"/>
+          <w:b/>
+          <w:sz w:val="24"/>
+          <w:szCs w:val="24"/>
+        </w:rPr>
+      </w:pPr>
+    </w:p>
+    <w:p>
+      <w:pPr>
+        <w:spacing w:before="30" w:after="0" w:line="360" w:lineRule="auto"/>
+        <w:rPr>
+          <w:rFonts w:ascii="Times New Roman" w:eastAsia="Times New Roman" w:hAnsi="Times New Roman" w:cs="Times New Roman"/>
+          <w:b/>
+          <w:sz w:val="24"/>
+          <w:szCs w:val="24"/>
+        </w:rPr>
+      </w:pPr>
+    </w:p>
+    <w:p>
+      <w:pPr>
+        <w:spacing w:before="30" w:after="0" w:line="360" w:lineRule="auto"/>
+        <w:rPr>
+          <w:rFonts w:ascii="Times New Roman" w:eastAsia="Times New Roman" w:hAnsi="Times New Roman" w:cs="Times New Roman"/>
+          <w:b/>
+          <w:sz w:val="24"/>
+          <w:szCs w:val="24"/>
+        </w:rPr>
+      </w:pPr>
+      <w:r>
+        <w:rPr>
+          <w:rFonts w:ascii="Times New Roman" w:eastAsia="Times New Roman" w:hAnsi="Times New Roman" w:cs="Times New Roman"/>
+          <w:b/>
+          <w:sz w:val="24"/>
+          <w:szCs w:val="24"/>
+        </w:rPr>
+        <w:t>3.2 System Architecture</w:t>
+      </w:r>
+    </w:p>
+    <w:p>
+      <w:pPr>
+        <w:spacing w:before="30" w:after="0" w:line="360" w:lineRule="auto"/>
+        <w:jc w:val="center"/>
+        <w:rPr>
+          <w:rFonts w:ascii="Times New Roman" w:eastAsia="Times New Roman" w:hAnsi="Times New Roman" w:cs="Times New Roman"/>
+          <w:sz w:val="24"/>
+          <w:szCs w:val="24"/>
+        </w:rPr>
+      </w:pPr>
+    </w:p>
+    <w:p>
+      <w:pPr>
+        <w:spacing w:before="30" w:after="0" w:line="360" w:lineRule="auto"/>
+        <w:jc w:val="center"/>
+      </w:pPr>
+      <w:r>
+        <w:rPr>
+          <w:noProof/>
+          <w:lang w:val="en-US"/>
         </w:rPr>
         <w:lastRenderedPageBreak/>
-        <w:t>3.2 System Architecture</w:t>
-      </w:r>
-    </w:p>
-    <w:p>
-      <w:pPr>
-        <w:spacing w:before="30" w:after="0" w:line="360" w:lineRule="auto"/>
-        <w:jc w:val="center"/>
-        <w:rPr>
-          <w:rFonts w:ascii="Times New Roman" w:eastAsia="Times New Roman" w:hAnsi="Times New Roman" w:cs="Times New Roman"/>
-          <w:sz w:val="24"/>
-          <w:szCs w:val="24"/>
-        </w:rPr>
-      </w:pPr>
-    </w:p>
-    <w:p>
-      <w:pPr>
-        <w:spacing w:before="30" w:after="0" w:line="360" w:lineRule="auto"/>
-        <w:jc w:val="center"/>
-      </w:pPr>
-      <w:r>
-        <w:rPr>
-          <w:noProof/>
-          <w:lang w:eastAsia="en-PH"/>
-        </w:rPr>
         <w:drawing>
           <wp:inline distT="0" distB="0" distL="0" distR="0" wp14:anchorId="6C031044" wp14:editId="4C93F78A">
             <wp:extent cx="5781675" cy="6401931"/>
@@ -19524,7 +19494,7 @@
       <w:pPr>
         <w:spacing w:before="30" w:after="0" w:line="360" w:lineRule="auto"/>
         <w:ind w:firstLine="720"/>
-        <w:jc w:val="center"/>
+        <w:jc w:val="both"/>
         <w:rPr>
           <w:rFonts w:ascii="Times New Roman" w:eastAsia="Times New Roman" w:hAnsi="Times New Roman" w:cs="Times New Roman"/>
           <w:sz w:val="24"/>
@@ -19538,230 +19508,8 @@
           <w:sz w:val="24"/>
           <w:szCs w:val="24"/>
         </w:rPr>
-        <w:t xml:space="preserve">The system that will be developed can access in </w:t>
-      </w:r>
-      <w:proofErr w:type="spellStart"/>
-      <w:r>
-        <w:rPr>
-          <w:rFonts w:ascii="Times New Roman" w:hAnsi="Times New Roman" w:cs="Times New Roman"/>
-          <w:color w:val="auto"/>
-          <w:sz w:val="24"/>
-          <w:szCs w:val="24"/>
-        </w:rPr>
-        <w:t>mozilla</w:t>
-      </w:r>
-      <w:proofErr w:type="spellEnd"/>
-      <w:r>
-        <w:rPr>
-          <w:rFonts w:ascii="Times New Roman" w:hAnsi="Times New Roman" w:cs="Times New Roman"/>
-          <w:color w:val="auto"/>
-          <w:sz w:val="24"/>
-          <w:szCs w:val="24"/>
-        </w:rPr>
-        <w:t xml:space="preserve"> </w:t>
-      </w:r>
-      <w:proofErr w:type="spellStart"/>
-      <w:r>
-        <w:rPr>
-          <w:rFonts w:ascii="Times New Roman" w:hAnsi="Times New Roman" w:cs="Times New Roman"/>
-          <w:color w:val="auto"/>
-          <w:sz w:val="24"/>
-          <w:szCs w:val="24"/>
-        </w:rPr>
-        <w:t>firefox</w:t>
-      </w:r>
-      <w:proofErr w:type="spellEnd"/>
-      <w:r>
-        <w:rPr>
-          <w:rFonts w:ascii="Times New Roman" w:hAnsi="Times New Roman" w:cs="Times New Roman"/>
-          <w:color w:val="auto"/>
-          <w:sz w:val="24"/>
-          <w:szCs w:val="24"/>
-        </w:rPr>
-        <w:t xml:space="preserve"> and google chrome. It will be developed using Html, </w:t>
-      </w:r>
-      <w:proofErr w:type="spellStart"/>
-      <w:r>
-        <w:rPr>
-          <w:rFonts w:ascii="Times New Roman" w:hAnsi="Times New Roman" w:cs="Times New Roman"/>
-          <w:color w:val="auto"/>
-          <w:sz w:val="24"/>
-          <w:szCs w:val="24"/>
-        </w:rPr>
-        <w:t>javascript</w:t>
-      </w:r>
-      <w:proofErr w:type="spellEnd"/>
-      <w:r>
-        <w:rPr>
-          <w:rFonts w:ascii="Times New Roman" w:hAnsi="Times New Roman" w:cs="Times New Roman"/>
-          <w:color w:val="auto"/>
-          <w:sz w:val="24"/>
-          <w:szCs w:val="24"/>
-        </w:rPr>
-        <w:t xml:space="preserve"> and </w:t>
-      </w:r>
-      <w:proofErr w:type="spellStart"/>
-      <w:r>
-        <w:rPr>
-          <w:rFonts w:ascii="Times New Roman" w:hAnsi="Times New Roman" w:cs="Times New Roman"/>
-          <w:color w:val="auto"/>
-          <w:sz w:val="24"/>
-          <w:szCs w:val="24"/>
-        </w:rPr>
-        <w:t>Css</w:t>
-      </w:r>
-      <w:proofErr w:type="spellEnd"/>
-      <w:r>
-        <w:rPr>
-          <w:rFonts w:ascii="Times New Roman" w:hAnsi="Times New Roman" w:cs="Times New Roman"/>
-          <w:color w:val="auto"/>
-          <w:sz w:val="24"/>
-          <w:szCs w:val="24"/>
-        </w:rPr>
-        <w:t xml:space="preserve"> because </w:t>
-      </w:r>
-      <w:proofErr w:type="gramStart"/>
-      <w:r>
-        <w:rPr>
-          <w:rFonts w:ascii="Times New Roman" w:hAnsi="Times New Roman" w:cs="Times New Roman"/>
-          <w:color w:val="auto"/>
-          <w:sz w:val="24"/>
-          <w:szCs w:val="24"/>
-        </w:rPr>
-        <w:t>this are</w:t>
-      </w:r>
-      <w:proofErr w:type="gramEnd"/>
-      <w:r>
-        <w:rPr>
-          <w:rFonts w:ascii="Times New Roman" w:hAnsi="Times New Roman" w:cs="Times New Roman"/>
-          <w:color w:val="auto"/>
-          <w:sz w:val="24"/>
-          <w:szCs w:val="24"/>
-        </w:rPr>
-        <w:t xml:space="preserve"> some of the tool used in starting a web application and all of the developers are familiar on this tool. Code igniter will be used as the framework. Selenium, </w:t>
-      </w:r>
-      <w:proofErr w:type="spellStart"/>
-      <w:r>
-        <w:rPr>
-          <w:rFonts w:ascii="Times New Roman" w:hAnsi="Times New Roman" w:cs="Times New Roman"/>
-          <w:color w:val="auto"/>
-          <w:sz w:val="24"/>
-          <w:szCs w:val="24"/>
-        </w:rPr>
-        <w:t>testcomplete</w:t>
-      </w:r>
-      <w:proofErr w:type="spellEnd"/>
-      <w:r>
-        <w:rPr>
-          <w:rFonts w:ascii="Times New Roman" w:hAnsi="Times New Roman" w:cs="Times New Roman"/>
-          <w:color w:val="auto"/>
-          <w:sz w:val="24"/>
-          <w:szCs w:val="24"/>
-        </w:rPr>
-        <w:t xml:space="preserve">, </w:t>
-      </w:r>
-      <w:proofErr w:type="spellStart"/>
-      <w:r>
-        <w:rPr>
-          <w:rFonts w:ascii="Times New Roman" w:hAnsi="Times New Roman" w:cs="Times New Roman"/>
-          <w:color w:val="auto"/>
-          <w:sz w:val="24"/>
-          <w:szCs w:val="24"/>
-        </w:rPr>
-        <w:t>ranorex</w:t>
-      </w:r>
-      <w:proofErr w:type="spellEnd"/>
-      <w:r>
-        <w:rPr>
-          <w:rFonts w:ascii="Times New Roman" w:hAnsi="Times New Roman" w:cs="Times New Roman"/>
-          <w:color w:val="auto"/>
-          <w:sz w:val="24"/>
-          <w:szCs w:val="24"/>
-        </w:rPr>
-        <w:t xml:space="preserve"> and </w:t>
-      </w:r>
-      <w:proofErr w:type="spellStart"/>
-      <w:r>
-        <w:rPr>
-          <w:rFonts w:ascii="Times New Roman" w:hAnsi="Times New Roman" w:cs="Times New Roman"/>
-          <w:color w:val="auto"/>
-          <w:sz w:val="24"/>
-          <w:szCs w:val="24"/>
-        </w:rPr>
-        <w:t>Teststudio</w:t>
-      </w:r>
-      <w:proofErr w:type="spellEnd"/>
-      <w:r>
-        <w:rPr>
-          <w:rFonts w:ascii="Times New Roman" w:hAnsi="Times New Roman" w:cs="Times New Roman"/>
-          <w:color w:val="auto"/>
-          <w:sz w:val="24"/>
-          <w:szCs w:val="24"/>
-        </w:rPr>
-        <w:t xml:space="preserve"> will be used as the testing tools all of this </w:t>
-      </w:r>
-      <w:proofErr w:type="gramStart"/>
-      <w:r>
-        <w:rPr>
-          <w:rFonts w:ascii="Times New Roman" w:hAnsi="Times New Roman" w:cs="Times New Roman"/>
-          <w:color w:val="auto"/>
-          <w:sz w:val="24"/>
-          <w:szCs w:val="24"/>
-        </w:rPr>
-        <w:t>four(</w:t>
-      </w:r>
-      <w:proofErr w:type="gramEnd"/>
-      <w:r>
-        <w:rPr>
-          <w:rFonts w:ascii="Times New Roman" w:hAnsi="Times New Roman" w:cs="Times New Roman"/>
-          <w:color w:val="auto"/>
-          <w:sz w:val="24"/>
-          <w:szCs w:val="24"/>
-        </w:rPr>
-        <w:t xml:space="preserve">4) tools are compatible in web application, and This 4 tools have the features that is related to development tool that the developers used. The backend will be used </w:t>
-      </w:r>
-      <w:proofErr w:type="spellStart"/>
-      <w:r>
-        <w:rPr>
-          <w:rFonts w:ascii="Times New Roman" w:hAnsi="Times New Roman" w:cs="Times New Roman"/>
-          <w:color w:val="auto"/>
-          <w:sz w:val="24"/>
-          <w:szCs w:val="24"/>
-        </w:rPr>
-        <w:t>Phpmyadmin</w:t>
-      </w:r>
-      <w:proofErr w:type="spellEnd"/>
-      <w:r>
-        <w:rPr>
-          <w:rFonts w:ascii="Times New Roman" w:hAnsi="Times New Roman" w:cs="Times New Roman"/>
-          <w:color w:val="auto"/>
-          <w:sz w:val="24"/>
-          <w:szCs w:val="24"/>
-        </w:rPr>
-        <w:t xml:space="preserve"> and </w:t>
-      </w:r>
-      <w:proofErr w:type="spellStart"/>
-      <w:r>
-        <w:rPr>
-          <w:rFonts w:ascii="Times New Roman" w:hAnsi="Times New Roman" w:cs="Times New Roman"/>
-          <w:color w:val="auto"/>
-          <w:sz w:val="24"/>
-          <w:szCs w:val="24"/>
-        </w:rPr>
-        <w:t>mysql</w:t>
-      </w:r>
-      <w:proofErr w:type="spellEnd"/>
-      <w:r>
-        <w:rPr>
-          <w:rFonts w:ascii="Times New Roman" w:hAnsi="Times New Roman" w:cs="Times New Roman"/>
-          <w:color w:val="auto"/>
-          <w:sz w:val="24"/>
-          <w:szCs w:val="24"/>
-        </w:rPr>
-        <w:t xml:space="preserve"> because the developers have experience in using this database and it is easy to use software.</w:t>
-      </w:r>
-      <w:bookmarkStart w:id="1" w:name="_GoBack"/>
-      <w:bookmarkEnd w:id="1"/>
+        <w:t>The system that will be developed can access in mozilla firefox and google chrome. It will be developed using Html, javascript and Css because this are some of the tool used in starting a web application and all of the developers are familiar on this tool. Code igniter will be used as the framework. Selenium, testcomplete, ranorex and Teststudio will be used as the testing tools all of this four(4) tools are compatible in web application, and This 4 tools have the features that is related to development tool that the developers used. The backend will be used Phpmyadmin and mysql because the developers have experience in using this database and it is easy to use software.</w:t>
+      </w:r>
       <w:r>
         <w:rPr>
           <w:rFonts w:ascii="Times New Roman" w:hAnsi="Times New Roman" w:cs="Times New Roman"/>
@@ -21106,7 +20854,7 @@
           <w:noProof/>
           <w:sz w:val="24"/>
           <w:szCs w:val="24"/>
-          <w:lang w:eastAsia="en-PH"/>
+          <w:lang w:val="en-US"/>
         </w:rPr>
         <w:drawing>
           <wp:inline distT="0" distB="0" distL="0" distR="0" wp14:anchorId="638C4644" wp14:editId="17709671">
@@ -21188,7 +20936,7 @@
           <w:noProof/>
           <w:sz w:val="24"/>
           <w:szCs w:val="24"/>
-          <w:lang w:eastAsia="en-PH"/>
+          <w:lang w:val="en-US"/>
         </w:rPr>
         <w:lastRenderedPageBreak/>
         <w:drawing>
@@ -23481,7 +23229,7 @@
           <w:noProof/>
           <w:sz w:val="24"/>
           <w:szCs w:val="24"/>
-          <w:lang w:eastAsia="en-PH"/>
+          <w:lang w:val="en-US"/>
         </w:rPr>
         <w:drawing>
           <wp:inline distT="0" distB="0" distL="0" distR="0" wp14:anchorId="2C0E2F38" wp14:editId="37365169">
@@ -23593,7 +23341,7 @@
           <w:noProof/>
           <w:sz w:val="24"/>
           <w:szCs w:val="24"/>
-          <w:lang w:eastAsia="en-PH"/>
+          <w:lang w:val="en-US"/>
         </w:rPr>
         <w:drawing>
           <wp:inline distT="0" distB="0" distL="0" distR="0" wp14:anchorId="39DDE95C" wp14:editId="114E3B74">
@@ -23684,7 +23432,7 @@
           <w:noProof/>
           <w:sz w:val="24"/>
           <w:szCs w:val="24"/>
-          <w:lang w:eastAsia="en-PH"/>
+          <w:lang w:val="en-US"/>
         </w:rPr>
         <w:lastRenderedPageBreak/>
         <w:drawing>
@@ -23821,7 +23569,7 @@
           <w:noProof/>
           <w:sz w:val="24"/>
           <w:szCs w:val="24"/>
-          <w:lang w:eastAsia="en-PH"/>
+          <w:lang w:val="en-US"/>
         </w:rPr>
         <w:drawing>
           <wp:inline distT="0" distB="0" distL="0" distR="0" wp14:anchorId="54686A3C" wp14:editId="44C071C3">
@@ -23912,7 +23660,7 @@
           <w:noProof/>
           <w:sz w:val="24"/>
           <w:szCs w:val="24"/>
-          <w:lang w:eastAsia="en-PH"/>
+          <w:lang w:val="en-US"/>
         </w:rPr>
         <w:lastRenderedPageBreak/>
         <w:drawing>
@@ -24050,7 +23798,7 @@
           <w:noProof/>
           <w:sz w:val="24"/>
           <w:szCs w:val="24"/>
-          <w:lang w:eastAsia="en-PH"/>
+          <w:lang w:val="en-US"/>
         </w:rPr>
         <w:drawing>
           <wp:inline distT="0" distB="0" distL="0" distR="0" wp14:anchorId="1F4C3514" wp14:editId="499CF697">
@@ -24141,7 +23889,7 @@
           <w:noProof/>
           <w:sz w:val="24"/>
           <w:szCs w:val="24"/>
-          <w:lang w:eastAsia="en-PH"/>
+          <w:lang w:val="en-US"/>
         </w:rPr>
         <w:lastRenderedPageBreak/>
         <w:drawing>
@@ -24279,7 +24027,7 @@
           <w:noProof/>
           <w:sz w:val="24"/>
           <w:szCs w:val="24"/>
-          <w:lang w:eastAsia="en-PH"/>
+          <w:lang w:val="en-US"/>
         </w:rPr>
         <w:drawing>
           <wp:inline distT="0" distB="0" distL="0" distR="0" wp14:anchorId="2F985604" wp14:editId="0228B6FE">
@@ -24369,7 +24117,7 @@
           <w:noProof/>
           <w:sz w:val="24"/>
           <w:szCs w:val="24"/>
-          <w:lang w:eastAsia="en-PH"/>
+          <w:lang w:val="en-US"/>
         </w:rPr>
         <w:lastRenderedPageBreak/>
         <w:drawing>
@@ -25358,7 +25106,6 @@
       <w:r>
         <w:fldChar w:fldCharType="end"/>
       </w:r>
-      <w:proofErr w:type="gramStart"/>
       <w:r>
         <w:rPr>
           <w:rFonts w:ascii="Times New Roman" w:eastAsia="Times New Roman" w:hAnsi="Times New Roman" w:cs="Times New Roman"/>
@@ -25367,18 +25114,7 @@
           <w:szCs w:val="24"/>
           <w:highlight w:val="white"/>
         </w:rPr>
-        <w:t>[2] Michael J. Kavanagh and Richard D. Johnson.</w:t>
-      </w:r>
-      <w:proofErr w:type="gramEnd"/>
-      <w:r>
-        <w:rPr>
-          <w:rFonts w:ascii="Times New Roman" w:eastAsia="Times New Roman" w:hAnsi="Times New Roman" w:cs="Times New Roman"/>
-          <w:color w:val="222222"/>
-          <w:sz w:val="24"/>
-          <w:szCs w:val="24"/>
-          <w:highlight w:val="white"/>
-        </w:rPr>
-        <w:t xml:space="preserve"> (</w:t>
+        <w:t>[2] Michael J. Kavanagh and Richard D. Johnson. (</w:t>
       </w:r>
       <w:r>
         <w:rPr>
@@ -25662,7 +25398,7 @@
 </file>
 
 <file path=word/endnotes.xml><?xml version="1.0" encoding="utf-8"?>
-<w:endnotes xmlns:wpc="http://schemas.microsoft.com/office/word/2010/wordprocessingCanvas" xmlns:mc="http://schemas.openxmlformats.org/markup-compatibility/2006" xmlns:o="urn:schemas-microsoft-com:office:office" xmlns:r="http://schemas.openxmlformats.org/officeDocument/2006/relationships" xmlns:m="http://schemas.openxmlformats.org/officeDocument/2006/math" xmlns:v="urn:schemas-microsoft-com:vml" xmlns:wp14="http://schemas.microsoft.com/office/word/2010/wordprocessingDrawing" xmlns:wp="http://schemas.openxmlformats.org/drawingml/2006/wordprocessingDrawing" xmlns:w10="urn:schemas-microsoft-com:office:word" xmlns:w="http://schemas.openxmlformats.org/wordprocessingml/2006/main" xmlns:w14="http://schemas.microsoft.com/office/word/2010/wordml" xmlns:wpg="http://schemas.microsoft.com/office/word/2010/wordprocessingGroup" xmlns:wpi="http://schemas.microsoft.com/office/word/2010/wordprocessingInk" xmlns:wne="http://schemas.microsoft.com/office/word/2006/wordml" xmlns:wps="http://schemas.microsoft.com/office/word/2010/wordprocessingShape" mc:Ignorable="w14 wp14">
+<w:endnotes xmlns:wpc="http://schemas.microsoft.com/office/word/2010/wordprocessingCanvas" xmlns:mo="http://schemas.microsoft.com/office/mac/office/2008/main" xmlns:mc="http://schemas.openxmlformats.org/markup-compatibility/2006" xmlns:mv="urn:schemas-microsoft-com:mac:vml" xmlns:o="urn:schemas-microsoft-com:office:office" xmlns:r="http://schemas.openxmlformats.org/officeDocument/2006/relationships" xmlns:m="http://schemas.openxmlformats.org/officeDocument/2006/math" xmlns:v="urn:schemas-microsoft-com:vml" xmlns:wp14="http://schemas.microsoft.com/office/word/2010/wordprocessingDrawing" xmlns:wp="http://schemas.openxmlformats.org/drawingml/2006/wordprocessingDrawing" xmlns:w10="urn:schemas-microsoft-com:office:word" xmlns:w="http://schemas.openxmlformats.org/wordprocessingml/2006/main" xmlns:w14="http://schemas.microsoft.com/office/word/2010/wordml" xmlns:wpg="http://schemas.microsoft.com/office/word/2010/wordprocessingGroup" xmlns:wpi="http://schemas.microsoft.com/office/word/2010/wordprocessingInk" xmlns:wne="http://schemas.microsoft.com/office/word/2006/wordml" xmlns:wps="http://schemas.microsoft.com/office/word/2010/wordprocessingShape" mc:Ignorable="w14 wp14">
   <w:endnote w:type="separator" w:id="-1">
     <w:p>
       <w:pPr>
@@ -25687,7 +25423,7 @@
 </file>
 
 <file path=word/footer1.xml><?xml version="1.0" encoding="utf-8"?>
-<w:ftr xmlns:wpc="http://schemas.microsoft.com/office/word/2010/wordprocessingCanvas" xmlns:mc="http://schemas.openxmlformats.org/markup-compatibility/2006" xmlns:o="urn:schemas-microsoft-com:office:office" xmlns:r="http://schemas.openxmlformats.org/officeDocument/2006/relationships" xmlns:m="http://schemas.openxmlformats.org/officeDocument/2006/math" xmlns:v="urn:schemas-microsoft-com:vml" xmlns:wp14="http://schemas.microsoft.com/office/word/2010/wordprocessingDrawing" xmlns:wp="http://schemas.openxmlformats.org/drawingml/2006/wordprocessingDrawing" xmlns:w10="urn:schemas-microsoft-com:office:word" xmlns:w="http://schemas.openxmlformats.org/wordprocessingml/2006/main" xmlns:w14="http://schemas.microsoft.com/office/word/2010/wordml" xmlns:wpg="http://schemas.microsoft.com/office/word/2010/wordprocessingGroup" xmlns:wpi="http://schemas.microsoft.com/office/word/2010/wordprocessingInk" xmlns:wne="http://schemas.microsoft.com/office/word/2006/wordml" xmlns:wps="http://schemas.microsoft.com/office/word/2010/wordprocessingShape" mc:Ignorable="w14 wp14">
+<w:ftr xmlns:wpc="http://schemas.microsoft.com/office/word/2010/wordprocessingCanvas" xmlns:mo="http://schemas.microsoft.com/office/mac/office/2008/main" xmlns:mc="http://schemas.openxmlformats.org/markup-compatibility/2006" xmlns:mv="urn:schemas-microsoft-com:mac:vml" xmlns:o="urn:schemas-microsoft-com:office:office" xmlns:r="http://schemas.openxmlformats.org/officeDocument/2006/relationships" xmlns:m="http://schemas.openxmlformats.org/officeDocument/2006/math" xmlns:v="urn:schemas-microsoft-com:vml" xmlns:wp14="http://schemas.microsoft.com/office/word/2010/wordprocessingDrawing" xmlns:wp="http://schemas.openxmlformats.org/drawingml/2006/wordprocessingDrawing" xmlns:w10="urn:schemas-microsoft-com:office:word" xmlns:w="http://schemas.openxmlformats.org/wordprocessingml/2006/main" xmlns:w14="http://schemas.microsoft.com/office/word/2010/wordml" xmlns:wpg="http://schemas.microsoft.com/office/word/2010/wordprocessingGroup" xmlns:wpi="http://schemas.microsoft.com/office/word/2010/wordprocessingInk" xmlns:wne="http://schemas.microsoft.com/office/word/2006/wordml" xmlns:wps="http://schemas.microsoft.com/office/word/2010/wordprocessingShape" mc:Ignorable="w14 wp14">
   <w:sdt>
     <w:sdtPr>
       <w:id w:val="1510179793"/>
@@ -25736,7 +25472,7 @@
 </file>
 
 <file path=word/footer2.xml><?xml version="1.0" encoding="utf-8"?>
-<w:ftr xmlns:wpc="http://schemas.microsoft.com/office/word/2010/wordprocessingCanvas" xmlns:mc="http://schemas.openxmlformats.org/markup-compatibility/2006" xmlns:o="urn:schemas-microsoft-com:office:office" xmlns:r="http://schemas.openxmlformats.org/officeDocument/2006/relationships" xmlns:m="http://schemas.openxmlformats.org/officeDocument/2006/math" xmlns:v="urn:schemas-microsoft-com:vml" xmlns:wp14="http://schemas.microsoft.com/office/word/2010/wordprocessingDrawing" xmlns:wp="http://schemas.openxmlformats.org/drawingml/2006/wordprocessingDrawing" xmlns:w10="urn:schemas-microsoft-com:office:word" xmlns:w="http://schemas.openxmlformats.org/wordprocessingml/2006/main" xmlns:w14="http://schemas.microsoft.com/office/word/2010/wordml" xmlns:wpg="http://schemas.microsoft.com/office/word/2010/wordprocessingGroup" xmlns:wpi="http://schemas.microsoft.com/office/word/2010/wordprocessingInk" xmlns:wne="http://schemas.microsoft.com/office/word/2006/wordml" xmlns:wps="http://schemas.microsoft.com/office/word/2010/wordprocessingShape" mc:Ignorable="w14 wp14">
+<w:ftr xmlns:wpc="http://schemas.microsoft.com/office/word/2010/wordprocessingCanvas" xmlns:mo="http://schemas.microsoft.com/office/mac/office/2008/main" xmlns:mc="http://schemas.openxmlformats.org/markup-compatibility/2006" xmlns:mv="urn:schemas-microsoft-com:mac:vml" xmlns:o="urn:schemas-microsoft-com:office:office" xmlns:r="http://schemas.openxmlformats.org/officeDocument/2006/relationships" xmlns:m="http://schemas.openxmlformats.org/officeDocument/2006/math" xmlns:v="urn:schemas-microsoft-com:vml" xmlns:wp14="http://schemas.microsoft.com/office/word/2010/wordprocessingDrawing" xmlns:wp="http://schemas.openxmlformats.org/drawingml/2006/wordprocessingDrawing" xmlns:w10="urn:schemas-microsoft-com:office:word" xmlns:w="http://schemas.openxmlformats.org/wordprocessingml/2006/main" xmlns:w14="http://schemas.microsoft.com/office/word/2010/wordml" xmlns:wpg="http://schemas.microsoft.com/office/word/2010/wordprocessingGroup" xmlns:wpi="http://schemas.microsoft.com/office/word/2010/wordprocessingInk" xmlns:wne="http://schemas.microsoft.com/office/word/2006/wordml" xmlns:wps="http://schemas.microsoft.com/office/word/2010/wordprocessingShape" mc:Ignorable="w14 wp14">
   <w:sdt>
     <w:sdtPr>
       <w:id w:val="1954980929"/>
@@ -25769,7 +25505,7 @@
           <w:rPr>
             <w:noProof/>
           </w:rPr>
-          <w:t>19</w:t>
+          <w:t>18</w:t>
         </w:r>
         <w:r>
           <w:rPr>
@@ -25785,7 +25521,7 @@
 </file>
 
 <file path=word/footnotes.xml><?xml version="1.0" encoding="utf-8"?>
-<w:footnotes xmlns:wpc="http://schemas.microsoft.com/office/word/2010/wordprocessingCanvas" xmlns:mc="http://schemas.openxmlformats.org/markup-compatibility/2006" xmlns:o="urn:schemas-microsoft-com:office:office" xmlns:r="http://schemas.openxmlformats.org/officeDocument/2006/relationships" xmlns:m="http://schemas.openxmlformats.org/officeDocument/2006/math" xmlns:v="urn:schemas-microsoft-com:vml" xmlns:wp14="http://schemas.microsoft.com/office/word/2010/wordprocessingDrawing" xmlns:wp="http://schemas.openxmlformats.org/drawingml/2006/wordprocessingDrawing" xmlns:w10="urn:schemas-microsoft-com:office:word" xmlns:w="http://schemas.openxmlformats.org/wordprocessingml/2006/main" xmlns:w14="http://schemas.microsoft.com/office/word/2010/wordml" xmlns:wpg="http://schemas.microsoft.com/office/word/2010/wordprocessingGroup" xmlns:wpi="http://schemas.microsoft.com/office/word/2010/wordprocessingInk" xmlns:wne="http://schemas.microsoft.com/office/word/2006/wordml" xmlns:wps="http://schemas.microsoft.com/office/word/2010/wordprocessingShape" mc:Ignorable="w14 wp14">
+<w:footnotes xmlns:wpc="http://schemas.microsoft.com/office/word/2010/wordprocessingCanvas" xmlns:mo="http://schemas.microsoft.com/office/mac/office/2008/main" xmlns:mc="http://schemas.openxmlformats.org/markup-compatibility/2006" xmlns:mv="urn:schemas-microsoft-com:mac:vml" xmlns:o="urn:schemas-microsoft-com:office:office" xmlns:r="http://schemas.openxmlformats.org/officeDocument/2006/relationships" xmlns:m="http://schemas.openxmlformats.org/officeDocument/2006/math" xmlns:v="urn:schemas-microsoft-com:vml" xmlns:wp14="http://schemas.microsoft.com/office/word/2010/wordprocessingDrawing" xmlns:wp="http://schemas.openxmlformats.org/drawingml/2006/wordprocessingDrawing" xmlns:w10="urn:schemas-microsoft-com:office:word" xmlns:w="http://schemas.openxmlformats.org/wordprocessingml/2006/main" xmlns:w14="http://schemas.microsoft.com/office/word/2010/wordml" xmlns:wpg="http://schemas.microsoft.com/office/word/2010/wordprocessingGroup" xmlns:wpi="http://schemas.microsoft.com/office/word/2010/wordprocessingInk" xmlns:wne="http://schemas.microsoft.com/office/word/2006/wordml" xmlns:wps="http://schemas.microsoft.com/office/word/2010/wordprocessingShape" mc:Ignorable="w14 wp14">
   <w:footnote w:type="separator" w:id="-1">
     <w:p>
       <w:pPr>
@@ -25810,7 +25546,7 @@
 </file>
 
 <file path=word/numbering.xml><?xml version="1.0" encoding="utf-8"?>
-<w:numbering xmlns:wpc="http://schemas.microsoft.com/office/word/2010/wordprocessingCanvas" xmlns:mc="http://schemas.openxmlformats.org/markup-compatibility/2006" xmlns:o="urn:schemas-microsoft-com:office:office" xmlns:r="http://schemas.openxmlformats.org/officeDocument/2006/relationships" xmlns:m="http://schemas.openxmlformats.org/officeDocument/2006/math" xmlns:v="urn:schemas-microsoft-com:vml" xmlns:wp14="http://schemas.microsoft.com/office/word/2010/wordprocessingDrawing" xmlns:wp="http://schemas.openxmlformats.org/drawingml/2006/wordprocessingDrawing" xmlns:w10="urn:schemas-microsoft-com:office:word" xmlns:w="http://schemas.openxmlformats.org/wordprocessingml/2006/main" xmlns:w14="http://schemas.microsoft.com/office/word/2010/wordml" xmlns:wpg="http://schemas.microsoft.com/office/word/2010/wordprocessingGroup" xmlns:wpi="http://schemas.microsoft.com/office/word/2010/wordprocessingInk" xmlns:wne="http://schemas.microsoft.com/office/word/2006/wordml" xmlns:wps="http://schemas.microsoft.com/office/word/2010/wordprocessingShape" mc:Ignorable="w14 wp14">
+<w:numbering xmlns:wpc="http://schemas.microsoft.com/office/word/2010/wordprocessingCanvas" xmlns:mo="http://schemas.microsoft.com/office/mac/office/2008/main" xmlns:mc="http://schemas.openxmlformats.org/markup-compatibility/2006" xmlns:mv="urn:schemas-microsoft-com:mac:vml" xmlns:o="urn:schemas-microsoft-com:office:office" xmlns:r="http://schemas.openxmlformats.org/officeDocument/2006/relationships" xmlns:m="http://schemas.openxmlformats.org/officeDocument/2006/math" xmlns:v="urn:schemas-microsoft-com:vml" xmlns:wp14="http://schemas.microsoft.com/office/word/2010/wordprocessingDrawing" xmlns:wp="http://schemas.openxmlformats.org/drawingml/2006/wordprocessingDrawing" xmlns:w10="urn:schemas-microsoft-com:office:word" xmlns:w="http://schemas.openxmlformats.org/wordprocessingml/2006/main" xmlns:w14="http://schemas.microsoft.com/office/word/2010/wordml" xmlns:wpg="http://schemas.microsoft.com/office/word/2010/wordprocessingGroup" xmlns:wpi="http://schemas.microsoft.com/office/word/2010/wordprocessingInk" xmlns:wne="http://schemas.microsoft.com/office/word/2006/wordml" xmlns:wps="http://schemas.microsoft.com/office/word/2010/wordprocessingShape" mc:Ignorable="w14 wp14">
   <w:abstractNum w:abstractNumId="0">
     <w:nsid w:val="022168F6"/>
     <w:multiLevelType w:val="multilevel"/>
@@ -28556,7 +28292,7 @@
       </w:pPr>
     </w:pPrDefault>
   </w:docDefaults>
-  <w:latentStyles w:defLockedState="0" w:defUIPriority="99" w:defSemiHidden="1" w:defUnhideWhenUsed="1" w:defQFormat="0" w:count="267">
+  <w:latentStyles w:defLockedState="0" w:defUIPriority="99" w:defSemiHidden="1" w:defUnhideWhenUsed="1" w:defQFormat="0" w:count="276">
     <w:lsdException w:name="Normal" w:semiHidden="0" w:uiPriority="0" w:unhideWhenUsed="0" w:qFormat="1"/>
     <w:lsdException w:name="heading 1" w:semiHidden="0" w:uiPriority="9" w:unhideWhenUsed="0" w:qFormat="1"/>
     <w:lsdException w:name="heading 2" w:uiPriority="9" w:qFormat="1"/>
@@ -28855,6 +28591,7 @@
     <w:tblPr>
       <w:tblStyleRowBandSize w:val="1"/>
       <w:tblStyleColBandSize w:val="1"/>
+      <w:tblInd w:w="0" w:type="dxa"/>
       <w:tblCellMar>
         <w:top w:w="100" w:type="dxa"/>
         <w:left w:w="100" w:type="dxa"/>
@@ -28994,6 +28731,7 @@
       <w:spacing w:after="0" w:line="240" w:lineRule="auto"/>
     </w:pPr>
     <w:tblPr>
+      <w:tblInd w:w="0" w:type="dxa"/>
       <w:tblBorders>
         <w:top w:val="single" w:sz="4" w:space="0" w:color="auto"/>
         <w:left w:val="single" w:sz="4" w:space="0" w:color="auto"/>
@@ -29002,6 +28740,12 @@
         <w:insideH w:val="single" w:sz="4" w:space="0" w:color="auto"/>
         <w:insideV w:val="single" w:sz="4" w:space="0" w:color="auto"/>
       </w:tblBorders>
+      <w:tblCellMar>
+        <w:top w:w="0" w:type="dxa"/>
+        <w:left w:w="108" w:type="dxa"/>
+        <w:bottom w:w="0" w:type="dxa"/>
+        <w:right w:w="108" w:type="dxa"/>
+      </w:tblCellMar>
     </w:tblPr>
   </w:style>
   <w:style w:type="table" w:customStyle="1" w:styleId="GridTable4Accent5">
@@ -29015,6 +28759,7 @@
     <w:tblPr>
       <w:tblStyleRowBandSize w:val="1"/>
       <w:tblStyleColBandSize w:val="1"/>
+      <w:tblInd w:w="0" w:type="dxa"/>
       <w:tblBorders>
         <w:top w:val="single" w:sz="4" w:space="0" w:color="8EAADB" w:themeColor="accent5" w:themeTint="99"/>
         <w:left w:val="single" w:sz="4" w:space="0" w:color="8EAADB" w:themeColor="accent5" w:themeTint="99"/>
@@ -29023,6 +28768,12 @@
         <w:insideH w:val="single" w:sz="4" w:space="0" w:color="8EAADB" w:themeColor="accent5" w:themeTint="99"/>
         <w:insideV w:val="single" w:sz="4" w:space="0" w:color="8EAADB" w:themeColor="accent5" w:themeTint="99"/>
       </w:tblBorders>
+      <w:tblCellMar>
+        <w:top w:w="0" w:type="dxa"/>
+        <w:left w:w="108" w:type="dxa"/>
+        <w:bottom w:w="0" w:type="dxa"/>
+        <w:right w:w="108" w:type="dxa"/>
+      </w:tblCellMar>
     </w:tblPr>
     <w:tblStylePr w:type="firstRow">
       <w:rPr>
@@ -29091,6 +28842,7 @@
     <w:tblPr>
       <w:tblStyleRowBandSize w:val="1"/>
       <w:tblStyleColBandSize w:val="1"/>
+      <w:tblInd w:w="0" w:type="dxa"/>
       <w:tblBorders>
         <w:top w:val="single" w:sz="4" w:space="0" w:color="A8D08D" w:themeColor="accent6" w:themeTint="99"/>
         <w:left w:val="single" w:sz="4" w:space="0" w:color="A8D08D" w:themeColor="accent6" w:themeTint="99"/>
@@ -29099,6 +28851,12 @@
         <w:insideH w:val="single" w:sz="4" w:space="0" w:color="A8D08D" w:themeColor="accent6" w:themeTint="99"/>
         <w:insideV w:val="single" w:sz="4" w:space="0" w:color="A8D08D" w:themeColor="accent6" w:themeTint="99"/>
       </w:tblBorders>
+      <w:tblCellMar>
+        <w:top w:w="0" w:type="dxa"/>
+        <w:left w:w="108" w:type="dxa"/>
+        <w:bottom w:w="0" w:type="dxa"/>
+        <w:right w:w="108" w:type="dxa"/>
+      </w:tblCellMar>
     </w:tblPr>
     <w:tblStylePr w:type="firstRow">
       <w:rPr>
@@ -29167,6 +28925,7 @@
     <w:tblPr>
       <w:tblStyleRowBandSize w:val="1"/>
       <w:tblStyleColBandSize w:val="1"/>
+      <w:tblInd w:w="0" w:type="dxa"/>
       <w:tblBorders>
         <w:top w:val="single" w:sz="4" w:space="0" w:color="B4C6E7" w:themeColor="accent5" w:themeTint="66"/>
         <w:left w:val="single" w:sz="4" w:space="0" w:color="B4C6E7" w:themeColor="accent5" w:themeTint="66"/>
@@ -29175,6 +28934,12 @@
         <w:insideH w:val="single" w:sz="4" w:space="0" w:color="B4C6E7" w:themeColor="accent5" w:themeTint="66"/>
         <w:insideV w:val="single" w:sz="4" w:space="0" w:color="B4C6E7" w:themeColor="accent5" w:themeTint="66"/>
       </w:tblBorders>
+      <w:tblCellMar>
+        <w:top w:w="0" w:type="dxa"/>
+        <w:left w:w="108" w:type="dxa"/>
+        <w:bottom w:w="0" w:type="dxa"/>
+        <w:right w:w="108" w:type="dxa"/>
+      </w:tblCellMar>
     </w:tblPr>
     <w:tblStylePr w:type="firstRow">
       <w:rPr>
@@ -29224,6 +28989,7 @@
     <w:tblPr>
       <w:tblStyleRowBandSize w:val="1"/>
       <w:tblStyleColBandSize w:val="1"/>
+      <w:tblInd w:w="0" w:type="dxa"/>
       <w:tblBorders>
         <w:top w:val="single" w:sz="4" w:space="0" w:color="9CC2E5" w:themeColor="accent1" w:themeTint="99"/>
         <w:left w:val="single" w:sz="4" w:space="0" w:color="9CC2E5" w:themeColor="accent1" w:themeTint="99"/>
@@ -29232,6 +28998,12 @@
         <w:insideH w:val="single" w:sz="4" w:space="0" w:color="9CC2E5" w:themeColor="accent1" w:themeTint="99"/>
         <w:insideV w:val="single" w:sz="4" w:space="0" w:color="9CC2E5" w:themeColor="accent1" w:themeTint="99"/>
       </w:tblBorders>
+      <w:tblCellMar>
+        <w:top w:w="0" w:type="dxa"/>
+        <w:left w:w="108" w:type="dxa"/>
+        <w:bottom w:w="0" w:type="dxa"/>
+        <w:right w:w="108" w:type="dxa"/>
+      </w:tblCellMar>
     </w:tblPr>
     <w:tblStylePr w:type="firstRow">
       <w:rPr>
@@ -29293,7 +29065,7 @@
 </file>
 
 <file path=word/stylesWithEffects.xml><?xml version="1.0" encoding="utf-8"?>
-<w:styles xmlns:wpc="http://schemas.microsoft.com/office/word/2010/wordprocessingCanvas" xmlns:mc="http://schemas.openxmlformats.org/markup-compatibility/2006" xmlns:o="urn:schemas-microsoft-com:office:office" xmlns:r="http://schemas.openxmlformats.org/officeDocument/2006/relationships" xmlns:m="http://schemas.openxmlformats.org/officeDocument/2006/math" xmlns:v="urn:schemas-microsoft-com:vml" xmlns:wp14="http://schemas.microsoft.com/office/word/2010/wordprocessingDrawing" xmlns:wp="http://schemas.openxmlformats.org/drawingml/2006/wordprocessingDrawing" xmlns:w10="urn:schemas-microsoft-com:office:word" xmlns:w="http://schemas.openxmlformats.org/wordprocessingml/2006/main" xmlns:w14="http://schemas.microsoft.com/office/word/2010/wordml" xmlns:wpg="http://schemas.microsoft.com/office/word/2010/wordprocessingGroup" xmlns:wpi="http://schemas.microsoft.com/office/word/2010/wordprocessingInk" xmlns:wne="http://schemas.microsoft.com/office/word/2006/wordml" xmlns:wps="http://schemas.microsoft.com/office/word/2010/wordprocessingShape" mc:Ignorable="w14 wp14">
+<w:styles xmlns:wpc="http://schemas.microsoft.com/office/word/2010/wordprocessingCanvas" xmlns:mo="http://schemas.microsoft.com/office/mac/office/2008/main" xmlns:mc="http://schemas.openxmlformats.org/markup-compatibility/2006" xmlns:mv="urn:schemas-microsoft-com:mac:vml" xmlns:o="urn:schemas-microsoft-com:office:office" xmlns:r="http://schemas.openxmlformats.org/officeDocument/2006/relationships" xmlns:m="http://schemas.openxmlformats.org/officeDocument/2006/math" xmlns:v="urn:schemas-microsoft-com:vml" xmlns:wp14="http://schemas.microsoft.com/office/word/2010/wordprocessingDrawing" xmlns:wp="http://schemas.openxmlformats.org/drawingml/2006/wordprocessingDrawing" xmlns:w10="urn:schemas-microsoft-com:office:word" xmlns:w="http://schemas.openxmlformats.org/wordprocessingml/2006/main" xmlns:w14="http://schemas.microsoft.com/office/word/2010/wordml" xmlns:wpg="http://schemas.microsoft.com/office/word/2010/wordprocessingGroup" xmlns:wpi="http://schemas.microsoft.com/office/word/2010/wordprocessingInk" xmlns:wne="http://schemas.microsoft.com/office/word/2006/wordml" xmlns:wps="http://schemas.microsoft.com/office/word/2010/wordprocessingShape" mc:Ignorable="w14 wp14">
   <w:docDefaults>
     <w:rPrDefault>
       <w:rPr>
@@ -29317,7 +29089,7 @@
       </w:pPr>
     </w:pPrDefault>
   </w:docDefaults>
-  <w:latentStyles w:defLockedState="0" w:defUIPriority="99" w:defSemiHidden="1" w:defUnhideWhenUsed="1" w:defQFormat="0" w:count="267">
+  <w:latentStyles w:defLockedState="0" w:defUIPriority="99" w:defSemiHidden="1" w:defUnhideWhenUsed="1" w:defQFormat="0" w:count="276">
     <w:lsdException w:name="Normal" w:semiHidden="0" w:uiPriority="0" w:unhideWhenUsed="0" w:qFormat="1"/>
     <w:lsdException w:name="heading 1" w:semiHidden="0" w:uiPriority="9" w:unhideWhenUsed="0" w:qFormat="1"/>
     <w:lsdException w:name="heading 2" w:uiPriority="9" w:qFormat="1"/>
@@ -29616,6 +29388,7 @@
     <w:tblPr>
       <w:tblStyleRowBandSize w:val="1"/>
       <w:tblStyleColBandSize w:val="1"/>
+      <w:tblInd w:w="0" w:type="dxa"/>
       <w:tblCellMar>
         <w:top w:w="100" w:type="dxa"/>
         <w:left w:w="100" w:type="dxa"/>
@@ -29755,6 +29528,7 @@
       <w:spacing w:after="0" w:line="240" w:lineRule="auto"/>
     </w:pPr>
     <w:tblPr>
+      <w:tblInd w:w="0" w:type="dxa"/>
       <w:tblBorders>
         <w:top w:val="single" w:sz="4" w:space="0" w:color="auto"/>
         <w:left w:val="single" w:sz="4" w:space="0" w:color="auto"/>
@@ -29763,6 +29537,12 @@
         <w:insideH w:val="single" w:sz="4" w:space="0" w:color="auto"/>
         <w:insideV w:val="single" w:sz="4" w:space="0" w:color="auto"/>
       </w:tblBorders>
+      <w:tblCellMar>
+        <w:top w:w="0" w:type="dxa"/>
+        <w:left w:w="108" w:type="dxa"/>
+        <w:bottom w:w="0" w:type="dxa"/>
+        <w:right w:w="108" w:type="dxa"/>
+      </w:tblCellMar>
     </w:tblPr>
   </w:style>
   <w:style w:type="table" w:customStyle="1" w:styleId="GridTable4Accent5">
@@ -29776,6 +29556,7 @@
     <w:tblPr>
       <w:tblStyleRowBandSize w:val="1"/>
       <w:tblStyleColBandSize w:val="1"/>
+      <w:tblInd w:w="0" w:type="dxa"/>
       <w:tblBorders>
         <w:top w:val="single" w:sz="4" w:space="0" w:color="8EAADB" w:themeColor="accent5" w:themeTint="99"/>
         <w:left w:val="single" w:sz="4" w:space="0" w:color="8EAADB" w:themeColor="accent5" w:themeTint="99"/>
@@ -29784,6 +29565,12 @@
         <w:insideH w:val="single" w:sz="4" w:space="0" w:color="8EAADB" w:themeColor="accent5" w:themeTint="99"/>
         <w:insideV w:val="single" w:sz="4" w:space="0" w:color="8EAADB" w:themeColor="accent5" w:themeTint="99"/>
       </w:tblBorders>
+      <w:tblCellMar>
+        <w:top w:w="0" w:type="dxa"/>
+        <w:left w:w="108" w:type="dxa"/>
+        <w:bottom w:w="0" w:type="dxa"/>
+        <w:right w:w="108" w:type="dxa"/>
+      </w:tblCellMar>
     </w:tblPr>
     <w:tblStylePr w:type="firstRow">
       <w:rPr>
@@ -29852,6 +29639,7 @@
     <w:tblPr>
       <w:tblStyleRowBandSize w:val="1"/>
       <w:tblStyleColBandSize w:val="1"/>
+      <w:tblInd w:w="0" w:type="dxa"/>
       <w:tblBorders>
         <w:top w:val="single" w:sz="4" w:space="0" w:color="A8D08D" w:themeColor="accent6" w:themeTint="99"/>
         <w:left w:val="single" w:sz="4" w:space="0" w:color="A8D08D" w:themeColor="accent6" w:themeTint="99"/>
@@ -29860,6 +29648,12 @@
         <w:insideH w:val="single" w:sz="4" w:space="0" w:color="A8D08D" w:themeColor="accent6" w:themeTint="99"/>
         <w:insideV w:val="single" w:sz="4" w:space="0" w:color="A8D08D" w:themeColor="accent6" w:themeTint="99"/>
       </w:tblBorders>
+      <w:tblCellMar>
+        <w:top w:w="0" w:type="dxa"/>
+        <w:left w:w="108" w:type="dxa"/>
+        <w:bottom w:w="0" w:type="dxa"/>
+        <w:right w:w="108" w:type="dxa"/>
+      </w:tblCellMar>
     </w:tblPr>
     <w:tblStylePr w:type="firstRow">
       <w:rPr>
@@ -29928,6 +29722,7 @@
     <w:tblPr>
       <w:tblStyleRowBandSize w:val="1"/>
       <w:tblStyleColBandSize w:val="1"/>
+      <w:tblInd w:w="0" w:type="dxa"/>
       <w:tblBorders>
         <w:top w:val="single" w:sz="4" w:space="0" w:color="B4C6E7" w:themeColor="accent5" w:themeTint="66"/>
         <w:left w:val="single" w:sz="4" w:space="0" w:color="B4C6E7" w:themeColor="accent5" w:themeTint="66"/>
@@ -29936,6 +29731,12 @@
         <w:insideH w:val="single" w:sz="4" w:space="0" w:color="B4C6E7" w:themeColor="accent5" w:themeTint="66"/>
         <w:insideV w:val="single" w:sz="4" w:space="0" w:color="B4C6E7" w:themeColor="accent5" w:themeTint="66"/>
       </w:tblBorders>
+      <w:tblCellMar>
+        <w:top w:w="0" w:type="dxa"/>
+        <w:left w:w="108" w:type="dxa"/>
+        <w:bottom w:w="0" w:type="dxa"/>
+        <w:right w:w="108" w:type="dxa"/>
+      </w:tblCellMar>
     </w:tblPr>
     <w:tblStylePr w:type="firstRow">
       <w:rPr>
@@ -29985,6 +29786,7 @@
     <w:tblPr>
       <w:tblStyleRowBandSize w:val="1"/>
       <w:tblStyleColBandSize w:val="1"/>
+      <w:tblInd w:w="0" w:type="dxa"/>
       <w:tblBorders>
         <w:top w:val="single" w:sz="4" w:space="0" w:color="9CC2E5" w:themeColor="accent1" w:themeTint="99"/>
         <w:left w:val="single" w:sz="4" w:space="0" w:color="9CC2E5" w:themeColor="accent1" w:themeTint="99"/>
@@ -29993,6 +29795,12 @@
         <w:insideH w:val="single" w:sz="4" w:space="0" w:color="9CC2E5" w:themeColor="accent1" w:themeTint="99"/>
         <w:insideV w:val="single" w:sz="4" w:space="0" w:color="9CC2E5" w:themeColor="accent1" w:themeTint="99"/>
       </w:tblBorders>
+      <w:tblCellMar>
+        <w:top w:w="0" w:type="dxa"/>
+        <w:left w:w="108" w:type="dxa"/>
+        <w:bottom w:w="0" w:type="dxa"/>
+        <w:right w:w="108" w:type="dxa"/>
+      </w:tblCellMar>
     </w:tblPr>
     <w:tblStylePr w:type="firstRow">
       <w:rPr>
@@ -30308,7 +30116,7 @@
   <a:extraClrSchemeLst/>
   <a:extLst>
     <a:ext uri="{05A4C25C-085E-4340-85A3-A5531E510DB2}">
-      <thm15:themeFamily xmlns="" xmlns:thm15="http://schemas.microsoft.com/office/thememl/2012/main" name="Office Theme" id="{62F939B6-93AF-4DB8-9C6B-D6C7DFDC589F}" vid="{4A3C46E8-61CC-4603-A589-7422A47A8E4A}"/>
+      <thm15:themeFamily xmlns:thm15="http://schemas.microsoft.com/office/thememl/2012/main" xmlns="" name="Office Theme" id="{62F939B6-93AF-4DB8-9C6B-D6C7DFDC589F}" vid="{4A3C46E8-61CC-4603-A589-7422A47A8E4A}"/>
     </a:ext>
   </a:extLst>
 </a:theme>

</xml_diff>

<commit_message>
Added Significance of the study
</commit_message>
<xml_diff>
--- a/IT-documentation-2-New-Revision_2.docx
+++ b/IT-documentation-2-New-Revision_2.docx
@@ -5655,8 +5655,6 @@
         </w:rPr>
         <w:t xml:space="preserve"> and handheld by the HRRS it strengthens the decision making of DILG-CAR, it will support on how DILG-CAR will act with regards to the matter.</w:t>
       </w:r>
-      <w:bookmarkStart w:id="0" w:name="_GoBack"/>
-      <w:bookmarkEnd w:id="0"/>
     </w:p>
     <w:p>
       <w:pPr>
@@ -6909,13 +6907,27 @@
           <w:lang w:eastAsia="en-PH"/>
         </w:rPr>
       </w:pPr>
-      <w:r>
-        <w:rPr>
-          <w:rFonts w:ascii="Times New Roman" w:eastAsia="Times New Roman" w:hAnsi="Times New Roman" w:cs="Times New Roman"/>
-          <w:sz w:val="24"/>
-          <w:szCs w:val="24"/>
-          <w:lang w:eastAsia="en-PH"/>
-        </w:rPr>
+    </w:p>
+    <w:p>
+      <w:pPr>
+        <w:spacing w:line="360" w:lineRule="auto"/>
+        <w:ind w:left="360" w:firstLine="720"/>
+        <w:jc w:val="both"/>
+        <w:rPr>
+          <w:rFonts w:ascii="Times New Roman" w:eastAsia="Times New Roman" w:hAnsi="Times New Roman" w:cs="Times New Roman"/>
+          <w:sz w:val="24"/>
+          <w:szCs w:val="24"/>
+          <w:lang w:eastAsia="en-PH"/>
+        </w:rPr>
+      </w:pPr>
+      <w:r>
+        <w:rPr>
+          <w:rFonts w:ascii="Times New Roman" w:eastAsia="Times New Roman" w:hAnsi="Times New Roman" w:cs="Times New Roman"/>
+          <w:sz w:val="24"/>
+          <w:szCs w:val="24"/>
+          <w:lang w:eastAsia="en-PH"/>
+        </w:rPr>
+        <w:lastRenderedPageBreak/>
         <w:t>The</w:t>
       </w:r>
       <w:r>
@@ -6976,7 +6988,6 @@
           <w:szCs w:val="24"/>
           <w:lang w:eastAsia="en-PH"/>
         </w:rPr>
-        <w:lastRenderedPageBreak/>
         <w:t>Processing of Personal Data Sheet</w:t>
       </w:r>
       <w:r>
@@ -7516,7 +7527,7 @@
               </wp:anchor>
             </w:drawing>
           </mc:Choice>
-          <mc:Fallback xmlns:w16se="http://schemas.microsoft.com/office/word/2015/wordml/symex" xmlns:w16cid="http://schemas.microsoft.com/office/word/2016/wordml/cid" xmlns:w15="http://schemas.microsoft.com/office/word/2012/wordml" xmlns:am3d="http://schemas.microsoft.com/office/drawing/2017/model3d" xmlns:aink="http://schemas.microsoft.com/office/drawing/2016/ink" xmlns:cx8="http://schemas.microsoft.com/office/drawing/2016/5/14/chartex" xmlns:cx7="http://schemas.microsoft.com/office/drawing/2016/5/13/chartex" xmlns:cx6="http://schemas.microsoft.com/office/drawing/2016/5/12/chartex" xmlns:cx5="http://schemas.microsoft.com/office/drawing/2016/5/11/chartex" xmlns:cx4="http://schemas.microsoft.com/office/drawing/2016/5/10/chartex" xmlns:cx3="http://schemas.microsoft.com/office/drawing/2016/5/9/chartex" xmlns:cx2="http://schemas.microsoft.com/office/drawing/2015/10/21/chartex" xmlns:cx1="http://schemas.microsoft.com/office/drawing/2015/9/8/chartex" xmlns:cx="http://schemas.microsoft.com/office/drawing/2014/chartex">
+          <mc:Fallback xmlns:cx="http://schemas.microsoft.com/office/drawing/2014/chartex" xmlns:cx1="http://schemas.microsoft.com/office/drawing/2015/9/8/chartex" xmlns:cx2="http://schemas.microsoft.com/office/drawing/2015/10/21/chartex" xmlns:cx3="http://schemas.microsoft.com/office/drawing/2016/5/9/chartex" xmlns:cx4="http://schemas.microsoft.com/office/drawing/2016/5/10/chartex" xmlns:cx5="http://schemas.microsoft.com/office/drawing/2016/5/11/chartex" xmlns:cx6="http://schemas.microsoft.com/office/drawing/2016/5/12/chartex" xmlns:cx7="http://schemas.microsoft.com/office/drawing/2016/5/13/chartex" xmlns:cx8="http://schemas.microsoft.com/office/drawing/2016/5/14/chartex" xmlns:aink="http://schemas.microsoft.com/office/drawing/2016/ink" xmlns:am3d="http://schemas.microsoft.com/office/drawing/2017/model3d" xmlns:w15="http://schemas.microsoft.com/office/word/2012/wordml" xmlns:w16cid="http://schemas.microsoft.com/office/word/2016/wordml/cid" xmlns:w16se="http://schemas.microsoft.com/office/word/2015/wordml/symex">
             <w:pict>
               <v:line w14:anchorId="4AB341E9" id="Straight Connector 11" o:spid="_x0000_s1026" style="position:absolute;flip:y;z-index:251673600;visibility:visible;mso-wrap-style:square;mso-wrap-distance-left:9pt;mso-wrap-distance-top:0;mso-wrap-distance-right:9pt;mso-wrap-distance-bottom:0;mso-position-horizontal:absolute;mso-position-horizontal-relative:text;mso-position-vertical:absolute;mso-position-vertical-relative:text" from="6in,90pt" to="6in,172.5pt" o:gfxdata="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" strokecolor="black [3200]" strokeweight="1pt">
                 <v:stroke joinstyle="miter"/>
@@ -7583,7 +7594,7 @@
               </wp:anchor>
             </w:drawing>
           </mc:Choice>
-          <mc:Fallback xmlns:w16se="http://schemas.microsoft.com/office/word/2015/wordml/symex" xmlns:w16cid="http://schemas.microsoft.com/office/word/2016/wordml/cid" xmlns:w15="http://schemas.microsoft.com/office/word/2012/wordml" xmlns:am3d="http://schemas.microsoft.com/office/drawing/2017/model3d" xmlns:aink="http://schemas.microsoft.com/office/drawing/2016/ink" xmlns:cx8="http://schemas.microsoft.com/office/drawing/2016/5/14/chartex" xmlns:cx7="http://schemas.microsoft.com/office/drawing/2016/5/13/chartex" xmlns:cx6="http://schemas.microsoft.com/office/drawing/2016/5/12/chartex" xmlns:cx5="http://schemas.microsoft.com/office/drawing/2016/5/11/chartex" xmlns:cx4="http://schemas.microsoft.com/office/drawing/2016/5/10/chartex" xmlns:cx3="http://schemas.microsoft.com/office/drawing/2016/5/9/chartex" xmlns:cx2="http://schemas.microsoft.com/office/drawing/2015/10/21/chartex" xmlns:cx1="http://schemas.microsoft.com/office/drawing/2015/9/8/chartex" xmlns:cx="http://schemas.microsoft.com/office/drawing/2014/chartex">
+          <mc:Fallback xmlns:cx="http://schemas.microsoft.com/office/drawing/2014/chartex" xmlns:cx1="http://schemas.microsoft.com/office/drawing/2015/9/8/chartex" xmlns:cx2="http://schemas.microsoft.com/office/drawing/2015/10/21/chartex" xmlns:cx3="http://schemas.microsoft.com/office/drawing/2016/5/9/chartex" xmlns:cx4="http://schemas.microsoft.com/office/drawing/2016/5/10/chartex" xmlns:cx5="http://schemas.microsoft.com/office/drawing/2016/5/11/chartex" xmlns:cx6="http://schemas.microsoft.com/office/drawing/2016/5/12/chartex" xmlns:cx7="http://schemas.microsoft.com/office/drawing/2016/5/13/chartex" xmlns:cx8="http://schemas.microsoft.com/office/drawing/2016/5/14/chartex" xmlns:aink="http://schemas.microsoft.com/office/drawing/2016/ink" xmlns:am3d="http://schemas.microsoft.com/office/drawing/2017/model3d" xmlns:w15="http://schemas.microsoft.com/office/word/2012/wordml" xmlns:w16cid="http://schemas.microsoft.com/office/word/2016/wordml/cid" xmlns:w16se="http://schemas.microsoft.com/office/word/2015/wordml/symex">
             <w:pict>
               <v:shapetype w14:anchorId="06F93DB2" id="_x0000_t32" coordsize="21600,21600" o:spt="32" o:oned="t" path="m,l21600,21600e" filled="f">
                 <v:path arrowok="t" fillok="f" o:connecttype="none"/>
@@ -7654,7 +7665,7 @@
               </wp:anchor>
             </w:drawing>
           </mc:Choice>
-          <mc:Fallback xmlns:w16se="http://schemas.microsoft.com/office/word/2015/wordml/symex" xmlns:w16cid="http://schemas.microsoft.com/office/word/2016/wordml/cid" xmlns:w15="http://schemas.microsoft.com/office/word/2012/wordml" xmlns:am3d="http://schemas.microsoft.com/office/drawing/2017/model3d" xmlns:aink="http://schemas.microsoft.com/office/drawing/2016/ink" xmlns:cx8="http://schemas.microsoft.com/office/drawing/2016/5/14/chartex" xmlns:cx7="http://schemas.microsoft.com/office/drawing/2016/5/13/chartex" xmlns:cx6="http://schemas.microsoft.com/office/drawing/2016/5/12/chartex" xmlns:cx5="http://schemas.microsoft.com/office/drawing/2016/5/11/chartex" xmlns:cx4="http://schemas.microsoft.com/office/drawing/2016/5/10/chartex" xmlns:cx3="http://schemas.microsoft.com/office/drawing/2016/5/9/chartex" xmlns:cx2="http://schemas.microsoft.com/office/drawing/2015/10/21/chartex" xmlns:cx1="http://schemas.microsoft.com/office/drawing/2015/9/8/chartex" xmlns:cx="http://schemas.microsoft.com/office/drawing/2014/chartex">
+          <mc:Fallback xmlns:cx="http://schemas.microsoft.com/office/drawing/2014/chartex" xmlns:cx1="http://schemas.microsoft.com/office/drawing/2015/9/8/chartex" xmlns:cx2="http://schemas.microsoft.com/office/drawing/2015/10/21/chartex" xmlns:cx3="http://schemas.microsoft.com/office/drawing/2016/5/9/chartex" xmlns:cx4="http://schemas.microsoft.com/office/drawing/2016/5/10/chartex" xmlns:cx5="http://schemas.microsoft.com/office/drawing/2016/5/11/chartex" xmlns:cx6="http://schemas.microsoft.com/office/drawing/2016/5/12/chartex" xmlns:cx7="http://schemas.microsoft.com/office/drawing/2016/5/13/chartex" xmlns:cx8="http://schemas.microsoft.com/office/drawing/2016/5/14/chartex" xmlns:aink="http://schemas.microsoft.com/office/drawing/2016/ink" xmlns:am3d="http://schemas.microsoft.com/office/drawing/2017/model3d" xmlns:w15="http://schemas.microsoft.com/office/word/2012/wordml" xmlns:w16cid="http://schemas.microsoft.com/office/word/2016/wordml/cid" xmlns:w16se="http://schemas.microsoft.com/office/word/2015/wordml/symex">
             <w:pict>
               <v:shape w14:anchorId="7DB611E1" id="Straight Arrow Connector 9" o:spid="_x0000_s1026" type="#_x0000_t32" style="position:absolute;margin-left:225pt;margin-top:117pt;width:0;height:27pt;z-index:251671552;visibility:visible;mso-wrap-style:square;mso-wrap-distance-left:9pt;mso-wrap-distance-top:0;mso-wrap-distance-right:9pt;mso-wrap-distance-bottom:0;mso-position-horizontal:absolute;mso-position-horizontal-relative:text;mso-position-vertical:absolute;mso-position-vertical-relative:text" o:gfxdata="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" strokecolor="black [3200]" strokeweight="1pt">
                 <v:stroke endarrow="block" joinstyle="miter"/>
@@ -7721,7 +7732,7 @@
               </wp:anchor>
             </w:drawing>
           </mc:Choice>
-          <mc:Fallback xmlns:w16se="http://schemas.microsoft.com/office/word/2015/wordml/symex" xmlns:w16cid="http://schemas.microsoft.com/office/word/2016/wordml/cid" xmlns:w15="http://schemas.microsoft.com/office/word/2012/wordml" xmlns:am3d="http://schemas.microsoft.com/office/drawing/2017/model3d" xmlns:aink="http://schemas.microsoft.com/office/drawing/2016/ink" xmlns:cx8="http://schemas.microsoft.com/office/drawing/2016/5/14/chartex" xmlns:cx7="http://schemas.microsoft.com/office/drawing/2016/5/13/chartex" xmlns:cx6="http://schemas.microsoft.com/office/drawing/2016/5/12/chartex" xmlns:cx5="http://schemas.microsoft.com/office/drawing/2016/5/11/chartex" xmlns:cx4="http://schemas.microsoft.com/office/drawing/2016/5/10/chartex" xmlns:cx3="http://schemas.microsoft.com/office/drawing/2016/5/9/chartex" xmlns:cx2="http://schemas.microsoft.com/office/drawing/2015/10/21/chartex" xmlns:cx1="http://schemas.microsoft.com/office/drawing/2015/9/8/chartex" xmlns:cx="http://schemas.microsoft.com/office/drawing/2014/chartex">
+          <mc:Fallback xmlns:cx="http://schemas.microsoft.com/office/drawing/2014/chartex" xmlns:cx1="http://schemas.microsoft.com/office/drawing/2015/9/8/chartex" xmlns:cx2="http://schemas.microsoft.com/office/drawing/2015/10/21/chartex" xmlns:cx3="http://schemas.microsoft.com/office/drawing/2016/5/9/chartex" xmlns:cx4="http://schemas.microsoft.com/office/drawing/2016/5/10/chartex" xmlns:cx5="http://schemas.microsoft.com/office/drawing/2016/5/11/chartex" xmlns:cx6="http://schemas.microsoft.com/office/drawing/2016/5/12/chartex" xmlns:cx7="http://schemas.microsoft.com/office/drawing/2016/5/13/chartex" xmlns:cx8="http://schemas.microsoft.com/office/drawing/2016/5/14/chartex" xmlns:aink="http://schemas.microsoft.com/office/drawing/2016/ink" xmlns:am3d="http://schemas.microsoft.com/office/drawing/2017/model3d" xmlns:w15="http://schemas.microsoft.com/office/word/2012/wordml" xmlns:w16cid="http://schemas.microsoft.com/office/word/2016/wordml/cid" xmlns:w16se="http://schemas.microsoft.com/office/word/2015/wordml/symex">
             <w:pict>
               <v:shape w14:anchorId="7B5F23E1" id="Straight Arrow Connector 8" o:spid="_x0000_s1026" type="#_x0000_t32" style="position:absolute;margin-left:225pt;margin-top:26.25pt;width:0;height:36.75pt;z-index:251670528;visibility:visible;mso-wrap-style:square;mso-wrap-distance-left:9pt;mso-wrap-distance-top:0;mso-wrap-distance-right:9pt;mso-wrap-distance-bottom:0;mso-position-horizontal:absolute;mso-position-horizontal-relative:text;mso-position-vertical:absolute;mso-position-vertical-relative:text" o:gfxdata="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" strokecolor="black [3200]" strokeweight="1pt">
                 <v:stroke endarrow="block" joinstyle="miter"/>
@@ -7981,7 +7992,7 @@
               </wp:anchor>
             </w:drawing>
           </mc:Choice>
-          <mc:Fallback xmlns:w16se="http://schemas.microsoft.com/office/word/2015/wordml/symex" xmlns:w16cid="http://schemas.microsoft.com/office/word/2016/wordml/cid" xmlns:w15="http://schemas.microsoft.com/office/word/2012/wordml" xmlns:am3d="http://schemas.microsoft.com/office/drawing/2017/model3d" xmlns:aink="http://schemas.microsoft.com/office/drawing/2016/ink" xmlns:cx8="http://schemas.microsoft.com/office/drawing/2016/5/14/chartex" xmlns:cx7="http://schemas.microsoft.com/office/drawing/2016/5/13/chartex" xmlns:cx6="http://schemas.microsoft.com/office/drawing/2016/5/12/chartex" xmlns:cx5="http://schemas.microsoft.com/office/drawing/2016/5/11/chartex" xmlns:cx4="http://schemas.microsoft.com/office/drawing/2016/5/10/chartex" xmlns:cx3="http://schemas.microsoft.com/office/drawing/2016/5/9/chartex" xmlns:cx2="http://schemas.microsoft.com/office/drawing/2015/10/21/chartex" xmlns:cx1="http://schemas.microsoft.com/office/drawing/2015/9/8/chartex" xmlns:cx="http://schemas.microsoft.com/office/drawing/2014/chartex">
+          <mc:Fallback xmlns:cx="http://schemas.microsoft.com/office/drawing/2014/chartex" xmlns:cx1="http://schemas.microsoft.com/office/drawing/2015/9/8/chartex" xmlns:cx2="http://schemas.microsoft.com/office/drawing/2015/10/21/chartex" xmlns:cx3="http://schemas.microsoft.com/office/drawing/2016/5/9/chartex" xmlns:cx4="http://schemas.microsoft.com/office/drawing/2016/5/10/chartex" xmlns:cx5="http://schemas.microsoft.com/office/drawing/2016/5/11/chartex" xmlns:cx6="http://schemas.microsoft.com/office/drawing/2016/5/12/chartex" xmlns:cx7="http://schemas.microsoft.com/office/drawing/2016/5/13/chartex" xmlns:cx8="http://schemas.microsoft.com/office/drawing/2016/5/14/chartex" xmlns:aink="http://schemas.microsoft.com/office/drawing/2016/ink" xmlns:am3d="http://schemas.microsoft.com/office/drawing/2017/model3d" xmlns:w15="http://schemas.microsoft.com/office/word/2012/wordml" xmlns:w16cid="http://schemas.microsoft.com/office/word/2016/wordml/cid" xmlns:w16se="http://schemas.microsoft.com/office/word/2015/wordml/symex">
             <w:pict>
               <v:shape w14:anchorId="318D8004" id="Straight Arrow Connector 44" o:spid="_x0000_s1026" type="#_x0000_t32" style="position:absolute;margin-left:276.05pt;margin-top:15.55pt;width:155.95pt;height:0;flip:x;z-index:251679744;visibility:visible;mso-wrap-style:square;mso-wrap-distance-left:9pt;mso-wrap-distance-top:0;mso-wrap-distance-right:9pt;mso-wrap-distance-bottom:0;mso-position-horizontal:absolute;mso-position-horizontal-relative:text;mso-position-vertical:absolute;mso-position-vertical-relative:text" o:gfxdata="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" strokecolor="black [3200]" strokeweight="1pt">
                 <v:stroke endarrow="block" joinstyle="miter"/>
@@ -8144,7 +8155,7 @@
               </wp:anchor>
             </w:drawing>
           </mc:Choice>
-          <mc:Fallback xmlns:w16se="http://schemas.microsoft.com/office/word/2015/wordml/symex" xmlns:w16cid="http://schemas.microsoft.com/office/word/2016/wordml/cid" xmlns:w15="http://schemas.microsoft.com/office/word/2012/wordml" xmlns:am3d="http://schemas.microsoft.com/office/drawing/2017/model3d" xmlns:aink="http://schemas.microsoft.com/office/drawing/2016/ink" xmlns:cx8="http://schemas.microsoft.com/office/drawing/2016/5/14/chartex" xmlns:cx7="http://schemas.microsoft.com/office/drawing/2016/5/13/chartex" xmlns:cx6="http://schemas.microsoft.com/office/drawing/2016/5/12/chartex" xmlns:cx5="http://schemas.microsoft.com/office/drawing/2016/5/11/chartex" xmlns:cx4="http://schemas.microsoft.com/office/drawing/2016/5/10/chartex" xmlns:cx3="http://schemas.microsoft.com/office/drawing/2016/5/9/chartex" xmlns:cx2="http://schemas.microsoft.com/office/drawing/2015/10/21/chartex" xmlns:cx1="http://schemas.microsoft.com/office/drawing/2015/9/8/chartex" xmlns:cx="http://schemas.microsoft.com/office/drawing/2014/chartex">
+          <mc:Fallback xmlns:cx="http://schemas.microsoft.com/office/drawing/2014/chartex" xmlns:cx1="http://schemas.microsoft.com/office/drawing/2015/9/8/chartex" xmlns:cx2="http://schemas.microsoft.com/office/drawing/2015/10/21/chartex" xmlns:cx3="http://schemas.microsoft.com/office/drawing/2016/5/9/chartex" xmlns:cx4="http://schemas.microsoft.com/office/drawing/2016/5/10/chartex" xmlns:cx5="http://schemas.microsoft.com/office/drawing/2016/5/11/chartex" xmlns:cx6="http://schemas.microsoft.com/office/drawing/2016/5/12/chartex" xmlns:cx7="http://schemas.microsoft.com/office/drawing/2016/5/13/chartex" xmlns:cx8="http://schemas.microsoft.com/office/drawing/2016/5/14/chartex" xmlns:aink="http://schemas.microsoft.com/office/drawing/2016/ink" xmlns:am3d="http://schemas.microsoft.com/office/drawing/2017/model3d" xmlns:w15="http://schemas.microsoft.com/office/word/2012/wordml" xmlns:w16cid="http://schemas.microsoft.com/office/word/2016/wordml/cid" xmlns:w16se="http://schemas.microsoft.com/office/word/2015/wordml/symex">
             <w:pict>
               <v:shape w14:anchorId="057D3AF7" id="Straight Arrow Connector 19" o:spid="_x0000_s1026" type="#_x0000_t32" style="position:absolute;margin-left:225.2pt;margin-top:15.6pt;width:0;height:66.95pt;z-index:251676672;visibility:visible;mso-wrap-style:square;mso-wrap-distance-left:9pt;mso-wrap-distance-top:0;mso-wrap-distance-right:9pt;mso-wrap-distance-bottom:0;mso-position-horizontal:absolute;mso-position-horizontal-relative:text;mso-position-vertical:absolute;mso-position-vertical-relative:text" o:gfxdata="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" strokecolor="black [3200]" strokeweight="1pt">
                 <v:stroke endarrow="block" joinstyle="miter"/>
@@ -8395,7 +8406,7 @@
               </wp:anchor>
             </w:drawing>
           </mc:Choice>
-          <mc:Fallback xmlns:w16se="http://schemas.microsoft.com/office/word/2015/wordml/symex" xmlns:w16cid="http://schemas.microsoft.com/office/word/2016/wordml/cid" xmlns:w15="http://schemas.microsoft.com/office/word/2012/wordml" xmlns:am3d="http://schemas.microsoft.com/office/drawing/2017/model3d" xmlns:aink="http://schemas.microsoft.com/office/drawing/2016/ink" xmlns:cx8="http://schemas.microsoft.com/office/drawing/2016/5/14/chartex" xmlns:cx7="http://schemas.microsoft.com/office/drawing/2016/5/13/chartex" xmlns:cx6="http://schemas.microsoft.com/office/drawing/2016/5/12/chartex" xmlns:cx5="http://schemas.microsoft.com/office/drawing/2016/5/11/chartex" xmlns:cx4="http://schemas.microsoft.com/office/drawing/2016/5/10/chartex" xmlns:cx3="http://schemas.microsoft.com/office/drawing/2016/5/9/chartex" xmlns:cx2="http://schemas.microsoft.com/office/drawing/2015/10/21/chartex" xmlns:cx1="http://schemas.microsoft.com/office/drawing/2015/9/8/chartex" xmlns:cx="http://schemas.microsoft.com/office/drawing/2014/chartex">
+          <mc:Fallback xmlns:cx="http://schemas.microsoft.com/office/drawing/2014/chartex" xmlns:cx1="http://schemas.microsoft.com/office/drawing/2015/9/8/chartex" xmlns:cx2="http://schemas.microsoft.com/office/drawing/2015/10/21/chartex" xmlns:cx3="http://schemas.microsoft.com/office/drawing/2016/5/9/chartex" xmlns:cx4="http://schemas.microsoft.com/office/drawing/2016/5/10/chartex" xmlns:cx5="http://schemas.microsoft.com/office/drawing/2016/5/11/chartex" xmlns:cx6="http://schemas.microsoft.com/office/drawing/2016/5/12/chartex" xmlns:cx7="http://schemas.microsoft.com/office/drawing/2016/5/13/chartex" xmlns:cx8="http://schemas.microsoft.com/office/drawing/2016/5/14/chartex" xmlns:aink="http://schemas.microsoft.com/office/drawing/2016/ink" xmlns:am3d="http://schemas.microsoft.com/office/drawing/2017/model3d" xmlns:w15="http://schemas.microsoft.com/office/word/2012/wordml" xmlns:w16cid="http://schemas.microsoft.com/office/word/2016/wordml/cid" xmlns:w16se="http://schemas.microsoft.com/office/word/2015/wordml/symex">
             <w:pict>
               <v:shape w14:anchorId="59CAA364" id="Straight Arrow Connector 14" o:spid="_x0000_s1026" type="#_x0000_t32" style="position:absolute;margin-left:225pt;margin-top:14.55pt;width:.05pt;height:44.9pt;flip:x;z-index:251674624;visibility:visible;mso-wrap-style:square;mso-wrap-distance-left:9pt;mso-wrap-distance-top:0;mso-wrap-distance-right:9pt;mso-wrap-distance-bottom:0;mso-position-horizontal:absolute;mso-position-horizontal-relative:text;mso-position-vertical:absolute;mso-position-vertical-relative:text" o:gfxdata="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" strokecolor="black [3200]" strokeweight="1pt">
                 <v:stroke endarrow="block" joinstyle="miter"/>
@@ -8525,6 +8536,7 @@
         <w:jc w:val="center"/>
       </w:pPr>
       <w:r>
+        <w:lastRenderedPageBreak/>
         <w:t>Figure 2</w:t>
       </w:r>
     </w:p>
@@ -8563,7 +8575,6 @@
           <w:szCs w:val="24"/>
           <w:lang w:eastAsia="en-PH"/>
         </w:rPr>
-        <w:lastRenderedPageBreak/>
         <w:t>Processing of Employee’s Leaves Application – the DILG-CAR offers different kinds of leaves these are: Paternity Leave, Rehabilitation Leave, Terminal Leave, Special Emergency Leave, Force Leave, Sick Leave, Vacation Leave, Maternity Leave, Magna Carta for Women, Study Leave, Special Privilege Leave, Solo Parent Leave, Monetize Leave and Violence Against Women and Children Leave. Those are the kinds of leave, an employee can apply for, the process starts by manually filing</w:t>
       </w:r>
       <w:r>
@@ -8774,7 +8785,7 @@
               </wp:anchor>
             </w:drawing>
           </mc:Choice>
-          <mc:Fallback xmlns:w16se="http://schemas.microsoft.com/office/word/2015/wordml/symex" xmlns:w16cid="http://schemas.microsoft.com/office/word/2016/wordml/cid" xmlns:w15="http://schemas.microsoft.com/office/word/2012/wordml" xmlns:am3d="http://schemas.microsoft.com/office/drawing/2017/model3d" xmlns:aink="http://schemas.microsoft.com/office/drawing/2016/ink" xmlns:cx8="http://schemas.microsoft.com/office/drawing/2016/5/14/chartex" xmlns:cx7="http://schemas.microsoft.com/office/drawing/2016/5/13/chartex" xmlns:cx6="http://schemas.microsoft.com/office/drawing/2016/5/12/chartex" xmlns:cx5="http://schemas.microsoft.com/office/drawing/2016/5/11/chartex" xmlns:cx4="http://schemas.microsoft.com/office/drawing/2016/5/10/chartex" xmlns:cx3="http://schemas.microsoft.com/office/drawing/2016/5/9/chartex" xmlns:cx2="http://schemas.microsoft.com/office/drawing/2015/10/21/chartex" xmlns:cx1="http://schemas.microsoft.com/office/drawing/2015/9/8/chartex" xmlns:cx="http://schemas.microsoft.com/office/drawing/2014/chartex">
+          <mc:Fallback xmlns:cx="http://schemas.microsoft.com/office/drawing/2014/chartex" xmlns:cx1="http://schemas.microsoft.com/office/drawing/2015/9/8/chartex" xmlns:cx2="http://schemas.microsoft.com/office/drawing/2015/10/21/chartex" xmlns:cx3="http://schemas.microsoft.com/office/drawing/2016/5/9/chartex" xmlns:cx4="http://schemas.microsoft.com/office/drawing/2016/5/10/chartex" xmlns:cx5="http://schemas.microsoft.com/office/drawing/2016/5/11/chartex" xmlns:cx6="http://schemas.microsoft.com/office/drawing/2016/5/12/chartex" xmlns:cx7="http://schemas.microsoft.com/office/drawing/2016/5/13/chartex" xmlns:cx8="http://schemas.microsoft.com/office/drawing/2016/5/14/chartex" xmlns:aink="http://schemas.microsoft.com/office/drawing/2016/ink" xmlns:am3d="http://schemas.microsoft.com/office/drawing/2017/model3d" xmlns:w15="http://schemas.microsoft.com/office/word/2012/wordml" xmlns:w16cid="http://schemas.microsoft.com/office/word/2016/wordml/cid" xmlns:w16se="http://schemas.microsoft.com/office/word/2015/wordml/symex">
             <w:pict>
               <v:shape w14:anchorId="4E520243" id="Straight Arrow Connector 53" o:spid="_x0000_s1026" type="#_x0000_t32" style="position:absolute;margin-left:225pt;margin-top:10.6pt;width:0;height:31.8pt;z-index:251687936;visibility:visible;mso-wrap-style:square;mso-wrap-distance-left:9pt;mso-wrap-distance-top:0;mso-wrap-distance-right:9pt;mso-wrap-distance-bottom:0;mso-position-horizontal:absolute;mso-position-horizontal-relative:text;mso-position-vertical:absolute;mso-position-vertical-relative:text" o:gfxdata="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" strokecolor="black [3200]" strokeweight="1pt">
                 <v:stroke endarrow="block" joinstyle="miter"/>
@@ -9105,7 +9116,7 @@
               </wp:anchor>
             </w:drawing>
           </mc:Choice>
-          <mc:Fallback xmlns:w16se="http://schemas.microsoft.com/office/word/2015/wordml/symex" xmlns:w16cid="http://schemas.microsoft.com/office/word/2016/wordml/cid" xmlns:w15="http://schemas.microsoft.com/office/word/2012/wordml" xmlns:am3d="http://schemas.microsoft.com/office/drawing/2017/model3d" xmlns:aink="http://schemas.microsoft.com/office/drawing/2016/ink" xmlns:cx8="http://schemas.microsoft.com/office/drawing/2016/5/14/chartex" xmlns:cx7="http://schemas.microsoft.com/office/drawing/2016/5/13/chartex" xmlns:cx6="http://schemas.microsoft.com/office/drawing/2016/5/12/chartex" xmlns:cx5="http://schemas.microsoft.com/office/drawing/2016/5/11/chartex" xmlns:cx4="http://schemas.microsoft.com/office/drawing/2016/5/10/chartex" xmlns:cx3="http://schemas.microsoft.com/office/drawing/2016/5/9/chartex" xmlns:cx2="http://schemas.microsoft.com/office/drawing/2015/10/21/chartex" xmlns:cx1="http://schemas.microsoft.com/office/drawing/2015/9/8/chartex" xmlns:cx="http://schemas.microsoft.com/office/drawing/2014/chartex">
+          <mc:Fallback xmlns:cx="http://schemas.microsoft.com/office/drawing/2014/chartex" xmlns:cx1="http://schemas.microsoft.com/office/drawing/2015/9/8/chartex" xmlns:cx2="http://schemas.microsoft.com/office/drawing/2015/10/21/chartex" xmlns:cx3="http://schemas.microsoft.com/office/drawing/2016/5/9/chartex" xmlns:cx4="http://schemas.microsoft.com/office/drawing/2016/5/10/chartex" xmlns:cx5="http://schemas.microsoft.com/office/drawing/2016/5/11/chartex" xmlns:cx6="http://schemas.microsoft.com/office/drawing/2016/5/12/chartex" xmlns:cx7="http://schemas.microsoft.com/office/drawing/2016/5/13/chartex" xmlns:cx8="http://schemas.microsoft.com/office/drawing/2016/5/14/chartex" xmlns:aink="http://schemas.microsoft.com/office/drawing/2016/ink" xmlns:am3d="http://schemas.microsoft.com/office/drawing/2017/model3d" xmlns:w15="http://schemas.microsoft.com/office/word/2012/wordml" xmlns:w16cid="http://schemas.microsoft.com/office/word/2016/wordml/cid" xmlns:w16se="http://schemas.microsoft.com/office/word/2015/wordml/symex">
             <w:pict>
               <v:shape w14:anchorId="1DF4FCC8" id="Straight Arrow Connector 87" o:spid="_x0000_s1026" type="#_x0000_t32" style="position:absolute;margin-left:8.85pt;margin-top:6.35pt;width:173.15pt;height:0;z-index:251700224;visibility:visible;mso-wrap-style:square;mso-wrap-distance-left:9pt;mso-wrap-distance-top:0;mso-wrap-distance-right:9pt;mso-wrap-distance-bottom:0;mso-position-horizontal:absolute;mso-position-horizontal-relative:text;mso-position-vertical:absolute;mso-position-vertical-relative:text" o:gfxdata="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" strokecolor="black [3200]" strokeweight="1pt">
                 <v:stroke endarrow="block" joinstyle="miter"/>
@@ -9169,7 +9180,7 @@
               </wp:anchor>
             </w:drawing>
           </mc:Choice>
-          <mc:Fallback xmlns:w16se="http://schemas.microsoft.com/office/word/2015/wordml/symex" xmlns:w16cid="http://schemas.microsoft.com/office/word/2016/wordml/cid" xmlns:w15="http://schemas.microsoft.com/office/word/2012/wordml" xmlns:am3d="http://schemas.microsoft.com/office/drawing/2017/model3d" xmlns:aink="http://schemas.microsoft.com/office/drawing/2016/ink" xmlns:cx8="http://schemas.microsoft.com/office/drawing/2016/5/14/chartex" xmlns:cx7="http://schemas.microsoft.com/office/drawing/2016/5/13/chartex" xmlns:cx6="http://schemas.microsoft.com/office/drawing/2016/5/12/chartex" xmlns:cx5="http://schemas.microsoft.com/office/drawing/2016/5/11/chartex" xmlns:cx4="http://schemas.microsoft.com/office/drawing/2016/5/10/chartex" xmlns:cx3="http://schemas.microsoft.com/office/drawing/2016/5/9/chartex" xmlns:cx2="http://schemas.microsoft.com/office/drawing/2015/10/21/chartex" xmlns:cx1="http://schemas.microsoft.com/office/drawing/2015/9/8/chartex" xmlns:cx="http://schemas.microsoft.com/office/drawing/2014/chartex">
+          <mc:Fallback xmlns:cx="http://schemas.microsoft.com/office/drawing/2014/chartex" xmlns:cx1="http://schemas.microsoft.com/office/drawing/2015/9/8/chartex" xmlns:cx2="http://schemas.microsoft.com/office/drawing/2015/10/21/chartex" xmlns:cx3="http://schemas.microsoft.com/office/drawing/2016/5/9/chartex" xmlns:cx4="http://schemas.microsoft.com/office/drawing/2016/5/10/chartex" xmlns:cx5="http://schemas.microsoft.com/office/drawing/2016/5/11/chartex" xmlns:cx6="http://schemas.microsoft.com/office/drawing/2016/5/12/chartex" xmlns:cx7="http://schemas.microsoft.com/office/drawing/2016/5/13/chartex" xmlns:cx8="http://schemas.microsoft.com/office/drawing/2016/5/14/chartex" xmlns:aink="http://schemas.microsoft.com/office/drawing/2016/ink" xmlns:am3d="http://schemas.microsoft.com/office/drawing/2017/model3d" xmlns:w15="http://schemas.microsoft.com/office/word/2012/wordml" xmlns:w16cid="http://schemas.microsoft.com/office/word/2016/wordml/cid" xmlns:w16se="http://schemas.microsoft.com/office/word/2015/wordml/symex">
             <w:pict>
               <v:line w14:anchorId="620B6EE6" id="Straight Connector 86" o:spid="_x0000_s1026" style="position:absolute;flip:y;z-index:251664384;visibility:visible;mso-wrap-style:square;mso-wrap-distance-left:9pt;mso-wrap-distance-top:0;mso-wrap-distance-right:9pt;mso-wrap-distance-bottom:0;mso-position-horizontal:absolute;mso-position-horizontal-relative:text;mso-position-vertical:absolute;mso-position-vertical-relative:text" from="9pt,6.4pt" to="9pt,339.4pt" o:gfxdata="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" strokecolor="black [3200]" strokeweight="1pt">
                 <v:stroke joinstyle="miter"/>
@@ -9322,7 +9333,7 @@
               </wp:anchor>
             </w:drawing>
           </mc:Choice>
-          <mc:Fallback xmlns:w16se="http://schemas.microsoft.com/office/word/2015/wordml/symex" xmlns:w16cid="http://schemas.microsoft.com/office/word/2016/wordml/cid" xmlns:w15="http://schemas.microsoft.com/office/word/2012/wordml" xmlns:am3d="http://schemas.microsoft.com/office/drawing/2017/model3d" xmlns:aink="http://schemas.microsoft.com/office/drawing/2016/ink" xmlns:cx8="http://schemas.microsoft.com/office/drawing/2016/5/14/chartex" xmlns:cx7="http://schemas.microsoft.com/office/drawing/2016/5/13/chartex" xmlns:cx6="http://schemas.microsoft.com/office/drawing/2016/5/12/chartex" xmlns:cx5="http://schemas.microsoft.com/office/drawing/2016/5/11/chartex" xmlns:cx4="http://schemas.microsoft.com/office/drawing/2016/5/10/chartex" xmlns:cx3="http://schemas.microsoft.com/office/drawing/2016/5/9/chartex" xmlns:cx2="http://schemas.microsoft.com/office/drawing/2015/10/21/chartex" xmlns:cx1="http://schemas.microsoft.com/office/drawing/2015/9/8/chartex" xmlns:cx="http://schemas.microsoft.com/office/drawing/2014/chartex">
+          <mc:Fallback xmlns:cx="http://schemas.microsoft.com/office/drawing/2014/chartex" xmlns:cx1="http://schemas.microsoft.com/office/drawing/2015/9/8/chartex" xmlns:cx2="http://schemas.microsoft.com/office/drawing/2015/10/21/chartex" xmlns:cx3="http://schemas.microsoft.com/office/drawing/2016/5/9/chartex" xmlns:cx4="http://schemas.microsoft.com/office/drawing/2016/5/10/chartex" xmlns:cx5="http://schemas.microsoft.com/office/drawing/2016/5/11/chartex" xmlns:cx6="http://schemas.microsoft.com/office/drawing/2016/5/12/chartex" xmlns:cx7="http://schemas.microsoft.com/office/drawing/2016/5/13/chartex" xmlns:cx8="http://schemas.microsoft.com/office/drawing/2016/5/14/chartex" xmlns:aink="http://schemas.microsoft.com/office/drawing/2016/ink" xmlns:am3d="http://schemas.microsoft.com/office/drawing/2017/model3d" xmlns:w15="http://schemas.microsoft.com/office/word/2012/wordml" xmlns:w16cid="http://schemas.microsoft.com/office/word/2016/wordml/cid" xmlns:w16se="http://schemas.microsoft.com/office/word/2015/wordml/symex">
             <w:pict>
               <v:shape w14:anchorId="1B33186C" id="Straight Arrow Connector 73" o:spid="_x0000_s1026" type="#_x0000_t32" style="position:absolute;margin-left:270.1pt;margin-top:1.95pt;width:180pt;height:.05pt;flip:x y;z-index:251695104;visibility:visible;mso-wrap-style:square;mso-wrap-distance-left:9pt;mso-wrap-distance-top:0;mso-wrap-distance-right:9pt;mso-wrap-distance-bottom:0;mso-position-horizontal:absolute;mso-position-horizontal-relative:text;mso-position-vertical:absolute;mso-position-vertical-relative:text" o:gfxdata="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" strokecolor="black [3200]" strokeweight="1pt">
                 <v:stroke endarrow="block" joinstyle="miter"/>
@@ -9386,7 +9397,7 @@
               </wp:anchor>
             </w:drawing>
           </mc:Choice>
-          <mc:Fallback xmlns:w16se="http://schemas.microsoft.com/office/word/2015/wordml/symex" xmlns:w16cid="http://schemas.microsoft.com/office/word/2016/wordml/cid" xmlns:w15="http://schemas.microsoft.com/office/word/2012/wordml" xmlns:am3d="http://schemas.microsoft.com/office/drawing/2017/model3d" xmlns:aink="http://schemas.microsoft.com/office/drawing/2016/ink" xmlns:cx8="http://schemas.microsoft.com/office/drawing/2016/5/14/chartex" xmlns:cx7="http://schemas.microsoft.com/office/drawing/2016/5/13/chartex" xmlns:cx6="http://schemas.microsoft.com/office/drawing/2016/5/12/chartex" xmlns:cx5="http://schemas.microsoft.com/office/drawing/2016/5/11/chartex" xmlns:cx4="http://schemas.microsoft.com/office/drawing/2016/5/10/chartex" xmlns:cx3="http://schemas.microsoft.com/office/drawing/2016/5/9/chartex" xmlns:cx2="http://schemas.microsoft.com/office/drawing/2015/10/21/chartex" xmlns:cx1="http://schemas.microsoft.com/office/drawing/2015/9/8/chartex" xmlns:cx="http://schemas.microsoft.com/office/drawing/2014/chartex">
+          <mc:Fallback xmlns:cx="http://schemas.microsoft.com/office/drawing/2014/chartex" xmlns:cx1="http://schemas.microsoft.com/office/drawing/2015/9/8/chartex" xmlns:cx2="http://schemas.microsoft.com/office/drawing/2015/10/21/chartex" xmlns:cx3="http://schemas.microsoft.com/office/drawing/2016/5/9/chartex" xmlns:cx4="http://schemas.microsoft.com/office/drawing/2016/5/10/chartex" xmlns:cx5="http://schemas.microsoft.com/office/drawing/2016/5/11/chartex" xmlns:cx6="http://schemas.microsoft.com/office/drawing/2016/5/12/chartex" xmlns:cx7="http://schemas.microsoft.com/office/drawing/2016/5/13/chartex" xmlns:cx8="http://schemas.microsoft.com/office/drawing/2016/5/14/chartex" xmlns:aink="http://schemas.microsoft.com/office/drawing/2016/ink" xmlns:am3d="http://schemas.microsoft.com/office/drawing/2017/model3d" xmlns:w15="http://schemas.microsoft.com/office/word/2012/wordml" xmlns:w16cid="http://schemas.microsoft.com/office/word/2016/wordml/cid" xmlns:w16se="http://schemas.microsoft.com/office/word/2015/wordml/symex">
             <w:pict>
               <v:line w14:anchorId="42F04CC5" id="Straight Connector 72" o:spid="_x0000_s1026" style="position:absolute;flip:y;z-index:251665408;visibility:visible;mso-wrap-style:square;mso-wrap-distance-left:9pt;mso-wrap-distance-top:0;mso-wrap-distance-right:9pt;mso-wrap-distance-bottom:0;mso-position-horizontal:absolute;mso-position-horizontal-relative:text;mso-position-vertical:absolute;mso-position-vertical-relative:text" from="450pt,1.95pt" to="450pt,199.95pt" o:gfxdata="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" strokecolor="black [3200]" strokeweight="1pt">
                 <v:stroke joinstyle="miter"/>
@@ -9453,7 +9464,7 @@
               </wp:anchor>
             </w:drawing>
           </mc:Choice>
-          <mc:Fallback xmlns:w16se="http://schemas.microsoft.com/office/word/2015/wordml/symex" xmlns:w16cid="http://schemas.microsoft.com/office/word/2016/wordml/cid" xmlns:w15="http://schemas.microsoft.com/office/word/2012/wordml" xmlns:am3d="http://schemas.microsoft.com/office/drawing/2017/model3d" xmlns:aink="http://schemas.microsoft.com/office/drawing/2016/ink" xmlns:cx8="http://schemas.microsoft.com/office/drawing/2016/5/14/chartex" xmlns:cx7="http://schemas.microsoft.com/office/drawing/2016/5/13/chartex" xmlns:cx6="http://schemas.microsoft.com/office/drawing/2016/5/12/chartex" xmlns:cx5="http://schemas.microsoft.com/office/drawing/2016/5/11/chartex" xmlns:cx4="http://schemas.microsoft.com/office/drawing/2016/5/10/chartex" xmlns:cx3="http://schemas.microsoft.com/office/drawing/2016/5/9/chartex" xmlns:cx2="http://schemas.microsoft.com/office/drawing/2015/10/21/chartex" xmlns:cx1="http://schemas.microsoft.com/office/drawing/2015/9/8/chartex" xmlns:cx="http://schemas.microsoft.com/office/drawing/2014/chartex">
+          <mc:Fallback xmlns:cx="http://schemas.microsoft.com/office/drawing/2014/chartex" xmlns:cx1="http://schemas.microsoft.com/office/drawing/2015/9/8/chartex" xmlns:cx2="http://schemas.microsoft.com/office/drawing/2015/10/21/chartex" xmlns:cx3="http://schemas.microsoft.com/office/drawing/2016/5/9/chartex" xmlns:cx4="http://schemas.microsoft.com/office/drawing/2016/5/10/chartex" xmlns:cx5="http://schemas.microsoft.com/office/drawing/2016/5/11/chartex" xmlns:cx6="http://schemas.microsoft.com/office/drawing/2016/5/12/chartex" xmlns:cx7="http://schemas.microsoft.com/office/drawing/2016/5/13/chartex" xmlns:cx8="http://schemas.microsoft.com/office/drawing/2016/5/14/chartex" xmlns:aink="http://schemas.microsoft.com/office/drawing/2016/ink" xmlns:am3d="http://schemas.microsoft.com/office/drawing/2017/model3d" xmlns:w15="http://schemas.microsoft.com/office/word/2012/wordml" xmlns:w16cid="http://schemas.microsoft.com/office/word/2016/wordml/cid" xmlns:w16se="http://schemas.microsoft.com/office/word/2015/wordml/symex">
             <w:pict>
               <v:shape w14:anchorId="25A2D3CC" id="Straight Arrow Connector 60" o:spid="_x0000_s1026" type="#_x0000_t32" style="position:absolute;margin-left:125.9pt;margin-top:10.85pt;width:45.1pt;height:.1pt;z-index:251691008;visibility:visible;mso-wrap-style:square;mso-wrap-distance-left:9pt;mso-wrap-distance-top:0;mso-wrap-distance-right:9pt;mso-wrap-distance-bottom:0;mso-position-horizontal:absolute;mso-position-horizontal-relative:text;mso-position-vertical:absolute;mso-position-vertical-relative:text" o:gfxdata="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" strokecolor="black [3200]" strokeweight="1pt">
                 <v:stroke endarrow="block" joinstyle="miter"/>
@@ -9517,7 +9528,7 @@
               </wp:anchor>
             </w:drawing>
           </mc:Choice>
-          <mc:Fallback xmlns:w16se="http://schemas.microsoft.com/office/word/2015/wordml/symex" xmlns:w16cid="http://schemas.microsoft.com/office/word/2016/wordml/cid" xmlns:w15="http://schemas.microsoft.com/office/word/2012/wordml" xmlns:am3d="http://schemas.microsoft.com/office/drawing/2017/model3d" xmlns:aink="http://schemas.microsoft.com/office/drawing/2016/ink" xmlns:cx8="http://schemas.microsoft.com/office/drawing/2016/5/14/chartex" xmlns:cx7="http://schemas.microsoft.com/office/drawing/2016/5/13/chartex" xmlns:cx6="http://schemas.microsoft.com/office/drawing/2016/5/12/chartex" xmlns:cx5="http://schemas.microsoft.com/office/drawing/2016/5/11/chartex" xmlns:cx4="http://schemas.microsoft.com/office/drawing/2016/5/10/chartex" xmlns:cx3="http://schemas.microsoft.com/office/drawing/2016/5/9/chartex" xmlns:cx2="http://schemas.microsoft.com/office/drawing/2015/10/21/chartex" xmlns:cx1="http://schemas.microsoft.com/office/drawing/2015/9/8/chartex" xmlns:cx="http://schemas.microsoft.com/office/drawing/2014/chartex">
+          <mc:Fallback xmlns:cx="http://schemas.microsoft.com/office/drawing/2014/chartex" xmlns:cx1="http://schemas.microsoft.com/office/drawing/2015/9/8/chartex" xmlns:cx2="http://schemas.microsoft.com/office/drawing/2015/10/21/chartex" xmlns:cx3="http://schemas.microsoft.com/office/drawing/2016/5/9/chartex" xmlns:cx4="http://schemas.microsoft.com/office/drawing/2016/5/10/chartex" xmlns:cx5="http://schemas.microsoft.com/office/drawing/2016/5/11/chartex" xmlns:cx6="http://schemas.microsoft.com/office/drawing/2016/5/12/chartex" xmlns:cx7="http://schemas.microsoft.com/office/drawing/2016/5/13/chartex" xmlns:cx8="http://schemas.microsoft.com/office/drawing/2016/5/14/chartex" xmlns:aink="http://schemas.microsoft.com/office/drawing/2016/ink" xmlns:am3d="http://schemas.microsoft.com/office/drawing/2017/model3d" xmlns:w15="http://schemas.microsoft.com/office/word/2012/wordml" xmlns:w16cid="http://schemas.microsoft.com/office/word/2016/wordml/cid" xmlns:w16se="http://schemas.microsoft.com/office/word/2015/wordml/symex">
             <w:pict>
               <v:line w14:anchorId="43A59B0A" id="Straight Connector 58" o:spid="_x0000_s1026" style="position:absolute;flip:y;z-index:251689984;visibility:visible;mso-wrap-style:square;mso-wrap-distance-left:9pt;mso-wrap-distance-top:0;mso-wrap-distance-right:9pt;mso-wrap-distance-bottom:0;mso-position-horizontal:absolute;mso-position-horizontal-relative:text;mso-position-vertical:absolute;mso-position-vertical-relative:text" from="126pt,10.95pt" to="126pt,47.95pt" o:gfxdata="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" strokecolor="black [3200]" strokeweight="1pt">
                 <v:stroke joinstyle="miter"/>
@@ -9586,7 +9597,7 @@
               </wp:anchor>
             </w:drawing>
           </mc:Choice>
-          <mc:Fallback xmlns:w16se="http://schemas.microsoft.com/office/word/2015/wordml/symex" xmlns:w16cid="http://schemas.microsoft.com/office/word/2016/wordml/cid" xmlns:w15="http://schemas.microsoft.com/office/word/2012/wordml" xmlns:am3d="http://schemas.microsoft.com/office/drawing/2017/model3d" xmlns:aink="http://schemas.microsoft.com/office/drawing/2016/ink" xmlns:cx8="http://schemas.microsoft.com/office/drawing/2016/5/14/chartex" xmlns:cx7="http://schemas.microsoft.com/office/drawing/2016/5/13/chartex" xmlns:cx6="http://schemas.microsoft.com/office/drawing/2016/5/12/chartex" xmlns:cx5="http://schemas.microsoft.com/office/drawing/2016/5/11/chartex" xmlns:cx4="http://schemas.microsoft.com/office/drawing/2016/5/10/chartex" xmlns:cx3="http://schemas.microsoft.com/office/drawing/2016/5/9/chartex" xmlns:cx2="http://schemas.microsoft.com/office/drawing/2015/10/21/chartex" xmlns:cx1="http://schemas.microsoft.com/office/drawing/2015/9/8/chartex" xmlns:cx="http://schemas.microsoft.com/office/drawing/2014/chartex">
+          <mc:Fallback xmlns:cx="http://schemas.microsoft.com/office/drawing/2014/chartex" xmlns:cx1="http://schemas.microsoft.com/office/drawing/2015/9/8/chartex" xmlns:cx2="http://schemas.microsoft.com/office/drawing/2015/10/21/chartex" xmlns:cx3="http://schemas.microsoft.com/office/drawing/2016/5/9/chartex" xmlns:cx4="http://schemas.microsoft.com/office/drawing/2016/5/10/chartex" xmlns:cx5="http://schemas.microsoft.com/office/drawing/2016/5/11/chartex" xmlns:cx6="http://schemas.microsoft.com/office/drawing/2016/5/12/chartex" xmlns:cx7="http://schemas.microsoft.com/office/drawing/2016/5/13/chartex" xmlns:cx8="http://schemas.microsoft.com/office/drawing/2016/5/14/chartex" xmlns:aink="http://schemas.microsoft.com/office/drawing/2016/ink" xmlns:am3d="http://schemas.microsoft.com/office/drawing/2017/model3d" xmlns:w15="http://schemas.microsoft.com/office/word/2012/wordml" xmlns:w16cid="http://schemas.microsoft.com/office/word/2016/wordml/cid" xmlns:w16se="http://schemas.microsoft.com/office/word/2015/wordml/symex">
             <w:pict>
               <v:shape w14:anchorId="39C3E75B" id="Straight Arrow Connector 57" o:spid="_x0000_s1026" type="#_x0000_t32" style="position:absolute;margin-left:188.65pt;margin-top:3.8pt;width:.35pt;height:47.6pt;z-index:251688960;visibility:visible;mso-wrap-style:square;mso-wrap-distance-left:9pt;mso-wrap-distance-top:0;mso-wrap-distance-right:9pt;mso-wrap-distance-bottom:0;mso-position-horizontal:absolute;mso-position-horizontal-relative:text;mso-position-vertical:absolute;mso-position-vertical-relative:text" o:gfxdata="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" strokecolor="black [3200]" strokeweight="1pt">
                 <v:stroke endarrow="block" joinstyle="miter"/>
@@ -9929,7 +9940,7 @@
               </wp:anchor>
             </w:drawing>
           </mc:Choice>
-          <mc:Fallback xmlns:w16se="http://schemas.microsoft.com/office/word/2015/wordml/symex" xmlns:w16cid="http://schemas.microsoft.com/office/word/2016/wordml/cid" xmlns:w15="http://schemas.microsoft.com/office/word/2012/wordml" xmlns:am3d="http://schemas.microsoft.com/office/drawing/2017/model3d" xmlns:aink="http://schemas.microsoft.com/office/drawing/2016/ink" xmlns:cx8="http://schemas.microsoft.com/office/drawing/2016/5/14/chartex" xmlns:cx7="http://schemas.microsoft.com/office/drawing/2016/5/13/chartex" xmlns:cx6="http://schemas.microsoft.com/office/drawing/2016/5/12/chartex" xmlns:cx5="http://schemas.microsoft.com/office/drawing/2016/5/11/chartex" xmlns:cx4="http://schemas.microsoft.com/office/drawing/2016/5/10/chartex" xmlns:cx3="http://schemas.microsoft.com/office/drawing/2016/5/9/chartex" xmlns:cx2="http://schemas.microsoft.com/office/drawing/2015/10/21/chartex" xmlns:cx1="http://schemas.microsoft.com/office/drawing/2015/9/8/chartex" xmlns:cx="http://schemas.microsoft.com/office/drawing/2014/chartex">
+          <mc:Fallback xmlns:cx="http://schemas.microsoft.com/office/drawing/2014/chartex" xmlns:cx1="http://schemas.microsoft.com/office/drawing/2015/9/8/chartex" xmlns:cx2="http://schemas.microsoft.com/office/drawing/2015/10/21/chartex" xmlns:cx3="http://schemas.microsoft.com/office/drawing/2016/5/9/chartex" xmlns:cx4="http://schemas.microsoft.com/office/drawing/2016/5/10/chartex" xmlns:cx5="http://schemas.microsoft.com/office/drawing/2016/5/11/chartex" xmlns:cx6="http://schemas.microsoft.com/office/drawing/2016/5/12/chartex" xmlns:cx7="http://schemas.microsoft.com/office/drawing/2016/5/13/chartex" xmlns:cx8="http://schemas.microsoft.com/office/drawing/2016/5/14/chartex" xmlns:aink="http://schemas.microsoft.com/office/drawing/2016/ink" xmlns:am3d="http://schemas.microsoft.com/office/drawing/2017/model3d" xmlns:w15="http://schemas.microsoft.com/office/word/2012/wordml" xmlns:w16cid="http://schemas.microsoft.com/office/word/2016/wordml/cid" xmlns:w16se="http://schemas.microsoft.com/office/word/2015/wordml/symex">
             <w:pict>
               <v:shape w14:anchorId="6EF4D79C" id="Straight Arrow Connector 63" o:spid="_x0000_s1026" type="#_x0000_t32" style="position:absolute;margin-left:188.95pt;margin-top:7.95pt;width:139.6pt;height:0;z-index:251666432;visibility:visible;mso-wrap-style:square;mso-wrap-distance-left:9pt;mso-wrap-distance-top:0;mso-wrap-distance-right:9pt;mso-wrap-distance-bottom:0;mso-position-horizontal:absolute;mso-position-horizontal-relative:text;mso-position-vertical:absolute;mso-position-vertical-relative:text" o:gfxdata="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" strokecolor="black [3200]" strokeweight="1pt">
                 <v:stroke endarrow="block" joinstyle="miter"/>
@@ -9998,7 +10009,7 @@
               </wp:anchor>
             </w:drawing>
           </mc:Choice>
-          <mc:Fallback xmlns:w16se="http://schemas.microsoft.com/office/word/2015/wordml/symex" xmlns:w16cid="http://schemas.microsoft.com/office/word/2016/wordml/cid" xmlns:w15="http://schemas.microsoft.com/office/word/2012/wordml" xmlns:am3d="http://schemas.microsoft.com/office/drawing/2017/model3d" xmlns:aink="http://schemas.microsoft.com/office/drawing/2016/ink" xmlns:cx8="http://schemas.microsoft.com/office/drawing/2016/5/14/chartex" xmlns:cx7="http://schemas.microsoft.com/office/drawing/2016/5/13/chartex" xmlns:cx6="http://schemas.microsoft.com/office/drawing/2016/5/12/chartex" xmlns:cx5="http://schemas.microsoft.com/office/drawing/2016/5/11/chartex" xmlns:cx4="http://schemas.microsoft.com/office/drawing/2016/5/10/chartex" xmlns:cx3="http://schemas.microsoft.com/office/drawing/2016/5/9/chartex" xmlns:cx2="http://schemas.microsoft.com/office/drawing/2015/10/21/chartex" xmlns:cx1="http://schemas.microsoft.com/office/drawing/2015/9/8/chartex" xmlns:cx="http://schemas.microsoft.com/office/drawing/2014/chartex">
+          <mc:Fallback xmlns:cx="http://schemas.microsoft.com/office/drawing/2014/chartex" xmlns:cx1="http://schemas.microsoft.com/office/drawing/2015/9/8/chartex" xmlns:cx2="http://schemas.microsoft.com/office/drawing/2015/10/21/chartex" xmlns:cx3="http://schemas.microsoft.com/office/drawing/2016/5/9/chartex" xmlns:cx4="http://schemas.microsoft.com/office/drawing/2016/5/10/chartex" xmlns:cx5="http://schemas.microsoft.com/office/drawing/2016/5/11/chartex" xmlns:cx6="http://schemas.microsoft.com/office/drawing/2016/5/12/chartex" xmlns:cx7="http://schemas.microsoft.com/office/drawing/2016/5/13/chartex" xmlns:cx8="http://schemas.microsoft.com/office/drawing/2016/5/14/chartex" xmlns:aink="http://schemas.microsoft.com/office/drawing/2016/ink" xmlns:am3d="http://schemas.microsoft.com/office/drawing/2017/model3d" xmlns:w15="http://schemas.microsoft.com/office/word/2012/wordml" xmlns:w16cid="http://schemas.microsoft.com/office/word/2016/wordml/cid" xmlns:w16se="http://schemas.microsoft.com/office/word/2015/wordml/symex">
             <w:pict>
               <v:shape w14:anchorId="0ACCAF15" id="Straight Arrow Connector 71" o:spid="_x0000_s1026" type="#_x0000_t32" style="position:absolute;margin-left:405pt;margin-top:10pt;width:0;height:36.1pt;z-index:251694080;visibility:visible;mso-wrap-style:square;mso-wrap-distance-left:9pt;mso-wrap-distance-top:0;mso-wrap-distance-right:9pt;mso-wrap-distance-bottom:0;mso-position-horizontal:absolute;mso-position-horizontal-relative:text;mso-position-vertical:absolute;mso-position-vertical-relative:text" o:gfxdata="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" strokecolor="black [3200]" strokeweight="1pt">
                 <v:stroke endarrow="block" joinstyle="miter"/>
@@ -10342,7 +10353,7 @@
               </wp:anchor>
             </w:drawing>
           </mc:Choice>
-          <mc:Fallback xmlns:w16se="http://schemas.microsoft.com/office/word/2015/wordml/symex" xmlns:w16cid="http://schemas.microsoft.com/office/word/2016/wordml/cid" xmlns:w15="http://schemas.microsoft.com/office/word/2012/wordml" xmlns:am3d="http://schemas.microsoft.com/office/drawing/2017/model3d" xmlns:aink="http://schemas.microsoft.com/office/drawing/2016/ink" xmlns:cx8="http://schemas.microsoft.com/office/drawing/2016/5/14/chartex" xmlns:cx7="http://schemas.microsoft.com/office/drawing/2016/5/13/chartex" xmlns:cx6="http://schemas.microsoft.com/office/drawing/2016/5/12/chartex" xmlns:cx5="http://schemas.microsoft.com/office/drawing/2016/5/11/chartex" xmlns:cx4="http://schemas.microsoft.com/office/drawing/2016/5/10/chartex" xmlns:cx3="http://schemas.microsoft.com/office/drawing/2016/5/9/chartex" xmlns:cx2="http://schemas.microsoft.com/office/drawing/2015/10/21/chartex" xmlns:cx1="http://schemas.microsoft.com/office/drawing/2015/9/8/chartex" xmlns:cx="http://schemas.microsoft.com/office/drawing/2014/chartex">
+          <mc:Fallback xmlns:cx="http://schemas.microsoft.com/office/drawing/2014/chartex" xmlns:cx1="http://schemas.microsoft.com/office/drawing/2015/9/8/chartex" xmlns:cx2="http://schemas.microsoft.com/office/drawing/2015/10/21/chartex" xmlns:cx3="http://schemas.microsoft.com/office/drawing/2016/5/9/chartex" xmlns:cx4="http://schemas.microsoft.com/office/drawing/2016/5/10/chartex" xmlns:cx5="http://schemas.microsoft.com/office/drawing/2016/5/11/chartex" xmlns:cx6="http://schemas.microsoft.com/office/drawing/2016/5/12/chartex" xmlns:cx7="http://schemas.microsoft.com/office/drawing/2016/5/13/chartex" xmlns:cx8="http://schemas.microsoft.com/office/drawing/2016/5/14/chartex" xmlns:aink="http://schemas.microsoft.com/office/drawing/2016/ink" xmlns:am3d="http://schemas.microsoft.com/office/drawing/2017/model3d" xmlns:w15="http://schemas.microsoft.com/office/word/2012/wordml" xmlns:w16cid="http://schemas.microsoft.com/office/word/2016/wordml/cid" xmlns:w16se="http://schemas.microsoft.com/office/word/2015/wordml/symex">
             <w:pict>
               <v:shape w14:anchorId="11BD5725" id="Straight Arrow Connector 75" o:spid="_x0000_s1026" type="#_x0000_t32" style="position:absolute;margin-left:139.55pt;margin-top:5.7pt;width:141.05pt;height:0;flip:x;z-index:251697152;visibility:visible;mso-wrap-style:square;mso-wrap-distance-left:9pt;mso-wrap-distance-top:0;mso-wrap-distance-right:9pt;mso-wrap-distance-bottom:0;mso-position-horizontal:absolute;mso-position-horizontal-relative:text;mso-position-vertical:absolute;mso-position-vertical-relative:text" o:gfxdata="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" strokecolor="black [3200]" strokeweight="1pt">
                 <v:stroke endarrow="block" joinstyle="miter"/>
@@ -10411,7 +10422,7 @@
               </wp:anchor>
             </w:drawing>
           </mc:Choice>
-          <mc:Fallback xmlns:w16se="http://schemas.microsoft.com/office/word/2015/wordml/symex" xmlns:w16cid="http://schemas.microsoft.com/office/word/2016/wordml/cid" xmlns:w15="http://schemas.microsoft.com/office/word/2012/wordml" xmlns:am3d="http://schemas.microsoft.com/office/drawing/2017/model3d" xmlns:aink="http://schemas.microsoft.com/office/drawing/2016/ink" xmlns:cx8="http://schemas.microsoft.com/office/drawing/2016/5/14/chartex" xmlns:cx7="http://schemas.microsoft.com/office/drawing/2016/5/13/chartex" xmlns:cx6="http://schemas.microsoft.com/office/drawing/2016/5/12/chartex" xmlns:cx5="http://schemas.microsoft.com/office/drawing/2016/5/11/chartex" xmlns:cx4="http://schemas.microsoft.com/office/drawing/2016/5/10/chartex" xmlns:cx3="http://schemas.microsoft.com/office/drawing/2016/5/9/chartex" xmlns:cx2="http://schemas.microsoft.com/office/drawing/2015/10/21/chartex" xmlns:cx1="http://schemas.microsoft.com/office/drawing/2015/9/8/chartex" xmlns:cx="http://schemas.microsoft.com/office/drawing/2014/chartex">
+          <mc:Fallback xmlns:cx="http://schemas.microsoft.com/office/drawing/2014/chartex" xmlns:cx1="http://schemas.microsoft.com/office/drawing/2015/9/8/chartex" xmlns:cx2="http://schemas.microsoft.com/office/drawing/2015/10/21/chartex" xmlns:cx3="http://schemas.microsoft.com/office/drawing/2016/5/9/chartex" xmlns:cx4="http://schemas.microsoft.com/office/drawing/2016/5/10/chartex" xmlns:cx5="http://schemas.microsoft.com/office/drawing/2016/5/11/chartex" xmlns:cx6="http://schemas.microsoft.com/office/drawing/2016/5/12/chartex" xmlns:cx7="http://schemas.microsoft.com/office/drawing/2016/5/13/chartex" xmlns:cx8="http://schemas.microsoft.com/office/drawing/2016/5/14/chartex" xmlns:aink="http://schemas.microsoft.com/office/drawing/2016/ink" xmlns:am3d="http://schemas.microsoft.com/office/drawing/2017/model3d" xmlns:w15="http://schemas.microsoft.com/office/word/2012/wordml" xmlns:w16cid="http://schemas.microsoft.com/office/word/2016/wordml/cid" xmlns:w16se="http://schemas.microsoft.com/office/word/2015/wordml/symex">
             <w:pict>
               <v:shape w14:anchorId="3A4C06F8" id="Straight Arrow Connector 85" o:spid="_x0000_s1026" type="#_x0000_t32" style="position:absolute;margin-left:90pt;margin-top:7.3pt;width:0;height:31.7pt;z-index:251699200;visibility:visible;mso-wrap-style:square;mso-wrap-distance-left:9pt;mso-wrap-distance-top:0;mso-wrap-distance-right:9pt;mso-wrap-distance-bottom:0;mso-position-horizontal:absolute;mso-position-horizontal-relative:text;mso-position-vertical:absolute;mso-position-vertical-relative:text" o:gfxdata="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" strokecolor="black [3200]" strokeweight="1pt">
                 <v:stroke endarrow="block" joinstyle="miter"/>
@@ -10755,7 +10766,7 @@
               </wp:anchor>
             </w:drawing>
           </mc:Choice>
-          <mc:Fallback xmlns:w16se="http://schemas.microsoft.com/office/word/2015/wordml/symex" xmlns:w16cid="http://schemas.microsoft.com/office/word/2016/wordml/cid" xmlns:w15="http://schemas.microsoft.com/office/word/2012/wordml" xmlns:am3d="http://schemas.microsoft.com/office/drawing/2017/model3d" xmlns:aink="http://schemas.microsoft.com/office/drawing/2016/ink" xmlns:cx8="http://schemas.microsoft.com/office/drawing/2016/5/14/chartex" xmlns:cx7="http://schemas.microsoft.com/office/drawing/2016/5/13/chartex" xmlns:cx6="http://schemas.microsoft.com/office/drawing/2016/5/12/chartex" xmlns:cx5="http://schemas.microsoft.com/office/drawing/2016/5/11/chartex" xmlns:cx4="http://schemas.microsoft.com/office/drawing/2016/5/10/chartex" xmlns:cx3="http://schemas.microsoft.com/office/drawing/2016/5/9/chartex" xmlns:cx2="http://schemas.microsoft.com/office/drawing/2015/10/21/chartex" xmlns:cx1="http://schemas.microsoft.com/office/drawing/2015/9/8/chartex" xmlns:cx="http://schemas.microsoft.com/office/drawing/2014/chartex">
+          <mc:Fallback xmlns:cx="http://schemas.microsoft.com/office/drawing/2014/chartex" xmlns:cx1="http://schemas.microsoft.com/office/drawing/2015/9/8/chartex" xmlns:cx2="http://schemas.microsoft.com/office/drawing/2015/10/21/chartex" xmlns:cx3="http://schemas.microsoft.com/office/drawing/2016/5/9/chartex" xmlns:cx4="http://schemas.microsoft.com/office/drawing/2016/5/10/chartex" xmlns:cx5="http://schemas.microsoft.com/office/drawing/2016/5/11/chartex" xmlns:cx6="http://schemas.microsoft.com/office/drawing/2016/5/12/chartex" xmlns:cx7="http://schemas.microsoft.com/office/drawing/2016/5/13/chartex" xmlns:cx8="http://schemas.microsoft.com/office/drawing/2016/5/14/chartex" xmlns:aink="http://schemas.microsoft.com/office/drawing/2016/ink" xmlns:am3d="http://schemas.microsoft.com/office/drawing/2017/model3d" xmlns:w15="http://schemas.microsoft.com/office/word/2012/wordml" xmlns:w16cid="http://schemas.microsoft.com/office/word/2016/wordml/cid" xmlns:w16se="http://schemas.microsoft.com/office/word/2015/wordml/symex">
             <w:pict>
               <v:shape w14:anchorId="78E1362C" id="Straight Arrow Connector 89" o:spid="_x0000_s1026" type="#_x0000_t32" style="position:absolute;margin-left:179.75pt;margin-top:20.55pt;width:148.85pt;height:0;z-index:251702272;visibility:visible;mso-wrap-style:square;mso-wrap-distance-left:9pt;mso-wrap-distance-top:0;mso-wrap-distance-right:9pt;mso-wrap-distance-bottom:0;mso-position-horizontal:absolute;mso-position-horizontal-relative:text;mso-position-vertical:absolute;mso-position-vertical-relative:text" o:gfxdata="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" strokecolor="black [3200]" strokeweight="1pt">
                 <v:stroke endarrow="block" joinstyle="miter"/>
@@ -10821,7 +10832,7 @@
               </wp:anchor>
             </w:drawing>
           </mc:Choice>
-          <mc:Fallback xmlns:w16se="http://schemas.microsoft.com/office/word/2015/wordml/symex" xmlns:w16cid="http://schemas.microsoft.com/office/word/2016/wordml/cid" xmlns:w15="http://schemas.microsoft.com/office/word/2012/wordml" xmlns:am3d="http://schemas.microsoft.com/office/drawing/2017/model3d" xmlns:aink="http://schemas.microsoft.com/office/drawing/2016/ink" xmlns:cx8="http://schemas.microsoft.com/office/drawing/2016/5/14/chartex" xmlns:cx7="http://schemas.microsoft.com/office/drawing/2016/5/13/chartex" xmlns:cx6="http://schemas.microsoft.com/office/drawing/2016/5/12/chartex" xmlns:cx5="http://schemas.microsoft.com/office/drawing/2016/5/11/chartex" xmlns:cx4="http://schemas.microsoft.com/office/drawing/2016/5/10/chartex" xmlns:cx3="http://schemas.microsoft.com/office/drawing/2016/5/9/chartex" xmlns:cx2="http://schemas.microsoft.com/office/drawing/2015/10/21/chartex" xmlns:cx1="http://schemas.microsoft.com/office/drawing/2015/9/8/chartex" xmlns:cx="http://schemas.microsoft.com/office/drawing/2014/chartex">
+          <mc:Fallback xmlns:cx="http://schemas.microsoft.com/office/drawing/2014/chartex" xmlns:cx1="http://schemas.microsoft.com/office/drawing/2015/9/8/chartex" xmlns:cx2="http://schemas.microsoft.com/office/drawing/2015/10/21/chartex" xmlns:cx3="http://schemas.microsoft.com/office/drawing/2016/5/9/chartex" xmlns:cx4="http://schemas.microsoft.com/office/drawing/2016/5/10/chartex" xmlns:cx5="http://schemas.microsoft.com/office/drawing/2016/5/11/chartex" xmlns:cx6="http://schemas.microsoft.com/office/drawing/2016/5/12/chartex" xmlns:cx7="http://schemas.microsoft.com/office/drawing/2016/5/13/chartex" xmlns:cx8="http://schemas.microsoft.com/office/drawing/2016/5/14/chartex" xmlns:aink="http://schemas.microsoft.com/office/drawing/2016/ink" xmlns:am3d="http://schemas.microsoft.com/office/drawing/2017/model3d" xmlns:w15="http://schemas.microsoft.com/office/word/2012/wordml" xmlns:w16cid="http://schemas.microsoft.com/office/word/2016/wordml/cid" xmlns:w16se="http://schemas.microsoft.com/office/word/2015/wordml/symex">
             <w:pict>
               <v:line w14:anchorId="4207AF2A" id="Straight Connector 91" o:spid="_x0000_s1026" style="position:absolute;z-index:251704320;visibility:visible;mso-wrap-style:square;mso-wrap-distance-left:9pt;mso-wrap-distance-top:0;mso-wrap-distance-right:9pt;mso-wrap-distance-bottom:0;mso-position-horizontal:absolute;mso-position-horizontal-relative:text;mso-position-vertical:absolute;mso-position-vertical-relative:text" from="378pt,22.05pt" to="378pt,67.15pt" o:gfxdata="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" strokecolor="black [3200]" strokeweight="1pt">
                 <v:stroke joinstyle="miter"/>
@@ -10997,7 +11008,7 @@
               </wp:anchor>
             </w:drawing>
           </mc:Choice>
-          <mc:Fallback xmlns:w16se="http://schemas.microsoft.com/office/word/2015/wordml/symex" xmlns:w16cid="http://schemas.microsoft.com/office/word/2016/wordml/cid" xmlns:w15="http://schemas.microsoft.com/office/word/2012/wordml" xmlns:am3d="http://schemas.microsoft.com/office/drawing/2017/model3d" xmlns:aink="http://schemas.microsoft.com/office/drawing/2016/ink" xmlns:cx8="http://schemas.microsoft.com/office/drawing/2016/5/14/chartex" xmlns:cx7="http://schemas.microsoft.com/office/drawing/2016/5/13/chartex" xmlns:cx6="http://schemas.microsoft.com/office/drawing/2016/5/12/chartex" xmlns:cx5="http://schemas.microsoft.com/office/drawing/2016/5/11/chartex" xmlns:cx4="http://schemas.microsoft.com/office/drawing/2016/5/10/chartex" xmlns:cx3="http://schemas.microsoft.com/office/drawing/2016/5/9/chartex" xmlns:cx2="http://schemas.microsoft.com/office/drawing/2015/10/21/chartex" xmlns:cx1="http://schemas.microsoft.com/office/drawing/2015/9/8/chartex" xmlns:cx="http://schemas.microsoft.com/office/drawing/2014/chartex">
+          <mc:Fallback xmlns:cx="http://schemas.microsoft.com/office/drawing/2014/chartex" xmlns:cx1="http://schemas.microsoft.com/office/drawing/2015/9/8/chartex" xmlns:cx2="http://schemas.microsoft.com/office/drawing/2015/10/21/chartex" xmlns:cx3="http://schemas.microsoft.com/office/drawing/2016/5/9/chartex" xmlns:cx4="http://schemas.microsoft.com/office/drawing/2016/5/10/chartex" xmlns:cx5="http://schemas.microsoft.com/office/drawing/2016/5/11/chartex" xmlns:cx6="http://schemas.microsoft.com/office/drawing/2016/5/12/chartex" xmlns:cx7="http://schemas.microsoft.com/office/drawing/2016/5/13/chartex" xmlns:cx8="http://schemas.microsoft.com/office/drawing/2016/5/14/chartex" xmlns:aink="http://schemas.microsoft.com/office/drawing/2016/ink" xmlns:am3d="http://schemas.microsoft.com/office/drawing/2017/model3d" xmlns:w15="http://schemas.microsoft.com/office/word/2012/wordml" xmlns:w16cid="http://schemas.microsoft.com/office/word/2016/wordml/cid" xmlns:w16se="http://schemas.microsoft.com/office/word/2015/wordml/symex">
             <w:pict>
               <v:shape w14:anchorId="11503097" id="Straight Arrow Connector 92" o:spid="_x0000_s1026" type="#_x0000_t32" style="position:absolute;margin-left:280.6pt;margin-top:16.1pt;width:97.45pt;height:0;flip:x;z-index:251705344;visibility:visible;mso-wrap-style:square;mso-wrap-distance-left:9pt;mso-wrap-distance-top:0;mso-wrap-distance-right:9pt;mso-wrap-distance-bottom:0;mso-position-horizontal:absolute;mso-position-horizontal-relative:text;mso-position-vertical:absolute;mso-position-vertical-relative:text" o:gfxdata="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" strokecolor="black [3200]" strokeweight="1pt">
                 <v:stroke endarrow="block" joinstyle="miter"/>
@@ -11022,6 +11033,7 @@
         <w:jc w:val="center"/>
       </w:pPr>
       <w:r>
+        <w:lastRenderedPageBreak/>
         <w:t>Figure 3</w:t>
       </w:r>
     </w:p>
@@ -11050,7 +11062,6 @@
         </w:rPr>
       </w:pPr>
       <w:r>
-        <w:lastRenderedPageBreak/>
         <w:t xml:space="preserve"> </w:t>
       </w:r>
       <w:r>
@@ -11312,6 +11323,7 @@
           <w:szCs w:val="24"/>
           <w:lang w:eastAsia="en-PH"/>
         </w:rPr>
+        <w:lastRenderedPageBreak/>
         <w:t>Figure 4</w:t>
       </w:r>
     </w:p>
@@ -11540,6 +11552,7 @@
           <w:noProof/>
           <w:lang w:val="en-US"/>
         </w:rPr>
+        <w:lastRenderedPageBreak/>
         <w:drawing>
           <wp:inline distT="0" distB="0" distL="0" distR="0" wp14:anchorId="5C162D31" wp14:editId="59D09042">
             <wp:extent cx="2220595" cy="5047013"/>
@@ -11633,161 +11646,170 @@
           <w:szCs w:val="24"/>
           <w:lang w:eastAsia="en-PH"/>
         </w:rPr>
+        <w:t xml:space="preserve">5.  </w:t>
+      </w:r>
+      <w:r>
+        <w:rPr>
+          <w:rFonts w:ascii="Times New Roman" w:eastAsia="Times New Roman" w:hAnsi="Times New Roman" w:cs="Times New Roman"/>
+          <w:sz w:val="24"/>
+          <w:szCs w:val="24"/>
+          <w:lang w:eastAsia="en-PH"/>
+        </w:rPr>
+        <w:t>Processing of Employee’s Service Record, NOSI</w:t>
+      </w:r>
+      <w:r>
+        <w:rPr>
+          <w:rFonts w:ascii="Times New Roman" w:eastAsia="Times New Roman" w:hAnsi="Times New Roman" w:cs="Times New Roman"/>
+          <w:sz w:val="24"/>
+          <w:szCs w:val="24"/>
+          <w:lang w:eastAsia="en-PH"/>
+        </w:rPr>
+        <w:t>,</w:t>
+      </w:r>
+      <w:r>
+        <w:rPr>
+          <w:rFonts w:ascii="Times New Roman" w:eastAsia="Times New Roman" w:hAnsi="Times New Roman" w:cs="Times New Roman"/>
+          <w:sz w:val="24"/>
+          <w:szCs w:val="24"/>
+          <w:lang w:eastAsia="en-PH"/>
+        </w:rPr>
+        <w:t xml:space="preserve"> and NOSA</w:t>
+      </w:r>
+      <w:r>
+        <w:rPr>
+          <w:rFonts w:ascii="Times New Roman" w:eastAsia="Times New Roman" w:hAnsi="Times New Roman" w:cs="Times New Roman"/>
+          <w:sz w:val="24"/>
+          <w:szCs w:val="24"/>
+          <w:lang w:eastAsia="en-PH"/>
+        </w:rPr>
+        <w:t xml:space="preserve"> </w:t>
+      </w:r>
+      <w:r>
+        <w:rPr>
+          <w:rFonts w:ascii="Times New Roman" w:eastAsia="Times New Roman" w:hAnsi="Times New Roman" w:cs="Times New Roman"/>
+          <w:sz w:val="24"/>
+          <w:szCs w:val="24"/>
+          <w:lang w:eastAsia="en-PH"/>
+        </w:rPr>
+        <w:t xml:space="preserve">– Service Record serves as a summary of the whole working experience of a government employee in the DILG-CAR. This form can be requested by the employee to be provided by the HR Admin Officer, it will be done by using word processing tools. The Service Record is stored in a way that each employee of DILG-CAR has its own word processing file entitled to the employee’s name. Data from the Service Record is </w:t>
+      </w:r>
+      <w:r>
+        <w:rPr>
+          <w:rFonts w:ascii="Times New Roman" w:eastAsia="Times New Roman" w:hAnsi="Times New Roman" w:cs="Times New Roman"/>
+          <w:sz w:val="24"/>
+          <w:szCs w:val="24"/>
+          <w:lang w:eastAsia="en-PH"/>
+        </w:rPr>
+        <w:t>acquired</w:t>
+      </w:r>
+      <w:r>
+        <w:rPr>
+          <w:rFonts w:ascii="Times New Roman" w:eastAsia="Times New Roman" w:hAnsi="Times New Roman" w:cs="Times New Roman"/>
+          <w:sz w:val="24"/>
+          <w:szCs w:val="24"/>
+          <w:lang w:eastAsia="en-PH"/>
+        </w:rPr>
+        <w:t xml:space="preserve"> from the Plantilla, which means that if the employee is promoted or reassigned in Plantilla the Service Record of that employee is to be updated as well. The release of NOSA or NOSI is another factor of updating the Service Record. Updating forms of DILG-CAR will be difficult because of the probability that a change in the Plantilla may affect the information with regards to the forms that is connected to another form making the whole</w:t>
+      </w:r>
+      <w:r>
+        <w:rPr>
+          <w:rFonts w:ascii="Times New Roman" w:eastAsia="Times New Roman" w:hAnsi="Times New Roman" w:cs="Times New Roman"/>
+          <w:sz w:val="24"/>
+          <w:szCs w:val="24"/>
+          <w:lang w:eastAsia="en-PH"/>
+        </w:rPr>
+        <w:t xml:space="preserve"> process complicated. NOSA is </w:t>
+      </w:r>
+      <w:r>
+        <w:rPr>
+          <w:rFonts w:ascii="Times New Roman" w:eastAsia="Times New Roman" w:hAnsi="Times New Roman" w:cs="Times New Roman"/>
+          <w:sz w:val="24"/>
+          <w:szCs w:val="24"/>
+          <w:lang w:eastAsia="en-PH"/>
+        </w:rPr>
+        <w:t>Notice of</w:t>
+      </w:r>
+      <w:r>
+        <w:rPr>
+          <w:rFonts w:ascii="Times New Roman" w:eastAsia="Times New Roman" w:hAnsi="Times New Roman" w:cs="Times New Roman"/>
+          <w:sz w:val="24"/>
+          <w:szCs w:val="24"/>
+          <w:lang w:eastAsia="en-PH"/>
+        </w:rPr>
+        <w:t xml:space="preserve"> Salary Adjustment and NOSI is</w:t>
+      </w:r>
+      <w:r>
+        <w:rPr>
+          <w:rFonts w:ascii="Times New Roman" w:eastAsia="Times New Roman" w:hAnsi="Times New Roman" w:cs="Times New Roman"/>
+          <w:sz w:val="24"/>
+          <w:szCs w:val="24"/>
+          <w:lang w:eastAsia="en-PH"/>
+        </w:rPr>
+        <w:t xml:space="preserve"> Notice of Step Increment. The two (2) forms will serve as a proof of adjustment or increase on the salar</w:t>
+      </w:r>
+      <w:r>
+        <w:rPr>
+          <w:rFonts w:ascii="Times New Roman" w:eastAsia="Times New Roman" w:hAnsi="Times New Roman" w:cs="Times New Roman"/>
+          <w:sz w:val="24"/>
+          <w:szCs w:val="24"/>
+          <w:lang w:eastAsia="en-PH"/>
+        </w:rPr>
+        <w:t>y of every employee of DILG-CAR.</w:t>
+      </w:r>
+      <w:r>
+        <w:rPr>
+          <w:rFonts w:ascii="Times New Roman" w:eastAsia="Times New Roman" w:hAnsi="Times New Roman" w:cs="Times New Roman"/>
+          <w:sz w:val="24"/>
+          <w:szCs w:val="24"/>
+          <w:lang w:eastAsia="en-PH"/>
+        </w:rPr>
+        <w:t xml:space="preserve"> While NOSA is released by the government to inform every employee regarding their salary adjustment, it will only happen once the National Budget Circular of the DBM order for salary adjustment. The NOSA is given by DBM to the HR Admin Officer and will be given to each employee. NOSI </w:t>
+      </w:r>
+      <w:r>
+        <w:rPr>
+          <w:rFonts w:ascii="Times New Roman" w:eastAsia="Times New Roman" w:hAnsi="Times New Roman" w:cs="Times New Roman"/>
+          <w:sz w:val="24"/>
+          <w:szCs w:val="24"/>
+          <w:lang w:eastAsia="en-PH"/>
+        </w:rPr>
+        <w:t xml:space="preserve">will be given when an </w:t>
+      </w:r>
+      <w:r>
+        <w:rPr>
+          <w:rFonts w:ascii="Times New Roman" w:eastAsia="Times New Roman" w:hAnsi="Times New Roman" w:cs="Times New Roman"/>
+          <w:sz w:val="24"/>
+          <w:szCs w:val="24"/>
+          <w:lang w:eastAsia="en-PH"/>
+        </w:rPr>
+        <w:t xml:space="preserve">employee is qualified for a promotion </w:t>
+      </w:r>
+      <w:r>
+        <w:rPr>
+          <w:rFonts w:ascii="Times New Roman" w:eastAsia="Times New Roman" w:hAnsi="Times New Roman" w:cs="Times New Roman"/>
+          <w:sz w:val="24"/>
+          <w:szCs w:val="24"/>
+          <w:lang w:eastAsia="en-PH"/>
+        </w:rPr>
+        <w:t xml:space="preserve">or </w:t>
+      </w:r>
+      <w:r>
+        <w:rPr>
+          <w:rFonts w:ascii="Times New Roman" w:eastAsia="Times New Roman" w:hAnsi="Times New Roman" w:cs="Times New Roman"/>
+          <w:sz w:val="24"/>
+          <w:szCs w:val="24"/>
+          <w:lang w:eastAsia="en-PH"/>
+        </w:rPr>
+        <w:t xml:space="preserve">an employee completed a three (3) years of working service on the same </w:t>
+      </w:r>
+      <w:r>
+        <w:rPr>
+          <w:rFonts w:ascii="Times New Roman" w:eastAsia="Times New Roman" w:hAnsi="Times New Roman" w:cs="Times New Roman"/>
+          <w:sz w:val="24"/>
+          <w:szCs w:val="24"/>
+          <w:lang w:eastAsia="en-PH"/>
+        </w:rPr>
         <w:lastRenderedPageBreak/>
-        <w:t xml:space="preserve">5.  </w:t>
-      </w:r>
-      <w:r>
-        <w:rPr>
-          <w:rFonts w:ascii="Times New Roman" w:eastAsia="Times New Roman" w:hAnsi="Times New Roman" w:cs="Times New Roman"/>
-          <w:sz w:val="24"/>
-          <w:szCs w:val="24"/>
-          <w:lang w:eastAsia="en-PH"/>
-        </w:rPr>
-        <w:t>Processing of Employee’s Service Record, NOSI</w:t>
-      </w:r>
-      <w:r>
-        <w:rPr>
-          <w:rFonts w:ascii="Times New Roman" w:eastAsia="Times New Roman" w:hAnsi="Times New Roman" w:cs="Times New Roman"/>
-          <w:sz w:val="24"/>
-          <w:szCs w:val="24"/>
-          <w:lang w:eastAsia="en-PH"/>
-        </w:rPr>
-        <w:t>,</w:t>
-      </w:r>
-      <w:r>
-        <w:rPr>
-          <w:rFonts w:ascii="Times New Roman" w:eastAsia="Times New Roman" w:hAnsi="Times New Roman" w:cs="Times New Roman"/>
-          <w:sz w:val="24"/>
-          <w:szCs w:val="24"/>
-          <w:lang w:eastAsia="en-PH"/>
-        </w:rPr>
-        <w:t xml:space="preserve"> and NOSA</w:t>
-      </w:r>
-      <w:r>
-        <w:rPr>
-          <w:rFonts w:ascii="Times New Roman" w:eastAsia="Times New Roman" w:hAnsi="Times New Roman" w:cs="Times New Roman"/>
-          <w:sz w:val="24"/>
-          <w:szCs w:val="24"/>
-          <w:lang w:eastAsia="en-PH"/>
-        </w:rPr>
-        <w:t xml:space="preserve"> </w:t>
-      </w:r>
-      <w:r>
-        <w:rPr>
-          <w:rFonts w:ascii="Times New Roman" w:eastAsia="Times New Roman" w:hAnsi="Times New Roman" w:cs="Times New Roman"/>
-          <w:sz w:val="24"/>
-          <w:szCs w:val="24"/>
-          <w:lang w:eastAsia="en-PH"/>
-        </w:rPr>
-        <w:t xml:space="preserve">– Service Record serves as a summary of the whole working experience of a government employee in the DILG-CAR. This form can be requested by the employee to be provided by the HR Admin Officer, it will be done by using word processing tools. The Service Record is stored in a way that each employee of DILG-CAR has its own word processing file entitled to the employee’s name. Data from the Service Record is </w:t>
-      </w:r>
-      <w:r>
-        <w:rPr>
-          <w:rFonts w:ascii="Times New Roman" w:eastAsia="Times New Roman" w:hAnsi="Times New Roman" w:cs="Times New Roman"/>
-          <w:sz w:val="24"/>
-          <w:szCs w:val="24"/>
-          <w:lang w:eastAsia="en-PH"/>
-        </w:rPr>
-        <w:t>acquired</w:t>
-      </w:r>
-      <w:r>
-        <w:rPr>
-          <w:rFonts w:ascii="Times New Roman" w:eastAsia="Times New Roman" w:hAnsi="Times New Roman" w:cs="Times New Roman"/>
-          <w:sz w:val="24"/>
-          <w:szCs w:val="24"/>
-          <w:lang w:eastAsia="en-PH"/>
-        </w:rPr>
-        <w:t xml:space="preserve"> from the Plantilla, which means that if the employee is promoted or reassigned in Plantilla the Service Record of that employee is to be updated as well. The release of NOSA or NOSI is another factor of updating the Service Record. Updating forms of DILG-CAR will be difficult because of the probability that a change in the Plantilla may affect the information with regards to the forms that is connected to another form making the whole</w:t>
-      </w:r>
-      <w:r>
-        <w:rPr>
-          <w:rFonts w:ascii="Times New Roman" w:eastAsia="Times New Roman" w:hAnsi="Times New Roman" w:cs="Times New Roman"/>
-          <w:sz w:val="24"/>
-          <w:szCs w:val="24"/>
-          <w:lang w:eastAsia="en-PH"/>
-        </w:rPr>
-        <w:t xml:space="preserve"> process complicated. NOSA is </w:t>
-      </w:r>
-      <w:r>
-        <w:rPr>
-          <w:rFonts w:ascii="Times New Roman" w:eastAsia="Times New Roman" w:hAnsi="Times New Roman" w:cs="Times New Roman"/>
-          <w:sz w:val="24"/>
-          <w:szCs w:val="24"/>
-          <w:lang w:eastAsia="en-PH"/>
-        </w:rPr>
-        <w:t>Notice of</w:t>
-      </w:r>
-      <w:r>
-        <w:rPr>
-          <w:rFonts w:ascii="Times New Roman" w:eastAsia="Times New Roman" w:hAnsi="Times New Roman" w:cs="Times New Roman"/>
-          <w:sz w:val="24"/>
-          <w:szCs w:val="24"/>
-          <w:lang w:eastAsia="en-PH"/>
-        </w:rPr>
-        <w:t xml:space="preserve"> Salary Adjustment and NOSI is</w:t>
-      </w:r>
-      <w:r>
-        <w:rPr>
-          <w:rFonts w:ascii="Times New Roman" w:eastAsia="Times New Roman" w:hAnsi="Times New Roman" w:cs="Times New Roman"/>
-          <w:sz w:val="24"/>
-          <w:szCs w:val="24"/>
-          <w:lang w:eastAsia="en-PH"/>
-        </w:rPr>
-        <w:t xml:space="preserve"> Notice of Step Increment. The two (2) forms will serve as a proof of adjustment or increase on the salar</w:t>
-      </w:r>
-      <w:r>
-        <w:rPr>
-          <w:rFonts w:ascii="Times New Roman" w:eastAsia="Times New Roman" w:hAnsi="Times New Roman" w:cs="Times New Roman"/>
-          <w:sz w:val="24"/>
-          <w:szCs w:val="24"/>
-          <w:lang w:eastAsia="en-PH"/>
-        </w:rPr>
-        <w:t>y of every employee of DILG-CAR.</w:t>
-      </w:r>
-      <w:r>
-        <w:rPr>
-          <w:rFonts w:ascii="Times New Roman" w:eastAsia="Times New Roman" w:hAnsi="Times New Roman" w:cs="Times New Roman"/>
-          <w:sz w:val="24"/>
-          <w:szCs w:val="24"/>
-          <w:lang w:eastAsia="en-PH"/>
-        </w:rPr>
-        <w:t xml:space="preserve"> While NOSA is released by the government to inform every employee regarding their salary adjustment, it will only happen once the National Budget Circular of the DBM order for salary adjustment. The NOSA is given by DBM to the HR Admin Officer and will be given to each employee. NOSI </w:t>
-      </w:r>
-      <w:r>
-        <w:rPr>
-          <w:rFonts w:ascii="Times New Roman" w:eastAsia="Times New Roman" w:hAnsi="Times New Roman" w:cs="Times New Roman"/>
-          <w:sz w:val="24"/>
-          <w:szCs w:val="24"/>
-          <w:lang w:eastAsia="en-PH"/>
-        </w:rPr>
-        <w:t xml:space="preserve">will be given when an </w:t>
-      </w:r>
-      <w:r>
-        <w:rPr>
-          <w:rFonts w:ascii="Times New Roman" w:eastAsia="Times New Roman" w:hAnsi="Times New Roman" w:cs="Times New Roman"/>
-          <w:sz w:val="24"/>
-          <w:szCs w:val="24"/>
-          <w:lang w:eastAsia="en-PH"/>
-        </w:rPr>
-        <w:t xml:space="preserve">employee is qualified for a promotion </w:t>
-      </w:r>
-      <w:r>
-        <w:rPr>
-          <w:rFonts w:ascii="Times New Roman" w:eastAsia="Times New Roman" w:hAnsi="Times New Roman" w:cs="Times New Roman"/>
-          <w:sz w:val="24"/>
-          <w:szCs w:val="24"/>
-          <w:lang w:eastAsia="en-PH"/>
-        </w:rPr>
-        <w:t xml:space="preserve">or </w:t>
-      </w:r>
-      <w:r>
-        <w:rPr>
-          <w:rFonts w:ascii="Times New Roman" w:eastAsia="Times New Roman" w:hAnsi="Times New Roman" w:cs="Times New Roman"/>
-          <w:sz w:val="24"/>
-          <w:szCs w:val="24"/>
-          <w:lang w:eastAsia="en-PH"/>
-        </w:rPr>
-        <w:t xml:space="preserve">an employee completed a three (3) years of working service on the same position. Salary Grade is </w:t>
+        <w:t xml:space="preserve">position. Salary Grade is </w:t>
       </w:r>
       <w:r>
         <w:rPr>
@@ -11882,7 +11904,6 @@
         <w:textAlignment w:val="baseline"/>
       </w:pPr>
       <w:r>
-        <w:lastRenderedPageBreak/>
         <w:t>Figure 6</w:t>
       </w:r>
     </w:p>
@@ -12083,7 +12104,7 @@
               </wp:anchor>
             </w:drawing>
           </mc:Choice>
-          <mc:Fallback xmlns:w16se="http://schemas.microsoft.com/office/word/2015/wordml/symex" xmlns:w16cid="http://schemas.microsoft.com/office/word/2016/wordml/cid" xmlns:w15="http://schemas.microsoft.com/office/word/2012/wordml" xmlns:am3d="http://schemas.microsoft.com/office/drawing/2017/model3d" xmlns:aink="http://schemas.microsoft.com/office/drawing/2016/ink" xmlns:cx8="http://schemas.microsoft.com/office/drawing/2016/5/14/chartex" xmlns:cx7="http://schemas.microsoft.com/office/drawing/2016/5/13/chartex" xmlns:cx6="http://schemas.microsoft.com/office/drawing/2016/5/12/chartex" xmlns:cx5="http://schemas.microsoft.com/office/drawing/2016/5/11/chartex" xmlns:cx4="http://schemas.microsoft.com/office/drawing/2016/5/10/chartex" xmlns:cx3="http://schemas.microsoft.com/office/drawing/2016/5/9/chartex" xmlns:cx2="http://schemas.microsoft.com/office/drawing/2015/10/21/chartex" xmlns:cx1="http://schemas.microsoft.com/office/drawing/2015/9/8/chartex" xmlns:cx="http://schemas.microsoft.com/office/drawing/2014/chartex">
+          <mc:Fallback xmlns:cx="http://schemas.microsoft.com/office/drawing/2014/chartex" xmlns:cx1="http://schemas.microsoft.com/office/drawing/2015/9/8/chartex" xmlns:cx2="http://schemas.microsoft.com/office/drawing/2015/10/21/chartex" xmlns:cx3="http://schemas.microsoft.com/office/drawing/2016/5/9/chartex" xmlns:cx4="http://schemas.microsoft.com/office/drawing/2016/5/10/chartex" xmlns:cx5="http://schemas.microsoft.com/office/drawing/2016/5/11/chartex" xmlns:cx6="http://schemas.microsoft.com/office/drawing/2016/5/12/chartex" xmlns:cx7="http://schemas.microsoft.com/office/drawing/2016/5/13/chartex" xmlns:cx8="http://schemas.microsoft.com/office/drawing/2016/5/14/chartex" xmlns:aink="http://schemas.microsoft.com/office/drawing/2016/ink" xmlns:am3d="http://schemas.microsoft.com/office/drawing/2017/model3d" xmlns:w15="http://schemas.microsoft.com/office/word/2012/wordml" xmlns:w16cid="http://schemas.microsoft.com/office/word/2016/wordml/cid" xmlns:w16se="http://schemas.microsoft.com/office/word/2015/wordml/symex">
             <w:pict>
               <v:shape w14:anchorId="51ED8722" id="Straight Arrow Connector 16" o:spid="_x0000_s1026" type="#_x0000_t32" style="position:absolute;margin-left:225pt;margin-top:.7pt;width:0;height:60.9pt;z-index:251752448;visibility:visible;mso-wrap-style:square;mso-wrap-distance-left:9pt;mso-wrap-distance-top:0;mso-wrap-distance-right:9pt;mso-wrap-distance-bottom:0;mso-position-horizontal:absolute;mso-position-horizontal-relative:text;mso-position-vertical:absolute;mso-position-vertical-relative:text" o:gfxdata="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" strokecolor="black [3200]" strokeweight="1pt">
                 <v:stroke endarrow="block" joinstyle="miter"/>
@@ -12278,7 +12299,7 @@
               </wp:anchor>
             </w:drawing>
           </mc:Choice>
-          <mc:Fallback xmlns:w16se="http://schemas.microsoft.com/office/word/2015/wordml/symex" xmlns:w16cid="http://schemas.microsoft.com/office/word/2016/wordml/cid" xmlns:w15="http://schemas.microsoft.com/office/word/2012/wordml" xmlns:am3d="http://schemas.microsoft.com/office/drawing/2017/model3d" xmlns:aink="http://schemas.microsoft.com/office/drawing/2016/ink" xmlns:cx8="http://schemas.microsoft.com/office/drawing/2016/5/14/chartex" xmlns:cx7="http://schemas.microsoft.com/office/drawing/2016/5/13/chartex" xmlns:cx6="http://schemas.microsoft.com/office/drawing/2016/5/12/chartex" xmlns:cx5="http://schemas.microsoft.com/office/drawing/2016/5/11/chartex" xmlns:cx4="http://schemas.microsoft.com/office/drawing/2016/5/10/chartex" xmlns:cx3="http://schemas.microsoft.com/office/drawing/2016/5/9/chartex" xmlns:cx2="http://schemas.microsoft.com/office/drawing/2015/10/21/chartex" xmlns:cx1="http://schemas.microsoft.com/office/drawing/2015/9/8/chartex" xmlns:cx="http://schemas.microsoft.com/office/drawing/2014/chartex">
+          <mc:Fallback xmlns:cx="http://schemas.microsoft.com/office/drawing/2014/chartex" xmlns:cx1="http://schemas.microsoft.com/office/drawing/2015/9/8/chartex" xmlns:cx2="http://schemas.microsoft.com/office/drawing/2015/10/21/chartex" xmlns:cx3="http://schemas.microsoft.com/office/drawing/2016/5/9/chartex" xmlns:cx4="http://schemas.microsoft.com/office/drawing/2016/5/10/chartex" xmlns:cx5="http://schemas.microsoft.com/office/drawing/2016/5/11/chartex" xmlns:cx6="http://schemas.microsoft.com/office/drawing/2016/5/12/chartex" xmlns:cx7="http://schemas.microsoft.com/office/drawing/2016/5/13/chartex" xmlns:cx8="http://schemas.microsoft.com/office/drawing/2016/5/14/chartex" xmlns:aink="http://schemas.microsoft.com/office/drawing/2016/ink" xmlns:am3d="http://schemas.microsoft.com/office/drawing/2017/model3d" xmlns:w15="http://schemas.microsoft.com/office/word/2012/wordml" xmlns:w16cid="http://schemas.microsoft.com/office/word/2016/wordml/cid" xmlns:w16se="http://schemas.microsoft.com/office/word/2015/wordml/symex">
             <w:pict>
               <v:shape w14:anchorId="16FE0E8F" id="Straight Arrow Connector 22" o:spid="_x0000_s1026" type="#_x0000_t32" style="position:absolute;margin-left:224.65pt;margin-top:21.9pt;width:0;height:73.3pt;z-index:251753472;visibility:visible;mso-wrap-style:square;mso-wrap-distance-left:9pt;mso-wrap-distance-top:0;mso-wrap-distance-right:9pt;mso-wrap-distance-bottom:0;mso-position-horizontal:absolute;mso-position-horizontal-relative:text;mso-position-vertical:absolute;mso-position-vertical-relative:text" o:gfxdata="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" strokecolor="black [3200]" strokeweight="1pt">
                 <v:stroke endarrow="block" joinstyle="miter"/>
@@ -12504,7 +12525,7 @@
               </wp:anchor>
             </w:drawing>
           </mc:Choice>
-          <mc:Fallback xmlns:w16se="http://schemas.microsoft.com/office/word/2015/wordml/symex" xmlns:w16cid="http://schemas.microsoft.com/office/word/2016/wordml/cid" xmlns:w15="http://schemas.microsoft.com/office/word/2012/wordml" xmlns:am3d="http://schemas.microsoft.com/office/drawing/2017/model3d" xmlns:aink="http://schemas.microsoft.com/office/drawing/2016/ink" xmlns:cx8="http://schemas.microsoft.com/office/drawing/2016/5/14/chartex" xmlns:cx7="http://schemas.microsoft.com/office/drawing/2016/5/13/chartex" xmlns:cx6="http://schemas.microsoft.com/office/drawing/2016/5/12/chartex" xmlns:cx5="http://schemas.microsoft.com/office/drawing/2016/5/11/chartex" xmlns:cx4="http://schemas.microsoft.com/office/drawing/2016/5/10/chartex" xmlns:cx3="http://schemas.microsoft.com/office/drawing/2016/5/9/chartex" xmlns:cx2="http://schemas.microsoft.com/office/drawing/2015/10/21/chartex" xmlns:cx1="http://schemas.microsoft.com/office/drawing/2015/9/8/chartex" xmlns:cx="http://schemas.microsoft.com/office/drawing/2014/chartex">
+          <mc:Fallback xmlns:cx="http://schemas.microsoft.com/office/drawing/2014/chartex" xmlns:cx1="http://schemas.microsoft.com/office/drawing/2015/9/8/chartex" xmlns:cx2="http://schemas.microsoft.com/office/drawing/2015/10/21/chartex" xmlns:cx3="http://schemas.microsoft.com/office/drawing/2016/5/9/chartex" xmlns:cx4="http://schemas.microsoft.com/office/drawing/2016/5/10/chartex" xmlns:cx5="http://schemas.microsoft.com/office/drawing/2016/5/11/chartex" xmlns:cx6="http://schemas.microsoft.com/office/drawing/2016/5/12/chartex" xmlns:cx7="http://schemas.microsoft.com/office/drawing/2016/5/13/chartex" xmlns:cx8="http://schemas.microsoft.com/office/drawing/2016/5/14/chartex" xmlns:aink="http://schemas.microsoft.com/office/drawing/2016/ink" xmlns:am3d="http://schemas.microsoft.com/office/drawing/2017/model3d" xmlns:w15="http://schemas.microsoft.com/office/word/2012/wordml" xmlns:w16cid="http://schemas.microsoft.com/office/word/2016/wordml/cid" xmlns:w16se="http://schemas.microsoft.com/office/word/2015/wordml/symex">
             <w:pict>
               <v:shape w14:anchorId="6B50A69E" id="Straight Arrow Connector 24" o:spid="_x0000_s1026" type="#_x0000_t32" style="position:absolute;margin-left:224.65pt;margin-top:15.75pt;width:0;height:43.25pt;z-index:251754496;visibility:visible;mso-wrap-style:square;mso-wrap-distance-left:9pt;mso-wrap-distance-top:0;mso-wrap-distance-right:9pt;mso-wrap-distance-bottom:0;mso-position-horizontal:absolute;mso-position-horizontal-relative:text;mso-position-vertical:absolute;mso-position-vertical-relative:text" o:gfxdata="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" strokecolor="black [3200]" strokeweight="1pt">
                 <v:stroke endarrow="block" joinstyle="miter"/>
@@ -12857,7 +12878,7 @@
               </wp:anchor>
             </w:drawing>
           </mc:Choice>
-          <mc:Fallback xmlns:w16se="http://schemas.microsoft.com/office/word/2015/wordml/symex" xmlns:w16cid="http://schemas.microsoft.com/office/word/2016/wordml/cid" xmlns:w15="http://schemas.microsoft.com/office/word/2012/wordml" xmlns:am3d="http://schemas.microsoft.com/office/drawing/2017/model3d" xmlns:aink="http://schemas.microsoft.com/office/drawing/2016/ink" xmlns:cx8="http://schemas.microsoft.com/office/drawing/2016/5/14/chartex" xmlns:cx7="http://schemas.microsoft.com/office/drawing/2016/5/13/chartex" xmlns:cx6="http://schemas.microsoft.com/office/drawing/2016/5/12/chartex" xmlns:cx5="http://schemas.microsoft.com/office/drawing/2016/5/11/chartex" xmlns:cx4="http://schemas.microsoft.com/office/drawing/2016/5/10/chartex" xmlns:cx3="http://schemas.microsoft.com/office/drawing/2016/5/9/chartex" xmlns:cx2="http://schemas.microsoft.com/office/drawing/2015/10/21/chartex" xmlns:cx1="http://schemas.microsoft.com/office/drawing/2015/9/8/chartex" xmlns:cx="http://schemas.microsoft.com/office/drawing/2014/chartex">
+          <mc:Fallback xmlns:cx="http://schemas.microsoft.com/office/drawing/2014/chartex" xmlns:cx1="http://schemas.microsoft.com/office/drawing/2015/9/8/chartex" xmlns:cx2="http://schemas.microsoft.com/office/drawing/2015/10/21/chartex" xmlns:cx3="http://schemas.microsoft.com/office/drawing/2016/5/9/chartex" xmlns:cx4="http://schemas.microsoft.com/office/drawing/2016/5/10/chartex" xmlns:cx5="http://schemas.microsoft.com/office/drawing/2016/5/11/chartex" xmlns:cx6="http://schemas.microsoft.com/office/drawing/2016/5/12/chartex" xmlns:cx7="http://schemas.microsoft.com/office/drawing/2016/5/13/chartex" xmlns:cx8="http://schemas.microsoft.com/office/drawing/2016/5/14/chartex" xmlns:aink="http://schemas.microsoft.com/office/drawing/2016/ink" xmlns:am3d="http://schemas.microsoft.com/office/drawing/2017/model3d" xmlns:w15="http://schemas.microsoft.com/office/word/2012/wordml" xmlns:w16cid="http://schemas.microsoft.com/office/word/2016/wordml/cid" xmlns:w16se="http://schemas.microsoft.com/office/word/2015/wordml/symex">
             <w:pict>
               <v:shape w14:anchorId="468EE833" id="Straight Arrow Connector 59" o:spid="_x0000_s1026" type="#_x0000_t32" style="position:absolute;margin-left:359.8pt;margin-top:20.45pt;width:0;height:88.7pt;z-index:251758592;visibility:visible;mso-wrap-style:square;mso-wrap-distance-left:9pt;mso-wrap-distance-top:0;mso-wrap-distance-right:9pt;mso-wrap-distance-bottom:0;mso-position-horizontal:absolute;mso-position-horizontal-relative:text;mso-position-vertical:absolute;mso-position-vertical-relative:text" o:gfxdata="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" strokecolor="black [3200]" strokeweight="1pt">
                 <v:stroke endarrow="block" joinstyle="miter"/>
@@ -12921,7 +12942,7 @@
               </wp:anchor>
             </w:drawing>
           </mc:Choice>
-          <mc:Fallback xmlns:w16se="http://schemas.microsoft.com/office/word/2015/wordml/symex" xmlns:w16cid="http://schemas.microsoft.com/office/word/2016/wordml/cid" xmlns:w15="http://schemas.microsoft.com/office/word/2012/wordml" xmlns:am3d="http://schemas.microsoft.com/office/drawing/2017/model3d" xmlns:aink="http://schemas.microsoft.com/office/drawing/2016/ink" xmlns:cx8="http://schemas.microsoft.com/office/drawing/2016/5/14/chartex" xmlns:cx7="http://schemas.microsoft.com/office/drawing/2016/5/13/chartex" xmlns:cx6="http://schemas.microsoft.com/office/drawing/2016/5/12/chartex" xmlns:cx5="http://schemas.microsoft.com/office/drawing/2016/5/11/chartex" xmlns:cx4="http://schemas.microsoft.com/office/drawing/2016/5/10/chartex" xmlns:cx3="http://schemas.microsoft.com/office/drawing/2016/5/9/chartex" xmlns:cx2="http://schemas.microsoft.com/office/drawing/2015/10/21/chartex" xmlns:cx1="http://schemas.microsoft.com/office/drawing/2015/9/8/chartex" xmlns:cx="http://schemas.microsoft.com/office/drawing/2014/chartex">
+          <mc:Fallback xmlns:cx="http://schemas.microsoft.com/office/drawing/2014/chartex" xmlns:cx1="http://schemas.microsoft.com/office/drawing/2015/9/8/chartex" xmlns:cx2="http://schemas.microsoft.com/office/drawing/2015/10/21/chartex" xmlns:cx3="http://schemas.microsoft.com/office/drawing/2016/5/9/chartex" xmlns:cx4="http://schemas.microsoft.com/office/drawing/2016/5/10/chartex" xmlns:cx5="http://schemas.microsoft.com/office/drawing/2016/5/11/chartex" xmlns:cx6="http://schemas.microsoft.com/office/drawing/2016/5/12/chartex" xmlns:cx7="http://schemas.microsoft.com/office/drawing/2016/5/13/chartex" xmlns:cx8="http://schemas.microsoft.com/office/drawing/2016/5/14/chartex" xmlns:aink="http://schemas.microsoft.com/office/drawing/2016/ink" xmlns:am3d="http://schemas.microsoft.com/office/drawing/2017/model3d" xmlns:w15="http://schemas.microsoft.com/office/word/2012/wordml" xmlns:w16cid="http://schemas.microsoft.com/office/word/2016/wordml/cid" xmlns:w16se="http://schemas.microsoft.com/office/word/2015/wordml/symex">
             <w:pict>
               <v:line w14:anchorId="73099331" id="Straight Connector 52" o:spid="_x0000_s1026" style="position:absolute;z-index:251757568;visibility:visible;mso-wrap-style:square;mso-wrap-distance-left:9pt;mso-wrap-distance-top:0;mso-wrap-distance-right:9pt;mso-wrap-distance-bottom:0;mso-position-horizontal:absolute;mso-position-horizontal-relative:text;mso-position-vertical:absolute;mso-position-vertical-relative:text" from="279pt,20.45pt" to="5in,20.45pt" o:gfxdata="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" strokecolor="black [3200]" strokeweight="1pt">
                 <v:stroke joinstyle="miter"/>
@@ -12988,7 +13009,7 @@
               </wp:anchor>
             </w:drawing>
           </mc:Choice>
-          <mc:Fallback xmlns:w16se="http://schemas.microsoft.com/office/word/2015/wordml/symex" xmlns:w16cid="http://schemas.microsoft.com/office/word/2016/wordml/cid" xmlns:w15="http://schemas.microsoft.com/office/word/2012/wordml" xmlns:am3d="http://schemas.microsoft.com/office/drawing/2017/model3d" xmlns:aink="http://schemas.microsoft.com/office/drawing/2016/ink" xmlns:cx8="http://schemas.microsoft.com/office/drawing/2016/5/14/chartex" xmlns:cx7="http://schemas.microsoft.com/office/drawing/2016/5/13/chartex" xmlns:cx6="http://schemas.microsoft.com/office/drawing/2016/5/12/chartex" xmlns:cx5="http://schemas.microsoft.com/office/drawing/2016/5/11/chartex" xmlns:cx4="http://schemas.microsoft.com/office/drawing/2016/5/10/chartex" xmlns:cx3="http://schemas.microsoft.com/office/drawing/2016/5/9/chartex" xmlns:cx2="http://schemas.microsoft.com/office/drawing/2015/10/21/chartex" xmlns:cx1="http://schemas.microsoft.com/office/drawing/2015/9/8/chartex" xmlns:cx="http://schemas.microsoft.com/office/drawing/2014/chartex">
+          <mc:Fallback xmlns:cx="http://schemas.microsoft.com/office/drawing/2014/chartex" xmlns:cx1="http://schemas.microsoft.com/office/drawing/2015/9/8/chartex" xmlns:cx2="http://schemas.microsoft.com/office/drawing/2015/10/21/chartex" xmlns:cx3="http://schemas.microsoft.com/office/drawing/2016/5/9/chartex" xmlns:cx4="http://schemas.microsoft.com/office/drawing/2016/5/10/chartex" xmlns:cx5="http://schemas.microsoft.com/office/drawing/2016/5/11/chartex" xmlns:cx6="http://schemas.microsoft.com/office/drawing/2016/5/12/chartex" xmlns:cx7="http://schemas.microsoft.com/office/drawing/2016/5/13/chartex" xmlns:cx8="http://schemas.microsoft.com/office/drawing/2016/5/14/chartex" xmlns:aink="http://schemas.microsoft.com/office/drawing/2016/ink" xmlns:am3d="http://schemas.microsoft.com/office/drawing/2017/model3d" xmlns:w15="http://schemas.microsoft.com/office/word/2012/wordml" xmlns:w16cid="http://schemas.microsoft.com/office/word/2016/wordml/cid" xmlns:w16se="http://schemas.microsoft.com/office/word/2015/wordml/symex">
             <w:pict>
               <v:shape w14:anchorId="4141F63A" id="Straight Arrow Connector 42" o:spid="_x0000_s1026" type="#_x0000_t32" style="position:absolute;margin-left:89.85pt;margin-top:20.45pt;width:0;height:88.7pt;z-index:251756544;visibility:visible;mso-wrap-style:square;mso-wrap-distance-left:9pt;mso-wrap-distance-top:0;mso-wrap-distance-right:9pt;mso-wrap-distance-bottom:0;mso-position-horizontal:absolute;mso-position-horizontal-relative:text;mso-position-vertical:absolute;mso-position-vertical-relative:text" o:gfxdata="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" strokecolor="black [3200]" strokeweight="1pt">
                 <v:stroke endarrow="block" joinstyle="miter"/>
@@ -13052,7 +13073,7 @@
               </wp:anchor>
             </w:drawing>
           </mc:Choice>
-          <mc:Fallback xmlns:w16se="http://schemas.microsoft.com/office/word/2015/wordml/symex" xmlns:w16cid="http://schemas.microsoft.com/office/word/2016/wordml/cid" xmlns:w15="http://schemas.microsoft.com/office/word/2012/wordml" xmlns:am3d="http://schemas.microsoft.com/office/drawing/2017/model3d" xmlns:aink="http://schemas.microsoft.com/office/drawing/2016/ink" xmlns:cx8="http://schemas.microsoft.com/office/drawing/2016/5/14/chartex" xmlns:cx7="http://schemas.microsoft.com/office/drawing/2016/5/13/chartex" xmlns:cx6="http://schemas.microsoft.com/office/drawing/2016/5/12/chartex" xmlns:cx5="http://schemas.microsoft.com/office/drawing/2016/5/11/chartex" xmlns:cx4="http://schemas.microsoft.com/office/drawing/2016/5/10/chartex" xmlns:cx3="http://schemas.microsoft.com/office/drawing/2016/5/9/chartex" xmlns:cx2="http://schemas.microsoft.com/office/drawing/2015/10/21/chartex" xmlns:cx1="http://schemas.microsoft.com/office/drawing/2015/9/8/chartex" xmlns:cx="http://schemas.microsoft.com/office/drawing/2014/chartex">
+          <mc:Fallback xmlns:cx="http://schemas.microsoft.com/office/drawing/2014/chartex" xmlns:cx1="http://schemas.microsoft.com/office/drawing/2015/9/8/chartex" xmlns:cx2="http://schemas.microsoft.com/office/drawing/2015/10/21/chartex" xmlns:cx3="http://schemas.microsoft.com/office/drawing/2016/5/9/chartex" xmlns:cx4="http://schemas.microsoft.com/office/drawing/2016/5/10/chartex" xmlns:cx5="http://schemas.microsoft.com/office/drawing/2016/5/11/chartex" xmlns:cx6="http://schemas.microsoft.com/office/drawing/2016/5/12/chartex" xmlns:cx7="http://schemas.microsoft.com/office/drawing/2016/5/13/chartex" xmlns:cx8="http://schemas.microsoft.com/office/drawing/2016/5/14/chartex" xmlns:aink="http://schemas.microsoft.com/office/drawing/2016/ink" xmlns:am3d="http://schemas.microsoft.com/office/drawing/2017/model3d" xmlns:w15="http://schemas.microsoft.com/office/word/2012/wordml" xmlns:w16cid="http://schemas.microsoft.com/office/word/2016/wordml/cid" xmlns:w16se="http://schemas.microsoft.com/office/word/2015/wordml/symex">
             <w:pict>
               <v:line w14:anchorId="6AEBA4CE" id="Straight Connector 41" o:spid="_x0000_s1026" style="position:absolute;flip:x;z-index:251755520;visibility:visible;mso-wrap-style:square;mso-wrap-distance-left:9pt;mso-wrap-distance-top:0;mso-wrap-distance-right:9pt;mso-wrap-distance-bottom:0;mso-position-horizontal:absolute;mso-position-horizontal-relative:text;mso-position-vertical:absolute;mso-position-vertical-relative:text" from="90pt,20.25pt" to="161.3pt,20.25pt" o:gfxdata="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" strokecolor="black [3200]" strokeweight="1pt">
                 <v:stroke joinstyle="miter"/>
@@ -13128,7 +13149,7 @@
               </wp:anchor>
             </w:drawing>
           </mc:Choice>
-          <mc:Fallback xmlns:w16se="http://schemas.microsoft.com/office/word/2015/wordml/symex" xmlns:w16cid="http://schemas.microsoft.com/office/word/2016/wordml/cid" xmlns:w15="http://schemas.microsoft.com/office/word/2012/wordml" xmlns:am3d="http://schemas.microsoft.com/office/drawing/2017/model3d" xmlns:aink="http://schemas.microsoft.com/office/drawing/2016/ink" xmlns:cx8="http://schemas.microsoft.com/office/drawing/2016/5/14/chartex" xmlns:cx7="http://schemas.microsoft.com/office/drawing/2016/5/13/chartex" xmlns:cx6="http://schemas.microsoft.com/office/drawing/2016/5/12/chartex" xmlns:cx5="http://schemas.microsoft.com/office/drawing/2016/5/11/chartex" xmlns:cx4="http://schemas.microsoft.com/office/drawing/2016/5/10/chartex" xmlns:cx3="http://schemas.microsoft.com/office/drawing/2016/5/9/chartex" xmlns:cx2="http://schemas.microsoft.com/office/drawing/2015/10/21/chartex" xmlns:cx1="http://schemas.microsoft.com/office/drawing/2015/9/8/chartex" xmlns:cx="http://schemas.microsoft.com/office/drawing/2014/chartex">
+          <mc:Fallback xmlns:cx="http://schemas.microsoft.com/office/drawing/2014/chartex" xmlns:cx1="http://schemas.microsoft.com/office/drawing/2015/9/8/chartex" xmlns:cx2="http://schemas.microsoft.com/office/drawing/2015/10/21/chartex" xmlns:cx3="http://schemas.microsoft.com/office/drawing/2016/5/9/chartex" xmlns:cx4="http://schemas.microsoft.com/office/drawing/2016/5/10/chartex" xmlns:cx5="http://schemas.microsoft.com/office/drawing/2016/5/11/chartex" xmlns:cx6="http://schemas.microsoft.com/office/drawing/2016/5/12/chartex" xmlns:cx7="http://schemas.microsoft.com/office/drawing/2016/5/13/chartex" xmlns:cx8="http://schemas.microsoft.com/office/drawing/2016/5/14/chartex" xmlns:aink="http://schemas.microsoft.com/office/drawing/2016/ink" xmlns:am3d="http://schemas.microsoft.com/office/drawing/2017/model3d" xmlns:w15="http://schemas.microsoft.com/office/word/2012/wordml" xmlns:w16cid="http://schemas.microsoft.com/office/word/2016/wordml/cid" xmlns:w16se="http://schemas.microsoft.com/office/word/2015/wordml/symex">
             <w:pict>
               <v:shape w14:anchorId="1A5E2793" id="Straight Arrow Connector 67" o:spid="_x0000_s1026" type="#_x0000_t32" style="position:absolute;margin-left:269.6pt;margin-top:150.9pt;width:89.8pt;height:0;flip:x;z-index:251762688;visibility:visible;mso-wrap-style:square;mso-wrap-distance-left:9pt;mso-wrap-distance-top:0;mso-wrap-distance-right:9pt;mso-wrap-distance-bottom:0;mso-position-horizontal:absolute;mso-position-horizontal-relative:text;mso-position-vertical:absolute;mso-position-vertical-relative:text" o:gfxdata="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" strokecolor="black [3200]" strokeweight="1pt">
                 <v:stroke endarrow="block" joinstyle="miter"/>
@@ -13192,7 +13213,7 @@
               </wp:anchor>
             </w:drawing>
           </mc:Choice>
-          <mc:Fallback xmlns:w16se="http://schemas.microsoft.com/office/word/2015/wordml/symex" xmlns:w16cid="http://schemas.microsoft.com/office/word/2016/wordml/cid" xmlns:w15="http://schemas.microsoft.com/office/word/2012/wordml" xmlns:am3d="http://schemas.microsoft.com/office/drawing/2017/model3d" xmlns:aink="http://schemas.microsoft.com/office/drawing/2016/ink" xmlns:cx8="http://schemas.microsoft.com/office/drawing/2016/5/14/chartex" xmlns:cx7="http://schemas.microsoft.com/office/drawing/2016/5/13/chartex" xmlns:cx6="http://schemas.microsoft.com/office/drawing/2016/5/12/chartex" xmlns:cx5="http://schemas.microsoft.com/office/drawing/2016/5/11/chartex" xmlns:cx4="http://schemas.microsoft.com/office/drawing/2016/5/10/chartex" xmlns:cx3="http://schemas.microsoft.com/office/drawing/2016/5/9/chartex" xmlns:cx2="http://schemas.microsoft.com/office/drawing/2015/10/21/chartex" xmlns:cx1="http://schemas.microsoft.com/office/drawing/2015/9/8/chartex" xmlns:cx="http://schemas.microsoft.com/office/drawing/2014/chartex">
+          <mc:Fallback xmlns:cx="http://schemas.microsoft.com/office/drawing/2014/chartex" xmlns:cx1="http://schemas.microsoft.com/office/drawing/2015/9/8/chartex" xmlns:cx2="http://schemas.microsoft.com/office/drawing/2015/10/21/chartex" xmlns:cx3="http://schemas.microsoft.com/office/drawing/2016/5/9/chartex" xmlns:cx4="http://schemas.microsoft.com/office/drawing/2016/5/10/chartex" xmlns:cx5="http://schemas.microsoft.com/office/drawing/2016/5/11/chartex" xmlns:cx6="http://schemas.microsoft.com/office/drawing/2016/5/12/chartex" xmlns:cx7="http://schemas.microsoft.com/office/drawing/2016/5/13/chartex" xmlns:cx8="http://schemas.microsoft.com/office/drawing/2016/5/14/chartex" xmlns:aink="http://schemas.microsoft.com/office/drawing/2016/ink" xmlns:am3d="http://schemas.microsoft.com/office/drawing/2017/model3d" xmlns:w15="http://schemas.microsoft.com/office/word/2012/wordml" xmlns:w16cid="http://schemas.microsoft.com/office/word/2016/wordml/cid" xmlns:w16se="http://schemas.microsoft.com/office/word/2015/wordml/symex">
             <w:pict>
               <v:line w14:anchorId="395DAE5D" id="Straight Connector 66" o:spid="_x0000_s1026" style="position:absolute;z-index:251761664;visibility:visible;mso-wrap-style:square;mso-wrap-distance-left:9pt;mso-wrap-distance-top:0;mso-wrap-distance-right:9pt;mso-wrap-distance-bottom:0;mso-position-horizontal:absolute;mso-position-horizontal-relative:text;mso-position-vertical:absolute;mso-position-vertical-relative:text" from="359.8pt,96.4pt" to="359.8pt,150.9pt" o:gfxdata="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" strokecolor="black [3200]" strokeweight="1pt">
                 <v:stroke joinstyle="miter"/>
@@ -13259,7 +13280,7 @@
               </wp:anchor>
             </w:drawing>
           </mc:Choice>
-          <mc:Fallback xmlns:w16se="http://schemas.microsoft.com/office/word/2015/wordml/symex" xmlns:w16cid="http://schemas.microsoft.com/office/word/2016/wordml/cid" xmlns:w15="http://schemas.microsoft.com/office/word/2012/wordml" xmlns:am3d="http://schemas.microsoft.com/office/drawing/2017/model3d" xmlns:aink="http://schemas.microsoft.com/office/drawing/2016/ink" xmlns:cx8="http://schemas.microsoft.com/office/drawing/2016/5/14/chartex" xmlns:cx7="http://schemas.microsoft.com/office/drawing/2016/5/13/chartex" xmlns:cx6="http://schemas.microsoft.com/office/drawing/2016/5/12/chartex" xmlns:cx5="http://schemas.microsoft.com/office/drawing/2016/5/11/chartex" xmlns:cx4="http://schemas.microsoft.com/office/drawing/2016/5/10/chartex" xmlns:cx3="http://schemas.microsoft.com/office/drawing/2016/5/9/chartex" xmlns:cx2="http://schemas.microsoft.com/office/drawing/2015/10/21/chartex" xmlns:cx1="http://schemas.microsoft.com/office/drawing/2015/9/8/chartex" xmlns:cx="http://schemas.microsoft.com/office/drawing/2014/chartex">
+          <mc:Fallback xmlns:cx="http://schemas.microsoft.com/office/drawing/2014/chartex" xmlns:cx1="http://schemas.microsoft.com/office/drawing/2015/9/8/chartex" xmlns:cx2="http://schemas.microsoft.com/office/drawing/2015/10/21/chartex" xmlns:cx3="http://schemas.microsoft.com/office/drawing/2016/5/9/chartex" xmlns:cx4="http://schemas.microsoft.com/office/drawing/2016/5/10/chartex" xmlns:cx5="http://schemas.microsoft.com/office/drawing/2016/5/11/chartex" xmlns:cx6="http://schemas.microsoft.com/office/drawing/2016/5/12/chartex" xmlns:cx7="http://schemas.microsoft.com/office/drawing/2016/5/13/chartex" xmlns:cx8="http://schemas.microsoft.com/office/drawing/2016/5/14/chartex" xmlns:aink="http://schemas.microsoft.com/office/drawing/2016/ink" xmlns:am3d="http://schemas.microsoft.com/office/drawing/2017/model3d" xmlns:w15="http://schemas.microsoft.com/office/word/2012/wordml" xmlns:w16cid="http://schemas.microsoft.com/office/word/2016/wordml/cid" xmlns:w16se="http://schemas.microsoft.com/office/word/2015/wordml/symex">
             <w:pict>
               <v:shape w14:anchorId="6DB92328" id="Straight Arrow Connector 65" o:spid="_x0000_s1026" type="#_x0000_t32" style="position:absolute;margin-left:89.85pt;margin-top:150.9pt;width:85.25pt;height:0;z-index:251760640;visibility:visible;mso-wrap-style:square;mso-wrap-distance-left:9pt;mso-wrap-distance-top:0;mso-wrap-distance-right:9pt;mso-wrap-distance-bottom:0;mso-position-horizontal:absolute;mso-position-horizontal-relative:text;mso-position-vertical:absolute;mso-position-vertical-relative:text" o:gfxdata="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" strokecolor="black [3200]" strokeweight="1pt">
                 <v:stroke endarrow="block" joinstyle="miter"/>
@@ -13323,7 +13344,7 @@
               </wp:anchor>
             </w:drawing>
           </mc:Choice>
-          <mc:Fallback xmlns:w16se="http://schemas.microsoft.com/office/word/2015/wordml/symex" xmlns:w16cid="http://schemas.microsoft.com/office/word/2016/wordml/cid" xmlns:w15="http://schemas.microsoft.com/office/word/2012/wordml" xmlns:am3d="http://schemas.microsoft.com/office/drawing/2017/model3d" xmlns:aink="http://schemas.microsoft.com/office/drawing/2016/ink" xmlns:cx8="http://schemas.microsoft.com/office/drawing/2016/5/14/chartex" xmlns:cx7="http://schemas.microsoft.com/office/drawing/2016/5/13/chartex" xmlns:cx6="http://schemas.microsoft.com/office/drawing/2016/5/12/chartex" xmlns:cx5="http://schemas.microsoft.com/office/drawing/2016/5/11/chartex" xmlns:cx4="http://schemas.microsoft.com/office/drawing/2016/5/10/chartex" xmlns:cx3="http://schemas.microsoft.com/office/drawing/2016/5/9/chartex" xmlns:cx2="http://schemas.microsoft.com/office/drawing/2015/10/21/chartex" xmlns:cx1="http://schemas.microsoft.com/office/drawing/2015/9/8/chartex" xmlns:cx="http://schemas.microsoft.com/office/drawing/2014/chartex">
+          <mc:Fallback xmlns:cx="http://schemas.microsoft.com/office/drawing/2014/chartex" xmlns:cx1="http://schemas.microsoft.com/office/drawing/2015/9/8/chartex" xmlns:cx2="http://schemas.microsoft.com/office/drawing/2015/10/21/chartex" xmlns:cx3="http://schemas.microsoft.com/office/drawing/2016/5/9/chartex" xmlns:cx4="http://schemas.microsoft.com/office/drawing/2016/5/10/chartex" xmlns:cx5="http://schemas.microsoft.com/office/drawing/2016/5/11/chartex" xmlns:cx6="http://schemas.microsoft.com/office/drawing/2016/5/12/chartex" xmlns:cx7="http://schemas.microsoft.com/office/drawing/2016/5/13/chartex" xmlns:cx8="http://schemas.microsoft.com/office/drawing/2016/5/14/chartex" xmlns:aink="http://schemas.microsoft.com/office/drawing/2016/ink" xmlns:am3d="http://schemas.microsoft.com/office/drawing/2017/model3d" xmlns:w15="http://schemas.microsoft.com/office/word/2012/wordml" xmlns:w16cid="http://schemas.microsoft.com/office/word/2016/wordml/cid" xmlns:w16se="http://schemas.microsoft.com/office/word/2015/wordml/symex">
             <w:pict>
               <v:line w14:anchorId="5BF6153D" id="Straight Connector 61" o:spid="_x0000_s1026" style="position:absolute;z-index:251759616;visibility:visible;mso-wrap-style:square;mso-wrap-distance-left:9pt;mso-wrap-distance-top:0;mso-wrap-distance-right:9pt;mso-wrap-distance-bottom:0;mso-position-horizontal:absolute;mso-position-horizontal-relative:text;mso-position-vertical:absolute;mso-position-vertical-relative:text" from="89.85pt,96.25pt" to="89.85pt,150.75pt" o:gfxdata="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" strokecolor="black [3200]" strokeweight="1pt">
                 <v:stroke joinstyle="miter"/>
@@ -13940,13 +13961,27 @@
           <w:lang w:eastAsia="en-PH"/>
         </w:rPr>
       </w:pPr>
-      <w:r>
-        <w:rPr>
-          <w:rFonts w:ascii="Times New Roman" w:eastAsia="Times New Roman" w:hAnsi="Times New Roman" w:cs="Times New Roman"/>
-          <w:sz w:val="24"/>
-          <w:szCs w:val="24"/>
-          <w:lang w:eastAsia="en-PH"/>
-        </w:rPr>
+    </w:p>
+    <w:p>
+      <w:pPr>
+        <w:spacing w:line="360" w:lineRule="auto"/>
+        <w:ind w:left="360" w:firstLine="720"/>
+        <w:jc w:val="both"/>
+        <w:rPr>
+          <w:rFonts w:ascii="Times New Roman" w:eastAsia="Times New Roman" w:hAnsi="Times New Roman" w:cs="Times New Roman"/>
+          <w:sz w:val="24"/>
+          <w:szCs w:val="24"/>
+          <w:lang w:eastAsia="en-PH"/>
+        </w:rPr>
+      </w:pPr>
+      <w:r>
+        <w:rPr>
+          <w:rFonts w:ascii="Times New Roman" w:eastAsia="Times New Roman" w:hAnsi="Times New Roman" w:cs="Times New Roman"/>
+          <w:sz w:val="24"/>
+          <w:szCs w:val="24"/>
+          <w:lang w:eastAsia="en-PH"/>
+        </w:rPr>
+        <w:lastRenderedPageBreak/>
         <w:t xml:space="preserve">This </w:t>
       </w:r>
       <w:r>
@@ -14351,7 +14386,6 @@
           <w:rFonts w:ascii="Times New Roman" w:hAnsi="Times New Roman" w:cs="Times New Roman"/>
           <w:sz w:val="24"/>
         </w:rPr>
-        <w:lastRenderedPageBreak/>
         <w:t>Service Record – some of the data will be query from the service experience in the PDS and the update will come from the Plantilla.</w:t>
       </w:r>
     </w:p>
@@ -14614,6 +14648,7 @@
           <w:szCs w:val="24"/>
           <w:lang w:eastAsia="en-PH"/>
         </w:rPr>
+        <w:lastRenderedPageBreak/>
         <w:t>To present the system functions and feature through performing beta testing with different user</w:t>
       </w:r>
       <w:r>
@@ -14896,57 +14931,11 @@
       </w:r>
       <w:r>
         <w:rPr>
-          <w:rFonts w:ascii="Times New Roman" w:eastAsia="Times New Roman" w:hAnsi="Times New Roman" w:cs="Times New Roman"/>
-          <w:sz w:val="24"/>
-          <w:szCs w:val="24"/>
-          <w:lang w:eastAsia="en-PH"/>
-        </w:rPr>
-        <w:t xml:space="preserve">It would help the employees conveniently do work transactions. The process of </w:t>
-      </w:r>
-      <w:r>
-        <w:rPr>
-          <w:rFonts w:ascii="Times New Roman" w:eastAsia="Times New Roman" w:hAnsi="Times New Roman" w:cs="Times New Roman"/>
-          <w:sz w:val="24"/>
-          <w:szCs w:val="24"/>
-          <w:lang w:eastAsia="en-PH"/>
-        </w:rPr>
-        <w:t>viewing</w:t>
-      </w:r>
-      <w:r>
-        <w:rPr>
-          <w:rFonts w:ascii="Times New Roman" w:eastAsia="Times New Roman" w:hAnsi="Times New Roman" w:cs="Times New Roman"/>
-          <w:sz w:val="24"/>
-          <w:szCs w:val="24"/>
-          <w:lang w:eastAsia="en-PH"/>
-        </w:rPr>
-        <w:t xml:space="preserve"> and updating their own PDS will be faster.</w:t>
-      </w:r>
-      <w:r>
-        <w:rPr>
-          <w:rFonts w:ascii="Times New Roman" w:eastAsia="Times New Roman" w:hAnsi="Times New Roman" w:cs="Times New Roman"/>
-          <w:sz w:val="24"/>
-          <w:szCs w:val="24"/>
-          <w:lang w:eastAsia="en-PH"/>
-        </w:rPr>
-        <w:t xml:space="preserve"> Filling leave application become</w:t>
-      </w:r>
-      <w:r>
-        <w:rPr>
-          <w:rFonts w:ascii="Times New Roman" w:eastAsia="Times New Roman" w:hAnsi="Times New Roman" w:cs="Times New Roman"/>
-          <w:sz w:val="24"/>
-          <w:szCs w:val="24"/>
-          <w:lang w:eastAsia="en-PH"/>
-        </w:rPr>
-        <w:t>s</w:t>
-      </w:r>
-      <w:r>
-        <w:rPr>
-          <w:rFonts w:ascii="Times New Roman" w:eastAsia="Times New Roman" w:hAnsi="Times New Roman" w:cs="Times New Roman"/>
-          <w:sz w:val="24"/>
-          <w:szCs w:val="24"/>
-          <w:lang w:eastAsia="en-PH"/>
-        </w:rPr>
-        <w:t xml:space="preserve"> easier. Generating different forms are directly from the system.</w:t>
+          <w:rFonts w:ascii="Times New Roman" w:hAnsi="Times New Roman" w:cs="Times New Roman"/>
+          <w:sz w:val="24"/>
+          <w:szCs w:val="24"/>
+        </w:rPr>
+        <w:t>It would make the work of employees easier and more convenient. The employees can view their PDS, Leaves, Service Record, NOSI, NOSA and Plantilla. Also, they can edit the PDS and file a leave via the system.</w:t>
       </w:r>
     </w:p>
     <w:p>
@@ -14956,10 +14945,92 @@
         <w:jc w:val="both"/>
         <w:rPr>
           <w:rFonts w:ascii="Times New Roman" w:eastAsia="Times New Roman" w:hAnsi="Times New Roman" w:cs="Times New Roman"/>
-          <w:sz w:val="24"/>
-          <w:szCs w:val="24"/>
-        </w:rPr>
-      </w:pPr>
+          <w:b/>
+          <w:sz w:val="24"/>
+          <w:szCs w:val="24"/>
+        </w:rPr>
+      </w:pPr>
+      <w:r>
+        <w:rPr>
+          <w:rFonts w:ascii="Times New Roman" w:eastAsia="Times New Roman" w:hAnsi="Times New Roman" w:cs="Times New Roman"/>
+          <w:b/>
+          <w:sz w:val="24"/>
+          <w:szCs w:val="24"/>
+        </w:rPr>
+        <w:t>1.</w:t>
+      </w:r>
+      <w:r>
+        <w:rPr>
+          <w:rFonts w:ascii="Times New Roman" w:eastAsia="Times New Roman" w:hAnsi="Times New Roman" w:cs="Times New Roman"/>
+          <w:b/>
+          <w:sz w:val="24"/>
+          <w:szCs w:val="24"/>
+        </w:rPr>
+        <w:t>6</w:t>
+      </w:r>
+      <w:r>
+        <w:rPr>
+          <w:rFonts w:ascii="Times New Roman" w:eastAsia="Times New Roman" w:hAnsi="Times New Roman" w:cs="Times New Roman"/>
+          <w:b/>
+          <w:sz w:val="24"/>
+          <w:szCs w:val="24"/>
+        </w:rPr>
+        <w:t>.2 To the HRRS</w:t>
+      </w:r>
+    </w:p>
+    <w:p>
+      <w:pPr>
+        <w:spacing w:after="0" w:line="360" w:lineRule="auto"/>
+        <w:ind w:left="357"/>
+        <w:jc w:val="both"/>
+        <w:rPr>
+          <w:rFonts w:ascii="Times New Roman" w:eastAsia="Times New Roman" w:hAnsi="Times New Roman" w:cs="Times New Roman"/>
+          <w:sz w:val="24"/>
+          <w:szCs w:val="24"/>
+        </w:rPr>
+      </w:pPr>
+      <w:r>
+        <w:rPr>
+          <w:rFonts w:ascii="Times New Roman" w:eastAsia="Times New Roman" w:hAnsi="Times New Roman" w:cs="Times New Roman"/>
+          <w:b/>
+          <w:sz w:val="24"/>
+          <w:szCs w:val="24"/>
+        </w:rPr>
+        <w:tab/>
+      </w:r>
+      <w:r>
+        <w:rPr>
+          <w:rFonts w:ascii="Times New Roman" w:eastAsia="Times New Roman" w:hAnsi="Times New Roman" w:cs="Times New Roman"/>
+          <w:b/>
+          <w:sz w:val="24"/>
+          <w:szCs w:val="24"/>
+        </w:rPr>
+        <w:tab/>
+      </w:r>
+      <w:r>
+        <w:rPr>
+          <w:rFonts w:ascii="Times New Roman" w:hAnsi="Times New Roman" w:cs="Times New Roman"/>
+          <w:sz w:val="24"/>
+          <w:szCs w:val="24"/>
+        </w:rPr>
+        <w:t>It would help the human resource personnel to facilitate and monitor changes or updates regarding information in the system. Tracking, organizing, sorting data and generating reports will be faster and easier.</w:t>
+      </w:r>
+      <w:r>
+        <w:rPr>
+          <w:rFonts w:ascii="Times New Roman" w:eastAsia="Times New Roman" w:hAnsi="Times New Roman" w:cs="Times New Roman"/>
+          <w:sz w:val="24"/>
+          <w:szCs w:val="24"/>
+        </w:rPr>
+        <w:t xml:space="preserve">        </w:t>
+      </w:r>
+      <w:r>
+        <w:rPr>
+          <w:rFonts w:ascii="Times New Roman" w:eastAsia="Times New Roman" w:hAnsi="Times New Roman" w:cs="Times New Roman"/>
+          <w:sz w:val="24"/>
+          <w:szCs w:val="24"/>
+        </w:rPr>
+        <w:tab/>
+      </w:r>
     </w:p>
     <w:p>
       <w:pPr>
@@ -14998,142 +15069,6 @@
           <w:sz w:val="24"/>
           <w:szCs w:val="24"/>
         </w:rPr>
-        <w:t>.2 To the HRRS</w:t>
-      </w:r>
-    </w:p>
-    <w:p>
-      <w:pPr>
-        <w:spacing w:after="0" w:line="360" w:lineRule="auto"/>
-        <w:ind w:left="357"/>
-        <w:jc w:val="both"/>
-        <w:rPr>
-          <w:rFonts w:ascii="Times New Roman" w:eastAsia="Times New Roman" w:hAnsi="Times New Roman" w:cs="Times New Roman"/>
-          <w:b/>
-          <w:sz w:val="24"/>
-          <w:szCs w:val="24"/>
-        </w:rPr>
-      </w:pPr>
-      <w:r>
-        <w:rPr>
-          <w:rFonts w:ascii="Times New Roman" w:eastAsia="Times New Roman" w:hAnsi="Times New Roman" w:cs="Times New Roman"/>
-          <w:b/>
-          <w:sz w:val="24"/>
-          <w:szCs w:val="24"/>
-        </w:rPr>
-        <w:lastRenderedPageBreak/>
-        <w:tab/>
-      </w:r>
-      <w:r>
-        <w:rPr>
-          <w:rFonts w:ascii="Times New Roman" w:eastAsia="Times New Roman" w:hAnsi="Times New Roman" w:cs="Times New Roman"/>
-          <w:b/>
-          <w:sz w:val="24"/>
-          <w:szCs w:val="24"/>
-        </w:rPr>
-        <w:tab/>
-      </w:r>
-      <w:r>
-        <w:rPr>
-          <w:rFonts w:ascii="Times New Roman" w:eastAsia="Times New Roman" w:hAnsi="Times New Roman" w:cs="Times New Roman"/>
-          <w:sz w:val="24"/>
-          <w:szCs w:val="24"/>
-          <w:lang w:eastAsia="en-PH"/>
-        </w:rPr>
-        <w:t>It would help the human resource personnel facilitate all the transactions more ef</w:t>
-      </w:r>
-      <w:r>
-        <w:rPr>
-          <w:rFonts w:ascii="Times New Roman" w:eastAsia="Times New Roman" w:hAnsi="Times New Roman" w:cs="Times New Roman"/>
-          <w:sz w:val="24"/>
-          <w:szCs w:val="24"/>
-          <w:lang w:eastAsia="en-PH"/>
-        </w:rPr>
-        <w:t>fective</w:t>
-      </w:r>
-      <w:r>
-        <w:rPr>
-          <w:rFonts w:ascii="Times New Roman" w:eastAsia="Times New Roman" w:hAnsi="Times New Roman" w:cs="Times New Roman"/>
-          <w:sz w:val="24"/>
-          <w:szCs w:val="24"/>
-          <w:lang w:eastAsia="en-PH"/>
-        </w:rPr>
-        <w:t>. It would also gather and track personal information easier to prevent from duplication.</w:t>
-      </w:r>
-      <w:r>
-        <w:rPr>
-          <w:rFonts w:ascii="Times New Roman" w:eastAsia="Times New Roman" w:hAnsi="Times New Roman" w:cs="Times New Roman"/>
-          <w:sz w:val="24"/>
-          <w:szCs w:val="24"/>
-          <w:lang w:eastAsia="en-PH"/>
-        </w:rPr>
-        <w:t xml:space="preserve"> All forms are also connected to each other, if changes occur then it will update the other forms.</w:t>
-      </w:r>
-    </w:p>
-    <w:p>
-      <w:pPr>
-        <w:spacing w:after="0" w:line="360" w:lineRule="auto"/>
-        <w:ind w:left="360"/>
-        <w:jc w:val="both"/>
-        <w:rPr>
-          <w:rFonts w:ascii="Times New Roman" w:eastAsia="Times New Roman" w:hAnsi="Times New Roman" w:cs="Times New Roman"/>
-          <w:sz w:val="24"/>
-          <w:szCs w:val="24"/>
-        </w:rPr>
-      </w:pPr>
-      <w:r>
-        <w:rPr>
-          <w:rFonts w:ascii="Times New Roman" w:eastAsia="Times New Roman" w:hAnsi="Times New Roman" w:cs="Times New Roman"/>
-          <w:sz w:val="24"/>
-          <w:szCs w:val="24"/>
-        </w:rPr>
-        <w:t xml:space="preserve">        </w:t>
-      </w:r>
-      <w:r>
-        <w:rPr>
-          <w:rFonts w:ascii="Times New Roman" w:eastAsia="Times New Roman" w:hAnsi="Times New Roman" w:cs="Times New Roman"/>
-          <w:sz w:val="24"/>
-          <w:szCs w:val="24"/>
-        </w:rPr>
-        <w:tab/>
-      </w:r>
-    </w:p>
-    <w:p>
-      <w:pPr>
-        <w:spacing w:after="0" w:line="360" w:lineRule="auto"/>
-        <w:ind w:left="360"/>
-        <w:jc w:val="both"/>
-        <w:rPr>
-          <w:rFonts w:ascii="Times New Roman" w:eastAsia="Times New Roman" w:hAnsi="Times New Roman" w:cs="Times New Roman"/>
-          <w:b/>
-          <w:sz w:val="24"/>
-          <w:szCs w:val="24"/>
-        </w:rPr>
-      </w:pPr>
-      <w:r>
-        <w:rPr>
-          <w:rFonts w:ascii="Times New Roman" w:eastAsia="Times New Roman" w:hAnsi="Times New Roman" w:cs="Times New Roman"/>
-          <w:b/>
-          <w:sz w:val="24"/>
-          <w:szCs w:val="24"/>
-        </w:rPr>
-        <w:t>1.</w:t>
-      </w:r>
-      <w:r>
-        <w:rPr>
-          <w:rFonts w:ascii="Times New Roman" w:eastAsia="Times New Roman" w:hAnsi="Times New Roman" w:cs="Times New Roman"/>
-          <w:b/>
-          <w:sz w:val="24"/>
-          <w:szCs w:val="24"/>
-        </w:rPr>
-        <w:t>6</w:t>
-      </w:r>
-      <w:r>
-        <w:rPr>
-          <w:rFonts w:ascii="Times New Roman" w:eastAsia="Times New Roman" w:hAnsi="Times New Roman" w:cs="Times New Roman"/>
-          <w:b/>
-          <w:sz w:val="24"/>
-          <w:szCs w:val="24"/>
-        </w:rPr>
         <w:t>.3 To the DILG-CAR</w:t>
       </w:r>
     </w:p>
@@ -15146,7 +15081,6 @@
           <w:rFonts w:ascii="Times New Roman" w:eastAsia="Times New Roman" w:hAnsi="Times New Roman" w:cs="Times New Roman"/>
           <w:sz w:val="24"/>
           <w:szCs w:val="24"/>
-          <w:lang w:eastAsia="en-PH"/>
         </w:rPr>
       </w:pPr>
       <w:r>
@@ -15167,12 +15101,11 @@
       </w:r>
       <w:r>
         <w:rPr>
-          <w:rFonts w:ascii="Times New Roman" w:eastAsia="Times New Roman" w:hAnsi="Times New Roman" w:cs="Times New Roman"/>
-          <w:sz w:val="24"/>
-          <w:szCs w:val="24"/>
-          <w:lang w:eastAsia="en-PH"/>
-        </w:rPr>
-        <w:t>It would help the DILG-CAR reach employees and make their work more accessible. It will also be helpful in keeping track all the employee’s information and monitor all their work transactions.</w:t>
+          <w:rFonts w:ascii="Times New Roman" w:hAnsi="Times New Roman" w:cs="Times New Roman"/>
+          <w:sz w:val="24"/>
+          <w:szCs w:val="24"/>
+        </w:rPr>
+        <w:t>It would help the DILG-CAR to have faster operations in HRRS and make significant change in the processes involving in the particular section.</w:t>
       </w:r>
     </w:p>
     <w:p>
@@ -15213,22 +15146,58 @@
     </w:p>
     <w:p>
       <w:pPr>
-        <w:spacing w:line="240" w:lineRule="auto"/>
-        <w:ind w:left="357"/>
-        <w:jc w:val="both"/>
-        <w:rPr>
-          <w:rFonts w:ascii="Times New Roman" w:eastAsia="Times New Roman" w:hAnsi="Times New Roman" w:cs="Times New Roman"/>
-          <w:sz w:val="24"/>
-          <w:szCs w:val="24"/>
-        </w:rPr>
-      </w:pPr>
-    </w:p>
-    <w:p>
-      <w:pPr>
         <w:spacing w:line="360" w:lineRule="auto"/>
         <w:jc w:val="both"/>
         <w:rPr>
           <w:rFonts w:ascii="Times New Roman" w:eastAsia="Times New Roman" w:hAnsi="Times New Roman" w:cs="Times New Roman"/>
+          <w:sz w:val="24"/>
+          <w:szCs w:val="24"/>
+        </w:rPr>
+      </w:pPr>
+    </w:p>
+    <w:p>
+      <w:pPr>
+        <w:spacing w:line="360" w:lineRule="auto"/>
+        <w:jc w:val="both"/>
+        <w:rPr>
+          <w:rFonts w:ascii="Times New Roman" w:eastAsia="Times New Roman" w:hAnsi="Times New Roman" w:cs="Times New Roman"/>
+          <w:b/>
+          <w:sz w:val="24"/>
+          <w:szCs w:val="24"/>
+        </w:rPr>
+      </w:pPr>
+    </w:p>
+    <w:p>
+      <w:pPr>
+        <w:spacing w:line="360" w:lineRule="auto"/>
+        <w:jc w:val="both"/>
+        <w:rPr>
+          <w:rFonts w:ascii="Times New Roman" w:eastAsia="Times New Roman" w:hAnsi="Times New Roman" w:cs="Times New Roman"/>
+          <w:b/>
+          <w:sz w:val="24"/>
+          <w:szCs w:val="24"/>
+        </w:rPr>
+      </w:pPr>
+    </w:p>
+    <w:p>
+      <w:pPr>
+        <w:spacing w:line="360" w:lineRule="auto"/>
+        <w:jc w:val="both"/>
+        <w:rPr>
+          <w:rFonts w:ascii="Times New Roman" w:eastAsia="Times New Roman" w:hAnsi="Times New Roman" w:cs="Times New Roman"/>
+          <w:b/>
+          <w:sz w:val="24"/>
+          <w:szCs w:val="24"/>
+        </w:rPr>
+      </w:pPr>
+    </w:p>
+    <w:p>
+      <w:pPr>
+        <w:spacing w:line="360" w:lineRule="auto"/>
+        <w:jc w:val="both"/>
+        <w:rPr>
+          <w:rFonts w:ascii="Times New Roman" w:eastAsia="Times New Roman" w:hAnsi="Times New Roman" w:cs="Times New Roman"/>
+          <w:b/>
           <w:sz w:val="24"/>
           <w:szCs w:val="24"/>
         </w:rPr>
@@ -15412,7 +15381,6 @@
           <w:szCs w:val="24"/>
           <w:lang w:eastAsia="en-PH"/>
         </w:rPr>
-        <w:lastRenderedPageBreak/>
         <w:t>Figure 8</w:t>
       </w:r>
     </w:p>
@@ -15619,6 +15587,7 @@
           <w:sz w:val="24"/>
           <w:szCs w:val="24"/>
         </w:rPr>
+        <w:lastRenderedPageBreak/>
         <w:tab/>
       </w:r>
       <w:r>
@@ -15878,7 +15847,6 @@
           <w:sz w:val="24"/>
           <w:szCs w:val="24"/>
         </w:rPr>
-        <w:lastRenderedPageBreak/>
         <w:tab/>
       </w:r>
       <w:r>
@@ -16026,7 +15994,17 @@
           <w:szCs w:val="24"/>
           <w:lang w:eastAsia="en-PH"/>
         </w:rPr>
-        <w:t xml:space="preserve"> and scalability in the application system so that the application will respond effectively and efficiently to changes in the important information systems. And it defines the necessary application systems to process data and support solutions for the business requirements. It also shows how this application communicate</w:t>
+        <w:t xml:space="preserve"> and scalability in the application system so that the application will respond effectively and efficiently to changes in the important information systems. And it defines the </w:t>
+      </w:r>
+      <w:r>
+        <w:rPr>
+          <w:rFonts w:ascii="Times New Roman" w:eastAsia="Times New Roman" w:hAnsi="Times New Roman" w:cs="Times New Roman"/>
+          <w:sz w:val="24"/>
+          <w:szCs w:val="24"/>
+          <w:lang w:eastAsia="en-PH"/>
+        </w:rPr>
+        <w:lastRenderedPageBreak/>
+        <w:t>necessary application systems to process data and support solutions for the business requirements. It also shows how this application communicate</w:t>
       </w:r>
       <w:r>
         <w:rPr>
@@ -16376,17 +16354,7 @@
           <w:szCs w:val="24"/>
           <w:lang w:eastAsia="en-PH"/>
         </w:rPr>
-        <w:t xml:space="preserve"> the evaluation, if the client sees problems, a </w:t>
-      </w:r>
-      <w:r>
-        <w:rPr>
-          <w:rFonts w:ascii="Times New Roman" w:eastAsia="Times New Roman" w:hAnsi="Times New Roman" w:cs="Times New Roman"/>
-          <w:sz w:val="24"/>
-          <w:szCs w:val="24"/>
-          <w:lang w:eastAsia="en-PH"/>
-        </w:rPr>
-        <w:lastRenderedPageBreak/>
-        <w:t>system error occurs or the client wants minor changes in the system or in some cases the developers found bugs then the developers will list it. Then the developers will fix the problem</w:t>
+        <w:t xml:space="preserve"> the evaluation, if the client sees problems, a system error occurs or the client wants minor changes in the system or in some cases the developers found bugs then the developers will list it. Then the developers will fix the problem</w:t>
       </w:r>
       <w:r>
         <w:rPr>
@@ -16581,7 +16549,6 @@
           <w:noProof/>
           <w:lang w:val="en-US"/>
         </w:rPr>
-        <w:lastRenderedPageBreak/>
         <w:drawing>
           <wp:inline distT="0" distB="0" distL="0" distR="0" wp14:anchorId="008A3EEF" wp14:editId="529CFF82">
             <wp:extent cx="7988935" cy="6044257"/>
@@ -16690,8 +16657,8 @@
           <w:szCs w:val="24"/>
         </w:rPr>
       </w:pPr>
-      <w:bookmarkStart w:id="1" w:name="_f2irhz9l1fj8" w:colFirst="0" w:colLast="0"/>
-      <w:bookmarkEnd w:id="1"/>
+      <w:bookmarkStart w:id="0" w:name="_f2irhz9l1fj8" w:colFirst="0" w:colLast="0"/>
+      <w:bookmarkEnd w:id="0"/>
       <w:r>
         <w:rPr>
           <w:rFonts w:ascii="Times New Roman" w:eastAsia="Times New Roman" w:hAnsi="Times New Roman" w:cs="Times New Roman"/>
@@ -16748,7 +16715,6 @@
           <w:szCs w:val="24"/>
           <w:lang w:val="en-US"/>
         </w:rPr>
-        <w:lastRenderedPageBreak/>
         <w:t xml:space="preserve">Table 1: </w:t>
       </w:r>
       <w:r>
@@ -17846,19 +17812,8 @@
                 <w:szCs w:val="24"/>
                 <w:lang w:val="en-US"/>
               </w:rPr>
-              <w:t xml:space="preserve">Will be able to input data in the </w:t>
+              <w:t>Will be able to input data in the Plantilla</w:t>
             </w:r>
-            <w:proofErr w:type="spellStart"/>
-            <w:r>
-              <w:rPr>
-                <w:rFonts w:ascii="Times New Roman" w:eastAsia="Times New Roman" w:hAnsi="Times New Roman" w:cs="Times New Roman"/>
-                <w:sz w:val="24"/>
-                <w:szCs w:val="24"/>
-                <w:lang w:val="en-US"/>
-              </w:rPr>
-              <w:t>Plantilla</w:t>
-            </w:r>
-            <w:proofErr w:type="spellEnd"/>
           </w:p>
           <w:p>
             <w:pPr>
@@ -17889,19 +17844,8 @@
                 <w:szCs w:val="24"/>
                 <w:lang w:val="en-US"/>
               </w:rPr>
-              <w:t xml:space="preserve">Will be able to modify personal information in the </w:t>
+              <w:t>Will be able to modify personal information in the Plantilla</w:t>
             </w:r>
-            <w:proofErr w:type="spellStart"/>
-            <w:r>
-              <w:rPr>
-                <w:rFonts w:ascii="Times New Roman" w:eastAsia="Times New Roman" w:hAnsi="Times New Roman" w:cs="Times New Roman"/>
-                <w:sz w:val="24"/>
-                <w:szCs w:val="24"/>
-                <w:lang w:val="en-US"/>
-              </w:rPr>
-              <w:t>Plantilla</w:t>
-            </w:r>
-            <w:proofErr w:type="spellEnd"/>
           </w:p>
           <w:p>
             <w:pPr>
@@ -17932,19 +17876,8 @@
                 <w:szCs w:val="24"/>
                 <w:lang w:val="en-US"/>
               </w:rPr>
-              <w:t xml:space="preserve">Will be able to view the </w:t>
+              <w:t>Will be able to view the Plantilla</w:t>
             </w:r>
-            <w:proofErr w:type="spellStart"/>
-            <w:r>
-              <w:rPr>
-                <w:rFonts w:ascii="Times New Roman" w:eastAsia="Times New Roman" w:hAnsi="Times New Roman" w:cs="Times New Roman"/>
-                <w:sz w:val="24"/>
-                <w:szCs w:val="24"/>
-                <w:lang w:val="en-US"/>
-              </w:rPr>
-              <w:t>Plantilla</w:t>
-            </w:r>
-            <w:proofErr w:type="spellEnd"/>
           </w:p>
           <w:p>
             <w:pPr>
@@ -17975,19 +17908,8 @@
                 <w:szCs w:val="24"/>
                 <w:lang w:val="en-US"/>
               </w:rPr>
-              <w:t xml:space="preserve">Will be able to update the </w:t>
+              <w:t>Will be able to update the Plantilla</w:t>
             </w:r>
-            <w:proofErr w:type="spellStart"/>
-            <w:r>
-              <w:rPr>
-                <w:rFonts w:ascii="Times New Roman" w:eastAsia="Times New Roman" w:hAnsi="Times New Roman" w:cs="Times New Roman"/>
-                <w:sz w:val="24"/>
-                <w:szCs w:val="24"/>
-                <w:lang w:val="en-US"/>
-              </w:rPr>
-              <w:t>Plantilla</w:t>
-            </w:r>
-            <w:proofErr w:type="spellEnd"/>
           </w:p>
           <w:p>
             <w:pPr>
@@ -18018,19 +17940,8 @@
                 <w:szCs w:val="24"/>
                 <w:lang w:val="en-US"/>
               </w:rPr>
-              <w:t xml:space="preserve">Will be able to select employee to promote, re-assign, or archive in the </w:t>
+              <w:t>Will be able to select employee to promote, re-assign, or archive in the Plantilla</w:t>
             </w:r>
-            <w:proofErr w:type="spellStart"/>
-            <w:r>
-              <w:rPr>
-                <w:rFonts w:ascii="Times New Roman" w:eastAsia="Times New Roman" w:hAnsi="Times New Roman" w:cs="Times New Roman"/>
-                <w:sz w:val="24"/>
-                <w:szCs w:val="24"/>
-                <w:lang w:val="en-US"/>
-              </w:rPr>
-              <w:t>Plantilla</w:t>
-            </w:r>
-            <w:proofErr w:type="spellEnd"/>
           </w:p>
           <w:p>
             <w:pPr>
@@ -18061,19 +17972,8 @@
                 <w:szCs w:val="24"/>
                 <w:lang w:val="en-US"/>
               </w:rPr>
-              <w:t xml:space="preserve">Will be able to print </w:t>
+              <w:t>Will be able to print Plantilla</w:t>
             </w:r>
-            <w:proofErr w:type="spellStart"/>
-            <w:r>
-              <w:rPr>
-                <w:rFonts w:ascii="Times New Roman" w:eastAsia="Times New Roman" w:hAnsi="Times New Roman" w:cs="Times New Roman"/>
-                <w:sz w:val="24"/>
-                <w:szCs w:val="24"/>
-                <w:lang w:val="en-US"/>
-              </w:rPr>
-              <w:t>Plantilla</w:t>
-            </w:r>
-            <w:proofErr w:type="spellEnd"/>
           </w:p>
           <w:p>
             <w:pPr>
@@ -18570,6 +18470,7 @@
                 <w:szCs w:val="24"/>
                 <w:lang w:val="en-US"/>
               </w:rPr>
+              <w:lastRenderedPageBreak/>
               <w:t>Regional Director</w:t>
             </w:r>
           </w:p>
@@ -18684,19 +18585,8 @@
                 <w:szCs w:val="24"/>
                 <w:lang w:val="en-US"/>
               </w:rPr>
-              <w:t xml:space="preserve">Will be able to view the </w:t>
+              <w:t>Will be able to view the Plantilla</w:t>
             </w:r>
-            <w:proofErr w:type="spellStart"/>
-            <w:r>
-              <w:rPr>
-                <w:rFonts w:ascii="Times New Roman" w:eastAsia="Times New Roman" w:hAnsi="Times New Roman" w:cs="Times New Roman"/>
-                <w:sz w:val="24"/>
-                <w:szCs w:val="24"/>
-                <w:lang w:val="en-US"/>
-              </w:rPr>
-              <w:t>Plantilla</w:t>
-            </w:r>
-            <w:proofErr w:type="spellEnd"/>
           </w:p>
           <w:p>
             <w:pPr>
@@ -18797,12 +18687,35 @@
         <w:ind w:firstLine="720"/>
         <w:rPr>
           <w:rFonts w:ascii="Times New Roman" w:eastAsia="Times New Roman" w:hAnsi="Times New Roman" w:cs="Times New Roman"/>
+          <w:b/>
+          <w:bCs/>
+          <w:sz w:val="24"/>
+          <w:szCs w:val="24"/>
+          <w:lang w:val="en-US"/>
+        </w:rPr>
+      </w:pPr>
+    </w:p>
+    <w:p>
+      <w:pPr>
+        <w:pBdr>
+          <w:top w:val="none" w:sz="0" w:space="0" w:color="auto"/>
+          <w:left w:val="none" w:sz="0" w:space="0" w:color="auto"/>
+          <w:bottom w:val="none" w:sz="0" w:space="0" w:color="auto"/>
+          <w:right w:val="none" w:sz="0" w:space="0" w:color="auto"/>
+          <w:between w:val="none" w:sz="0" w:space="0" w:color="auto"/>
+        </w:pBdr>
+        <w:spacing w:after="0" w:line="240" w:lineRule="auto"/>
+        <w:ind w:firstLine="720"/>
+        <w:rPr>
+          <w:rFonts w:ascii="Times New Roman" w:eastAsia="Times New Roman" w:hAnsi="Times New Roman" w:cs="Times New Roman"/>
           <w:color w:val="auto"/>
           <w:sz w:val="24"/>
           <w:szCs w:val="24"/>
           <w:lang w:val="en-US"/>
         </w:rPr>
       </w:pPr>
+      <w:bookmarkStart w:id="1" w:name="_GoBack"/>
+      <w:bookmarkEnd w:id="1"/>
       <w:r>
         <w:rPr>
           <w:rFonts w:ascii="Times New Roman" w:eastAsia="Times New Roman" w:hAnsi="Times New Roman" w:cs="Times New Roman"/>
@@ -19343,68 +19256,14 @@
           <w:szCs w:val="24"/>
         </w:rPr>
       </w:pPr>
-    </w:p>
-    <w:p>
-      <w:pPr>
-        <w:spacing w:before="30" w:after="0" w:line="360" w:lineRule="auto"/>
-        <w:rPr>
-          <w:rFonts w:ascii="Times New Roman" w:eastAsia="Times New Roman" w:hAnsi="Times New Roman" w:cs="Times New Roman"/>
-          <w:b/>
-          <w:sz w:val="24"/>
-          <w:szCs w:val="24"/>
-        </w:rPr>
-      </w:pPr>
-    </w:p>
-    <w:p>
-      <w:pPr>
-        <w:spacing w:before="30" w:after="0" w:line="360" w:lineRule="auto"/>
-        <w:rPr>
-          <w:rFonts w:ascii="Times New Roman" w:eastAsia="Times New Roman" w:hAnsi="Times New Roman" w:cs="Times New Roman"/>
-          <w:b/>
-          <w:sz w:val="24"/>
-          <w:szCs w:val="24"/>
-        </w:rPr>
-      </w:pPr>
-    </w:p>
-    <w:p>
-      <w:pPr>
-        <w:spacing w:before="30" w:after="0" w:line="360" w:lineRule="auto"/>
-        <w:rPr>
-          <w:rFonts w:ascii="Times New Roman" w:eastAsia="Times New Roman" w:hAnsi="Times New Roman" w:cs="Times New Roman"/>
-          <w:b/>
-          <w:sz w:val="24"/>
-          <w:szCs w:val="24"/>
-        </w:rPr>
-      </w:pPr>
-    </w:p>
-    <w:p>
-      <w:pPr>
-        <w:spacing w:before="30" w:after="0" w:line="360" w:lineRule="auto"/>
-        <w:rPr>
-          <w:rFonts w:ascii="Times New Roman" w:eastAsia="Times New Roman" w:hAnsi="Times New Roman" w:cs="Times New Roman"/>
-          <w:b/>
-          <w:sz w:val="24"/>
-          <w:szCs w:val="24"/>
-        </w:rPr>
-      </w:pPr>
-    </w:p>
-    <w:p>
-      <w:pPr>
-        <w:spacing w:before="30" w:after="0" w:line="360" w:lineRule="auto"/>
-        <w:rPr>
-          <w:rFonts w:ascii="Times New Roman" w:eastAsia="Times New Roman" w:hAnsi="Times New Roman" w:cs="Times New Roman"/>
-          <w:b/>
-          <w:sz w:val="24"/>
-          <w:szCs w:val="24"/>
-        </w:rPr>
-      </w:pPr>
-      <w:r>
-        <w:rPr>
-          <w:rFonts w:ascii="Times New Roman" w:eastAsia="Times New Roman" w:hAnsi="Times New Roman" w:cs="Times New Roman"/>
-          <w:b/>
-          <w:sz w:val="24"/>
-          <w:szCs w:val="24"/>
-        </w:rPr>
+      <w:r>
+        <w:rPr>
+          <w:rFonts w:ascii="Times New Roman" w:eastAsia="Times New Roman" w:hAnsi="Times New Roman" w:cs="Times New Roman"/>
+          <w:b/>
+          <w:sz w:val="24"/>
+          <w:szCs w:val="24"/>
+        </w:rPr>
+        <w:lastRenderedPageBreak/>
         <w:t>3.2 System Architecture</w:t>
       </w:r>
     </w:p>
@@ -19429,7 +19288,6 @@
           <w:noProof/>
           <w:lang w:val="en-US"/>
         </w:rPr>
-        <w:lastRenderedPageBreak/>
         <w:drawing>
           <wp:inline distT="0" distB="0" distL="0" distR="0" wp14:anchorId="6C031044" wp14:editId="4C93F78A">
             <wp:extent cx="5781675" cy="6401931"/>
@@ -22127,7 +21985,6 @@
           <w:sz w:val="24"/>
           <w:szCs w:val="24"/>
         </w:rPr>
-        <w:lastRenderedPageBreak/>
         <w:tab/>
         <w:t>Delete Cascade, Update Cascade</w:t>
       </w:r>
@@ -25456,7 +25313,7 @@
           <w:rPr>
             <w:noProof/>
           </w:rPr>
-          <w:t>vii</w:t>
+          <w:t>iii</w:t>
         </w:r>
         <w:r>
           <w:rPr>
@@ -25505,7 +25362,7 @@
           <w:rPr>
             <w:noProof/>
           </w:rPr>
-          <w:t>18</w:t>
+          <w:t>14</w:t>
         </w:r>
         <w:r>
           <w:rPr>
@@ -30116,7 +29973,7 @@
   <a:extraClrSchemeLst/>
   <a:extLst>
     <a:ext uri="{05A4C25C-085E-4340-85A3-A5531E510DB2}">
-      <thm15:themeFamily xmlns:thm15="http://schemas.microsoft.com/office/thememl/2012/main" xmlns="" name="Office Theme" id="{62F939B6-93AF-4DB8-9C6B-D6C7DFDC589F}" vid="{4A3C46E8-61CC-4603-A589-7422A47A8E4A}"/>
+      <thm15:themeFamily xmlns="" xmlns:thm15="http://schemas.microsoft.com/office/thememl/2012/main" name="Office Theme" id="{62F939B6-93AF-4DB8-9C6B-D6C7DFDC589F}" vid="{4A3C46E8-61CC-4603-A589-7422A47A8E4A}"/>
     </a:ext>
   </a:extLst>
 </a:theme>

</xml_diff>

<commit_message>
insert system architecture figure
</commit_message>
<xml_diff>
--- a/IT-documentation-2-New-Revision_2.docx
+++ b/IT-documentation-2-New-Revision_2.docx
@@ -1,6 +1,6 @@
 
 <file path=word/document.xml><?xml version="1.0" encoding="utf-8"?>
-<w:document xmlns:wpc="http://schemas.microsoft.com/office/word/2010/wordprocessingCanvas" xmlns:mo="http://schemas.microsoft.com/office/mac/office/2008/main" xmlns:mc="http://schemas.openxmlformats.org/markup-compatibility/2006" xmlns:mv="urn:schemas-microsoft-com:mac:vml" xmlns:o="urn:schemas-microsoft-com:office:office" xmlns:r="http://schemas.openxmlformats.org/officeDocument/2006/relationships" xmlns:m="http://schemas.openxmlformats.org/officeDocument/2006/math" xmlns:v="urn:schemas-microsoft-com:vml" xmlns:wp14="http://schemas.microsoft.com/office/word/2010/wordprocessingDrawing" xmlns:wp="http://schemas.openxmlformats.org/drawingml/2006/wordprocessingDrawing" xmlns:w10="urn:schemas-microsoft-com:office:word" xmlns:w="http://schemas.openxmlformats.org/wordprocessingml/2006/main" xmlns:w14="http://schemas.microsoft.com/office/word/2010/wordml" xmlns:wpg="http://schemas.microsoft.com/office/word/2010/wordprocessingGroup" xmlns:wpi="http://schemas.microsoft.com/office/word/2010/wordprocessingInk" xmlns:wne="http://schemas.microsoft.com/office/word/2006/wordml" xmlns:wps="http://schemas.microsoft.com/office/word/2010/wordprocessingShape" mc:Ignorable="w14 wp14">
+<w:document xmlns:wpc="http://schemas.microsoft.com/office/word/2010/wordprocessingCanvas" xmlns:cx="http://schemas.microsoft.com/office/drawing/2014/chartex" xmlns:cx1="http://schemas.microsoft.com/office/drawing/2015/9/8/chartex" xmlns:mc="http://schemas.openxmlformats.org/markup-compatibility/2006" xmlns:o="urn:schemas-microsoft-com:office:office" xmlns:r="http://schemas.openxmlformats.org/officeDocument/2006/relationships" xmlns:m="http://schemas.openxmlformats.org/officeDocument/2006/math" xmlns:v="urn:schemas-microsoft-com:vml" xmlns:wp14="http://schemas.microsoft.com/office/word/2010/wordprocessingDrawing" xmlns:wp="http://schemas.openxmlformats.org/drawingml/2006/wordprocessingDrawing" xmlns:w10="urn:schemas-microsoft-com:office:word" xmlns:w="http://schemas.openxmlformats.org/wordprocessingml/2006/main" xmlns:w14="http://schemas.microsoft.com/office/word/2010/wordml" xmlns:w15="http://schemas.microsoft.com/office/word/2012/wordml" xmlns:w16se="http://schemas.microsoft.com/office/word/2015/wordml/symex" xmlns:wpg="http://schemas.microsoft.com/office/word/2010/wordprocessingGroup" xmlns:wpi="http://schemas.microsoft.com/office/word/2010/wordprocessingInk" xmlns:wne="http://schemas.microsoft.com/office/word/2006/wordml" xmlns:wps="http://schemas.microsoft.com/office/word/2010/wordprocessingShape" mc:Ignorable="w14 w15 w16se wp14">
   <w:body>
     <w:p>
       <w:pPr>
@@ -5389,7 +5389,7 @@
           <w:szCs w:val="24"/>
         </w:rPr>
         <w:sectPr>
-          <w:footerReference w:type="default" r:id="rId8"/>
+          <w:footerReference w:type="default" r:id="rId7"/>
           <w:pgSz w:w="12240" w:h="18720"/>
           <w:pgMar w:top="1440" w:right="1440" w:bottom="1440" w:left="1440" w:header="0" w:footer="720" w:gutter="0"/>
           <w:pgNumType w:fmt="lowerRoman" w:start="2"/>
@@ -5780,7 +5780,7 @@
     </w:p>
     <w:tbl>
       <w:tblPr>
-        <w:tblStyle w:val="GridTable4Accent1"/>
+        <w:tblStyle w:val="GridTable4-Accent11"/>
         <w:tblpPr w:leftFromText="180" w:rightFromText="180" w:vertAnchor="text" w:horzAnchor="page" w:tblpXSpec="center" w:tblpY="1577"/>
         <w:tblW w:w="0" w:type="auto"/>
         <w:tblLook w:val="04A0" w:firstRow="1" w:lastRow="0" w:firstColumn="1" w:lastColumn="0" w:noHBand="0" w:noVBand="1"/>
@@ -6135,7 +6135,7 @@
           </mc:Choice>
           <mc:Fallback>
             <w:pict>
-              <v:line id="Straight Connector 4" o:spid="_x0000_s1026" style="position:absolute;z-index:251659264;visibility:visible;mso-wrap-style:square;mso-height-percent:0;mso-wrap-distance-left:9pt;mso-wrap-distance-top:0;mso-wrap-distance-right:9pt;mso-wrap-distance-bottom:0;mso-position-horizontal:absolute;mso-position-horizontal-relative:text;mso-position-vertical:absolute;mso-position-vertical-relative:text;mso-height-percent:0;mso-height-relative:margin" from="234pt,4.2pt" to="234pt,76.2pt" o:gfxdata="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" strokecolor="black [3200]" strokeweight="1.5pt">
+              <v:line w14:anchorId="6E0FF843" id="Straight Connector 4" o:spid="_x0000_s1026" style="position:absolute;z-index:251659264;visibility:visible;mso-wrap-style:square;mso-height-percent:0;mso-wrap-distance-left:9pt;mso-wrap-distance-top:0;mso-wrap-distance-right:9pt;mso-wrap-distance-bottom:0;mso-position-horizontal:absolute;mso-position-horizontal-relative:text;mso-position-vertical:absolute;mso-position-vertical-relative:text;mso-height-percent:0;mso-height-relative:margin" from="234pt,4.2pt" to="234pt,76.2pt" o:gfxdata="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" strokecolor="black [3200]" strokeweight="1.5pt">
                 <v:stroke joinstyle="miter"/>
               </v:line>
             </w:pict>
@@ -6210,7 +6210,7 @@
     </w:p>
     <w:tbl>
       <w:tblPr>
-        <w:tblStyle w:val="GridTable4Accent6"/>
+        <w:tblStyle w:val="GridTable4-Accent61"/>
         <w:tblpPr w:leftFromText="180" w:rightFromText="180" w:vertAnchor="text" w:horzAnchor="margin" w:tblpXSpec="center" w:tblpY="-60"/>
         <w:tblW w:w="0" w:type="auto"/>
         <w:tblLook w:val="04A0" w:firstRow="1" w:lastRow="0" w:firstColumn="1" w:lastColumn="0" w:noHBand="0" w:noVBand="1"/>
@@ -7345,11 +7345,11 @@
           </mc:Choice>
           <mc:Fallback>
             <w:pict>
-              <v:shapetype id="_x0000_t116" coordsize="21600,21600" o:spt="116" path="m3475,0qx0,10800,3475,21600l18125,21600qx21600,10800,18125,0xe">
+              <v:shapetype w14:anchorId="4FC9637E" id="_x0000_t116" coordsize="21600,21600" o:spt="116" path="m3475,qx,10800,3475,21600l18125,21600qx21600,10800,18125,xe">
                 <v:stroke joinstyle="miter"/>
                 <v:path gradientshapeok="t" o:connecttype="rect" textboxrect="1018,3163,20582,18437"/>
               </v:shapetype>
-              <v:shape id="Flowchart: Terminator 13" o:spid="_x0000_s1026" type="#_x0000_t116" style="position:absolute;margin-left:176pt;margin-top:1.75pt;width:96.3pt;height:53.15pt;z-index:251709440;visibility:visible;mso-wrap-style:square;mso-wrap-distance-left:9pt;mso-wrap-distance-top:0;mso-wrap-distance-right:9pt;mso-wrap-distance-bottom:0;mso-position-horizontal:absolute;mso-position-horizontal-relative:margin;mso-position-vertical:absolute;mso-position-vertical-relative:text;v-text-anchor:middle" o:gfxdata="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" fillcolor="white [3201]" strokecolor="black [3200]" strokeweight="1pt">
+              <v:shape id="Flowchart: Terminator 13" o:spid="_x0000_s1026" type="#_x0000_t116" style="position:absolute;margin-left:176pt;margin-top:1.75pt;width:96.3pt;height:53.15pt;z-index:251709440;visibility:visible;mso-wrap-style:square;mso-wrap-distance-left:9pt;mso-wrap-distance-top:0;mso-wrap-distance-right:9pt;mso-wrap-distance-bottom:0;mso-position-horizontal:absolute;mso-position-horizontal-relative:margin;mso-position-vertical:absolute;mso-position-vertical-relative:text;v-text-anchor:middle" o:gfxdata="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" fillcolor="white [3201]" strokecolor="black [3200]" strokeweight="1pt">
                 <v:textbox>
                   <w:txbxContent>
                     <w:p>
@@ -7450,11 +7450,11 @@
           </mc:Choice>
           <mc:Fallback>
             <w:pict>
-              <v:shapetype id="_x0000_t110" coordsize="21600,21600" o:spt="110" path="m10800,0l0,10800,10800,21600,21600,10800xe">
+              <v:shapetype w14:anchorId="59D2C78E" id="_x0000_t110" coordsize="21600,21600" o:spt="110" path="m10800,l,10800,10800,21600,21600,10800xe">
                 <v:stroke joinstyle="miter"/>
                 <v:path gradientshapeok="t" o:connecttype="rect" textboxrect="5400,5400,16200,16200"/>
               </v:shapetype>
-              <v:shape id="Flowchart: Decision 5" o:spid="_x0000_s1027" type="#_x0000_t110" style="position:absolute;margin-left:155.45pt;margin-top:143.2pt;width:139.8pt;height:103.8pt;z-index:251667456;visibility:visible;mso-wrap-style:square;mso-width-percent:0;mso-height-percent:0;mso-wrap-distance-left:9pt;mso-wrap-distance-top:0;mso-wrap-distance-right:9pt;mso-wrap-distance-bottom:0;mso-position-horizontal:absolute;mso-position-horizontal-relative:text;mso-position-vertical:absolute;mso-position-vertical-relative:text;mso-width-percent:0;mso-height-percent:0;mso-width-relative:margin;mso-height-relative:margin;v-text-anchor:middle" o:gfxdata="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" fillcolor="white [3201]" strokecolor="black [3200]" strokeweight="1pt">
+              <v:shape id="Flowchart: Decision 5" o:spid="_x0000_s1027" type="#_x0000_t110" style="position:absolute;margin-left:155.45pt;margin-top:143.2pt;width:139.8pt;height:103.8pt;z-index:251667456;visibility:visible;mso-wrap-style:square;mso-width-percent:0;mso-height-percent:0;mso-wrap-distance-left:9pt;mso-wrap-distance-top:0;mso-wrap-distance-right:9pt;mso-wrap-distance-bottom:0;mso-position-horizontal:absolute;mso-position-horizontal-relative:text;mso-position-vertical:absolute;mso-position-vertical-relative:text;mso-width-percent:0;mso-height-percent:0;mso-width-relative:margin;mso-height-relative:margin;v-text-anchor:middle" o:gfxdata="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" fillcolor="white [3201]" strokecolor="black [3200]" strokeweight="1pt">
                 <v:textbox>
                   <w:txbxContent>
                     <w:p>
@@ -7527,9 +7527,9 @@
               </wp:anchor>
             </w:drawing>
           </mc:Choice>
-          <mc:Fallback xmlns:cx="http://schemas.microsoft.com/office/drawing/2014/chartex" xmlns:cx1="http://schemas.microsoft.com/office/drawing/2015/9/8/chartex" xmlns:cx2="http://schemas.microsoft.com/office/drawing/2015/10/21/chartex" xmlns:cx3="http://schemas.microsoft.com/office/drawing/2016/5/9/chartex" xmlns:cx4="http://schemas.microsoft.com/office/drawing/2016/5/10/chartex" xmlns:cx5="http://schemas.microsoft.com/office/drawing/2016/5/11/chartex" xmlns:cx6="http://schemas.microsoft.com/office/drawing/2016/5/12/chartex" xmlns:cx7="http://schemas.microsoft.com/office/drawing/2016/5/13/chartex" xmlns:cx8="http://schemas.microsoft.com/office/drawing/2016/5/14/chartex" xmlns:aink="http://schemas.microsoft.com/office/drawing/2016/ink" xmlns:am3d="http://schemas.microsoft.com/office/drawing/2017/model3d" xmlns:w15="http://schemas.microsoft.com/office/word/2012/wordml" xmlns:w16cid="http://schemas.microsoft.com/office/word/2016/wordml/cid" xmlns:w16se="http://schemas.microsoft.com/office/word/2015/wordml/symex">
+          <mc:Fallback>
             <w:pict>
-              <v:line w14:anchorId="4AB341E9" id="Straight Connector 11" o:spid="_x0000_s1026" style="position:absolute;flip:y;z-index:251673600;visibility:visible;mso-wrap-style:square;mso-wrap-distance-left:9pt;mso-wrap-distance-top:0;mso-wrap-distance-right:9pt;mso-wrap-distance-bottom:0;mso-position-horizontal:absolute;mso-position-horizontal-relative:text;mso-position-vertical:absolute;mso-position-vertical-relative:text" from="6in,90pt" to="6in,172.5pt" o:gfxdata="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" strokecolor="black [3200]" strokeweight="1pt">
+              <v:line w14:anchorId="5553776E" id="Straight Connector 11" o:spid="_x0000_s1026" style="position:absolute;flip:y;z-index:251673600;visibility:visible;mso-wrap-style:square;mso-wrap-distance-left:9pt;mso-wrap-distance-top:0;mso-wrap-distance-right:9pt;mso-wrap-distance-bottom:0;mso-position-horizontal:absolute;mso-position-horizontal-relative:text;mso-position-vertical:absolute;mso-position-vertical-relative:text" from="6in,90pt" to="6in,172.5pt" o:gfxdata="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" strokecolor="black [3200]" strokeweight="1pt">
                 <v:stroke joinstyle="miter"/>
               </v:line>
             </w:pict>
@@ -7594,9 +7594,9 @@
               </wp:anchor>
             </w:drawing>
           </mc:Choice>
-          <mc:Fallback xmlns:cx="http://schemas.microsoft.com/office/drawing/2014/chartex" xmlns:cx1="http://schemas.microsoft.com/office/drawing/2015/9/8/chartex" xmlns:cx2="http://schemas.microsoft.com/office/drawing/2015/10/21/chartex" xmlns:cx3="http://schemas.microsoft.com/office/drawing/2016/5/9/chartex" xmlns:cx4="http://schemas.microsoft.com/office/drawing/2016/5/10/chartex" xmlns:cx5="http://schemas.microsoft.com/office/drawing/2016/5/11/chartex" xmlns:cx6="http://schemas.microsoft.com/office/drawing/2016/5/12/chartex" xmlns:cx7="http://schemas.microsoft.com/office/drawing/2016/5/13/chartex" xmlns:cx8="http://schemas.microsoft.com/office/drawing/2016/5/14/chartex" xmlns:aink="http://schemas.microsoft.com/office/drawing/2016/ink" xmlns:am3d="http://schemas.microsoft.com/office/drawing/2017/model3d" xmlns:w15="http://schemas.microsoft.com/office/word/2012/wordml" xmlns:w16cid="http://schemas.microsoft.com/office/word/2016/wordml/cid" xmlns:w16se="http://schemas.microsoft.com/office/word/2015/wordml/symex">
+          <mc:Fallback>
             <w:pict>
-              <v:shapetype w14:anchorId="06F93DB2" id="_x0000_t32" coordsize="21600,21600" o:spt="32" o:oned="t" path="m,l21600,21600e" filled="f">
+              <v:shapetype w14:anchorId="36AC1F2F" id="_x0000_t32" coordsize="21600,21600" o:spt="32" o:oned="t" path="m,l21600,21600e" filled="f">
                 <v:path arrowok="t" fillok="f" o:connecttype="none"/>
                 <o:lock v:ext="edit" shapetype="t"/>
               </v:shapetype>
@@ -7665,9 +7665,9 @@
               </wp:anchor>
             </w:drawing>
           </mc:Choice>
-          <mc:Fallback xmlns:cx="http://schemas.microsoft.com/office/drawing/2014/chartex" xmlns:cx1="http://schemas.microsoft.com/office/drawing/2015/9/8/chartex" xmlns:cx2="http://schemas.microsoft.com/office/drawing/2015/10/21/chartex" xmlns:cx3="http://schemas.microsoft.com/office/drawing/2016/5/9/chartex" xmlns:cx4="http://schemas.microsoft.com/office/drawing/2016/5/10/chartex" xmlns:cx5="http://schemas.microsoft.com/office/drawing/2016/5/11/chartex" xmlns:cx6="http://schemas.microsoft.com/office/drawing/2016/5/12/chartex" xmlns:cx7="http://schemas.microsoft.com/office/drawing/2016/5/13/chartex" xmlns:cx8="http://schemas.microsoft.com/office/drawing/2016/5/14/chartex" xmlns:aink="http://schemas.microsoft.com/office/drawing/2016/ink" xmlns:am3d="http://schemas.microsoft.com/office/drawing/2017/model3d" xmlns:w15="http://schemas.microsoft.com/office/word/2012/wordml" xmlns:w16cid="http://schemas.microsoft.com/office/word/2016/wordml/cid" xmlns:w16se="http://schemas.microsoft.com/office/word/2015/wordml/symex">
+          <mc:Fallback>
             <w:pict>
-              <v:shape w14:anchorId="7DB611E1" id="Straight Arrow Connector 9" o:spid="_x0000_s1026" type="#_x0000_t32" style="position:absolute;margin-left:225pt;margin-top:117pt;width:0;height:27pt;z-index:251671552;visibility:visible;mso-wrap-style:square;mso-wrap-distance-left:9pt;mso-wrap-distance-top:0;mso-wrap-distance-right:9pt;mso-wrap-distance-bottom:0;mso-position-horizontal:absolute;mso-position-horizontal-relative:text;mso-position-vertical:absolute;mso-position-vertical-relative:text" o:gfxdata="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" strokecolor="black [3200]" strokeweight="1pt">
+              <v:shape w14:anchorId="4E0CBF33" id="Straight Arrow Connector 9" o:spid="_x0000_s1026" type="#_x0000_t32" style="position:absolute;margin-left:225pt;margin-top:117pt;width:0;height:27pt;z-index:251671552;visibility:visible;mso-wrap-style:square;mso-wrap-distance-left:9pt;mso-wrap-distance-top:0;mso-wrap-distance-right:9pt;mso-wrap-distance-bottom:0;mso-position-horizontal:absolute;mso-position-horizontal-relative:text;mso-position-vertical:absolute;mso-position-vertical-relative:text" o:gfxdata="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" strokecolor="black [3200]" strokeweight="1pt">
                 <v:stroke endarrow="block" joinstyle="miter"/>
               </v:shape>
             </w:pict>
@@ -7732,9 +7732,9 @@
               </wp:anchor>
             </w:drawing>
           </mc:Choice>
-          <mc:Fallback xmlns:cx="http://schemas.microsoft.com/office/drawing/2014/chartex" xmlns:cx1="http://schemas.microsoft.com/office/drawing/2015/9/8/chartex" xmlns:cx2="http://schemas.microsoft.com/office/drawing/2015/10/21/chartex" xmlns:cx3="http://schemas.microsoft.com/office/drawing/2016/5/9/chartex" xmlns:cx4="http://schemas.microsoft.com/office/drawing/2016/5/10/chartex" xmlns:cx5="http://schemas.microsoft.com/office/drawing/2016/5/11/chartex" xmlns:cx6="http://schemas.microsoft.com/office/drawing/2016/5/12/chartex" xmlns:cx7="http://schemas.microsoft.com/office/drawing/2016/5/13/chartex" xmlns:cx8="http://schemas.microsoft.com/office/drawing/2016/5/14/chartex" xmlns:aink="http://schemas.microsoft.com/office/drawing/2016/ink" xmlns:am3d="http://schemas.microsoft.com/office/drawing/2017/model3d" xmlns:w15="http://schemas.microsoft.com/office/word/2012/wordml" xmlns:w16cid="http://schemas.microsoft.com/office/word/2016/wordml/cid" xmlns:w16se="http://schemas.microsoft.com/office/word/2015/wordml/symex">
+          <mc:Fallback>
             <w:pict>
-              <v:shape w14:anchorId="7B5F23E1" id="Straight Arrow Connector 8" o:spid="_x0000_s1026" type="#_x0000_t32" style="position:absolute;margin-left:225pt;margin-top:26.25pt;width:0;height:36.75pt;z-index:251670528;visibility:visible;mso-wrap-style:square;mso-wrap-distance-left:9pt;mso-wrap-distance-top:0;mso-wrap-distance-right:9pt;mso-wrap-distance-bottom:0;mso-position-horizontal:absolute;mso-position-horizontal-relative:text;mso-position-vertical:absolute;mso-position-vertical-relative:text" o:gfxdata="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" strokecolor="black [3200]" strokeweight="1pt">
+              <v:shape w14:anchorId="41D30F3F" id="Straight Arrow Connector 8" o:spid="_x0000_s1026" type="#_x0000_t32" style="position:absolute;margin-left:225pt;margin-top:26.25pt;width:0;height:36.75pt;z-index:251670528;visibility:visible;mso-wrap-style:square;mso-wrap-distance-left:9pt;mso-wrap-distance-top:0;mso-wrap-distance-right:9pt;mso-wrap-distance-bottom:0;mso-position-horizontal:absolute;mso-position-horizontal-relative:text;mso-position-vertical:absolute;mso-position-vertical-relative:text" o:gfxdata="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" strokecolor="black [3200]" strokeweight="1pt">
                 <v:stroke endarrow="block" joinstyle="miter"/>
               </v:shape>
             </w:pict>
@@ -7815,7 +7815,7 @@
           </mc:Choice>
           <mc:Fallback>
             <w:pict>
-              <v:rect id="Rectangle 6" o:spid="_x0000_s1028" style="position:absolute;margin-left:378pt;margin-top:172.45pt;width:94.5pt;height:54pt;z-index:251668480;visibility:visible;mso-wrap-style:square;mso-wrap-distance-left:9pt;mso-wrap-distance-top:0;mso-wrap-distance-right:9pt;mso-wrap-distance-bottom:0;mso-position-horizontal:absolute;mso-position-horizontal-relative:text;mso-position-vertical:absolute;mso-position-vertical-relative:text;v-text-anchor:middle" o:gfxdata="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" fillcolor="white [3201]" strokecolor="black [3200]" strokeweight="1pt">
+              <v:rect w14:anchorId="784F3ABF" id="Rectangle 6" o:spid="_x0000_s1028" style="position:absolute;margin-left:378pt;margin-top:172.45pt;width:94.5pt;height:54pt;z-index:251668480;visibility:visible;mso-wrap-style:square;mso-wrap-distance-left:9pt;mso-wrap-distance-top:0;mso-wrap-distance-right:9pt;mso-wrap-distance-bottom:0;mso-position-horizontal:absolute;mso-position-horizontal-relative:text;mso-position-vertical:absolute;mso-position-vertical-relative:text;v-text-anchor:middle" o:gfxdata="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" fillcolor="white [3201]" strokecolor="black [3200]" strokeweight="1pt">
                 <v:textbox>
                   <w:txbxContent>
                     <w:p>
@@ -7910,11 +7910,11 @@
           </mc:Choice>
           <mc:Fallback>
             <w:pict>
-              <v:shapetype id="_x0000_t111" coordsize="21600,21600" o:spt="111" path="m4321,0l21600,,17204,21600,,21600xe">
+              <v:shapetype w14:anchorId="62586ECA" id="_x0000_t111" coordsize="21600,21600" o:spt="111" path="m4321,l21600,,17204,21600,,21600xe">
                 <v:stroke joinstyle="miter"/>
                 <v:path gradientshapeok="t" o:connecttype="custom" o:connectlocs="12961,0;10800,0;2161,10800;8602,21600;10800,21600;19402,10800" textboxrect="4321,0,17204,21600"/>
               </v:shapetype>
-              <v:shape id="Flowchart: Data 43" o:spid="_x0000_s1029" type="#_x0000_t111" style="position:absolute;margin-left:167.85pt;margin-top:13.95pt;width:119.7pt;height:60.25pt;z-index:251678720;visibility:visible;mso-wrap-style:square;mso-wrap-distance-left:9pt;mso-wrap-distance-top:0;mso-wrap-distance-right:9pt;mso-wrap-distance-bottom:0;mso-position-horizontal:absolute;mso-position-horizontal-relative:text;mso-position-vertical:absolute;mso-position-vertical-relative:text;v-text-anchor:middle" o:gfxdata="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" fillcolor="white [3201]" strokecolor="black [3200]" strokeweight="1pt">
+              <v:shape id="Flowchart: Data 43" o:spid="_x0000_s1029" type="#_x0000_t111" style="position:absolute;margin-left:167.85pt;margin-top:13.95pt;width:119.7pt;height:60.25pt;z-index:251678720;visibility:visible;mso-wrap-style:square;mso-wrap-distance-left:9pt;mso-wrap-distance-top:0;mso-wrap-distance-right:9pt;mso-wrap-distance-bottom:0;mso-position-horizontal:absolute;mso-position-horizontal-relative:text;mso-position-vertical:absolute;mso-position-vertical-relative:text;v-text-anchor:middle" o:gfxdata="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" fillcolor="white [3201]" strokecolor="black [3200]" strokeweight="1pt">
                 <v:textbox>
                   <w:txbxContent>
                     <w:p>
@@ -7992,9 +7992,9 @@
               </wp:anchor>
             </w:drawing>
           </mc:Choice>
-          <mc:Fallback xmlns:cx="http://schemas.microsoft.com/office/drawing/2014/chartex" xmlns:cx1="http://schemas.microsoft.com/office/drawing/2015/9/8/chartex" xmlns:cx2="http://schemas.microsoft.com/office/drawing/2015/10/21/chartex" xmlns:cx3="http://schemas.microsoft.com/office/drawing/2016/5/9/chartex" xmlns:cx4="http://schemas.microsoft.com/office/drawing/2016/5/10/chartex" xmlns:cx5="http://schemas.microsoft.com/office/drawing/2016/5/11/chartex" xmlns:cx6="http://schemas.microsoft.com/office/drawing/2016/5/12/chartex" xmlns:cx7="http://schemas.microsoft.com/office/drawing/2016/5/13/chartex" xmlns:cx8="http://schemas.microsoft.com/office/drawing/2016/5/14/chartex" xmlns:aink="http://schemas.microsoft.com/office/drawing/2016/ink" xmlns:am3d="http://schemas.microsoft.com/office/drawing/2017/model3d" xmlns:w15="http://schemas.microsoft.com/office/word/2012/wordml" xmlns:w16cid="http://schemas.microsoft.com/office/word/2016/wordml/cid" xmlns:w16se="http://schemas.microsoft.com/office/word/2015/wordml/symex">
+          <mc:Fallback>
             <w:pict>
-              <v:shape w14:anchorId="318D8004" id="Straight Arrow Connector 44" o:spid="_x0000_s1026" type="#_x0000_t32" style="position:absolute;margin-left:276.05pt;margin-top:15.55pt;width:155.95pt;height:0;flip:x;z-index:251679744;visibility:visible;mso-wrap-style:square;mso-wrap-distance-left:9pt;mso-wrap-distance-top:0;mso-wrap-distance-right:9pt;mso-wrap-distance-bottom:0;mso-position-horizontal:absolute;mso-position-horizontal-relative:text;mso-position-vertical:absolute;mso-position-vertical-relative:text" o:gfxdata="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" strokecolor="black [3200]" strokeweight="1pt">
+              <v:shape w14:anchorId="22FFA7B0" id="Straight Arrow Connector 44" o:spid="_x0000_s1026" type="#_x0000_t32" style="position:absolute;margin-left:276.05pt;margin-top:15.55pt;width:155.95pt;height:0;flip:x;z-index:251679744;visibility:visible;mso-wrap-style:square;mso-wrap-distance-left:9pt;mso-wrap-distance-top:0;mso-wrap-distance-right:9pt;mso-wrap-distance-bottom:0;mso-position-horizontal:absolute;mso-position-horizontal-relative:text;mso-position-vertical:absolute;mso-position-vertical-relative:text" o:gfxdata="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" strokecolor="black [3200]" strokeweight="1pt">
                 <v:stroke endarrow="block" joinstyle="miter"/>
               </v:shape>
             </w:pict>
@@ -8076,11 +8076,11 @@
           </mc:Choice>
           <mc:Fallback>
             <w:pict>
-              <v:shapetype id="_x0000_t202" coordsize="21600,21600" o:spt="202" path="m0,0l0,21600,21600,21600,21600,0xe">
+              <v:shapetype w14:anchorId="6F27F2F2" id="_x0000_t202" coordsize="21600,21600" o:spt="202" path="m,l,21600r21600,l21600,xe">
                 <v:stroke joinstyle="miter"/>
                 <v:path gradientshapeok="t" o:connecttype="rect"/>
               </v:shapetype>
-              <v:shape id="Text Box 17" o:spid="_x0000_s1030" type="#_x0000_t202" style="position:absolute;margin-left:325.25pt;margin-top:6.8pt;width:28.45pt;height:28.9pt;z-index:251675648;visibility:visible;mso-wrap-style:square;mso-width-percent:0;mso-height-percent:0;mso-wrap-distance-left:9pt;mso-wrap-distance-top:0;mso-wrap-distance-right:9pt;mso-wrap-distance-bottom:0;mso-position-horizontal:absolute;mso-position-horizontal-relative:text;mso-position-vertical:absolute;mso-position-vertical-relative:text;mso-width-percent:0;mso-height-percent:0;mso-width-relative:margin;mso-height-relative:margin;v-text-anchor:top" o:gfxdata="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" fillcolor="white [3201]" stroked="f" strokeweight=".5pt">
+              <v:shape id="Text Box 17" o:spid="_x0000_s1030" type="#_x0000_t202" style="position:absolute;margin-left:325.25pt;margin-top:6.8pt;width:28.45pt;height:28.9pt;z-index:251675648;visibility:visible;mso-wrap-style:square;mso-width-percent:0;mso-height-percent:0;mso-wrap-distance-left:9pt;mso-wrap-distance-top:0;mso-wrap-distance-right:9pt;mso-wrap-distance-bottom:0;mso-position-horizontal:absolute;mso-position-horizontal-relative:text;mso-position-vertical:absolute;mso-position-vertical-relative:text;mso-width-percent:0;mso-height-percent:0;mso-width-relative:margin;mso-height-relative:margin;v-text-anchor:top" o:gfxdata="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" fillcolor="white [3201]" stroked="f" strokeweight=".5pt">
                 <v:textbox>
                   <w:txbxContent>
                     <w:p>
@@ -8155,9 +8155,9 @@
               </wp:anchor>
             </w:drawing>
           </mc:Choice>
-          <mc:Fallback xmlns:cx="http://schemas.microsoft.com/office/drawing/2014/chartex" xmlns:cx1="http://schemas.microsoft.com/office/drawing/2015/9/8/chartex" xmlns:cx2="http://schemas.microsoft.com/office/drawing/2015/10/21/chartex" xmlns:cx3="http://schemas.microsoft.com/office/drawing/2016/5/9/chartex" xmlns:cx4="http://schemas.microsoft.com/office/drawing/2016/5/10/chartex" xmlns:cx5="http://schemas.microsoft.com/office/drawing/2016/5/11/chartex" xmlns:cx6="http://schemas.microsoft.com/office/drawing/2016/5/12/chartex" xmlns:cx7="http://schemas.microsoft.com/office/drawing/2016/5/13/chartex" xmlns:cx8="http://schemas.microsoft.com/office/drawing/2016/5/14/chartex" xmlns:aink="http://schemas.microsoft.com/office/drawing/2016/ink" xmlns:am3d="http://schemas.microsoft.com/office/drawing/2017/model3d" xmlns:w15="http://schemas.microsoft.com/office/word/2012/wordml" xmlns:w16cid="http://schemas.microsoft.com/office/word/2016/wordml/cid" xmlns:w16se="http://schemas.microsoft.com/office/word/2015/wordml/symex">
+          <mc:Fallback>
             <w:pict>
-              <v:shape w14:anchorId="057D3AF7" id="Straight Arrow Connector 19" o:spid="_x0000_s1026" type="#_x0000_t32" style="position:absolute;margin-left:225.2pt;margin-top:15.6pt;width:0;height:66.95pt;z-index:251676672;visibility:visible;mso-wrap-style:square;mso-wrap-distance-left:9pt;mso-wrap-distance-top:0;mso-wrap-distance-right:9pt;mso-wrap-distance-bottom:0;mso-position-horizontal:absolute;mso-position-horizontal-relative:text;mso-position-vertical:absolute;mso-position-vertical-relative:text" o:gfxdata="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" strokecolor="black [3200]" strokeweight="1pt">
+              <v:shape w14:anchorId="5F769DFF" id="Straight Arrow Connector 19" o:spid="_x0000_s1026" type="#_x0000_t32" style="position:absolute;margin-left:225.2pt;margin-top:15.6pt;width:0;height:66.95pt;z-index:251676672;visibility:visible;mso-wrap-style:square;mso-wrap-distance-left:9pt;mso-wrap-distance-top:0;mso-wrap-distance-right:9pt;mso-wrap-distance-bottom:0;mso-position-horizontal:absolute;mso-position-horizontal-relative:text;mso-position-vertical:absolute;mso-position-vertical-relative:text" o:gfxdata="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" strokecolor="black [3200]" strokeweight="1pt">
                 <v:stroke endarrow="block" joinstyle="miter"/>
               </v:shape>
             </w:pict>
@@ -8235,7 +8235,7 @@
           </mc:Choice>
           <mc:Fallback>
             <w:pict>
-              <v:shape id="Text Box 18" o:spid="_x0000_s1031" type="#_x0000_t202" style="position:absolute;margin-left:207.55pt;margin-top:8.15pt;width:33.45pt;height:20.9pt;z-index:251677696;visibility:visible;mso-wrap-style:square;mso-width-percent:0;mso-height-percent:0;mso-wrap-distance-left:9pt;mso-wrap-distance-top:0;mso-wrap-distance-right:9pt;mso-wrap-distance-bottom:0;mso-position-horizontal:absolute;mso-position-horizontal-relative:text;mso-position-vertical:absolute;mso-position-vertical-relative:text;mso-width-percent:0;mso-height-percent:0;mso-width-relative:margin;mso-height-relative:margin;v-text-anchor:top" o:gfxdata="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" fillcolor="white [3201]" stroked="f" strokeweight=".5pt">
+              <v:shape w14:anchorId="4A0B5D10" id="Text Box 18" o:spid="_x0000_s1031" type="#_x0000_t202" style="position:absolute;margin-left:207.55pt;margin-top:8.15pt;width:33.45pt;height:20.9pt;z-index:251677696;visibility:visible;mso-wrap-style:square;mso-width-percent:0;mso-height-percent:0;mso-wrap-distance-left:9pt;mso-wrap-distance-top:0;mso-wrap-distance-right:9pt;mso-wrap-distance-bottom:0;mso-position-horizontal:absolute;mso-position-horizontal-relative:text;mso-position-vertical:absolute;mso-position-vertical-relative:text;mso-width-percent:0;mso-height-percent:0;mso-width-relative:margin;mso-height-relative:margin;v-text-anchor:top" o:gfxdata="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" fillcolor="white [3201]" stroked="f" strokeweight=".5pt">
                 <v:textbox>
                   <w:txbxContent>
                     <w:p>
@@ -8327,7 +8327,7 @@
           </mc:Choice>
           <mc:Fallback>
             <w:pict>
-              <v:rect id="Rectangle 7" o:spid="_x0000_s1032" style="position:absolute;margin-left:177.75pt;margin-top:11.55pt;width:94.5pt;height:54pt;z-index:251669504;visibility:visible;mso-wrap-style:square;mso-wrap-distance-left:9pt;mso-wrap-distance-top:0;mso-wrap-distance-right:9pt;mso-wrap-distance-bottom:0;mso-position-horizontal:absolute;mso-position-horizontal-relative:text;mso-position-vertical:absolute;mso-position-vertical-relative:text;v-text-anchor:middle" o:gfxdata="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" fillcolor="white [3201]" strokecolor="black [3200]" strokeweight="1pt">
+              <v:rect w14:anchorId="1F25833E" id="Rectangle 7" o:spid="_x0000_s1032" style="position:absolute;margin-left:177.75pt;margin-top:11.55pt;width:94.5pt;height:54pt;z-index:251669504;visibility:visible;mso-wrap-style:square;mso-wrap-distance-left:9pt;mso-wrap-distance-top:0;mso-wrap-distance-right:9pt;mso-wrap-distance-bottom:0;mso-position-horizontal:absolute;mso-position-horizontal-relative:text;mso-position-vertical:absolute;mso-position-vertical-relative:text;v-text-anchor:middle" o:gfxdata="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" fillcolor="white [3201]" strokecolor="black [3200]" strokeweight="1pt">
                 <v:textbox>
                   <w:txbxContent>
                     <w:p>
@@ -8406,9 +8406,9 @@
               </wp:anchor>
             </w:drawing>
           </mc:Choice>
-          <mc:Fallback xmlns:cx="http://schemas.microsoft.com/office/drawing/2014/chartex" xmlns:cx1="http://schemas.microsoft.com/office/drawing/2015/9/8/chartex" xmlns:cx2="http://schemas.microsoft.com/office/drawing/2015/10/21/chartex" xmlns:cx3="http://schemas.microsoft.com/office/drawing/2016/5/9/chartex" xmlns:cx4="http://schemas.microsoft.com/office/drawing/2016/5/10/chartex" xmlns:cx5="http://schemas.microsoft.com/office/drawing/2016/5/11/chartex" xmlns:cx6="http://schemas.microsoft.com/office/drawing/2016/5/12/chartex" xmlns:cx7="http://schemas.microsoft.com/office/drawing/2016/5/13/chartex" xmlns:cx8="http://schemas.microsoft.com/office/drawing/2016/5/14/chartex" xmlns:aink="http://schemas.microsoft.com/office/drawing/2016/ink" xmlns:am3d="http://schemas.microsoft.com/office/drawing/2017/model3d" xmlns:w15="http://schemas.microsoft.com/office/word/2012/wordml" xmlns:w16cid="http://schemas.microsoft.com/office/word/2016/wordml/cid" xmlns:w16se="http://schemas.microsoft.com/office/word/2015/wordml/symex">
+          <mc:Fallback>
             <w:pict>
-              <v:shape w14:anchorId="59CAA364" id="Straight Arrow Connector 14" o:spid="_x0000_s1026" type="#_x0000_t32" style="position:absolute;margin-left:225pt;margin-top:14.55pt;width:.05pt;height:44.9pt;flip:x;z-index:251674624;visibility:visible;mso-wrap-style:square;mso-wrap-distance-left:9pt;mso-wrap-distance-top:0;mso-wrap-distance-right:9pt;mso-wrap-distance-bottom:0;mso-position-horizontal:absolute;mso-position-horizontal-relative:text;mso-position-vertical:absolute;mso-position-vertical-relative:text" o:gfxdata="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" strokecolor="black [3200]" strokeweight="1pt">
+              <v:shape w14:anchorId="4E84D9D5" id="Straight Arrow Connector 14" o:spid="_x0000_s1026" type="#_x0000_t32" style="position:absolute;margin-left:225pt;margin-top:14.55pt;width:.05pt;height:44.9pt;flip:x;z-index:251674624;visibility:visible;mso-wrap-style:square;mso-wrap-distance-left:9pt;mso-wrap-distance-top:0;mso-wrap-distance-right:9pt;mso-wrap-distance-bottom:0;mso-position-horizontal:absolute;mso-position-horizontal-relative:text;mso-position-vertical:absolute;mso-position-vertical-relative:text" o:gfxdata="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" strokecolor="black [3200]" strokeweight="1pt">
                 <v:stroke endarrow="block" joinstyle="miter"/>
               </v:shape>
             </w:pict>
@@ -8492,7 +8492,7 @@
           </mc:Choice>
           <mc:Fallback>
             <w:pict>
-              <v:shape id="Flowchart: Terminator 21" o:spid="_x0000_s1033" type="#_x0000_t116" style="position:absolute;margin-left:179.25pt;margin-top:8.2pt;width:96.25pt;height:53.15pt;z-index:251710464;visibility:visible;mso-wrap-style:square;mso-wrap-distance-left:9pt;mso-wrap-distance-top:0;mso-wrap-distance-right:9pt;mso-wrap-distance-bottom:0;mso-position-horizontal:absolute;mso-position-horizontal-relative:text;mso-position-vertical:absolute;mso-position-vertical-relative:text;v-text-anchor:middle" o:gfxdata="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" fillcolor="white [3201]" strokecolor="black [3200]" strokeweight="1pt">
+              <v:shape w14:anchorId="314A496E" id="Flowchart: Terminator 21" o:spid="_x0000_s1033" type="#_x0000_t116" style="position:absolute;margin-left:179.25pt;margin-top:8.2pt;width:96.25pt;height:53.15pt;z-index:251710464;visibility:visible;mso-wrap-style:square;mso-wrap-distance-left:9pt;mso-wrap-distance-top:0;mso-wrap-distance-right:9pt;mso-wrap-distance-bottom:0;mso-position-horizontal:absolute;mso-position-horizontal-relative:text;mso-position-vertical:absolute;mso-position-vertical-relative:text;v-text-anchor:middle" o:gfxdata="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" fillcolor="white [3201]" strokecolor="black [3200]" strokeweight="1pt">
                 <v:textbox>
                   <w:txbxContent>
                     <w:p>
@@ -8690,7 +8690,7 @@
           </mc:Choice>
           <mc:Fallback>
             <w:pict>
-              <v:shape id="Flowchart: Terminator 34" o:spid="_x0000_s1034" type="#_x0000_t116" style="position:absolute;margin-left:176pt;margin-top:4.6pt;width:96.3pt;height:53.15pt;z-index:251711488;visibility:visible;mso-wrap-style:square;mso-wrap-distance-left:9pt;mso-wrap-distance-top:0;mso-wrap-distance-right:9pt;mso-wrap-distance-bottom:0;mso-position-horizontal:absolute;mso-position-horizontal-relative:text;mso-position-vertical:absolute;mso-position-vertical-relative:text;v-text-anchor:middle" o:gfxdata="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" fillcolor="white [3201]" strokecolor="black [3200]" strokeweight="1pt">
+              <v:shape w14:anchorId="5205B801" id="Flowchart: Terminator 34" o:spid="_x0000_s1034" type="#_x0000_t116" style="position:absolute;margin-left:176pt;margin-top:4.6pt;width:96.3pt;height:53.15pt;z-index:251711488;visibility:visible;mso-wrap-style:square;mso-wrap-distance-left:9pt;mso-wrap-distance-top:0;mso-wrap-distance-right:9pt;mso-wrap-distance-bottom:0;mso-position-horizontal:absolute;mso-position-horizontal-relative:text;mso-position-vertical:absolute;mso-position-vertical-relative:text;v-text-anchor:middle" o:gfxdata="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" fillcolor="white [3201]" strokecolor="black [3200]" strokeweight="1pt">
                 <v:textbox>
                   <w:txbxContent>
                     <w:p>
@@ -8785,9 +8785,9 @@
               </wp:anchor>
             </w:drawing>
           </mc:Choice>
-          <mc:Fallback xmlns:cx="http://schemas.microsoft.com/office/drawing/2014/chartex" xmlns:cx1="http://schemas.microsoft.com/office/drawing/2015/9/8/chartex" xmlns:cx2="http://schemas.microsoft.com/office/drawing/2015/10/21/chartex" xmlns:cx3="http://schemas.microsoft.com/office/drawing/2016/5/9/chartex" xmlns:cx4="http://schemas.microsoft.com/office/drawing/2016/5/10/chartex" xmlns:cx5="http://schemas.microsoft.com/office/drawing/2016/5/11/chartex" xmlns:cx6="http://schemas.microsoft.com/office/drawing/2016/5/12/chartex" xmlns:cx7="http://schemas.microsoft.com/office/drawing/2016/5/13/chartex" xmlns:cx8="http://schemas.microsoft.com/office/drawing/2016/5/14/chartex" xmlns:aink="http://schemas.microsoft.com/office/drawing/2016/ink" xmlns:am3d="http://schemas.microsoft.com/office/drawing/2017/model3d" xmlns:w15="http://schemas.microsoft.com/office/word/2012/wordml" xmlns:w16cid="http://schemas.microsoft.com/office/word/2016/wordml/cid" xmlns:w16se="http://schemas.microsoft.com/office/word/2015/wordml/symex">
+          <mc:Fallback>
             <w:pict>
-              <v:shape w14:anchorId="4E520243" id="Straight Arrow Connector 53" o:spid="_x0000_s1026" type="#_x0000_t32" style="position:absolute;margin-left:225pt;margin-top:10.6pt;width:0;height:31.8pt;z-index:251687936;visibility:visible;mso-wrap-style:square;mso-wrap-distance-left:9pt;mso-wrap-distance-top:0;mso-wrap-distance-right:9pt;mso-wrap-distance-bottom:0;mso-position-horizontal:absolute;mso-position-horizontal-relative:text;mso-position-vertical:absolute;mso-position-vertical-relative:text" o:gfxdata="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" strokecolor="black [3200]" strokeweight="1pt">
+              <v:shape w14:anchorId="3EA262E6" id="Straight Arrow Connector 53" o:spid="_x0000_s1026" type="#_x0000_t32" style="position:absolute;margin-left:225pt;margin-top:10.6pt;width:0;height:31.8pt;z-index:251687936;visibility:visible;mso-wrap-style:square;mso-wrap-distance-left:9pt;mso-wrap-distance-top:0;mso-wrap-distance-right:9pt;mso-wrap-distance-bottom:0;mso-position-horizontal:absolute;mso-position-horizontal-relative:text;mso-position-vertical:absolute;mso-position-vertical-relative:text" o:gfxdata="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" strokecolor="black [3200]" strokeweight="1pt">
                 <v:stroke endarrow="block" joinstyle="miter"/>
               </v:shape>
             </w:pict>
@@ -8865,7 +8865,7 @@
           </mc:Choice>
           <mc:Fallback>
             <w:pict>
-              <v:shape id="Text Box 88" o:spid="_x0000_s1035" type="#_x0000_t202" style="position:absolute;margin-left:0;margin-top:20.15pt;width:27.95pt;height:26.85pt;z-index:251701248;visibility:visible;mso-wrap-style:square;mso-width-percent:0;mso-height-percent:0;mso-wrap-distance-left:9pt;mso-wrap-distance-top:0;mso-wrap-distance-right:9pt;mso-wrap-distance-bottom:0;mso-position-horizontal:absolute;mso-position-horizontal-relative:text;mso-position-vertical:absolute;mso-position-vertical-relative:text;mso-width-percent:0;mso-height-percent:0;mso-width-relative:margin;mso-height-relative:margin;v-text-anchor:top" o:gfxdata="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" fillcolor="white [3201]" stroked="f" strokeweight=".5pt">
+              <v:shape w14:anchorId="06366DCD" id="Text Box 88" o:spid="_x0000_s1035" type="#_x0000_t202" style="position:absolute;margin-left:0;margin-top:20.15pt;width:27.95pt;height:26.85pt;z-index:251701248;visibility:visible;mso-wrap-style:square;mso-width-percent:0;mso-height-percent:0;mso-wrap-distance-left:9pt;mso-wrap-distance-top:0;mso-wrap-distance-right:9pt;mso-wrap-distance-bottom:0;mso-position-horizontal:absolute;mso-position-horizontal-relative:text;mso-position-vertical:absolute;mso-position-vertical-relative:text;mso-width-percent:0;mso-height-percent:0;mso-width-relative:margin;mso-height-relative:margin;v-text-anchor:top" o:gfxdata="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" fillcolor="white [3201]" stroked="f" strokeweight=".5pt">
                 <v:textbox>
                   <w:txbxContent>
                     <w:p>
@@ -8954,7 +8954,7 @@
           </mc:Choice>
           <mc:Fallback>
             <w:pict>
-              <v:shape id="Flowchart: Data 45" o:spid="_x0000_s1036" type="#_x0000_t111" style="position:absolute;margin-left:162.15pt;margin-top:20pt;width:119.7pt;height:60.25pt;z-index:251680768;visibility:visible;mso-wrap-style:square;mso-wrap-distance-left:9pt;mso-wrap-distance-top:0;mso-wrap-distance-right:9pt;mso-wrap-distance-bottom:0;mso-position-horizontal:absolute;mso-position-horizontal-relative:text;mso-position-vertical:absolute;mso-position-vertical-relative:text;v-text-anchor:middle" o:gfxdata="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" fillcolor="white [3201]" strokecolor="black [3200]" strokeweight="1pt">
+              <v:shape w14:anchorId="4C9800C3" id="Flowchart: Data 45" o:spid="_x0000_s1036" type="#_x0000_t111" style="position:absolute;margin-left:162.15pt;margin-top:20pt;width:119.7pt;height:60.25pt;z-index:251680768;visibility:visible;mso-wrap-style:square;mso-wrap-distance-left:9pt;mso-wrap-distance-top:0;mso-wrap-distance-right:9pt;mso-wrap-distance-bottom:0;mso-position-horizontal:absolute;mso-position-horizontal-relative:text;mso-position-vertical:absolute;mso-position-vertical-relative:text;v-text-anchor:middle" o:gfxdata="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" fillcolor="white [3201]" strokecolor="black [3200]" strokeweight="1pt">
                 <v:textbox>
                   <w:txbxContent>
                     <w:p>
@@ -9043,7 +9043,7 @@
           </mc:Choice>
           <mc:Fallback>
             <w:pict>
-              <v:shape id="Text Box 74" o:spid="_x0000_s1037" type="#_x0000_t202" style="position:absolute;margin-left:6in;margin-top:15.4pt;width:36pt;height:27pt;z-index:251696128;visibility:visible;mso-wrap-style:square;mso-width-percent:0;mso-height-percent:0;mso-wrap-distance-left:9pt;mso-wrap-distance-top:0;mso-wrap-distance-right:9pt;mso-wrap-distance-bottom:0;mso-position-horizontal:absolute;mso-position-horizontal-relative:text;mso-position-vertical:absolute;mso-position-vertical-relative:text;mso-width-percent:0;mso-height-percent:0;mso-width-relative:margin;mso-height-relative:margin;v-text-anchor:top" o:gfxdata="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" fillcolor="white [3201]" stroked="f" strokeweight=".5pt">
+              <v:shape w14:anchorId="132E71FD" id="Text Box 74" o:spid="_x0000_s1037" type="#_x0000_t202" style="position:absolute;margin-left:6in;margin-top:15.4pt;width:36pt;height:27pt;z-index:251696128;visibility:visible;mso-wrap-style:square;mso-width-percent:0;mso-height-percent:0;mso-wrap-distance-left:9pt;mso-wrap-distance-top:0;mso-wrap-distance-right:9pt;mso-wrap-distance-bottom:0;mso-position-horizontal:absolute;mso-position-horizontal-relative:text;mso-position-vertical:absolute;mso-position-vertical-relative:text;mso-width-percent:0;mso-height-percent:0;mso-width-relative:margin;mso-height-relative:margin;v-text-anchor:top" o:gfxdata="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" fillcolor="white [3201]" stroked="f" strokeweight=".5pt">
                 <v:textbox>
                   <w:txbxContent>
                     <w:p>
@@ -9116,9 +9116,9 @@
               </wp:anchor>
             </w:drawing>
           </mc:Choice>
-          <mc:Fallback xmlns:cx="http://schemas.microsoft.com/office/drawing/2014/chartex" xmlns:cx1="http://schemas.microsoft.com/office/drawing/2015/9/8/chartex" xmlns:cx2="http://schemas.microsoft.com/office/drawing/2015/10/21/chartex" xmlns:cx3="http://schemas.microsoft.com/office/drawing/2016/5/9/chartex" xmlns:cx4="http://schemas.microsoft.com/office/drawing/2016/5/10/chartex" xmlns:cx5="http://schemas.microsoft.com/office/drawing/2016/5/11/chartex" xmlns:cx6="http://schemas.microsoft.com/office/drawing/2016/5/12/chartex" xmlns:cx7="http://schemas.microsoft.com/office/drawing/2016/5/13/chartex" xmlns:cx8="http://schemas.microsoft.com/office/drawing/2016/5/14/chartex" xmlns:aink="http://schemas.microsoft.com/office/drawing/2016/ink" xmlns:am3d="http://schemas.microsoft.com/office/drawing/2017/model3d" xmlns:w15="http://schemas.microsoft.com/office/word/2012/wordml" xmlns:w16cid="http://schemas.microsoft.com/office/word/2016/wordml/cid" xmlns:w16se="http://schemas.microsoft.com/office/word/2015/wordml/symex">
+          <mc:Fallback>
             <w:pict>
-              <v:shape w14:anchorId="1DF4FCC8" id="Straight Arrow Connector 87" o:spid="_x0000_s1026" type="#_x0000_t32" style="position:absolute;margin-left:8.85pt;margin-top:6.35pt;width:173.15pt;height:0;z-index:251700224;visibility:visible;mso-wrap-style:square;mso-wrap-distance-left:9pt;mso-wrap-distance-top:0;mso-wrap-distance-right:9pt;mso-wrap-distance-bottom:0;mso-position-horizontal:absolute;mso-position-horizontal-relative:text;mso-position-vertical:absolute;mso-position-vertical-relative:text" o:gfxdata="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" strokecolor="black [3200]" strokeweight="1pt">
+              <v:shape w14:anchorId="4D9EC301" id="Straight Arrow Connector 87" o:spid="_x0000_s1026" type="#_x0000_t32" style="position:absolute;margin-left:8.85pt;margin-top:6.35pt;width:173.15pt;height:0;z-index:251700224;visibility:visible;mso-wrap-style:square;mso-wrap-distance-left:9pt;mso-wrap-distance-top:0;mso-wrap-distance-right:9pt;mso-wrap-distance-bottom:0;mso-position-horizontal:absolute;mso-position-horizontal-relative:text;mso-position-vertical:absolute;mso-position-vertical-relative:text" o:gfxdata="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" strokecolor="black [3200]" strokeweight="1pt">
                 <v:stroke endarrow="block" joinstyle="miter"/>
               </v:shape>
             </w:pict>
@@ -9180,9 +9180,9 @@
               </wp:anchor>
             </w:drawing>
           </mc:Choice>
-          <mc:Fallback xmlns:cx="http://schemas.microsoft.com/office/drawing/2014/chartex" xmlns:cx1="http://schemas.microsoft.com/office/drawing/2015/9/8/chartex" xmlns:cx2="http://schemas.microsoft.com/office/drawing/2015/10/21/chartex" xmlns:cx3="http://schemas.microsoft.com/office/drawing/2016/5/9/chartex" xmlns:cx4="http://schemas.microsoft.com/office/drawing/2016/5/10/chartex" xmlns:cx5="http://schemas.microsoft.com/office/drawing/2016/5/11/chartex" xmlns:cx6="http://schemas.microsoft.com/office/drawing/2016/5/12/chartex" xmlns:cx7="http://schemas.microsoft.com/office/drawing/2016/5/13/chartex" xmlns:cx8="http://schemas.microsoft.com/office/drawing/2016/5/14/chartex" xmlns:aink="http://schemas.microsoft.com/office/drawing/2016/ink" xmlns:am3d="http://schemas.microsoft.com/office/drawing/2017/model3d" xmlns:w15="http://schemas.microsoft.com/office/word/2012/wordml" xmlns:w16cid="http://schemas.microsoft.com/office/word/2016/wordml/cid" xmlns:w16se="http://schemas.microsoft.com/office/word/2015/wordml/symex">
+          <mc:Fallback>
             <w:pict>
-              <v:line w14:anchorId="620B6EE6" id="Straight Connector 86" o:spid="_x0000_s1026" style="position:absolute;flip:y;z-index:251664384;visibility:visible;mso-wrap-style:square;mso-wrap-distance-left:9pt;mso-wrap-distance-top:0;mso-wrap-distance-right:9pt;mso-wrap-distance-bottom:0;mso-position-horizontal:absolute;mso-position-horizontal-relative:text;mso-position-vertical:absolute;mso-position-vertical-relative:text" from="9pt,6.4pt" to="9pt,339.4pt" o:gfxdata="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" strokecolor="black [3200]" strokeweight="1pt">
+              <v:line w14:anchorId="0E3B4A3C" id="Straight Connector 86" o:spid="_x0000_s1026" style="position:absolute;flip:y;z-index:251664384;visibility:visible;mso-wrap-style:square;mso-wrap-distance-left:9pt;mso-wrap-distance-top:0;mso-wrap-distance-right:9pt;mso-wrap-distance-bottom:0;mso-position-horizontal:absolute;mso-position-horizontal-relative:text;mso-position-vertical:absolute;mso-position-vertical-relative:text" from="9pt,6.4pt" to="9pt,339.4pt" o:gfxdata="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" strokecolor="black [3200]" strokeweight="1pt">
                 <v:stroke joinstyle="miter"/>
               </v:line>
             </w:pict>
@@ -9260,7 +9260,7 @@
           </mc:Choice>
           <mc:Fallback>
             <w:pict>
-              <v:shape id="Text Box 62" o:spid="_x0000_s1038" type="#_x0000_t202" style="position:absolute;margin-left:108pt;margin-top:2.1pt;width:31.65pt;height:26.85pt;z-index:251692032;visibility:visible;mso-wrap-style:square;mso-width-percent:0;mso-height-percent:0;mso-wrap-distance-left:9pt;mso-wrap-distance-top:0;mso-wrap-distance-right:9pt;mso-wrap-distance-bottom:0;mso-position-horizontal:absolute;mso-position-horizontal-relative:text;mso-position-vertical:absolute;mso-position-vertical-relative:text;mso-width-percent:0;mso-height-percent:0;mso-width-relative:margin;mso-height-relative:margin;v-text-anchor:top" o:gfxdata="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" fillcolor="white [3201]" stroked="f" strokeweight=".5pt">
+              <v:shape w14:anchorId="3EB2177C" id="Text Box 62" o:spid="_x0000_s1038" type="#_x0000_t202" style="position:absolute;margin-left:108pt;margin-top:2.1pt;width:31.65pt;height:26.85pt;z-index:251692032;visibility:visible;mso-wrap-style:square;mso-width-percent:0;mso-height-percent:0;mso-wrap-distance-left:9pt;mso-wrap-distance-top:0;mso-wrap-distance-right:9pt;mso-wrap-distance-bottom:0;mso-position-horizontal:absolute;mso-position-horizontal-relative:text;mso-position-vertical:absolute;mso-position-vertical-relative:text;mso-width-percent:0;mso-height-percent:0;mso-width-relative:margin;mso-height-relative:margin;v-text-anchor:top" o:gfxdata="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" fillcolor="white [3201]" stroked="f" strokeweight=".5pt">
                 <v:textbox>
                   <w:txbxContent>
                     <w:p>
@@ -9333,9 +9333,9 @@
               </wp:anchor>
             </w:drawing>
           </mc:Choice>
-          <mc:Fallback xmlns:cx="http://schemas.microsoft.com/office/drawing/2014/chartex" xmlns:cx1="http://schemas.microsoft.com/office/drawing/2015/9/8/chartex" xmlns:cx2="http://schemas.microsoft.com/office/drawing/2015/10/21/chartex" xmlns:cx3="http://schemas.microsoft.com/office/drawing/2016/5/9/chartex" xmlns:cx4="http://schemas.microsoft.com/office/drawing/2016/5/10/chartex" xmlns:cx5="http://schemas.microsoft.com/office/drawing/2016/5/11/chartex" xmlns:cx6="http://schemas.microsoft.com/office/drawing/2016/5/12/chartex" xmlns:cx7="http://schemas.microsoft.com/office/drawing/2016/5/13/chartex" xmlns:cx8="http://schemas.microsoft.com/office/drawing/2016/5/14/chartex" xmlns:aink="http://schemas.microsoft.com/office/drawing/2016/ink" xmlns:am3d="http://schemas.microsoft.com/office/drawing/2017/model3d" xmlns:w15="http://schemas.microsoft.com/office/word/2012/wordml" xmlns:w16cid="http://schemas.microsoft.com/office/word/2016/wordml/cid" xmlns:w16se="http://schemas.microsoft.com/office/word/2015/wordml/symex">
+          <mc:Fallback>
             <w:pict>
-              <v:shape w14:anchorId="1B33186C" id="Straight Arrow Connector 73" o:spid="_x0000_s1026" type="#_x0000_t32" style="position:absolute;margin-left:270.1pt;margin-top:1.95pt;width:180pt;height:.05pt;flip:x y;z-index:251695104;visibility:visible;mso-wrap-style:square;mso-wrap-distance-left:9pt;mso-wrap-distance-top:0;mso-wrap-distance-right:9pt;mso-wrap-distance-bottom:0;mso-position-horizontal:absolute;mso-position-horizontal-relative:text;mso-position-vertical:absolute;mso-position-vertical-relative:text" o:gfxdata="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" strokecolor="black [3200]" strokeweight="1pt">
+              <v:shape w14:anchorId="476969E5" id="Straight Arrow Connector 73" o:spid="_x0000_s1026" type="#_x0000_t32" style="position:absolute;margin-left:270.1pt;margin-top:1.95pt;width:180pt;height:.05pt;flip:x y;z-index:251695104;visibility:visible;mso-wrap-style:square;mso-wrap-distance-left:9pt;mso-wrap-distance-top:0;mso-wrap-distance-right:9pt;mso-wrap-distance-bottom:0;mso-position-horizontal:absolute;mso-position-horizontal-relative:text;mso-position-vertical:absolute;mso-position-vertical-relative:text" o:gfxdata="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" strokecolor="black [3200]" strokeweight="1pt">
                 <v:stroke endarrow="block" joinstyle="miter"/>
               </v:shape>
             </w:pict>
@@ -9397,9 +9397,9 @@
               </wp:anchor>
             </w:drawing>
           </mc:Choice>
-          <mc:Fallback xmlns:cx="http://schemas.microsoft.com/office/drawing/2014/chartex" xmlns:cx1="http://schemas.microsoft.com/office/drawing/2015/9/8/chartex" xmlns:cx2="http://schemas.microsoft.com/office/drawing/2015/10/21/chartex" xmlns:cx3="http://schemas.microsoft.com/office/drawing/2016/5/9/chartex" xmlns:cx4="http://schemas.microsoft.com/office/drawing/2016/5/10/chartex" xmlns:cx5="http://schemas.microsoft.com/office/drawing/2016/5/11/chartex" xmlns:cx6="http://schemas.microsoft.com/office/drawing/2016/5/12/chartex" xmlns:cx7="http://schemas.microsoft.com/office/drawing/2016/5/13/chartex" xmlns:cx8="http://schemas.microsoft.com/office/drawing/2016/5/14/chartex" xmlns:aink="http://schemas.microsoft.com/office/drawing/2016/ink" xmlns:am3d="http://schemas.microsoft.com/office/drawing/2017/model3d" xmlns:w15="http://schemas.microsoft.com/office/word/2012/wordml" xmlns:w16cid="http://schemas.microsoft.com/office/word/2016/wordml/cid" xmlns:w16se="http://schemas.microsoft.com/office/word/2015/wordml/symex">
+          <mc:Fallback>
             <w:pict>
-              <v:line w14:anchorId="42F04CC5" id="Straight Connector 72" o:spid="_x0000_s1026" style="position:absolute;flip:y;z-index:251665408;visibility:visible;mso-wrap-style:square;mso-wrap-distance-left:9pt;mso-wrap-distance-top:0;mso-wrap-distance-right:9pt;mso-wrap-distance-bottom:0;mso-position-horizontal:absolute;mso-position-horizontal-relative:text;mso-position-vertical:absolute;mso-position-vertical-relative:text" from="450pt,1.95pt" to="450pt,199.95pt" o:gfxdata="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" strokecolor="black [3200]" strokeweight="1pt">
+              <v:line w14:anchorId="4E52E926" id="Straight Connector 72" o:spid="_x0000_s1026" style="position:absolute;flip:y;z-index:251665408;visibility:visible;mso-wrap-style:square;mso-wrap-distance-left:9pt;mso-wrap-distance-top:0;mso-wrap-distance-right:9pt;mso-wrap-distance-bottom:0;mso-position-horizontal:absolute;mso-position-horizontal-relative:text;mso-position-vertical:absolute;mso-position-vertical-relative:text" from="450pt,1.95pt" to="450pt,199.95pt" o:gfxdata="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" strokecolor="black [3200]" strokeweight="1pt">
                 <v:stroke joinstyle="miter"/>
               </v:line>
             </w:pict>
@@ -9464,9 +9464,9 @@
               </wp:anchor>
             </w:drawing>
           </mc:Choice>
-          <mc:Fallback xmlns:cx="http://schemas.microsoft.com/office/drawing/2014/chartex" xmlns:cx1="http://schemas.microsoft.com/office/drawing/2015/9/8/chartex" xmlns:cx2="http://schemas.microsoft.com/office/drawing/2015/10/21/chartex" xmlns:cx3="http://schemas.microsoft.com/office/drawing/2016/5/9/chartex" xmlns:cx4="http://schemas.microsoft.com/office/drawing/2016/5/10/chartex" xmlns:cx5="http://schemas.microsoft.com/office/drawing/2016/5/11/chartex" xmlns:cx6="http://schemas.microsoft.com/office/drawing/2016/5/12/chartex" xmlns:cx7="http://schemas.microsoft.com/office/drawing/2016/5/13/chartex" xmlns:cx8="http://schemas.microsoft.com/office/drawing/2016/5/14/chartex" xmlns:aink="http://schemas.microsoft.com/office/drawing/2016/ink" xmlns:am3d="http://schemas.microsoft.com/office/drawing/2017/model3d" xmlns:w15="http://schemas.microsoft.com/office/word/2012/wordml" xmlns:w16cid="http://schemas.microsoft.com/office/word/2016/wordml/cid" xmlns:w16se="http://schemas.microsoft.com/office/word/2015/wordml/symex">
+          <mc:Fallback>
             <w:pict>
-              <v:shape w14:anchorId="25A2D3CC" id="Straight Arrow Connector 60" o:spid="_x0000_s1026" type="#_x0000_t32" style="position:absolute;margin-left:125.9pt;margin-top:10.85pt;width:45.1pt;height:.1pt;z-index:251691008;visibility:visible;mso-wrap-style:square;mso-wrap-distance-left:9pt;mso-wrap-distance-top:0;mso-wrap-distance-right:9pt;mso-wrap-distance-bottom:0;mso-position-horizontal:absolute;mso-position-horizontal-relative:text;mso-position-vertical:absolute;mso-position-vertical-relative:text" o:gfxdata="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" strokecolor="black [3200]" strokeweight="1pt">
+              <v:shape w14:anchorId="5579680E" id="Straight Arrow Connector 60" o:spid="_x0000_s1026" type="#_x0000_t32" style="position:absolute;margin-left:125.9pt;margin-top:10.85pt;width:45.1pt;height:.1pt;z-index:251691008;visibility:visible;mso-wrap-style:square;mso-wrap-distance-left:9pt;mso-wrap-distance-top:0;mso-wrap-distance-right:9pt;mso-wrap-distance-bottom:0;mso-position-horizontal:absolute;mso-position-horizontal-relative:text;mso-position-vertical:absolute;mso-position-vertical-relative:text" o:gfxdata="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" strokecolor="black [3200]" strokeweight="1pt">
                 <v:stroke endarrow="block" joinstyle="miter"/>
               </v:shape>
             </w:pict>
@@ -9528,9 +9528,9 @@
               </wp:anchor>
             </w:drawing>
           </mc:Choice>
-          <mc:Fallback xmlns:cx="http://schemas.microsoft.com/office/drawing/2014/chartex" xmlns:cx1="http://schemas.microsoft.com/office/drawing/2015/9/8/chartex" xmlns:cx2="http://schemas.microsoft.com/office/drawing/2015/10/21/chartex" xmlns:cx3="http://schemas.microsoft.com/office/drawing/2016/5/9/chartex" xmlns:cx4="http://schemas.microsoft.com/office/drawing/2016/5/10/chartex" xmlns:cx5="http://schemas.microsoft.com/office/drawing/2016/5/11/chartex" xmlns:cx6="http://schemas.microsoft.com/office/drawing/2016/5/12/chartex" xmlns:cx7="http://schemas.microsoft.com/office/drawing/2016/5/13/chartex" xmlns:cx8="http://schemas.microsoft.com/office/drawing/2016/5/14/chartex" xmlns:aink="http://schemas.microsoft.com/office/drawing/2016/ink" xmlns:am3d="http://schemas.microsoft.com/office/drawing/2017/model3d" xmlns:w15="http://schemas.microsoft.com/office/word/2012/wordml" xmlns:w16cid="http://schemas.microsoft.com/office/word/2016/wordml/cid" xmlns:w16se="http://schemas.microsoft.com/office/word/2015/wordml/symex">
+          <mc:Fallback>
             <w:pict>
-              <v:line w14:anchorId="43A59B0A" id="Straight Connector 58" o:spid="_x0000_s1026" style="position:absolute;flip:y;z-index:251689984;visibility:visible;mso-wrap-style:square;mso-wrap-distance-left:9pt;mso-wrap-distance-top:0;mso-wrap-distance-right:9pt;mso-wrap-distance-bottom:0;mso-position-horizontal:absolute;mso-position-horizontal-relative:text;mso-position-vertical:absolute;mso-position-vertical-relative:text" from="126pt,10.95pt" to="126pt,47.95pt" o:gfxdata="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" strokecolor="black [3200]" strokeweight="1pt">
+              <v:line w14:anchorId="3D896AA0" id="Straight Connector 58" o:spid="_x0000_s1026" style="position:absolute;flip:y;z-index:251689984;visibility:visible;mso-wrap-style:square;mso-wrap-distance-left:9pt;mso-wrap-distance-top:0;mso-wrap-distance-right:9pt;mso-wrap-distance-bottom:0;mso-position-horizontal:absolute;mso-position-horizontal-relative:text;mso-position-vertical:absolute;mso-position-vertical-relative:text" from="126pt,10.95pt" to="126pt,47.95pt" o:gfxdata="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" strokecolor="black [3200]" strokeweight="1pt">
                 <v:stroke joinstyle="miter"/>
               </v:line>
             </w:pict>
@@ -9597,9 +9597,9 @@
               </wp:anchor>
             </w:drawing>
           </mc:Choice>
-          <mc:Fallback xmlns:cx="http://schemas.microsoft.com/office/drawing/2014/chartex" xmlns:cx1="http://schemas.microsoft.com/office/drawing/2015/9/8/chartex" xmlns:cx2="http://schemas.microsoft.com/office/drawing/2015/10/21/chartex" xmlns:cx3="http://schemas.microsoft.com/office/drawing/2016/5/9/chartex" xmlns:cx4="http://schemas.microsoft.com/office/drawing/2016/5/10/chartex" xmlns:cx5="http://schemas.microsoft.com/office/drawing/2016/5/11/chartex" xmlns:cx6="http://schemas.microsoft.com/office/drawing/2016/5/12/chartex" xmlns:cx7="http://schemas.microsoft.com/office/drawing/2016/5/13/chartex" xmlns:cx8="http://schemas.microsoft.com/office/drawing/2016/5/14/chartex" xmlns:aink="http://schemas.microsoft.com/office/drawing/2016/ink" xmlns:am3d="http://schemas.microsoft.com/office/drawing/2017/model3d" xmlns:w15="http://schemas.microsoft.com/office/word/2012/wordml" xmlns:w16cid="http://schemas.microsoft.com/office/word/2016/wordml/cid" xmlns:w16se="http://schemas.microsoft.com/office/word/2015/wordml/symex">
+          <mc:Fallback>
             <w:pict>
-              <v:shape w14:anchorId="39C3E75B" id="Straight Arrow Connector 57" o:spid="_x0000_s1026" type="#_x0000_t32" style="position:absolute;margin-left:188.65pt;margin-top:3.8pt;width:.35pt;height:47.6pt;z-index:251688960;visibility:visible;mso-wrap-style:square;mso-wrap-distance-left:9pt;mso-wrap-distance-top:0;mso-wrap-distance-right:9pt;mso-wrap-distance-bottom:0;mso-position-horizontal:absolute;mso-position-horizontal-relative:text;mso-position-vertical:absolute;mso-position-vertical-relative:text" o:gfxdata="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" strokecolor="black [3200]" strokeweight="1pt">
+              <v:shape w14:anchorId="5DF27DBF" id="Straight Arrow Connector 57" o:spid="_x0000_s1026" type="#_x0000_t32" style="position:absolute;margin-left:188.65pt;margin-top:3.8pt;width:.35pt;height:47.6pt;z-index:251688960;visibility:visible;mso-wrap-style:square;mso-wrap-distance-left:9pt;mso-wrap-distance-top:0;mso-wrap-distance-right:9pt;mso-wrap-distance-bottom:0;mso-position-horizontal:absolute;mso-position-horizontal-relative:text;mso-position-vertical:absolute;mso-position-vertical-relative:text" o:gfxdata="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" strokecolor="black [3200]" strokeweight="1pt">
                 <v:stroke endarrow="block" joinstyle="miter"/>
               </v:shape>
             </w:pict>
@@ -9686,7 +9686,7 @@
           </mc:Choice>
           <mc:Fallback>
             <w:pict>
-              <v:shape id="Flowchart: Decision 46" o:spid="_x0000_s1039" type="#_x0000_t110" style="position:absolute;margin-left:27.7pt;margin-top:21.85pt;width:188.65pt;height:99.2pt;z-index:251681792;visibility:visible;mso-wrap-style:square;mso-width-percent:0;mso-height-percent:0;mso-wrap-distance-left:9pt;mso-wrap-distance-top:0;mso-wrap-distance-right:9pt;mso-wrap-distance-bottom:0;mso-position-horizontal:absolute;mso-position-horizontal-relative:text;mso-position-vertical:absolute;mso-position-vertical-relative:text;mso-width-percent:0;mso-height-percent:0;mso-width-relative:margin;mso-height-relative:margin;v-text-anchor:middle" o:gfxdata="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" fillcolor="white [3201]" strokecolor="black [3200]" strokeweight="1pt">
+              <v:shape w14:anchorId="330377CC" id="Flowchart: Decision 46" o:spid="_x0000_s1039" type="#_x0000_t110" style="position:absolute;margin-left:27.7pt;margin-top:21.85pt;width:188.65pt;height:99.2pt;z-index:251681792;visibility:visible;mso-wrap-style:square;mso-width-percent:0;mso-height-percent:0;mso-wrap-distance-left:9pt;mso-wrap-distance-top:0;mso-wrap-distance-right:9pt;mso-wrap-distance-bottom:0;mso-position-horizontal:absolute;mso-position-horizontal-relative:text;mso-position-vertical:absolute;mso-position-vertical-relative:text;mso-width-percent:0;mso-height-percent:0;mso-width-relative:margin;mso-height-relative:margin;v-text-anchor:middle" o:gfxdata="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" fillcolor="white [3201]" strokecolor="black [3200]" strokeweight="1pt">
                 <v:textbox>
                   <w:txbxContent>
                     <w:p>
@@ -9781,7 +9781,7 @@
           </mc:Choice>
           <mc:Fallback>
             <w:pict>
-              <v:rect id="Rectangle 47" o:spid="_x0000_s1040" style="position:absolute;margin-left:328.45pt;margin-top:6.5pt;width:94.5pt;height:54pt;z-index:251682816;visibility:visible;mso-wrap-style:square;mso-wrap-distance-left:9pt;mso-wrap-distance-top:0;mso-wrap-distance-right:9pt;mso-wrap-distance-bottom:0;mso-position-horizontal:absolute;mso-position-horizontal-relative:text;mso-position-vertical:absolute;mso-position-vertical-relative:text;v-text-anchor:middle" o:gfxdata="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" fillcolor="white [3201]" strokecolor="black [3200]" strokeweight="1pt">
+              <v:rect w14:anchorId="50A07321" id="Rectangle 47" o:spid="_x0000_s1040" style="position:absolute;margin-left:328.45pt;margin-top:6.5pt;width:94.5pt;height:54pt;z-index:251682816;visibility:visible;mso-wrap-style:square;mso-wrap-distance-left:9pt;mso-wrap-distance-top:0;mso-wrap-distance-right:9pt;mso-wrap-distance-bottom:0;mso-position-horizontal:absolute;mso-position-horizontal-relative:text;mso-position-vertical:absolute;mso-position-vertical-relative:text;v-text-anchor:middle" o:gfxdata="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" fillcolor="white [3201]" strokecolor="black [3200]" strokeweight="1pt">
                 <v:textbox>
                   <w:txbxContent>
                     <w:p>
@@ -9865,7 +9865,7 @@
           </mc:Choice>
           <mc:Fallback>
             <w:pict>
-              <v:shape id="Text Box 64" o:spid="_x0000_s1041" type="#_x0000_t202" style="position:absolute;margin-left:252pt;margin-top:15.4pt;width:36pt;height:27pt;z-index:251693056;visibility:visible;mso-wrap-style:square;mso-height-percent:0;mso-wrap-distance-left:9pt;mso-wrap-distance-top:0;mso-wrap-distance-right:9pt;mso-wrap-distance-bottom:0;mso-position-horizontal:absolute;mso-position-horizontal-relative:text;mso-position-vertical:absolute;mso-position-vertical-relative:text;mso-height-percent:0;mso-height-relative:margin;v-text-anchor:top" o:gfxdata="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" fillcolor="white [3201]" stroked="f" strokeweight=".5pt">
+              <v:shape w14:anchorId="283017F4" id="Text Box 64" o:spid="_x0000_s1041" type="#_x0000_t202" style="position:absolute;margin-left:252pt;margin-top:15.4pt;width:36pt;height:27pt;z-index:251693056;visibility:visible;mso-wrap-style:square;mso-height-percent:0;mso-wrap-distance-left:9pt;mso-wrap-distance-top:0;mso-wrap-distance-right:9pt;mso-wrap-distance-bottom:0;mso-position-horizontal:absolute;mso-position-horizontal-relative:text;mso-position-vertical:absolute;mso-position-vertical-relative:text;mso-height-percent:0;mso-height-relative:margin;v-text-anchor:top" o:gfxdata="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" fillcolor="white [3201]" stroked="f" strokeweight=".5pt">
                 <v:textbox>
                   <w:txbxContent>
                     <w:p>
@@ -9940,9 +9940,9 @@
               </wp:anchor>
             </w:drawing>
           </mc:Choice>
-          <mc:Fallback xmlns:cx="http://schemas.microsoft.com/office/drawing/2014/chartex" xmlns:cx1="http://schemas.microsoft.com/office/drawing/2015/9/8/chartex" xmlns:cx2="http://schemas.microsoft.com/office/drawing/2015/10/21/chartex" xmlns:cx3="http://schemas.microsoft.com/office/drawing/2016/5/9/chartex" xmlns:cx4="http://schemas.microsoft.com/office/drawing/2016/5/10/chartex" xmlns:cx5="http://schemas.microsoft.com/office/drawing/2016/5/11/chartex" xmlns:cx6="http://schemas.microsoft.com/office/drawing/2016/5/12/chartex" xmlns:cx7="http://schemas.microsoft.com/office/drawing/2016/5/13/chartex" xmlns:cx8="http://schemas.microsoft.com/office/drawing/2016/5/14/chartex" xmlns:aink="http://schemas.microsoft.com/office/drawing/2016/ink" xmlns:am3d="http://schemas.microsoft.com/office/drawing/2017/model3d" xmlns:w15="http://schemas.microsoft.com/office/word/2012/wordml" xmlns:w16cid="http://schemas.microsoft.com/office/word/2016/wordml/cid" xmlns:w16se="http://schemas.microsoft.com/office/word/2015/wordml/symex">
+          <mc:Fallback>
             <w:pict>
-              <v:shape w14:anchorId="6EF4D79C" id="Straight Arrow Connector 63" o:spid="_x0000_s1026" type="#_x0000_t32" style="position:absolute;margin-left:188.95pt;margin-top:7.95pt;width:139.6pt;height:0;z-index:251666432;visibility:visible;mso-wrap-style:square;mso-wrap-distance-left:9pt;mso-wrap-distance-top:0;mso-wrap-distance-right:9pt;mso-wrap-distance-bottom:0;mso-position-horizontal:absolute;mso-position-horizontal-relative:text;mso-position-vertical:absolute;mso-position-vertical-relative:text" o:gfxdata="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" strokecolor="black [3200]" strokeweight="1pt">
+              <v:shape w14:anchorId="63286A05" id="Straight Arrow Connector 63" o:spid="_x0000_s1026" type="#_x0000_t32" style="position:absolute;margin-left:188.95pt;margin-top:7.95pt;width:139.6pt;height:0;z-index:251666432;visibility:visible;mso-wrap-style:square;mso-wrap-distance-left:9pt;mso-wrap-distance-top:0;mso-wrap-distance-right:9pt;mso-wrap-distance-bottom:0;mso-position-horizontal:absolute;mso-position-horizontal-relative:text;mso-position-vertical:absolute;mso-position-vertical-relative:text" o:gfxdata="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" strokecolor="black [3200]" strokeweight="1pt">
                 <v:stroke endarrow="block" joinstyle="miter"/>
               </v:shape>
             </w:pict>
@@ -10009,9 +10009,9 @@
               </wp:anchor>
             </w:drawing>
           </mc:Choice>
-          <mc:Fallback xmlns:cx="http://schemas.microsoft.com/office/drawing/2014/chartex" xmlns:cx1="http://schemas.microsoft.com/office/drawing/2015/9/8/chartex" xmlns:cx2="http://schemas.microsoft.com/office/drawing/2015/10/21/chartex" xmlns:cx3="http://schemas.microsoft.com/office/drawing/2016/5/9/chartex" xmlns:cx4="http://schemas.microsoft.com/office/drawing/2016/5/10/chartex" xmlns:cx5="http://schemas.microsoft.com/office/drawing/2016/5/11/chartex" xmlns:cx6="http://schemas.microsoft.com/office/drawing/2016/5/12/chartex" xmlns:cx7="http://schemas.microsoft.com/office/drawing/2016/5/13/chartex" xmlns:cx8="http://schemas.microsoft.com/office/drawing/2016/5/14/chartex" xmlns:aink="http://schemas.microsoft.com/office/drawing/2016/ink" xmlns:am3d="http://schemas.microsoft.com/office/drawing/2017/model3d" xmlns:w15="http://schemas.microsoft.com/office/word/2012/wordml" xmlns:w16cid="http://schemas.microsoft.com/office/word/2016/wordml/cid" xmlns:w16se="http://schemas.microsoft.com/office/word/2015/wordml/symex">
+          <mc:Fallback>
             <w:pict>
-              <v:shape w14:anchorId="0ACCAF15" id="Straight Arrow Connector 71" o:spid="_x0000_s1026" type="#_x0000_t32" style="position:absolute;margin-left:405pt;margin-top:10pt;width:0;height:36.1pt;z-index:251694080;visibility:visible;mso-wrap-style:square;mso-wrap-distance-left:9pt;mso-wrap-distance-top:0;mso-wrap-distance-right:9pt;mso-wrap-distance-bottom:0;mso-position-horizontal:absolute;mso-position-horizontal-relative:text;mso-position-vertical:absolute;mso-position-vertical-relative:text" o:gfxdata="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" strokecolor="black [3200]" strokeweight="1pt">
+              <v:shape w14:anchorId="0B946DB1" id="Straight Arrow Connector 71" o:spid="_x0000_s1026" type="#_x0000_t32" style="position:absolute;margin-left:405pt;margin-top:10pt;width:0;height:36.1pt;z-index:251694080;visibility:visible;mso-wrap-style:square;mso-wrap-distance-left:9pt;mso-wrap-distance-top:0;mso-wrap-distance-right:9pt;mso-wrap-distance-bottom:0;mso-position-horizontal:absolute;mso-position-horizontal-relative:text;mso-position-vertical:absolute;mso-position-vertical-relative:text" o:gfxdata="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" strokecolor="black [3200]" strokeweight="1pt">
                 <v:stroke endarrow="block" joinstyle="miter"/>
               </v:shape>
             </w:pict>
@@ -10100,7 +10100,7 @@
           </mc:Choice>
           <mc:Fallback>
             <w:pict>
-              <v:shape id="Flowchart: Decision 48" o:spid="_x0000_s1042" type="#_x0000_t110" style="position:absolute;margin-left:279.4pt;margin-top:2.8pt;width:188.65pt;height:98.85pt;z-index:251683840;visibility:visible;mso-wrap-style:square;mso-width-percent:0;mso-height-percent:0;mso-wrap-distance-left:9pt;mso-wrap-distance-top:0;mso-wrap-distance-right:9pt;mso-wrap-distance-bottom:0;mso-position-horizontal:absolute;mso-position-horizontal-relative:text;mso-position-vertical:absolute;mso-position-vertical-relative:text;mso-width-percent:0;mso-height-percent:0;mso-width-relative:margin;mso-height-relative:margin;v-text-anchor:middle" o:gfxdata="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" fillcolor="white [3201]" strokecolor="black [3200]" strokeweight="1pt">
+              <v:shape w14:anchorId="5B894B85" id="Flowchart: Decision 48" o:spid="_x0000_s1042" type="#_x0000_t110" style="position:absolute;margin-left:279.4pt;margin-top:2.8pt;width:188.65pt;height:98.85pt;z-index:251683840;visibility:visible;mso-wrap-style:square;mso-width-percent:0;mso-height-percent:0;mso-wrap-distance-left:9pt;mso-wrap-distance-top:0;mso-wrap-distance-right:9pt;mso-wrap-distance-bottom:0;mso-position-horizontal:absolute;mso-position-horizontal-relative:text;mso-position-vertical:absolute;mso-position-vertical-relative:text;mso-width-percent:0;mso-height-percent:0;mso-width-relative:margin;mso-height-relative:margin;v-text-anchor:middle" o:gfxdata="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" fillcolor="white [3201]" strokecolor="black [3200]" strokeweight="1pt">
                 <v:textbox>
                   <w:txbxContent>
                     <w:p>
@@ -10186,7 +10186,7 @@
           </mc:Choice>
           <mc:Fallback>
             <w:pict>
-              <v:shape id="Text Box 76" o:spid="_x0000_s1043" type="#_x0000_t202" style="position:absolute;margin-left:189.2pt;margin-top:21.75pt;width:44.9pt;height:27.2pt;z-index:251698176;visibility:visible;mso-wrap-style:square;mso-height-percent:0;mso-wrap-distance-left:9pt;mso-wrap-distance-top:0;mso-wrap-distance-right:9pt;mso-wrap-distance-bottom:0;mso-position-horizontal:absolute;mso-position-horizontal-relative:text;mso-position-vertical:absolute;mso-position-vertical-relative:text;mso-height-percent:0;mso-height-relative:margin;v-text-anchor:top" o:gfxdata="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" fillcolor="white [3201]" stroked="f" strokeweight=".5pt">
+              <v:shape w14:anchorId="03F03A0B" id="Text Box 76" o:spid="_x0000_s1043" type="#_x0000_t202" style="position:absolute;margin-left:189.2pt;margin-top:21.75pt;width:44.9pt;height:27.2pt;z-index:251698176;visibility:visible;mso-wrap-style:square;mso-height-percent:0;mso-wrap-distance-left:9pt;mso-wrap-distance-top:0;mso-wrap-distance-right:9pt;mso-wrap-distance-bottom:0;mso-position-horizontal:absolute;mso-position-horizontal-relative:text;mso-position-vertical:absolute;mso-position-vertical-relative:text;mso-height-percent:0;mso-height-relative:margin;v-text-anchor:top" o:gfxdata="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" fillcolor="white [3201]" stroked="f" strokeweight=".5pt">
                 <v:textbox>
                   <w:txbxContent>
                     <w:p>
@@ -10275,7 +10275,7 @@
           </mc:Choice>
           <mc:Fallback>
             <w:pict>
-              <v:rect id="Rectangle 49" o:spid="_x0000_s1044" style="position:absolute;margin-left:45pt;margin-top:4.05pt;width:94.5pt;height:54pt;z-index:251684864;visibility:visible;mso-wrap-style:square;mso-wrap-distance-left:9pt;mso-wrap-distance-top:0;mso-wrap-distance-right:9pt;mso-wrap-distance-bottom:0;mso-position-horizontal:absolute;mso-position-horizontal-relative:text;mso-position-vertical:absolute;mso-position-vertical-relative:text;v-text-anchor:middle" o:gfxdata="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" fillcolor="white [3201]" strokecolor="black [3200]" strokeweight="1pt">
+              <v:rect w14:anchorId="491A7135" id="Rectangle 49" o:spid="_x0000_s1044" style="position:absolute;margin-left:45pt;margin-top:4.05pt;width:94.5pt;height:54pt;z-index:251684864;visibility:visible;mso-wrap-style:square;mso-wrap-distance-left:9pt;mso-wrap-distance-top:0;mso-wrap-distance-right:9pt;mso-wrap-distance-bottom:0;mso-position-horizontal:absolute;mso-position-horizontal-relative:text;mso-position-vertical:absolute;mso-position-vertical-relative:text;v-text-anchor:middle" o:gfxdata="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" fillcolor="white [3201]" strokecolor="black [3200]" strokeweight="1pt">
                 <v:textbox>
                   <w:txbxContent>
                     <w:p>
@@ -10353,9 +10353,9 @@
               </wp:anchor>
             </w:drawing>
           </mc:Choice>
-          <mc:Fallback xmlns:cx="http://schemas.microsoft.com/office/drawing/2014/chartex" xmlns:cx1="http://schemas.microsoft.com/office/drawing/2015/9/8/chartex" xmlns:cx2="http://schemas.microsoft.com/office/drawing/2015/10/21/chartex" xmlns:cx3="http://schemas.microsoft.com/office/drawing/2016/5/9/chartex" xmlns:cx4="http://schemas.microsoft.com/office/drawing/2016/5/10/chartex" xmlns:cx5="http://schemas.microsoft.com/office/drawing/2016/5/11/chartex" xmlns:cx6="http://schemas.microsoft.com/office/drawing/2016/5/12/chartex" xmlns:cx7="http://schemas.microsoft.com/office/drawing/2016/5/13/chartex" xmlns:cx8="http://schemas.microsoft.com/office/drawing/2016/5/14/chartex" xmlns:aink="http://schemas.microsoft.com/office/drawing/2016/ink" xmlns:am3d="http://schemas.microsoft.com/office/drawing/2017/model3d" xmlns:w15="http://schemas.microsoft.com/office/word/2012/wordml" xmlns:w16cid="http://schemas.microsoft.com/office/word/2016/wordml/cid" xmlns:w16se="http://schemas.microsoft.com/office/word/2015/wordml/symex">
+          <mc:Fallback>
             <w:pict>
-              <v:shape w14:anchorId="11BD5725" id="Straight Arrow Connector 75" o:spid="_x0000_s1026" type="#_x0000_t32" style="position:absolute;margin-left:139.55pt;margin-top:5.7pt;width:141.05pt;height:0;flip:x;z-index:251697152;visibility:visible;mso-wrap-style:square;mso-wrap-distance-left:9pt;mso-wrap-distance-top:0;mso-wrap-distance-right:9pt;mso-wrap-distance-bottom:0;mso-position-horizontal:absolute;mso-position-horizontal-relative:text;mso-position-vertical:absolute;mso-position-vertical-relative:text" o:gfxdata="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" strokecolor="black [3200]" strokeweight="1pt">
+              <v:shape w14:anchorId="3D1D1D6E" id="Straight Arrow Connector 75" o:spid="_x0000_s1026" type="#_x0000_t32" style="position:absolute;margin-left:139.55pt;margin-top:5.7pt;width:141.05pt;height:0;flip:x;z-index:251697152;visibility:visible;mso-wrap-style:square;mso-wrap-distance-left:9pt;mso-wrap-distance-top:0;mso-wrap-distance-right:9pt;mso-wrap-distance-bottom:0;mso-position-horizontal:absolute;mso-position-horizontal-relative:text;mso-position-vertical:absolute;mso-position-vertical-relative:text" o:gfxdata="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" strokecolor="black [3200]" strokeweight="1pt">
                 <v:stroke endarrow="block" joinstyle="miter"/>
               </v:shape>
             </w:pict>
@@ -10422,9 +10422,9 @@
               </wp:anchor>
             </w:drawing>
           </mc:Choice>
-          <mc:Fallback xmlns:cx="http://schemas.microsoft.com/office/drawing/2014/chartex" xmlns:cx1="http://schemas.microsoft.com/office/drawing/2015/9/8/chartex" xmlns:cx2="http://schemas.microsoft.com/office/drawing/2015/10/21/chartex" xmlns:cx3="http://schemas.microsoft.com/office/drawing/2016/5/9/chartex" xmlns:cx4="http://schemas.microsoft.com/office/drawing/2016/5/10/chartex" xmlns:cx5="http://schemas.microsoft.com/office/drawing/2016/5/11/chartex" xmlns:cx6="http://schemas.microsoft.com/office/drawing/2016/5/12/chartex" xmlns:cx7="http://schemas.microsoft.com/office/drawing/2016/5/13/chartex" xmlns:cx8="http://schemas.microsoft.com/office/drawing/2016/5/14/chartex" xmlns:aink="http://schemas.microsoft.com/office/drawing/2016/ink" xmlns:am3d="http://schemas.microsoft.com/office/drawing/2017/model3d" xmlns:w15="http://schemas.microsoft.com/office/word/2012/wordml" xmlns:w16cid="http://schemas.microsoft.com/office/word/2016/wordml/cid" xmlns:w16se="http://schemas.microsoft.com/office/word/2015/wordml/symex">
+          <mc:Fallback>
             <w:pict>
-              <v:shape w14:anchorId="3A4C06F8" id="Straight Arrow Connector 85" o:spid="_x0000_s1026" type="#_x0000_t32" style="position:absolute;margin-left:90pt;margin-top:7.3pt;width:0;height:31.7pt;z-index:251699200;visibility:visible;mso-wrap-style:square;mso-wrap-distance-left:9pt;mso-wrap-distance-top:0;mso-wrap-distance-right:9pt;mso-wrap-distance-bottom:0;mso-position-horizontal:absolute;mso-position-horizontal-relative:text;mso-position-vertical:absolute;mso-position-vertical-relative:text" o:gfxdata="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" strokecolor="black [3200]" strokeweight="1pt">
+              <v:shape w14:anchorId="3489AE89" id="Straight Arrow Connector 85" o:spid="_x0000_s1026" type="#_x0000_t32" style="position:absolute;margin-left:90pt;margin-top:7.3pt;width:0;height:31.7pt;z-index:251699200;visibility:visible;mso-wrap-style:square;mso-wrap-distance-left:9pt;mso-wrap-distance-top:0;mso-wrap-distance-right:9pt;mso-wrap-distance-bottom:0;mso-position-horizontal:absolute;mso-position-horizontal-relative:text;mso-position-vertical:absolute;mso-position-vertical-relative:text" o:gfxdata="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" strokecolor="black [3200]" strokeweight="1pt">
                 <v:stroke endarrow="block" joinstyle="miter"/>
               </v:shape>
             </w:pict>
@@ -10513,7 +10513,7 @@
           </mc:Choice>
           <mc:Fallback>
             <w:pict>
-              <v:shape id="Flowchart: Decision 50" o:spid="_x0000_s1045" type="#_x0000_t110" style="position:absolute;margin-left:-3.05pt;margin-top:17.9pt;width:188.65pt;height:98.85pt;z-index:251685888;visibility:visible;mso-wrap-style:square;mso-width-percent:0;mso-height-percent:0;mso-wrap-distance-left:9pt;mso-wrap-distance-top:0;mso-wrap-distance-right:9pt;mso-wrap-distance-bottom:0;mso-position-horizontal:absolute;mso-position-horizontal-relative:text;mso-position-vertical:absolute;mso-position-vertical-relative:text;mso-width-percent:0;mso-height-percent:0;mso-width-relative:margin;mso-height-relative:margin;v-text-anchor:middle" o:gfxdata="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" fillcolor="white [3201]" strokecolor="black [3200]" strokeweight="1pt">
+              <v:shape w14:anchorId="2BEAC37D" id="Flowchart: Decision 50" o:spid="_x0000_s1045" type="#_x0000_t110" style="position:absolute;margin-left:-3.1pt;margin-top:17.9pt;width:188.65pt;height:98.85pt;z-index:251685888;visibility:visible;mso-wrap-style:square;mso-width-percent:0;mso-height-percent:0;mso-wrap-distance-left:9pt;mso-wrap-distance-top:0;mso-wrap-distance-right:9pt;mso-wrap-distance-bottom:0;mso-position-horizontal:absolute;mso-position-horizontal-relative:text;mso-position-vertical:absolute;mso-position-vertical-relative:text;mso-width-percent:0;mso-height-percent:0;mso-width-relative:margin;mso-height-relative:margin;v-text-anchor:middle" o:gfxdata="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" fillcolor="white [3201]" strokecolor="black [3200]" strokeweight="1pt">
                 <v:textbox>
                   <w:txbxContent>
                     <w:p>
@@ -10607,7 +10607,7 @@
           </mc:Choice>
           <mc:Fallback>
             <w:pict>
-              <v:rect id="Rectangle 51" o:spid="_x0000_s1046" style="position:absolute;margin-left:328.4pt;margin-top:19.15pt;width:94.5pt;height:54pt;z-index:251686912;visibility:visible;mso-wrap-style:square;mso-wrap-distance-left:9pt;mso-wrap-distance-top:0;mso-wrap-distance-right:9pt;mso-wrap-distance-bottom:0;mso-position-horizontal:absolute;mso-position-horizontal-relative:text;mso-position-vertical:absolute;mso-position-vertical-relative:text;v-text-anchor:middle" o:gfxdata="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" fillcolor="white [3201]" strokecolor="black [3200]" strokeweight="1pt">
+              <v:rect w14:anchorId="6C3A6FFC" id="Rectangle 51" o:spid="_x0000_s1046" style="position:absolute;margin-left:328.4pt;margin-top:19.15pt;width:94.5pt;height:54pt;z-index:251686912;visibility:visible;mso-wrap-style:square;mso-wrap-distance-left:9pt;mso-wrap-distance-top:0;mso-wrap-distance-right:9pt;mso-wrap-distance-bottom:0;mso-position-horizontal:absolute;mso-position-horizontal-relative:text;mso-position-vertical:absolute;mso-position-vertical-relative:text;v-text-anchor:middle" o:gfxdata="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" fillcolor="white [3201]" strokecolor="black [3200]" strokeweight="1pt">
                 <v:textbox>
                   <w:txbxContent>
                     <w:p>
@@ -10693,7 +10693,7 @@
           </mc:Choice>
           <mc:Fallback>
             <w:pict>
-              <v:shape id="Text Box 90" o:spid="_x0000_s1047" type="#_x0000_t202" style="position:absolute;margin-left:225.1pt;margin-top:11.55pt;width:44.9pt;height:27.1pt;z-index:251703296;visibility:visible;mso-wrap-style:square;mso-height-percent:0;mso-wrap-distance-left:9pt;mso-wrap-distance-top:0;mso-wrap-distance-right:9pt;mso-wrap-distance-bottom:0;mso-position-horizontal:absolute;mso-position-horizontal-relative:text;mso-position-vertical:absolute;mso-position-vertical-relative:text;mso-height-percent:0;mso-height-relative:margin;v-text-anchor:top" o:gfxdata="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" fillcolor="white [3201]" stroked="f" strokeweight=".5pt">
+              <v:shape w14:anchorId="72FF0553" id="Text Box 90" o:spid="_x0000_s1047" type="#_x0000_t202" style="position:absolute;margin-left:225.1pt;margin-top:11.55pt;width:44.9pt;height:27.1pt;z-index:251703296;visibility:visible;mso-wrap-style:square;mso-height-percent:0;mso-wrap-distance-left:9pt;mso-wrap-distance-top:0;mso-wrap-distance-right:9pt;mso-wrap-distance-bottom:0;mso-position-horizontal:absolute;mso-position-horizontal-relative:text;mso-position-vertical:absolute;mso-position-vertical-relative:text;mso-height-percent:0;mso-height-relative:margin;v-text-anchor:top" o:gfxdata="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" fillcolor="white [3201]" stroked="f" strokeweight=".5pt">
                 <v:textbox>
                   <w:txbxContent>
                     <w:p>
@@ -10766,9 +10766,9 @@
               </wp:anchor>
             </w:drawing>
           </mc:Choice>
-          <mc:Fallback xmlns:cx="http://schemas.microsoft.com/office/drawing/2014/chartex" xmlns:cx1="http://schemas.microsoft.com/office/drawing/2015/9/8/chartex" xmlns:cx2="http://schemas.microsoft.com/office/drawing/2015/10/21/chartex" xmlns:cx3="http://schemas.microsoft.com/office/drawing/2016/5/9/chartex" xmlns:cx4="http://schemas.microsoft.com/office/drawing/2016/5/10/chartex" xmlns:cx5="http://schemas.microsoft.com/office/drawing/2016/5/11/chartex" xmlns:cx6="http://schemas.microsoft.com/office/drawing/2016/5/12/chartex" xmlns:cx7="http://schemas.microsoft.com/office/drawing/2016/5/13/chartex" xmlns:cx8="http://schemas.microsoft.com/office/drawing/2016/5/14/chartex" xmlns:aink="http://schemas.microsoft.com/office/drawing/2016/ink" xmlns:am3d="http://schemas.microsoft.com/office/drawing/2017/model3d" xmlns:w15="http://schemas.microsoft.com/office/word/2012/wordml" xmlns:w16cid="http://schemas.microsoft.com/office/word/2016/wordml/cid" xmlns:w16se="http://schemas.microsoft.com/office/word/2015/wordml/symex">
+          <mc:Fallback>
             <w:pict>
-              <v:shape w14:anchorId="78E1362C" id="Straight Arrow Connector 89" o:spid="_x0000_s1026" type="#_x0000_t32" style="position:absolute;margin-left:179.75pt;margin-top:20.55pt;width:148.85pt;height:0;z-index:251702272;visibility:visible;mso-wrap-style:square;mso-wrap-distance-left:9pt;mso-wrap-distance-top:0;mso-wrap-distance-right:9pt;mso-wrap-distance-bottom:0;mso-position-horizontal:absolute;mso-position-horizontal-relative:text;mso-position-vertical:absolute;mso-position-vertical-relative:text" o:gfxdata="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" strokecolor="black [3200]" strokeweight="1pt">
+              <v:shape w14:anchorId="14A20771" id="Straight Arrow Connector 89" o:spid="_x0000_s1026" type="#_x0000_t32" style="position:absolute;margin-left:179.75pt;margin-top:20.55pt;width:148.85pt;height:0;z-index:251702272;visibility:visible;mso-wrap-style:square;mso-wrap-distance-left:9pt;mso-wrap-distance-top:0;mso-wrap-distance-right:9pt;mso-wrap-distance-bottom:0;mso-position-horizontal:absolute;mso-position-horizontal-relative:text;mso-position-vertical:absolute;mso-position-vertical-relative:text" o:gfxdata="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" strokecolor="black [3200]" strokeweight="1pt">
                 <v:stroke endarrow="block" joinstyle="miter"/>
               </v:shape>
             </w:pict>
@@ -10832,9 +10832,9 @@
               </wp:anchor>
             </w:drawing>
           </mc:Choice>
-          <mc:Fallback xmlns:cx="http://schemas.microsoft.com/office/drawing/2014/chartex" xmlns:cx1="http://schemas.microsoft.com/office/drawing/2015/9/8/chartex" xmlns:cx2="http://schemas.microsoft.com/office/drawing/2015/10/21/chartex" xmlns:cx3="http://schemas.microsoft.com/office/drawing/2016/5/9/chartex" xmlns:cx4="http://schemas.microsoft.com/office/drawing/2016/5/10/chartex" xmlns:cx5="http://schemas.microsoft.com/office/drawing/2016/5/11/chartex" xmlns:cx6="http://schemas.microsoft.com/office/drawing/2016/5/12/chartex" xmlns:cx7="http://schemas.microsoft.com/office/drawing/2016/5/13/chartex" xmlns:cx8="http://schemas.microsoft.com/office/drawing/2016/5/14/chartex" xmlns:aink="http://schemas.microsoft.com/office/drawing/2016/ink" xmlns:am3d="http://schemas.microsoft.com/office/drawing/2017/model3d" xmlns:w15="http://schemas.microsoft.com/office/word/2012/wordml" xmlns:w16cid="http://schemas.microsoft.com/office/word/2016/wordml/cid" xmlns:w16se="http://schemas.microsoft.com/office/word/2015/wordml/symex">
+          <mc:Fallback>
             <w:pict>
-              <v:line w14:anchorId="4207AF2A" id="Straight Connector 91" o:spid="_x0000_s1026" style="position:absolute;z-index:251704320;visibility:visible;mso-wrap-style:square;mso-wrap-distance-left:9pt;mso-wrap-distance-top:0;mso-wrap-distance-right:9pt;mso-wrap-distance-bottom:0;mso-position-horizontal:absolute;mso-position-horizontal-relative:text;mso-position-vertical:absolute;mso-position-vertical-relative:text" from="378pt,22.05pt" to="378pt,67.15pt" o:gfxdata="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" strokecolor="black [3200]" strokeweight="1pt">
+              <v:line w14:anchorId="33D4CEF2" id="Straight Connector 91" o:spid="_x0000_s1026" style="position:absolute;z-index:251704320;visibility:visible;mso-wrap-style:square;mso-wrap-distance-left:9pt;mso-wrap-distance-top:0;mso-wrap-distance-right:9pt;mso-wrap-distance-bottom:0;mso-position-horizontal:absolute;mso-position-horizontal-relative:text;mso-position-vertical:absolute;mso-position-vertical-relative:text" from="378pt,22.05pt" to="378pt,67.15pt" o:gfxdata="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" strokecolor="black [3200]" strokeweight="1pt">
                 <v:stroke joinstyle="miter"/>
               </v:line>
             </w:pict>
@@ -10922,7 +10922,7 @@
           </mc:Choice>
           <mc:Fallback>
             <w:pict>
-              <v:shape id="Flowchart: Terminator 35" o:spid="_x0000_s1048" type="#_x0000_t116" style="position:absolute;margin-left:184.2pt;margin-top:14.75pt;width:96.25pt;height:53.15pt;z-index:251712512;visibility:visible;mso-wrap-style:square;mso-wrap-distance-left:9pt;mso-wrap-distance-top:0;mso-wrap-distance-right:9pt;mso-wrap-distance-bottom:0;mso-position-horizontal:absolute;mso-position-horizontal-relative:text;mso-position-vertical:absolute;mso-position-vertical-relative:text;v-text-anchor:middle" o:gfxdata="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" fillcolor="white [3201]" strokecolor="black [3200]" strokeweight="1pt">
+              <v:shape w14:anchorId="51A6C439" id="Flowchart: Terminator 35" o:spid="_x0000_s1048" type="#_x0000_t116" style="position:absolute;margin-left:184.2pt;margin-top:14.75pt;width:96.25pt;height:53.15pt;z-index:251712512;visibility:visible;mso-wrap-style:square;mso-wrap-distance-left:9pt;mso-wrap-distance-top:0;mso-wrap-distance-right:9pt;mso-wrap-distance-bottom:0;mso-position-horizontal:absolute;mso-position-horizontal-relative:text;mso-position-vertical:absolute;mso-position-vertical-relative:text;v-text-anchor:middle" o:gfxdata="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" fillcolor="white [3201]" strokecolor="black [3200]" strokeweight="1pt">
                 <v:textbox>
                   <w:txbxContent>
                     <w:p>
@@ -11008,9 +11008,9 @@
               </wp:anchor>
             </w:drawing>
           </mc:Choice>
-          <mc:Fallback xmlns:cx="http://schemas.microsoft.com/office/drawing/2014/chartex" xmlns:cx1="http://schemas.microsoft.com/office/drawing/2015/9/8/chartex" xmlns:cx2="http://schemas.microsoft.com/office/drawing/2015/10/21/chartex" xmlns:cx3="http://schemas.microsoft.com/office/drawing/2016/5/9/chartex" xmlns:cx4="http://schemas.microsoft.com/office/drawing/2016/5/10/chartex" xmlns:cx5="http://schemas.microsoft.com/office/drawing/2016/5/11/chartex" xmlns:cx6="http://schemas.microsoft.com/office/drawing/2016/5/12/chartex" xmlns:cx7="http://schemas.microsoft.com/office/drawing/2016/5/13/chartex" xmlns:cx8="http://schemas.microsoft.com/office/drawing/2016/5/14/chartex" xmlns:aink="http://schemas.microsoft.com/office/drawing/2016/ink" xmlns:am3d="http://schemas.microsoft.com/office/drawing/2017/model3d" xmlns:w15="http://schemas.microsoft.com/office/word/2012/wordml" xmlns:w16cid="http://schemas.microsoft.com/office/word/2016/wordml/cid" xmlns:w16se="http://schemas.microsoft.com/office/word/2015/wordml/symex">
+          <mc:Fallback>
             <w:pict>
-              <v:shape w14:anchorId="11503097" id="Straight Arrow Connector 92" o:spid="_x0000_s1026" type="#_x0000_t32" style="position:absolute;margin-left:280.6pt;margin-top:16.1pt;width:97.45pt;height:0;flip:x;z-index:251705344;visibility:visible;mso-wrap-style:square;mso-wrap-distance-left:9pt;mso-wrap-distance-top:0;mso-wrap-distance-right:9pt;mso-wrap-distance-bottom:0;mso-position-horizontal:absolute;mso-position-horizontal-relative:text;mso-position-vertical:absolute;mso-position-vertical-relative:text" o:gfxdata="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" strokecolor="black [3200]" strokeweight="1pt">
+              <v:shape w14:anchorId="336AAD60" id="Straight Arrow Connector 92" o:spid="_x0000_s1026" type="#_x0000_t32" style="position:absolute;margin-left:280.6pt;margin-top:16.1pt;width:97.45pt;height:0;flip:x;z-index:251705344;visibility:visible;mso-wrap-style:square;mso-wrap-distance-left:9pt;mso-wrap-distance-top:0;mso-wrap-distance-right:9pt;mso-wrap-distance-bottom:0;mso-position-horizontal:absolute;mso-position-horizontal-relative:text;mso-position-vertical:absolute;mso-position-vertical-relative:text" o:gfxdata="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" strokecolor="black [3200]" strokeweight="1pt">
                 <v:stroke endarrow="block" joinstyle="miter"/>
               </v:shape>
             </w:pict>
@@ -11264,7 +11264,7 @@
                     </pic:cNvPicPr>
                   </pic:nvPicPr>
                   <pic:blipFill>
-                    <a:blip r:embed="rId9">
+                    <a:blip r:embed="rId8">
                       <a:extLst>
                         <a:ext uri="{28A0092B-C50C-407E-A947-70E740481C1C}">
                           <a14:useLocalDpi xmlns:a14="http://schemas.microsoft.com/office/drawing/2010/main" val="0"/>
@@ -11571,7 +11571,7 @@
                     </pic:cNvPicPr>
                   </pic:nvPicPr>
                   <pic:blipFill>
-                    <a:blip r:embed="rId10">
+                    <a:blip r:embed="rId9">
                       <a:extLst>
                         <a:ext uri="{28A0092B-C50C-407E-A947-70E740481C1C}">
                           <a14:useLocalDpi xmlns:a14="http://schemas.microsoft.com/office/drawing/2010/main" val="0"/>
@@ -11862,7 +11862,7 @@
                     </pic:cNvPicPr>
                   </pic:nvPicPr>
                   <pic:blipFill>
-                    <a:blip r:embed="rId11">
+                    <a:blip r:embed="rId10">
                       <a:extLst>
                         <a:ext uri="{28A0092B-C50C-407E-A947-70E740481C1C}">
                           <a14:useLocalDpi xmlns:a14="http://schemas.microsoft.com/office/drawing/2010/main" val="0"/>
@@ -12001,7 +12001,7 @@
           </mc:Choice>
           <mc:Fallback>
             <w:pict>
-              <v:shape id="Flowchart: Terminator 117" o:spid="_x0000_s1049" type="#_x0000_t116" style="position:absolute;margin-left:171pt;margin-top:18pt;width:96.3pt;height:53.15pt;z-index:251743232;visibility:visible;mso-wrap-style:square;mso-wrap-distance-left:9pt;mso-wrap-distance-top:0;mso-wrap-distance-right:9pt;mso-wrap-distance-bottom:0;mso-position-horizontal:absolute;mso-position-horizontal-relative:text;mso-position-vertical:absolute;mso-position-vertical-relative:text;v-text-anchor:middle" o:gfxdata="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" fillcolor="white [3201]" strokecolor="black [3200]" strokeweight="1pt">
+              <v:shape w14:anchorId="582CD948" id="Flowchart: Terminator 117" o:spid="_x0000_s1049" type="#_x0000_t116" style="position:absolute;margin-left:171pt;margin-top:18pt;width:96.3pt;height:53.15pt;z-index:251743232;visibility:visible;mso-wrap-style:square;mso-wrap-distance-left:9pt;mso-wrap-distance-top:0;mso-wrap-distance-right:9pt;mso-wrap-distance-bottom:0;mso-position-horizontal:absolute;mso-position-horizontal-relative:text;mso-position-vertical:absolute;mso-position-vertical-relative:text;v-text-anchor:middle" o:gfxdata="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" fillcolor="white [3201]" strokecolor="black [3200]" strokeweight="1pt">
                 <v:textbox>
                   <w:txbxContent>
                     <w:p>
@@ -12104,9 +12104,9 @@
               </wp:anchor>
             </w:drawing>
           </mc:Choice>
-          <mc:Fallback xmlns:cx="http://schemas.microsoft.com/office/drawing/2014/chartex" xmlns:cx1="http://schemas.microsoft.com/office/drawing/2015/9/8/chartex" xmlns:cx2="http://schemas.microsoft.com/office/drawing/2015/10/21/chartex" xmlns:cx3="http://schemas.microsoft.com/office/drawing/2016/5/9/chartex" xmlns:cx4="http://schemas.microsoft.com/office/drawing/2016/5/10/chartex" xmlns:cx5="http://schemas.microsoft.com/office/drawing/2016/5/11/chartex" xmlns:cx6="http://schemas.microsoft.com/office/drawing/2016/5/12/chartex" xmlns:cx7="http://schemas.microsoft.com/office/drawing/2016/5/13/chartex" xmlns:cx8="http://schemas.microsoft.com/office/drawing/2016/5/14/chartex" xmlns:aink="http://schemas.microsoft.com/office/drawing/2016/ink" xmlns:am3d="http://schemas.microsoft.com/office/drawing/2017/model3d" xmlns:w15="http://schemas.microsoft.com/office/word/2012/wordml" xmlns:w16cid="http://schemas.microsoft.com/office/word/2016/wordml/cid" xmlns:w16se="http://schemas.microsoft.com/office/word/2015/wordml/symex">
+          <mc:Fallback>
             <w:pict>
-              <v:shape w14:anchorId="51ED8722" id="Straight Arrow Connector 16" o:spid="_x0000_s1026" type="#_x0000_t32" style="position:absolute;margin-left:225pt;margin-top:.7pt;width:0;height:60.9pt;z-index:251752448;visibility:visible;mso-wrap-style:square;mso-wrap-distance-left:9pt;mso-wrap-distance-top:0;mso-wrap-distance-right:9pt;mso-wrap-distance-bottom:0;mso-position-horizontal:absolute;mso-position-horizontal-relative:text;mso-position-vertical:absolute;mso-position-vertical-relative:text" o:gfxdata="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" strokecolor="black [3200]" strokeweight="1pt">
+              <v:shape w14:anchorId="11FB290B" id="Straight Arrow Connector 16" o:spid="_x0000_s1026" type="#_x0000_t32" style="position:absolute;margin-left:225pt;margin-top:.7pt;width:0;height:60.9pt;z-index:251752448;visibility:visible;mso-wrap-style:square;mso-wrap-distance-left:9pt;mso-wrap-distance-top:0;mso-wrap-distance-right:9pt;mso-wrap-distance-bottom:0;mso-position-horizontal:absolute;mso-position-horizontal-relative:text;mso-position-vertical:absolute;mso-position-vertical-relative:text" o:gfxdata="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" strokecolor="black [3200]" strokeweight="1pt">
                 <v:stroke endarrow="block" joinstyle="miter"/>
               </v:shape>
             </w:pict>
@@ -12205,7 +12205,7 @@
           </mc:Choice>
           <mc:Fallback>
             <w:pict>
-              <v:rect id="Rectangle 20" o:spid="_x0000_s1050" style="position:absolute;margin-left:175.3pt;margin-top:14.65pt;width:94.5pt;height:54pt;z-index:251751424;visibility:visible;mso-wrap-style:square;mso-wrap-distance-left:9pt;mso-wrap-distance-top:0;mso-wrap-distance-right:9pt;mso-wrap-distance-bottom:0;mso-position-horizontal:absolute;mso-position-horizontal-relative:text;mso-position-vertical:absolute;mso-position-vertical-relative:text;v-text-anchor:middle" o:gfxdata="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" fillcolor="white [3201]" strokecolor="black [3200]" strokeweight="1pt">
+              <v:rect w14:anchorId="35D2A9B9" id="Rectangle 20" o:spid="_x0000_s1050" style="position:absolute;margin-left:175.3pt;margin-top:14.65pt;width:94.5pt;height:54pt;z-index:251751424;visibility:visible;mso-wrap-style:square;mso-wrap-distance-left:9pt;mso-wrap-distance-top:0;mso-wrap-distance-right:9pt;mso-wrap-distance-bottom:0;mso-position-horizontal:absolute;mso-position-horizontal-relative:text;mso-position-vertical:absolute;mso-position-vertical-relative:text;v-text-anchor:middle" o:gfxdata="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" fillcolor="white [3201]" strokecolor="black [3200]" strokeweight="1pt">
                 <v:textbox>
                   <w:txbxContent>
                     <w:p>
@@ -12299,9 +12299,9 @@
               </wp:anchor>
             </w:drawing>
           </mc:Choice>
-          <mc:Fallback xmlns:cx="http://schemas.microsoft.com/office/drawing/2014/chartex" xmlns:cx1="http://schemas.microsoft.com/office/drawing/2015/9/8/chartex" xmlns:cx2="http://schemas.microsoft.com/office/drawing/2015/10/21/chartex" xmlns:cx3="http://schemas.microsoft.com/office/drawing/2016/5/9/chartex" xmlns:cx4="http://schemas.microsoft.com/office/drawing/2016/5/10/chartex" xmlns:cx5="http://schemas.microsoft.com/office/drawing/2016/5/11/chartex" xmlns:cx6="http://schemas.microsoft.com/office/drawing/2016/5/12/chartex" xmlns:cx7="http://schemas.microsoft.com/office/drawing/2016/5/13/chartex" xmlns:cx8="http://schemas.microsoft.com/office/drawing/2016/5/14/chartex" xmlns:aink="http://schemas.microsoft.com/office/drawing/2016/ink" xmlns:am3d="http://schemas.microsoft.com/office/drawing/2017/model3d" xmlns:w15="http://schemas.microsoft.com/office/word/2012/wordml" xmlns:w16cid="http://schemas.microsoft.com/office/word/2016/wordml/cid" xmlns:w16se="http://schemas.microsoft.com/office/word/2015/wordml/symex">
+          <mc:Fallback>
             <w:pict>
-              <v:shape w14:anchorId="16FE0E8F" id="Straight Arrow Connector 22" o:spid="_x0000_s1026" type="#_x0000_t32" style="position:absolute;margin-left:224.65pt;margin-top:21.9pt;width:0;height:73.3pt;z-index:251753472;visibility:visible;mso-wrap-style:square;mso-wrap-distance-left:9pt;mso-wrap-distance-top:0;mso-wrap-distance-right:9pt;mso-wrap-distance-bottom:0;mso-position-horizontal:absolute;mso-position-horizontal-relative:text;mso-position-vertical:absolute;mso-position-vertical-relative:text" o:gfxdata="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" strokecolor="black [3200]" strokeweight="1pt">
+              <v:shape w14:anchorId="5C141F49" id="Straight Arrow Connector 22" o:spid="_x0000_s1026" type="#_x0000_t32" style="position:absolute;margin-left:224.65pt;margin-top:21.9pt;width:0;height:73.3pt;z-index:251753472;visibility:visible;mso-wrap-style:square;mso-wrap-distance-left:9pt;mso-wrap-distance-top:0;mso-wrap-distance-right:9pt;mso-wrap-distance-bottom:0;mso-position-horizontal:absolute;mso-position-horizontal-relative:text;mso-position-vertical:absolute;mso-position-vertical-relative:text" o:gfxdata="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" strokecolor="black [3200]" strokeweight="1pt">
                 <v:stroke endarrow="block" joinstyle="miter"/>
               </v:shape>
             </w:pict>
@@ -12418,10 +12418,10 @@
           </mc:Choice>
           <mc:Fallback>
             <w:pict>
-              <v:shapetype id="_x0000_t132" coordsize="21600,21600" o:spt="132" path="m10800,0qx0,3391l0,18209qy10800,21600,21600,18209l21600,3391qy10800,0xem0,3391nfqy10800,6782,21600,3391e">
+              <v:shapetype w14:anchorId="4CE64D88" id="_x0000_t132" coordsize="21600,21600" o:spt="132" path="m10800,qx,3391l,18209qy10800,21600,21600,18209l21600,3391qy10800,xem,3391nfqy10800,6782,21600,3391e">
                 <v:path o:extrusionok="f" gradientshapeok="t" o:connecttype="custom" o:connectlocs="10800,6782;10800,0;0,10800;10800,21600;21600,10800" o:connectangles="270,270,180,90,0" textboxrect="0,6782,21600,18209"/>
               </v:shapetype>
-              <v:shape id="Flowchart: Magnetic Disk 122" o:spid="_x0000_s1051" type="#_x0000_t132" style="position:absolute;margin-left:188.75pt;margin-top:1.25pt;width:1in;height:84.55pt;z-index:251746304;visibility:visible;mso-wrap-style:square;mso-wrap-distance-left:9pt;mso-wrap-distance-top:0;mso-wrap-distance-right:9pt;mso-wrap-distance-bottom:0;mso-position-horizontal:absolute;mso-position-horizontal-relative:text;mso-position-vertical:absolute;mso-position-vertical-relative:text;v-text-anchor:middle" o:gfxdata="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" fillcolor="white [3201]" strokecolor="black [3200]" strokeweight="1pt">
+              <v:shape id="Flowchart: Magnetic Disk 122" o:spid="_x0000_s1051" type="#_x0000_t132" style="position:absolute;margin-left:188.75pt;margin-top:1.25pt;width:1in;height:84.55pt;z-index:251746304;visibility:visible;mso-wrap-style:square;mso-wrap-distance-left:9pt;mso-wrap-distance-top:0;mso-wrap-distance-right:9pt;mso-wrap-distance-bottom:0;mso-position-horizontal:absolute;mso-position-horizontal-relative:text;mso-position-vertical:absolute;mso-position-vertical-relative:text;v-text-anchor:middle" o:gfxdata="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" fillcolor="white [3201]" strokecolor="black [3200]" strokeweight="1pt">
                 <v:stroke joinstyle="miter"/>
                 <v:textbox>
                   <w:txbxContent>
@@ -12525,9 +12525,9 @@
               </wp:anchor>
             </w:drawing>
           </mc:Choice>
-          <mc:Fallback xmlns:cx="http://schemas.microsoft.com/office/drawing/2014/chartex" xmlns:cx1="http://schemas.microsoft.com/office/drawing/2015/9/8/chartex" xmlns:cx2="http://schemas.microsoft.com/office/drawing/2015/10/21/chartex" xmlns:cx3="http://schemas.microsoft.com/office/drawing/2016/5/9/chartex" xmlns:cx4="http://schemas.microsoft.com/office/drawing/2016/5/10/chartex" xmlns:cx5="http://schemas.microsoft.com/office/drawing/2016/5/11/chartex" xmlns:cx6="http://schemas.microsoft.com/office/drawing/2016/5/12/chartex" xmlns:cx7="http://schemas.microsoft.com/office/drawing/2016/5/13/chartex" xmlns:cx8="http://schemas.microsoft.com/office/drawing/2016/5/14/chartex" xmlns:aink="http://schemas.microsoft.com/office/drawing/2016/ink" xmlns:am3d="http://schemas.microsoft.com/office/drawing/2017/model3d" xmlns:w15="http://schemas.microsoft.com/office/word/2012/wordml" xmlns:w16cid="http://schemas.microsoft.com/office/word/2016/wordml/cid" xmlns:w16se="http://schemas.microsoft.com/office/word/2015/wordml/symex">
+          <mc:Fallback>
             <w:pict>
-              <v:shape w14:anchorId="6B50A69E" id="Straight Arrow Connector 24" o:spid="_x0000_s1026" type="#_x0000_t32" style="position:absolute;margin-left:224.65pt;margin-top:15.75pt;width:0;height:43.25pt;z-index:251754496;visibility:visible;mso-wrap-style:square;mso-wrap-distance-left:9pt;mso-wrap-distance-top:0;mso-wrap-distance-right:9pt;mso-wrap-distance-bottom:0;mso-position-horizontal:absolute;mso-position-horizontal-relative:text;mso-position-vertical:absolute;mso-position-vertical-relative:text" o:gfxdata="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" strokecolor="black [3200]" strokeweight="1pt">
+              <v:shape w14:anchorId="67FF38D6" id="Straight Arrow Connector 24" o:spid="_x0000_s1026" type="#_x0000_t32" style="position:absolute;margin-left:224.65pt;margin-top:15.75pt;width:0;height:43.25pt;z-index:251754496;visibility:visible;mso-wrap-style:square;mso-wrap-distance-left:9pt;mso-wrap-distance-top:0;mso-wrap-distance-right:9pt;mso-wrap-distance-bottom:0;mso-position-horizontal:absolute;mso-position-horizontal-relative:text;mso-position-vertical:absolute;mso-position-vertical-relative:text" o:gfxdata="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" strokecolor="black [3200]" strokeweight="1pt">
                 <v:stroke endarrow="block" joinstyle="miter"/>
               </v:shape>
             </w:pict>
@@ -12632,7 +12632,7 @@
           </mc:Choice>
           <mc:Fallback>
             <w:pict>
-              <v:shape id="Flowchart: Decision 120" o:spid="_x0000_s1052" type="#_x0000_t110" style="position:absolute;margin-left:161.25pt;margin-top:12.2pt;width:125.2pt;height:100.85pt;z-index:251744256;visibility:visible;mso-wrap-style:square;mso-width-percent:0;mso-height-percent:0;mso-wrap-distance-left:9pt;mso-wrap-distance-top:0;mso-wrap-distance-right:9pt;mso-wrap-distance-bottom:0;mso-position-horizontal:absolute;mso-position-horizontal-relative:text;mso-position-vertical:absolute;mso-position-vertical-relative:text;mso-width-percent:0;mso-height-percent:0;mso-width-relative:margin;mso-height-relative:margin;v-text-anchor:middle" o:gfxdata="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" fillcolor="white [3201]" strokecolor="black [3200]" strokeweight="1pt">
+              <v:shape w14:anchorId="7D5C365B" id="Flowchart: Decision 120" o:spid="_x0000_s1052" type="#_x0000_t110" style="position:absolute;margin-left:161.25pt;margin-top:12.2pt;width:125.2pt;height:100.85pt;z-index:251744256;visibility:visible;mso-wrap-style:square;mso-width-percent:0;mso-height-percent:0;mso-wrap-distance-left:9pt;mso-wrap-distance-top:0;mso-wrap-distance-right:9pt;mso-wrap-distance-bottom:0;mso-position-horizontal:absolute;mso-position-horizontal-relative:text;mso-position-vertical:absolute;mso-position-vertical-relative:text;mso-width-percent:0;mso-height-percent:0;mso-width-relative:margin;mso-height-relative:margin;v-text-anchor:middle" o:gfxdata="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" fillcolor="white [3201]" strokecolor="black [3200]" strokeweight="1pt">
                 <v:textbox>
                   <w:txbxContent>
                     <w:p>
@@ -12727,7 +12727,7 @@
           </mc:Choice>
           <mc:Fallback>
             <w:pict>
-              <v:shape id="Text Box 69" o:spid="_x0000_s1053" type="#_x0000_t202" style="position:absolute;margin-left:342pt;margin-top:11.25pt;width:36pt;height:27pt;z-index:251764736;visibility:visible;mso-wrap-style:square;mso-wrap-distance-left:9pt;mso-wrap-distance-top:0;mso-wrap-distance-right:9pt;mso-wrap-distance-bottom:0;mso-position-horizontal:absolute;mso-position-horizontal-relative:text;mso-position-vertical:absolute;mso-position-vertical-relative:text;v-text-anchor:top" o:gfxdata="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" fillcolor="white [3201]" stroked="f" strokeweight=".5pt">
+              <v:shape w14:anchorId="3499294F" id="Text Box 69" o:spid="_x0000_s1053" type="#_x0000_t202" style="position:absolute;margin-left:342pt;margin-top:11.25pt;width:36pt;height:27pt;z-index:251764736;visibility:visible;mso-wrap-style:square;mso-wrap-distance-left:9pt;mso-wrap-distance-top:0;mso-wrap-distance-right:9pt;mso-wrap-distance-bottom:0;mso-position-horizontal:absolute;mso-position-horizontal-relative:text;mso-position-vertical:absolute;mso-position-vertical-relative:text;v-text-anchor:top" o:gfxdata="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" fillcolor="white [3201]" stroked="f" strokeweight=".5pt">
                 <v:textbox>
                   <w:txbxContent>
                     <w:p>
@@ -12805,7 +12805,7 @@
           </mc:Choice>
           <mc:Fallback>
             <w:pict>
-              <v:shape id="Text Box 68" o:spid="_x0000_s1054" type="#_x0000_t202" style="position:absolute;margin-left:1in;margin-top:11.25pt;width:36pt;height:27pt;z-index:251763712;visibility:visible;mso-wrap-style:square;mso-wrap-distance-left:9pt;mso-wrap-distance-top:0;mso-wrap-distance-right:9pt;mso-wrap-distance-bottom:0;mso-position-horizontal:absolute;mso-position-horizontal-relative:text;mso-position-vertical:absolute;mso-position-vertical-relative:text;v-text-anchor:top" o:gfxdata="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" fillcolor="white [3201]" stroked="f" strokeweight=".5pt">
+              <v:shape w14:anchorId="141E7C8A" id="Text Box 68" o:spid="_x0000_s1054" type="#_x0000_t202" style="position:absolute;margin-left:1in;margin-top:11.25pt;width:36pt;height:27pt;z-index:251763712;visibility:visible;mso-wrap-style:square;mso-wrap-distance-left:9pt;mso-wrap-distance-top:0;mso-wrap-distance-right:9pt;mso-wrap-distance-bottom:0;mso-position-horizontal:absolute;mso-position-horizontal-relative:text;mso-position-vertical:absolute;mso-position-vertical-relative:text;v-text-anchor:top" o:gfxdata="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" fillcolor="white [3201]" stroked="f" strokeweight=".5pt">
                 <v:textbox>
                   <w:txbxContent>
                     <w:p>
@@ -12878,9 +12878,9 @@
               </wp:anchor>
             </w:drawing>
           </mc:Choice>
-          <mc:Fallback xmlns:cx="http://schemas.microsoft.com/office/drawing/2014/chartex" xmlns:cx1="http://schemas.microsoft.com/office/drawing/2015/9/8/chartex" xmlns:cx2="http://schemas.microsoft.com/office/drawing/2015/10/21/chartex" xmlns:cx3="http://schemas.microsoft.com/office/drawing/2016/5/9/chartex" xmlns:cx4="http://schemas.microsoft.com/office/drawing/2016/5/10/chartex" xmlns:cx5="http://schemas.microsoft.com/office/drawing/2016/5/11/chartex" xmlns:cx6="http://schemas.microsoft.com/office/drawing/2016/5/12/chartex" xmlns:cx7="http://schemas.microsoft.com/office/drawing/2016/5/13/chartex" xmlns:cx8="http://schemas.microsoft.com/office/drawing/2016/5/14/chartex" xmlns:aink="http://schemas.microsoft.com/office/drawing/2016/ink" xmlns:am3d="http://schemas.microsoft.com/office/drawing/2017/model3d" xmlns:w15="http://schemas.microsoft.com/office/word/2012/wordml" xmlns:w16cid="http://schemas.microsoft.com/office/word/2016/wordml/cid" xmlns:w16se="http://schemas.microsoft.com/office/word/2015/wordml/symex">
+          <mc:Fallback>
             <w:pict>
-              <v:shape w14:anchorId="468EE833" id="Straight Arrow Connector 59" o:spid="_x0000_s1026" type="#_x0000_t32" style="position:absolute;margin-left:359.8pt;margin-top:20.45pt;width:0;height:88.7pt;z-index:251758592;visibility:visible;mso-wrap-style:square;mso-wrap-distance-left:9pt;mso-wrap-distance-top:0;mso-wrap-distance-right:9pt;mso-wrap-distance-bottom:0;mso-position-horizontal:absolute;mso-position-horizontal-relative:text;mso-position-vertical:absolute;mso-position-vertical-relative:text" o:gfxdata="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" strokecolor="black [3200]" strokeweight="1pt">
+              <v:shape w14:anchorId="7019F44F" id="Straight Arrow Connector 59" o:spid="_x0000_s1026" type="#_x0000_t32" style="position:absolute;margin-left:359.8pt;margin-top:20.45pt;width:0;height:88.7pt;z-index:251758592;visibility:visible;mso-wrap-style:square;mso-wrap-distance-left:9pt;mso-wrap-distance-top:0;mso-wrap-distance-right:9pt;mso-wrap-distance-bottom:0;mso-position-horizontal:absolute;mso-position-horizontal-relative:text;mso-position-vertical:absolute;mso-position-vertical-relative:text" o:gfxdata="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" strokecolor="black [3200]" strokeweight="1pt">
                 <v:stroke endarrow="block" joinstyle="miter"/>
               </v:shape>
             </w:pict>
@@ -12942,9 +12942,9 @@
               </wp:anchor>
             </w:drawing>
           </mc:Choice>
-          <mc:Fallback xmlns:cx="http://schemas.microsoft.com/office/drawing/2014/chartex" xmlns:cx1="http://schemas.microsoft.com/office/drawing/2015/9/8/chartex" xmlns:cx2="http://schemas.microsoft.com/office/drawing/2015/10/21/chartex" xmlns:cx3="http://schemas.microsoft.com/office/drawing/2016/5/9/chartex" xmlns:cx4="http://schemas.microsoft.com/office/drawing/2016/5/10/chartex" xmlns:cx5="http://schemas.microsoft.com/office/drawing/2016/5/11/chartex" xmlns:cx6="http://schemas.microsoft.com/office/drawing/2016/5/12/chartex" xmlns:cx7="http://schemas.microsoft.com/office/drawing/2016/5/13/chartex" xmlns:cx8="http://schemas.microsoft.com/office/drawing/2016/5/14/chartex" xmlns:aink="http://schemas.microsoft.com/office/drawing/2016/ink" xmlns:am3d="http://schemas.microsoft.com/office/drawing/2017/model3d" xmlns:w15="http://schemas.microsoft.com/office/word/2012/wordml" xmlns:w16cid="http://schemas.microsoft.com/office/word/2016/wordml/cid" xmlns:w16se="http://schemas.microsoft.com/office/word/2015/wordml/symex">
+          <mc:Fallback>
             <w:pict>
-              <v:line w14:anchorId="73099331" id="Straight Connector 52" o:spid="_x0000_s1026" style="position:absolute;z-index:251757568;visibility:visible;mso-wrap-style:square;mso-wrap-distance-left:9pt;mso-wrap-distance-top:0;mso-wrap-distance-right:9pt;mso-wrap-distance-bottom:0;mso-position-horizontal:absolute;mso-position-horizontal-relative:text;mso-position-vertical:absolute;mso-position-vertical-relative:text" from="279pt,20.45pt" to="5in,20.45pt" o:gfxdata="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" strokecolor="black [3200]" strokeweight="1pt">
+              <v:line w14:anchorId="08F5BE09" id="Straight Connector 52" o:spid="_x0000_s1026" style="position:absolute;z-index:251757568;visibility:visible;mso-wrap-style:square;mso-wrap-distance-left:9pt;mso-wrap-distance-top:0;mso-wrap-distance-right:9pt;mso-wrap-distance-bottom:0;mso-position-horizontal:absolute;mso-position-horizontal-relative:text;mso-position-vertical:absolute;mso-position-vertical-relative:text" from="279pt,20.45pt" to="5in,20.45pt" o:gfxdata="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" strokecolor="black [3200]" strokeweight="1pt">
                 <v:stroke joinstyle="miter"/>
               </v:line>
             </w:pict>
@@ -13009,9 +13009,9 @@
               </wp:anchor>
             </w:drawing>
           </mc:Choice>
-          <mc:Fallback xmlns:cx="http://schemas.microsoft.com/office/drawing/2014/chartex" xmlns:cx1="http://schemas.microsoft.com/office/drawing/2015/9/8/chartex" xmlns:cx2="http://schemas.microsoft.com/office/drawing/2015/10/21/chartex" xmlns:cx3="http://schemas.microsoft.com/office/drawing/2016/5/9/chartex" xmlns:cx4="http://schemas.microsoft.com/office/drawing/2016/5/10/chartex" xmlns:cx5="http://schemas.microsoft.com/office/drawing/2016/5/11/chartex" xmlns:cx6="http://schemas.microsoft.com/office/drawing/2016/5/12/chartex" xmlns:cx7="http://schemas.microsoft.com/office/drawing/2016/5/13/chartex" xmlns:cx8="http://schemas.microsoft.com/office/drawing/2016/5/14/chartex" xmlns:aink="http://schemas.microsoft.com/office/drawing/2016/ink" xmlns:am3d="http://schemas.microsoft.com/office/drawing/2017/model3d" xmlns:w15="http://schemas.microsoft.com/office/word/2012/wordml" xmlns:w16cid="http://schemas.microsoft.com/office/word/2016/wordml/cid" xmlns:w16se="http://schemas.microsoft.com/office/word/2015/wordml/symex">
+          <mc:Fallback>
             <w:pict>
-              <v:shape w14:anchorId="4141F63A" id="Straight Arrow Connector 42" o:spid="_x0000_s1026" type="#_x0000_t32" style="position:absolute;margin-left:89.85pt;margin-top:20.45pt;width:0;height:88.7pt;z-index:251756544;visibility:visible;mso-wrap-style:square;mso-wrap-distance-left:9pt;mso-wrap-distance-top:0;mso-wrap-distance-right:9pt;mso-wrap-distance-bottom:0;mso-position-horizontal:absolute;mso-position-horizontal-relative:text;mso-position-vertical:absolute;mso-position-vertical-relative:text" o:gfxdata="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" strokecolor="black [3200]" strokeweight="1pt">
+              <v:shape w14:anchorId="79228E39" id="Straight Arrow Connector 42" o:spid="_x0000_s1026" type="#_x0000_t32" style="position:absolute;margin-left:89.85pt;margin-top:20.45pt;width:0;height:88.7pt;z-index:251756544;visibility:visible;mso-wrap-style:square;mso-wrap-distance-left:9pt;mso-wrap-distance-top:0;mso-wrap-distance-right:9pt;mso-wrap-distance-bottom:0;mso-position-horizontal:absolute;mso-position-horizontal-relative:text;mso-position-vertical:absolute;mso-position-vertical-relative:text" o:gfxdata="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" strokecolor="black [3200]" strokeweight="1pt">
                 <v:stroke endarrow="block" joinstyle="miter"/>
               </v:shape>
             </w:pict>
@@ -13073,9 +13073,9 @@
               </wp:anchor>
             </w:drawing>
           </mc:Choice>
-          <mc:Fallback xmlns:cx="http://schemas.microsoft.com/office/drawing/2014/chartex" xmlns:cx1="http://schemas.microsoft.com/office/drawing/2015/9/8/chartex" xmlns:cx2="http://schemas.microsoft.com/office/drawing/2015/10/21/chartex" xmlns:cx3="http://schemas.microsoft.com/office/drawing/2016/5/9/chartex" xmlns:cx4="http://schemas.microsoft.com/office/drawing/2016/5/10/chartex" xmlns:cx5="http://schemas.microsoft.com/office/drawing/2016/5/11/chartex" xmlns:cx6="http://schemas.microsoft.com/office/drawing/2016/5/12/chartex" xmlns:cx7="http://schemas.microsoft.com/office/drawing/2016/5/13/chartex" xmlns:cx8="http://schemas.microsoft.com/office/drawing/2016/5/14/chartex" xmlns:aink="http://schemas.microsoft.com/office/drawing/2016/ink" xmlns:am3d="http://schemas.microsoft.com/office/drawing/2017/model3d" xmlns:w15="http://schemas.microsoft.com/office/word/2012/wordml" xmlns:w16cid="http://schemas.microsoft.com/office/word/2016/wordml/cid" xmlns:w16se="http://schemas.microsoft.com/office/word/2015/wordml/symex">
+          <mc:Fallback>
             <w:pict>
-              <v:line w14:anchorId="6AEBA4CE" id="Straight Connector 41" o:spid="_x0000_s1026" style="position:absolute;flip:x;z-index:251755520;visibility:visible;mso-wrap-style:square;mso-wrap-distance-left:9pt;mso-wrap-distance-top:0;mso-wrap-distance-right:9pt;mso-wrap-distance-bottom:0;mso-position-horizontal:absolute;mso-position-horizontal-relative:text;mso-position-vertical:absolute;mso-position-vertical-relative:text" from="90pt,20.25pt" to="161.3pt,20.25pt" o:gfxdata="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" strokecolor="black [3200]" strokeweight="1pt">
+              <v:line w14:anchorId="4D6263CA" id="Straight Connector 41" o:spid="_x0000_s1026" style="position:absolute;flip:x;z-index:251755520;visibility:visible;mso-wrap-style:square;mso-wrap-distance-left:9pt;mso-wrap-distance-top:0;mso-wrap-distance-right:9pt;mso-wrap-distance-bottom:0;mso-position-horizontal:absolute;mso-position-horizontal-relative:text;mso-position-vertical:absolute;mso-position-vertical-relative:text" from="90pt,20.25pt" to="161.3pt,20.25pt" o:gfxdata="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" strokecolor="black [3200]" strokeweight="1pt">
                 <v:stroke joinstyle="miter"/>
               </v:line>
             </w:pict>
@@ -13149,9 +13149,9 @@
               </wp:anchor>
             </w:drawing>
           </mc:Choice>
-          <mc:Fallback xmlns:cx="http://schemas.microsoft.com/office/drawing/2014/chartex" xmlns:cx1="http://schemas.microsoft.com/office/drawing/2015/9/8/chartex" xmlns:cx2="http://schemas.microsoft.com/office/drawing/2015/10/21/chartex" xmlns:cx3="http://schemas.microsoft.com/office/drawing/2016/5/9/chartex" xmlns:cx4="http://schemas.microsoft.com/office/drawing/2016/5/10/chartex" xmlns:cx5="http://schemas.microsoft.com/office/drawing/2016/5/11/chartex" xmlns:cx6="http://schemas.microsoft.com/office/drawing/2016/5/12/chartex" xmlns:cx7="http://schemas.microsoft.com/office/drawing/2016/5/13/chartex" xmlns:cx8="http://schemas.microsoft.com/office/drawing/2016/5/14/chartex" xmlns:aink="http://schemas.microsoft.com/office/drawing/2016/ink" xmlns:am3d="http://schemas.microsoft.com/office/drawing/2017/model3d" xmlns:w15="http://schemas.microsoft.com/office/word/2012/wordml" xmlns:w16cid="http://schemas.microsoft.com/office/word/2016/wordml/cid" xmlns:w16se="http://schemas.microsoft.com/office/word/2015/wordml/symex">
+          <mc:Fallback>
             <w:pict>
-              <v:shape w14:anchorId="1A5E2793" id="Straight Arrow Connector 67" o:spid="_x0000_s1026" type="#_x0000_t32" style="position:absolute;margin-left:269.6pt;margin-top:150.9pt;width:89.8pt;height:0;flip:x;z-index:251762688;visibility:visible;mso-wrap-style:square;mso-wrap-distance-left:9pt;mso-wrap-distance-top:0;mso-wrap-distance-right:9pt;mso-wrap-distance-bottom:0;mso-position-horizontal:absolute;mso-position-horizontal-relative:text;mso-position-vertical:absolute;mso-position-vertical-relative:text" o:gfxdata="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" strokecolor="black [3200]" strokeweight="1pt">
+              <v:shape w14:anchorId="72603E8D" id="Straight Arrow Connector 67" o:spid="_x0000_s1026" type="#_x0000_t32" style="position:absolute;margin-left:269.6pt;margin-top:150.9pt;width:89.8pt;height:0;flip:x;z-index:251762688;visibility:visible;mso-wrap-style:square;mso-wrap-distance-left:9pt;mso-wrap-distance-top:0;mso-wrap-distance-right:9pt;mso-wrap-distance-bottom:0;mso-position-horizontal:absolute;mso-position-horizontal-relative:text;mso-position-vertical:absolute;mso-position-vertical-relative:text" o:gfxdata="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" strokecolor="black [3200]" strokeweight="1pt">
                 <v:stroke endarrow="block" joinstyle="miter"/>
               </v:shape>
             </w:pict>
@@ -13213,9 +13213,9 @@
               </wp:anchor>
             </w:drawing>
           </mc:Choice>
-          <mc:Fallback xmlns:cx="http://schemas.microsoft.com/office/drawing/2014/chartex" xmlns:cx1="http://schemas.microsoft.com/office/drawing/2015/9/8/chartex" xmlns:cx2="http://schemas.microsoft.com/office/drawing/2015/10/21/chartex" xmlns:cx3="http://schemas.microsoft.com/office/drawing/2016/5/9/chartex" xmlns:cx4="http://schemas.microsoft.com/office/drawing/2016/5/10/chartex" xmlns:cx5="http://schemas.microsoft.com/office/drawing/2016/5/11/chartex" xmlns:cx6="http://schemas.microsoft.com/office/drawing/2016/5/12/chartex" xmlns:cx7="http://schemas.microsoft.com/office/drawing/2016/5/13/chartex" xmlns:cx8="http://schemas.microsoft.com/office/drawing/2016/5/14/chartex" xmlns:aink="http://schemas.microsoft.com/office/drawing/2016/ink" xmlns:am3d="http://schemas.microsoft.com/office/drawing/2017/model3d" xmlns:w15="http://schemas.microsoft.com/office/word/2012/wordml" xmlns:w16cid="http://schemas.microsoft.com/office/word/2016/wordml/cid" xmlns:w16se="http://schemas.microsoft.com/office/word/2015/wordml/symex">
+          <mc:Fallback>
             <w:pict>
-              <v:line w14:anchorId="395DAE5D" id="Straight Connector 66" o:spid="_x0000_s1026" style="position:absolute;z-index:251761664;visibility:visible;mso-wrap-style:square;mso-wrap-distance-left:9pt;mso-wrap-distance-top:0;mso-wrap-distance-right:9pt;mso-wrap-distance-bottom:0;mso-position-horizontal:absolute;mso-position-horizontal-relative:text;mso-position-vertical:absolute;mso-position-vertical-relative:text" from="359.8pt,96.4pt" to="359.8pt,150.9pt" o:gfxdata="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" strokecolor="black [3200]" strokeweight="1pt">
+              <v:line w14:anchorId="6027A100" id="Straight Connector 66" o:spid="_x0000_s1026" style="position:absolute;z-index:251761664;visibility:visible;mso-wrap-style:square;mso-wrap-distance-left:9pt;mso-wrap-distance-top:0;mso-wrap-distance-right:9pt;mso-wrap-distance-bottom:0;mso-position-horizontal:absolute;mso-position-horizontal-relative:text;mso-position-vertical:absolute;mso-position-vertical-relative:text" from="359.8pt,96.4pt" to="359.8pt,150.9pt" o:gfxdata="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" strokecolor="black [3200]" strokeweight="1pt">
                 <v:stroke joinstyle="miter"/>
               </v:line>
             </w:pict>
@@ -13280,9 +13280,9 @@
               </wp:anchor>
             </w:drawing>
           </mc:Choice>
-          <mc:Fallback xmlns:cx="http://schemas.microsoft.com/office/drawing/2014/chartex" xmlns:cx1="http://schemas.microsoft.com/office/drawing/2015/9/8/chartex" xmlns:cx2="http://schemas.microsoft.com/office/drawing/2015/10/21/chartex" xmlns:cx3="http://schemas.microsoft.com/office/drawing/2016/5/9/chartex" xmlns:cx4="http://schemas.microsoft.com/office/drawing/2016/5/10/chartex" xmlns:cx5="http://schemas.microsoft.com/office/drawing/2016/5/11/chartex" xmlns:cx6="http://schemas.microsoft.com/office/drawing/2016/5/12/chartex" xmlns:cx7="http://schemas.microsoft.com/office/drawing/2016/5/13/chartex" xmlns:cx8="http://schemas.microsoft.com/office/drawing/2016/5/14/chartex" xmlns:aink="http://schemas.microsoft.com/office/drawing/2016/ink" xmlns:am3d="http://schemas.microsoft.com/office/drawing/2017/model3d" xmlns:w15="http://schemas.microsoft.com/office/word/2012/wordml" xmlns:w16cid="http://schemas.microsoft.com/office/word/2016/wordml/cid" xmlns:w16se="http://schemas.microsoft.com/office/word/2015/wordml/symex">
+          <mc:Fallback>
             <w:pict>
-              <v:shape w14:anchorId="6DB92328" id="Straight Arrow Connector 65" o:spid="_x0000_s1026" type="#_x0000_t32" style="position:absolute;margin-left:89.85pt;margin-top:150.9pt;width:85.25pt;height:0;z-index:251760640;visibility:visible;mso-wrap-style:square;mso-wrap-distance-left:9pt;mso-wrap-distance-top:0;mso-wrap-distance-right:9pt;mso-wrap-distance-bottom:0;mso-position-horizontal:absolute;mso-position-horizontal-relative:text;mso-position-vertical:absolute;mso-position-vertical-relative:text" o:gfxdata="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" strokecolor="black [3200]" strokeweight="1pt">
+              <v:shape w14:anchorId="5CC3CE19" id="Straight Arrow Connector 65" o:spid="_x0000_s1026" type="#_x0000_t32" style="position:absolute;margin-left:89.85pt;margin-top:150.9pt;width:85.25pt;height:0;z-index:251760640;visibility:visible;mso-wrap-style:square;mso-wrap-distance-left:9pt;mso-wrap-distance-top:0;mso-wrap-distance-right:9pt;mso-wrap-distance-bottom:0;mso-position-horizontal:absolute;mso-position-horizontal-relative:text;mso-position-vertical:absolute;mso-position-vertical-relative:text" o:gfxdata="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" strokecolor="black [3200]" strokeweight="1pt">
                 <v:stroke endarrow="block" joinstyle="miter"/>
               </v:shape>
             </w:pict>
@@ -13344,9 +13344,9 @@
               </wp:anchor>
             </w:drawing>
           </mc:Choice>
-          <mc:Fallback xmlns:cx="http://schemas.microsoft.com/office/drawing/2014/chartex" xmlns:cx1="http://schemas.microsoft.com/office/drawing/2015/9/8/chartex" xmlns:cx2="http://schemas.microsoft.com/office/drawing/2015/10/21/chartex" xmlns:cx3="http://schemas.microsoft.com/office/drawing/2016/5/9/chartex" xmlns:cx4="http://schemas.microsoft.com/office/drawing/2016/5/10/chartex" xmlns:cx5="http://schemas.microsoft.com/office/drawing/2016/5/11/chartex" xmlns:cx6="http://schemas.microsoft.com/office/drawing/2016/5/12/chartex" xmlns:cx7="http://schemas.microsoft.com/office/drawing/2016/5/13/chartex" xmlns:cx8="http://schemas.microsoft.com/office/drawing/2016/5/14/chartex" xmlns:aink="http://schemas.microsoft.com/office/drawing/2016/ink" xmlns:am3d="http://schemas.microsoft.com/office/drawing/2017/model3d" xmlns:w15="http://schemas.microsoft.com/office/word/2012/wordml" xmlns:w16cid="http://schemas.microsoft.com/office/word/2016/wordml/cid" xmlns:w16se="http://schemas.microsoft.com/office/word/2015/wordml/symex">
+          <mc:Fallback>
             <w:pict>
-              <v:line w14:anchorId="5BF6153D" id="Straight Connector 61" o:spid="_x0000_s1026" style="position:absolute;z-index:251759616;visibility:visible;mso-wrap-style:square;mso-wrap-distance-left:9pt;mso-wrap-distance-top:0;mso-wrap-distance-right:9pt;mso-wrap-distance-bottom:0;mso-position-horizontal:absolute;mso-position-horizontal-relative:text;mso-position-vertical:absolute;mso-position-vertical-relative:text" from="89.85pt,96.25pt" to="89.85pt,150.75pt" o:gfxdata="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" strokecolor="black [3200]" strokeweight="1pt">
+              <v:line w14:anchorId="10F53786" id="Straight Connector 61" o:spid="_x0000_s1026" style="position:absolute;z-index:251759616;visibility:visible;mso-wrap-style:square;mso-wrap-distance-left:9pt;mso-wrap-distance-top:0;mso-wrap-distance-right:9pt;mso-wrap-distance-bottom:0;mso-position-horizontal:absolute;mso-position-horizontal-relative:text;mso-position-vertical:absolute;mso-position-vertical-relative:text" from="89.85pt,96.25pt" to="89.85pt,150.75pt" o:gfxdata="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" strokecolor="black [3200]" strokeweight="1pt">
                 <v:stroke joinstyle="miter"/>
               </v:line>
             </w:pict>
@@ -13427,7 +13427,7 @@
           </mc:Choice>
           <mc:Fallback>
             <w:pict>
-              <v:shape id="Flowchart: Terminator 124" o:spid="_x0000_s1055" type="#_x0000_t116" style="position:absolute;margin-left:173.1pt;margin-top:133.1pt;width:96.3pt;height:53.15pt;z-index:251748352;visibility:visible;mso-wrap-style:square;mso-wrap-distance-left:9pt;mso-wrap-distance-top:0;mso-wrap-distance-right:9pt;mso-wrap-distance-bottom:0;mso-position-horizontal:absolute;mso-position-horizontal-relative:text;mso-position-vertical:absolute;mso-position-vertical-relative:text;v-text-anchor:middle" o:gfxdata="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" fillcolor="white [3201]" strokecolor="black [3200]" strokeweight="1pt">
+              <v:shape w14:anchorId="6532C2BD" id="Flowchart: Terminator 124" o:spid="_x0000_s1055" type="#_x0000_t116" style="position:absolute;margin-left:173.1pt;margin-top:133.1pt;width:96.3pt;height:53.15pt;z-index:251748352;visibility:visible;mso-wrap-style:square;mso-wrap-distance-left:9pt;mso-wrap-distance-top:0;mso-wrap-distance-right:9pt;mso-wrap-distance-bottom:0;mso-position-horizontal:absolute;mso-position-horizontal-relative:text;mso-position-vertical:absolute;mso-position-vertical-relative:text;v-text-anchor:middle" o:gfxdata="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" fillcolor="white [3201]" strokecolor="black [3200]" strokeweight="1pt">
                 <v:textbox>
                   <w:txbxContent>
                     <w:p>
@@ -13519,7 +13519,7 @@
           </mc:Choice>
           <mc:Fallback>
             <w:pict>
-              <v:rect id="Rectangle 123" o:spid="_x0000_s1056" style="position:absolute;margin-left:305.9pt;margin-top:41.8pt;width:94.5pt;height:54pt;z-index:251747328;visibility:visible;mso-wrap-style:square;mso-wrap-distance-left:9pt;mso-wrap-distance-top:0;mso-wrap-distance-right:9pt;mso-wrap-distance-bottom:0;mso-position-horizontal:absolute;mso-position-horizontal-relative:text;mso-position-vertical:absolute;mso-position-vertical-relative:text;v-text-anchor:middle" o:gfxdata="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" fillcolor="white [3201]" strokecolor="black [3200]" strokeweight="1pt">
+              <v:rect w14:anchorId="427A851F" id="Rectangle 123" o:spid="_x0000_s1056" style="position:absolute;margin-left:305.9pt;margin-top:41.8pt;width:94.5pt;height:54pt;z-index:251747328;visibility:visible;mso-wrap-style:square;mso-wrap-distance-left:9pt;mso-wrap-distance-top:0;mso-wrap-distance-right:9pt;mso-wrap-distance-bottom:0;mso-position-horizontal:absolute;mso-position-horizontal-relative:text;mso-position-vertical:absolute;mso-position-vertical-relative:text;v-text-anchor:middle" o:gfxdata="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" fillcolor="white [3201]" strokecolor="black [3200]" strokeweight="1pt">
                 <v:textbox>
                   <w:txbxContent>
                     <w:p>
@@ -13611,7 +13611,7 @@
           </mc:Choice>
           <mc:Fallback>
             <w:pict>
-              <v:rect id="Rectangle 121" o:spid="_x0000_s1057" style="position:absolute;margin-left:44.9pt;margin-top:42.4pt;width:94.5pt;height:54pt;z-index:251745280;visibility:visible;mso-wrap-style:square;mso-wrap-distance-left:9pt;mso-wrap-distance-top:0;mso-wrap-distance-right:9pt;mso-wrap-distance-bottom:0;mso-position-horizontal:absolute;mso-position-horizontal-relative:text;mso-position-vertical:absolute;mso-position-vertical-relative:text;v-text-anchor:middle" o:gfxdata="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" fillcolor="white [3201]" strokecolor="black [3200]" strokeweight="1pt">
+              <v:rect w14:anchorId="679B6A4B" id="Rectangle 121" o:spid="_x0000_s1057" style="position:absolute;margin-left:44.9pt;margin-top:42.4pt;width:94.5pt;height:54pt;z-index:251745280;visibility:visible;mso-wrap-style:square;mso-wrap-distance-left:9pt;mso-wrap-distance-top:0;mso-wrap-distance-right:9pt;mso-wrap-distance-bottom:0;mso-position-horizontal:absolute;mso-position-horizontal-relative:text;mso-position-vertical:absolute;mso-position-vertical-relative:text;v-text-anchor:middle" o:gfxdata="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" fillcolor="white [3201]" strokecolor="black [3200]" strokeweight="1pt">
                 <v:textbox>
                   <w:txbxContent>
                     <w:p>
@@ -15331,7 +15331,7 @@
                     </pic:cNvPicPr>
                   </pic:nvPicPr>
                   <pic:blipFill>
-                    <a:blip r:embed="rId12">
+                    <a:blip r:embed="rId11">
                       <a:extLst>
                         <a:ext uri="{28A0092B-C50C-407E-A947-70E740481C1C}">
                           <a14:useLocalDpi xmlns:a14="http://schemas.microsoft.com/office/drawing/2010/main" val="0"/>
@@ -16565,7 +16565,7 @@
                     <pic:cNvPicPr/>
                   </pic:nvPicPr>
                   <pic:blipFill rotWithShape="1">
-                    <a:blip r:embed="rId13"/>
+                    <a:blip r:embed="rId12"/>
                     <a:srcRect l="11058" t="23658" r="10417" b="13628"/>
                     <a:stretch/>
                   </pic:blipFill>
@@ -16582,7 +16582,7 @@
                     </a:ln>
                     <a:extLst>
                       <a:ext uri="{53640926-AAD7-44d8-BBD7-CCE9431645EC}">
-                        <a14:shadowObscured xmlns:a14="http://schemas.microsoft.com/office/drawing/2010/main"/>
+                        <a14:shadowObscured xmlns:a14="http://schemas.microsoft.com/office/drawing/2010/main" xmlns:w="http://schemas.openxmlformats.org/wordprocessingml/2006/main" xmlns:w10="urn:schemas-microsoft-com:office:word" xmlns:v="urn:schemas-microsoft-com:vml" xmlns:o="urn:schemas-microsoft-com:office:office" xmlns:mv="urn:schemas-microsoft-com:mac:vml" xmlns:mo="http://schemas.microsoft.com/office/mac/office/2008/main" xmlns=""/>
                       </a:ext>
                     </a:extLst>
                   </pic:spPr>
@@ -18714,8 +18714,6 @@
           <w:lang w:val="en-US"/>
         </w:rPr>
       </w:pPr>
-      <w:bookmarkStart w:id="1" w:name="_GoBack"/>
-      <w:bookmarkEnd w:id="1"/>
       <w:r>
         <w:rPr>
           <w:rFonts w:ascii="Times New Roman" w:eastAsia="Times New Roman" w:hAnsi="Times New Roman" w:cs="Times New Roman"/>
@@ -19268,31 +19266,808 @@
       </w:r>
     </w:p>
     <w:p>
-      <w:pPr>
-        <w:spacing w:before="30" w:after="0" w:line="360" w:lineRule="auto"/>
-        <w:jc w:val="center"/>
-        <w:rPr>
-          <w:rFonts w:ascii="Times New Roman" w:eastAsia="Times New Roman" w:hAnsi="Times New Roman" w:cs="Times New Roman"/>
-          <w:sz w:val="24"/>
-          <w:szCs w:val="24"/>
-        </w:rPr>
-      </w:pPr>
-    </w:p>
-    <w:p>
-      <w:pPr>
-        <w:spacing w:before="30" w:after="0" w:line="360" w:lineRule="auto"/>
-        <w:jc w:val="center"/>
-      </w:pPr>
       <w:r>
         <w:rPr>
           <w:noProof/>
-          <w:lang w:val="en-US"/>
+        </w:rPr>
+        <mc:AlternateContent>
+          <mc:Choice Requires="wpg">
+            <w:drawing>
+              <wp:anchor distT="0" distB="0" distL="114300" distR="114300" simplePos="0" relativeHeight="251770880" behindDoc="0" locked="0" layoutInCell="1" allowOverlap="1" wp14:anchorId="02CEF634" wp14:editId="58C7DB2B">
+                <wp:simplePos x="0" y="0"/>
+                <wp:positionH relativeFrom="column">
+                  <wp:posOffset>352425</wp:posOffset>
+                </wp:positionH>
+                <wp:positionV relativeFrom="paragraph">
+                  <wp:posOffset>28575</wp:posOffset>
+                </wp:positionV>
+                <wp:extent cx="4804410" cy="1838325"/>
+                <wp:effectExtent l="0" t="19050" r="0" b="28575"/>
+                <wp:wrapNone/>
+                <wp:docPr id="38" name="Group 38"/>
+                <wp:cNvGraphicFramePr/>
+                <a:graphic xmlns:a="http://schemas.openxmlformats.org/drawingml/2006/main">
+                  <a:graphicData uri="http://schemas.microsoft.com/office/word/2010/wordprocessingGroup">
+                    <wpg:wgp>
+                      <wpg:cNvGrpSpPr/>
+                      <wpg:grpSpPr>
+                        <a:xfrm>
+                          <a:off x="0" y="0"/>
+                          <a:ext cx="4804410" cy="1838325"/>
+                          <a:chOff x="0" y="0"/>
+                          <a:chExt cx="4804410" cy="1838325"/>
+                        </a:xfrm>
+                      </wpg:grpSpPr>
+                      <wps:wsp>
+                        <wps:cNvPr id="39" name="Rectangle 39"/>
+                        <wps:cNvSpPr/>
+                        <wps:spPr>
+                          <a:xfrm>
+                            <a:off x="1457325" y="0"/>
+                            <a:ext cx="2314575" cy="1838325"/>
+                          </a:xfrm>
+                          <a:prstGeom prst="rect">
+                            <a:avLst/>
+                          </a:prstGeom>
+                          <a:noFill/>
+                          <a:ln w="28575">
+                            <a:solidFill>
+                              <a:schemeClr val="accent1">
+                                <a:lumMod val="75000"/>
+                              </a:schemeClr>
+                            </a:solidFill>
+                          </a:ln>
+                        </wps:spPr>
+                        <wps:style>
+                          <a:lnRef idx="2">
+                            <a:schemeClr val="accent1">
+                              <a:shade val="50000"/>
+                            </a:schemeClr>
+                          </a:lnRef>
+                          <a:fillRef idx="1">
+                            <a:schemeClr val="accent1"/>
+                          </a:fillRef>
+                          <a:effectRef idx="0">
+                            <a:schemeClr val="accent1"/>
+                          </a:effectRef>
+                          <a:fontRef idx="minor">
+                            <a:schemeClr val="lt1"/>
+                          </a:fontRef>
+                        </wps:style>
+                        <wps:txbx>
+                          <w:txbxContent>
+                            <w:p>
+                              <w:pPr>
+                                <w:jc w:val="center"/>
+                                <w:rPr>
+                                  <w:color w:val="000000" w:themeColor="text1"/>
+                                </w:rPr>
+                              </w:pPr>
+                            </w:p>
+                            <w:p>
+                              <w:pPr>
+                                <w:jc w:val="center"/>
+                                <w:rPr>
+                                  <w:color w:val="000000" w:themeColor="text1"/>
+                                </w:rPr>
+                              </w:pPr>
+                            </w:p>
+                            <w:p>
+                              <w:pPr>
+                                <w:jc w:val="center"/>
+                                <w:rPr>
+                                  <w:color w:val="000000" w:themeColor="text1"/>
+                                </w:rPr>
+                              </w:pPr>
+                            </w:p>
+                            <w:p>
+                              <w:pPr>
+                                <w:jc w:val="center"/>
+                                <w:rPr>
+                                  <w:color w:val="000000" w:themeColor="text1"/>
+                                </w:rPr>
+                              </w:pPr>
+                            </w:p>
+                            <w:p>
+                              <w:pPr>
+                                <w:jc w:val="center"/>
+                                <w:rPr>
+                                  <w:color w:val="000000" w:themeColor="text1"/>
+                                </w:rPr>
+                              </w:pPr>
+                            </w:p>
+                            <w:p>
+                              <w:pPr>
+                                <w:jc w:val="center"/>
+                                <w:rPr>
+                                  <w:color w:val="000000" w:themeColor="text1"/>
+                                </w:rPr>
+                              </w:pPr>
+                              <w:r>
+                                <w:rPr>
+                                  <w:color w:val="000000" w:themeColor="text1"/>
+                                </w:rPr>
+                                <w:t>DILG-CAR Employee</w:t>
+                              </w:r>
+                            </w:p>
+                          </w:txbxContent>
+                        </wps:txbx>
+                        <wps:bodyPr rot="0" spcFirstLastPara="0" vertOverflow="overflow" horzOverflow="overflow" vert="horz" wrap="square" lIns="91440" tIns="45720" rIns="91440" bIns="45720" numCol="1" spcCol="0" rtlCol="0" fromWordArt="0" anchor="ctr" anchorCtr="0" forceAA="0" compatLnSpc="1">
+                          <a:prstTxWarp prst="textNoShape">
+                            <a:avLst/>
+                          </a:prstTxWarp>
+                          <a:noAutofit/>
+                        </wps:bodyPr>
+                      </wps:wsp>
+                      <pic:pic xmlns:pic="http://schemas.openxmlformats.org/drawingml/2006/picture">
+                        <pic:nvPicPr>
+                          <pic:cNvPr id="40" name="Picture 40"/>
+                          <pic:cNvPicPr>
+                            <a:picLocks noChangeAspect="1"/>
+                          </pic:cNvPicPr>
+                        </pic:nvPicPr>
+                        <pic:blipFill>
+                          <a:blip r:embed="rId13" cstate="print">
+                            <a:duotone>
+                              <a:schemeClr val="accent3">
+                                <a:shade val="45000"/>
+                                <a:satMod val="135000"/>
+                              </a:schemeClr>
+                              <a:prstClr val="white"/>
+                            </a:duotone>
+                            <a:extLst>
+                              <a:ext uri="{28A0092B-C50C-407E-A947-70E740481C1C}">
+                                <a14:useLocalDpi xmlns:a14="http://schemas.microsoft.com/office/drawing/2010/main" val="0"/>
+                              </a:ext>
+                            </a:extLst>
+                          </a:blip>
+                          <a:stretch>
+                            <a:fillRect/>
+                          </a:stretch>
+                        </pic:blipFill>
+                        <pic:spPr>
+                          <a:xfrm>
+                            <a:off x="2066925" y="257175"/>
+                            <a:ext cx="1123950" cy="1123950"/>
+                          </a:xfrm>
+                          <a:prstGeom prst="rect">
+                            <a:avLst/>
+                          </a:prstGeom>
+                        </pic:spPr>
+                      </pic:pic>
+                      <pic:pic xmlns:pic="http://schemas.openxmlformats.org/drawingml/2006/picture">
+                        <pic:nvPicPr>
+                          <pic:cNvPr id="54" name="Picture 54" descr="Image result for user"/>
+                          <pic:cNvPicPr>
+                            <a:picLocks noChangeAspect="1"/>
+                          </pic:cNvPicPr>
+                        </pic:nvPicPr>
+                        <pic:blipFill>
+                          <a:blip r:embed="rId14" cstate="print">
+                            <a:extLst>
+                              <a:ext uri="{28A0092B-C50C-407E-A947-70E740481C1C}">
+                                <a14:useLocalDpi xmlns:a14="http://schemas.microsoft.com/office/drawing/2010/main" val="0"/>
+                              </a:ext>
+                            </a:extLst>
+                          </a:blip>
+                          <a:srcRect/>
+                          <a:stretch>
+                            <a:fillRect/>
+                          </a:stretch>
+                        </pic:blipFill>
+                        <pic:spPr bwMode="auto">
+                          <a:xfrm>
+                            <a:off x="4210050" y="38100"/>
+                            <a:ext cx="575310" cy="552450"/>
+                          </a:xfrm>
+                          <a:prstGeom prst="rect">
+                            <a:avLst/>
+                          </a:prstGeom>
+                          <a:noFill/>
+                          <a:ln>
+                            <a:noFill/>
+                          </a:ln>
+                        </pic:spPr>
+                      </pic:pic>
+                      <pic:pic xmlns:pic="http://schemas.openxmlformats.org/drawingml/2006/picture">
+                        <pic:nvPicPr>
+                          <pic:cNvPr id="55" name="Picture 55" descr="Image result for user"/>
+                          <pic:cNvPicPr>
+                            <a:picLocks noChangeAspect="1"/>
+                          </pic:cNvPicPr>
+                        </pic:nvPicPr>
+                        <pic:blipFill>
+                          <a:blip r:embed="rId15">
+                            <a:extLst>
+                              <a:ext uri="{28A0092B-C50C-407E-A947-70E740481C1C}">
+                                <a14:useLocalDpi xmlns:a14="http://schemas.microsoft.com/office/drawing/2010/main" val="0"/>
+                              </a:ext>
+                            </a:extLst>
+                          </a:blip>
+                          <a:srcRect/>
+                          <a:stretch>
+                            <a:fillRect/>
+                          </a:stretch>
+                        </pic:blipFill>
+                        <pic:spPr bwMode="auto">
+                          <a:xfrm>
+                            <a:off x="0" y="266700"/>
+                            <a:ext cx="1252855" cy="988060"/>
+                          </a:xfrm>
+                          <a:prstGeom prst="rect">
+                            <a:avLst/>
+                          </a:prstGeom>
+                          <a:noFill/>
+                          <a:ln>
+                            <a:noFill/>
+                          </a:ln>
+                        </pic:spPr>
+                      </pic:pic>
+                      <pic:pic xmlns:pic="http://schemas.openxmlformats.org/drawingml/2006/picture">
+                        <pic:nvPicPr>
+                          <pic:cNvPr id="56" name="Picture 56" descr="Image result for user"/>
+                          <pic:cNvPicPr>
+                            <a:picLocks noChangeAspect="1"/>
+                          </pic:cNvPicPr>
+                        </pic:nvPicPr>
+                        <pic:blipFill>
+                          <a:blip r:embed="rId14" cstate="print">
+                            <a:extLst>
+                              <a:ext uri="{28A0092B-C50C-407E-A947-70E740481C1C}">
+                                <a14:useLocalDpi xmlns:a14="http://schemas.microsoft.com/office/drawing/2010/main" val="0"/>
+                              </a:ext>
+                            </a:extLst>
+                          </a:blip>
+                          <a:srcRect/>
+                          <a:stretch>
+                            <a:fillRect/>
+                          </a:stretch>
+                        </pic:blipFill>
+                        <pic:spPr bwMode="auto">
+                          <a:xfrm>
+                            <a:off x="4229100" y="1000125"/>
+                            <a:ext cx="575310" cy="552450"/>
+                          </a:xfrm>
+                          <a:prstGeom prst="rect">
+                            <a:avLst/>
+                          </a:prstGeom>
+                          <a:noFill/>
+                          <a:ln>
+                            <a:noFill/>
+                          </a:ln>
+                        </pic:spPr>
+                      </pic:pic>
+                      <pic:pic xmlns:pic="http://schemas.openxmlformats.org/drawingml/2006/picture">
+                        <pic:nvPicPr>
+                          <pic:cNvPr id="70" name="Picture 70" descr="Image result for mozilla chrome"/>
+                          <pic:cNvPicPr>
+                            <a:picLocks noChangeAspect="1"/>
+                          </pic:cNvPicPr>
+                        </pic:nvPicPr>
+                        <pic:blipFill>
+                          <a:blip r:embed="rId16" cstate="print">
+                            <a:extLst>
+                              <a:ext uri="{28A0092B-C50C-407E-A947-70E740481C1C}">
+                                <a14:useLocalDpi xmlns:a14="http://schemas.microsoft.com/office/drawing/2010/main" val="0"/>
+                              </a:ext>
+                            </a:extLst>
+                          </a:blip>
+                          <a:srcRect/>
+                          <a:stretch>
+                            <a:fillRect/>
+                          </a:stretch>
+                        </pic:blipFill>
+                        <pic:spPr bwMode="auto">
+                          <a:xfrm>
+                            <a:off x="2200275" y="361950"/>
+                            <a:ext cx="876300" cy="571500"/>
+                          </a:xfrm>
+                          <a:prstGeom prst="rect">
+                            <a:avLst/>
+                          </a:prstGeom>
+                          <a:noFill/>
+                          <a:ln>
+                            <a:noFill/>
+                          </a:ln>
+                        </pic:spPr>
+                      </pic:pic>
+                    </wpg:wgp>
+                  </a:graphicData>
+                </a:graphic>
+              </wp:anchor>
+            </w:drawing>
+          </mc:Choice>
+          <mc:Fallback>
+            <w:pict>
+              <v:group w14:anchorId="02CEF634" id="Group 38" o:spid="_x0000_s1058" style="position:absolute;margin-left:27.75pt;margin-top:2.25pt;width:378.3pt;height:144.75pt;z-index:251770880" coordsize="48044,18383" o:gfxdata="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">
+                <v:rect id="Rectangle 39" o:spid="_x0000_s1059" style="position:absolute;left:14573;width:23146;height:18383;visibility:visible;mso-wrap-style:square;v-text-anchor:middle" o:gfxdata="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" filled="f" strokecolor="#2e74b5 [2404]" strokeweight="2.25pt">
+                  <v:textbox>
+                    <w:txbxContent>
+                      <w:p>
+                        <w:pPr>
+                          <w:jc w:val="center"/>
+                          <w:rPr>
+                            <w:color w:val="000000" w:themeColor="text1"/>
+                          </w:rPr>
+                        </w:pPr>
+                      </w:p>
+                      <w:p>
+                        <w:pPr>
+                          <w:jc w:val="center"/>
+                          <w:rPr>
+                            <w:color w:val="000000" w:themeColor="text1"/>
+                          </w:rPr>
+                        </w:pPr>
+                      </w:p>
+                      <w:p>
+                        <w:pPr>
+                          <w:jc w:val="center"/>
+                          <w:rPr>
+                            <w:color w:val="000000" w:themeColor="text1"/>
+                          </w:rPr>
+                        </w:pPr>
+                      </w:p>
+                      <w:p>
+                        <w:pPr>
+                          <w:jc w:val="center"/>
+                          <w:rPr>
+                            <w:color w:val="000000" w:themeColor="text1"/>
+                          </w:rPr>
+                        </w:pPr>
+                      </w:p>
+                      <w:p>
+                        <w:pPr>
+                          <w:jc w:val="center"/>
+                          <w:rPr>
+                            <w:color w:val="000000" w:themeColor="text1"/>
+                          </w:rPr>
+                        </w:pPr>
+                      </w:p>
+                      <w:p>
+                        <w:pPr>
+                          <w:jc w:val="center"/>
+                          <w:rPr>
+                            <w:color w:val="000000" w:themeColor="text1"/>
+                          </w:rPr>
+                        </w:pPr>
+                        <w:r>
+                          <w:rPr>
+                            <w:color w:val="000000" w:themeColor="text1"/>
+                          </w:rPr>
+                          <w:t>DILG-CAR Employee</w:t>
+                        </w:r>
+                      </w:p>
+                    </w:txbxContent>
+                  </v:textbox>
+                </v:rect>
+                <v:shapetype id="_x0000_t75" coordsize="21600,21600" o:spt="75" o:preferrelative="t" path="m@4@5l@4@11@9@11@9@5xe" filled="f" stroked="f">
+                  <v:stroke joinstyle="miter"/>
+                  <v:formulas>
+                    <v:f eqn="if lineDrawn pixelLineWidth 0"/>
+                    <v:f eqn="sum @0 1 0"/>
+                    <v:f eqn="sum 0 0 @1"/>
+                    <v:f eqn="prod @2 1 2"/>
+                    <v:f eqn="prod @3 21600 pixelWidth"/>
+                    <v:f eqn="prod @3 21600 pixelHeight"/>
+                    <v:f eqn="sum @0 0 1"/>
+                    <v:f eqn="prod @6 1 2"/>
+                    <v:f eqn="prod @7 21600 pixelWidth"/>
+                    <v:f eqn="sum @8 21600 0"/>
+                    <v:f eqn="prod @7 21600 pixelHeight"/>
+                    <v:f eqn="sum @10 21600 0"/>
+                  </v:formulas>
+                  <v:path o:extrusionok="f" gradientshapeok="t" o:connecttype="rect"/>
+                  <o:lock v:ext="edit" aspectratio="t"/>
+                </v:shapetype>
+                <v:shape id="Picture 40" o:spid="_x0000_s1060" type="#_x0000_t75" style="position:absolute;left:20669;top:2571;width:11239;height:11240;visibility:visible;mso-wrap-style:square" o:gfxdata="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">
+                  <v:imagedata r:id="rId17" o:title="" recolortarget="#494949 [1446]"/>
+                  <v:path arrowok="t"/>
+                </v:shape>
+                <v:shape id="Picture 54" o:spid="_x0000_s1061" type="#_x0000_t75" alt="Image result for user" style="position:absolute;left:42100;top:381;width:5753;height:5524;visibility:visible;mso-wrap-style:square" o:gfxdata="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">
+                  <v:imagedata r:id="rId18" o:title="Image result for user"/>
+                  <v:path arrowok="t"/>
+                </v:shape>
+                <v:shape id="Picture 55" o:spid="_x0000_s1062" type="#_x0000_t75" alt="Image result for user" style="position:absolute;top:2667;width:12528;height:9880;visibility:visible;mso-wrap-style:square" o:gfxdata="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">
+                  <v:imagedata r:id="rId19" o:title="Image result for user"/>
+                  <v:path arrowok="t"/>
+                </v:shape>
+                <v:shape id="Picture 56" o:spid="_x0000_s1063" type="#_x0000_t75" alt="Image result for user" style="position:absolute;left:42291;top:10001;width:5753;height:5524;visibility:visible;mso-wrap-style:square" o:gfxdata="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">
+                  <v:imagedata r:id="rId18" o:title="Image result for user"/>
+                  <v:path arrowok="t"/>
+                </v:shape>
+                <v:shape id="Picture 70" o:spid="_x0000_s1064" type="#_x0000_t75" alt="Image result for mozilla chrome" style="position:absolute;left:22002;top:3619;width:8763;height:5715;visibility:visible;mso-wrap-style:square" o:gfxdata="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">
+                  <v:imagedata r:id="rId20" o:title="Image result for mozilla chrome"/>
+                  <v:path arrowok="t"/>
+                </v:shape>
+              </v:group>
+            </w:pict>
+          </mc:Fallback>
+        </mc:AlternateContent>
+      </w:r>
+      <w:r>
+        <w:tab/>
+      </w:r>
+    </w:p>
+    <w:p>
+      <w:pPr>
+        <w:rPr>
+          <w:sz w:val="28"/>
+        </w:rPr>
+      </w:pPr>
+    </w:p>
+    <w:p>
+      <w:pPr>
+        <w:rPr>
+          <w:sz w:val="28"/>
+        </w:rPr>
+      </w:pPr>
+      <w:r>
+        <w:rPr>
+          <w:sz w:val="28"/>
+        </w:rPr>
+        <w:tab/>
+      </w:r>
+      <w:r>
+        <w:rPr>
+          <w:sz w:val="28"/>
+        </w:rPr>
+        <w:tab/>
+      </w:r>
+      <w:r>
+        <w:rPr>
+          <w:sz w:val="28"/>
+        </w:rPr>
+        <w:tab/>
+      </w:r>
+      <w:r>
+        <w:rPr>
+          <w:sz w:val="28"/>
+        </w:rPr>
+        <w:tab/>
+      </w:r>
+      <w:r>
+        <w:rPr>
+          <w:sz w:val="28"/>
+        </w:rPr>
+        <w:tab/>
+      </w:r>
+      <w:r>
+        <w:rPr>
+          <w:sz w:val="28"/>
+        </w:rPr>
+        <w:tab/>
+        <w:t xml:space="preserve">  </w:t>
+      </w:r>
+      <w:r>
+        <w:rPr>
+          <w:sz w:val="28"/>
+        </w:rPr>
+        <w:tab/>
+      </w:r>
+      <w:r>
+        <w:rPr>
+          <w:sz w:val="28"/>
+        </w:rPr>
+        <w:tab/>
+      </w:r>
+      <w:r>
+        <w:rPr>
+          <w:sz w:val="28"/>
+        </w:rPr>
+        <w:tab/>
+        <w:t xml:space="preserve">   Regional Director</w:t>
+      </w:r>
+    </w:p>
+    <w:p>
+      <w:pPr>
+        <w:rPr>
+          <w:sz w:val="28"/>
+        </w:rPr>
+      </w:pPr>
+      <w:r>
+        <w:rPr>
+          <w:sz w:val="28"/>
+        </w:rPr>
+        <w:tab/>
+      </w:r>
+      <w:r>
+        <w:rPr>
+          <w:sz w:val="28"/>
+        </w:rPr>
+        <w:tab/>
+      </w:r>
+    </w:p>
+    <w:p>
+      <w:pPr>
+        <w:rPr>
+          <w:sz w:val="28"/>
+        </w:rPr>
+      </w:pPr>
+      <w:r>
+        <w:rPr>
+          <w:sz w:val="28"/>
+        </w:rPr>
+        <w:t xml:space="preserve">     DILG-CAR Employees</w:t>
+      </w:r>
+    </w:p>
+    <w:p>
+      <w:pPr>
+        <w:rPr>
+          <w:sz w:val="28"/>
+        </w:rPr>
+      </w:pPr>
+      <w:r>
+        <w:rPr>
+          <w:noProof/>
+          <w:sz w:val="28"/>
+        </w:rPr>
+        <mc:AlternateContent>
+          <mc:Choice Requires="wpg">
+            <w:drawing>
+              <wp:anchor distT="0" distB="0" distL="114300" distR="114300" simplePos="0" relativeHeight="251767808" behindDoc="0" locked="0" layoutInCell="1" allowOverlap="1" wp14:anchorId="062FD5E5" wp14:editId="742D716E">
+                <wp:simplePos x="0" y="0"/>
+                <wp:positionH relativeFrom="column">
+                  <wp:posOffset>410966</wp:posOffset>
+                </wp:positionH>
+                <wp:positionV relativeFrom="paragraph">
+                  <wp:posOffset>232774</wp:posOffset>
+                </wp:positionV>
+                <wp:extent cx="5120640" cy="453717"/>
+                <wp:effectExtent l="19050" t="19050" r="22860" b="22860"/>
+                <wp:wrapNone/>
+                <wp:docPr id="77" name="Group 77"/>
+                <wp:cNvGraphicFramePr/>
+                <a:graphic xmlns:a="http://schemas.openxmlformats.org/drawingml/2006/main">
+                  <a:graphicData uri="http://schemas.microsoft.com/office/word/2010/wordprocessingGroup">
+                    <wpg:wgp>
+                      <wpg:cNvGrpSpPr/>
+                      <wpg:grpSpPr>
+                        <a:xfrm>
+                          <a:off x="0" y="0"/>
+                          <a:ext cx="5120640" cy="453717"/>
+                          <a:chOff x="0" y="0"/>
+                          <a:chExt cx="5120640" cy="453717"/>
+                        </a:xfrm>
+                      </wpg:grpSpPr>
+                      <wps:wsp>
+                        <wps:cNvPr id="78" name="Straight Connector 78"/>
+                        <wps:cNvCnPr/>
+                        <wps:spPr>
+                          <a:xfrm>
+                            <a:off x="2589088" y="0"/>
+                            <a:ext cx="4527" cy="453717"/>
+                          </a:xfrm>
+                          <a:prstGeom prst="line">
+                            <a:avLst/>
+                          </a:prstGeom>
+                          <a:ln w="28575">
+                            <a:solidFill>
+                              <a:schemeClr val="accent1">
+                                <a:lumMod val="75000"/>
+                              </a:schemeClr>
+                            </a:solidFill>
+                          </a:ln>
+                        </wps:spPr>
+                        <wps:style>
+                          <a:lnRef idx="1">
+                            <a:schemeClr val="accent1"/>
+                          </a:lnRef>
+                          <a:fillRef idx="0">
+                            <a:schemeClr val="accent1"/>
+                          </a:fillRef>
+                          <a:effectRef idx="0">
+                            <a:schemeClr val="accent1"/>
+                          </a:effectRef>
+                          <a:fontRef idx="minor">
+                            <a:schemeClr val="tx1"/>
+                          </a:fontRef>
+                        </wps:style>
+                        <wps:bodyPr/>
+                      </wps:wsp>
+                      <wps:wsp>
+                        <wps:cNvPr id="79" name="Straight Connector 79"/>
+                        <wps:cNvCnPr/>
+                        <wps:spPr>
+                          <a:xfrm flipV="1">
+                            <a:off x="0" y="226031"/>
+                            <a:ext cx="5120640" cy="18288"/>
+                          </a:xfrm>
+                          <a:prstGeom prst="line">
+                            <a:avLst/>
+                          </a:prstGeom>
+                          <a:ln w="28575">
+                            <a:solidFill>
+                              <a:schemeClr val="accent1">
+                                <a:lumMod val="75000"/>
+                              </a:schemeClr>
+                            </a:solidFill>
+                          </a:ln>
+                        </wps:spPr>
+                        <wps:style>
+                          <a:lnRef idx="1">
+                            <a:schemeClr val="accent1"/>
+                          </a:lnRef>
+                          <a:fillRef idx="0">
+                            <a:schemeClr val="accent1"/>
+                          </a:fillRef>
+                          <a:effectRef idx="0">
+                            <a:schemeClr val="accent1"/>
+                          </a:effectRef>
+                          <a:fontRef idx="minor">
+                            <a:schemeClr val="tx1"/>
+                          </a:fontRef>
+                        </wps:style>
+                        <wps:bodyPr/>
+                      </wps:wsp>
+                      <wps:wsp>
+                        <wps:cNvPr id="80" name="Text Box 80"/>
+                        <wps:cNvSpPr txBox="1"/>
+                        <wps:spPr>
+                          <a:xfrm>
+                            <a:off x="3328827" y="113016"/>
+                            <a:ext cx="801385" cy="277402"/>
+                          </a:xfrm>
+                          <a:prstGeom prst="rect">
+                            <a:avLst/>
+                          </a:prstGeom>
+                          <a:solidFill>
+                            <a:schemeClr val="lt1"/>
+                          </a:solidFill>
+                          <a:ln w="6350">
+                            <a:noFill/>
+                          </a:ln>
+                        </wps:spPr>
+                        <wps:txbx>
+                          <w:txbxContent>
+                            <w:p>
+                              <w:r>
+                                <w:t>NETWORK</w:t>
+                              </w:r>
+                            </w:p>
+                          </w:txbxContent>
+                        </wps:txbx>
+                        <wps:bodyPr rot="0" spcFirstLastPara="0" vertOverflow="overflow" horzOverflow="overflow" vert="horz" wrap="square" lIns="91440" tIns="45720" rIns="91440" bIns="45720" numCol="1" spcCol="0" rtlCol="0" fromWordArt="0" anchor="t" anchorCtr="0" forceAA="0" compatLnSpc="1">
+                          <a:prstTxWarp prst="textNoShape">
+                            <a:avLst/>
+                          </a:prstTxWarp>
+                          <a:noAutofit/>
+                        </wps:bodyPr>
+                      </wps:wsp>
+                    </wpg:wgp>
+                  </a:graphicData>
+                </a:graphic>
+              </wp:anchor>
+            </w:drawing>
+          </mc:Choice>
+          <mc:Fallback>
+            <w:pict>
+              <v:group w14:anchorId="062FD5E5" id="Group 77" o:spid="_x0000_s1065" style="position:absolute;margin-left:32.35pt;margin-top:18.35pt;width:403.2pt;height:35.75pt;z-index:251767808" coordsize="51206,4537" o:gfxdata="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">
+                <v:line id="Straight Connector 78" o:spid="_x0000_s1066" style="position:absolute;visibility:visible;mso-wrap-style:square" from="25890,0" to="25936,4537" o:connectortype="straight" o:gfxdata="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" strokecolor="#2e74b5 [2404]" strokeweight="2.25pt">
+                  <v:stroke joinstyle="miter"/>
+                </v:line>
+                <v:line id="Straight Connector 79" o:spid="_x0000_s1067" style="position:absolute;flip:y;visibility:visible;mso-wrap-style:square" from="0,2260" to="51206,2443" o:connectortype="straight" o:gfxdata="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" strokecolor="#2e74b5 [2404]" strokeweight="2.25pt">
+                  <v:stroke joinstyle="miter"/>
+                </v:line>
+                <v:shape id="Text Box 80" o:spid="_x0000_s1068" type="#_x0000_t202" style="position:absolute;left:33288;top:1130;width:8014;height:2774;visibility:visible;mso-wrap-style:square;v-text-anchor:top" o:gfxdata="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" fillcolor="white [3201]" stroked="f" strokeweight=".5pt">
+                  <v:textbox>
+                    <w:txbxContent>
+                      <w:p>
+                        <w:r>
+                          <w:t>NETWORK</w:t>
+                        </w:r>
+                      </w:p>
+                    </w:txbxContent>
+                  </v:textbox>
+                </v:shape>
+              </v:group>
+            </w:pict>
+          </mc:Fallback>
+        </mc:AlternateContent>
+      </w:r>
+      <w:r>
+        <w:rPr>
+          <w:sz w:val="28"/>
+        </w:rPr>
+        <w:tab/>
+      </w:r>
+      <w:r>
+        <w:rPr>
+          <w:sz w:val="28"/>
+        </w:rPr>
+        <w:tab/>
+      </w:r>
+      <w:r>
+        <w:rPr>
+          <w:sz w:val="28"/>
+        </w:rPr>
+        <w:tab/>
+      </w:r>
+      <w:r>
+        <w:rPr>
+          <w:sz w:val="28"/>
+        </w:rPr>
+        <w:tab/>
+      </w:r>
+      <w:r>
+        <w:rPr>
+          <w:sz w:val="28"/>
+        </w:rPr>
+        <w:tab/>
+      </w:r>
+      <w:r>
+        <w:rPr>
+          <w:sz w:val="28"/>
+        </w:rPr>
+        <w:tab/>
+      </w:r>
+      <w:r>
+        <w:rPr>
+          <w:sz w:val="28"/>
+        </w:rPr>
+        <w:tab/>
+      </w:r>
+      <w:r>
+        <w:rPr>
+          <w:sz w:val="28"/>
+        </w:rPr>
+        <w:tab/>
+      </w:r>
+      <w:r>
+        <w:rPr>
+          <w:sz w:val="28"/>
+        </w:rPr>
+        <w:tab/>
+        <w:t xml:space="preserve">    HR Admin Officer</w:t>
+      </w:r>
+    </w:p>
+    <w:p>
+      <w:pPr>
+        <w:rPr>
+          <w:sz w:val="28"/>
+        </w:rPr>
+      </w:pPr>
+      <w:bookmarkStart w:id="1" w:name="_GoBack"/>
+      <w:bookmarkEnd w:id="1"/>
+    </w:p>
+    <w:p>
+      <w:pPr>
+        <w:tabs>
+          <w:tab w:val="left" w:pos="7260"/>
+        </w:tabs>
+        <w:rPr>
+          <w:sz w:val="28"/>
+        </w:rPr>
+      </w:pPr>
+      <w:r>
+        <w:rPr>
+          <w:noProof/>
+          <w:sz w:val="28"/>
         </w:rPr>
         <w:drawing>
-          <wp:inline distT="0" distB="0" distL="0" distR="0" wp14:anchorId="6C031044" wp14:editId="4C93F78A">
-            <wp:extent cx="5781675" cy="6401931"/>
-            <wp:effectExtent l="0" t="0" r="0" b="0"/>
-            <wp:docPr id="2" name="Picture 2"/>
+          <wp:anchor distT="0" distB="0" distL="114300" distR="114300" simplePos="0" relativeHeight="251773952" behindDoc="0" locked="0" layoutInCell="1" allowOverlap="1" wp14:anchorId="0E656E7E" wp14:editId="644C900B">
+            <wp:simplePos x="0" y="0"/>
+            <wp:positionH relativeFrom="page">
+              <wp:posOffset>5372100</wp:posOffset>
+            </wp:positionH>
+            <wp:positionV relativeFrom="paragraph">
+              <wp:posOffset>133350</wp:posOffset>
+            </wp:positionV>
+            <wp:extent cx="1238250" cy="363220"/>
+            <wp:effectExtent l="0" t="0" r="1270" b="0"/>
+            <wp:wrapThrough wrapText="bothSides">
+              <wp:wrapPolygon edited="0">
+                <wp:start x="665" y="0"/>
+                <wp:lineTo x="332" y="3399"/>
+                <wp:lineTo x="332" y="13594"/>
+                <wp:lineTo x="665" y="19259"/>
+                <wp:lineTo x="4985" y="19259"/>
+                <wp:lineTo x="21268" y="15860"/>
+                <wp:lineTo x="21268" y="5664"/>
+                <wp:lineTo x="2658" y="0"/>
+                <wp:lineTo x="665" y="0"/>
+              </wp:wrapPolygon>
+            </wp:wrapThrough>
+            <wp:docPr id="105" name="Picture 105"/>
             <wp:cNvGraphicFramePr>
               <a:graphicFrameLocks xmlns:a="http://schemas.openxmlformats.org/drawingml/2006/main" noChangeAspect="1"/>
             </wp:cNvGraphicFramePr>
@@ -19300,11 +20075,11 @@
               <a:graphicData uri="http://schemas.openxmlformats.org/drawingml/2006/picture">
                 <pic:pic xmlns:pic="http://schemas.openxmlformats.org/drawingml/2006/picture">
                   <pic:nvPicPr>
-                    <pic:cNvPr id="2" name="System Archi.PNG"/>
+                    <pic:cNvPr id="22" name="ranorex.png"/>
                     <pic:cNvPicPr/>
                   </pic:nvPicPr>
                   <pic:blipFill>
-                    <a:blip r:embed="rId14">
+                    <a:blip r:embed="rId21" cstate="print">
                       <a:extLst>
                         <a:ext uri="{28A0092B-C50C-407E-A947-70E740481C1C}">
                           <a14:useLocalDpi xmlns:a14="http://schemas.microsoft.com/office/drawing/2010/main" val="0"/>
@@ -19318,7 +20093,7 @@
                   <pic:spPr>
                     <a:xfrm>
                       <a:off x="0" y="0"/>
-                      <a:ext cx="5789749" cy="6410872"/>
+                      <a:ext cx="1238250" cy="363220"/>
                     </a:xfrm>
                     <a:prstGeom prst="rect">
                       <a:avLst/>
@@ -19327,9 +20102,1204 @@
                 </pic:pic>
               </a:graphicData>
             </a:graphic>
-          </wp:inline>
+            <wp14:sizeRelH relativeFrom="page">
+              <wp14:pctWidth>0</wp14:pctWidth>
+            </wp14:sizeRelH>
+            <wp14:sizeRelV relativeFrom="page">
+              <wp14:pctHeight>0</wp14:pctHeight>
+            </wp14:sizeRelV>
+          </wp:anchor>
         </w:drawing>
       </w:r>
+      <w:r>
+        <w:rPr>
+          <w:noProof/>
+          <w:sz w:val="28"/>
+        </w:rPr>
+        <mc:AlternateContent>
+          <mc:Choice Requires="wpg">
+            <w:drawing>
+              <wp:anchor distT="0" distB="0" distL="114300" distR="114300" simplePos="0" relativeHeight="251766784" behindDoc="0" locked="0" layoutInCell="1" allowOverlap="1" wp14:anchorId="683EDFA5" wp14:editId="4F169B20">
+                <wp:simplePos x="0" y="0"/>
+                <wp:positionH relativeFrom="column">
+                  <wp:posOffset>106680</wp:posOffset>
+                </wp:positionH>
+                <wp:positionV relativeFrom="paragraph">
+                  <wp:posOffset>27305</wp:posOffset>
+                </wp:positionV>
+                <wp:extent cx="3999177" cy="2218814"/>
+                <wp:effectExtent l="0" t="19050" r="20955" b="0"/>
+                <wp:wrapNone/>
+                <wp:docPr id="81" name="Group 81"/>
+                <wp:cNvGraphicFramePr/>
+                <a:graphic xmlns:a="http://schemas.openxmlformats.org/drawingml/2006/main">
+                  <a:graphicData uri="http://schemas.microsoft.com/office/word/2010/wordprocessingGroup">
+                    <wpg:wgp>
+                      <wpg:cNvGrpSpPr/>
+                      <wpg:grpSpPr>
+                        <a:xfrm>
+                          <a:off x="0" y="0"/>
+                          <a:ext cx="3999177" cy="2218814"/>
+                          <a:chOff x="-183483" y="0"/>
+                          <a:chExt cx="3867641" cy="2149251"/>
+                        </a:xfrm>
+                      </wpg:grpSpPr>
+                      <wps:wsp>
+                        <wps:cNvPr id="82" name="Rectangle 82"/>
+                        <wps:cNvSpPr/>
+                        <wps:spPr>
+                          <a:xfrm>
+                            <a:off x="1369583" y="0"/>
+                            <a:ext cx="2314575" cy="2040565"/>
+                          </a:xfrm>
+                          <a:prstGeom prst="rect">
+                            <a:avLst/>
+                          </a:prstGeom>
+                          <a:noFill/>
+                          <a:ln w="28575">
+                            <a:solidFill>
+                              <a:schemeClr val="accent1">
+                                <a:lumMod val="75000"/>
+                              </a:schemeClr>
+                            </a:solidFill>
+                          </a:ln>
+                        </wps:spPr>
+                        <wps:style>
+                          <a:lnRef idx="2">
+                            <a:schemeClr val="accent1">
+                              <a:shade val="50000"/>
+                            </a:schemeClr>
+                          </a:lnRef>
+                          <a:fillRef idx="1">
+                            <a:schemeClr val="accent1"/>
+                          </a:fillRef>
+                          <a:effectRef idx="0">
+                            <a:schemeClr val="accent1"/>
+                          </a:effectRef>
+                          <a:fontRef idx="minor">
+                            <a:schemeClr val="lt1"/>
+                          </a:fontRef>
+                        </wps:style>
+                        <wps:txbx>
+                          <w:txbxContent>
+                            <w:p>
+                              <w:pPr>
+                                <w:jc w:val="center"/>
+                                <w:rPr>
+                                  <w:color w:val="000000" w:themeColor="text1"/>
+                                </w:rPr>
+                              </w:pPr>
+                            </w:p>
+                            <w:p>
+                              <w:pPr>
+                                <w:jc w:val="center"/>
+                                <w:rPr>
+                                  <w:color w:val="000000" w:themeColor="text1"/>
+                                </w:rPr>
+                              </w:pPr>
+                            </w:p>
+                            <w:p>
+                              <w:pPr>
+                                <w:jc w:val="center"/>
+                                <w:rPr>
+                                  <w:color w:val="000000" w:themeColor="text1"/>
+                                </w:rPr>
+                              </w:pPr>
+                            </w:p>
+                            <w:p>
+                              <w:pPr>
+                                <w:jc w:val="center"/>
+                                <w:rPr>
+                                  <w:color w:val="000000" w:themeColor="text1"/>
+                                </w:rPr>
+                              </w:pPr>
+                            </w:p>
+                            <w:p>
+                              <w:pPr>
+                                <w:jc w:val="center"/>
+                                <w:rPr>
+                                  <w:color w:val="000000" w:themeColor="text1"/>
+                                </w:rPr>
+                              </w:pPr>
+                            </w:p>
+                            <w:p>
+                              <w:pPr>
+                                <w:jc w:val="center"/>
+                                <w:rPr>
+                                  <w:color w:val="000000" w:themeColor="text1"/>
+                                </w:rPr>
+                              </w:pPr>
+                            </w:p>
+                            <w:p>
+                              <w:pPr>
+                                <w:jc w:val="center"/>
+                                <w:rPr>
+                                  <w:color w:val="000000" w:themeColor="text1"/>
+                                </w:rPr>
+                              </w:pPr>
+                              <w:r>
+                                <w:rPr>
+                                  <w:color w:val="000000" w:themeColor="text1"/>
+                                </w:rPr>
+                                <w:t>HRIS for DILG-CAR</w:t>
+                              </w:r>
+                            </w:p>
+                          </w:txbxContent>
+                        </wps:txbx>
+                        <wps:bodyPr rot="0" spcFirstLastPara="0" vertOverflow="overflow" horzOverflow="overflow" vert="horz" wrap="square" lIns="91440" tIns="45720" rIns="91440" bIns="45720" numCol="1" spcCol="0" rtlCol="0" fromWordArt="0" anchor="ctr" anchorCtr="0" forceAA="0" compatLnSpc="1">
+                          <a:prstTxWarp prst="textNoShape">
+                            <a:avLst/>
+                          </a:prstTxWarp>
+                          <a:noAutofit/>
+                        </wps:bodyPr>
+                      </wps:wsp>
+                      <pic:pic xmlns:pic="http://schemas.openxmlformats.org/drawingml/2006/picture">
+                        <pic:nvPicPr>
+                          <pic:cNvPr id="83" name="Picture 83"/>
+                          <pic:cNvPicPr>
+                            <a:picLocks noChangeAspect="1"/>
+                          </pic:cNvPicPr>
+                        </pic:nvPicPr>
+                        <pic:blipFill>
+                          <a:blip r:embed="rId22">
+                            <a:grayscl/>
+                            <a:extLst>
+                              <a:ext uri="{28A0092B-C50C-407E-A947-70E740481C1C}">
+                                <a14:useLocalDpi xmlns:a14="http://schemas.microsoft.com/office/drawing/2010/main" val="0"/>
+                              </a:ext>
+                            </a:extLst>
+                          </a:blip>
+                          <a:stretch>
+                            <a:fillRect/>
+                          </a:stretch>
+                        </pic:blipFill>
+                        <pic:spPr>
+                          <a:xfrm flipH="1">
+                            <a:off x="1952090" y="102742"/>
+                            <a:ext cx="1057275" cy="1661160"/>
+                          </a:xfrm>
+                          <a:prstGeom prst="rect">
+                            <a:avLst/>
+                          </a:prstGeom>
+                        </pic:spPr>
+                      </pic:pic>
+                      <wpg:grpSp>
+                        <wpg:cNvPr id="84" name="Group 84"/>
+                        <wpg:cNvGrpSpPr/>
+                        <wpg:grpSpPr>
+                          <a:xfrm>
+                            <a:off x="-65573" y="2822"/>
+                            <a:ext cx="1152875" cy="1345879"/>
+                            <a:chOff x="-68495" y="-553911"/>
+                            <a:chExt cx="1204258" cy="2361584"/>
+                          </a:xfrm>
+                        </wpg:grpSpPr>
+                        <pic:pic xmlns:pic="http://schemas.openxmlformats.org/drawingml/2006/picture">
+                          <pic:nvPicPr>
+                            <pic:cNvPr id="93" name="Picture 93"/>
+                            <pic:cNvPicPr>
+                              <a:picLocks noChangeAspect="1"/>
+                            </pic:cNvPicPr>
+                          </pic:nvPicPr>
+                          <pic:blipFill>
+                            <a:blip r:embed="rId23" cstate="print">
+                              <a:extLst>
+                                <a:ext uri="{28A0092B-C50C-407E-A947-70E740481C1C}">
+                                  <a14:useLocalDpi xmlns:a14="http://schemas.microsoft.com/office/drawing/2010/main" val="0"/>
+                                </a:ext>
+                              </a:extLst>
+                            </a:blip>
+                            <a:stretch>
+                              <a:fillRect/>
+                            </a:stretch>
+                          </pic:blipFill>
+                          <pic:spPr>
+                            <a:xfrm>
+                              <a:off x="-68495" y="-553911"/>
+                              <a:ext cx="1191260" cy="890270"/>
+                            </a:xfrm>
+                            <a:prstGeom prst="rect">
+                              <a:avLst/>
+                            </a:prstGeom>
+                          </pic:spPr>
+                        </pic:pic>
+                        <pic:pic xmlns:pic="http://schemas.openxmlformats.org/drawingml/2006/picture">
+                          <pic:nvPicPr>
+                            <pic:cNvPr id="94" name="Picture 94" descr="Related image"/>
+                            <pic:cNvPicPr>
+                              <a:picLocks noChangeAspect="1"/>
+                            </pic:cNvPicPr>
+                          </pic:nvPicPr>
+                          <pic:blipFill>
+                            <a:blip r:embed="rId24" cstate="print">
+                              <a:extLst>
+                                <a:ext uri="{28A0092B-C50C-407E-A947-70E740481C1C}">
+                                  <a14:useLocalDpi xmlns:a14="http://schemas.microsoft.com/office/drawing/2010/main" val="0"/>
+                                </a:ext>
+                              </a:extLst>
+                            </a:blip>
+                            <a:srcRect/>
+                            <a:stretch>
+                              <a:fillRect/>
+                            </a:stretch>
+                          </pic:blipFill>
+                          <pic:spPr bwMode="auto">
+                            <a:xfrm>
+                              <a:off x="23878" y="271607"/>
+                              <a:ext cx="1111885" cy="1536066"/>
+                            </a:xfrm>
+                            <a:prstGeom prst="rect">
+                              <a:avLst/>
+                            </a:prstGeom>
+                            <a:noFill/>
+                            <a:ln>
+                              <a:noFill/>
+                            </a:ln>
+                          </pic:spPr>
+                        </pic:pic>
+                      </wpg:grpSp>
+                      <pic:pic xmlns:pic="http://schemas.openxmlformats.org/drawingml/2006/picture">
+                        <pic:nvPicPr>
+                          <pic:cNvPr id="95" name="Picture 95" descr="Image result for html js css"/>
+                          <pic:cNvPicPr>
+                            <a:picLocks noChangeAspect="1"/>
+                          </pic:cNvPicPr>
+                        </pic:nvPicPr>
+                        <pic:blipFill>
+                          <a:blip r:embed="rId25" cstate="print">
+                            <a:extLst>
+                              <a:ext uri="{28A0092B-C50C-407E-A947-70E740481C1C}">
+                                <a14:useLocalDpi xmlns:a14="http://schemas.microsoft.com/office/drawing/2010/main" val="0"/>
+                              </a:ext>
+                            </a:extLst>
+                          </a:blip>
+                          <a:srcRect/>
+                          <a:stretch>
+                            <a:fillRect/>
+                          </a:stretch>
+                        </pic:blipFill>
+                        <pic:spPr bwMode="auto">
+                          <a:xfrm>
+                            <a:off x="-183483" y="1282586"/>
+                            <a:ext cx="1480016" cy="866665"/>
+                          </a:xfrm>
+                          <a:prstGeom prst="rect">
+                            <a:avLst/>
+                          </a:prstGeom>
+                          <a:noFill/>
+                          <a:ln>
+                            <a:noFill/>
+                          </a:ln>
+                        </pic:spPr>
+                      </pic:pic>
+                    </wpg:wgp>
+                  </a:graphicData>
+                </a:graphic>
+                <wp14:sizeRelH relativeFrom="margin">
+                  <wp14:pctWidth>0</wp14:pctWidth>
+                </wp14:sizeRelH>
+                <wp14:sizeRelV relativeFrom="margin">
+                  <wp14:pctHeight>0</wp14:pctHeight>
+                </wp14:sizeRelV>
+              </wp:anchor>
+            </w:drawing>
+          </mc:Choice>
+          <mc:Fallback>
+            <w:pict>
+              <v:group w14:anchorId="683EDFA5" id="Group 81" o:spid="_x0000_s1069" style="position:absolute;margin-left:8.4pt;margin-top:2.15pt;width:314.9pt;height:174.7pt;z-index:251766784;mso-width-relative:margin;mso-height-relative:margin" coordorigin="-1834" coordsize="38676,21492" o:gfxdata="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">
+                <v:rect id="Rectangle 82" o:spid="_x0000_s1070" style="position:absolute;left:13695;width:23146;height:20405;visibility:visible;mso-wrap-style:square;v-text-anchor:middle" o:gfxdata="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" filled="f" strokecolor="#2e74b5 [2404]" strokeweight="2.25pt">
+                  <v:textbox>
+                    <w:txbxContent>
+                      <w:p>
+                        <w:pPr>
+                          <w:jc w:val="center"/>
+                          <w:rPr>
+                            <w:color w:val="000000" w:themeColor="text1"/>
+                          </w:rPr>
+                        </w:pPr>
+                      </w:p>
+                      <w:p>
+                        <w:pPr>
+                          <w:jc w:val="center"/>
+                          <w:rPr>
+                            <w:color w:val="000000" w:themeColor="text1"/>
+                          </w:rPr>
+                        </w:pPr>
+                      </w:p>
+                      <w:p>
+                        <w:pPr>
+                          <w:jc w:val="center"/>
+                          <w:rPr>
+                            <w:color w:val="000000" w:themeColor="text1"/>
+                          </w:rPr>
+                        </w:pPr>
+                      </w:p>
+                      <w:p>
+                        <w:pPr>
+                          <w:jc w:val="center"/>
+                          <w:rPr>
+                            <w:color w:val="000000" w:themeColor="text1"/>
+                          </w:rPr>
+                        </w:pPr>
+                      </w:p>
+                      <w:p>
+                        <w:pPr>
+                          <w:jc w:val="center"/>
+                          <w:rPr>
+                            <w:color w:val="000000" w:themeColor="text1"/>
+                          </w:rPr>
+                        </w:pPr>
+                      </w:p>
+                      <w:p>
+                        <w:pPr>
+                          <w:jc w:val="center"/>
+                          <w:rPr>
+                            <w:color w:val="000000" w:themeColor="text1"/>
+                          </w:rPr>
+                        </w:pPr>
+                      </w:p>
+                      <w:p>
+                        <w:pPr>
+                          <w:jc w:val="center"/>
+                          <w:rPr>
+                            <w:color w:val="000000" w:themeColor="text1"/>
+                          </w:rPr>
+                        </w:pPr>
+                        <w:r>
+                          <w:rPr>
+                            <w:color w:val="000000" w:themeColor="text1"/>
+                          </w:rPr>
+                          <w:t>HRIS for DILG-CAR</w:t>
+                        </w:r>
+                      </w:p>
+                    </w:txbxContent>
+                  </v:textbox>
+                </v:rect>
+                <v:shape id="Picture 83" o:spid="_x0000_s1071" type="#_x0000_t75" style="position:absolute;left:19520;top:1027;width:10573;height:16612;flip:x;visibility:visible;mso-wrap-style:square" o:gfxdata="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">
+                  <v:imagedata r:id="rId26" o:title="" grayscale="t"/>
+                  <v:path arrowok="t"/>
+                </v:shape>
+                <v:group id="Group 84" o:spid="_x0000_s1072" style="position:absolute;left:-655;top:28;width:11528;height:13459" coordorigin="-684,-5539" coordsize="12042,23615" o:gfxdata="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">
+                  <v:shape id="Picture 93" o:spid="_x0000_s1073" type="#_x0000_t75" style="position:absolute;left:-684;top:-5539;width:11911;height:8902;visibility:visible;mso-wrap-style:square" o:gfxdata="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">
+                    <v:imagedata r:id="rId27" o:title=""/>
+                    <v:path arrowok="t"/>
+                  </v:shape>
+                  <v:shape id="Picture 94" o:spid="_x0000_s1074" type="#_x0000_t75" alt="Related image" style="position:absolute;left:238;top:2716;width:11119;height:15360;visibility:visible;mso-wrap-style:square" o:gfxdata="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">
+                    <v:imagedata r:id="rId28" o:title="Related image"/>
+                    <v:path arrowok="t"/>
+                  </v:shape>
+                </v:group>
+                <v:shape id="Picture 95" o:spid="_x0000_s1075" type="#_x0000_t75" alt="Image result for html js css" style="position:absolute;left:-1834;top:12825;width:14799;height:8667;visibility:visible;mso-wrap-style:square" o:gfxdata="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">
+                  <v:imagedata r:id="rId29" o:title="Image result for html js css"/>
+                  <v:path arrowok="t"/>
+                </v:shape>
+              </v:group>
+            </w:pict>
+          </mc:Fallback>
+        </mc:AlternateContent>
+      </w:r>
+      <w:r>
+        <w:rPr>
+          <w:sz w:val="28"/>
+        </w:rPr>
+        <w:tab/>
+      </w:r>
+    </w:p>
+    <w:p>
+      <w:pPr>
+        <w:rPr>
+          <w:sz w:val="28"/>
+        </w:rPr>
+      </w:pPr>
+      <w:r>
+        <w:rPr>
+          <w:noProof/>
+          <w:sz w:val="28"/>
+        </w:rPr>
+        <w:drawing>
+          <wp:anchor distT="0" distB="0" distL="114300" distR="114300" simplePos="0" relativeHeight="251774976" behindDoc="0" locked="0" layoutInCell="1" allowOverlap="1" wp14:anchorId="314A00D4" wp14:editId="7F0E958F">
+            <wp:simplePos x="0" y="0"/>
+            <wp:positionH relativeFrom="margin">
+              <wp:posOffset>4411980</wp:posOffset>
+            </wp:positionH>
+            <wp:positionV relativeFrom="paragraph">
+              <wp:posOffset>247650</wp:posOffset>
+            </wp:positionV>
+            <wp:extent cx="1351280" cy="447675"/>
+            <wp:effectExtent l="0" t="0" r="1270" b="9525"/>
+            <wp:wrapThrough wrapText="bothSides">
+              <wp:wrapPolygon edited="0">
+                <wp:start x="0" y="0"/>
+                <wp:lineTo x="0" y="21140"/>
+                <wp:lineTo x="21316" y="21140"/>
+                <wp:lineTo x="21316" y="0"/>
+                <wp:lineTo x="0" y="0"/>
+              </wp:wrapPolygon>
+            </wp:wrapThrough>
+            <wp:docPr id="106" name="Picture 106"/>
+            <wp:cNvGraphicFramePr>
+              <a:graphicFrameLocks xmlns:a="http://schemas.openxmlformats.org/drawingml/2006/main" noChangeAspect="1"/>
+            </wp:cNvGraphicFramePr>
+            <a:graphic xmlns:a="http://schemas.openxmlformats.org/drawingml/2006/main">
+              <a:graphicData uri="http://schemas.openxmlformats.org/drawingml/2006/picture">
+                <pic:pic xmlns:pic="http://schemas.openxmlformats.org/drawingml/2006/picture">
+                  <pic:nvPicPr>
+                    <pic:cNvPr id="23" name="teststudio.jpg"/>
+                    <pic:cNvPicPr/>
+                  </pic:nvPicPr>
+                  <pic:blipFill>
+                    <a:blip r:embed="rId30" cstate="print">
+                      <a:extLst>
+                        <a:ext uri="{28A0092B-C50C-407E-A947-70E740481C1C}">
+                          <a14:useLocalDpi xmlns:a14="http://schemas.microsoft.com/office/drawing/2010/main" val="0"/>
+                        </a:ext>
+                      </a:extLst>
+                    </a:blip>
+                    <a:stretch>
+                      <a:fillRect/>
+                    </a:stretch>
+                  </pic:blipFill>
+                  <pic:spPr>
+                    <a:xfrm>
+                      <a:off x="0" y="0"/>
+                      <a:ext cx="1351280" cy="447675"/>
+                    </a:xfrm>
+                    <a:prstGeom prst="rect">
+                      <a:avLst/>
+                    </a:prstGeom>
+                  </pic:spPr>
+                </pic:pic>
+              </a:graphicData>
+            </a:graphic>
+            <wp14:sizeRelH relativeFrom="page">
+              <wp14:pctWidth>0</wp14:pctWidth>
+            </wp14:sizeRelH>
+            <wp14:sizeRelV relativeFrom="page">
+              <wp14:pctHeight>0</wp14:pctHeight>
+            </wp14:sizeRelV>
+          </wp:anchor>
+        </w:drawing>
+      </w:r>
+    </w:p>
+    <w:p>
+      <w:pPr>
+        <w:rPr>
+          <w:sz w:val="28"/>
+        </w:rPr>
+      </w:pPr>
+    </w:p>
+    <w:p>
+      <w:pPr>
+        <w:rPr>
+          <w:sz w:val="28"/>
+        </w:rPr>
+      </w:pPr>
+      <w:r>
+        <w:rPr>
+          <w:noProof/>
+          <w:sz w:val="28"/>
+        </w:rPr>
+        <w:drawing>
+          <wp:anchor distT="0" distB="0" distL="114300" distR="114300" simplePos="0" relativeHeight="251771904" behindDoc="0" locked="0" layoutInCell="1" allowOverlap="1" wp14:anchorId="6D8C9944" wp14:editId="45E0AB88">
+            <wp:simplePos x="0" y="0"/>
+            <wp:positionH relativeFrom="margin">
+              <wp:posOffset>4785360</wp:posOffset>
+            </wp:positionH>
+            <wp:positionV relativeFrom="paragraph">
+              <wp:posOffset>117475</wp:posOffset>
+            </wp:positionV>
+            <wp:extent cx="596900" cy="541020"/>
+            <wp:effectExtent l="0" t="0" r="0" b="0"/>
+            <wp:wrapThrough wrapText="bothSides">
+              <wp:wrapPolygon edited="0">
+                <wp:start x="14477" y="0"/>
+                <wp:lineTo x="2757" y="0"/>
+                <wp:lineTo x="0" y="2282"/>
+                <wp:lineTo x="0" y="20535"/>
+                <wp:lineTo x="10340" y="20535"/>
+                <wp:lineTo x="15166" y="20535"/>
+                <wp:lineTo x="20681" y="19775"/>
+                <wp:lineTo x="20681" y="12169"/>
+                <wp:lineTo x="19991" y="761"/>
+                <wp:lineTo x="17234" y="0"/>
+                <wp:lineTo x="14477" y="0"/>
+              </wp:wrapPolygon>
+            </wp:wrapThrough>
+            <wp:docPr id="107" name="Picture 107"/>
+            <wp:cNvGraphicFramePr>
+              <a:graphicFrameLocks xmlns:a="http://schemas.openxmlformats.org/drawingml/2006/main" noChangeAspect="1"/>
+            </wp:cNvGraphicFramePr>
+            <a:graphic xmlns:a="http://schemas.openxmlformats.org/drawingml/2006/main">
+              <a:graphicData uri="http://schemas.openxmlformats.org/drawingml/2006/picture">
+                <pic:pic xmlns:pic="http://schemas.openxmlformats.org/drawingml/2006/picture">
+                  <pic:nvPicPr>
+                    <pic:cNvPr id="20" name="selenium.png"/>
+                    <pic:cNvPicPr/>
+                  </pic:nvPicPr>
+                  <pic:blipFill>
+                    <a:blip r:embed="rId31" cstate="print">
+                      <a:extLst>
+                        <a:ext uri="{28A0092B-C50C-407E-A947-70E740481C1C}">
+                          <a14:useLocalDpi xmlns:a14="http://schemas.microsoft.com/office/drawing/2010/main" val="0"/>
+                        </a:ext>
+                      </a:extLst>
+                    </a:blip>
+                    <a:stretch>
+                      <a:fillRect/>
+                    </a:stretch>
+                  </pic:blipFill>
+                  <pic:spPr>
+                    <a:xfrm>
+                      <a:off x="0" y="0"/>
+                      <a:ext cx="596900" cy="541020"/>
+                    </a:xfrm>
+                    <a:prstGeom prst="rect">
+                      <a:avLst/>
+                    </a:prstGeom>
+                  </pic:spPr>
+                </pic:pic>
+              </a:graphicData>
+            </a:graphic>
+            <wp14:sizeRelH relativeFrom="page">
+              <wp14:pctWidth>0</wp14:pctWidth>
+            </wp14:sizeRelH>
+            <wp14:sizeRelV relativeFrom="page">
+              <wp14:pctHeight>0</wp14:pctHeight>
+            </wp14:sizeRelV>
+          </wp:anchor>
+        </w:drawing>
+      </w:r>
+    </w:p>
+    <w:p>
+      <w:pPr>
+        <w:rPr>
+          <w:sz w:val="28"/>
+        </w:rPr>
+      </w:pPr>
+    </w:p>
+    <w:p>
+      <w:pPr>
+        <w:rPr>
+          <w:sz w:val="28"/>
+        </w:rPr>
+      </w:pPr>
+      <w:r>
+        <w:rPr>
+          <w:noProof/>
+          <w:sz w:val="28"/>
+        </w:rPr>
+        <w:drawing>
+          <wp:anchor distT="0" distB="0" distL="114300" distR="114300" simplePos="0" relativeHeight="251772928" behindDoc="0" locked="0" layoutInCell="1" allowOverlap="1" wp14:anchorId="5721548D" wp14:editId="34B57E63">
+            <wp:simplePos x="0" y="0"/>
+            <wp:positionH relativeFrom="margin">
+              <wp:align>right</wp:align>
+            </wp:positionH>
+            <wp:positionV relativeFrom="paragraph">
+              <wp:posOffset>123190</wp:posOffset>
+            </wp:positionV>
+            <wp:extent cx="1670050" cy="340995"/>
+            <wp:effectExtent l="0" t="0" r="6350" b="1905"/>
+            <wp:wrapThrough wrapText="bothSides">
+              <wp:wrapPolygon edited="0">
+                <wp:start x="1232" y="0"/>
+                <wp:lineTo x="0" y="7240"/>
+                <wp:lineTo x="0" y="13274"/>
+                <wp:lineTo x="986" y="19307"/>
+                <wp:lineTo x="1232" y="20514"/>
+                <wp:lineTo x="2957" y="20514"/>
+                <wp:lineTo x="21436" y="16894"/>
+                <wp:lineTo x="21436" y="4827"/>
+                <wp:lineTo x="2957" y="0"/>
+                <wp:lineTo x="1232" y="0"/>
+              </wp:wrapPolygon>
+            </wp:wrapThrough>
+            <wp:docPr id="108" name="Picture 108"/>
+            <wp:cNvGraphicFramePr>
+              <a:graphicFrameLocks xmlns:a="http://schemas.openxmlformats.org/drawingml/2006/main" noChangeAspect="1"/>
+            </wp:cNvGraphicFramePr>
+            <a:graphic xmlns:a="http://schemas.openxmlformats.org/drawingml/2006/main">
+              <a:graphicData uri="http://schemas.openxmlformats.org/drawingml/2006/picture">
+                <pic:pic xmlns:pic="http://schemas.openxmlformats.org/drawingml/2006/picture">
+                  <pic:nvPicPr>
+                    <pic:cNvPr id="21" name="testcomplete.png"/>
+                    <pic:cNvPicPr/>
+                  </pic:nvPicPr>
+                  <pic:blipFill>
+                    <a:blip r:embed="rId32" cstate="print">
+                      <a:extLst>
+                        <a:ext uri="{28A0092B-C50C-407E-A947-70E740481C1C}">
+                          <a14:useLocalDpi xmlns:a14="http://schemas.microsoft.com/office/drawing/2010/main" val="0"/>
+                        </a:ext>
+                      </a:extLst>
+                    </a:blip>
+                    <a:stretch>
+                      <a:fillRect/>
+                    </a:stretch>
+                  </pic:blipFill>
+                  <pic:spPr>
+                    <a:xfrm>
+                      <a:off x="0" y="0"/>
+                      <a:ext cx="1670050" cy="340995"/>
+                    </a:xfrm>
+                    <a:prstGeom prst="rect">
+                      <a:avLst/>
+                    </a:prstGeom>
+                  </pic:spPr>
+                </pic:pic>
+              </a:graphicData>
+            </a:graphic>
+            <wp14:sizeRelH relativeFrom="page">
+              <wp14:pctWidth>0</wp14:pctWidth>
+            </wp14:sizeRelH>
+            <wp14:sizeRelV relativeFrom="page">
+              <wp14:pctHeight>0</wp14:pctHeight>
+            </wp14:sizeRelV>
+          </wp:anchor>
+        </w:drawing>
+      </w:r>
+    </w:p>
+    <w:p>
+      <w:pPr>
+        <w:rPr>
+          <w:sz w:val="28"/>
+        </w:rPr>
+      </w:pPr>
+      <w:r>
+        <w:rPr>
+          <w:noProof/>
+          <w:sz w:val="28"/>
+        </w:rPr>
+        <mc:AlternateContent>
+          <mc:Choice Requires="wpg">
+            <w:drawing>
+              <wp:anchor distT="0" distB="0" distL="114300" distR="114300" simplePos="0" relativeHeight="251768832" behindDoc="0" locked="0" layoutInCell="1" allowOverlap="1" wp14:anchorId="31BE7BA6" wp14:editId="739A676B">
+                <wp:simplePos x="0" y="0"/>
+                <wp:positionH relativeFrom="column">
+                  <wp:posOffset>410966</wp:posOffset>
+                </wp:positionH>
+                <wp:positionV relativeFrom="paragraph">
+                  <wp:posOffset>52983</wp:posOffset>
+                </wp:positionV>
+                <wp:extent cx="5124450" cy="453717"/>
+                <wp:effectExtent l="19050" t="19050" r="19050" b="22860"/>
+                <wp:wrapNone/>
+                <wp:docPr id="96" name="Group 96"/>
+                <wp:cNvGraphicFramePr/>
+                <a:graphic xmlns:a="http://schemas.openxmlformats.org/drawingml/2006/main">
+                  <a:graphicData uri="http://schemas.microsoft.com/office/word/2010/wordprocessingGroup">
+                    <wpg:wgp>
+                      <wpg:cNvGrpSpPr/>
+                      <wpg:grpSpPr>
+                        <a:xfrm>
+                          <a:off x="0" y="0"/>
+                          <a:ext cx="5124450" cy="453717"/>
+                          <a:chOff x="0" y="0"/>
+                          <a:chExt cx="5124450" cy="453717"/>
+                        </a:xfrm>
+                      </wpg:grpSpPr>
+                      <wps:wsp>
+                        <wps:cNvPr id="97" name="Straight Connector 97"/>
+                        <wps:cNvCnPr/>
+                        <wps:spPr>
+                          <a:xfrm>
+                            <a:off x="2547991" y="0"/>
+                            <a:ext cx="4527" cy="453717"/>
+                          </a:xfrm>
+                          <a:prstGeom prst="line">
+                            <a:avLst/>
+                          </a:prstGeom>
+                          <a:ln w="28575">
+                            <a:solidFill>
+                              <a:schemeClr val="accent1">
+                                <a:lumMod val="75000"/>
+                              </a:schemeClr>
+                            </a:solidFill>
+                          </a:ln>
+                        </wps:spPr>
+                        <wps:style>
+                          <a:lnRef idx="1">
+                            <a:schemeClr val="accent1"/>
+                          </a:lnRef>
+                          <a:fillRef idx="0">
+                            <a:schemeClr val="accent1"/>
+                          </a:fillRef>
+                          <a:effectRef idx="0">
+                            <a:schemeClr val="accent1"/>
+                          </a:effectRef>
+                          <a:fontRef idx="minor">
+                            <a:schemeClr val="tx1"/>
+                          </a:fontRef>
+                        </wps:style>
+                        <wps:bodyPr/>
+                      </wps:wsp>
+                      <wps:wsp>
+                        <wps:cNvPr id="98" name="Straight Connector 98"/>
+                        <wps:cNvCnPr/>
+                        <wps:spPr>
+                          <a:xfrm flipV="1">
+                            <a:off x="0" y="236306"/>
+                            <a:ext cx="5124450" cy="19050"/>
+                          </a:xfrm>
+                          <a:prstGeom prst="line">
+                            <a:avLst/>
+                          </a:prstGeom>
+                          <a:ln w="28575">
+                            <a:solidFill>
+                              <a:schemeClr val="accent1">
+                                <a:lumMod val="75000"/>
+                              </a:schemeClr>
+                            </a:solidFill>
+                          </a:ln>
+                        </wps:spPr>
+                        <wps:style>
+                          <a:lnRef idx="1">
+                            <a:schemeClr val="accent1"/>
+                          </a:lnRef>
+                          <a:fillRef idx="0">
+                            <a:schemeClr val="accent1"/>
+                          </a:fillRef>
+                          <a:effectRef idx="0">
+                            <a:schemeClr val="accent1"/>
+                          </a:effectRef>
+                          <a:fontRef idx="minor">
+                            <a:schemeClr val="tx1"/>
+                          </a:fontRef>
+                        </wps:style>
+                        <wps:bodyPr/>
+                      </wps:wsp>
+                      <wps:wsp>
+                        <wps:cNvPr id="99" name="Text Box 99"/>
+                        <wps:cNvSpPr txBox="1"/>
+                        <wps:spPr>
+                          <a:xfrm>
+                            <a:off x="3339101" y="113016"/>
+                            <a:ext cx="801385" cy="277402"/>
+                          </a:xfrm>
+                          <a:prstGeom prst="rect">
+                            <a:avLst/>
+                          </a:prstGeom>
+                          <a:solidFill>
+                            <a:schemeClr val="lt1"/>
+                          </a:solidFill>
+                          <a:ln w="6350">
+                            <a:noFill/>
+                          </a:ln>
+                        </wps:spPr>
+                        <wps:txbx>
+                          <w:txbxContent>
+                            <w:p>
+                              <w:r>
+                                <w:t>NETWORK</w:t>
+                              </w:r>
+                            </w:p>
+                          </w:txbxContent>
+                        </wps:txbx>
+                        <wps:bodyPr rot="0" spcFirstLastPara="0" vertOverflow="overflow" horzOverflow="overflow" vert="horz" wrap="square" lIns="91440" tIns="45720" rIns="91440" bIns="45720" numCol="1" spcCol="0" rtlCol="0" fromWordArt="0" anchor="t" anchorCtr="0" forceAA="0" compatLnSpc="1">
+                          <a:prstTxWarp prst="textNoShape">
+                            <a:avLst/>
+                          </a:prstTxWarp>
+                          <a:noAutofit/>
+                        </wps:bodyPr>
+                      </wps:wsp>
+                    </wpg:wgp>
+                  </a:graphicData>
+                </a:graphic>
+              </wp:anchor>
+            </w:drawing>
+          </mc:Choice>
+          <mc:Fallback>
+            <w:pict>
+              <v:group w14:anchorId="31BE7BA6" id="Group 96" o:spid="_x0000_s1076" style="position:absolute;margin-left:32.35pt;margin-top:4.15pt;width:403.5pt;height:35.75pt;z-index:251768832" coordsize="51244,4537" o:gfxdata="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">
+                <v:line id="Straight Connector 97" o:spid="_x0000_s1077" style="position:absolute;visibility:visible;mso-wrap-style:square" from="25479,0" to="25525,4537" o:connectortype="straight" o:gfxdata="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" strokecolor="#2e74b5 [2404]" strokeweight="2.25pt">
+                  <v:stroke joinstyle="miter"/>
+                </v:line>
+                <v:line id="Straight Connector 98" o:spid="_x0000_s1078" style="position:absolute;flip:y;visibility:visible;mso-wrap-style:square" from="0,2363" to="51244,2553" o:connectortype="straight" o:gfxdata="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" strokecolor="#2e74b5 [2404]" strokeweight="2.25pt">
+                  <v:stroke joinstyle="miter"/>
+                </v:line>
+                <v:shape id="Text Box 99" o:spid="_x0000_s1079" type="#_x0000_t202" style="position:absolute;left:33391;top:1130;width:8013;height:2774;visibility:visible;mso-wrap-style:square;v-text-anchor:top" o:gfxdata="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" fillcolor="white [3201]" stroked="f" strokeweight=".5pt">
+                  <v:textbox>
+                    <w:txbxContent>
+                      <w:p>
+                        <w:r>
+                          <w:t>NETWORK</w:t>
+                        </w:r>
+                      </w:p>
+                    </w:txbxContent>
+                  </v:textbox>
+                </v:shape>
+              </v:group>
+            </w:pict>
+          </mc:Fallback>
+        </mc:AlternateContent>
+      </w:r>
+    </w:p>
+    <w:p>
+      <w:pPr>
+        <w:rPr>
+          <w:sz w:val="28"/>
+        </w:rPr>
+      </w:pPr>
+      <w:r>
+        <w:rPr>
+          <w:noProof/>
+          <w:sz w:val="28"/>
+        </w:rPr>
+        <mc:AlternateContent>
+          <mc:Choice Requires="wpg">
+            <w:drawing>
+              <wp:anchor distT="0" distB="0" distL="114300" distR="114300" simplePos="0" relativeHeight="251769856" behindDoc="0" locked="0" layoutInCell="1" allowOverlap="1" wp14:anchorId="057E6517" wp14:editId="5CF8E883">
+                <wp:simplePos x="0" y="0"/>
+                <wp:positionH relativeFrom="column">
+                  <wp:posOffset>-236306</wp:posOffset>
+                </wp:positionH>
+                <wp:positionV relativeFrom="paragraph">
+                  <wp:posOffset>189679</wp:posOffset>
+                </wp:positionV>
+                <wp:extent cx="6015049" cy="1854200"/>
+                <wp:effectExtent l="0" t="19050" r="5080" b="12700"/>
+                <wp:wrapNone/>
+                <wp:docPr id="100" name="Group 100"/>
+                <wp:cNvGraphicFramePr/>
+                <a:graphic xmlns:a="http://schemas.openxmlformats.org/drawingml/2006/main">
+                  <a:graphicData uri="http://schemas.microsoft.com/office/word/2010/wordprocessingGroup">
+                    <wpg:wgp>
+                      <wpg:cNvGrpSpPr/>
+                      <wpg:grpSpPr>
+                        <a:xfrm>
+                          <a:off x="0" y="0"/>
+                          <a:ext cx="6015049" cy="1854200"/>
+                          <a:chOff x="0" y="0"/>
+                          <a:chExt cx="6015049" cy="1854200"/>
+                        </a:xfrm>
+                      </wpg:grpSpPr>
+                      <wps:wsp>
+                        <wps:cNvPr id="101" name="Rectangle 101"/>
+                        <wps:cNvSpPr/>
+                        <wps:spPr>
+                          <a:xfrm>
+                            <a:off x="2044558" y="0"/>
+                            <a:ext cx="2314575" cy="1854200"/>
+                          </a:xfrm>
+                          <a:prstGeom prst="rect">
+                            <a:avLst/>
+                          </a:prstGeom>
+                          <a:noFill/>
+                          <a:ln w="28575">
+                            <a:solidFill>
+                              <a:schemeClr val="accent1">
+                                <a:lumMod val="75000"/>
+                              </a:schemeClr>
+                            </a:solidFill>
+                          </a:ln>
+                        </wps:spPr>
+                        <wps:style>
+                          <a:lnRef idx="2">
+                            <a:schemeClr val="accent1">
+                              <a:shade val="50000"/>
+                            </a:schemeClr>
+                          </a:lnRef>
+                          <a:fillRef idx="1">
+                            <a:schemeClr val="accent1"/>
+                          </a:fillRef>
+                          <a:effectRef idx="0">
+                            <a:schemeClr val="accent1"/>
+                          </a:effectRef>
+                          <a:fontRef idx="minor">
+                            <a:schemeClr val="lt1"/>
+                          </a:fontRef>
+                        </wps:style>
+                        <wps:txbx>
+                          <w:txbxContent>
+                            <w:p>
+                              <w:pPr>
+                                <w:jc w:val="center"/>
+                                <w:rPr>
+                                  <w:color w:val="000000" w:themeColor="text1"/>
+                                </w:rPr>
+                              </w:pPr>
+                            </w:p>
+                            <w:p>
+                              <w:pPr>
+                                <w:jc w:val="center"/>
+                                <w:rPr>
+                                  <w:color w:val="000000" w:themeColor="text1"/>
+                                </w:rPr>
+                              </w:pPr>
+                            </w:p>
+                            <w:p>
+                              <w:pPr>
+                                <w:jc w:val="center"/>
+                                <w:rPr>
+                                  <w:color w:val="000000" w:themeColor="text1"/>
+                                </w:rPr>
+                              </w:pPr>
+                            </w:p>
+                            <w:p>
+                              <w:pPr>
+                                <w:rPr>
+                                  <w:color w:val="000000" w:themeColor="text1"/>
+                                </w:rPr>
+                              </w:pPr>
+                            </w:p>
+                            <w:p>
+                              <w:pPr>
+                                <w:jc w:val="center"/>
+                                <w:rPr>
+                                  <w:color w:val="000000" w:themeColor="text1"/>
+                                </w:rPr>
+                              </w:pPr>
+                            </w:p>
+                            <w:p>
+                              <w:pPr>
+                                <w:jc w:val="center"/>
+                                <w:rPr>
+                                  <w:color w:val="000000" w:themeColor="text1"/>
+                                </w:rPr>
+                              </w:pPr>
+                              <w:r>
+                                <w:rPr>
+                                  <w:color w:val="000000" w:themeColor="text1"/>
+                                </w:rPr>
+                                <w:t>MySQL Database</w:t>
+                              </w:r>
+                            </w:p>
+                          </w:txbxContent>
+                        </wps:txbx>
+                        <wps:bodyPr rot="0" spcFirstLastPara="0" vertOverflow="overflow" horzOverflow="overflow" vert="horz" wrap="square" lIns="91440" tIns="45720" rIns="91440" bIns="45720" numCol="1" spcCol="0" rtlCol="0" fromWordArt="0" anchor="ctr" anchorCtr="0" forceAA="0" compatLnSpc="1">
+                          <a:prstTxWarp prst="textNoShape">
+                            <a:avLst/>
+                          </a:prstTxWarp>
+                          <a:noAutofit/>
+                        </wps:bodyPr>
+                      </wps:wsp>
+                      <pic:pic xmlns:pic="http://schemas.openxmlformats.org/drawingml/2006/picture">
+                        <pic:nvPicPr>
+                          <pic:cNvPr id="102" name="Picture 102"/>
+                          <pic:cNvPicPr>
+                            <a:picLocks noChangeAspect="1"/>
+                          </pic:cNvPicPr>
+                        </pic:nvPicPr>
+                        <pic:blipFill>
+                          <a:blip r:embed="rId33">
+                            <a:duotone>
+                              <a:schemeClr val="accent3">
+                                <a:shade val="45000"/>
+                                <a:satMod val="135000"/>
+                              </a:schemeClr>
+                              <a:prstClr val="white"/>
+                            </a:duotone>
+                            <a:extLst>
+                              <a:ext uri="{28A0092B-C50C-407E-A947-70E740481C1C}">
+                                <a14:useLocalDpi xmlns:a14="http://schemas.microsoft.com/office/drawing/2010/main" val="0"/>
+                              </a:ext>
+                            </a:extLst>
+                          </a:blip>
+                          <a:stretch>
+                            <a:fillRect/>
+                          </a:stretch>
+                        </pic:blipFill>
+                        <pic:spPr>
+                          <a:xfrm>
+                            <a:off x="2527443" y="123290"/>
+                            <a:ext cx="1362075" cy="1362075"/>
+                          </a:xfrm>
+                          <a:prstGeom prst="rect">
+                            <a:avLst/>
+                          </a:prstGeom>
+                        </pic:spPr>
+                      </pic:pic>
+                      <pic:pic xmlns:pic="http://schemas.openxmlformats.org/drawingml/2006/picture">
+                        <pic:nvPicPr>
+                          <pic:cNvPr id="103" name="Picture 103"/>
+                          <pic:cNvPicPr>
+                            <a:picLocks noChangeAspect="1"/>
+                          </pic:cNvPicPr>
+                        </pic:nvPicPr>
+                        <pic:blipFill>
+                          <a:blip r:embed="rId34">
+                            <a:extLst>
+                              <a:ext uri="{28A0092B-C50C-407E-A947-70E740481C1C}">
+                                <a14:useLocalDpi xmlns:a14="http://schemas.microsoft.com/office/drawing/2010/main" val="0"/>
+                              </a:ext>
+                            </a:extLst>
+                          </a:blip>
+                          <a:stretch>
+                            <a:fillRect/>
+                          </a:stretch>
+                        </pic:blipFill>
+                        <pic:spPr>
+                          <a:xfrm>
+                            <a:off x="4715839" y="287677"/>
+                            <a:ext cx="1299210" cy="1040130"/>
+                          </a:xfrm>
+                          <a:prstGeom prst="rect">
+                            <a:avLst/>
+                          </a:prstGeom>
+                        </pic:spPr>
+                      </pic:pic>
+                      <pic:pic xmlns:pic="http://schemas.openxmlformats.org/drawingml/2006/picture">
+                        <pic:nvPicPr>
+                          <pic:cNvPr id="104" name="Picture 104" descr="Image result for phpmyadmin"/>
+                          <pic:cNvPicPr>
+                            <a:picLocks noChangeAspect="1"/>
+                          </pic:cNvPicPr>
+                        </pic:nvPicPr>
+                        <pic:blipFill>
+                          <a:blip r:embed="rId35" cstate="print">
+                            <a:extLst>
+                              <a:ext uri="{28A0092B-C50C-407E-A947-70E740481C1C}">
+                                <a14:useLocalDpi xmlns:a14="http://schemas.microsoft.com/office/drawing/2010/main" val="0"/>
+                              </a:ext>
+                            </a:extLst>
+                          </a:blip>
+                          <a:srcRect/>
+                          <a:stretch>
+                            <a:fillRect/>
+                          </a:stretch>
+                        </pic:blipFill>
+                        <pic:spPr bwMode="auto">
+                          <a:xfrm>
+                            <a:off x="0" y="215758"/>
+                            <a:ext cx="1997075" cy="1047750"/>
+                          </a:xfrm>
+                          <a:prstGeom prst="rect">
+                            <a:avLst/>
+                          </a:prstGeom>
+                          <a:noFill/>
+                          <a:ln>
+                            <a:noFill/>
+                          </a:ln>
+                        </pic:spPr>
+                      </pic:pic>
+                    </wpg:wgp>
+                  </a:graphicData>
+                </a:graphic>
+                <wp14:sizeRelH relativeFrom="margin">
+                  <wp14:pctWidth>0</wp14:pctWidth>
+                </wp14:sizeRelH>
+                <wp14:sizeRelV relativeFrom="margin">
+                  <wp14:pctHeight>0</wp14:pctHeight>
+                </wp14:sizeRelV>
+              </wp:anchor>
+            </w:drawing>
+          </mc:Choice>
+          <mc:Fallback>
+            <w:pict>
+              <v:group w14:anchorId="057E6517" id="Group 100" o:spid="_x0000_s1080" style="position:absolute;margin-left:-18.6pt;margin-top:14.95pt;width:473.65pt;height:146pt;z-index:251769856;mso-width-relative:margin;mso-height-relative:margin" coordsize="60150,18542" o:gfxdata="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">
+                <v:rect id="Rectangle 101" o:spid="_x0000_s1081" style="position:absolute;left:20445;width:23146;height:18542;visibility:visible;mso-wrap-style:square;v-text-anchor:middle" o:gfxdata="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" filled="f" strokecolor="#2e74b5 [2404]" strokeweight="2.25pt">
+                  <v:textbox>
+                    <w:txbxContent>
+                      <w:p>
+                        <w:pPr>
+                          <w:jc w:val="center"/>
+                          <w:rPr>
+                            <w:color w:val="000000" w:themeColor="text1"/>
+                          </w:rPr>
+                        </w:pPr>
+                      </w:p>
+                      <w:p>
+                        <w:pPr>
+                          <w:jc w:val="center"/>
+                          <w:rPr>
+                            <w:color w:val="000000" w:themeColor="text1"/>
+                          </w:rPr>
+                        </w:pPr>
+                      </w:p>
+                      <w:p>
+                        <w:pPr>
+                          <w:jc w:val="center"/>
+                          <w:rPr>
+                            <w:color w:val="000000" w:themeColor="text1"/>
+                          </w:rPr>
+                        </w:pPr>
+                      </w:p>
+                      <w:p>
+                        <w:pPr>
+                          <w:rPr>
+                            <w:color w:val="000000" w:themeColor="text1"/>
+                          </w:rPr>
+                        </w:pPr>
+                      </w:p>
+                      <w:p>
+                        <w:pPr>
+                          <w:jc w:val="center"/>
+                          <w:rPr>
+                            <w:color w:val="000000" w:themeColor="text1"/>
+                          </w:rPr>
+                        </w:pPr>
+                      </w:p>
+                      <w:p>
+                        <w:pPr>
+                          <w:jc w:val="center"/>
+                          <w:rPr>
+                            <w:color w:val="000000" w:themeColor="text1"/>
+                          </w:rPr>
+                        </w:pPr>
+                        <w:r>
+                          <w:rPr>
+                            <w:color w:val="000000" w:themeColor="text1"/>
+                          </w:rPr>
+                          <w:t>MySQL Database</w:t>
+                        </w:r>
+                      </w:p>
+                    </w:txbxContent>
+                  </v:textbox>
+                </v:rect>
+                <v:shape id="Picture 102" o:spid="_x0000_s1082" type="#_x0000_t75" style="position:absolute;left:25274;top:1232;width:13621;height:13621;visibility:visible;mso-wrap-style:square" o:gfxdata="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">
+                  <v:imagedata r:id="rId36" o:title="" recolortarget="#494949 [1446]"/>
+                  <v:path arrowok="t"/>
+                </v:shape>
+                <v:shape id="Picture 103" o:spid="_x0000_s1083" type="#_x0000_t75" style="position:absolute;left:47158;top:2876;width:12992;height:10402;visibility:visible;mso-wrap-style:square" o:gfxdata="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">
+                  <v:imagedata r:id="rId37" o:title=""/>
+                  <v:path arrowok="t"/>
+                </v:shape>
+                <v:shape id="Picture 104" o:spid="_x0000_s1084" type="#_x0000_t75" alt="Image result for phpmyadmin" style="position:absolute;top:2157;width:19970;height:10478;visibility:visible;mso-wrap-style:square" o:gfxdata="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">
+                  <v:imagedata r:id="rId38" o:title="Image result for phpmyadmin"/>
+                  <v:path arrowok="t"/>
+                </v:shape>
+              </v:group>
+            </w:pict>
+          </mc:Fallback>
+        </mc:AlternateContent>
+      </w:r>
+    </w:p>
+    <w:p>
+      <w:pPr>
+        <w:rPr>
+          <w:sz w:val="28"/>
+        </w:rPr>
+      </w:pPr>
+    </w:p>
+    <w:p>
+      <w:pPr>
+        <w:rPr>
+          <w:sz w:val="28"/>
+        </w:rPr>
+      </w:pPr>
+    </w:p>
+    <w:p>
+      <w:pPr>
+        <w:tabs>
+          <w:tab w:val="left" w:pos="810"/>
+        </w:tabs>
+        <w:rPr>
+          <w:sz w:val="28"/>
+        </w:rPr>
+      </w:pPr>
+    </w:p>
+    <w:p>
+      <w:pPr>
+        <w:rPr>
+          <w:sz w:val="28"/>
+        </w:rPr>
+      </w:pPr>
+    </w:p>
+    <w:p>
+      <w:pPr>
+        <w:rPr>
+          <w:sz w:val="28"/>
+        </w:rPr>
+      </w:pPr>
     </w:p>
     <w:p>
       <w:pPr>
@@ -19366,7 +21336,17 @@
           <w:sz w:val="24"/>
           <w:szCs w:val="24"/>
         </w:rPr>
-        <w:t>The system that will be developed can access in mozilla firefox and google chrome. It will be developed using Html, javascript and Css because this are some of the tool used in starting a web application and all of the developers are familiar on this tool. Code igniter will be used as the framework. Selenium, testcomplete, ranorex and Teststudio will be used as the testing tools all of this four(4) tools are compatible in web application, and This 4 tools have the features that is related to development tool that the developers used. The backend will be used Phpmyadmin and mysql because the developers have experience in using this database and it is easy to use software.</w:t>
+        <w:t xml:space="preserve">The system that will be developed can access in mozilla firefox and google chrome. It will be developed using Html, javascript and Css because this are some of the tool used in starting a web application and all of the developers are familiar on this tool. Code igniter will be used as the framework. Selenium, testcomplete, ranorex and Teststudio will be used as the testing tools all of this four(4) tools are compatible in web application, and This 4 tools have the features that is related to development tool that the developers used. The backend will be used </w:t>
+      </w:r>
+      <w:r>
+        <w:rPr>
+          <w:rFonts w:ascii="Times New Roman" w:hAnsi="Times New Roman" w:cs="Times New Roman"/>
+          <w:color w:val="auto"/>
+          <w:sz w:val="24"/>
+          <w:szCs w:val="24"/>
+        </w:rPr>
+        <w:lastRenderedPageBreak/>
+        <w:t>Phpmyadmin and mysql because the developers have experience in using this database and it is easy to use software.</w:t>
       </w:r>
       <w:r>
         <w:rPr>
@@ -20730,7 +22710,7 @@
                     <pic:cNvPicPr/>
                   </pic:nvPicPr>
                   <pic:blipFill>
-                    <a:blip r:embed="rId15">
+                    <a:blip r:embed="rId39">
                       <a:extLst>
                         <a:ext uri="{28A0092B-C50C-407E-A947-70E740481C1C}">
                           <a14:useLocalDpi xmlns:a14="http://schemas.microsoft.com/office/drawing/2010/main" val="0"/>
@@ -20813,7 +22793,7 @@
                     <pic:cNvPicPr/>
                   </pic:nvPicPr>
                   <pic:blipFill>
-                    <a:blip r:embed="rId16">
+                    <a:blip r:embed="rId40">
                       <a:extLst>
                         <a:ext uri="{28A0092B-C50C-407E-A947-70E740481C1C}">
                           <a14:useLocalDpi xmlns:a14="http://schemas.microsoft.com/office/drawing/2010/main" val="0"/>
@@ -21985,6 +23965,7 @@
           <w:sz w:val="24"/>
           <w:szCs w:val="24"/>
         </w:rPr>
+        <w:lastRenderedPageBreak/>
         <w:tab/>
         <w:t>Delete Cascade, Update Cascade</w:t>
       </w:r>
@@ -23106,7 +25087,7 @@
                     </pic:cNvPicPr>
                   </pic:nvPicPr>
                   <pic:blipFill>
-                    <a:blip r:embed="rId17">
+                    <a:blip r:embed="rId41">
                       <a:extLst>
                         <a:ext uri="{28A0092B-C50C-407E-A947-70E740481C1C}">
                           <a14:useLocalDpi xmlns:a14="http://schemas.microsoft.com/office/drawing/2010/main" val="0"/>
@@ -23218,7 +25199,7 @@
                     </pic:cNvPicPr>
                   </pic:nvPicPr>
                   <pic:blipFill>
-                    <a:blip r:embed="rId18">
+                    <a:blip r:embed="rId42">
                       <a:extLst>
                         <a:ext uri="{28A0092B-C50C-407E-A947-70E740481C1C}">
                           <a14:useLocalDpi xmlns:a14="http://schemas.microsoft.com/office/drawing/2010/main" val="0"/>
@@ -23310,7 +25291,7 @@
                     </pic:cNvPicPr>
                   </pic:nvPicPr>
                   <pic:blipFill>
-                    <a:blip r:embed="rId19">
+                    <a:blip r:embed="rId43">
                       <a:extLst>
                         <a:ext uri="{28A0092B-C50C-407E-A947-70E740481C1C}">
                           <a14:useLocalDpi xmlns:a14="http://schemas.microsoft.com/office/drawing/2010/main" val="0"/>
@@ -23446,7 +25427,7 @@
                     </pic:cNvPicPr>
                   </pic:nvPicPr>
                   <pic:blipFill>
-                    <a:blip r:embed="rId20">
+                    <a:blip r:embed="rId44">
                       <a:extLst>
                         <a:ext uri="{28A0092B-C50C-407E-A947-70E740481C1C}">
                           <a14:useLocalDpi xmlns:a14="http://schemas.microsoft.com/office/drawing/2010/main" val="0"/>
@@ -23538,7 +25519,7 @@
                     </pic:cNvPicPr>
                   </pic:nvPicPr>
                   <pic:blipFill>
-                    <a:blip r:embed="rId21">
+                    <a:blip r:embed="rId45">
                       <a:extLst>
                         <a:ext uri="{28A0092B-C50C-407E-A947-70E740481C1C}">
                           <a14:useLocalDpi xmlns:a14="http://schemas.microsoft.com/office/drawing/2010/main" val="0"/>
@@ -23675,7 +25656,7 @@
                     </pic:cNvPicPr>
                   </pic:nvPicPr>
                   <pic:blipFill>
-                    <a:blip r:embed="rId22">
+                    <a:blip r:embed="rId46">
                       <a:extLst>
                         <a:ext uri="{28A0092B-C50C-407E-A947-70E740481C1C}">
                           <a14:useLocalDpi xmlns:a14="http://schemas.microsoft.com/office/drawing/2010/main" val="0"/>
@@ -23767,7 +25748,7 @@
                     </pic:cNvPicPr>
                   </pic:nvPicPr>
                   <pic:blipFill>
-                    <a:blip r:embed="rId23">
+                    <a:blip r:embed="rId47">
                       <a:extLst>
                         <a:ext uri="{28A0092B-C50C-407E-A947-70E740481C1C}">
                           <a14:useLocalDpi xmlns:a14="http://schemas.microsoft.com/office/drawing/2010/main" val="0"/>
@@ -23904,7 +25885,7 @@
                     </pic:cNvPicPr>
                   </pic:nvPicPr>
                   <pic:blipFill>
-                    <a:blip r:embed="rId24">
+                    <a:blip r:embed="rId48">
                       <a:extLst>
                         <a:ext uri="{28A0092B-C50C-407E-A947-70E740481C1C}">
                           <a14:useLocalDpi xmlns:a14="http://schemas.microsoft.com/office/drawing/2010/main" val="0"/>
@@ -23995,7 +25976,7 @@
                     </pic:cNvPicPr>
                   </pic:nvPicPr>
                   <pic:blipFill>
-                    <a:blip r:embed="rId25">
+                    <a:blip r:embed="rId49">
                       <a:alphaModFix/>
                       <a:extLst>
                         <a:ext uri="{28A0092B-C50C-407E-A947-70E740481C1C}">
@@ -25090,7 +27071,7 @@
         </w:rPr>
         <w:t>. Retrieved from</w:t>
       </w:r>
-      <w:hyperlink r:id="rId26">
+      <w:hyperlink r:id="rId50">
         <w:r>
           <w:rPr>
             <w:rFonts w:ascii="Times New Roman" w:eastAsia="Times New Roman" w:hAnsi="Times New Roman" w:cs="Times New Roman"/>
@@ -25171,7 +27152,7 @@
         </w:rPr>
         <w:t xml:space="preserve">. Retrieved from </w:t>
       </w:r>
-      <w:hyperlink r:id="rId27">
+      <w:hyperlink r:id="rId51">
         <w:r>
           <w:rPr>
             <w:rFonts w:ascii="Times New Roman" w:eastAsia="Times New Roman" w:hAnsi="Times New Roman" w:cs="Times New Roman"/>
@@ -25244,7 +27225,7 @@
       <w:bookmarkEnd w:id="45"/>
     </w:p>
     <w:sectPr>
-      <w:footerReference w:type="default" r:id="rId28"/>
+      <w:footerReference w:type="default" r:id="rId52"/>
       <w:pgSz w:w="12240" w:h="18720"/>
       <w:pgMar w:top="1440" w:right="1440" w:bottom="1440" w:left="1440" w:header="0" w:footer="720" w:gutter="0"/>
       <w:pgNumType w:start="1"/>
@@ -25255,7 +27236,7 @@
 </file>
 
 <file path=word/endnotes.xml><?xml version="1.0" encoding="utf-8"?>
-<w:endnotes xmlns:wpc="http://schemas.microsoft.com/office/word/2010/wordprocessingCanvas" xmlns:mo="http://schemas.microsoft.com/office/mac/office/2008/main" xmlns:mc="http://schemas.openxmlformats.org/markup-compatibility/2006" xmlns:mv="urn:schemas-microsoft-com:mac:vml" xmlns:o="urn:schemas-microsoft-com:office:office" xmlns:r="http://schemas.openxmlformats.org/officeDocument/2006/relationships" xmlns:m="http://schemas.openxmlformats.org/officeDocument/2006/math" xmlns:v="urn:schemas-microsoft-com:vml" xmlns:wp14="http://schemas.microsoft.com/office/word/2010/wordprocessingDrawing" xmlns:wp="http://schemas.openxmlformats.org/drawingml/2006/wordprocessingDrawing" xmlns:w10="urn:schemas-microsoft-com:office:word" xmlns:w="http://schemas.openxmlformats.org/wordprocessingml/2006/main" xmlns:w14="http://schemas.microsoft.com/office/word/2010/wordml" xmlns:wpg="http://schemas.microsoft.com/office/word/2010/wordprocessingGroup" xmlns:wpi="http://schemas.microsoft.com/office/word/2010/wordprocessingInk" xmlns:wne="http://schemas.microsoft.com/office/word/2006/wordml" xmlns:wps="http://schemas.microsoft.com/office/word/2010/wordprocessingShape" mc:Ignorable="w14 wp14">
+<w:endnotes xmlns:wpc="http://schemas.microsoft.com/office/word/2010/wordprocessingCanvas" xmlns:cx="http://schemas.microsoft.com/office/drawing/2014/chartex" xmlns:cx1="http://schemas.microsoft.com/office/drawing/2015/9/8/chartex" xmlns:mc="http://schemas.openxmlformats.org/markup-compatibility/2006" xmlns:o="urn:schemas-microsoft-com:office:office" xmlns:r="http://schemas.openxmlformats.org/officeDocument/2006/relationships" xmlns:m="http://schemas.openxmlformats.org/officeDocument/2006/math" xmlns:v="urn:schemas-microsoft-com:vml" xmlns:wp14="http://schemas.microsoft.com/office/word/2010/wordprocessingDrawing" xmlns:wp="http://schemas.openxmlformats.org/drawingml/2006/wordprocessingDrawing" xmlns:w10="urn:schemas-microsoft-com:office:word" xmlns:w="http://schemas.openxmlformats.org/wordprocessingml/2006/main" xmlns:w14="http://schemas.microsoft.com/office/word/2010/wordml" xmlns:w15="http://schemas.microsoft.com/office/word/2012/wordml" xmlns:w16se="http://schemas.microsoft.com/office/word/2015/wordml/symex" xmlns:wpg="http://schemas.microsoft.com/office/word/2010/wordprocessingGroup" xmlns:wpi="http://schemas.microsoft.com/office/word/2010/wordprocessingInk" xmlns:wne="http://schemas.microsoft.com/office/word/2006/wordml" xmlns:wps="http://schemas.microsoft.com/office/word/2010/wordprocessingShape" mc:Ignorable="w14 w15 w16se wp14">
   <w:endnote w:type="separator" w:id="-1">
     <w:p>
       <w:pPr>
@@ -25280,7 +27261,7 @@
 </file>
 
 <file path=word/footer1.xml><?xml version="1.0" encoding="utf-8"?>
-<w:ftr xmlns:wpc="http://schemas.microsoft.com/office/word/2010/wordprocessingCanvas" xmlns:mo="http://schemas.microsoft.com/office/mac/office/2008/main" xmlns:mc="http://schemas.openxmlformats.org/markup-compatibility/2006" xmlns:mv="urn:schemas-microsoft-com:mac:vml" xmlns:o="urn:schemas-microsoft-com:office:office" xmlns:r="http://schemas.openxmlformats.org/officeDocument/2006/relationships" xmlns:m="http://schemas.openxmlformats.org/officeDocument/2006/math" xmlns:v="urn:schemas-microsoft-com:vml" xmlns:wp14="http://schemas.microsoft.com/office/word/2010/wordprocessingDrawing" xmlns:wp="http://schemas.openxmlformats.org/drawingml/2006/wordprocessingDrawing" xmlns:w10="urn:schemas-microsoft-com:office:word" xmlns:w="http://schemas.openxmlformats.org/wordprocessingml/2006/main" xmlns:w14="http://schemas.microsoft.com/office/word/2010/wordml" xmlns:wpg="http://schemas.microsoft.com/office/word/2010/wordprocessingGroup" xmlns:wpi="http://schemas.microsoft.com/office/word/2010/wordprocessingInk" xmlns:wne="http://schemas.microsoft.com/office/word/2006/wordml" xmlns:wps="http://schemas.microsoft.com/office/word/2010/wordprocessingShape" mc:Ignorable="w14 wp14">
+<w:ftr xmlns:wpc="http://schemas.microsoft.com/office/word/2010/wordprocessingCanvas" xmlns:cx="http://schemas.microsoft.com/office/drawing/2014/chartex" xmlns:cx1="http://schemas.microsoft.com/office/drawing/2015/9/8/chartex" xmlns:mc="http://schemas.openxmlformats.org/markup-compatibility/2006" xmlns:o="urn:schemas-microsoft-com:office:office" xmlns:r="http://schemas.openxmlformats.org/officeDocument/2006/relationships" xmlns:m="http://schemas.openxmlformats.org/officeDocument/2006/math" xmlns:v="urn:schemas-microsoft-com:vml" xmlns:wp14="http://schemas.microsoft.com/office/word/2010/wordprocessingDrawing" xmlns:wp="http://schemas.openxmlformats.org/drawingml/2006/wordprocessingDrawing" xmlns:w10="urn:schemas-microsoft-com:office:word" xmlns:w="http://schemas.openxmlformats.org/wordprocessingml/2006/main" xmlns:w14="http://schemas.microsoft.com/office/word/2010/wordml" xmlns:w15="http://schemas.microsoft.com/office/word/2012/wordml" xmlns:w16se="http://schemas.microsoft.com/office/word/2015/wordml/symex" xmlns:wpg="http://schemas.microsoft.com/office/word/2010/wordprocessingGroup" xmlns:wpi="http://schemas.microsoft.com/office/word/2010/wordprocessingInk" xmlns:wne="http://schemas.microsoft.com/office/word/2006/wordml" xmlns:wps="http://schemas.microsoft.com/office/word/2010/wordprocessingShape" mc:Ignorable="w14 w15 w16se wp14">
   <w:sdt>
     <w:sdtPr>
       <w:id w:val="1510179793"/>
@@ -25313,7 +27294,7 @@
           <w:rPr>
             <w:noProof/>
           </w:rPr>
-          <w:t>iii</w:t>
+          <w:t>vii</w:t>
         </w:r>
         <w:r>
           <w:rPr>
@@ -25329,7 +27310,7 @@
 </file>
 
 <file path=word/footer2.xml><?xml version="1.0" encoding="utf-8"?>
-<w:ftr xmlns:wpc="http://schemas.microsoft.com/office/word/2010/wordprocessingCanvas" xmlns:mo="http://schemas.microsoft.com/office/mac/office/2008/main" xmlns:mc="http://schemas.openxmlformats.org/markup-compatibility/2006" xmlns:mv="urn:schemas-microsoft-com:mac:vml" xmlns:o="urn:schemas-microsoft-com:office:office" xmlns:r="http://schemas.openxmlformats.org/officeDocument/2006/relationships" xmlns:m="http://schemas.openxmlformats.org/officeDocument/2006/math" xmlns:v="urn:schemas-microsoft-com:vml" xmlns:wp14="http://schemas.microsoft.com/office/word/2010/wordprocessingDrawing" xmlns:wp="http://schemas.openxmlformats.org/drawingml/2006/wordprocessingDrawing" xmlns:w10="urn:schemas-microsoft-com:office:word" xmlns:w="http://schemas.openxmlformats.org/wordprocessingml/2006/main" xmlns:w14="http://schemas.microsoft.com/office/word/2010/wordml" xmlns:wpg="http://schemas.microsoft.com/office/word/2010/wordprocessingGroup" xmlns:wpi="http://schemas.microsoft.com/office/word/2010/wordprocessingInk" xmlns:wne="http://schemas.microsoft.com/office/word/2006/wordml" xmlns:wps="http://schemas.microsoft.com/office/word/2010/wordprocessingShape" mc:Ignorable="w14 wp14">
+<w:ftr xmlns:wpc="http://schemas.microsoft.com/office/word/2010/wordprocessingCanvas" xmlns:cx="http://schemas.microsoft.com/office/drawing/2014/chartex" xmlns:cx1="http://schemas.microsoft.com/office/drawing/2015/9/8/chartex" xmlns:mc="http://schemas.openxmlformats.org/markup-compatibility/2006" xmlns:o="urn:schemas-microsoft-com:office:office" xmlns:r="http://schemas.openxmlformats.org/officeDocument/2006/relationships" xmlns:m="http://schemas.openxmlformats.org/officeDocument/2006/math" xmlns:v="urn:schemas-microsoft-com:vml" xmlns:wp14="http://schemas.microsoft.com/office/word/2010/wordprocessingDrawing" xmlns:wp="http://schemas.openxmlformats.org/drawingml/2006/wordprocessingDrawing" xmlns:w10="urn:schemas-microsoft-com:office:word" xmlns:w="http://schemas.openxmlformats.org/wordprocessingml/2006/main" xmlns:w14="http://schemas.microsoft.com/office/word/2010/wordml" xmlns:w15="http://schemas.microsoft.com/office/word/2012/wordml" xmlns:w16se="http://schemas.microsoft.com/office/word/2015/wordml/symex" xmlns:wpg="http://schemas.microsoft.com/office/word/2010/wordprocessingGroup" xmlns:wpi="http://schemas.microsoft.com/office/word/2010/wordprocessingInk" xmlns:wne="http://schemas.microsoft.com/office/word/2006/wordml" xmlns:wps="http://schemas.microsoft.com/office/word/2010/wordprocessingShape" mc:Ignorable="w14 w15 w16se wp14">
   <w:sdt>
     <w:sdtPr>
       <w:id w:val="1954980929"/>
@@ -25362,7 +27343,7 @@
           <w:rPr>
             <w:noProof/>
           </w:rPr>
-          <w:t>14</w:t>
+          <w:t>18</w:t>
         </w:r>
         <w:r>
           <w:rPr>
@@ -25378,7 +27359,7 @@
 </file>
 
 <file path=word/footnotes.xml><?xml version="1.0" encoding="utf-8"?>
-<w:footnotes xmlns:wpc="http://schemas.microsoft.com/office/word/2010/wordprocessingCanvas" xmlns:mo="http://schemas.microsoft.com/office/mac/office/2008/main" xmlns:mc="http://schemas.openxmlformats.org/markup-compatibility/2006" xmlns:mv="urn:schemas-microsoft-com:mac:vml" xmlns:o="urn:schemas-microsoft-com:office:office" xmlns:r="http://schemas.openxmlformats.org/officeDocument/2006/relationships" xmlns:m="http://schemas.openxmlformats.org/officeDocument/2006/math" xmlns:v="urn:schemas-microsoft-com:vml" xmlns:wp14="http://schemas.microsoft.com/office/word/2010/wordprocessingDrawing" xmlns:wp="http://schemas.openxmlformats.org/drawingml/2006/wordprocessingDrawing" xmlns:w10="urn:schemas-microsoft-com:office:word" xmlns:w="http://schemas.openxmlformats.org/wordprocessingml/2006/main" xmlns:w14="http://schemas.microsoft.com/office/word/2010/wordml" xmlns:wpg="http://schemas.microsoft.com/office/word/2010/wordprocessingGroup" xmlns:wpi="http://schemas.microsoft.com/office/word/2010/wordprocessingInk" xmlns:wne="http://schemas.microsoft.com/office/word/2006/wordml" xmlns:wps="http://schemas.microsoft.com/office/word/2010/wordprocessingShape" mc:Ignorable="w14 wp14">
+<w:footnotes xmlns:wpc="http://schemas.microsoft.com/office/word/2010/wordprocessingCanvas" xmlns:cx="http://schemas.microsoft.com/office/drawing/2014/chartex" xmlns:cx1="http://schemas.microsoft.com/office/drawing/2015/9/8/chartex" xmlns:mc="http://schemas.openxmlformats.org/markup-compatibility/2006" xmlns:o="urn:schemas-microsoft-com:office:office" xmlns:r="http://schemas.openxmlformats.org/officeDocument/2006/relationships" xmlns:m="http://schemas.openxmlformats.org/officeDocument/2006/math" xmlns:v="urn:schemas-microsoft-com:vml" xmlns:wp14="http://schemas.microsoft.com/office/word/2010/wordprocessingDrawing" xmlns:wp="http://schemas.openxmlformats.org/drawingml/2006/wordprocessingDrawing" xmlns:w10="urn:schemas-microsoft-com:office:word" xmlns:w="http://schemas.openxmlformats.org/wordprocessingml/2006/main" xmlns:w14="http://schemas.microsoft.com/office/word/2010/wordml" xmlns:w15="http://schemas.microsoft.com/office/word/2012/wordml" xmlns:w16se="http://schemas.microsoft.com/office/word/2015/wordml/symex" xmlns:wpg="http://schemas.microsoft.com/office/word/2010/wordprocessingGroup" xmlns:wpi="http://schemas.microsoft.com/office/word/2010/wordprocessingInk" xmlns:wne="http://schemas.microsoft.com/office/word/2006/wordml" xmlns:wps="http://schemas.microsoft.com/office/word/2010/wordprocessingShape" mc:Ignorable="w14 w15 w16se wp14">
   <w:footnote w:type="separator" w:id="-1">
     <w:p>
       <w:pPr>
@@ -25403,8 +27384,8 @@
 </file>
 
 <file path=word/numbering.xml><?xml version="1.0" encoding="utf-8"?>
-<w:numbering xmlns:wpc="http://schemas.microsoft.com/office/word/2010/wordprocessingCanvas" xmlns:mo="http://schemas.microsoft.com/office/mac/office/2008/main" xmlns:mc="http://schemas.openxmlformats.org/markup-compatibility/2006" xmlns:mv="urn:schemas-microsoft-com:mac:vml" xmlns:o="urn:schemas-microsoft-com:office:office" xmlns:r="http://schemas.openxmlformats.org/officeDocument/2006/relationships" xmlns:m="http://schemas.openxmlformats.org/officeDocument/2006/math" xmlns:v="urn:schemas-microsoft-com:vml" xmlns:wp14="http://schemas.microsoft.com/office/word/2010/wordprocessingDrawing" xmlns:wp="http://schemas.openxmlformats.org/drawingml/2006/wordprocessingDrawing" xmlns:w10="urn:schemas-microsoft-com:office:word" xmlns:w="http://schemas.openxmlformats.org/wordprocessingml/2006/main" xmlns:w14="http://schemas.microsoft.com/office/word/2010/wordml" xmlns:wpg="http://schemas.microsoft.com/office/word/2010/wordprocessingGroup" xmlns:wpi="http://schemas.microsoft.com/office/word/2010/wordprocessingInk" xmlns:wne="http://schemas.microsoft.com/office/word/2006/wordml" xmlns:wps="http://schemas.microsoft.com/office/word/2010/wordprocessingShape" mc:Ignorable="w14 wp14">
-  <w:abstractNum w:abstractNumId="0">
+<w:numbering xmlns:wpc="http://schemas.microsoft.com/office/word/2010/wordprocessingCanvas" xmlns:cx="http://schemas.microsoft.com/office/drawing/2014/chartex" xmlns:cx1="http://schemas.microsoft.com/office/drawing/2015/9/8/chartex" xmlns:mc="http://schemas.openxmlformats.org/markup-compatibility/2006" xmlns:o="urn:schemas-microsoft-com:office:office" xmlns:r="http://schemas.openxmlformats.org/officeDocument/2006/relationships" xmlns:m="http://schemas.openxmlformats.org/officeDocument/2006/math" xmlns:v="urn:schemas-microsoft-com:vml" xmlns:wp14="http://schemas.microsoft.com/office/word/2010/wordprocessingDrawing" xmlns:wp="http://schemas.openxmlformats.org/drawingml/2006/wordprocessingDrawing" xmlns:w10="urn:schemas-microsoft-com:office:word" xmlns:w="http://schemas.openxmlformats.org/wordprocessingml/2006/main" xmlns:w14="http://schemas.microsoft.com/office/word/2010/wordml" xmlns:w15="http://schemas.microsoft.com/office/word/2012/wordml" xmlns:w16se="http://schemas.microsoft.com/office/word/2015/wordml/symex" xmlns:wpg="http://schemas.microsoft.com/office/word/2010/wordprocessingGroup" xmlns:wpi="http://schemas.microsoft.com/office/word/2010/wordprocessingInk" xmlns:wne="http://schemas.microsoft.com/office/word/2006/wordml" xmlns:wps="http://schemas.microsoft.com/office/word/2010/wordprocessingShape" mc:Ignorable="w14 w15 w16se wp14">
+  <w:abstractNum w:abstractNumId="0" w15:restartNumberingAfterBreak="0">
     <w:nsid w:val="022168F6"/>
     <w:multiLevelType w:val="multilevel"/>
     <w:tmpl w:val="C2E0BAFC"/>
@@ -25517,7 +27498,7 @@
       </w:rPr>
     </w:lvl>
   </w:abstractNum>
-  <w:abstractNum w:abstractNumId="1">
+  <w:abstractNum w:abstractNumId="1" w15:restartNumberingAfterBreak="0">
     <w:nsid w:val="0893222B"/>
     <w:multiLevelType w:val="multilevel"/>
     <w:tmpl w:val="E70C4512"/>
@@ -25603,7 +27584,7 @@
       </w:pPr>
     </w:lvl>
   </w:abstractNum>
-  <w:abstractNum w:abstractNumId="2">
+  <w:abstractNum w:abstractNumId="2" w15:restartNumberingAfterBreak="0">
     <w:nsid w:val="09844922"/>
     <w:multiLevelType w:val="multilevel"/>
     <w:tmpl w:val="BB564368"/>
@@ -25716,7 +27697,7 @@
       </w:rPr>
     </w:lvl>
   </w:abstractNum>
-  <w:abstractNum w:abstractNumId="3">
+  <w:abstractNum w:abstractNumId="3" w15:restartNumberingAfterBreak="0">
     <w:nsid w:val="0BE92E34"/>
     <w:multiLevelType w:val="multilevel"/>
     <w:tmpl w:val="9C6C6B78"/>
@@ -25829,7 +27810,7 @@
       </w:rPr>
     </w:lvl>
   </w:abstractNum>
-  <w:abstractNum w:abstractNumId="4">
+  <w:abstractNum w:abstractNumId="4" w15:restartNumberingAfterBreak="0">
     <w:nsid w:val="0D467A03"/>
     <w:multiLevelType w:val="multilevel"/>
     <w:tmpl w:val="370AE1BE"/>
@@ -25942,7 +27923,7 @@
       </w:rPr>
     </w:lvl>
   </w:abstractNum>
-  <w:abstractNum w:abstractNumId="5">
+  <w:abstractNum w:abstractNumId="5" w15:restartNumberingAfterBreak="0">
     <w:nsid w:val="123F39B2"/>
     <w:multiLevelType w:val="multilevel"/>
     <w:tmpl w:val="2354D2F2"/>
@@ -26091,7 +28072,7 @@
       </w:rPr>
     </w:lvl>
   </w:abstractNum>
-  <w:abstractNum w:abstractNumId="6">
+  <w:abstractNum w:abstractNumId="6" w15:restartNumberingAfterBreak="0">
     <w:nsid w:val="15A6427C"/>
     <w:multiLevelType w:val="multilevel"/>
     <w:tmpl w:val="C3E2276E"/>
@@ -26204,7 +28185,7 @@
       </w:rPr>
     </w:lvl>
   </w:abstractNum>
-  <w:abstractNum w:abstractNumId="7">
+  <w:abstractNum w:abstractNumId="7" w15:restartNumberingAfterBreak="0">
     <w:nsid w:val="179017AC"/>
     <w:multiLevelType w:val="multilevel"/>
     <w:tmpl w:val="90D496DC"/>
@@ -26353,7 +28334,7 @@
       </w:rPr>
     </w:lvl>
   </w:abstractNum>
-  <w:abstractNum w:abstractNumId="8">
+  <w:abstractNum w:abstractNumId="8" w15:restartNumberingAfterBreak="0">
     <w:nsid w:val="1E0D1B48"/>
     <w:multiLevelType w:val="multilevel"/>
     <w:tmpl w:val="93780FCE"/>
@@ -26502,7 +28483,7 @@
       </w:rPr>
     </w:lvl>
   </w:abstractNum>
-  <w:abstractNum w:abstractNumId="9">
+  <w:abstractNum w:abstractNumId="9" w15:restartNumberingAfterBreak="0">
     <w:nsid w:val="1E1720A6"/>
     <w:multiLevelType w:val="multilevel"/>
     <w:tmpl w:val="722ECB90"/>
@@ -26615,7 +28596,7 @@
       </w:rPr>
     </w:lvl>
   </w:abstractNum>
-  <w:abstractNum w:abstractNumId="10">
+  <w:abstractNum w:abstractNumId="10" w15:restartNumberingAfterBreak="0">
     <w:nsid w:val="20AD4F52"/>
     <w:multiLevelType w:val="hybridMultilevel"/>
     <w:tmpl w:val="844A8AFE"/>
@@ -26728,7 +28709,7 @@
       </w:rPr>
     </w:lvl>
   </w:abstractNum>
-  <w:abstractNum w:abstractNumId="11">
+  <w:abstractNum w:abstractNumId="11" w15:restartNumberingAfterBreak="0">
     <w:nsid w:val="347E1134"/>
     <w:multiLevelType w:val="multilevel"/>
     <w:tmpl w:val="48CE8014"/>
@@ -26841,7 +28822,7 @@
       </w:rPr>
     </w:lvl>
   </w:abstractNum>
-  <w:abstractNum w:abstractNumId="12">
+  <w:abstractNum w:abstractNumId="12" w15:restartNumberingAfterBreak="0">
     <w:nsid w:val="350C4BAA"/>
     <w:multiLevelType w:val="multilevel"/>
     <w:tmpl w:val="1CC2B750"/>
@@ -26990,7 +28971,7 @@
       </w:rPr>
     </w:lvl>
   </w:abstractNum>
-  <w:abstractNum w:abstractNumId="13">
+  <w:abstractNum w:abstractNumId="13" w15:restartNumberingAfterBreak="0">
     <w:nsid w:val="409D7B37"/>
     <w:multiLevelType w:val="multilevel"/>
     <w:tmpl w:val="A59CD800"/>
@@ -27139,7 +29120,7 @@
       </w:rPr>
     </w:lvl>
   </w:abstractNum>
-  <w:abstractNum w:abstractNumId="14">
+  <w:abstractNum w:abstractNumId="14" w15:restartNumberingAfterBreak="0">
     <w:nsid w:val="4B64777F"/>
     <w:multiLevelType w:val="hybridMultilevel"/>
     <w:tmpl w:val="00143C74"/>
@@ -27228,7 +29209,7 @@
       </w:pPr>
     </w:lvl>
   </w:abstractNum>
-  <w:abstractNum w:abstractNumId="15">
+  <w:abstractNum w:abstractNumId="15" w15:restartNumberingAfterBreak="0">
     <w:nsid w:val="57C2734B"/>
     <w:multiLevelType w:val="multilevel"/>
     <w:tmpl w:val="BA085C00"/>
@@ -27341,7 +29322,7 @@
       </w:pPr>
     </w:lvl>
   </w:abstractNum>
-  <w:abstractNum w:abstractNumId="16">
+  <w:abstractNum w:abstractNumId="16" w15:restartNumberingAfterBreak="0">
     <w:nsid w:val="62D13802"/>
     <w:multiLevelType w:val="multilevel"/>
     <w:tmpl w:val="AB403DCC"/>
@@ -27454,7 +29435,7 @@
       </w:rPr>
     </w:lvl>
   </w:abstractNum>
-  <w:abstractNum w:abstractNumId="17">
+  <w:abstractNum w:abstractNumId="17" w15:restartNumberingAfterBreak="0">
     <w:nsid w:val="6ADE0E18"/>
     <w:multiLevelType w:val="multilevel"/>
     <w:tmpl w:val="AFB44274"/>
@@ -27567,7 +29548,7 @@
       </w:rPr>
     </w:lvl>
   </w:abstractNum>
-  <w:abstractNum w:abstractNumId="18">
+  <w:abstractNum w:abstractNumId="18" w15:restartNumberingAfterBreak="0">
     <w:nsid w:val="6BFC6E3D"/>
     <w:multiLevelType w:val="multilevel"/>
     <w:tmpl w:val="E9C4B93E"/>
@@ -27680,7 +29661,7 @@
       </w:rPr>
     </w:lvl>
   </w:abstractNum>
-  <w:abstractNum w:abstractNumId="19">
+  <w:abstractNum w:abstractNumId="19" w15:restartNumberingAfterBreak="0">
     <w:nsid w:val="6E866713"/>
     <w:multiLevelType w:val="hybridMultilevel"/>
     <w:tmpl w:val="284E9654"/>
@@ -27793,7 +29774,7 @@
       </w:rPr>
     </w:lvl>
   </w:abstractNum>
-  <w:abstractNum w:abstractNumId="20">
+  <w:abstractNum w:abstractNumId="20" w15:restartNumberingAfterBreak="0">
     <w:nsid w:val="704A0464"/>
     <w:multiLevelType w:val="multilevel"/>
     <w:tmpl w:val="50DEE4F4"/>
@@ -27906,7 +29887,7 @@
       </w:rPr>
     </w:lvl>
   </w:abstractNum>
-  <w:abstractNum w:abstractNumId="21">
+  <w:abstractNum w:abstractNumId="21" w15:restartNumberingAfterBreak="0">
     <w:nsid w:val="7F8E374B"/>
     <w:multiLevelType w:val="multilevel"/>
     <w:tmpl w:val="EC44A4B4"/>
@@ -28125,7 +30106,7 @@
 </file>
 
 <file path=word/styles.xml><?xml version="1.0" encoding="utf-8"?>
-<w:styles xmlns:mc="http://schemas.openxmlformats.org/markup-compatibility/2006" xmlns:r="http://schemas.openxmlformats.org/officeDocument/2006/relationships" xmlns:w="http://schemas.openxmlformats.org/wordprocessingml/2006/main" xmlns:w14="http://schemas.microsoft.com/office/word/2010/wordml" mc:Ignorable="w14">
+<w:styles xmlns:mc="http://schemas.openxmlformats.org/markup-compatibility/2006" xmlns:r="http://schemas.openxmlformats.org/officeDocument/2006/relationships" xmlns:w="http://schemas.openxmlformats.org/wordprocessingml/2006/main" xmlns:w14="http://schemas.microsoft.com/office/word/2010/wordml" xmlns:w15="http://schemas.microsoft.com/office/word/2012/wordml" xmlns:w16se="http://schemas.microsoft.com/office/word/2015/wordml/symex" mc:Ignorable="w14 w15 w16se">
   <w:docDefaults>
     <w:rPrDefault>
       <w:rPr>
@@ -28149,144 +30130,369 @@
       </w:pPr>
     </w:pPrDefault>
   </w:docDefaults>
-  <w:latentStyles w:defLockedState="0" w:defUIPriority="99" w:defSemiHidden="1" w:defUnhideWhenUsed="1" w:defQFormat="0" w:count="276">
-    <w:lsdException w:name="Normal" w:semiHidden="0" w:uiPriority="0" w:unhideWhenUsed="0" w:qFormat="1"/>
-    <w:lsdException w:name="heading 1" w:semiHidden="0" w:uiPriority="9" w:unhideWhenUsed="0" w:qFormat="1"/>
-    <w:lsdException w:name="heading 2" w:uiPriority="9" w:qFormat="1"/>
-    <w:lsdException w:name="heading 3" w:uiPriority="9" w:qFormat="1"/>
-    <w:lsdException w:name="heading 4" w:uiPriority="9" w:qFormat="1"/>
-    <w:lsdException w:name="heading 5" w:uiPriority="9" w:qFormat="1"/>
-    <w:lsdException w:name="heading 6" w:uiPriority="9" w:qFormat="1"/>
-    <w:lsdException w:name="heading 7" w:uiPriority="9" w:qFormat="1"/>
-    <w:lsdException w:name="heading 8" w:uiPriority="9" w:qFormat="1"/>
-    <w:lsdException w:name="heading 9" w:uiPriority="9" w:qFormat="1"/>
-    <w:lsdException w:name="toc 1" w:uiPriority="39"/>
-    <w:lsdException w:name="toc 2" w:uiPriority="39"/>
-    <w:lsdException w:name="toc 3" w:uiPriority="39"/>
-    <w:lsdException w:name="toc 4" w:uiPriority="39"/>
-    <w:lsdException w:name="toc 5" w:uiPriority="39"/>
-    <w:lsdException w:name="toc 6" w:uiPriority="39"/>
-    <w:lsdException w:name="toc 7" w:uiPriority="39"/>
-    <w:lsdException w:name="toc 8" w:uiPriority="39"/>
-    <w:lsdException w:name="toc 9" w:uiPriority="39"/>
-    <w:lsdException w:name="caption" w:uiPriority="35" w:qFormat="1"/>
-    <w:lsdException w:name="Title" w:semiHidden="0" w:uiPriority="10" w:unhideWhenUsed="0" w:qFormat="1"/>
-    <w:lsdException w:name="Default Paragraph Font" w:uiPriority="1"/>
-    <w:lsdException w:name="Subtitle" w:semiHidden="0" w:uiPriority="11" w:unhideWhenUsed="0" w:qFormat="1"/>
-    <w:lsdException w:name="Strong" w:semiHidden="0" w:uiPriority="22" w:unhideWhenUsed="0" w:qFormat="1"/>
-    <w:lsdException w:name="Emphasis" w:semiHidden="0" w:uiPriority="20" w:unhideWhenUsed="0" w:qFormat="1"/>
-    <w:lsdException w:name="Table Grid" w:semiHidden="0" w:uiPriority="39" w:unhideWhenUsed="0"/>
-    <w:lsdException w:name="Placeholder Text" w:unhideWhenUsed="0"/>
-    <w:lsdException w:name="No Spacing" w:semiHidden="0" w:uiPriority="1" w:unhideWhenUsed="0" w:qFormat="1"/>
-    <w:lsdException w:name="Light Shading" w:semiHidden="0" w:uiPriority="60" w:unhideWhenUsed="0"/>
-    <w:lsdException w:name="Light List" w:semiHidden="0" w:uiPriority="61" w:unhideWhenUsed="0"/>
-    <w:lsdException w:name="Light Grid" w:semiHidden="0" w:uiPriority="62" w:unhideWhenUsed="0"/>
-    <w:lsdException w:name="Medium Shading 1" w:semiHidden="0" w:uiPriority="63" w:unhideWhenUsed="0"/>
-    <w:lsdException w:name="Medium Shading 2" w:semiHidden="0" w:uiPriority="64" w:unhideWhenUsed="0"/>
-    <w:lsdException w:name="Medium List 1" w:semiHidden="0" w:uiPriority="65" w:unhideWhenUsed="0"/>
-    <w:lsdException w:name="Medium List 2" w:semiHidden="0" w:uiPriority="66" w:unhideWhenUsed="0"/>
-    <w:lsdException w:name="Medium Grid 1" w:semiHidden="0" w:uiPriority="67" w:unhideWhenUsed="0"/>
-    <w:lsdException w:name="Medium Grid 2" w:semiHidden="0" w:uiPriority="68" w:unhideWhenUsed="0"/>
-    <w:lsdException w:name="Medium Grid 3" w:semiHidden="0" w:uiPriority="69" w:unhideWhenUsed="0"/>
-    <w:lsdException w:name="Dark List" w:semiHidden="0" w:uiPriority="70" w:unhideWhenUsed="0"/>
-    <w:lsdException w:name="Colorful Shading" w:semiHidden="0" w:uiPriority="71" w:unhideWhenUsed="0"/>
-    <w:lsdException w:name="Colorful List" w:semiHidden="0" w:uiPriority="72" w:unhideWhenUsed="0"/>
-    <w:lsdException w:name="Colorful Grid" w:semiHidden="0" w:uiPriority="73" w:unhideWhenUsed="0"/>
-    <w:lsdException w:name="Light Shading Accent 1" w:semiHidden="0" w:uiPriority="60" w:unhideWhenUsed="0"/>
-    <w:lsdException w:name="Light List Accent 1" w:semiHidden="0" w:uiPriority="61" w:unhideWhenUsed="0"/>
-    <w:lsdException w:name="Light Grid Accent 1" w:semiHidden="0" w:uiPriority="62" w:unhideWhenUsed="0"/>
-    <w:lsdException w:name="Medium Shading 1 Accent 1" w:semiHidden="0" w:uiPriority="63" w:unhideWhenUsed="0"/>
-    <w:lsdException w:name="Medium Shading 2 Accent 1" w:semiHidden="0" w:uiPriority="64" w:unhideWhenUsed="0"/>
-    <w:lsdException w:name="Medium List 1 Accent 1" w:semiHidden="0" w:uiPriority="65" w:unhideWhenUsed="0"/>
-    <w:lsdException w:name="Revision" w:unhideWhenUsed="0"/>
-    <w:lsdException w:name="List Paragraph" w:semiHidden="0" w:uiPriority="34" w:unhideWhenUsed="0" w:qFormat="1"/>
-    <w:lsdException w:name="Quote" w:semiHidden="0" w:uiPriority="29" w:unhideWhenUsed="0" w:qFormat="1"/>
-    <w:lsdException w:name="Intense Quote" w:semiHidden="0" w:uiPriority="30" w:unhideWhenUsed="0" w:qFormat="1"/>
-    <w:lsdException w:name="Medium List 2 Accent 1" w:semiHidden="0" w:uiPriority="66" w:unhideWhenUsed="0"/>
-    <w:lsdException w:name="Medium Grid 1 Accent 1" w:semiHidden="0" w:uiPriority="67" w:unhideWhenUsed="0"/>
-    <w:lsdException w:name="Medium Grid 2 Accent 1" w:semiHidden="0" w:uiPriority="68" w:unhideWhenUsed="0"/>
-    <w:lsdException w:name="Medium Grid 3 Accent 1" w:semiHidden="0" w:uiPriority="69" w:unhideWhenUsed="0"/>
-    <w:lsdException w:name="Dark List Accent 1" w:semiHidden="0" w:uiPriority="70" w:unhideWhenUsed="0"/>
-    <w:lsdException w:name="Colorful Shading Accent 1" w:semiHidden="0" w:uiPriority="71" w:unhideWhenUsed="0"/>
-    <w:lsdException w:name="Colorful List Accent 1" w:semiHidden="0" w:uiPriority="72" w:unhideWhenUsed="0"/>
-    <w:lsdException w:name="Colorful Grid Accent 1" w:semiHidden="0" w:uiPriority="73" w:unhideWhenUsed="0"/>
-    <w:lsdException w:name="Light Shading Accent 2" w:semiHidden="0" w:uiPriority="60" w:unhideWhenUsed="0"/>
-    <w:lsdException w:name="Light List Accent 2" w:semiHidden="0" w:uiPriority="61" w:unhideWhenUsed="0"/>
-    <w:lsdException w:name="Light Grid Accent 2" w:semiHidden="0" w:uiPriority="62" w:unhideWhenUsed="0"/>
-    <w:lsdException w:name="Medium Shading 1 Accent 2" w:semiHidden="0" w:uiPriority="63" w:unhideWhenUsed="0"/>
-    <w:lsdException w:name="Medium Shading 2 Accent 2" w:semiHidden="0" w:uiPriority="64" w:unhideWhenUsed="0"/>
-    <w:lsdException w:name="Medium List 1 Accent 2" w:semiHidden="0" w:uiPriority="65" w:unhideWhenUsed="0"/>
-    <w:lsdException w:name="Medium List 2 Accent 2" w:semiHidden="0" w:uiPriority="66" w:unhideWhenUsed="0"/>
-    <w:lsdException w:name="Medium Grid 1 Accent 2" w:semiHidden="0" w:uiPriority="67" w:unhideWhenUsed="0"/>
-    <w:lsdException w:name="Medium Grid 2 Accent 2" w:semiHidden="0" w:uiPriority="68" w:unhideWhenUsed="0"/>
-    <w:lsdException w:name="Medium Grid 3 Accent 2" w:semiHidden="0" w:uiPriority="69" w:unhideWhenUsed="0"/>
-    <w:lsdException w:name="Dark List Accent 2" w:semiHidden="0" w:uiPriority="70" w:unhideWhenUsed="0"/>
-    <w:lsdException w:name="Colorful Shading Accent 2" w:semiHidden="0" w:uiPriority="71" w:unhideWhenUsed="0"/>
-    <w:lsdException w:name="Colorful List Accent 2" w:semiHidden="0" w:uiPriority="72" w:unhideWhenUsed="0"/>
-    <w:lsdException w:name="Colorful Grid Accent 2" w:semiHidden="0" w:uiPriority="73" w:unhideWhenUsed="0"/>
-    <w:lsdException w:name="Light Shading Accent 3" w:semiHidden="0" w:uiPriority="60" w:unhideWhenUsed="0"/>
-    <w:lsdException w:name="Light List Accent 3" w:semiHidden="0" w:uiPriority="61" w:unhideWhenUsed="0"/>
-    <w:lsdException w:name="Light Grid Accent 3" w:semiHidden="0" w:uiPriority="62" w:unhideWhenUsed="0"/>
-    <w:lsdException w:name="Medium Shading 1 Accent 3" w:semiHidden="0" w:uiPriority="63" w:unhideWhenUsed="0"/>
-    <w:lsdException w:name="Medium Shading 2 Accent 3" w:semiHidden="0" w:uiPriority="64" w:unhideWhenUsed="0"/>
-    <w:lsdException w:name="Medium List 1 Accent 3" w:semiHidden="0" w:uiPriority="65" w:unhideWhenUsed="0"/>
-    <w:lsdException w:name="Medium List 2 Accent 3" w:semiHidden="0" w:uiPriority="66" w:unhideWhenUsed="0"/>
-    <w:lsdException w:name="Medium Grid 1 Accent 3" w:semiHidden="0" w:uiPriority="67" w:unhideWhenUsed="0"/>
-    <w:lsdException w:name="Medium Grid 2 Accent 3" w:semiHidden="0" w:uiPriority="68" w:unhideWhenUsed="0"/>
-    <w:lsdException w:name="Medium Grid 3 Accent 3" w:semiHidden="0" w:uiPriority="69" w:unhideWhenUsed="0"/>
-    <w:lsdException w:name="Dark List Accent 3" w:semiHidden="0" w:uiPriority="70" w:unhideWhenUsed="0"/>
-    <w:lsdException w:name="Colorful Shading Accent 3" w:semiHidden="0" w:uiPriority="71" w:unhideWhenUsed="0"/>
-    <w:lsdException w:name="Colorful List Accent 3" w:semiHidden="0" w:uiPriority="72" w:unhideWhenUsed="0"/>
-    <w:lsdException w:name="Colorful Grid Accent 3" w:semiHidden="0" w:uiPriority="73" w:unhideWhenUsed="0"/>
-    <w:lsdException w:name="Light Shading Accent 4" w:semiHidden="0" w:uiPriority="60" w:unhideWhenUsed="0"/>
-    <w:lsdException w:name="Light List Accent 4" w:semiHidden="0" w:uiPriority="61" w:unhideWhenUsed="0"/>
-    <w:lsdException w:name="Light Grid Accent 4" w:semiHidden="0" w:uiPriority="62" w:unhideWhenUsed="0"/>
-    <w:lsdException w:name="Medium Shading 1 Accent 4" w:semiHidden="0" w:uiPriority="63" w:unhideWhenUsed="0"/>
-    <w:lsdException w:name="Medium Shading 2 Accent 4" w:semiHidden="0" w:uiPriority="64" w:unhideWhenUsed="0"/>
-    <w:lsdException w:name="Medium List 1 Accent 4" w:semiHidden="0" w:uiPriority="65" w:unhideWhenUsed="0"/>
-    <w:lsdException w:name="Medium List 2 Accent 4" w:semiHidden="0" w:uiPriority="66" w:unhideWhenUsed="0"/>
-    <w:lsdException w:name="Medium Grid 1 Accent 4" w:semiHidden="0" w:uiPriority="67" w:unhideWhenUsed="0"/>
-    <w:lsdException w:name="Medium Grid 2 Accent 4" w:semiHidden="0" w:uiPriority="68" w:unhideWhenUsed="0"/>
-    <w:lsdException w:name="Medium Grid 3 Accent 4" w:semiHidden="0" w:uiPriority="69" w:unhideWhenUsed="0"/>
-    <w:lsdException w:name="Dark List Accent 4" w:semiHidden="0" w:uiPriority="70" w:unhideWhenUsed="0"/>
-    <w:lsdException w:name="Colorful Shading Accent 4" w:semiHidden="0" w:uiPriority="71" w:unhideWhenUsed="0"/>
-    <w:lsdException w:name="Colorful List Accent 4" w:semiHidden="0" w:uiPriority="72" w:unhideWhenUsed="0"/>
-    <w:lsdException w:name="Colorful Grid Accent 4" w:semiHidden="0" w:uiPriority="73" w:unhideWhenUsed="0"/>
-    <w:lsdException w:name="Light Shading Accent 5" w:semiHidden="0" w:uiPriority="60" w:unhideWhenUsed="0"/>
-    <w:lsdException w:name="Light List Accent 5" w:semiHidden="0" w:uiPriority="61" w:unhideWhenUsed="0"/>
-    <w:lsdException w:name="Light Grid Accent 5" w:semiHidden="0" w:uiPriority="62" w:unhideWhenUsed="0"/>
-    <w:lsdException w:name="Medium Shading 1 Accent 5" w:semiHidden="0" w:uiPriority="63" w:unhideWhenUsed="0"/>
-    <w:lsdException w:name="Medium Shading 2 Accent 5" w:semiHidden="0" w:uiPriority="64" w:unhideWhenUsed="0"/>
-    <w:lsdException w:name="Medium List 1 Accent 5" w:semiHidden="0" w:uiPriority="65" w:unhideWhenUsed="0"/>
-    <w:lsdException w:name="Medium List 2 Accent 5" w:semiHidden="0" w:uiPriority="66" w:unhideWhenUsed="0"/>
-    <w:lsdException w:name="Medium Grid 1 Accent 5" w:semiHidden="0" w:uiPriority="67" w:unhideWhenUsed="0"/>
-    <w:lsdException w:name="Medium Grid 2 Accent 5" w:semiHidden="0" w:uiPriority="68" w:unhideWhenUsed="0"/>
-    <w:lsdException w:name="Medium Grid 3 Accent 5" w:semiHidden="0" w:uiPriority="69" w:unhideWhenUsed="0"/>
-    <w:lsdException w:name="Dark List Accent 5" w:semiHidden="0" w:uiPriority="70" w:unhideWhenUsed="0"/>
-    <w:lsdException w:name="Colorful Shading Accent 5" w:semiHidden="0" w:uiPriority="71" w:unhideWhenUsed="0"/>
-    <w:lsdException w:name="Colorful List Accent 5" w:semiHidden="0" w:uiPriority="72" w:unhideWhenUsed="0"/>
-    <w:lsdException w:name="Colorful Grid Accent 5" w:semiHidden="0" w:uiPriority="73" w:unhideWhenUsed="0"/>
-    <w:lsdException w:name="Light Shading Accent 6" w:semiHidden="0" w:uiPriority="60" w:unhideWhenUsed="0"/>
-    <w:lsdException w:name="Light List Accent 6" w:semiHidden="0" w:uiPriority="61" w:unhideWhenUsed="0"/>
-    <w:lsdException w:name="Light Grid Accent 6" w:semiHidden="0" w:uiPriority="62" w:unhideWhenUsed="0"/>
-    <w:lsdException w:name="Medium Shading 1 Accent 6" w:semiHidden="0" w:uiPriority="63" w:unhideWhenUsed="0"/>
-    <w:lsdException w:name="Medium Shading 2 Accent 6" w:semiHidden="0" w:uiPriority="64" w:unhideWhenUsed="0"/>
-    <w:lsdException w:name="Medium List 1 Accent 6" w:semiHidden="0" w:uiPriority="65" w:unhideWhenUsed="0"/>
-    <w:lsdException w:name="Medium List 2 Accent 6" w:semiHidden="0" w:uiPriority="66" w:unhideWhenUsed="0"/>
-    <w:lsdException w:name="Medium Grid 1 Accent 6" w:semiHidden="0" w:uiPriority="67" w:unhideWhenUsed="0"/>
-    <w:lsdException w:name="Medium Grid 2 Accent 6" w:semiHidden="0" w:uiPriority="68" w:unhideWhenUsed="0"/>
-    <w:lsdException w:name="Medium Grid 3 Accent 6" w:semiHidden="0" w:uiPriority="69" w:unhideWhenUsed="0"/>
-    <w:lsdException w:name="Dark List Accent 6" w:semiHidden="0" w:uiPriority="70" w:unhideWhenUsed="0"/>
-    <w:lsdException w:name="Colorful Shading Accent 6" w:semiHidden="0" w:uiPriority="71" w:unhideWhenUsed="0"/>
-    <w:lsdException w:name="Colorful List Accent 6" w:semiHidden="0" w:uiPriority="72" w:unhideWhenUsed="0"/>
-    <w:lsdException w:name="Colorful Grid Accent 6" w:semiHidden="0" w:uiPriority="73" w:unhideWhenUsed="0"/>
-    <w:lsdException w:name="Subtle Emphasis" w:semiHidden="0" w:uiPriority="19" w:unhideWhenUsed="0" w:qFormat="1"/>
-    <w:lsdException w:name="Intense Emphasis" w:semiHidden="0" w:uiPriority="21" w:unhideWhenUsed="0" w:qFormat="1"/>
-    <w:lsdException w:name="Subtle Reference" w:semiHidden="0" w:uiPriority="31" w:unhideWhenUsed="0" w:qFormat="1"/>
-    <w:lsdException w:name="Intense Reference" w:semiHidden="0" w:uiPriority="32" w:unhideWhenUsed="0" w:qFormat="1"/>
-    <w:lsdException w:name="Book Title" w:semiHidden="0" w:uiPriority="33" w:unhideWhenUsed="0" w:qFormat="1"/>
-    <w:lsdException w:name="Bibliography" w:uiPriority="37"/>
-    <w:lsdException w:name="TOC Heading" w:uiPriority="39" w:qFormat="1"/>
+  <w:latentStyles w:defLockedState="0" w:defUIPriority="99" w:defSemiHidden="0" w:defUnhideWhenUsed="0" w:defQFormat="0" w:count="371">
+    <w:lsdException w:name="Normal" w:uiPriority="0" w:qFormat="1"/>
+    <w:lsdException w:name="heading 1" w:uiPriority="9" w:qFormat="1"/>
+    <w:lsdException w:name="heading 2" w:semiHidden="1" w:uiPriority="9" w:unhideWhenUsed="1" w:qFormat="1"/>
+    <w:lsdException w:name="heading 3" w:semiHidden="1" w:uiPriority="9" w:unhideWhenUsed="1" w:qFormat="1"/>
+    <w:lsdException w:name="heading 4" w:semiHidden="1" w:uiPriority="9" w:unhideWhenUsed="1" w:qFormat="1"/>
+    <w:lsdException w:name="heading 5" w:semiHidden="1" w:uiPriority="9" w:unhideWhenUsed="1" w:qFormat="1"/>
+    <w:lsdException w:name="heading 6" w:semiHidden="1" w:uiPriority="9" w:unhideWhenUsed="1" w:qFormat="1"/>
+    <w:lsdException w:name="heading 7" w:semiHidden="1" w:uiPriority="9" w:unhideWhenUsed="1" w:qFormat="1"/>
+    <w:lsdException w:name="heading 8" w:semiHidden="1" w:uiPriority="9" w:unhideWhenUsed="1" w:qFormat="1"/>
+    <w:lsdException w:name="heading 9" w:semiHidden="1" w:uiPriority="9" w:unhideWhenUsed="1" w:qFormat="1"/>
+    <w:lsdException w:name="index 1" w:semiHidden="1" w:unhideWhenUsed="1"/>
+    <w:lsdException w:name="index 2" w:semiHidden="1" w:unhideWhenUsed="1"/>
+    <w:lsdException w:name="index 3" w:semiHidden="1" w:unhideWhenUsed="1"/>
+    <w:lsdException w:name="index 4" w:semiHidden="1" w:unhideWhenUsed="1"/>
+    <w:lsdException w:name="index 5" w:semiHidden="1" w:unhideWhenUsed="1"/>
+    <w:lsdException w:name="index 6" w:semiHidden="1" w:unhideWhenUsed="1"/>
+    <w:lsdException w:name="index 7" w:semiHidden="1" w:unhideWhenUsed="1"/>
+    <w:lsdException w:name="index 8" w:semiHidden="1" w:unhideWhenUsed="1"/>
+    <w:lsdException w:name="index 9" w:semiHidden="1" w:unhideWhenUsed="1"/>
+    <w:lsdException w:name="toc 1" w:semiHidden="1" w:uiPriority="39" w:unhideWhenUsed="1"/>
+    <w:lsdException w:name="toc 2" w:semiHidden="1" w:uiPriority="39" w:unhideWhenUsed="1"/>
+    <w:lsdException w:name="toc 3" w:semiHidden="1" w:uiPriority="39" w:unhideWhenUsed="1"/>
+    <w:lsdException w:name="toc 4" w:semiHidden="1" w:uiPriority="39" w:unhideWhenUsed="1"/>
+    <w:lsdException w:name="toc 5" w:semiHidden="1" w:uiPriority="39" w:unhideWhenUsed="1"/>
+    <w:lsdException w:name="toc 6" w:semiHidden="1" w:uiPriority="39" w:unhideWhenUsed="1"/>
+    <w:lsdException w:name="toc 7" w:semiHidden="1" w:uiPriority="39" w:unhideWhenUsed="1"/>
+    <w:lsdException w:name="toc 8" w:semiHidden="1" w:uiPriority="39" w:unhideWhenUsed="1"/>
+    <w:lsdException w:name="toc 9" w:semiHidden="1" w:uiPriority="39" w:unhideWhenUsed="1"/>
+    <w:lsdException w:name="Normal Indent" w:semiHidden="1" w:unhideWhenUsed="1"/>
+    <w:lsdException w:name="footnote text" w:semiHidden="1" w:unhideWhenUsed="1"/>
+    <w:lsdException w:name="annotation text" w:semiHidden="1" w:unhideWhenUsed="1"/>
+    <w:lsdException w:name="header" w:semiHidden="1" w:unhideWhenUsed="1"/>
+    <w:lsdException w:name="footer" w:semiHidden="1" w:unhideWhenUsed="1"/>
+    <w:lsdException w:name="index heading" w:semiHidden="1" w:unhideWhenUsed="1"/>
+    <w:lsdException w:name="caption" w:semiHidden="1" w:uiPriority="35" w:unhideWhenUsed="1" w:qFormat="1"/>
+    <w:lsdException w:name="table of figures" w:semiHidden="1" w:unhideWhenUsed="1"/>
+    <w:lsdException w:name="envelope address" w:semiHidden="1" w:unhideWhenUsed="1"/>
+    <w:lsdException w:name="envelope return" w:semiHidden="1" w:unhideWhenUsed="1"/>
+    <w:lsdException w:name="footnote reference" w:semiHidden="1" w:unhideWhenUsed="1"/>
+    <w:lsdException w:name="annotation reference" w:semiHidden="1" w:unhideWhenUsed="1"/>
+    <w:lsdException w:name="line number" w:semiHidden="1" w:unhideWhenUsed="1"/>
+    <w:lsdException w:name="page number" w:semiHidden="1" w:unhideWhenUsed="1"/>
+    <w:lsdException w:name="endnote reference" w:semiHidden="1" w:unhideWhenUsed="1"/>
+    <w:lsdException w:name="endnote text" w:semiHidden="1" w:unhideWhenUsed="1"/>
+    <w:lsdException w:name="table of authorities" w:semiHidden="1" w:unhideWhenUsed="1"/>
+    <w:lsdException w:name="macro" w:semiHidden="1" w:unhideWhenUsed="1"/>
+    <w:lsdException w:name="toa heading" w:semiHidden="1" w:unhideWhenUsed="1"/>
+    <w:lsdException w:name="List" w:semiHidden="1" w:unhideWhenUsed="1"/>
+    <w:lsdException w:name="List Bullet" w:semiHidden="1" w:unhideWhenUsed="1"/>
+    <w:lsdException w:name="List Number" w:semiHidden="1" w:unhideWhenUsed="1"/>
+    <w:lsdException w:name="List 2" w:semiHidden="1" w:unhideWhenUsed="1"/>
+    <w:lsdException w:name="List 3" w:semiHidden="1" w:unhideWhenUsed="1"/>
+    <w:lsdException w:name="List 4" w:semiHidden="1" w:unhideWhenUsed="1"/>
+    <w:lsdException w:name="List 5" w:semiHidden="1" w:unhideWhenUsed="1"/>
+    <w:lsdException w:name="List Bullet 2" w:semiHidden="1" w:unhideWhenUsed="1"/>
+    <w:lsdException w:name="List Bullet 3" w:semiHidden="1" w:unhideWhenUsed="1"/>
+    <w:lsdException w:name="List Bullet 4" w:semiHidden="1" w:unhideWhenUsed="1"/>
+    <w:lsdException w:name="List Bullet 5" w:semiHidden="1" w:unhideWhenUsed="1"/>
+    <w:lsdException w:name="List Number 2" w:semiHidden="1" w:unhideWhenUsed="1"/>
+    <w:lsdException w:name="List Number 3" w:semiHidden="1" w:unhideWhenUsed="1"/>
+    <w:lsdException w:name="List Number 4" w:semiHidden="1" w:unhideWhenUsed="1"/>
+    <w:lsdException w:name="List Number 5" w:semiHidden="1" w:unhideWhenUsed="1"/>
+    <w:lsdException w:name="Title" w:uiPriority="10" w:qFormat="1"/>
+    <w:lsdException w:name="Closing" w:semiHidden="1" w:unhideWhenUsed="1"/>
+    <w:lsdException w:name="Signature" w:semiHidden="1" w:unhideWhenUsed="1"/>
+    <w:lsdException w:name="Default Paragraph Font" w:semiHidden="1" w:uiPriority="1" w:unhideWhenUsed="1"/>
+    <w:lsdException w:name="Body Text" w:semiHidden="1" w:unhideWhenUsed="1"/>
+    <w:lsdException w:name="Body Text Indent" w:semiHidden="1" w:unhideWhenUsed="1"/>
+    <w:lsdException w:name="List Continue" w:semiHidden="1" w:unhideWhenUsed="1"/>
+    <w:lsdException w:name="List Continue 2" w:semiHidden="1" w:unhideWhenUsed="1"/>
+    <w:lsdException w:name="List Continue 3" w:semiHidden="1" w:unhideWhenUsed="1"/>
+    <w:lsdException w:name="List Continue 4" w:semiHidden="1" w:unhideWhenUsed="1"/>
+    <w:lsdException w:name="List Continue 5" w:semiHidden="1" w:unhideWhenUsed="1"/>
+    <w:lsdException w:name="Message Header" w:semiHidden="1" w:unhideWhenUsed="1"/>
+    <w:lsdException w:name="Subtitle" w:uiPriority="11" w:qFormat="1"/>
+    <w:lsdException w:name="Salutation" w:semiHidden="1" w:unhideWhenUsed="1"/>
+    <w:lsdException w:name="Date" w:semiHidden="1" w:unhideWhenUsed="1"/>
+    <w:lsdException w:name="Body Text First Indent" w:semiHidden="1" w:unhideWhenUsed="1"/>
+    <w:lsdException w:name="Body Text First Indent 2" w:semiHidden="1" w:unhideWhenUsed="1"/>
+    <w:lsdException w:name="Note Heading" w:semiHidden="1" w:unhideWhenUsed="1"/>
+    <w:lsdException w:name="Body Text 2" w:semiHidden="1" w:unhideWhenUsed="1"/>
+    <w:lsdException w:name="Body Text 3" w:semiHidden="1" w:unhideWhenUsed="1"/>
+    <w:lsdException w:name="Body Text Indent 2" w:semiHidden="1" w:unhideWhenUsed="1"/>
+    <w:lsdException w:name="Body Text Indent 3" w:semiHidden="1" w:unhideWhenUsed="1"/>
+    <w:lsdException w:name="Block Text" w:semiHidden="1" w:unhideWhenUsed="1"/>
+    <w:lsdException w:name="Hyperlink" w:semiHidden="1" w:unhideWhenUsed="1"/>
+    <w:lsdException w:name="FollowedHyperlink" w:semiHidden="1" w:unhideWhenUsed="1"/>
+    <w:lsdException w:name="Strong" w:uiPriority="22" w:qFormat="1"/>
+    <w:lsdException w:name="Emphasis" w:uiPriority="20" w:qFormat="1"/>
+    <w:lsdException w:name="Document Map" w:semiHidden="1" w:unhideWhenUsed="1"/>
+    <w:lsdException w:name="Plain Text" w:semiHidden="1" w:unhideWhenUsed="1"/>
+    <w:lsdException w:name="E-mail Signature" w:semiHidden="1" w:unhideWhenUsed="1"/>
+    <w:lsdException w:name="HTML Top of Form" w:semiHidden="1" w:unhideWhenUsed="1"/>
+    <w:lsdException w:name="HTML Bottom of Form" w:semiHidden="1" w:unhideWhenUsed="1"/>
+    <w:lsdException w:name="Normal (Web)" w:semiHidden="1" w:unhideWhenUsed="1"/>
+    <w:lsdException w:name="HTML Acronym" w:semiHidden="1" w:unhideWhenUsed="1"/>
+    <w:lsdException w:name="HTML Address" w:semiHidden="1" w:unhideWhenUsed="1"/>
+    <w:lsdException w:name="HTML Cite" w:semiHidden="1" w:unhideWhenUsed="1"/>
+    <w:lsdException w:name="HTML Code" w:semiHidden="1" w:unhideWhenUsed="1"/>
+    <w:lsdException w:name="HTML Definition" w:semiHidden="1" w:unhideWhenUsed="1"/>
+    <w:lsdException w:name="HTML Keyboard" w:semiHidden="1" w:unhideWhenUsed="1"/>
+    <w:lsdException w:name="HTML Preformatted" w:semiHidden="1" w:unhideWhenUsed="1"/>
+    <w:lsdException w:name="HTML Sample" w:semiHidden="1" w:unhideWhenUsed="1"/>
+    <w:lsdException w:name="HTML Typewriter" w:semiHidden="1" w:unhideWhenUsed="1"/>
+    <w:lsdException w:name="HTML Variable" w:semiHidden="1" w:unhideWhenUsed="1"/>
+    <w:lsdException w:name="Normal Table" w:semiHidden="1" w:unhideWhenUsed="1"/>
+    <w:lsdException w:name="annotation subject" w:semiHidden="1" w:unhideWhenUsed="1"/>
+    <w:lsdException w:name="No List" w:semiHidden="1" w:unhideWhenUsed="1"/>
+    <w:lsdException w:name="Outline List 1" w:semiHidden="1" w:unhideWhenUsed="1"/>
+    <w:lsdException w:name="Outline List 2" w:semiHidden="1" w:unhideWhenUsed="1"/>
+    <w:lsdException w:name="Outline List 3" w:semiHidden="1" w:unhideWhenUsed="1"/>
+    <w:lsdException w:name="Table Simple 1" w:semiHidden="1" w:unhideWhenUsed="1"/>
+    <w:lsdException w:name="Table Simple 2" w:semiHidden="1" w:unhideWhenUsed="1"/>
+    <w:lsdException w:name="Table Simple 3" w:semiHidden="1" w:unhideWhenUsed="1"/>
+    <w:lsdException w:name="Table Classic 1" w:semiHidden="1" w:unhideWhenUsed="1"/>
+    <w:lsdException w:name="Table Classic 2" w:semiHidden="1" w:unhideWhenUsed="1"/>
+    <w:lsdException w:name="Table Classic 3" w:semiHidden="1" w:unhideWhenUsed="1"/>
+    <w:lsdException w:name="Table Classic 4" w:semiHidden="1" w:unhideWhenUsed="1"/>
+    <w:lsdException w:name="Table Colorful 1" w:semiHidden="1" w:unhideWhenUsed="1"/>
+    <w:lsdException w:name="Table Colorful 2" w:semiHidden="1" w:unhideWhenUsed="1"/>
+    <w:lsdException w:name="Table Colorful 3" w:semiHidden="1" w:unhideWhenUsed="1"/>
+    <w:lsdException w:name="Table Columns 1" w:semiHidden="1" w:unhideWhenUsed="1"/>
+    <w:lsdException w:name="Table Columns 2" w:semiHidden="1" w:unhideWhenUsed="1"/>
+    <w:lsdException w:name="Table Columns 3" w:semiHidden="1" w:unhideWhenUsed="1"/>
+    <w:lsdException w:name="Table Columns 4" w:semiHidden="1" w:unhideWhenUsed="1"/>
+    <w:lsdException w:name="Table Columns 5" w:semiHidden="1" w:unhideWhenUsed="1"/>
+    <w:lsdException w:name="Table Grid 1" w:semiHidden="1" w:unhideWhenUsed="1"/>
+    <w:lsdException w:name="Table Grid 2" w:semiHidden="1" w:unhideWhenUsed="1"/>
+    <w:lsdException w:name="Table Grid 3" w:semiHidden="1" w:unhideWhenUsed="1"/>
+    <w:lsdException w:name="Table Grid 4" w:semiHidden="1" w:unhideWhenUsed="1"/>
+    <w:lsdException w:name="Table Grid 5" w:semiHidden="1" w:unhideWhenUsed="1"/>
+    <w:lsdException w:name="Table Grid 6" w:semiHidden="1" w:unhideWhenUsed="1"/>
+    <w:lsdException w:name="Table Grid 7" w:semiHidden="1" w:unhideWhenUsed="1"/>
+    <w:lsdException w:name="Table Grid 8" w:semiHidden="1" w:unhideWhenUsed="1"/>
+    <w:lsdException w:name="Table List 1" w:semiHidden="1" w:unhideWhenUsed="1"/>
+    <w:lsdException w:name="Table List 2" w:semiHidden="1" w:unhideWhenUsed="1"/>
+    <w:lsdException w:name="Table List 3" w:semiHidden="1" w:unhideWhenUsed="1"/>
+    <w:lsdException w:name="Table List 4" w:semiHidden="1" w:unhideWhenUsed="1"/>
+    <w:lsdException w:name="Table List 5" w:semiHidden="1" w:unhideWhenUsed="1"/>
+    <w:lsdException w:name="Table List 6" w:semiHidden="1" w:unhideWhenUsed="1"/>
+    <w:lsdException w:name="Table List 7" w:semiHidden="1" w:unhideWhenUsed="1"/>
+    <w:lsdException w:name="Table List 8" w:semiHidden="1" w:unhideWhenUsed="1"/>
+    <w:lsdException w:name="Table 3D effects 1" w:semiHidden="1" w:unhideWhenUsed="1"/>
+    <w:lsdException w:name="Table 3D effects 2" w:semiHidden="1" w:unhideWhenUsed="1"/>
+    <w:lsdException w:name="Table 3D effects 3" w:semiHidden="1" w:unhideWhenUsed="1"/>
+    <w:lsdException w:name="Table Contemporary" w:semiHidden="1" w:unhideWhenUsed="1"/>
+    <w:lsdException w:name="Table Elegant" w:semiHidden="1" w:unhideWhenUsed="1"/>
+    <w:lsdException w:name="Table Professional" w:semiHidden="1" w:unhideWhenUsed="1"/>
+    <w:lsdException w:name="Table Subtle 1" w:semiHidden="1" w:unhideWhenUsed="1"/>
+    <w:lsdException w:name="Table Subtle 2" w:semiHidden="1" w:unhideWhenUsed="1"/>
+    <w:lsdException w:name="Table Web 1" w:semiHidden="1" w:unhideWhenUsed="1"/>
+    <w:lsdException w:name="Table Web 2" w:semiHidden="1" w:unhideWhenUsed="1"/>
+    <w:lsdException w:name="Table Web 3" w:semiHidden="1" w:unhideWhenUsed="1"/>
+    <w:lsdException w:name="Balloon Text" w:semiHidden="1" w:unhideWhenUsed="1"/>
+    <w:lsdException w:name="Table Grid" w:uiPriority="39"/>
+    <w:lsdException w:name="Table Theme" w:semiHidden="1" w:unhideWhenUsed="1"/>
+    <w:lsdException w:name="Placeholder Text" w:semiHidden="1"/>
+    <w:lsdException w:name="No Spacing" w:uiPriority="1" w:qFormat="1"/>
+    <w:lsdException w:name="Light Shading" w:uiPriority="60"/>
+    <w:lsdException w:name="Light List" w:uiPriority="61"/>
+    <w:lsdException w:name="Light Grid" w:uiPriority="62"/>
+    <w:lsdException w:name="Medium Shading 1" w:uiPriority="63"/>
+    <w:lsdException w:name="Medium Shading 2" w:uiPriority="64"/>
+    <w:lsdException w:name="Medium List 1" w:uiPriority="65"/>
+    <w:lsdException w:name="Medium List 2" w:uiPriority="66"/>
+    <w:lsdException w:name="Medium Grid 1" w:uiPriority="67"/>
+    <w:lsdException w:name="Medium Grid 2" w:uiPriority="68"/>
+    <w:lsdException w:name="Medium Grid 3" w:uiPriority="69"/>
+    <w:lsdException w:name="Dark List" w:uiPriority="70"/>
+    <w:lsdException w:name="Colorful Shading" w:uiPriority="71"/>
+    <w:lsdException w:name="Colorful List" w:uiPriority="72"/>
+    <w:lsdException w:name="Colorful Grid" w:uiPriority="73"/>
+    <w:lsdException w:name="Light Shading Accent 1" w:uiPriority="60"/>
+    <w:lsdException w:name="Light List Accent 1" w:uiPriority="61"/>
+    <w:lsdException w:name="Light Grid Accent 1" w:uiPriority="62"/>
+    <w:lsdException w:name="Medium Shading 1 Accent 1" w:uiPriority="63"/>
+    <w:lsdException w:name="Medium Shading 2 Accent 1" w:uiPriority="64"/>
+    <w:lsdException w:name="Medium List 1 Accent 1" w:uiPriority="65"/>
+    <w:lsdException w:name="Revision" w:semiHidden="1"/>
+    <w:lsdException w:name="List Paragraph" w:uiPriority="34" w:qFormat="1"/>
+    <w:lsdException w:name="Quote" w:uiPriority="29" w:qFormat="1"/>
+    <w:lsdException w:name="Intense Quote" w:uiPriority="30" w:qFormat="1"/>
+    <w:lsdException w:name="Medium List 2 Accent 1" w:uiPriority="66"/>
+    <w:lsdException w:name="Medium Grid 1 Accent 1" w:uiPriority="67"/>
+    <w:lsdException w:name="Medium Grid 2 Accent 1" w:uiPriority="68"/>
+    <w:lsdException w:name="Medium Grid 3 Accent 1" w:uiPriority="69"/>
+    <w:lsdException w:name="Dark List Accent 1" w:uiPriority="70"/>
+    <w:lsdException w:name="Colorful Shading Accent 1" w:uiPriority="71"/>
+    <w:lsdException w:name="Colorful List Accent 1" w:uiPriority="72"/>
+    <w:lsdException w:name="Colorful Grid Accent 1" w:uiPriority="73"/>
+    <w:lsdException w:name="Light Shading Accent 2" w:uiPriority="60"/>
+    <w:lsdException w:name="Light List Accent 2" w:uiPriority="61"/>
+    <w:lsdException w:name="Light Grid Accent 2" w:uiPriority="62"/>
+    <w:lsdException w:name="Medium Shading 1 Accent 2" w:uiPriority="63"/>
+    <w:lsdException w:name="Medium Shading 2 Accent 2" w:uiPriority="64"/>
+    <w:lsdException w:name="Medium List 1 Accent 2" w:uiPriority="65"/>
+    <w:lsdException w:name="Medium List 2 Accent 2" w:uiPriority="66"/>
+    <w:lsdException w:name="Medium Grid 1 Accent 2" w:uiPriority="67"/>
+    <w:lsdException w:name="Medium Grid 2 Accent 2" w:uiPriority="68"/>
+    <w:lsdException w:name="Medium Grid 3 Accent 2" w:uiPriority="69"/>
+    <w:lsdException w:name="Dark List Accent 2" w:uiPriority="70"/>
+    <w:lsdException w:name="Colorful Shading Accent 2" w:uiPriority="71"/>
+    <w:lsdException w:name="Colorful List Accent 2" w:uiPriority="72"/>
+    <w:lsdException w:name="Colorful Grid Accent 2" w:uiPriority="73"/>
+    <w:lsdException w:name="Light Shading Accent 3" w:uiPriority="60"/>
+    <w:lsdException w:name="Light List Accent 3" w:uiPriority="61"/>
+    <w:lsdException w:name="Light Grid Accent 3" w:uiPriority="62"/>
+    <w:lsdException w:name="Medium Shading 1 Accent 3" w:uiPriority="63"/>
+    <w:lsdException w:name="Medium Shading 2 Accent 3" w:uiPriority="64"/>
+    <w:lsdException w:name="Medium List 1 Accent 3" w:uiPriority="65"/>
+    <w:lsdException w:name="Medium List 2 Accent 3" w:uiPriority="66"/>
+    <w:lsdException w:name="Medium Grid 1 Accent 3" w:uiPriority="67"/>
+    <w:lsdException w:name="Medium Grid 2 Accent 3" w:uiPriority="68"/>
+    <w:lsdException w:name="Medium Grid 3 Accent 3" w:uiPriority="69"/>
+    <w:lsdException w:name="Dark List Accent 3" w:uiPriority="70"/>
+    <w:lsdException w:name="Colorful Shading Accent 3" w:uiPriority="71"/>
+    <w:lsdException w:name="Colorful List Accent 3" w:uiPriority="72"/>
+    <w:lsdException w:name="Colorful Grid Accent 3" w:uiPriority="73"/>
+    <w:lsdException w:name="Light Shading Accent 4" w:uiPriority="60"/>
+    <w:lsdException w:name="Light List Accent 4" w:uiPriority="61"/>
+    <w:lsdException w:name="Light Grid Accent 4" w:uiPriority="62"/>
+    <w:lsdException w:name="Medium Shading 1 Accent 4" w:uiPriority="63"/>
+    <w:lsdException w:name="Medium Shading 2 Accent 4" w:uiPriority="64"/>
+    <w:lsdException w:name="Medium List 1 Accent 4" w:uiPriority="65"/>
+    <w:lsdException w:name="Medium List 2 Accent 4" w:uiPriority="66"/>
+    <w:lsdException w:name="Medium Grid 1 Accent 4" w:uiPriority="67"/>
+    <w:lsdException w:name="Medium Grid 2 Accent 4" w:uiPriority="68"/>
+    <w:lsdException w:name="Medium Grid 3 Accent 4" w:uiPriority="69"/>
+    <w:lsdException w:name="Dark List Accent 4" w:uiPriority="70"/>
+    <w:lsdException w:name="Colorful Shading Accent 4" w:uiPriority="71"/>
+    <w:lsdException w:name="Colorful List Accent 4" w:uiPriority="72"/>
+    <w:lsdException w:name="Colorful Grid Accent 4" w:uiPriority="73"/>
+    <w:lsdException w:name="Light Shading Accent 5" w:uiPriority="60"/>
+    <w:lsdException w:name="Light List Accent 5" w:uiPriority="61"/>
+    <w:lsdException w:name="Light Grid Accent 5" w:uiPriority="62"/>
+    <w:lsdException w:name="Medium Shading 1 Accent 5" w:uiPriority="63"/>
+    <w:lsdException w:name="Medium Shading 2 Accent 5" w:uiPriority="64"/>
+    <w:lsdException w:name="Medium List 1 Accent 5" w:uiPriority="65"/>
+    <w:lsdException w:name="Medium List 2 Accent 5" w:uiPriority="66"/>
+    <w:lsdException w:name="Medium Grid 1 Accent 5" w:uiPriority="67"/>
+    <w:lsdException w:name="Medium Grid 2 Accent 5" w:uiPriority="68"/>
+    <w:lsdException w:name="Medium Grid 3 Accent 5" w:uiPriority="69"/>
+    <w:lsdException w:name="Dark List Accent 5" w:uiPriority="70"/>
+    <w:lsdException w:name="Colorful Shading Accent 5" w:uiPriority="71"/>
+    <w:lsdException w:name="Colorful List Accent 5" w:uiPriority="72"/>
+    <w:lsdException w:name="Colorful Grid Accent 5" w:uiPriority="73"/>
+    <w:lsdException w:name="Light Shading Accent 6" w:uiPriority="60"/>
+    <w:lsdException w:name="Light List Accent 6" w:uiPriority="61"/>
+    <w:lsdException w:name="Light Grid Accent 6" w:uiPriority="62"/>
+    <w:lsdException w:name="Medium Shading 1 Accent 6" w:uiPriority="63"/>
+    <w:lsdException w:name="Medium Shading 2 Accent 6" w:uiPriority="64"/>
+    <w:lsdException w:name="Medium List 1 Accent 6" w:uiPriority="65"/>
+    <w:lsdException w:name="Medium List 2 Accent 6" w:uiPriority="66"/>
+    <w:lsdException w:name="Medium Grid 1 Accent 6" w:uiPriority="67"/>
+    <w:lsdException w:name="Medium Grid 2 Accent 6" w:uiPriority="68"/>
+    <w:lsdException w:name="Medium Grid 3 Accent 6" w:uiPriority="69"/>
+    <w:lsdException w:name="Dark List Accent 6" w:uiPriority="70"/>
+    <w:lsdException w:name="Colorful Shading Accent 6" w:uiPriority="71"/>
+    <w:lsdException w:name="Colorful List Accent 6" w:uiPriority="72"/>
+    <w:lsdException w:name="Colorful Grid Accent 6" w:uiPriority="73"/>
+    <w:lsdException w:name="Subtle Emphasis" w:uiPriority="19" w:qFormat="1"/>
+    <w:lsdException w:name="Intense Emphasis" w:uiPriority="21" w:qFormat="1"/>
+    <w:lsdException w:name="Subtle Reference" w:uiPriority="31" w:qFormat="1"/>
+    <w:lsdException w:name="Intense Reference" w:uiPriority="32" w:qFormat="1"/>
+    <w:lsdException w:name="Book Title" w:uiPriority="33" w:qFormat="1"/>
+    <w:lsdException w:name="Bibliography" w:semiHidden="1" w:uiPriority="37" w:unhideWhenUsed="1"/>
+    <w:lsdException w:name="TOC Heading" w:semiHidden="1" w:uiPriority="39" w:unhideWhenUsed="1" w:qFormat="1"/>
+    <w:lsdException w:name="Grid Table 4" w:uiPriority="49"/>
+    <w:lsdException w:name="Grid Table 5 Dark" w:uiPriority="50"/>
+    <w:lsdException w:name="Grid Table 6 Colorful" w:uiPriority="51"/>
+    <w:lsdException w:name="Grid Table 7 Colorful" w:uiPriority="52"/>
+    <w:lsdException w:name="Grid Table 1 Light Accent 1" w:uiPriority="46"/>
+    <w:lsdException w:name="Grid Table 2 Accent 1" w:uiPriority="47"/>
+    <w:lsdException w:name="Grid Table 3 Accent 1" w:uiPriority="48"/>
+    <w:lsdException w:name="Grid Table 4 Accent 1" w:uiPriority="49"/>
+    <w:lsdException w:name="Grid Table 5 Dark Accent 1" w:uiPriority="50"/>
+    <w:lsdException w:name="Grid Table 6 Colorful Accent 1" w:uiPriority="51"/>
+    <w:lsdException w:name="Grid Table 7 Colorful Accent 1" w:uiPriority="52"/>
+    <w:lsdException w:name="Grid Table 1 Light Accent 2" w:uiPriority="46"/>
+    <w:lsdException w:name="Grid Table 2 Accent 2" w:uiPriority="47"/>
+    <w:lsdException w:name="Grid Table 3 Accent 2" w:uiPriority="48"/>
+    <w:lsdException w:name="Grid Table 4 Accent 2" w:uiPriority="49"/>
+    <w:lsdException w:name="Grid Table 5 Dark Accent 2" w:uiPriority="50"/>
+    <w:lsdException w:name="Grid Table 6 Colorful Accent 2" w:uiPriority="51"/>
+    <w:lsdException w:name="Grid Table 7 Colorful Accent 2" w:uiPriority="52"/>
+    <w:lsdException w:name="Grid Table 1 Light Accent 3" w:uiPriority="46"/>
+    <w:lsdException w:name="Grid Table 2 Accent 3" w:uiPriority="47"/>
+    <w:lsdException w:name="Grid Table 3 Accent 3" w:uiPriority="48"/>
+    <w:lsdException w:name="Grid Table 4 Accent 3" w:uiPriority="49"/>
+    <w:lsdException w:name="Grid Table 5 Dark Accent 3" w:uiPriority="50"/>
+    <w:lsdException w:name="Grid Table 6 Colorful Accent 3" w:uiPriority="51"/>
+    <w:lsdException w:name="Grid Table 7 Colorful Accent 3" w:uiPriority="52"/>
+    <w:lsdException w:name="Grid Table 1 Light Accent 4" w:uiPriority="46"/>
+    <w:lsdException w:name="Grid Table 2 Accent 4" w:uiPriority="47"/>
+    <w:lsdException w:name="Grid Table 3 Accent 4" w:uiPriority="48"/>
+    <w:lsdException w:name="Grid Table 4 Accent 4" w:uiPriority="49"/>
+    <w:lsdException w:name="Grid Table 5 Dark Accent 4" w:uiPriority="50"/>
+    <w:lsdException w:name="Grid Table 6 Colorful Accent 4" w:uiPriority="51"/>
+    <w:lsdException w:name="Grid Table 7 Colorful Accent 4" w:uiPriority="52"/>
+    <w:lsdException w:name="Grid Table 1 Light Accent 5" w:uiPriority="46"/>
+    <w:lsdException w:name="Grid Table 2 Accent 5" w:uiPriority="47"/>
+    <w:lsdException w:name="Grid Table 3 Accent 5" w:uiPriority="48"/>
+    <w:lsdException w:name="Grid Table 4 Accent 5" w:uiPriority="49"/>
+    <w:lsdException w:name="Grid Table 5 Dark Accent 5" w:uiPriority="50"/>
+    <w:lsdException w:name="Grid Table 6 Colorful Accent 5" w:uiPriority="51"/>
+    <w:lsdException w:name="Grid Table 7 Colorful Accent 5" w:uiPriority="52"/>
+    <w:lsdException w:name="Grid Table 1 Light Accent 6" w:uiPriority="46"/>
+    <w:lsdException w:name="Grid Table 2 Accent 6" w:uiPriority="47"/>
+    <w:lsdException w:name="Grid Table 3 Accent 6" w:uiPriority="48"/>
+    <w:lsdException w:name="Grid Table 4 Accent 6" w:uiPriority="49"/>
+    <w:lsdException w:name="Grid Table 5 Dark Accent 6" w:uiPriority="50"/>
+    <w:lsdException w:name="Grid Table 6 Colorful Accent 6" w:uiPriority="51"/>
+    <w:lsdException w:name="Grid Table 7 Colorful Accent 6" w:uiPriority="52"/>
+    <w:lsdException w:name="List Table 1 Light" w:uiPriority="46"/>
+    <w:lsdException w:name="List Table 2" w:uiPriority="47"/>
+    <w:lsdException w:name="List Table 3" w:uiPriority="48"/>
+    <w:lsdException w:name="List Table 4" w:uiPriority="49"/>
+    <w:lsdException w:name="List Table 5 Dark" w:uiPriority="50"/>
+    <w:lsdException w:name="List Table 6 Colorful" w:uiPriority="51"/>
+    <w:lsdException w:name="List Table 7 Colorful" w:uiPriority="52"/>
+    <w:lsdException w:name="List Table 1 Light Accent 1" w:uiPriority="46"/>
+    <w:lsdException w:name="List Table 2 Accent 1" w:uiPriority="47"/>
+    <w:lsdException w:name="List Table 3 Accent 1" w:uiPriority="48"/>
+    <w:lsdException w:name="List Table 4 Accent 1" w:uiPriority="49"/>
+    <w:lsdException w:name="List Table 5 Dark Accent 1" w:uiPriority="50"/>
+    <w:lsdException w:name="List Table 6 Colorful Accent 1" w:uiPriority="51"/>
+    <w:lsdException w:name="List Table 7 Colorful Accent 1" w:uiPriority="52"/>
+    <w:lsdException w:name="List Table 1 Light Accent 2" w:uiPriority="46"/>
+    <w:lsdException w:name="List Table 2 Accent 2" w:uiPriority="47"/>
+    <w:lsdException w:name="List Table 3 Accent 2" w:uiPriority="48"/>
+    <w:lsdException w:name="List Table 4 Accent 2" w:uiPriority="49"/>
+    <w:lsdException w:name="List Table 5 Dark Accent 2" w:uiPriority="50"/>
+    <w:lsdException w:name="List Table 6 Colorful Accent 2" w:uiPriority="51"/>
+    <w:lsdException w:name="List Table 7 Colorful Accent 2" w:uiPriority="52"/>
+    <w:lsdException w:name="List Table 1 Light Accent 3" w:uiPriority="46"/>
+    <w:lsdException w:name="List Table 2 Accent 3" w:uiPriority="47"/>
+    <w:lsdException w:name="List Table 3 Accent 3" w:uiPriority="48"/>
+    <w:lsdException w:name="List Table 4 Accent 3" w:uiPriority="49"/>
+    <w:lsdException w:name="List Table 5 Dark Accent 3" w:uiPriority="50"/>
+    <w:lsdException w:name="List Table 6 Colorful Accent 3" w:uiPriority="51"/>
+    <w:lsdException w:name="List Table 7 Colorful Accent 3" w:uiPriority="52"/>
+    <w:lsdException w:name="List Table 1 Light Accent 4" w:uiPriority="46"/>
+    <w:lsdException w:name="List Table 2 Accent 4" w:uiPriority="47"/>
+    <w:lsdException w:name="List Table 3 Accent 4" w:uiPriority="48"/>
+    <w:lsdException w:name="List Table 4 Accent 4" w:uiPriority="49"/>
+    <w:lsdException w:name="List Table 5 Dark Accent 4" w:uiPriority="50"/>
+    <w:lsdException w:name="List Table 6 Colorful Accent 4" w:uiPriority="51"/>
+    <w:lsdException w:name="List Table 7 Colorful Accent 4" w:uiPriority="52"/>
+    <w:lsdException w:name="List Table 1 Light Accent 5" w:uiPriority="46"/>
+    <w:lsdException w:name="List Table 2 Accent 5" w:uiPriority="47"/>
+    <w:lsdException w:name="List Table 3 Accent 5" w:uiPriority="48"/>
+    <w:lsdException w:name="List Table 4 Accent 5" w:uiPriority="49"/>
+    <w:lsdException w:name="List Table 5 Dark Accent 5" w:uiPriority="50"/>
+    <w:lsdException w:name="List Table 6 Colorful Accent 5" w:uiPriority="51"/>
+    <w:lsdException w:name="List Table 7 Colorful Accent 5" w:uiPriority="52"/>
+    <w:lsdException w:name="List Table 1 Light Accent 6" w:uiPriority="46"/>
+    <w:lsdException w:name="List Table 2 Accent 6" w:uiPriority="47"/>
+    <w:lsdException w:name="List Table 3 Accent 6" w:uiPriority="48"/>
+    <w:lsdException w:name="List Table 4 Accent 6" w:uiPriority="49"/>
+    <w:lsdException w:name="List Table 5 Dark Accent 6" w:uiPriority="50"/>
+    <w:lsdException w:name="List Table 6 Colorful Accent 6" w:uiPriority="51"/>
+    <w:lsdException w:name="List Table 7 Colorful Accent 6" w:uiPriority="52"/>
   </w:latentStyles>
   <w:style w:type="paragraph" w:default="1" w:styleId="Normal">
     <w:name w:val="Normal"/>
@@ -28448,7 +30654,6 @@
     <w:tblPr>
       <w:tblStyleRowBandSize w:val="1"/>
       <w:tblStyleColBandSize w:val="1"/>
-      <w:tblInd w:w="0" w:type="dxa"/>
       <w:tblCellMar>
         <w:top w:w="100" w:type="dxa"/>
         <w:left w:w="100" w:type="dxa"/>
@@ -28588,7 +30793,6 @@
       <w:spacing w:after="0" w:line="240" w:lineRule="auto"/>
     </w:pPr>
     <w:tblPr>
-      <w:tblInd w:w="0" w:type="dxa"/>
       <w:tblBorders>
         <w:top w:val="single" w:sz="4" w:space="0" w:color="auto"/>
         <w:left w:val="single" w:sz="4" w:space="0" w:color="auto"/>
@@ -28597,16 +30801,10 @@
         <w:insideH w:val="single" w:sz="4" w:space="0" w:color="auto"/>
         <w:insideV w:val="single" w:sz="4" w:space="0" w:color="auto"/>
       </w:tblBorders>
-      <w:tblCellMar>
-        <w:top w:w="0" w:type="dxa"/>
-        <w:left w:w="108" w:type="dxa"/>
-        <w:bottom w:w="0" w:type="dxa"/>
-        <w:right w:w="108" w:type="dxa"/>
-      </w:tblCellMar>
     </w:tblPr>
   </w:style>
-  <w:style w:type="table" w:customStyle="1" w:styleId="GridTable4Accent5">
-    <w:name w:val="Grid Table 4 Accent 5"/>
+  <w:style w:type="table" w:customStyle="1" w:styleId="GridTable4-Accent51">
+    <w:name w:val="Grid Table 4 - Accent 51"/>
     <w:basedOn w:val="TableNormal"/>
     <w:uiPriority w:val="49"/>
     <w:rsid w:val="007B2DBB"/>
@@ -28616,7 +30814,6 @@
     <w:tblPr>
       <w:tblStyleRowBandSize w:val="1"/>
       <w:tblStyleColBandSize w:val="1"/>
-      <w:tblInd w:w="0" w:type="dxa"/>
       <w:tblBorders>
         <w:top w:val="single" w:sz="4" w:space="0" w:color="8EAADB" w:themeColor="accent5" w:themeTint="99"/>
         <w:left w:val="single" w:sz="4" w:space="0" w:color="8EAADB" w:themeColor="accent5" w:themeTint="99"/>
@@ -28625,12 +30822,6 @@
         <w:insideH w:val="single" w:sz="4" w:space="0" w:color="8EAADB" w:themeColor="accent5" w:themeTint="99"/>
         <w:insideV w:val="single" w:sz="4" w:space="0" w:color="8EAADB" w:themeColor="accent5" w:themeTint="99"/>
       </w:tblBorders>
-      <w:tblCellMar>
-        <w:top w:w="0" w:type="dxa"/>
-        <w:left w:w="108" w:type="dxa"/>
-        <w:bottom w:w="0" w:type="dxa"/>
-        <w:right w:w="108" w:type="dxa"/>
-      </w:tblCellMar>
     </w:tblPr>
     <w:tblStylePr w:type="firstRow">
       <w:rPr>
@@ -28688,8 +30879,8 @@
       </w:tcPr>
     </w:tblStylePr>
   </w:style>
-  <w:style w:type="table" w:customStyle="1" w:styleId="GridTable4Accent6">
-    <w:name w:val="Grid Table 4 Accent 6"/>
+  <w:style w:type="table" w:customStyle="1" w:styleId="GridTable4-Accent61">
+    <w:name w:val="Grid Table 4 - Accent 61"/>
     <w:basedOn w:val="TableNormal"/>
     <w:uiPriority w:val="49"/>
     <w:rsid w:val="007B2DBB"/>
@@ -28699,7 +30890,6 @@
     <w:tblPr>
       <w:tblStyleRowBandSize w:val="1"/>
       <w:tblStyleColBandSize w:val="1"/>
-      <w:tblInd w:w="0" w:type="dxa"/>
       <w:tblBorders>
         <w:top w:val="single" w:sz="4" w:space="0" w:color="A8D08D" w:themeColor="accent6" w:themeTint="99"/>
         <w:left w:val="single" w:sz="4" w:space="0" w:color="A8D08D" w:themeColor="accent6" w:themeTint="99"/>
@@ -28708,12 +30898,6 @@
         <w:insideH w:val="single" w:sz="4" w:space="0" w:color="A8D08D" w:themeColor="accent6" w:themeTint="99"/>
         <w:insideV w:val="single" w:sz="4" w:space="0" w:color="A8D08D" w:themeColor="accent6" w:themeTint="99"/>
       </w:tblBorders>
-      <w:tblCellMar>
-        <w:top w:w="0" w:type="dxa"/>
-        <w:left w:w="108" w:type="dxa"/>
-        <w:bottom w:w="0" w:type="dxa"/>
-        <w:right w:w="108" w:type="dxa"/>
-      </w:tblCellMar>
     </w:tblPr>
     <w:tblStylePr w:type="firstRow">
       <w:rPr>
@@ -28771,8 +30955,8 @@
       </w:tcPr>
     </w:tblStylePr>
   </w:style>
-  <w:style w:type="table" w:customStyle="1" w:styleId="GridTable1LightAccent5">
-    <w:name w:val="Grid Table 1 Light Accent 5"/>
+  <w:style w:type="table" w:customStyle="1" w:styleId="GridTable1Light-Accent51">
+    <w:name w:val="Grid Table 1 Light - Accent 51"/>
     <w:basedOn w:val="TableNormal"/>
     <w:uiPriority w:val="46"/>
     <w:rsid w:val="00226EDD"/>
@@ -28782,7 +30966,6 @@
     <w:tblPr>
       <w:tblStyleRowBandSize w:val="1"/>
       <w:tblStyleColBandSize w:val="1"/>
-      <w:tblInd w:w="0" w:type="dxa"/>
       <w:tblBorders>
         <w:top w:val="single" w:sz="4" w:space="0" w:color="B4C6E7" w:themeColor="accent5" w:themeTint="66"/>
         <w:left w:val="single" w:sz="4" w:space="0" w:color="B4C6E7" w:themeColor="accent5" w:themeTint="66"/>
@@ -28791,12 +30974,6 @@
         <w:insideH w:val="single" w:sz="4" w:space="0" w:color="B4C6E7" w:themeColor="accent5" w:themeTint="66"/>
         <w:insideV w:val="single" w:sz="4" w:space="0" w:color="B4C6E7" w:themeColor="accent5" w:themeTint="66"/>
       </w:tblBorders>
-      <w:tblCellMar>
-        <w:top w:w="0" w:type="dxa"/>
-        <w:left w:w="108" w:type="dxa"/>
-        <w:bottom w:w="0" w:type="dxa"/>
-        <w:right w:w="108" w:type="dxa"/>
-      </w:tblCellMar>
     </w:tblPr>
     <w:tblStylePr w:type="firstRow">
       <w:rPr>
@@ -28835,8 +31012,8 @@
       </w:rPr>
     </w:tblStylePr>
   </w:style>
-  <w:style w:type="table" w:customStyle="1" w:styleId="GridTable4Accent1">
-    <w:name w:val="Grid Table 4 Accent 1"/>
+  <w:style w:type="table" w:customStyle="1" w:styleId="GridTable4-Accent11">
+    <w:name w:val="Grid Table 4 - Accent 11"/>
     <w:basedOn w:val="TableNormal"/>
     <w:uiPriority w:val="49"/>
     <w:rsid w:val="00226EDD"/>
@@ -28846,7 +31023,6 @@
     <w:tblPr>
       <w:tblStyleRowBandSize w:val="1"/>
       <w:tblStyleColBandSize w:val="1"/>
-      <w:tblInd w:w="0" w:type="dxa"/>
       <w:tblBorders>
         <w:top w:val="single" w:sz="4" w:space="0" w:color="9CC2E5" w:themeColor="accent1" w:themeTint="99"/>
         <w:left w:val="single" w:sz="4" w:space="0" w:color="9CC2E5" w:themeColor="accent1" w:themeTint="99"/>
@@ -28855,809 +31031,6 @@
         <w:insideH w:val="single" w:sz="4" w:space="0" w:color="9CC2E5" w:themeColor="accent1" w:themeTint="99"/>
         <w:insideV w:val="single" w:sz="4" w:space="0" w:color="9CC2E5" w:themeColor="accent1" w:themeTint="99"/>
       </w:tblBorders>
-      <w:tblCellMar>
-        <w:top w:w="0" w:type="dxa"/>
-        <w:left w:w="108" w:type="dxa"/>
-        <w:bottom w:w="0" w:type="dxa"/>
-        <w:right w:w="108" w:type="dxa"/>
-      </w:tblCellMar>
-    </w:tblPr>
-    <w:tblStylePr w:type="firstRow">
-      <w:rPr>
-        <w:b/>
-        <w:bCs/>
-        <w:color w:val="FFFFFF" w:themeColor="background1"/>
-      </w:rPr>
-      <w:tblPr/>
-      <w:tcPr>
-        <w:tcBorders>
-          <w:top w:val="single" w:sz="4" w:space="0" w:color="5B9BD5" w:themeColor="accent1"/>
-          <w:left w:val="single" w:sz="4" w:space="0" w:color="5B9BD5" w:themeColor="accent1"/>
-          <w:bottom w:val="single" w:sz="4" w:space="0" w:color="5B9BD5" w:themeColor="accent1"/>
-          <w:right w:val="single" w:sz="4" w:space="0" w:color="5B9BD5" w:themeColor="accent1"/>
-          <w:insideH w:val="nil"/>
-          <w:insideV w:val="nil"/>
-        </w:tcBorders>
-        <w:shd w:val="clear" w:color="auto" w:fill="5B9BD5" w:themeFill="accent1"/>
-      </w:tcPr>
-    </w:tblStylePr>
-    <w:tblStylePr w:type="lastRow">
-      <w:rPr>
-        <w:b/>
-        <w:bCs/>
-      </w:rPr>
-      <w:tblPr/>
-      <w:tcPr>
-        <w:tcBorders>
-          <w:top w:val="double" w:sz="4" w:space="0" w:color="5B9BD5" w:themeColor="accent1"/>
-        </w:tcBorders>
-      </w:tcPr>
-    </w:tblStylePr>
-    <w:tblStylePr w:type="firstCol">
-      <w:rPr>
-        <w:b/>
-        <w:bCs/>
-      </w:rPr>
-    </w:tblStylePr>
-    <w:tblStylePr w:type="lastCol">
-      <w:rPr>
-        <w:b/>
-        <w:bCs/>
-      </w:rPr>
-    </w:tblStylePr>
-    <w:tblStylePr w:type="band1Vert">
-      <w:tblPr/>
-      <w:tcPr>
-        <w:shd w:val="clear" w:color="auto" w:fill="DEEAF6" w:themeFill="accent1" w:themeFillTint="33"/>
-      </w:tcPr>
-    </w:tblStylePr>
-    <w:tblStylePr w:type="band1Horz">
-      <w:tblPr/>
-      <w:tcPr>
-        <w:shd w:val="clear" w:color="auto" w:fill="DEEAF6" w:themeFill="accent1" w:themeFillTint="33"/>
-      </w:tcPr>
-    </w:tblStylePr>
-  </w:style>
-</w:styles>
-</file>
-
-<file path=word/stylesWithEffects.xml><?xml version="1.0" encoding="utf-8"?>
-<w:styles xmlns:wpc="http://schemas.microsoft.com/office/word/2010/wordprocessingCanvas" xmlns:mo="http://schemas.microsoft.com/office/mac/office/2008/main" xmlns:mc="http://schemas.openxmlformats.org/markup-compatibility/2006" xmlns:mv="urn:schemas-microsoft-com:mac:vml" xmlns:o="urn:schemas-microsoft-com:office:office" xmlns:r="http://schemas.openxmlformats.org/officeDocument/2006/relationships" xmlns:m="http://schemas.openxmlformats.org/officeDocument/2006/math" xmlns:v="urn:schemas-microsoft-com:vml" xmlns:wp14="http://schemas.microsoft.com/office/word/2010/wordprocessingDrawing" xmlns:wp="http://schemas.openxmlformats.org/drawingml/2006/wordprocessingDrawing" xmlns:w10="urn:schemas-microsoft-com:office:word" xmlns:w="http://schemas.openxmlformats.org/wordprocessingml/2006/main" xmlns:w14="http://schemas.microsoft.com/office/word/2010/wordml" xmlns:wpg="http://schemas.microsoft.com/office/word/2010/wordprocessingGroup" xmlns:wpi="http://schemas.microsoft.com/office/word/2010/wordprocessingInk" xmlns:wne="http://schemas.microsoft.com/office/word/2006/wordml" xmlns:wps="http://schemas.microsoft.com/office/word/2010/wordprocessingShape" mc:Ignorable="w14 wp14">
-  <w:docDefaults>
-    <w:rPrDefault>
-      <w:rPr>
-        <w:rFonts w:ascii="Calibri" w:eastAsia="Calibri" w:hAnsi="Calibri" w:cs="Calibri"/>
-        <w:color w:val="000000"/>
-        <w:sz w:val="22"/>
-        <w:szCs w:val="22"/>
-        <w:lang w:val="en-PH" w:eastAsia="en-US" w:bidi="ar-SA"/>
-      </w:rPr>
-    </w:rPrDefault>
-    <w:pPrDefault>
-      <w:pPr>
-        <w:pBdr>
-          <w:top w:val="nil"/>
-          <w:left w:val="nil"/>
-          <w:bottom w:val="nil"/>
-          <w:right w:val="nil"/>
-          <w:between w:val="nil"/>
-        </w:pBdr>
-        <w:spacing w:after="200" w:line="276" w:lineRule="auto"/>
-      </w:pPr>
-    </w:pPrDefault>
-  </w:docDefaults>
-  <w:latentStyles w:defLockedState="0" w:defUIPriority="99" w:defSemiHidden="1" w:defUnhideWhenUsed="1" w:defQFormat="0" w:count="276">
-    <w:lsdException w:name="Normal" w:semiHidden="0" w:uiPriority="0" w:unhideWhenUsed="0" w:qFormat="1"/>
-    <w:lsdException w:name="heading 1" w:semiHidden="0" w:uiPriority="9" w:unhideWhenUsed="0" w:qFormat="1"/>
-    <w:lsdException w:name="heading 2" w:uiPriority="9" w:qFormat="1"/>
-    <w:lsdException w:name="heading 3" w:uiPriority="9" w:qFormat="1"/>
-    <w:lsdException w:name="heading 4" w:uiPriority="9" w:qFormat="1"/>
-    <w:lsdException w:name="heading 5" w:uiPriority="9" w:qFormat="1"/>
-    <w:lsdException w:name="heading 6" w:uiPriority="9" w:qFormat="1"/>
-    <w:lsdException w:name="heading 7" w:uiPriority="9" w:qFormat="1"/>
-    <w:lsdException w:name="heading 8" w:uiPriority="9" w:qFormat="1"/>
-    <w:lsdException w:name="heading 9" w:uiPriority="9" w:qFormat="1"/>
-    <w:lsdException w:name="toc 1" w:uiPriority="39"/>
-    <w:lsdException w:name="toc 2" w:uiPriority="39"/>
-    <w:lsdException w:name="toc 3" w:uiPriority="39"/>
-    <w:lsdException w:name="toc 4" w:uiPriority="39"/>
-    <w:lsdException w:name="toc 5" w:uiPriority="39"/>
-    <w:lsdException w:name="toc 6" w:uiPriority="39"/>
-    <w:lsdException w:name="toc 7" w:uiPriority="39"/>
-    <w:lsdException w:name="toc 8" w:uiPriority="39"/>
-    <w:lsdException w:name="toc 9" w:uiPriority="39"/>
-    <w:lsdException w:name="caption" w:uiPriority="35" w:qFormat="1"/>
-    <w:lsdException w:name="Title" w:semiHidden="0" w:uiPriority="10" w:unhideWhenUsed="0" w:qFormat="1"/>
-    <w:lsdException w:name="Default Paragraph Font" w:uiPriority="1"/>
-    <w:lsdException w:name="Subtitle" w:semiHidden="0" w:uiPriority="11" w:unhideWhenUsed="0" w:qFormat="1"/>
-    <w:lsdException w:name="Strong" w:semiHidden="0" w:uiPriority="22" w:unhideWhenUsed="0" w:qFormat="1"/>
-    <w:lsdException w:name="Emphasis" w:semiHidden="0" w:uiPriority="20" w:unhideWhenUsed="0" w:qFormat="1"/>
-    <w:lsdException w:name="Table Grid" w:semiHidden="0" w:uiPriority="39" w:unhideWhenUsed="0"/>
-    <w:lsdException w:name="Placeholder Text" w:unhideWhenUsed="0"/>
-    <w:lsdException w:name="No Spacing" w:semiHidden="0" w:uiPriority="1" w:unhideWhenUsed="0" w:qFormat="1"/>
-    <w:lsdException w:name="Light Shading" w:semiHidden="0" w:uiPriority="60" w:unhideWhenUsed="0"/>
-    <w:lsdException w:name="Light List" w:semiHidden="0" w:uiPriority="61" w:unhideWhenUsed="0"/>
-    <w:lsdException w:name="Light Grid" w:semiHidden="0" w:uiPriority="62" w:unhideWhenUsed="0"/>
-    <w:lsdException w:name="Medium Shading 1" w:semiHidden="0" w:uiPriority="63" w:unhideWhenUsed="0"/>
-    <w:lsdException w:name="Medium Shading 2" w:semiHidden="0" w:uiPriority="64" w:unhideWhenUsed="0"/>
-    <w:lsdException w:name="Medium List 1" w:semiHidden="0" w:uiPriority="65" w:unhideWhenUsed="0"/>
-    <w:lsdException w:name="Medium List 2" w:semiHidden="0" w:uiPriority="66" w:unhideWhenUsed="0"/>
-    <w:lsdException w:name="Medium Grid 1" w:semiHidden="0" w:uiPriority="67" w:unhideWhenUsed="0"/>
-    <w:lsdException w:name="Medium Grid 2" w:semiHidden="0" w:uiPriority="68" w:unhideWhenUsed="0"/>
-    <w:lsdException w:name="Medium Grid 3" w:semiHidden="0" w:uiPriority="69" w:unhideWhenUsed="0"/>
-    <w:lsdException w:name="Dark List" w:semiHidden="0" w:uiPriority="70" w:unhideWhenUsed="0"/>
-    <w:lsdException w:name="Colorful Shading" w:semiHidden="0" w:uiPriority="71" w:unhideWhenUsed="0"/>
-    <w:lsdException w:name="Colorful List" w:semiHidden="0" w:uiPriority="72" w:unhideWhenUsed="0"/>
-    <w:lsdException w:name="Colorful Grid" w:semiHidden="0" w:uiPriority="73" w:unhideWhenUsed="0"/>
-    <w:lsdException w:name="Light Shading Accent 1" w:semiHidden="0" w:uiPriority="60" w:unhideWhenUsed="0"/>
-    <w:lsdException w:name="Light List Accent 1" w:semiHidden="0" w:uiPriority="61" w:unhideWhenUsed="0"/>
-    <w:lsdException w:name="Light Grid Accent 1" w:semiHidden="0" w:uiPriority="62" w:unhideWhenUsed="0"/>
-    <w:lsdException w:name="Medium Shading 1 Accent 1" w:semiHidden="0" w:uiPriority="63" w:unhideWhenUsed="0"/>
-    <w:lsdException w:name="Medium Shading 2 Accent 1" w:semiHidden="0" w:uiPriority="64" w:unhideWhenUsed="0"/>
-    <w:lsdException w:name="Medium List 1 Accent 1" w:semiHidden="0" w:uiPriority="65" w:unhideWhenUsed="0"/>
-    <w:lsdException w:name="Revision" w:unhideWhenUsed="0"/>
-    <w:lsdException w:name="List Paragraph" w:semiHidden="0" w:uiPriority="34" w:unhideWhenUsed="0" w:qFormat="1"/>
-    <w:lsdException w:name="Quote" w:semiHidden="0" w:uiPriority="29" w:unhideWhenUsed="0" w:qFormat="1"/>
-    <w:lsdException w:name="Intense Quote" w:semiHidden="0" w:uiPriority="30" w:unhideWhenUsed="0" w:qFormat="1"/>
-    <w:lsdException w:name="Medium List 2 Accent 1" w:semiHidden="0" w:uiPriority="66" w:unhideWhenUsed="0"/>
-    <w:lsdException w:name="Medium Grid 1 Accent 1" w:semiHidden="0" w:uiPriority="67" w:unhideWhenUsed="0"/>
-    <w:lsdException w:name="Medium Grid 2 Accent 1" w:semiHidden="0" w:uiPriority="68" w:unhideWhenUsed="0"/>
-    <w:lsdException w:name="Medium Grid 3 Accent 1" w:semiHidden="0" w:uiPriority="69" w:unhideWhenUsed="0"/>
-    <w:lsdException w:name="Dark List Accent 1" w:semiHidden="0" w:uiPriority="70" w:unhideWhenUsed="0"/>
-    <w:lsdException w:name="Colorful Shading Accent 1" w:semiHidden="0" w:uiPriority="71" w:unhideWhenUsed="0"/>
-    <w:lsdException w:name="Colorful List Accent 1" w:semiHidden="0" w:uiPriority="72" w:unhideWhenUsed="0"/>
-    <w:lsdException w:name="Colorful Grid Accent 1" w:semiHidden="0" w:uiPriority="73" w:unhideWhenUsed="0"/>
-    <w:lsdException w:name="Light Shading Accent 2" w:semiHidden="0" w:uiPriority="60" w:unhideWhenUsed="0"/>
-    <w:lsdException w:name="Light List Accent 2" w:semiHidden="0" w:uiPriority="61" w:unhideWhenUsed="0"/>
-    <w:lsdException w:name="Light Grid Accent 2" w:semiHidden="0" w:uiPriority="62" w:unhideWhenUsed="0"/>
-    <w:lsdException w:name="Medium Shading 1 Accent 2" w:semiHidden="0" w:uiPriority="63" w:unhideWhenUsed="0"/>
-    <w:lsdException w:name="Medium Shading 2 Accent 2" w:semiHidden="0" w:uiPriority="64" w:unhideWhenUsed="0"/>
-    <w:lsdException w:name="Medium List 1 Accent 2" w:semiHidden="0" w:uiPriority="65" w:unhideWhenUsed="0"/>
-    <w:lsdException w:name="Medium List 2 Accent 2" w:semiHidden="0" w:uiPriority="66" w:unhideWhenUsed="0"/>
-    <w:lsdException w:name="Medium Grid 1 Accent 2" w:semiHidden="0" w:uiPriority="67" w:unhideWhenUsed="0"/>
-    <w:lsdException w:name="Medium Grid 2 Accent 2" w:semiHidden="0" w:uiPriority="68" w:unhideWhenUsed="0"/>
-    <w:lsdException w:name="Medium Grid 3 Accent 2" w:semiHidden="0" w:uiPriority="69" w:unhideWhenUsed="0"/>
-    <w:lsdException w:name="Dark List Accent 2" w:semiHidden="0" w:uiPriority="70" w:unhideWhenUsed="0"/>
-    <w:lsdException w:name="Colorful Shading Accent 2" w:semiHidden="0" w:uiPriority="71" w:unhideWhenUsed="0"/>
-    <w:lsdException w:name="Colorful List Accent 2" w:semiHidden="0" w:uiPriority="72" w:unhideWhenUsed="0"/>
-    <w:lsdException w:name="Colorful Grid Accent 2" w:semiHidden="0" w:uiPriority="73" w:unhideWhenUsed="0"/>
-    <w:lsdException w:name="Light Shading Accent 3" w:semiHidden="0" w:uiPriority="60" w:unhideWhenUsed="0"/>
-    <w:lsdException w:name="Light List Accent 3" w:semiHidden="0" w:uiPriority="61" w:unhideWhenUsed="0"/>
-    <w:lsdException w:name="Light Grid Accent 3" w:semiHidden="0" w:uiPriority="62" w:unhideWhenUsed="0"/>
-    <w:lsdException w:name="Medium Shading 1 Accent 3" w:semiHidden="0" w:uiPriority="63" w:unhideWhenUsed="0"/>
-    <w:lsdException w:name="Medium Shading 2 Accent 3" w:semiHidden="0" w:uiPriority="64" w:unhideWhenUsed="0"/>
-    <w:lsdException w:name="Medium List 1 Accent 3" w:semiHidden="0" w:uiPriority="65" w:unhideWhenUsed="0"/>
-    <w:lsdException w:name="Medium List 2 Accent 3" w:semiHidden="0" w:uiPriority="66" w:unhideWhenUsed="0"/>
-    <w:lsdException w:name="Medium Grid 1 Accent 3" w:semiHidden="0" w:uiPriority="67" w:unhideWhenUsed="0"/>
-    <w:lsdException w:name="Medium Grid 2 Accent 3" w:semiHidden="0" w:uiPriority="68" w:unhideWhenUsed="0"/>
-    <w:lsdException w:name="Medium Grid 3 Accent 3" w:semiHidden="0" w:uiPriority="69" w:unhideWhenUsed="0"/>
-    <w:lsdException w:name="Dark List Accent 3" w:semiHidden="0" w:uiPriority="70" w:unhideWhenUsed="0"/>
-    <w:lsdException w:name="Colorful Shading Accent 3" w:semiHidden="0" w:uiPriority="71" w:unhideWhenUsed="0"/>
-    <w:lsdException w:name="Colorful List Accent 3" w:semiHidden="0" w:uiPriority="72" w:unhideWhenUsed="0"/>
-    <w:lsdException w:name="Colorful Grid Accent 3" w:semiHidden="0" w:uiPriority="73" w:unhideWhenUsed="0"/>
-    <w:lsdException w:name="Light Shading Accent 4" w:semiHidden="0" w:uiPriority="60" w:unhideWhenUsed="0"/>
-    <w:lsdException w:name="Light List Accent 4" w:semiHidden="0" w:uiPriority="61" w:unhideWhenUsed="0"/>
-    <w:lsdException w:name="Light Grid Accent 4" w:semiHidden="0" w:uiPriority="62" w:unhideWhenUsed="0"/>
-    <w:lsdException w:name="Medium Shading 1 Accent 4" w:semiHidden="0" w:uiPriority="63" w:unhideWhenUsed="0"/>
-    <w:lsdException w:name="Medium Shading 2 Accent 4" w:semiHidden="0" w:uiPriority="64" w:unhideWhenUsed="0"/>
-    <w:lsdException w:name="Medium List 1 Accent 4" w:semiHidden="0" w:uiPriority="65" w:unhideWhenUsed="0"/>
-    <w:lsdException w:name="Medium List 2 Accent 4" w:semiHidden="0" w:uiPriority="66" w:unhideWhenUsed="0"/>
-    <w:lsdException w:name="Medium Grid 1 Accent 4" w:semiHidden="0" w:uiPriority="67" w:unhideWhenUsed="0"/>
-    <w:lsdException w:name="Medium Grid 2 Accent 4" w:semiHidden="0" w:uiPriority="68" w:unhideWhenUsed="0"/>
-    <w:lsdException w:name="Medium Grid 3 Accent 4" w:semiHidden="0" w:uiPriority="69" w:unhideWhenUsed="0"/>
-    <w:lsdException w:name="Dark List Accent 4" w:semiHidden="0" w:uiPriority="70" w:unhideWhenUsed="0"/>
-    <w:lsdException w:name="Colorful Shading Accent 4" w:semiHidden="0" w:uiPriority="71" w:unhideWhenUsed="0"/>
-    <w:lsdException w:name="Colorful List Accent 4" w:semiHidden="0" w:uiPriority="72" w:unhideWhenUsed="0"/>
-    <w:lsdException w:name="Colorful Grid Accent 4" w:semiHidden="0" w:uiPriority="73" w:unhideWhenUsed="0"/>
-    <w:lsdException w:name="Light Shading Accent 5" w:semiHidden="0" w:uiPriority="60" w:unhideWhenUsed="0"/>
-    <w:lsdException w:name="Light List Accent 5" w:semiHidden="0" w:uiPriority="61" w:unhideWhenUsed="0"/>
-    <w:lsdException w:name="Light Grid Accent 5" w:semiHidden="0" w:uiPriority="62" w:unhideWhenUsed="0"/>
-    <w:lsdException w:name="Medium Shading 1 Accent 5" w:semiHidden="0" w:uiPriority="63" w:unhideWhenUsed="0"/>
-    <w:lsdException w:name="Medium Shading 2 Accent 5" w:semiHidden="0" w:uiPriority="64" w:unhideWhenUsed="0"/>
-    <w:lsdException w:name="Medium List 1 Accent 5" w:semiHidden="0" w:uiPriority="65" w:unhideWhenUsed="0"/>
-    <w:lsdException w:name="Medium List 2 Accent 5" w:semiHidden="0" w:uiPriority="66" w:unhideWhenUsed="0"/>
-    <w:lsdException w:name="Medium Grid 1 Accent 5" w:semiHidden="0" w:uiPriority="67" w:unhideWhenUsed="0"/>
-    <w:lsdException w:name="Medium Grid 2 Accent 5" w:semiHidden="0" w:uiPriority="68" w:unhideWhenUsed="0"/>
-    <w:lsdException w:name="Medium Grid 3 Accent 5" w:semiHidden="0" w:uiPriority="69" w:unhideWhenUsed="0"/>
-    <w:lsdException w:name="Dark List Accent 5" w:semiHidden="0" w:uiPriority="70" w:unhideWhenUsed="0"/>
-    <w:lsdException w:name="Colorful Shading Accent 5" w:semiHidden="0" w:uiPriority="71" w:unhideWhenUsed="0"/>
-    <w:lsdException w:name="Colorful List Accent 5" w:semiHidden="0" w:uiPriority="72" w:unhideWhenUsed="0"/>
-    <w:lsdException w:name="Colorful Grid Accent 5" w:semiHidden="0" w:uiPriority="73" w:unhideWhenUsed="0"/>
-    <w:lsdException w:name="Light Shading Accent 6" w:semiHidden="0" w:uiPriority="60" w:unhideWhenUsed="0"/>
-    <w:lsdException w:name="Light List Accent 6" w:semiHidden="0" w:uiPriority="61" w:unhideWhenUsed="0"/>
-    <w:lsdException w:name="Light Grid Accent 6" w:semiHidden="0" w:uiPriority="62" w:unhideWhenUsed="0"/>
-    <w:lsdException w:name="Medium Shading 1 Accent 6" w:semiHidden="0" w:uiPriority="63" w:unhideWhenUsed="0"/>
-    <w:lsdException w:name="Medium Shading 2 Accent 6" w:semiHidden="0" w:uiPriority="64" w:unhideWhenUsed="0"/>
-    <w:lsdException w:name="Medium List 1 Accent 6" w:semiHidden="0" w:uiPriority="65" w:unhideWhenUsed="0"/>
-    <w:lsdException w:name="Medium List 2 Accent 6" w:semiHidden="0" w:uiPriority="66" w:unhideWhenUsed="0"/>
-    <w:lsdException w:name="Medium Grid 1 Accent 6" w:semiHidden="0" w:uiPriority="67" w:unhideWhenUsed="0"/>
-    <w:lsdException w:name="Medium Grid 2 Accent 6" w:semiHidden="0" w:uiPriority="68" w:unhideWhenUsed="0"/>
-    <w:lsdException w:name="Medium Grid 3 Accent 6" w:semiHidden="0" w:uiPriority="69" w:unhideWhenUsed="0"/>
-    <w:lsdException w:name="Dark List Accent 6" w:semiHidden="0" w:uiPriority="70" w:unhideWhenUsed="0"/>
-    <w:lsdException w:name="Colorful Shading Accent 6" w:semiHidden="0" w:uiPriority="71" w:unhideWhenUsed="0"/>
-    <w:lsdException w:name="Colorful List Accent 6" w:semiHidden="0" w:uiPriority="72" w:unhideWhenUsed="0"/>
-    <w:lsdException w:name="Colorful Grid Accent 6" w:semiHidden="0" w:uiPriority="73" w:unhideWhenUsed="0"/>
-    <w:lsdException w:name="Subtle Emphasis" w:semiHidden="0" w:uiPriority="19" w:unhideWhenUsed="0" w:qFormat="1"/>
-    <w:lsdException w:name="Intense Emphasis" w:semiHidden="0" w:uiPriority="21" w:unhideWhenUsed="0" w:qFormat="1"/>
-    <w:lsdException w:name="Subtle Reference" w:semiHidden="0" w:uiPriority="31" w:unhideWhenUsed="0" w:qFormat="1"/>
-    <w:lsdException w:name="Intense Reference" w:semiHidden="0" w:uiPriority="32" w:unhideWhenUsed="0" w:qFormat="1"/>
-    <w:lsdException w:name="Book Title" w:semiHidden="0" w:uiPriority="33" w:unhideWhenUsed="0" w:qFormat="1"/>
-    <w:lsdException w:name="Bibliography" w:uiPriority="37"/>
-    <w:lsdException w:name="TOC Heading" w:uiPriority="39" w:qFormat="1"/>
-  </w:latentStyles>
-  <w:style w:type="paragraph" w:default="1" w:styleId="Normal">
-    <w:name w:val="Normal"/>
-  </w:style>
-  <w:style w:type="paragraph" w:styleId="Heading1">
-    <w:name w:val="heading 1"/>
-    <w:basedOn w:val="Normal"/>
-    <w:next w:val="Normal"/>
-    <w:pPr>
-      <w:keepNext/>
-      <w:keepLines/>
-      <w:spacing w:before="480" w:after="120"/>
-      <w:outlineLvl w:val="0"/>
-    </w:pPr>
-    <w:rPr>
-      <w:b/>
-      <w:sz w:val="48"/>
-      <w:szCs w:val="48"/>
-    </w:rPr>
-  </w:style>
-  <w:style w:type="paragraph" w:styleId="Heading2">
-    <w:name w:val="heading 2"/>
-    <w:basedOn w:val="Normal"/>
-    <w:next w:val="Normal"/>
-    <w:pPr>
-      <w:keepNext/>
-      <w:keepLines/>
-      <w:spacing w:before="360" w:after="80"/>
-      <w:outlineLvl w:val="1"/>
-    </w:pPr>
-    <w:rPr>
-      <w:b/>
-      <w:sz w:val="36"/>
-      <w:szCs w:val="36"/>
-    </w:rPr>
-  </w:style>
-  <w:style w:type="paragraph" w:styleId="Heading3">
-    <w:name w:val="heading 3"/>
-    <w:basedOn w:val="Normal"/>
-    <w:next w:val="Normal"/>
-    <w:pPr>
-      <w:keepNext/>
-      <w:keepLines/>
-      <w:spacing w:before="280" w:after="80"/>
-      <w:outlineLvl w:val="2"/>
-    </w:pPr>
-    <w:rPr>
-      <w:b/>
-      <w:sz w:val="28"/>
-      <w:szCs w:val="28"/>
-    </w:rPr>
-  </w:style>
-  <w:style w:type="paragraph" w:styleId="Heading4">
-    <w:name w:val="heading 4"/>
-    <w:basedOn w:val="Normal"/>
-    <w:next w:val="Normal"/>
-    <w:pPr>
-      <w:keepNext/>
-      <w:keepLines/>
-      <w:spacing w:before="240" w:after="40"/>
-      <w:outlineLvl w:val="3"/>
-    </w:pPr>
-    <w:rPr>
-      <w:b/>
-      <w:sz w:val="24"/>
-      <w:szCs w:val="24"/>
-    </w:rPr>
-  </w:style>
-  <w:style w:type="paragraph" w:styleId="Heading5">
-    <w:name w:val="heading 5"/>
-    <w:basedOn w:val="Normal"/>
-    <w:next w:val="Normal"/>
-    <w:pPr>
-      <w:keepNext/>
-      <w:keepLines/>
-      <w:spacing w:before="220" w:after="40"/>
-      <w:outlineLvl w:val="4"/>
-    </w:pPr>
-    <w:rPr>
-      <w:b/>
-    </w:rPr>
-  </w:style>
-  <w:style w:type="paragraph" w:styleId="Heading6">
-    <w:name w:val="heading 6"/>
-    <w:basedOn w:val="Normal"/>
-    <w:next w:val="Normal"/>
-    <w:pPr>
-      <w:keepNext/>
-      <w:keepLines/>
-      <w:spacing w:before="200" w:after="40"/>
-      <w:outlineLvl w:val="5"/>
-    </w:pPr>
-    <w:rPr>
-      <w:b/>
-      <w:sz w:val="20"/>
-      <w:szCs w:val="20"/>
-    </w:rPr>
-  </w:style>
-  <w:style w:type="character" w:default="1" w:styleId="DefaultParagraphFont">
-    <w:name w:val="Default Paragraph Font"/>
-    <w:uiPriority w:val="1"/>
-    <w:semiHidden/>
-    <w:unhideWhenUsed/>
-  </w:style>
-  <w:style w:type="table" w:default="1" w:styleId="TableNormal">
-    <w:name w:val="Normal Table"/>
-    <w:uiPriority w:val="99"/>
-    <w:semiHidden/>
-    <w:unhideWhenUsed/>
-    <w:tblPr>
-      <w:tblInd w:w="0" w:type="dxa"/>
-      <w:tblCellMar>
-        <w:top w:w="0" w:type="dxa"/>
-        <w:left w:w="108" w:type="dxa"/>
-        <w:bottom w:w="0" w:type="dxa"/>
-        <w:right w:w="108" w:type="dxa"/>
-      </w:tblCellMar>
-    </w:tblPr>
-  </w:style>
-  <w:style w:type="numbering" w:default="1" w:styleId="NoList">
-    <w:name w:val="No List"/>
-    <w:uiPriority w:val="99"/>
-    <w:semiHidden/>
-    <w:unhideWhenUsed/>
-  </w:style>
-  <w:style w:type="paragraph" w:styleId="Title">
-    <w:name w:val="Title"/>
-    <w:basedOn w:val="Normal"/>
-    <w:next w:val="Normal"/>
-    <w:pPr>
-      <w:keepNext/>
-      <w:keepLines/>
-      <w:spacing w:before="480" w:after="120"/>
-    </w:pPr>
-    <w:rPr>
-      <w:b/>
-      <w:sz w:val="72"/>
-      <w:szCs w:val="72"/>
-    </w:rPr>
-  </w:style>
-  <w:style w:type="paragraph" w:styleId="Subtitle">
-    <w:name w:val="Subtitle"/>
-    <w:basedOn w:val="Normal"/>
-    <w:next w:val="Normal"/>
-    <w:pPr>
-      <w:keepNext/>
-      <w:keepLines/>
-      <w:spacing w:after="320"/>
-    </w:pPr>
-    <w:rPr>
-      <w:rFonts w:ascii="Arial" w:eastAsia="Arial" w:hAnsi="Arial" w:cs="Arial"/>
-      <w:color w:val="666666"/>
-      <w:sz w:val="30"/>
-      <w:szCs w:val="30"/>
-    </w:rPr>
-  </w:style>
-  <w:style w:type="table" w:customStyle="1" w:styleId="a">
-    <w:basedOn w:val="TableNormal"/>
-    <w:tblPr>
-      <w:tblStyleRowBandSize w:val="1"/>
-      <w:tblStyleColBandSize w:val="1"/>
-      <w:tblInd w:w="0" w:type="dxa"/>
-      <w:tblCellMar>
-        <w:top w:w="100" w:type="dxa"/>
-        <w:left w:w="100" w:type="dxa"/>
-        <w:bottom w:w="100" w:type="dxa"/>
-        <w:right w:w="100" w:type="dxa"/>
-      </w:tblCellMar>
-    </w:tblPr>
-  </w:style>
-  <w:style w:type="paragraph" w:styleId="CommentText">
-    <w:name w:val="annotation text"/>
-    <w:basedOn w:val="Normal"/>
-    <w:link w:val="CommentTextChar"/>
-    <w:uiPriority w:val="99"/>
-    <w:semiHidden/>
-    <w:unhideWhenUsed/>
-    <w:pPr>
-      <w:spacing w:line="240" w:lineRule="auto"/>
-    </w:pPr>
-    <w:rPr>
-      <w:sz w:val="20"/>
-      <w:szCs w:val="20"/>
-    </w:rPr>
-  </w:style>
-  <w:style w:type="character" w:customStyle="1" w:styleId="CommentTextChar">
-    <w:name w:val="Comment Text Char"/>
-    <w:basedOn w:val="DefaultParagraphFont"/>
-    <w:link w:val="CommentText"/>
-    <w:uiPriority w:val="99"/>
-    <w:semiHidden/>
-    <w:rPr>
-      <w:sz w:val="20"/>
-      <w:szCs w:val="20"/>
-    </w:rPr>
-  </w:style>
-  <w:style w:type="character" w:styleId="CommentReference">
-    <w:name w:val="annotation reference"/>
-    <w:basedOn w:val="DefaultParagraphFont"/>
-    <w:uiPriority w:val="99"/>
-    <w:semiHidden/>
-    <w:unhideWhenUsed/>
-    <w:rPr>
-      <w:sz w:val="16"/>
-      <w:szCs w:val="16"/>
-    </w:rPr>
-  </w:style>
-  <w:style w:type="paragraph" w:styleId="BalloonText">
-    <w:name w:val="Balloon Text"/>
-    <w:basedOn w:val="Normal"/>
-    <w:link w:val="BalloonTextChar"/>
-    <w:uiPriority w:val="99"/>
-    <w:semiHidden/>
-    <w:unhideWhenUsed/>
-    <w:rsid w:val="00DD3134"/>
-    <w:pPr>
-      <w:spacing w:after="0" w:line="240" w:lineRule="auto"/>
-    </w:pPr>
-    <w:rPr>
-      <w:rFonts w:ascii="Segoe UI" w:hAnsi="Segoe UI" w:cs="Segoe UI"/>
-      <w:sz w:val="18"/>
-      <w:szCs w:val="18"/>
-    </w:rPr>
-  </w:style>
-  <w:style w:type="character" w:customStyle="1" w:styleId="BalloonTextChar">
-    <w:name w:val="Balloon Text Char"/>
-    <w:basedOn w:val="DefaultParagraphFont"/>
-    <w:link w:val="BalloonText"/>
-    <w:uiPriority w:val="99"/>
-    <w:semiHidden/>
-    <w:rsid w:val="00DD3134"/>
-    <w:rPr>
-      <w:rFonts w:ascii="Segoe UI" w:hAnsi="Segoe UI" w:cs="Segoe UI"/>
-      <w:sz w:val="18"/>
-      <w:szCs w:val="18"/>
-    </w:rPr>
-  </w:style>
-  <w:style w:type="paragraph" w:styleId="Header">
-    <w:name w:val="header"/>
-    <w:basedOn w:val="Normal"/>
-    <w:link w:val="HeaderChar"/>
-    <w:uiPriority w:val="99"/>
-    <w:unhideWhenUsed/>
-    <w:rsid w:val="00EC6B91"/>
-    <w:pPr>
-      <w:tabs>
-        <w:tab w:val="center" w:pos="4680"/>
-        <w:tab w:val="right" w:pos="9360"/>
-      </w:tabs>
-      <w:spacing w:after="0" w:line="240" w:lineRule="auto"/>
-    </w:pPr>
-  </w:style>
-  <w:style w:type="character" w:customStyle="1" w:styleId="HeaderChar">
-    <w:name w:val="Header Char"/>
-    <w:basedOn w:val="DefaultParagraphFont"/>
-    <w:link w:val="Header"/>
-    <w:uiPriority w:val="99"/>
-    <w:rsid w:val="00EC6B91"/>
-  </w:style>
-  <w:style w:type="paragraph" w:styleId="Footer">
-    <w:name w:val="footer"/>
-    <w:basedOn w:val="Normal"/>
-    <w:link w:val="FooterChar"/>
-    <w:uiPriority w:val="99"/>
-    <w:unhideWhenUsed/>
-    <w:rsid w:val="00EC6B91"/>
-    <w:pPr>
-      <w:tabs>
-        <w:tab w:val="center" w:pos="4680"/>
-        <w:tab w:val="right" w:pos="9360"/>
-      </w:tabs>
-      <w:spacing w:after="0" w:line="240" w:lineRule="auto"/>
-    </w:pPr>
-  </w:style>
-  <w:style w:type="character" w:customStyle="1" w:styleId="FooterChar">
-    <w:name w:val="Footer Char"/>
-    <w:basedOn w:val="DefaultParagraphFont"/>
-    <w:link w:val="Footer"/>
-    <w:uiPriority w:val="99"/>
-    <w:rsid w:val="00EC6B91"/>
-  </w:style>
-  <w:style w:type="paragraph" w:styleId="ListParagraph">
-    <w:name w:val="List Paragraph"/>
-    <w:basedOn w:val="Normal"/>
-    <w:uiPriority w:val="34"/>
-    <w:qFormat/>
-    <w:rsid w:val="008260AB"/>
-    <w:pPr>
-      <w:ind w:left="720"/>
-      <w:contextualSpacing/>
-    </w:pPr>
-  </w:style>
-  <w:style w:type="table" w:styleId="TableGrid">
-    <w:name w:val="Table Grid"/>
-    <w:basedOn w:val="TableNormal"/>
-    <w:uiPriority w:val="39"/>
-    <w:rsid w:val="007B2DBB"/>
-    <w:pPr>
-      <w:spacing w:after="0" w:line="240" w:lineRule="auto"/>
-    </w:pPr>
-    <w:tblPr>
-      <w:tblInd w:w="0" w:type="dxa"/>
-      <w:tblBorders>
-        <w:top w:val="single" w:sz="4" w:space="0" w:color="auto"/>
-        <w:left w:val="single" w:sz="4" w:space="0" w:color="auto"/>
-        <w:bottom w:val="single" w:sz="4" w:space="0" w:color="auto"/>
-        <w:right w:val="single" w:sz="4" w:space="0" w:color="auto"/>
-        <w:insideH w:val="single" w:sz="4" w:space="0" w:color="auto"/>
-        <w:insideV w:val="single" w:sz="4" w:space="0" w:color="auto"/>
-      </w:tblBorders>
-      <w:tblCellMar>
-        <w:top w:w="0" w:type="dxa"/>
-        <w:left w:w="108" w:type="dxa"/>
-        <w:bottom w:w="0" w:type="dxa"/>
-        <w:right w:w="108" w:type="dxa"/>
-      </w:tblCellMar>
-    </w:tblPr>
-  </w:style>
-  <w:style w:type="table" w:customStyle="1" w:styleId="GridTable4Accent5">
-    <w:name w:val="Grid Table 4 Accent 5"/>
-    <w:basedOn w:val="TableNormal"/>
-    <w:uiPriority w:val="49"/>
-    <w:rsid w:val="007B2DBB"/>
-    <w:pPr>
-      <w:spacing w:after="0" w:line="240" w:lineRule="auto"/>
-    </w:pPr>
-    <w:tblPr>
-      <w:tblStyleRowBandSize w:val="1"/>
-      <w:tblStyleColBandSize w:val="1"/>
-      <w:tblInd w:w="0" w:type="dxa"/>
-      <w:tblBorders>
-        <w:top w:val="single" w:sz="4" w:space="0" w:color="8EAADB" w:themeColor="accent5" w:themeTint="99"/>
-        <w:left w:val="single" w:sz="4" w:space="0" w:color="8EAADB" w:themeColor="accent5" w:themeTint="99"/>
-        <w:bottom w:val="single" w:sz="4" w:space="0" w:color="8EAADB" w:themeColor="accent5" w:themeTint="99"/>
-        <w:right w:val="single" w:sz="4" w:space="0" w:color="8EAADB" w:themeColor="accent5" w:themeTint="99"/>
-        <w:insideH w:val="single" w:sz="4" w:space="0" w:color="8EAADB" w:themeColor="accent5" w:themeTint="99"/>
-        <w:insideV w:val="single" w:sz="4" w:space="0" w:color="8EAADB" w:themeColor="accent5" w:themeTint="99"/>
-      </w:tblBorders>
-      <w:tblCellMar>
-        <w:top w:w="0" w:type="dxa"/>
-        <w:left w:w="108" w:type="dxa"/>
-        <w:bottom w:w="0" w:type="dxa"/>
-        <w:right w:w="108" w:type="dxa"/>
-      </w:tblCellMar>
-    </w:tblPr>
-    <w:tblStylePr w:type="firstRow">
-      <w:rPr>
-        <w:b/>
-        <w:bCs/>
-        <w:color w:val="FFFFFF" w:themeColor="background1"/>
-      </w:rPr>
-      <w:tblPr/>
-      <w:tcPr>
-        <w:tcBorders>
-          <w:top w:val="single" w:sz="4" w:space="0" w:color="4472C4" w:themeColor="accent5"/>
-          <w:left w:val="single" w:sz="4" w:space="0" w:color="4472C4" w:themeColor="accent5"/>
-          <w:bottom w:val="single" w:sz="4" w:space="0" w:color="4472C4" w:themeColor="accent5"/>
-          <w:right w:val="single" w:sz="4" w:space="0" w:color="4472C4" w:themeColor="accent5"/>
-          <w:insideH w:val="nil"/>
-          <w:insideV w:val="nil"/>
-        </w:tcBorders>
-        <w:shd w:val="clear" w:color="auto" w:fill="4472C4" w:themeFill="accent5"/>
-      </w:tcPr>
-    </w:tblStylePr>
-    <w:tblStylePr w:type="lastRow">
-      <w:rPr>
-        <w:b/>
-        <w:bCs/>
-      </w:rPr>
-      <w:tblPr/>
-      <w:tcPr>
-        <w:tcBorders>
-          <w:top w:val="double" w:sz="4" w:space="0" w:color="4472C4" w:themeColor="accent5"/>
-        </w:tcBorders>
-      </w:tcPr>
-    </w:tblStylePr>
-    <w:tblStylePr w:type="firstCol">
-      <w:rPr>
-        <w:b/>
-        <w:bCs/>
-      </w:rPr>
-    </w:tblStylePr>
-    <w:tblStylePr w:type="lastCol">
-      <w:rPr>
-        <w:b/>
-        <w:bCs/>
-      </w:rPr>
-    </w:tblStylePr>
-    <w:tblStylePr w:type="band1Vert">
-      <w:tblPr/>
-      <w:tcPr>
-        <w:shd w:val="clear" w:color="auto" w:fill="D9E2F3" w:themeFill="accent5" w:themeFillTint="33"/>
-      </w:tcPr>
-    </w:tblStylePr>
-    <w:tblStylePr w:type="band1Horz">
-      <w:tblPr/>
-      <w:tcPr>
-        <w:shd w:val="clear" w:color="auto" w:fill="D9E2F3" w:themeFill="accent5" w:themeFillTint="33"/>
-      </w:tcPr>
-    </w:tblStylePr>
-  </w:style>
-  <w:style w:type="table" w:customStyle="1" w:styleId="GridTable4Accent6">
-    <w:name w:val="Grid Table 4 Accent 6"/>
-    <w:basedOn w:val="TableNormal"/>
-    <w:uiPriority w:val="49"/>
-    <w:rsid w:val="007B2DBB"/>
-    <w:pPr>
-      <w:spacing w:after="0" w:line="240" w:lineRule="auto"/>
-    </w:pPr>
-    <w:tblPr>
-      <w:tblStyleRowBandSize w:val="1"/>
-      <w:tblStyleColBandSize w:val="1"/>
-      <w:tblInd w:w="0" w:type="dxa"/>
-      <w:tblBorders>
-        <w:top w:val="single" w:sz="4" w:space="0" w:color="A8D08D" w:themeColor="accent6" w:themeTint="99"/>
-        <w:left w:val="single" w:sz="4" w:space="0" w:color="A8D08D" w:themeColor="accent6" w:themeTint="99"/>
-        <w:bottom w:val="single" w:sz="4" w:space="0" w:color="A8D08D" w:themeColor="accent6" w:themeTint="99"/>
-        <w:right w:val="single" w:sz="4" w:space="0" w:color="A8D08D" w:themeColor="accent6" w:themeTint="99"/>
-        <w:insideH w:val="single" w:sz="4" w:space="0" w:color="A8D08D" w:themeColor="accent6" w:themeTint="99"/>
-        <w:insideV w:val="single" w:sz="4" w:space="0" w:color="A8D08D" w:themeColor="accent6" w:themeTint="99"/>
-      </w:tblBorders>
-      <w:tblCellMar>
-        <w:top w:w="0" w:type="dxa"/>
-        <w:left w:w="108" w:type="dxa"/>
-        <w:bottom w:w="0" w:type="dxa"/>
-        <w:right w:w="108" w:type="dxa"/>
-      </w:tblCellMar>
-    </w:tblPr>
-    <w:tblStylePr w:type="firstRow">
-      <w:rPr>
-        <w:b/>
-        <w:bCs/>
-        <w:color w:val="FFFFFF" w:themeColor="background1"/>
-      </w:rPr>
-      <w:tblPr/>
-      <w:tcPr>
-        <w:tcBorders>
-          <w:top w:val="single" w:sz="4" w:space="0" w:color="70AD47" w:themeColor="accent6"/>
-          <w:left w:val="single" w:sz="4" w:space="0" w:color="70AD47" w:themeColor="accent6"/>
-          <w:bottom w:val="single" w:sz="4" w:space="0" w:color="70AD47" w:themeColor="accent6"/>
-          <w:right w:val="single" w:sz="4" w:space="0" w:color="70AD47" w:themeColor="accent6"/>
-          <w:insideH w:val="nil"/>
-          <w:insideV w:val="nil"/>
-        </w:tcBorders>
-        <w:shd w:val="clear" w:color="auto" w:fill="70AD47" w:themeFill="accent6"/>
-      </w:tcPr>
-    </w:tblStylePr>
-    <w:tblStylePr w:type="lastRow">
-      <w:rPr>
-        <w:b/>
-        <w:bCs/>
-      </w:rPr>
-      <w:tblPr/>
-      <w:tcPr>
-        <w:tcBorders>
-          <w:top w:val="double" w:sz="4" w:space="0" w:color="70AD47" w:themeColor="accent6"/>
-        </w:tcBorders>
-      </w:tcPr>
-    </w:tblStylePr>
-    <w:tblStylePr w:type="firstCol">
-      <w:rPr>
-        <w:b/>
-        <w:bCs/>
-      </w:rPr>
-    </w:tblStylePr>
-    <w:tblStylePr w:type="lastCol">
-      <w:rPr>
-        <w:b/>
-        <w:bCs/>
-      </w:rPr>
-    </w:tblStylePr>
-    <w:tblStylePr w:type="band1Vert">
-      <w:tblPr/>
-      <w:tcPr>
-        <w:shd w:val="clear" w:color="auto" w:fill="E2EFD9" w:themeFill="accent6" w:themeFillTint="33"/>
-      </w:tcPr>
-    </w:tblStylePr>
-    <w:tblStylePr w:type="band1Horz">
-      <w:tblPr/>
-      <w:tcPr>
-        <w:shd w:val="clear" w:color="auto" w:fill="E2EFD9" w:themeFill="accent6" w:themeFillTint="33"/>
-      </w:tcPr>
-    </w:tblStylePr>
-  </w:style>
-  <w:style w:type="table" w:customStyle="1" w:styleId="GridTable1LightAccent5">
-    <w:name w:val="Grid Table 1 Light Accent 5"/>
-    <w:basedOn w:val="TableNormal"/>
-    <w:uiPriority w:val="46"/>
-    <w:rsid w:val="00226EDD"/>
-    <w:pPr>
-      <w:spacing w:after="0" w:line="240" w:lineRule="auto"/>
-    </w:pPr>
-    <w:tblPr>
-      <w:tblStyleRowBandSize w:val="1"/>
-      <w:tblStyleColBandSize w:val="1"/>
-      <w:tblInd w:w="0" w:type="dxa"/>
-      <w:tblBorders>
-        <w:top w:val="single" w:sz="4" w:space="0" w:color="B4C6E7" w:themeColor="accent5" w:themeTint="66"/>
-        <w:left w:val="single" w:sz="4" w:space="0" w:color="B4C6E7" w:themeColor="accent5" w:themeTint="66"/>
-        <w:bottom w:val="single" w:sz="4" w:space="0" w:color="B4C6E7" w:themeColor="accent5" w:themeTint="66"/>
-        <w:right w:val="single" w:sz="4" w:space="0" w:color="B4C6E7" w:themeColor="accent5" w:themeTint="66"/>
-        <w:insideH w:val="single" w:sz="4" w:space="0" w:color="B4C6E7" w:themeColor="accent5" w:themeTint="66"/>
-        <w:insideV w:val="single" w:sz="4" w:space="0" w:color="B4C6E7" w:themeColor="accent5" w:themeTint="66"/>
-      </w:tblBorders>
-      <w:tblCellMar>
-        <w:top w:w="0" w:type="dxa"/>
-        <w:left w:w="108" w:type="dxa"/>
-        <w:bottom w:w="0" w:type="dxa"/>
-        <w:right w:w="108" w:type="dxa"/>
-      </w:tblCellMar>
-    </w:tblPr>
-    <w:tblStylePr w:type="firstRow">
-      <w:rPr>
-        <w:b/>
-        <w:bCs/>
-      </w:rPr>
-      <w:tblPr/>
-      <w:tcPr>
-        <w:tcBorders>
-          <w:bottom w:val="single" w:sz="12" w:space="0" w:color="8EAADB" w:themeColor="accent5" w:themeTint="99"/>
-        </w:tcBorders>
-      </w:tcPr>
-    </w:tblStylePr>
-    <w:tblStylePr w:type="lastRow">
-      <w:rPr>
-        <w:b/>
-        <w:bCs/>
-      </w:rPr>
-      <w:tblPr/>
-      <w:tcPr>
-        <w:tcBorders>
-          <w:top w:val="double" w:sz="2" w:space="0" w:color="8EAADB" w:themeColor="accent5" w:themeTint="99"/>
-        </w:tcBorders>
-      </w:tcPr>
-    </w:tblStylePr>
-    <w:tblStylePr w:type="firstCol">
-      <w:rPr>
-        <w:b/>
-        <w:bCs/>
-      </w:rPr>
-    </w:tblStylePr>
-    <w:tblStylePr w:type="lastCol">
-      <w:rPr>
-        <w:b/>
-        <w:bCs/>
-      </w:rPr>
-    </w:tblStylePr>
-  </w:style>
-  <w:style w:type="table" w:customStyle="1" w:styleId="GridTable4Accent1">
-    <w:name w:val="Grid Table 4 Accent 1"/>
-    <w:basedOn w:val="TableNormal"/>
-    <w:uiPriority w:val="49"/>
-    <w:rsid w:val="00226EDD"/>
-    <w:pPr>
-      <w:spacing w:after="0" w:line="240" w:lineRule="auto"/>
-    </w:pPr>
-    <w:tblPr>
-      <w:tblStyleRowBandSize w:val="1"/>
-      <w:tblStyleColBandSize w:val="1"/>
-      <w:tblInd w:w="0" w:type="dxa"/>
-      <w:tblBorders>
-        <w:top w:val="single" w:sz="4" w:space="0" w:color="9CC2E5" w:themeColor="accent1" w:themeTint="99"/>
-        <w:left w:val="single" w:sz="4" w:space="0" w:color="9CC2E5" w:themeColor="accent1" w:themeTint="99"/>
-        <w:bottom w:val="single" w:sz="4" w:space="0" w:color="9CC2E5" w:themeColor="accent1" w:themeTint="99"/>
-        <w:right w:val="single" w:sz="4" w:space="0" w:color="9CC2E5" w:themeColor="accent1" w:themeTint="99"/>
-        <w:insideH w:val="single" w:sz="4" w:space="0" w:color="9CC2E5" w:themeColor="accent1" w:themeTint="99"/>
-        <w:insideV w:val="single" w:sz="4" w:space="0" w:color="9CC2E5" w:themeColor="accent1" w:themeTint="99"/>
-      </w:tblBorders>
-      <w:tblCellMar>
-        <w:top w:w="0" w:type="dxa"/>
-        <w:left w:w="108" w:type="dxa"/>
-        <w:bottom w:w="0" w:type="dxa"/>
-        <w:right w:w="108" w:type="dxa"/>
-      </w:tblCellMar>
     </w:tblPr>
     <w:tblStylePr w:type="firstRow">
       <w:rPr>
@@ -29973,7 +31346,7 @@
   <a:extraClrSchemeLst/>
   <a:extLst>
     <a:ext uri="{05A4C25C-085E-4340-85A3-A5531E510DB2}">
-      <thm15:themeFamily xmlns="" xmlns:thm15="http://schemas.microsoft.com/office/thememl/2012/main" name="Office Theme" id="{62F939B6-93AF-4DB8-9C6B-D6C7DFDC589F}" vid="{4A3C46E8-61CC-4603-A589-7422A47A8E4A}"/>
+      <thm15:themeFamily xmlns:thm15="http://schemas.microsoft.com/office/thememl/2012/main" name="Office Theme" id="{62F939B6-93AF-4DB8-9C6B-D6C7DFDC589F}" vid="{4A3C46E8-61CC-4603-A589-7422A47A8E4A}"/>
     </a:ext>
   </a:extLst>
 </a:theme>

</xml_diff>

<commit_message>
update system achitecture and organizational chart
</commit_message>
<xml_diff>
--- a/IT-documentation-2-New-Revision_2.docx
+++ b/IT-documentation-2-New-Revision_2.docx
@@ -1,6 +1,6 @@
 
 <file path=word/document.xml><?xml version="1.0" encoding="utf-8"?>
-<w:document xmlns:wpc="http://schemas.microsoft.com/office/word/2010/wordprocessingCanvas" xmlns:cx="http://schemas.microsoft.com/office/drawing/2014/chartex" xmlns:cx1="http://schemas.microsoft.com/office/drawing/2015/9/8/chartex" xmlns:mc="http://schemas.openxmlformats.org/markup-compatibility/2006" xmlns:o="urn:schemas-microsoft-com:office:office" xmlns:r="http://schemas.openxmlformats.org/officeDocument/2006/relationships" xmlns:m="http://schemas.openxmlformats.org/officeDocument/2006/math" xmlns:v="urn:schemas-microsoft-com:vml" xmlns:wp14="http://schemas.microsoft.com/office/word/2010/wordprocessingDrawing" xmlns:wp="http://schemas.openxmlformats.org/drawingml/2006/wordprocessingDrawing" xmlns:w10="urn:schemas-microsoft-com:office:word" xmlns:w="http://schemas.openxmlformats.org/wordprocessingml/2006/main" xmlns:w14="http://schemas.microsoft.com/office/word/2010/wordml" xmlns:w15="http://schemas.microsoft.com/office/word/2012/wordml" xmlns:w16se="http://schemas.microsoft.com/office/word/2015/wordml/symex" xmlns:wpg="http://schemas.microsoft.com/office/word/2010/wordprocessingGroup" xmlns:wpi="http://schemas.microsoft.com/office/word/2010/wordprocessingInk" xmlns:wne="http://schemas.microsoft.com/office/word/2006/wordml" xmlns:wps="http://schemas.microsoft.com/office/word/2010/wordprocessingShape" mc:Ignorable="w14 w15 w16se wp14">
+<w:document xmlns:wpc="http://schemas.microsoft.com/office/word/2010/wordprocessingCanvas" xmlns:mc="http://schemas.openxmlformats.org/markup-compatibility/2006" xmlns:o="urn:schemas-microsoft-com:office:office" xmlns:r="http://schemas.openxmlformats.org/officeDocument/2006/relationships" xmlns:m="http://schemas.openxmlformats.org/officeDocument/2006/math" xmlns:v="urn:schemas-microsoft-com:vml" xmlns:wp14="http://schemas.microsoft.com/office/word/2010/wordprocessingDrawing" xmlns:wp="http://schemas.openxmlformats.org/drawingml/2006/wordprocessingDrawing" xmlns:w10="urn:schemas-microsoft-com:office:word" xmlns:w="http://schemas.openxmlformats.org/wordprocessingml/2006/main" xmlns:w14="http://schemas.microsoft.com/office/word/2010/wordml" xmlns:w15="http://schemas.microsoft.com/office/word/2012/wordml" xmlns:wpg="http://schemas.microsoft.com/office/word/2010/wordprocessingGroup" xmlns:wpi="http://schemas.microsoft.com/office/word/2010/wordprocessingInk" xmlns:wne="http://schemas.microsoft.com/office/word/2006/wordml" xmlns:wps="http://schemas.microsoft.com/office/word/2010/wordprocessingShape" mc:Ignorable="w14 w15 wp14">
   <w:body>
     <w:p>
       <w:pPr>
@@ -5777,136 +5777,128 @@
           <w:lang w:eastAsia="en-PH"/>
         </w:rPr>
       </w:pPr>
+      <w:bookmarkStart w:id="0" w:name="_GoBack"/>
+      <w:bookmarkEnd w:id="0"/>
     </w:p>
     <w:tbl>
       <w:tblPr>
-        <w:tblStyle w:val="GridTable4-Accent11"/>
-        <w:tblpPr w:leftFromText="180" w:rightFromText="180" w:vertAnchor="text" w:horzAnchor="page" w:tblpXSpec="center" w:tblpY="1577"/>
+        <w:tblStyle w:val="TableGrid"/>
         <w:tblW w:w="0" w:type="auto"/>
+        <w:tblInd w:w="1910" w:type="dxa"/>
         <w:tblLook w:val="04A0" w:firstRow="1" w:lastRow="0" w:firstColumn="1" w:lastColumn="0" w:noHBand="0" w:noVBand="1"/>
       </w:tblPr>
       <w:tblGrid>
-        <w:gridCol w:w="4030"/>
+        <w:gridCol w:w="5528"/>
       </w:tblGrid>
       <w:tr>
         <w:trPr>
-          <w:cnfStyle w:val="100000000000" w:firstRow="1" w:lastRow="0" w:firstColumn="0" w:lastColumn="0" w:oddVBand="0" w:evenVBand="0" w:oddHBand="0" w:evenHBand="0" w:firstRowFirstColumn="0" w:firstRowLastColumn="0" w:lastRowFirstColumn="0" w:lastRowLastColumn="0"/>
-          <w:trHeight w:val="889"/>
+          <w:trHeight w:val="719"/>
         </w:trPr>
         <w:tc>
           <w:tcPr>
-            <w:cnfStyle w:val="001000000000" w:firstRow="0" w:lastRow="0" w:firstColumn="1" w:lastColumn="0" w:oddVBand="0" w:evenVBand="0" w:oddHBand="0" w:evenHBand="0" w:firstRowFirstColumn="0" w:firstRowLastColumn="0" w:lastRowFirstColumn="0" w:lastRowLastColumn="0"/>
-            <w:tcW w:w="4030" w:type="dxa"/>
+            <w:tcW w:w="5528" w:type="dxa"/>
+            <w:shd w:val="clear" w:color="auto" w:fill="9CC2E5" w:themeFill="accent1" w:themeFillTint="99"/>
           </w:tcPr>
           <w:p>
             <w:pPr>
-              <w:pStyle w:val="ListParagraph"/>
-              <w:pBdr>
-                <w:top w:val="none" w:sz="0" w:space="0" w:color="auto"/>
-                <w:left w:val="none" w:sz="0" w:space="0" w:color="auto"/>
-                <w:bottom w:val="none" w:sz="0" w:space="0" w:color="auto"/>
-                <w:right w:val="none" w:sz="0" w:space="0" w:color="auto"/>
-                <w:between w:val="none" w:sz="0" w:space="0" w:color="auto"/>
-              </w:pBdr>
-              <w:spacing w:before="30"/>
-              <w:ind w:left="0"/>
               <w:jc w:val="center"/>
               <w:rPr>
-                <w:rFonts w:ascii="Times New Roman" w:eastAsia="Times New Roman" w:hAnsi="Times New Roman" w:cs="Times New Roman"/>
-                <w:sz w:val="24"/>
-                <w:szCs w:val="24"/>
-                <w:lang w:eastAsia="en-PH"/>
+                <w:rFonts w:ascii="Arial" w:hAnsi="Arial" w:cs="Arial"/>
+                <w:b/>
+                <w:sz w:val="28"/>
               </w:rPr>
             </w:pPr>
             <w:r>
               <w:rPr>
-                <w:rFonts w:ascii="Times New Roman" w:eastAsia="Times New Roman" w:hAnsi="Times New Roman" w:cs="Times New Roman"/>
-                <w:sz w:val="24"/>
-                <w:szCs w:val="24"/>
-                <w:lang w:eastAsia="en-PH"/>
+                <w:rFonts w:ascii="Arial" w:hAnsi="Arial" w:cs="Arial"/>
+                <w:b/>
+                <w:sz w:val="28"/>
               </w:rPr>
-              <w:t>Finance &amp; Administrative Division (FAD)</w:t>
+              <w:t xml:space="preserve">FINANCE </w:t>
+            </w:r>
+            <w:r>
+              <w:rPr>
+                <w:rFonts w:ascii="Arial" w:hAnsi="Arial" w:cs="Arial"/>
+                <w:b/>
+                <w:sz w:val="28"/>
+              </w:rPr>
+              <w:t xml:space="preserve">and </w:t>
+            </w:r>
+            <w:r>
+              <w:rPr>
+                <w:rFonts w:ascii="Arial" w:hAnsi="Arial" w:cs="Arial"/>
+                <w:b/>
+                <w:sz w:val="28"/>
+              </w:rPr>
+              <w:t>ADMINISTRATIVE</w:t>
+            </w:r>
+            <w:r>
+              <w:rPr>
+                <w:rFonts w:ascii="Arial" w:hAnsi="Arial" w:cs="Arial"/>
+                <w:b/>
+                <w:sz w:val="28"/>
+              </w:rPr>
+              <w:t xml:space="preserve"> </w:t>
+            </w:r>
+            <w:r>
+              <w:rPr>
+                <w:rFonts w:ascii="Arial" w:hAnsi="Arial" w:cs="Arial"/>
+                <w:b/>
+                <w:sz w:val="28"/>
+              </w:rPr>
+              <w:t>DIVISION (FAD)</w:t>
             </w:r>
           </w:p>
         </w:tc>
       </w:tr>
       <w:tr>
         <w:trPr>
-          <w:cnfStyle w:val="000000100000" w:firstRow="0" w:lastRow="0" w:firstColumn="0" w:lastColumn="0" w:oddVBand="0" w:evenVBand="0" w:oddHBand="1" w:evenHBand="0" w:firstRowFirstColumn="0" w:firstRowLastColumn="0" w:lastRowFirstColumn="0" w:lastRowLastColumn="0"/>
-          <w:trHeight w:val="348"/>
+          <w:trHeight w:val="992"/>
         </w:trPr>
         <w:tc>
           <w:tcPr>
-            <w:cnfStyle w:val="001000000000" w:firstRow="0" w:lastRow="0" w:firstColumn="1" w:lastColumn="0" w:oddVBand="0" w:evenVBand="0" w:oddHBand="0" w:evenHBand="0" w:firstRowFirstColumn="0" w:firstRowLastColumn="0" w:lastRowFirstColumn="0" w:lastRowLastColumn="0"/>
-            <w:tcW w:w="4030" w:type="dxa"/>
+            <w:tcW w:w="5528" w:type="dxa"/>
+            <w:vAlign w:val="center"/>
           </w:tcPr>
           <w:p>
             <w:pPr>
-              <w:pStyle w:val="ListParagraph"/>
-              <w:pBdr>
-                <w:top w:val="none" w:sz="0" w:space="0" w:color="auto"/>
-                <w:left w:val="none" w:sz="0" w:space="0" w:color="auto"/>
-                <w:bottom w:val="none" w:sz="0" w:space="0" w:color="auto"/>
-                <w:right w:val="none" w:sz="0" w:space="0" w:color="auto"/>
-                <w:between w:val="none" w:sz="0" w:space="0" w:color="auto"/>
-              </w:pBdr>
-              <w:spacing w:before="30"/>
-              <w:ind w:left="0"/>
               <w:jc w:val="center"/>
               <w:rPr>
-                <w:rFonts w:ascii="Times New Roman" w:eastAsia="Times New Roman" w:hAnsi="Times New Roman" w:cs="Times New Roman"/>
-                <w:sz w:val="24"/>
-                <w:szCs w:val="24"/>
-                <w:lang w:eastAsia="en-PH"/>
+                <w:rFonts w:ascii="Arial" w:hAnsi="Arial" w:cs="Arial"/>
+                <w:sz w:val="28"/>
               </w:rPr>
             </w:pPr>
             <w:r>
               <w:rPr>
-                <w:rFonts w:ascii="Times New Roman" w:eastAsia="Times New Roman" w:hAnsi="Times New Roman" w:cs="Times New Roman"/>
-                <w:sz w:val="24"/>
-                <w:szCs w:val="24"/>
-                <w:lang w:eastAsia="en-PH"/>
+                <w:rFonts w:ascii="Arial" w:hAnsi="Arial" w:cs="Arial"/>
+                <w:sz w:val="32"/>
               </w:rPr>
-              <w:t>Chief Administration Officer</w:t>
+              <w:t>Chief Administrative Officer</w:t>
             </w:r>
           </w:p>
         </w:tc>
       </w:tr>
       <w:tr>
         <w:trPr>
-          <w:trHeight w:val="537"/>
+          <w:trHeight w:val="939"/>
         </w:trPr>
         <w:tc>
           <w:tcPr>
-            <w:cnfStyle w:val="001000000000" w:firstRow="0" w:lastRow="0" w:firstColumn="1" w:lastColumn="0" w:oddVBand="0" w:evenVBand="0" w:oddHBand="0" w:evenHBand="0" w:firstRowFirstColumn="0" w:firstRowLastColumn="0" w:lastRowFirstColumn="0" w:lastRowLastColumn="0"/>
-            <w:tcW w:w="4030" w:type="dxa"/>
+            <w:tcW w:w="5528" w:type="dxa"/>
+            <w:vAlign w:val="center"/>
           </w:tcPr>
           <w:p>
             <w:pPr>
-              <w:pStyle w:val="ListParagraph"/>
-              <w:pBdr>
-                <w:top w:val="none" w:sz="0" w:space="0" w:color="auto"/>
-                <w:left w:val="none" w:sz="0" w:space="0" w:color="auto"/>
-                <w:bottom w:val="none" w:sz="0" w:space="0" w:color="auto"/>
-                <w:right w:val="none" w:sz="0" w:space="0" w:color="auto"/>
-                <w:between w:val="none" w:sz="0" w:space="0" w:color="auto"/>
-              </w:pBdr>
-              <w:spacing w:before="30"/>
-              <w:ind w:left="0"/>
               <w:jc w:val="center"/>
               <w:rPr>
-                <w:rFonts w:ascii="Times New Roman" w:eastAsia="Times New Roman" w:hAnsi="Times New Roman" w:cs="Times New Roman"/>
-                <w:sz w:val="24"/>
-                <w:szCs w:val="24"/>
-                <w:lang w:eastAsia="en-PH"/>
+                <w:rFonts w:ascii="Arial" w:hAnsi="Arial" w:cs="Arial"/>
+                <w:sz w:val="28"/>
               </w:rPr>
             </w:pPr>
             <w:r>
               <w:rPr>
-                <w:rFonts w:ascii="Times New Roman" w:eastAsia="Times New Roman" w:hAnsi="Times New Roman" w:cs="Times New Roman"/>
-                <w:sz w:val="24"/>
-                <w:szCs w:val="24"/>
-                <w:lang w:eastAsia="en-PH"/>
+                <w:rFonts w:ascii="Arial" w:hAnsi="Arial" w:cs="Arial"/>
+                <w:sz w:val="32"/>
               </w:rPr>
               <w:t>Supervising Administrative Officer</w:t>
             </w:r>
@@ -5916,207 +5908,58 @@
     </w:tbl>
     <w:p>
       <w:pPr>
-        <w:pStyle w:val="ListParagraph"/>
-        <w:spacing w:before="30" w:after="0" w:line="240" w:lineRule="auto"/>
-        <w:ind w:left="360"/>
-        <w:rPr>
+        <w:rPr>
+          <w:sz w:val="28"/>
+        </w:rPr>
+      </w:pPr>
+      <w:r>
+        <w:rPr>
+          <w:rFonts w:ascii="Arial" w:hAnsi="Arial" w:cs="Arial"/>
           <w:noProof/>
-          <w:lang w:eastAsia="en-PH"/>
-        </w:rPr>
-      </w:pPr>
-    </w:p>
-    <w:p>
-      <w:pPr>
-        <w:pStyle w:val="ListParagraph"/>
-        <w:spacing w:before="30" w:after="0" w:line="240" w:lineRule="auto"/>
-        <w:ind w:left="360"/>
-        <w:rPr>
-          <w:noProof/>
-          <w:lang w:eastAsia="en-PH"/>
-        </w:rPr>
-      </w:pPr>
-    </w:p>
-    <w:p>
-      <w:pPr>
-        <w:spacing w:before="30" w:after="0" w:line="240" w:lineRule="auto"/>
-        <w:rPr>
-          <w:rFonts w:ascii="Times New Roman" w:eastAsia="Times New Roman" w:hAnsi="Times New Roman" w:cs="Times New Roman"/>
-          <w:sz w:val="24"/>
-          <w:szCs w:val="24"/>
-          <w:lang w:eastAsia="en-PH"/>
-        </w:rPr>
-      </w:pPr>
-    </w:p>
-    <w:p>
-      <w:pPr>
-        <w:pStyle w:val="ListParagraph"/>
-        <w:spacing w:before="30" w:after="0" w:line="240" w:lineRule="auto"/>
-        <w:ind w:left="360"/>
-        <w:rPr>
-          <w:noProof/>
-          <w:lang w:eastAsia="en-PH"/>
-        </w:rPr>
-      </w:pPr>
-    </w:p>
-    <w:p>
-      <w:pPr>
-        <w:pStyle w:val="ListParagraph"/>
-        <w:spacing w:before="30" w:after="0" w:line="240" w:lineRule="auto"/>
-        <w:ind w:left="360"/>
-        <w:rPr>
-          <w:noProof/>
-          <w:lang w:eastAsia="en-PH"/>
-        </w:rPr>
-      </w:pPr>
-    </w:p>
-    <w:p>
-      <w:pPr>
-        <w:pStyle w:val="ListParagraph"/>
-        <w:spacing w:before="30" w:after="0" w:line="240" w:lineRule="auto"/>
-        <w:ind w:left="360"/>
-        <w:rPr>
-          <w:rFonts w:ascii="Times New Roman" w:eastAsia="Times New Roman" w:hAnsi="Times New Roman" w:cs="Times New Roman"/>
-          <w:sz w:val="24"/>
-          <w:szCs w:val="24"/>
-          <w:lang w:eastAsia="en-PH"/>
-        </w:rPr>
-      </w:pPr>
-    </w:p>
-    <w:p>
-      <w:pPr>
-        <w:pStyle w:val="ListParagraph"/>
-        <w:spacing w:before="30" w:after="0" w:line="240" w:lineRule="auto"/>
-        <w:ind w:left="360"/>
-        <w:rPr>
-          <w:rFonts w:ascii="Times New Roman" w:eastAsia="Times New Roman" w:hAnsi="Times New Roman" w:cs="Times New Roman"/>
-          <w:sz w:val="24"/>
-          <w:szCs w:val="24"/>
-          <w:lang w:eastAsia="en-PH"/>
-        </w:rPr>
-      </w:pPr>
-    </w:p>
-    <w:p>
-      <w:pPr>
-        <w:pStyle w:val="ListParagraph"/>
-        <w:spacing w:before="30" w:after="0" w:line="240" w:lineRule="auto"/>
-        <w:ind w:left="360"/>
-        <w:rPr>
-          <w:rFonts w:ascii="Times New Roman" w:eastAsia="Times New Roman" w:hAnsi="Times New Roman" w:cs="Times New Roman"/>
-          <w:sz w:val="24"/>
-          <w:szCs w:val="24"/>
-          <w:lang w:eastAsia="en-PH"/>
-        </w:rPr>
-      </w:pPr>
-    </w:p>
-    <w:p>
-      <w:pPr>
-        <w:pStyle w:val="ListParagraph"/>
-        <w:spacing w:before="30" w:after="0" w:line="240" w:lineRule="auto"/>
-        <w:ind w:left="360"/>
-        <w:rPr>
-          <w:rFonts w:ascii="Times New Roman" w:eastAsia="Times New Roman" w:hAnsi="Times New Roman" w:cs="Times New Roman"/>
-          <w:sz w:val="24"/>
-          <w:szCs w:val="24"/>
-          <w:lang w:eastAsia="en-PH"/>
-        </w:rPr>
-      </w:pPr>
-    </w:p>
-    <w:p>
-      <w:pPr>
-        <w:pStyle w:val="ListParagraph"/>
-        <w:spacing w:before="30" w:after="0" w:line="240" w:lineRule="auto"/>
-        <w:ind w:left="360"/>
-        <w:rPr>
-          <w:rFonts w:ascii="Times New Roman" w:eastAsia="Times New Roman" w:hAnsi="Times New Roman" w:cs="Times New Roman"/>
-          <w:sz w:val="24"/>
-          <w:szCs w:val="24"/>
-          <w:lang w:eastAsia="en-PH"/>
-        </w:rPr>
-      </w:pPr>
-    </w:p>
-    <w:p>
-      <w:pPr>
-        <w:pStyle w:val="ListParagraph"/>
-        <w:spacing w:before="30" w:after="0" w:line="240" w:lineRule="auto"/>
-        <w:ind w:left="360"/>
-        <w:rPr>
-          <w:rFonts w:ascii="Times New Roman" w:eastAsia="Times New Roman" w:hAnsi="Times New Roman" w:cs="Times New Roman"/>
-          <w:sz w:val="24"/>
-          <w:szCs w:val="24"/>
-          <w:lang w:eastAsia="en-PH"/>
-        </w:rPr>
-      </w:pPr>
-    </w:p>
-    <w:p>
-      <w:pPr>
-        <w:pStyle w:val="ListParagraph"/>
-        <w:spacing w:before="30" w:after="0" w:line="240" w:lineRule="auto"/>
-        <w:ind w:left="360"/>
-        <w:rPr>
-          <w:rFonts w:ascii="Times New Roman" w:eastAsia="Times New Roman" w:hAnsi="Times New Roman" w:cs="Times New Roman"/>
-          <w:sz w:val="24"/>
-          <w:szCs w:val="24"/>
-          <w:lang w:eastAsia="en-PH"/>
-        </w:rPr>
-      </w:pPr>
-    </w:p>
-    <w:p>
-      <w:pPr>
-        <w:pStyle w:val="ListParagraph"/>
-        <w:spacing w:before="30" w:after="0" w:line="240" w:lineRule="auto"/>
-        <w:ind w:left="360"/>
-        <w:rPr>
-          <w:rFonts w:ascii="Times New Roman" w:eastAsia="Times New Roman" w:hAnsi="Times New Roman" w:cs="Times New Roman"/>
-          <w:sz w:val="24"/>
-          <w:szCs w:val="24"/>
-          <w:lang w:eastAsia="en-PH"/>
-        </w:rPr>
-      </w:pPr>
-      <w:r>
-        <w:rPr>
-          <w:rFonts w:ascii="Times New Roman" w:eastAsia="Times New Roman" w:hAnsi="Times New Roman" w:cs="Times New Roman"/>
-          <w:noProof/>
-          <w:sz w:val="24"/>
-          <w:szCs w:val="24"/>
+          <w:sz w:val="32"/>
           <w:lang w:val="en-US"/>
         </w:rPr>
         <mc:AlternateContent>
           <mc:Choice Requires="wps">
             <w:drawing>
-              <wp:anchor distT="0" distB="0" distL="114300" distR="114300" simplePos="0" relativeHeight="251659264" behindDoc="0" locked="0" layoutInCell="1" allowOverlap="1" wp14:anchorId="1A18012E" wp14:editId="70061B3C">
+              <wp:anchor distT="0" distB="0" distL="114299" distR="114299" simplePos="0" relativeHeight="251778048" behindDoc="0" locked="0" layoutInCell="1" allowOverlap="1" wp14:anchorId="7D46EF3F" wp14:editId="0E0A8A21">
                 <wp:simplePos x="0" y="0"/>
-                <wp:positionH relativeFrom="column">
-                  <wp:posOffset>2971800</wp:posOffset>
+                <wp:positionH relativeFrom="margin">
+                  <wp:posOffset>2958464</wp:posOffset>
                 </wp:positionH>
                 <wp:positionV relativeFrom="paragraph">
-                  <wp:posOffset>53340</wp:posOffset>
+                  <wp:posOffset>-3175</wp:posOffset>
                 </wp:positionV>
-                <wp:extent cx="0" cy="914400"/>
-                <wp:effectExtent l="0" t="0" r="25400" b="25400"/>
+                <wp:extent cx="0" cy="338455"/>
+                <wp:effectExtent l="0" t="0" r="19050" b="23495"/>
                 <wp:wrapNone/>
-                <wp:docPr id="4" name="Straight Connector 4"/>
-                <wp:cNvGraphicFramePr/>
+                <wp:docPr id="166" name="Straight Connector 166"/>
+                <wp:cNvGraphicFramePr>
+                  <a:graphicFrameLocks xmlns:a="http://schemas.openxmlformats.org/drawingml/2006/main"/>
+                </wp:cNvGraphicFramePr>
                 <a:graphic xmlns:a="http://schemas.openxmlformats.org/drawingml/2006/main">
                   <a:graphicData uri="http://schemas.microsoft.com/office/word/2010/wordprocessingShape">
                     <wps:wsp>
-                      <wps:cNvCnPr/>
+                      <wps:cNvCnPr>
+                        <a:cxnSpLocks/>
+                      </wps:cNvCnPr>
                       <wps:spPr>
-                        <a:xfrm>
+                        <a:xfrm flipH="1">
                           <a:off x="0" y="0"/>
-                          <a:ext cx="0" cy="914400"/>
+                          <a:ext cx="0" cy="338455"/>
                         </a:xfrm>
                         <a:prstGeom prst="line">
                           <a:avLst/>
                         </a:prstGeom>
                       </wps:spPr>
                       <wps:style>
-                        <a:lnRef idx="3">
+                        <a:lnRef idx="2">
                           <a:schemeClr val="dk1"/>
                         </a:lnRef>
                         <a:fillRef idx="0">
                           <a:schemeClr val="dk1"/>
                         </a:fillRef>
-                        <a:effectRef idx="2">
+                        <a:effectRef idx="1">
                           <a:schemeClr val="dk1"/>
                         </a:effectRef>
                         <a:fontRef idx="minor">
@@ -6127,6 +5970,9 @@
                     </wps:wsp>
                   </a:graphicData>
                 </a:graphic>
+                <wp14:sizeRelH relativeFrom="margin">
+                  <wp14:pctWidth>0</wp14:pctWidth>
+                </wp14:sizeRelH>
                 <wp14:sizeRelV relativeFrom="margin">
                   <wp14:pctHeight>0</wp14:pctHeight>
                 </wp14:sizeRelV>
@@ -6135,208 +5981,123 @@
           </mc:Choice>
           <mc:Fallback>
             <w:pict>
-              <v:line w14:anchorId="6E0FF843" id="Straight Connector 4" o:spid="_x0000_s1026" style="position:absolute;z-index:251659264;visibility:visible;mso-wrap-style:square;mso-height-percent:0;mso-wrap-distance-left:9pt;mso-wrap-distance-top:0;mso-wrap-distance-right:9pt;mso-wrap-distance-bottom:0;mso-position-horizontal:absolute;mso-position-horizontal-relative:text;mso-position-vertical:absolute;mso-position-vertical-relative:text;mso-height-percent:0;mso-height-relative:margin" from="234pt,4.2pt" to="234pt,76.2pt" o:gfxdata="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" strokecolor="black [3200]" strokeweight="1.5pt">
+              <v:line w14:anchorId="5F57281E" id="Straight Connector 166" o:spid="_x0000_s1026" style="position:absolute;flip:x;z-index:251778048;visibility:visible;mso-wrap-style:square;mso-width-percent:0;mso-height-percent:0;mso-wrap-distance-left:3.17497mm;mso-wrap-distance-top:0;mso-wrap-distance-right:3.17497mm;mso-wrap-distance-bottom:0;mso-position-horizontal:absolute;mso-position-horizontal-relative:margin;mso-position-vertical:absolute;mso-position-vertical-relative:text;mso-width-percent:0;mso-height-percent:0;mso-width-relative:margin;mso-height-relative:margin" from="232.95pt,-.25pt" to="232.95pt,26.4pt" o:gfxdata="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" strokecolor="black [3200]" strokeweight="1pt">
                 <v:stroke joinstyle="miter"/>
+                <o:lock v:ext="edit" shapetype="f"/>
+                <w10:wrap anchorx="margin"/>
               </v:line>
             </w:pict>
           </mc:Fallback>
         </mc:AlternateContent>
       </w:r>
     </w:p>
-    <w:p>
-      <w:pPr>
-        <w:pStyle w:val="ListParagraph"/>
-        <w:spacing w:before="30" w:after="0" w:line="240" w:lineRule="auto"/>
-        <w:ind w:left="360"/>
-        <w:rPr>
-          <w:rFonts w:ascii="Times New Roman" w:eastAsia="Times New Roman" w:hAnsi="Times New Roman" w:cs="Times New Roman"/>
-          <w:sz w:val="24"/>
-          <w:szCs w:val="24"/>
-          <w:lang w:eastAsia="en-PH"/>
-        </w:rPr>
-      </w:pPr>
-    </w:p>
-    <w:p>
-      <w:pPr>
-        <w:pStyle w:val="ListParagraph"/>
-        <w:spacing w:before="30" w:after="0" w:line="240" w:lineRule="auto"/>
-        <w:ind w:left="360"/>
-        <w:rPr>
-          <w:rFonts w:ascii="Times New Roman" w:eastAsia="Times New Roman" w:hAnsi="Times New Roman" w:cs="Times New Roman"/>
-          <w:sz w:val="24"/>
-          <w:szCs w:val="24"/>
-          <w:lang w:eastAsia="en-PH"/>
-        </w:rPr>
-      </w:pPr>
-    </w:p>
-    <w:p>
-      <w:pPr>
-        <w:pStyle w:val="ListParagraph"/>
-        <w:spacing w:before="30" w:after="0" w:line="240" w:lineRule="auto"/>
-        <w:ind w:left="360"/>
-        <w:rPr>
-          <w:rFonts w:ascii="Times New Roman" w:eastAsia="Times New Roman" w:hAnsi="Times New Roman" w:cs="Times New Roman"/>
-          <w:sz w:val="24"/>
-          <w:szCs w:val="24"/>
-          <w:lang w:eastAsia="en-PH"/>
-        </w:rPr>
-      </w:pPr>
-    </w:p>
-    <w:p>
-      <w:pPr>
-        <w:pStyle w:val="ListParagraph"/>
-        <w:spacing w:before="30" w:after="0" w:line="240" w:lineRule="auto"/>
-        <w:ind w:left="360"/>
-        <w:rPr>
-          <w:rFonts w:ascii="Times New Roman" w:eastAsia="Times New Roman" w:hAnsi="Times New Roman" w:cs="Times New Roman"/>
-          <w:sz w:val="24"/>
-          <w:szCs w:val="24"/>
-          <w:lang w:eastAsia="en-PH"/>
-        </w:rPr>
-      </w:pPr>
-    </w:p>
-    <w:p>
-      <w:pPr>
-        <w:pStyle w:val="ListParagraph"/>
-        <w:spacing w:before="30" w:after="0" w:line="240" w:lineRule="auto"/>
-        <w:ind w:left="360"/>
-        <w:rPr>
-          <w:rFonts w:ascii="Times New Roman" w:eastAsia="Times New Roman" w:hAnsi="Times New Roman" w:cs="Times New Roman"/>
-          <w:sz w:val="24"/>
-          <w:szCs w:val="24"/>
-          <w:lang w:eastAsia="en-PH"/>
-        </w:rPr>
-      </w:pPr>
-    </w:p>
     <w:tbl>
       <w:tblPr>
-        <w:tblStyle w:val="GridTable4-Accent61"/>
-        <w:tblpPr w:leftFromText="180" w:rightFromText="180" w:vertAnchor="text" w:horzAnchor="margin" w:tblpXSpec="center" w:tblpY="-60"/>
+        <w:tblStyle w:val="TableGrid"/>
         <w:tblW w:w="0" w:type="auto"/>
+        <w:tblInd w:w="1910" w:type="dxa"/>
         <w:tblLook w:val="04A0" w:firstRow="1" w:lastRow="0" w:firstColumn="1" w:lastColumn="0" w:noHBand="0" w:noVBand="1"/>
       </w:tblPr>
       <w:tblGrid>
-        <w:gridCol w:w="4135"/>
+        <w:gridCol w:w="5528"/>
       </w:tblGrid>
       <w:tr>
         <w:trPr>
-          <w:cnfStyle w:val="100000000000" w:firstRow="1" w:lastRow="0" w:firstColumn="0" w:lastColumn="0" w:oddVBand="0" w:evenVBand="0" w:oddHBand="0" w:evenHBand="0" w:firstRowFirstColumn="0" w:firstRowLastColumn="0" w:lastRowFirstColumn="0" w:lastRowLastColumn="0"/>
-          <w:trHeight w:val="705"/>
+          <w:trHeight w:val="719"/>
         </w:trPr>
         <w:tc>
           <w:tcPr>
-            <w:cnfStyle w:val="001000000000" w:firstRow="0" w:lastRow="0" w:firstColumn="1" w:lastColumn="0" w:oddVBand="0" w:evenVBand="0" w:oddHBand="0" w:evenHBand="0" w:firstRowFirstColumn="0" w:firstRowLastColumn="0" w:lastRowFirstColumn="0" w:lastRowLastColumn="0"/>
-            <w:tcW w:w="4135" w:type="dxa"/>
+            <w:tcW w:w="5528" w:type="dxa"/>
+            <w:shd w:val="clear" w:color="auto" w:fill="A8D08D" w:themeFill="accent6" w:themeFillTint="99"/>
           </w:tcPr>
           <w:p>
             <w:pPr>
-              <w:pStyle w:val="ListParagraph"/>
-              <w:pBdr>
-                <w:top w:val="none" w:sz="0" w:space="0" w:color="auto"/>
-                <w:left w:val="none" w:sz="0" w:space="0" w:color="auto"/>
-                <w:bottom w:val="none" w:sz="0" w:space="0" w:color="auto"/>
-                <w:right w:val="none" w:sz="0" w:space="0" w:color="auto"/>
-                <w:between w:val="none" w:sz="0" w:space="0" w:color="auto"/>
-              </w:pBdr>
-              <w:spacing w:before="30"/>
-              <w:ind w:left="0"/>
+              <w:spacing w:after="160" w:line="259" w:lineRule="auto"/>
               <w:jc w:val="center"/>
               <w:rPr>
-                <w:rFonts w:ascii="Times New Roman" w:eastAsia="Times New Roman" w:hAnsi="Times New Roman" w:cs="Times New Roman"/>
-                <w:sz w:val="24"/>
-                <w:szCs w:val="24"/>
-                <w:lang w:eastAsia="en-PH"/>
+                <w:rFonts w:ascii="Arial" w:hAnsi="Arial" w:cs="Arial"/>
+                <w:b/>
+                <w:sz w:val="28"/>
               </w:rPr>
             </w:pPr>
             <w:r>
               <w:rPr>
-                <w:rFonts w:ascii="Times New Roman" w:eastAsia="Times New Roman" w:hAnsi="Times New Roman" w:cs="Times New Roman"/>
-                <w:sz w:val="24"/>
-                <w:szCs w:val="24"/>
-                <w:lang w:eastAsia="en-PH"/>
+                <w:rFonts w:ascii="Arial" w:hAnsi="Arial" w:cs="Arial"/>
+                <w:b/>
+                <w:sz w:val="28"/>
               </w:rPr>
-              <w:t>Human Resource &amp; Records Section</w:t>
+              <w:t>HUMAN RESOURCE and  RECORD SECTION (HRRS)</w:t>
             </w:r>
           </w:p>
         </w:tc>
       </w:tr>
       <w:tr>
         <w:trPr>
-          <w:cnfStyle w:val="000000100000" w:firstRow="0" w:lastRow="0" w:firstColumn="0" w:lastColumn="0" w:oddVBand="0" w:evenVBand="0" w:oddHBand="1" w:evenHBand="0" w:firstRowFirstColumn="0" w:firstRowLastColumn="0" w:lastRowFirstColumn="0" w:lastRowLastColumn="0"/>
-          <w:trHeight w:val="532"/>
+          <w:trHeight w:val="992"/>
         </w:trPr>
         <w:tc>
           <w:tcPr>
-            <w:cnfStyle w:val="001000000000" w:firstRow="0" w:lastRow="0" w:firstColumn="1" w:lastColumn="0" w:oddVBand="0" w:evenVBand="0" w:oddHBand="0" w:evenHBand="0" w:firstRowFirstColumn="0" w:firstRowLastColumn="0" w:lastRowFirstColumn="0" w:lastRowLastColumn="0"/>
-            <w:tcW w:w="4135" w:type="dxa"/>
+            <w:tcW w:w="5528" w:type="dxa"/>
+            <w:vAlign w:val="center"/>
           </w:tcPr>
           <w:p>
             <w:pPr>
-              <w:pStyle w:val="ListParagraph"/>
-              <w:pBdr>
-                <w:top w:val="none" w:sz="0" w:space="0" w:color="auto"/>
-                <w:left w:val="none" w:sz="0" w:space="0" w:color="auto"/>
-                <w:bottom w:val="none" w:sz="0" w:space="0" w:color="auto"/>
-                <w:right w:val="none" w:sz="0" w:space="0" w:color="auto"/>
-                <w:between w:val="none" w:sz="0" w:space="0" w:color="auto"/>
-              </w:pBdr>
-              <w:spacing w:before="30"/>
-              <w:ind w:left="0"/>
+              <w:spacing w:after="160" w:line="259" w:lineRule="auto"/>
               <w:jc w:val="center"/>
               <w:rPr>
-                <w:rFonts w:ascii="Times New Roman" w:eastAsia="Times New Roman" w:hAnsi="Times New Roman" w:cs="Times New Roman"/>
-                <w:sz w:val="24"/>
-                <w:szCs w:val="24"/>
-                <w:lang w:eastAsia="en-PH"/>
+                <w:rFonts w:ascii="Arial" w:hAnsi="Arial" w:cs="Arial"/>
+                <w:sz w:val="32"/>
               </w:rPr>
             </w:pPr>
             <w:r>
               <w:rPr>
-                <w:rFonts w:ascii="Times New Roman" w:eastAsia="Times New Roman" w:hAnsi="Times New Roman" w:cs="Times New Roman"/>
-                <w:sz w:val="24"/>
-                <w:szCs w:val="24"/>
-                <w:lang w:eastAsia="en-PH"/>
+                <w:rFonts w:ascii="Arial" w:hAnsi="Arial" w:cs="Arial"/>
+                <w:sz w:val="32"/>
               </w:rPr>
               <w:t>Administrative Officer V (HRMO)</w:t>
+            </w:r>
+          </w:p>
+          <w:p>
+            <w:pPr>
+              <w:spacing w:after="160" w:line="259" w:lineRule="auto"/>
+              <w:jc w:val="center"/>
+              <w:rPr>
+                <w:rFonts w:ascii="Arial" w:hAnsi="Arial" w:cs="Arial"/>
+                <w:sz w:val="32"/>
+              </w:rPr>
+            </w:pPr>
+            <w:r>
+              <w:rPr>
+                <w:rFonts w:ascii="Arial" w:hAnsi="Arial" w:cs="Arial"/>
+                <w:sz w:val="32"/>
+              </w:rPr>
+              <w:t>(HR Admin Officer)</w:t>
             </w:r>
           </w:p>
         </w:tc>
       </w:tr>
       <w:tr>
         <w:trPr>
-          <w:trHeight w:val="540"/>
+          <w:trHeight w:val="939"/>
         </w:trPr>
         <w:tc>
           <w:tcPr>
-            <w:cnfStyle w:val="001000000000" w:firstRow="0" w:lastRow="0" w:firstColumn="1" w:lastColumn="0" w:oddVBand="0" w:evenVBand="0" w:oddHBand="0" w:evenHBand="0" w:firstRowFirstColumn="0" w:firstRowLastColumn="0" w:lastRowFirstColumn="0" w:lastRowLastColumn="0"/>
-            <w:tcW w:w="4135" w:type="dxa"/>
+            <w:tcW w:w="5528" w:type="dxa"/>
+            <w:vAlign w:val="center"/>
           </w:tcPr>
           <w:p>
             <w:pPr>
-              <w:pStyle w:val="ListParagraph"/>
-              <w:pBdr>
-                <w:top w:val="none" w:sz="0" w:space="0" w:color="auto"/>
-                <w:left w:val="none" w:sz="0" w:space="0" w:color="auto"/>
-                <w:bottom w:val="none" w:sz="0" w:space="0" w:color="auto"/>
-                <w:right w:val="none" w:sz="0" w:space="0" w:color="auto"/>
-                <w:between w:val="none" w:sz="0" w:space="0" w:color="auto"/>
-              </w:pBdr>
-              <w:spacing w:before="30"/>
-              <w:ind w:left="0"/>
+              <w:spacing w:after="160" w:line="259" w:lineRule="auto"/>
               <w:jc w:val="center"/>
               <w:rPr>
-                <w:rFonts w:ascii="Times New Roman" w:eastAsia="Times New Roman" w:hAnsi="Times New Roman" w:cs="Times New Roman"/>
-                <w:sz w:val="24"/>
-                <w:szCs w:val="24"/>
-                <w:lang w:eastAsia="en-PH"/>
+                <w:rFonts w:ascii="Arial" w:hAnsi="Arial" w:cs="Arial"/>
+                <w:sz w:val="32"/>
               </w:rPr>
             </w:pPr>
             <w:r>
               <w:rPr>
-                <w:rFonts w:ascii="Times New Roman" w:eastAsia="Times New Roman" w:hAnsi="Times New Roman" w:cs="Times New Roman"/>
-                <w:sz w:val="24"/>
-                <w:szCs w:val="24"/>
-                <w:lang w:eastAsia="en-PH"/>
+                <w:rFonts w:ascii="Arial" w:hAnsi="Arial" w:cs="Arial"/>
+                <w:sz w:val="32"/>
               </w:rPr>
               <w:t>Administrative Officer IV</w:t>
             </w:r>
@@ -6345,81 +6106,52 @@
       </w:tr>
       <w:tr>
         <w:trPr>
-          <w:cnfStyle w:val="000000100000" w:firstRow="0" w:lastRow="0" w:firstColumn="0" w:lastColumn="0" w:oddVBand="0" w:evenVBand="0" w:oddHBand="1" w:evenHBand="0" w:firstRowFirstColumn="0" w:firstRowLastColumn="0" w:lastRowFirstColumn="0" w:lastRowLastColumn="0"/>
-          <w:trHeight w:val="506"/>
+          <w:trHeight w:val="939"/>
         </w:trPr>
         <w:tc>
           <w:tcPr>
-            <w:cnfStyle w:val="001000000000" w:firstRow="0" w:lastRow="0" w:firstColumn="1" w:lastColumn="0" w:oddVBand="0" w:evenVBand="0" w:oddHBand="0" w:evenHBand="0" w:firstRowFirstColumn="0" w:firstRowLastColumn="0" w:lastRowFirstColumn="0" w:lastRowLastColumn="0"/>
-            <w:tcW w:w="4135" w:type="dxa"/>
+            <w:tcW w:w="5528" w:type="dxa"/>
+            <w:vAlign w:val="center"/>
           </w:tcPr>
           <w:p>
             <w:pPr>
-              <w:pStyle w:val="ListParagraph"/>
-              <w:pBdr>
-                <w:top w:val="none" w:sz="0" w:space="0" w:color="auto"/>
-                <w:left w:val="none" w:sz="0" w:space="0" w:color="auto"/>
-                <w:bottom w:val="none" w:sz="0" w:space="0" w:color="auto"/>
-                <w:right w:val="none" w:sz="0" w:space="0" w:color="auto"/>
-                <w:between w:val="none" w:sz="0" w:space="0" w:color="auto"/>
-              </w:pBdr>
-              <w:spacing w:before="30"/>
-              <w:ind w:left="0"/>
               <w:jc w:val="center"/>
               <w:rPr>
-                <w:rFonts w:ascii="Times New Roman" w:eastAsia="Times New Roman" w:hAnsi="Times New Roman" w:cs="Times New Roman"/>
-                <w:sz w:val="24"/>
-                <w:szCs w:val="24"/>
-                <w:lang w:eastAsia="en-PH"/>
+                <w:rFonts w:ascii="Arial" w:hAnsi="Arial" w:cs="Arial"/>
+                <w:sz w:val="32"/>
               </w:rPr>
             </w:pPr>
             <w:r>
               <w:rPr>
-                <w:rFonts w:ascii="Times New Roman" w:eastAsia="Times New Roman" w:hAnsi="Times New Roman" w:cs="Times New Roman"/>
-                <w:sz w:val="24"/>
-                <w:szCs w:val="24"/>
-                <w:lang w:eastAsia="en-PH"/>
+                <w:rFonts w:ascii="Arial" w:hAnsi="Arial" w:cs="Arial"/>
+                <w:sz w:val="32"/>
               </w:rPr>
-              <w:t>Administrative Officer III</w:t>
+              <w:t>Administrative Officer IV</w:t>
             </w:r>
           </w:p>
         </w:tc>
       </w:tr>
       <w:tr>
         <w:trPr>
-          <w:trHeight w:val="541"/>
+          <w:trHeight w:val="939"/>
         </w:trPr>
         <w:tc>
           <w:tcPr>
-            <w:cnfStyle w:val="001000000000" w:firstRow="0" w:lastRow="0" w:firstColumn="1" w:lastColumn="0" w:oddVBand="0" w:evenVBand="0" w:oddHBand="0" w:evenHBand="0" w:firstRowFirstColumn="0" w:firstRowLastColumn="0" w:lastRowFirstColumn="0" w:lastRowLastColumn="0"/>
-            <w:tcW w:w="4135" w:type="dxa"/>
+            <w:tcW w:w="5528" w:type="dxa"/>
+            <w:vAlign w:val="center"/>
           </w:tcPr>
           <w:p>
             <w:pPr>
-              <w:pStyle w:val="ListParagraph"/>
-              <w:pBdr>
-                <w:top w:val="none" w:sz="0" w:space="0" w:color="auto"/>
-                <w:left w:val="none" w:sz="0" w:space="0" w:color="auto"/>
-                <w:bottom w:val="none" w:sz="0" w:space="0" w:color="auto"/>
-                <w:right w:val="none" w:sz="0" w:space="0" w:color="auto"/>
-                <w:between w:val="none" w:sz="0" w:space="0" w:color="auto"/>
-              </w:pBdr>
-              <w:spacing w:before="30"/>
-              <w:ind w:left="0"/>
               <w:jc w:val="center"/>
               <w:rPr>
-                <w:rFonts w:ascii="Times New Roman" w:eastAsia="Times New Roman" w:hAnsi="Times New Roman" w:cs="Times New Roman"/>
-                <w:sz w:val="24"/>
-                <w:szCs w:val="24"/>
-                <w:lang w:eastAsia="en-PH"/>
+                <w:rFonts w:ascii="Arial" w:hAnsi="Arial" w:cs="Arial"/>
+                <w:sz w:val="32"/>
               </w:rPr>
             </w:pPr>
             <w:r>
               <w:rPr>
-                <w:rFonts w:ascii="Times New Roman" w:eastAsia="Times New Roman" w:hAnsi="Times New Roman" w:cs="Times New Roman"/>
-                <w:sz w:val="24"/>
-                <w:szCs w:val="24"/>
-                <w:lang w:eastAsia="en-PH"/>
+                <w:rFonts w:ascii="Arial" w:hAnsi="Arial" w:cs="Arial"/>
+                <w:sz w:val="32"/>
               </w:rPr>
               <w:t>Administrative Aide IV</w:t>
             </w:r>
@@ -6428,40 +6160,25 @@
       </w:tr>
       <w:tr>
         <w:trPr>
-          <w:cnfStyle w:val="000000100000" w:firstRow="0" w:lastRow="0" w:firstColumn="0" w:lastColumn="0" w:oddVBand="0" w:evenVBand="0" w:oddHBand="1" w:evenHBand="0" w:firstRowFirstColumn="0" w:firstRowLastColumn="0" w:lastRowFirstColumn="0" w:lastRowLastColumn="0"/>
-          <w:trHeight w:val="701"/>
+          <w:trHeight w:val="939"/>
         </w:trPr>
         <w:tc>
           <w:tcPr>
-            <w:cnfStyle w:val="001000000000" w:firstRow="0" w:lastRow="0" w:firstColumn="1" w:lastColumn="0" w:oddVBand="0" w:evenVBand="0" w:oddHBand="0" w:evenHBand="0" w:firstRowFirstColumn="0" w:firstRowLastColumn="0" w:lastRowFirstColumn="0" w:lastRowLastColumn="0"/>
-            <w:tcW w:w="4135" w:type="dxa"/>
+            <w:tcW w:w="5528" w:type="dxa"/>
+            <w:vAlign w:val="center"/>
           </w:tcPr>
           <w:p>
             <w:pPr>
-              <w:pStyle w:val="ListParagraph"/>
-              <w:pBdr>
-                <w:top w:val="none" w:sz="0" w:space="0" w:color="auto"/>
-                <w:left w:val="none" w:sz="0" w:space="0" w:color="auto"/>
-                <w:bottom w:val="none" w:sz="0" w:space="0" w:color="auto"/>
-                <w:right w:val="none" w:sz="0" w:space="0" w:color="auto"/>
-                <w:between w:val="none" w:sz="0" w:space="0" w:color="auto"/>
-              </w:pBdr>
-              <w:spacing w:before="30"/>
-              <w:ind w:left="0"/>
               <w:jc w:val="center"/>
               <w:rPr>
-                <w:rFonts w:ascii="Times New Roman" w:eastAsia="Times New Roman" w:hAnsi="Times New Roman" w:cs="Times New Roman"/>
-                <w:sz w:val="24"/>
-                <w:szCs w:val="24"/>
-                <w:lang w:eastAsia="en-PH"/>
+                <w:rFonts w:ascii="Arial" w:hAnsi="Arial" w:cs="Arial"/>
+                <w:sz w:val="32"/>
               </w:rPr>
             </w:pPr>
             <w:r>
               <w:rPr>
-                <w:rFonts w:ascii="Times New Roman" w:eastAsia="Times New Roman" w:hAnsi="Times New Roman" w:cs="Times New Roman"/>
-                <w:sz w:val="24"/>
-                <w:szCs w:val="24"/>
-                <w:lang w:eastAsia="en-PH"/>
+                <w:rFonts w:ascii="Arial" w:hAnsi="Arial" w:cs="Arial"/>
+                <w:sz w:val="32"/>
               </w:rPr>
               <w:t>Administrative Aide IV</w:t>
             </w:r>
@@ -6526,162 +6243,6 @@
         <w:pStyle w:val="ListParagraph"/>
         <w:spacing w:before="30" w:after="0" w:line="240" w:lineRule="auto"/>
         <w:ind w:left="360"/>
-        <w:rPr>
-          <w:rFonts w:ascii="Times New Roman" w:eastAsia="Times New Roman" w:hAnsi="Times New Roman" w:cs="Times New Roman"/>
-          <w:sz w:val="24"/>
-          <w:szCs w:val="24"/>
-          <w:lang w:eastAsia="en-PH"/>
-        </w:rPr>
-      </w:pPr>
-    </w:p>
-    <w:p>
-      <w:pPr>
-        <w:pStyle w:val="ListParagraph"/>
-        <w:spacing w:before="30" w:after="0" w:line="240" w:lineRule="auto"/>
-        <w:ind w:left="360"/>
-        <w:rPr>
-          <w:rFonts w:ascii="Times New Roman" w:eastAsia="Times New Roman" w:hAnsi="Times New Roman" w:cs="Times New Roman"/>
-          <w:sz w:val="24"/>
-          <w:szCs w:val="24"/>
-          <w:lang w:eastAsia="en-PH"/>
-        </w:rPr>
-      </w:pPr>
-    </w:p>
-    <w:p>
-      <w:pPr>
-        <w:pStyle w:val="ListParagraph"/>
-        <w:spacing w:before="30" w:after="0" w:line="240" w:lineRule="auto"/>
-        <w:ind w:left="360"/>
-        <w:rPr>
-          <w:rFonts w:ascii="Times New Roman" w:eastAsia="Times New Roman" w:hAnsi="Times New Roman" w:cs="Times New Roman"/>
-          <w:sz w:val="24"/>
-          <w:szCs w:val="24"/>
-          <w:lang w:eastAsia="en-PH"/>
-        </w:rPr>
-      </w:pPr>
-    </w:p>
-    <w:p>
-      <w:pPr>
-        <w:pStyle w:val="ListParagraph"/>
-        <w:spacing w:before="30" w:after="0" w:line="240" w:lineRule="auto"/>
-        <w:ind w:left="360"/>
-        <w:rPr>
-          <w:rFonts w:ascii="Times New Roman" w:eastAsia="Times New Roman" w:hAnsi="Times New Roman" w:cs="Times New Roman"/>
-          <w:sz w:val="24"/>
-          <w:szCs w:val="24"/>
-          <w:lang w:eastAsia="en-PH"/>
-        </w:rPr>
-      </w:pPr>
-    </w:p>
-    <w:p>
-      <w:pPr>
-        <w:pStyle w:val="ListParagraph"/>
-        <w:spacing w:before="30" w:after="0" w:line="240" w:lineRule="auto"/>
-        <w:ind w:left="360"/>
-        <w:rPr>
-          <w:rFonts w:ascii="Times New Roman" w:eastAsia="Times New Roman" w:hAnsi="Times New Roman" w:cs="Times New Roman"/>
-          <w:sz w:val="24"/>
-          <w:szCs w:val="24"/>
-          <w:lang w:eastAsia="en-PH"/>
-        </w:rPr>
-      </w:pPr>
-    </w:p>
-    <w:p>
-      <w:pPr>
-        <w:pStyle w:val="ListParagraph"/>
-        <w:spacing w:before="30" w:after="0" w:line="240" w:lineRule="auto"/>
-        <w:ind w:left="360"/>
-        <w:rPr>
-          <w:rFonts w:ascii="Times New Roman" w:eastAsia="Times New Roman" w:hAnsi="Times New Roman" w:cs="Times New Roman"/>
-          <w:sz w:val="24"/>
-          <w:szCs w:val="24"/>
-          <w:lang w:eastAsia="en-PH"/>
-        </w:rPr>
-      </w:pPr>
-    </w:p>
-    <w:p>
-      <w:pPr>
-        <w:pStyle w:val="ListParagraph"/>
-        <w:spacing w:before="30" w:after="0" w:line="240" w:lineRule="auto"/>
-        <w:ind w:left="360"/>
-        <w:rPr>
-          <w:rFonts w:ascii="Times New Roman" w:eastAsia="Times New Roman" w:hAnsi="Times New Roman" w:cs="Times New Roman"/>
-          <w:sz w:val="24"/>
-          <w:szCs w:val="24"/>
-          <w:lang w:eastAsia="en-PH"/>
-        </w:rPr>
-      </w:pPr>
-    </w:p>
-    <w:p>
-      <w:pPr>
-        <w:pStyle w:val="ListParagraph"/>
-        <w:spacing w:before="30" w:after="0" w:line="240" w:lineRule="auto"/>
-        <w:ind w:left="360"/>
-        <w:rPr>
-          <w:rFonts w:ascii="Times New Roman" w:eastAsia="Times New Roman" w:hAnsi="Times New Roman" w:cs="Times New Roman"/>
-          <w:sz w:val="24"/>
-          <w:szCs w:val="24"/>
-          <w:lang w:eastAsia="en-PH"/>
-        </w:rPr>
-      </w:pPr>
-    </w:p>
-    <w:p>
-      <w:pPr>
-        <w:pStyle w:val="ListParagraph"/>
-        <w:spacing w:before="30" w:after="0" w:line="240" w:lineRule="auto"/>
-        <w:ind w:left="360"/>
-        <w:rPr>
-          <w:rFonts w:ascii="Times New Roman" w:eastAsia="Times New Roman" w:hAnsi="Times New Roman" w:cs="Times New Roman"/>
-          <w:sz w:val="24"/>
-          <w:szCs w:val="24"/>
-          <w:lang w:eastAsia="en-PH"/>
-        </w:rPr>
-      </w:pPr>
-    </w:p>
-    <w:p>
-      <w:pPr>
-        <w:pStyle w:val="ListParagraph"/>
-        <w:spacing w:before="30" w:after="0" w:line="240" w:lineRule="auto"/>
-        <w:ind w:left="360"/>
-        <w:rPr>
-          <w:rFonts w:ascii="Times New Roman" w:eastAsia="Times New Roman" w:hAnsi="Times New Roman" w:cs="Times New Roman"/>
-          <w:sz w:val="24"/>
-          <w:szCs w:val="24"/>
-          <w:lang w:eastAsia="en-PH"/>
-        </w:rPr>
-      </w:pPr>
-    </w:p>
-    <w:p>
-      <w:pPr>
-        <w:pStyle w:val="ListParagraph"/>
-        <w:spacing w:before="30" w:after="0" w:line="240" w:lineRule="auto"/>
-        <w:ind w:left="360"/>
-        <w:rPr>
-          <w:rFonts w:ascii="Times New Roman" w:eastAsia="Times New Roman" w:hAnsi="Times New Roman" w:cs="Times New Roman"/>
-          <w:sz w:val="24"/>
-          <w:szCs w:val="24"/>
-          <w:lang w:eastAsia="en-PH"/>
-        </w:rPr>
-      </w:pPr>
-    </w:p>
-    <w:p>
-      <w:pPr>
-        <w:pStyle w:val="ListParagraph"/>
-        <w:spacing w:before="30" w:after="0" w:line="240" w:lineRule="auto"/>
-        <w:ind w:left="360"/>
-        <w:rPr>
-          <w:rFonts w:ascii="Times New Roman" w:eastAsia="Times New Roman" w:hAnsi="Times New Roman" w:cs="Times New Roman"/>
-          <w:sz w:val="24"/>
-          <w:szCs w:val="24"/>
-          <w:lang w:eastAsia="en-PH"/>
-        </w:rPr>
-      </w:pPr>
-    </w:p>
-    <w:p>
-      <w:pPr>
-        <w:pStyle w:val="ListParagraph"/>
-        <w:spacing w:before="30" w:after="0" w:line="240" w:lineRule="auto"/>
-        <w:ind w:left="360"/>
         <w:jc w:val="center"/>
         <w:rPr>
           <w:rFonts w:ascii="Times New Roman" w:eastAsia="Times New Roman" w:hAnsi="Times New Roman" w:cs="Times New Roman"/>
@@ -6927,7 +6488,6 @@
           <w:szCs w:val="24"/>
           <w:lang w:eastAsia="en-PH"/>
         </w:rPr>
-        <w:lastRenderedPageBreak/>
         <w:t>The</w:t>
       </w:r>
       <w:r>
@@ -7529,7 +7089,7 @@
           </mc:Choice>
           <mc:Fallback>
             <w:pict>
-              <v:line w14:anchorId="5553776E" id="Straight Connector 11" o:spid="_x0000_s1026" style="position:absolute;flip:y;z-index:251673600;visibility:visible;mso-wrap-style:square;mso-wrap-distance-left:9pt;mso-wrap-distance-top:0;mso-wrap-distance-right:9pt;mso-wrap-distance-bottom:0;mso-position-horizontal:absolute;mso-position-horizontal-relative:text;mso-position-vertical:absolute;mso-position-vertical-relative:text" from="6in,90pt" to="6in,172.5pt" o:gfxdata="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" strokecolor="black [3200]" strokeweight="1pt">
+              <v:line w14:anchorId="576CC601" id="Straight Connector 11" o:spid="_x0000_s1026" style="position:absolute;flip:y;z-index:251673600;visibility:visible;mso-wrap-style:square;mso-wrap-distance-left:9pt;mso-wrap-distance-top:0;mso-wrap-distance-right:9pt;mso-wrap-distance-bottom:0;mso-position-horizontal:absolute;mso-position-horizontal-relative:text;mso-position-vertical:absolute;mso-position-vertical-relative:text" from="6in,90pt" to="6in,172.5pt" o:gfxdata="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" strokecolor="black [3200]" strokeweight="1pt">
                 <v:stroke joinstyle="miter"/>
               </v:line>
             </w:pict>
@@ -7596,7 +7156,7 @@
           </mc:Choice>
           <mc:Fallback>
             <w:pict>
-              <v:shapetype w14:anchorId="36AC1F2F" id="_x0000_t32" coordsize="21600,21600" o:spt="32" o:oned="t" path="m,l21600,21600e" filled="f">
+              <v:shapetype w14:anchorId="2B6FEEAE" id="_x0000_t32" coordsize="21600,21600" o:spt="32" o:oned="t" path="m,l21600,21600e" filled="f">
                 <v:path arrowok="t" fillok="f" o:connecttype="none"/>
                 <o:lock v:ext="edit" shapetype="t"/>
               </v:shapetype>
@@ -7667,7 +7227,7 @@
           </mc:Choice>
           <mc:Fallback>
             <w:pict>
-              <v:shape w14:anchorId="4E0CBF33" id="Straight Arrow Connector 9" o:spid="_x0000_s1026" type="#_x0000_t32" style="position:absolute;margin-left:225pt;margin-top:117pt;width:0;height:27pt;z-index:251671552;visibility:visible;mso-wrap-style:square;mso-wrap-distance-left:9pt;mso-wrap-distance-top:0;mso-wrap-distance-right:9pt;mso-wrap-distance-bottom:0;mso-position-horizontal:absolute;mso-position-horizontal-relative:text;mso-position-vertical:absolute;mso-position-vertical-relative:text" o:gfxdata="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" strokecolor="black [3200]" strokeweight="1pt">
+              <v:shape w14:anchorId="2473EE2A" id="Straight Arrow Connector 9" o:spid="_x0000_s1026" type="#_x0000_t32" style="position:absolute;margin-left:225pt;margin-top:117pt;width:0;height:27pt;z-index:251671552;visibility:visible;mso-wrap-style:square;mso-wrap-distance-left:9pt;mso-wrap-distance-top:0;mso-wrap-distance-right:9pt;mso-wrap-distance-bottom:0;mso-position-horizontal:absolute;mso-position-horizontal-relative:text;mso-position-vertical:absolute;mso-position-vertical-relative:text" o:gfxdata="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" strokecolor="black [3200]" strokeweight="1pt">
                 <v:stroke endarrow="block" joinstyle="miter"/>
               </v:shape>
             </w:pict>
@@ -7734,7 +7294,7 @@
           </mc:Choice>
           <mc:Fallback>
             <w:pict>
-              <v:shape w14:anchorId="41D30F3F" id="Straight Arrow Connector 8" o:spid="_x0000_s1026" type="#_x0000_t32" style="position:absolute;margin-left:225pt;margin-top:26.25pt;width:0;height:36.75pt;z-index:251670528;visibility:visible;mso-wrap-style:square;mso-wrap-distance-left:9pt;mso-wrap-distance-top:0;mso-wrap-distance-right:9pt;mso-wrap-distance-bottom:0;mso-position-horizontal:absolute;mso-position-horizontal-relative:text;mso-position-vertical:absolute;mso-position-vertical-relative:text" o:gfxdata="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" strokecolor="black [3200]" strokeweight="1pt">
+              <v:shape w14:anchorId="6BC2EB83" id="Straight Arrow Connector 8" o:spid="_x0000_s1026" type="#_x0000_t32" style="position:absolute;margin-left:225pt;margin-top:26.25pt;width:0;height:36.75pt;z-index:251670528;visibility:visible;mso-wrap-style:square;mso-wrap-distance-left:9pt;mso-wrap-distance-top:0;mso-wrap-distance-right:9pt;mso-wrap-distance-bottom:0;mso-position-horizontal:absolute;mso-position-horizontal-relative:text;mso-position-vertical:absolute;mso-position-vertical-relative:text" o:gfxdata="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" strokecolor="black [3200]" strokeweight="1pt">
                 <v:stroke endarrow="block" joinstyle="miter"/>
               </v:shape>
             </w:pict>
@@ -7994,7 +7554,7 @@
           </mc:Choice>
           <mc:Fallback>
             <w:pict>
-              <v:shape w14:anchorId="22FFA7B0" id="Straight Arrow Connector 44" o:spid="_x0000_s1026" type="#_x0000_t32" style="position:absolute;margin-left:276.05pt;margin-top:15.55pt;width:155.95pt;height:0;flip:x;z-index:251679744;visibility:visible;mso-wrap-style:square;mso-wrap-distance-left:9pt;mso-wrap-distance-top:0;mso-wrap-distance-right:9pt;mso-wrap-distance-bottom:0;mso-position-horizontal:absolute;mso-position-horizontal-relative:text;mso-position-vertical:absolute;mso-position-vertical-relative:text" o:gfxdata="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" strokecolor="black [3200]" strokeweight="1pt">
+              <v:shape w14:anchorId="46E9662D" id="Straight Arrow Connector 44" o:spid="_x0000_s1026" type="#_x0000_t32" style="position:absolute;margin-left:276.05pt;margin-top:15.55pt;width:155.95pt;height:0;flip:x;z-index:251679744;visibility:visible;mso-wrap-style:square;mso-wrap-distance-left:9pt;mso-wrap-distance-top:0;mso-wrap-distance-right:9pt;mso-wrap-distance-bottom:0;mso-position-horizontal:absolute;mso-position-horizontal-relative:text;mso-position-vertical:absolute;mso-position-vertical-relative:text" o:gfxdata="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" strokecolor="black [3200]" strokeweight="1pt">
                 <v:stroke endarrow="block" joinstyle="miter"/>
               </v:shape>
             </w:pict>
@@ -8157,7 +7717,7 @@
           </mc:Choice>
           <mc:Fallback>
             <w:pict>
-              <v:shape w14:anchorId="5F769DFF" id="Straight Arrow Connector 19" o:spid="_x0000_s1026" type="#_x0000_t32" style="position:absolute;margin-left:225.2pt;margin-top:15.6pt;width:0;height:66.95pt;z-index:251676672;visibility:visible;mso-wrap-style:square;mso-wrap-distance-left:9pt;mso-wrap-distance-top:0;mso-wrap-distance-right:9pt;mso-wrap-distance-bottom:0;mso-position-horizontal:absolute;mso-position-horizontal-relative:text;mso-position-vertical:absolute;mso-position-vertical-relative:text" o:gfxdata="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" strokecolor="black [3200]" strokeweight="1pt">
+              <v:shape w14:anchorId="5312E1EF" id="Straight Arrow Connector 19" o:spid="_x0000_s1026" type="#_x0000_t32" style="position:absolute;margin-left:225.2pt;margin-top:15.6pt;width:0;height:66.95pt;z-index:251676672;visibility:visible;mso-wrap-style:square;mso-wrap-distance-left:9pt;mso-wrap-distance-top:0;mso-wrap-distance-right:9pt;mso-wrap-distance-bottom:0;mso-position-horizontal:absolute;mso-position-horizontal-relative:text;mso-position-vertical:absolute;mso-position-vertical-relative:text" o:gfxdata="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" strokecolor="black [3200]" strokeweight="1pt">
                 <v:stroke endarrow="block" joinstyle="miter"/>
               </v:shape>
             </w:pict>
@@ -8408,7 +7968,7 @@
           </mc:Choice>
           <mc:Fallback>
             <w:pict>
-              <v:shape w14:anchorId="4E84D9D5" id="Straight Arrow Connector 14" o:spid="_x0000_s1026" type="#_x0000_t32" style="position:absolute;margin-left:225pt;margin-top:14.55pt;width:.05pt;height:44.9pt;flip:x;z-index:251674624;visibility:visible;mso-wrap-style:square;mso-wrap-distance-left:9pt;mso-wrap-distance-top:0;mso-wrap-distance-right:9pt;mso-wrap-distance-bottom:0;mso-position-horizontal:absolute;mso-position-horizontal-relative:text;mso-position-vertical:absolute;mso-position-vertical-relative:text" o:gfxdata="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" strokecolor="black [3200]" strokeweight="1pt">
+              <v:shape w14:anchorId="78AAE0F7" id="Straight Arrow Connector 14" o:spid="_x0000_s1026" type="#_x0000_t32" style="position:absolute;margin-left:225pt;margin-top:14.55pt;width:.05pt;height:44.9pt;flip:x;z-index:251674624;visibility:visible;mso-wrap-style:square;mso-wrap-distance-left:9pt;mso-wrap-distance-top:0;mso-wrap-distance-right:9pt;mso-wrap-distance-bottom:0;mso-position-horizontal:absolute;mso-position-horizontal-relative:text;mso-position-vertical:absolute;mso-position-vertical-relative:text" o:gfxdata="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" strokecolor="black [3200]" strokeweight="1pt">
                 <v:stroke endarrow="block" joinstyle="miter"/>
               </v:shape>
             </w:pict>
@@ -8536,7 +8096,6 @@
         <w:jc w:val="center"/>
       </w:pPr>
       <w:r>
-        <w:lastRenderedPageBreak/>
         <w:t>Figure 2</w:t>
       </w:r>
     </w:p>
@@ -8787,7 +8346,7 @@
           </mc:Choice>
           <mc:Fallback>
             <w:pict>
-              <v:shape w14:anchorId="3EA262E6" id="Straight Arrow Connector 53" o:spid="_x0000_s1026" type="#_x0000_t32" style="position:absolute;margin-left:225pt;margin-top:10.6pt;width:0;height:31.8pt;z-index:251687936;visibility:visible;mso-wrap-style:square;mso-wrap-distance-left:9pt;mso-wrap-distance-top:0;mso-wrap-distance-right:9pt;mso-wrap-distance-bottom:0;mso-position-horizontal:absolute;mso-position-horizontal-relative:text;mso-position-vertical:absolute;mso-position-vertical-relative:text" o:gfxdata="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" strokecolor="black [3200]" strokeweight="1pt">
+              <v:shape w14:anchorId="1D5D302B" id="Straight Arrow Connector 53" o:spid="_x0000_s1026" type="#_x0000_t32" style="position:absolute;margin-left:225pt;margin-top:10.6pt;width:0;height:31.8pt;z-index:251687936;visibility:visible;mso-wrap-style:square;mso-wrap-distance-left:9pt;mso-wrap-distance-top:0;mso-wrap-distance-right:9pt;mso-wrap-distance-bottom:0;mso-position-horizontal:absolute;mso-position-horizontal-relative:text;mso-position-vertical:absolute;mso-position-vertical-relative:text" o:gfxdata="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" strokecolor="black [3200]" strokeweight="1pt">
                 <v:stroke endarrow="block" joinstyle="miter"/>
               </v:shape>
             </w:pict>
@@ -9118,7 +8677,7 @@
           </mc:Choice>
           <mc:Fallback>
             <w:pict>
-              <v:shape w14:anchorId="4D9EC301" id="Straight Arrow Connector 87" o:spid="_x0000_s1026" type="#_x0000_t32" style="position:absolute;margin-left:8.85pt;margin-top:6.35pt;width:173.15pt;height:0;z-index:251700224;visibility:visible;mso-wrap-style:square;mso-wrap-distance-left:9pt;mso-wrap-distance-top:0;mso-wrap-distance-right:9pt;mso-wrap-distance-bottom:0;mso-position-horizontal:absolute;mso-position-horizontal-relative:text;mso-position-vertical:absolute;mso-position-vertical-relative:text" o:gfxdata="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" strokecolor="black [3200]" strokeweight="1pt">
+              <v:shape w14:anchorId="002873A3" id="Straight Arrow Connector 87" o:spid="_x0000_s1026" type="#_x0000_t32" style="position:absolute;margin-left:8.85pt;margin-top:6.35pt;width:173.15pt;height:0;z-index:251700224;visibility:visible;mso-wrap-style:square;mso-wrap-distance-left:9pt;mso-wrap-distance-top:0;mso-wrap-distance-right:9pt;mso-wrap-distance-bottom:0;mso-position-horizontal:absolute;mso-position-horizontal-relative:text;mso-position-vertical:absolute;mso-position-vertical-relative:text" o:gfxdata="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" strokecolor="black [3200]" strokeweight="1pt">
                 <v:stroke endarrow="block" joinstyle="miter"/>
               </v:shape>
             </w:pict>
@@ -9182,7 +8741,7 @@
           </mc:Choice>
           <mc:Fallback>
             <w:pict>
-              <v:line w14:anchorId="0E3B4A3C" id="Straight Connector 86" o:spid="_x0000_s1026" style="position:absolute;flip:y;z-index:251664384;visibility:visible;mso-wrap-style:square;mso-wrap-distance-left:9pt;mso-wrap-distance-top:0;mso-wrap-distance-right:9pt;mso-wrap-distance-bottom:0;mso-position-horizontal:absolute;mso-position-horizontal-relative:text;mso-position-vertical:absolute;mso-position-vertical-relative:text" from="9pt,6.4pt" to="9pt,339.4pt" o:gfxdata="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" strokecolor="black [3200]" strokeweight="1pt">
+              <v:line w14:anchorId="0E2C5583" id="Straight Connector 86" o:spid="_x0000_s1026" style="position:absolute;flip:y;z-index:251664384;visibility:visible;mso-wrap-style:square;mso-wrap-distance-left:9pt;mso-wrap-distance-top:0;mso-wrap-distance-right:9pt;mso-wrap-distance-bottom:0;mso-position-horizontal:absolute;mso-position-horizontal-relative:text;mso-position-vertical:absolute;mso-position-vertical-relative:text" from="9pt,6.4pt" to="9pt,339.4pt" o:gfxdata="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" strokecolor="black [3200]" strokeweight="1pt">
                 <v:stroke joinstyle="miter"/>
               </v:line>
             </w:pict>
@@ -9335,7 +8894,7 @@
           </mc:Choice>
           <mc:Fallback>
             <w:pict>
-              <v:shape w14:anchorId="476969E5" id="Straight Arrow Connector 73" o:spid="_x0000_s1026" type="#_x0000_t32" style="position:absolute;margin-left:270.1pt;margin-top:1.95pt;width:180pt;height:.05pt;flip:x y;z-index:251695104;visibility:visible;mso-wrap-style:square;mso-wrap-distance-left:9pt;mso-wrap-distance-top:0;mso-wrap-distance-right:9pt;mso-wrap-distance-bottom:0;mso-position-horizontal:absolute;mso-position-horizontal-relative:text;mso-position-vertical:absolute;mso-position-vertical-relative:text" o:gfxdata="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" strokecolor="black [3200]" strokeweight="1pt">
+              <v:shape w14:anchorId="1C210EB5" id="Straight Arrow Connector 73" o:spid="_x0000_s1026" type="#_x0000_t32" style="position:absolute;margin-left:270.1pt;margin-top:1.95pt;width:180pt;height:.05pt;flip:x y;z-index:251695104;visibility:visible;mso-wrap-style:square;mso-wrap-distance-left:9pt;mso-wrap-distance-top:0;mso-wrap-distance-right:9pt;mso-wrap-distance-bottom:0;mso-position-horizontal:absolute;mso-position-horizontal-relative:text;mso-position-vertical:absolute;mso-position-vertical-relative:text" o:gfxdata="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" strokecolor="black [3200]" strokeweight="1pt">
                 <v:stroke endarrow="block" joinstyle="miter"/>
               </v:shape>
             </w:pict>
@@ -9399,7 +8958,7 @@
           </mc:Choice>
           <mc:Fallback>
             <w:pict>
-              <v:line w14:anchorId="4E52E926" id="Straight Connector 72" o:spid="_x0000_s1026" style="position:absolute;flip:y;z-index:251665408;visibility:visible;mso-wrap-style:square;mso-wrap-distance-left:9pt;mso-wrap-distance-top:0;mso-wrap-distance-right:9pt;mso-wrap-distance-bottom:0;mso-position-horizontal:absolute;mso-position-horizontal-relative:text;mso-position-vertical:absolute;mso-position-vertical-relative:text" from="450pt,1.95pt" to="450pt,199.95pt" o:gfxdata="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" strokecolor="black [3200]" strokeweight="1pt">
+              <v:line w14:anchorId="3075A108" id="Straight Connector 72" o:spid="_x0000_s1026" style="position:absolute;flip:y;z-index:251665408;visibility:visible;mso-wrap-style:square;mso-wrap-distance-left:9pt;mso-wrap-distance-top:0;mso-wrap-distance-right:9pt;mso-wrap-distance-bottom:0;mso-position-horizontal:absolute;mso-position-horizontal-relative:text;mso-position-vertical:absolute;mso-position-vertical-relative:text" from="450pt,1.95pt" to="450pt,199.95pt" o:gfxdata="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" strokecolor="black [3200]" strokeweight="1pt">
                 <v:stroke joinstyle="miter"/>
               </v:line>
             </w:pict>
@@ -9466,7 +9025,7 @@
           </mc:Choice>
           <mc:Fallback>
             <w:pict>
-              <v:shape w14:anchorId="5579680E" id="Straight Arrow Connector 60" o:spid="_x0000_s1026" type="#_x0000_t32" style="position:absolute;margin-left:125.9pt;margin-top:10.85pt;width:45.1pt;height:.1pt;z-index:251691008;visibility:visible;mso-wrap-style:square;mso-wrap-distance-left:9pt;mso-wrap-distance-top:0;mso-wrap-distance-right:9pt;mso-wrap-distance-bottom:0;mso-position-horizontal:absolute;mso-position-horizontal-relative:text;mso-position-vertical:absolute;mso-position-vertical-relative:text" o:gfxdata="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" strokecolor="black [3200]" strokeweight="1pt">
+              <v:shape w14:anchorId="6AA36D6B" id="Straight Arrow Connector 60" o:spid="_x0000_s1026" type="#_x0000_t32" style="position:absolute;margin-left:125.9pt;margin-top:10.85pt;width:45.1pt;height:.1pt;z-index:251691008;visibility:visible;mso-wrap-style:square;mso-wrap-distance-left:9pt;mso-wrap-distance-top:0;mso-wrap-distance-right:9pt;mso-wrap-distance-bottom:0;mso-position-horizontal:absolute;mso-position-horizontal-relative:text;mso-position-vertical:absolute;mso-position-vertical-relative:text" o:gfxdata="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" strokecolor="black [3200]" strokeweight="1pt">
                 <v:stroke endarrow="block" joinstyle="miter"/>
               </v:shape>
             </w:pict>
@@ -9530,7 +9089,7 @@
           </mc:Choice>
           <mc:Fallback>
             <w:pict>
-              <v:line w14:anchorId="3D896AA0" id="Straight Connector 58" o:spid="_x0000_s1026" style="position:absolute;flip:y;z-index:251689984;visibility:visible;mso-wrap-style:square;mso-wrap-distance-left:9pt;mso-wrap-distance-top:0;mso-wrap-distance-right:9pt;mso-wrap-distance-bottom:0;mso-position-horizontal:absolute;mso-position-horizontal-relative:text;mso-position-vertical:absolute;mso-position-vertical-relative:text" from="126pt,10.95pt" to="126pt,47.95pt" o:gfxdata="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" strokecolor="black [3200]" strokeweight="1pt">
+              <v:line w14:anchorId="2070B231" id="Straight Connector 58" o:spid="_x0000_s1026" style="position:absolute;flip:y;z-index:251689984;visibility:visible;mso-wrap-style:square;mso-wrap-distance-left:9pt;mso-wrap-distance-top:0;mso-wrap-distance-right:9pt;mso-wrap-distance-bottom:0;mso-position-horizontal:absolute;mso-position-horizontal-relative:text;mso-position-vertical:absolute;mso-position-vertical-relative:text" from="126pt,10.95pt" to="126pt,47.95pt" o:gfxdata="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" strokecolor="black [3200]" strokeweight="1pt">
                 <v:stroke joinstyle="miter"/>
               </v:line>
             </w:pict>
@@ -9599,7 +9158,7 @@
           </mc:Choice>
           <mc:Fallback>
             <w:pict>
-              <v:shape w14:anchorId="5DF27DBF" id="Straight Arrow Connector 57" o:spid="_x0000_s1026" type="#_x0000_t32" style="position:absolute;margin-left:188.65pt;margin-top:3.8pt;width:.35pt;height:47.6pt;z-index:251688960;visibility:visible;mso-wrap-style:square;mso-wrap-distance-left:9pt;mso-wrap-distance-top:0;mso-wrap-distance-right:9pt;mso-wrap-distance-bottom:0;mso-position-horizontal:absolute;mso-position-horizontal-relative:text;mso-position-vertical:absolute;mso-position-vertical-relative:text" o:gfxdata="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" strokecolor="black [3200]" strokeweight="1pt">
+              <v:shape w14:anchorId="64339D4F" id="Straight Arrow Connector 57" o:spid="_x0000_s1026" type="#_x0000_t32" style="position:absolute;margin-left:188.65pt;margin-top:3.8pt;width:.35pt;height:47.6pt;z-index:251688960;visibility:visible;mso-wrap-style:square;mso-wrap-distance-left:9pt;mso-wrap-distance-top:0;mso-wrap-distance-right:9pt;mso-wrap-distance-bottom:0;mso-position-horizontal:absolute;mso-position-horizontal-relative:text;mso-position-vertical:absolute;mso-position-vertical-relative:text" o:gfxdata="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" strokecolor="black [3200]" strokeweight="1pt">
                 <v:stroke endarrow="block" joinstyle="miter"/>
               </v:shape>
             </w:pict>
@@ -9942,7 +9501,7 @@
           </mc:Choice>
           <mc:Fallback>
             <w:pict>
-              <v:shape w14:anchorId="63286A05" id="Straight Arrow Connector 63" o:spid="_x0000_s1026" type="#_x0000_t32" style="position:absolute;margin-left:188.95pt;margin-top:7.95pt;width:139.6pt;height:0;z-index:251666432;visibility:visible;mso-wrap-style:square;mso-wrap-distance-left:9pt;mso-wrap-distance-top:0;mso-wrap-distance-right:9pt;mso-wrap-distance-bottom:0;mso-position-horizontal:absolute;mso-position-horizontal-relative:text;mso-position-vertical:absolute;mso-position-vertical-relative:text" o:gfxdata="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" strokecolor="black [3200]" strokeweight="1pt">
+              <v:shape w14:anchorId="7690D521" id="Straight Arrow Connector 63" o:spid="_x0000_s1026" type="#_x0000_t32" style="position:absolute;margin-left:188.95pt;margin-top:7.95pt;width:139.6pt;height:0;z-index:251666432;visibility:visible;mso-wrap-style:square;mso-wrap-distance-left:9pt;mso-wrap-distance-top:0;mso-wrap-distance-right:9pt;mso-wrap-distance-bottom:0;mso-position-horizontal:absolute;mso-position-horizontal-relative:text;mso-position-vertical:absolute;mso-position-vertical-relative:text" o:gfxdata="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" strokecolor="black [3200]" strokeweight="1pt">
                 <v:stroke endarrow="block" joinstyle="miter"/>
               </v:shape>
             </w:pict>
@@ -10011,7 +9570,7 @@
           </mc:Choice>
           <mc:Fallback>
             <w:pict>
-              <v:shape w14:anchorId="0B946DB1" id="Straight Arrow Connector 71" o:spid="_x0000_s1026" type="#_x0000_t32" style="position:absolute;margin-left:405pt;margin-top:10pt;width:0;height:36.1pt;z-index:251694080;visibility:visible;mso-wrap-style:square;mso-wrap-distance-left:9pt;mso-wrap-distance-top:0;mso-wrap-distance-right:9pt;mso-wrap-distance-bottom:0;mso-position-horizontal:absolute;mso-position-horizontal-relative:text;mso-position-vertical:absolute;mso-position-vertical-relative:text" o:gfxdata="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" strokecolor="black [3200]" strokeweight="1pt">
+              <v:shape w14:anchorId="1E09C4E5" id="Straight Arrow Connector 71" o:spid="_x0000_s1026" type="#_x0000_t32" style="position:absolute;margin-left:405pt;margin-top:10pt;width:0;height:36.1pt;z-index:251694080;visibility:visible;mso-wrap-style:square;mso-wrap-distance-left:9pt;mso-wrap-distance-top:0;mso-wrap-distance-right:9pt;mso-wrap-distance-bottom:0;mso-position-horizontal:absolute;mso-position-horizontal-relative:text;mso-position-vertical:absolute;mso-position-vertical-relative:text" o:gfxdata="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" strokecolor="black [3200]" strokeweight="1pt">
                 <v:stroke endarrow="block" joinstyle="miter"/>
               </v:shape>
             </w:pict>
@@ -10355,7 +9914,7 @@
           </mc:Choice>
           <mc:Fallback>
             <w:pict>
-              <v:shape w14:anchorId="3D1D1D6E" id="Straight Arrow Connector 75" o:spid="_x0000_s1026" type="#_x0000_t32" style="position:absolute;margin-left:139.55pt;margin-top:5.7pt;width:141.05pt;height:0;flip:x;z-index:251697152;visibility:visible;mso-wrap-style:square;mso-wrap-distance-left:9pt;mso-wrap-distance-top:0;mso-wrap-distance-right:9pt;mso-wrap-distance-bottom:0;mso-position-horizontal:absolute;mso-position-horizontal-relative:text;mso-position-vertical:absolute;mso-position-vertical-relative:text" o:gfxdata="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" strokecolor="black [3200]" strokeweight="1pt">
+              <v:shape w14:anchorId="192FFE1B" id="Straight Arrow Connector 75" o:spid="_x0000_s1026" type="#_x0000_t32" style="position:absolute;margin-left:139.55pt;margin-top:5.7pt;width:141.05pt;height:0;flip:x;z-index:251697152;visibility:visible;mso-wrap-style:square;mso-wrap-distance-left:9pt;mso-wrap-distance-top:0;mso-wrap-distance-right:9pt;mso-wrap-distance-bottom:0;mso-position-horizontal:absolute;mso-position-horizontal-relative:text;mso-position-vertical:absolute;mso-position-vertical-relative:text" o:gfxdata="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" strokecolor="black [3200]" strokeweight="1pt">
                 <v:stroke endarrow="block" joinstyle="miter"/>
               </v:shape>
             </w:pict>
@@ -10424,7 +9983,7 @@
           </mc:Choice>
           <mc:Fallback>
             <w:pict>
-              <v:shape w14:anchorId="3489AE89" id="Straight Arrow Connector 85" o:spid="_x0000_s1026" type="#_x0000_t32" style="position:absolute;margin-left:90pt;margin-top:7.3pt;width:0;height:31.7pt;z-index:251699200;visibility:visible;mso-wrap-style:square;mso-wrap-distance-left:9pt;mso-wrap-distance-top:0;mso-wrap-distance-right:9pt;mso-wrap-distance-bottom:0;mso-position-horizontal:absolute;mso-position-horizontal-relative:text;mso-position-vertical:absolute;mso-position-vertical-relative:text" o:gfxdata="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" strokecolor="black [3200]" strokeweight="1pt">
+              <v:shape w14:anchorId="7984EC0B" id="Straight Arrow Connector 85" o:spid="_x0000_s1026" type="#_x0000_t32" style="position:absolute;margin-left:90pt;margin-top:7.3pt;width:0;height:31.7pt;z-index:251699200;visibility:visible;mso-wrap-style:square;mso-wrap-distance-left:9pt;mso-wrap-distance-top:0;mso-wrap-distance-right:9pt;mso-wrap-distance-bottom:0;mso-position-horizontal:absolute;mso-position-horizontal-relative:text;mso-position-vertical:absolute;mso-position-vertical-relative:text" o:gfxdata="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" strokecolor="black [3200]" strokeweight="1pt">
                 <v:stroke endarrow="block" joinstyle="miter"/>
               </v:shape>
             </w:pict>
@@ -10768,7 +10327,7 @@
           </mc:Choice>
           <mc:Fallback>
             <w:pict>
-              <v:shape w14:anchorId="14A20771" id="Straight Arrow Connector 89" o:spid="_x0000_s1026" type="#_x0000_t32" style="position:absolute;margin-left:179.75pt;margin-top:20.55pt;width:148.85pt;height:0;z-index:251702272;visibility:visible;mso-wrap-style:square;mso-wrap-distance-left:9pt;mso-wrap-distance-top:0;mso-wrap-distance-right:9pt;mso-wrap-distance-bottom:0;mso-position-horizontal:absolute;mso-position-horizontal-relative:text;mso-position-vertical:absolute;mso-position-vertical-relative:text" o:gfxdata="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" strokecolor="black [3200]" strokeweight="1pt">
+              <v:shape w14:anchorId="69966E4D" id="Straight Arrow Connector 89" o:spid="_x0000_s1026" type="#_x0000_t32" style="position:absolute;margin-left:179.75pt;margin-top:20.55pt;width:148.85pt;height:0;z-index:251702272;visibility:visible;mso-wrap-style:square;mso-wrap-distance-left:9pt;mso-wrap-distance-top:0;mso-wrap-distance-right:9pt;mso-wrap-distance-bottom:0;mso-position-horizontal:absolute;mso-position-horizontal-relative:text;mso-position-vertical:absolute;mso-position-vertical-relative:text" o:gfxdata="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" strokecolor="black [3200]" strokeweight="1pt">
                 <v:stroke endarrow="block" joinstyle="miter"/>
               </v:shape>
             </w:pict>
@@ -10834,7 +10393,7 @@
           </mc:Choice>
           <mc:Fallback>
             <w:pict>
-              <v:line w14:anchorId="33D4CEF2" id="Straight Connector 91" o:spid="_x0000_s1026" style="position:absolute;z-index:251704320;visibility:visible;mso-wrap-style:square;mso-wrap-distance-left:9pt;mso-wrap-distance-top:0;mso-wrap-distance-right:9pt;mso-wrap-distance-bottom:0;mso-position-horizontal:absolute;mso-position-horizontal-relative:text;mso-position-vertical:absolute;mso-position-vertical-relative:text" from="378pt,22.05pt" to="378pt,67.15pt" o:gfxdata="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" strokecolor="black [3200]" strokeweight="1pt">
+              <v:line w14:anchorId="04D7BB37" id="Straight Connector 91" o:spid="_x0000_s1026" style="position:absolute;z-index:251704320;visibility:visible;mso-wrap-style:square;mso-wrap-distance-left:9pt;mso-wrap-distance-top:0;mso-wrap-distance-right:9pt;mso-wrap-distance-bottom:0;mso-position-horizontal:absolute;mso-position-horizontal-relative:text;mso-position-vertical:absolute;mso-position-vertical-relative:text" from="378pt,22.05pt" to="378pt,67.15pt" o:gfxdata="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" strokecolor="black [3200]" strokeweight="1pt">
                 <v:stroke joinstyle="miter"/>
               </v:line>
             </w:pict>
@@ -11010,7 +10569,7 @@
           </mc:Choice>
           <mc:Fallback>
             <w:pict>
-              <v:shape w14:anchorId="336AAD60" id="Straight Arrow Connector 92" o:spid="_x0000_s1026" type="#_x0000_t32" style="position:absolute;margin-left:280.6pt;margin-top:16.1pt;width:97.45pt;height:0;flip:x;z-index:251705344;visibility:visible;mso-wrap-style:square;mso-wrap-distance-left:9pt;mso-wrap-distance-top:0;mso-wrap-distance-right:9pt;mso-wrap-distance-bottom:0;mso-position-horizontal:absolute;mso-position-horizontal-relative:text;mso-position-vertical:absolute;mso-position-vertical-relative:text" o:gfxdata="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" strokecolor="black [3200]" strokeweight="1pt">
+              <v:shape w14:anchorId="3EBB5DB3" id="Straight Arrow Connector 92" o:spid="_x0000_s1026" type="#_x0000_t32" style="position:absolute;margin-left:280.6pt;margin-top:16.1pt;width:97.45pt;height:0;flip:x;z-index:251705344;visibility:visible;mso-wrap-style:square;mso-wrap-distance-left:9pt;mso-wrap-distance-top:0;mso-wrap-distance-right:9pt;mso-wrap-distance-bottom:0;mso-position-horizontal:absolute;mso-position-horizontal-relative:text;mso-position-vertical:absolute;mso-position-vertical-relative:text" o:gfxdata="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" strokecolor="black [3200]" strokeweight="1pt">
                 <v:stroke endarrow="block" joinstyle="miter"/>
               </v:shape>
             </w:pict>
@@ -11033,7 +10592,6 @@
         <w:jc w:val="center"/>
       </w:pPr>
       <w:r>
-        <w:lastRenderedPageBreak/>
         <w:t>Figure 3</w:t>
       </w:r>
     </w:p>
@@ -12106,7 +11664,7 @@
           </mc:Choice>
           <mc:Fallback>
             <w:pict>
-              <v:shape w14:anchorId="11FB290B" id="Straight Arrow Connector 16" o:spid="_x0000_s1026" type="#_x0000_t32" style="position:absolute;margin-left:225pt;margin-top:.7pt;width:0;height:60.9pt;z-index:251752448;visibility:visible;mso-wrap-style:square;mso-wrap-distance-left:9pt;mso-wrap-distance-top:0;mso-wrap-distance-right:9pt;mso-wrap-distance-bottom:0;mso-position-horizontal:absolute;mso-position-horizontal-relative:text;mso-position-vertical:absolute;mso-position-vertical-relative:text" o:gfxdata="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" strokecolor="black [3200]" strokeweight="1pt">
+              <v:shape w14:anchorId="331EE67A" id="Straight Arrow Connector 16" o:spid="_x0000_s1026" type="#_x0000_t32" style="position:absolute;margin-left:225pt;margin-top:.7pt;width:0;height:60.9pt;z-index:251752448;visibility:visible;mso-wrap-style:square;mso-wrap-distance-left:9pt;mso-wrap-distance-top:0;mso-wrap-distance-right:9pt;mso-wrap-distance-bottom:0;mso-position-horizontal:absolute;mso-position-horizontal-relative:text;mso-position-vertical:absolute;mso-position-vertical-relative:text" o:gfxdata="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" strokecolor="black [3200]" strokeweight="1pt">
                 <v:stroke endarrow="block" joinstyle="miter"/>
               </v:shape>
             </w:pict>
@@ -12301,7 +11859,7 @@
           </mc:Choice>
           <mc:Fallback>
             <w:pict>
-              <v:shape w14:anchorId="5C141F49" id="Straight Arrow Connector 22" o:spid="_x0000_s1026" type="#_x0000_t32" style="position:absolute;margin-left:224.65pt;margin-top:21.9pt;width:0;height:73.3pt;z-index:251753472;visibility:visible;mso-wrap-style:square;mso-wrap-distance-left:9pt;mso-wrap-distance-top:0;mso-wrap-distance-right:9pt;mso-wrap-distance-bottom:0;mso-position-horizontal:absolute;mso-position-horizontal-relative:text;mso-position-vertical:absolute;mso-position-vertical-relative:text" o:gfxdata="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" strokecolor="black [3200]" strokeweight="1pt">
+              <v:shape w14:anchorId="18F586B7" id="Straight Arrow Connector 22" o:spid="_x0000_s1026" type="#_x0000_t32" style="position:absolute;margin-left:224.65pt;margin-top:21.9pt;width:0;height:73.3pt;z-index:251753472;visibility:visible;mso-wrap-style:square;mso-wrap-distance-left:9pt;mso-wrap-distance-top:0;mso-wrap-distance-right:9pt;mso-wrap-distance-bottom:0;mso-position-horizontal:absolute;mso-position-horizontal-relative:text;mso-position-vertical:absolute;mso-position-vertical-relative:text" o:gfxdata="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" strokecolor="black [3200]" strokeweight="1pt">
                 <v:stroke endarrow="block" joinstyle="miter"/>
               </v:shape>
             </w:pict>
@@ -12527,7 +12085,7 @@
           </mc:Choice>
           <mc:Fallback>
             <w:pict>
-              <v:shape w14:anchorId="67FF38D6" id="Straight Arrow Connector 24" o:spid="_x0000_s1026" type="#_x0000_t32" style="position:absolute;margin-left:224.65pt;margin-top:15.75pt;width:0;height:43.25pt;z-index:251754496;visibility:visible;mso-wrap-style:square;mso-wrap-distance-left:9pt;mso-wrap-distance-top:0;mso-wrap-distance-right:9pt;mso-wrap-distance-bottom:0;mso-position-horizontal:absolute;mso-position-horizontal-relative:text;mso-position-vertical:absolute;mso-position-vertical-relative:text" o:gfxdata="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" strokecolor="black [3200]" strokeweight="1pt">
+              <v:shape w14:anchorId="41D5B2EF" id="Straight Arrow Connector 24" o:spid="_x0000_s1026" type="#_x0000_t32" style="position:absolute;margin-left:224.65pt;margin-top:15.75pt;width:0;height:43.25pt;z-index:251754496;visibility:visible;mso-wrap-style:square;mso-wrap-distance-left:9pt;mso-wrap-distance-top:0;mso-wrap-distance-right:9pt;mso-wrap-distance-bottom:0;mso-position-horizontal:absolute;mso-position-horizontal-relative:text;mso-position-vertical:absolute;mso-position-vertical-relative:text" o:gfxdata="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" strokecolor="black [3200]" strokeweight="1pt">
                 <v:stroke endarrow="block" joinstyle="miter"/>
               </v:shape>
             </w:pict>
@@ -12880,7 +12438,7 @@
           </mc:Choice>
           <mc:Fallback>
             <w:pict>
-              <v:shape w14:anchorId="7019F44F" id="Straight Arrow Connector 59" o:spid="_x0000_s1026" type="#_x0000_t32" style="position:absolute;margin-left:359.8pt;margin-top:20.45pt;width:0;height:88.7pt;z-index:251758592;visibility:visible;mso-wrap-style:square;mso-wrap-distance-left:9pt;mso-wrap-distance-top:0;mso-wrap-distance-right:9pt;mso-wrap-distance-bottom:0;mso-position-horizontal:absolute;mso-position-horizontal-relative:text;mso-position-vertical:absolute;mso-position-vertical-relative:text" o:gfxdata="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" strokecolor="black [3200]" strokeweight="1pt">
+              <v:shape w14:anchorId="78392671" id="Straight Arrow Connector 59" o:spid="_x0000_s1026" type="#_x0000_t32" style="position:absolute;margin-left:359.8pt;margin-top:20.45pt;width:0;height:88.7pt;z-index:251758592;visibility:visible;mso-wrap-style:square;mso-wrap-distance-left:9pt;mso-wrap-distance-top:0;mso-wrap-distance-right:9pt;mso-wrap-distance-bottom:0;mso-position-horizontal:absolute;mso-position-horizontal-relative:text;mso-position-vertical:absolute;mso-position-vertical-relative:text" o:gfxdata="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" strokecolor="black [3200]" strokeweight="1pt">
                 <v:stroke endarrow="block" joinstyle="miter"/>
               </v:shape>
             </w:pict>
@@ -12944,7 +12502,7 @@
           </mc:Choice>
           <mc:Fallback>
             <w:pict>
-              <v:line w14:anchorId="08F5BE09" id="Straight Connector 52" o:spid="_x0000_s1026" style="position:absolute;z-index:251757568;visibility:visible;mso-wrap-style:square;mso-wrap-distance-left:9pt;mso-wrap-distance-top:0;mso-wrap-distance-right:9pt;mso-wrap-distance-bottom:0;mso-position-horizontal:absolute;mso-position-horizontal-relative:text;mso-position-vertical:absolute;mso-position-vertical-relative:text" from="279pt,20.45pt" to="5in,20.45pt" o:gfxdata="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" strokecolor="black [3200]" strokeweight="1pt">
+              <v:line w14:anchorId="7C027FF2" id="Straight Connector 52" o:spid="_x0000_s1026" style="position:absolute;z-index:251757568;visibility:visible;mso-wrap-style:square;mso-wrap-distance-left:9pt;mso-wrap-distance-top:0;mso-wrap-distance-right:9pt;mso-wrap-distance-bottom:0;mso-position-horizontal:absolute;mso-position-horizontal-relative:text;mso-position-vertical:absolute;mso-position-vertical-relative:text" from="279pt,20.45pt" to="5in,20.45pt" o:gfxdata="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" strokecolor="black [3200]" strokeweight="1pt">
                 <v:stroke joinstyle="miter"/>
               </v:line>
             </w:pict>
@@ -13011,7 +12569,7 @@
           </mc:Choice>
           <mc:Fallback>
             <w:pict>
-              <v:shape w14:anchorId="79228E39" id="Straight Arrow Connector 42" o:spid="_x0000_s1026" type="#_x0000_t32" style="position:absolute;margin-left:89.85pt;margin-top:20.45pt;width:0;height:88.7pt;z-index:251756544;visibility:visible;mso-wrap-style:square;mso-wrap-distance-left:9pt;mso-wrap-distance-top:0;mso-wrap-distance-right:9pt;mso-wrap-distance-bottom:0;mso-position-horizontal:absolute;mso-position-horizontal-relative:text;mso-position-vertical:absolute;mso-position-vertical-relative:text" o:gfxdata="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" strokecolor="black [3200]" strokeweight="1pt">
+              <v:shape w14:anchorId="21291D94" id="Straight Arrow Connector 42" o:spid="_x0000_s1026" type="#_x0000_t32" style="position:absolute;margin-left:89.85pt;margin-top:20.45pt;width:0;height:88.7pt;z-index:251756544;visibility:visible;mso-wrap-style:square;mso-wrap-distance-left:9pt;mso-wrap-distance-top:0;mso-wrap-distance-right:9pt;mso-wrap-distance-bottom:0;mso-position-horizontal:absolute;mso-position-horizontal-relative:text;mso-position-vertical:absolute;mso-position-vertical-relative:text" o:gfxdata="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" strokecolor="black [3200]" strokeweight="1pt">
                 <v:stroke endarrow="block" joinstyle="miter"/>
               </v:shape>
             </w:pict>
@@ -13075,7 +12633,7 @@
           </mc:Choice>
           <mc:Fallback>
             <w:pict>
-              <v:line w14:anchorId="4D6263CA" id="Straight Connector 41" o:spid="_x0000_s1026" style="position:absolute;flip:x;z-index:251755520;visibility:visible;mso-wrap-style:square;mso-wrap-distance-left:9pt;mso-wrap-distance-top:0;mso-wrap-distance-right:9pt;mso-wrap-distance-bottom:0;mso-position-horizontal:absolute;mso-position-horizontal-relative:text;mso-position-vertical:absolute;mso-position-vertical-relative:text" from="90pt,20.25pt" to="161.3pt,20.25pt" o:gfxdata="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" strokecolor="black [3200]" strokeweight="1pt">
+              <v:line w14:anchorId="2104838F" id="Straight Connector 41" o:spid="_x0000_s1026" style="position:absolute;flip:x;z-index:251755520;visibility:visible;mso-wrap-style:square;mso-wrap-distance-left:9pt;mso-wrap-distance-top:0;mso-wrap-distance-right:9pt;mso-wrap-distance-bottom:0;mso-position-horizontal:absolute;mso-position-horizontal-relative:text;mso-position-vertical:absolute;mso-position-vertical-relative:text" from="90pt,20.25pt" to="161.3pt,20.25pt" o:gfxdata="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" strokecolor="black [3200]" strokeweight="1pt">
                 <v:stroke joinstyle="miter"/>
               </v:line>
             </w:pict>
@@ -13151,7 +12709,7 @@
           </mc:Choice>
           <mc:Fallback>
             <w:pict>
-              <v:shape w14:anchorId="72603E8D" id="Straight Arrow Connector 67" o:spid="_x0000_s1026" type="#_x0000_t32" style="position:absolute;margin-left:269.6pt;margin-top:150.9pt;width:89.8pt;height:0;flip:x;z-index:251762688;visibility:visible;mso-wrap-style:square;mso-wrap-distance-left:9pt;mso-wrap-distance-top:0;mso-wrap-distance-right:9pt;mso-wrap-distance-bottom:0;mso-position-horizontal:absolute;mso-position-horizontal-relative:text;mso-position-vertical:absolute;mso-position-vertical-relative:text" o:gfxdata="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" strokecolor="black [3200]" strokeweight="1pt">
+              <v:shape w14:anchorId="6DFF01BB" id="Straight Arrow Connector 67" o:spid="_x0000_s1026" type="#_x0000_t32" style="position:absolute;margin-left:269.6pt;margin-top:150.9pt;width:89.8pt;height:0;flip:x;z-index:251762688;visibility:visible;mso-wrap-style:square;mso-wrap-distance-left:9pt;mso-wrap-distance-top:0;mso-wrap-distance-right:9pt;mso-wrap-distance-bottom:0;mso-position-horizontal:absolute;mso-position-horizontal-relative:text;mso-position-vertical:absolute;mso-position-vertical-relative:text" o:gfxdata="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" strokecolor="black [3200]" strokeweight="1pt">
                 <v:stroke endarrow="block" joinstyle="miter"/>
               </v:shape>
             </w:pict>
@@ -13215,7 +12773,7 @@
           </mc:Choice>
           <mc:Fallback>
             <w:pict>
-              <v:line w14:anchorId="6027A100" id="Straight Connector 66" o:spid="_x0000_s1026" style="position:absolute;z-index:251761664;visibility:visible;mso-wrap-style:square;mso-wrap-distance-left:9pt;mso-wrap-distance-top:0;mso-wrap-distance-right:9pt;mso-wrap-distance-bottom:0;mso-position-horizontal:absolute;mso-position-horizontal-relative:text;mso-position-vertical:absolute;mso-position-vertical-relative:text" from="359.8pt,96.4pt" to="359.8pt,150.9pt" o:gfxdata="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" strokecolor="black [3200]" strokeweight="1pt">
+              <v:line w14:anchorId="5A24D8A0" id="Straight Connector 66" o:spid="_x0000_s1026" style="position:absolute;z-index:251761664;visibility:visible;mso-wrap-style:square;mso-wrap-distance-left:9pt;mso-wrap-distance-top:0;mso-wrap-distance-right:9pt;mso-wrap-distance-bottom:0;mso-position-horizontal:absolute;mso-position-horizontal-relative:text;mso-position-vertical:absolute;mso-position-vertical-relative:text" from="359.8pt,96.4pt" to="359.8pt,150.9pt" o:gfxdata="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" strokecolor="black [3200]" strokeweight="1pt">
                 <v:stroke joinstyle="miter"/>
               </v:line>
             </w:pict>
@@ -13282,7 +12840,7 @@
           </mc:Choice>
           <mc:Fallback>
             <w:pict>
-              <v:shape w14:anchorId="5CC3CE19" id="Straight Arrow Connector 65" o:spid="_x0000_s1026" type="#_x0000_t32" style="position:absolute;margin-left:89.85pt;margin-top:150.9pt;width:85.25pt;height:0;z-index:251760640;visibility:visible;mso-wrap-style:square;mso-wrap-distance-left:9pt;mso-wrap-distance-top:0;mso-wrap-distance-right:9pt;mso-wrap-distance-bottom:0;mso-position-horizontal:absolute;mso-position-horizontal-relative:text;mso-position-vertical:absolute;mso-position-vertical-relative:text" o:gfxdata="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" strokecolor="black [3200]" strokeweight="1pt">
+              <v:shape w14:anchorId="7B328FDD" id="Straight Arrow Connector 65" o:spid="_x0000_s1026" type="#_x0000_t32" style="position:absolute;margin-left:89.85pt;margin-top:150.9pt;width:85.25pt;height:0;z-index:251760640;visibility:visible;mso-wrap-style:square;mso-wrap-distance-left:9pt;mso-wrap-distance-top:0;mso-wrap-distance-right:9pt;mso-wrap-distance-bottom:0;mso-position-horizontal:absolute;mso-position-horizontal-relative:text;mso-position-vertical:absolute;mso-position-vertical-relative:text" o:gfxdata="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" strokecolor="black [3200]" strokeweight="1pt">
                 <v:stroke endarrow="block" joinstyle="miter"/>
               </v:shape>
             </w:pict>
@@ -13346,7 +12904,7 @@
           </mc:Choice>
           <mc:Fallback>
             <w:pict>
-              <v:line w14:anchorId="10F53786" id="Straight Connector 61" o:spid="_x0000_s1026" style="position:absolute;z-index:251759616;visibility:visible;mso-wrap-style:square;mso-wrap-distance-left:9pt;mso-wrap-distance-top:0;mso-wrap-distance-right:9pt;mso-wrap-distance-bottom:0;mso-position-horizontal:absolute;mso-position-horizontal-relative:text;mso-position-vertical:absolute;mso-position-vertical-relative:text" from="89.85pt,96.25pt" to="89.85pt,150.75pt" o:gfxdata="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" strokecolor="black [3200]" strokeweight="1pt">
+              <v:line w14:anchorId="1AD3D64C" id="Straight Connector 61" o:spid="_x0000_s1026" style="position:absolute;z-index:251759616;visibility:visible;mso-wrap-style:square;mso-wrap-distance-left:9pt;mso-wrap-distance-top:0;mso-wrap-distance-right:9pt;mso-wrap-distance-bottom:0;mso-position-horizontal:absolute;mso-position-horizontal-relative:text;mso-position-vertical:absolute;mso-position-vertical-relative:text" from="89.85pt,96.25pt" to="89.85pt,150.75pt" o:gfxdata="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" strokecolor="black [3200]" strokeweight="1pt">
                 <v:stroke joinstyle="miter"/>
               </v:line>
             </w:pict>
@@ -16582,7 +16140,7 @@
                     </a:ln>
                     <a:extLst>
                       <a:ext uri="{53640926-AAD7-44d8-BBD7-CCE9431645EC}">
-                        <a14:shadowObscured xmlns:a14="http://schemas.microsoft.com/office/drawing/2010/main" xmlns:w="http://schemas.openxmlformats.org/wordprocessingml/2006/main" xmlns:w10="urn:schemas-microsoft-com:office:word" xmlns:v="urn:schemas-microsoft-com:vml" xmlns:o="urn:schemas-microsoft-com:office:office" xmlns:mv="urn:schemas-microsoft-com:mac:vml" xmlns:mo="http://schemas.microsoft.com/office/mac/office/2008/main" xmlns=""/>
+                        <a14:shadowObscured xmlns="" xmlns:mo="http://schemas.microsoft.com/office/mac/office/2008/main" xmlns:mv="urn:schemas-microsoft-com:mac:vml" xmlns:o="urn:schemas-microsoft-com:office:office" xmlns:v="urn:schemas-microsoft-com:vml" xmlns:w10="urn:schemas-microsoft-com:office:word" xmlns:w="http://schemas.openxmlformats.org/wordprocessingml/2006/main" xmlns:a14="http://schemas.microsoft.com/office/drawing/2010/main" xmlns:w16se="http://schemas.microsoft.com/office/word/2015/wordml/symex" xmlns:cx1="http://schemas.microsoft.com/office/drawing/2015/9/8/chartex" xmlns:cx="http://schemas.microsoft.com/office/drawing/2014/chartex"/>
                       </a:ext>
                     </a:extLst>
                   </pic:spPr>
@@ -16657,8 +16215,8 @@
           <w:szCs w:val="24"/>
         </w:rPr>
       </w:pPr>
-      <w:bookmarkStart w:id="0" w:name="_f2irhz9l1fj8" w:colFirst="0" w:colLast="0"/>
-      <w:bookmarkEnd w:id="0"/>
+      <w:bookmarkStart w:id="1" w:name="_f2irhz9l1fj8" w:colFirst="0" w:colLast="0"/>
+      <w:bookmarkEnd w:id="1"/>
       <w:r>
         <w:rPr>
           <w:rFonts w:ascii="Times New Roman" w:eastAsia="Times New Roman" w:hAnsi="Times New Roman" w:cs="Times New Roman"/>
@@ -19266,45 +18824,84 @@
       </w:r>
     </w:p>
     <w:p>
-      <w:r>
-        <w:rPr>
+      <w:pPr>
+        <w:pBdr>
+          <w:top w:val="none" w:sz="0" w:space="0" w:color="auto"/>
+          <w:left w:val="none" w:sz="0" w:space="0" w:color="auto"/>
+          <w:bottom w:val="none" w:sz="0" w:space="0" w:color="auto"/>
+          <w:right w:val="none" w:sz="0" w:space="0" w:color="auto"/>
+          <w:between w:val="none" w:sz="0" w:space="0" w:color="auto"/>
+        </w:pBdr>
+        <w:spacing w:after="160" w:line="259" w:lineRule="auto"/>
+        <w:rPr>
+          <w:rFonts w:asciiTheme="minorHAnsi" w:eastAsiaTheme="minorHAnsi" w:hAnsiTheme="minorHAnsi" w:cstheme="minorBidi"/>
+          <w:color w:val="auto"/>
+          <w:lang w:val="en-US"/>
+        </w:rPr>
+      </w:pPr>
+    </w:p>
+    <w:p>
+      <w:pPr>
+        <w:pBdr>
+          <w:top w:val="none" w:sz="0" w:space="0" w:color="auto"/>
+          <w:left w:val="none" w:sz="0" w:space="0" w:color="auto"/>
+          <w:bottom w:val="none" w:sz="0" w:space="0" w:color="auto"/>
+          <w:right w:val="none" w:sz="0" w:space="0" w:color="auto"/>
+          <w:between w:val="none" w:sz="0" w:space="0" w:color="auto"/>
+        </w:pBdr>
+        <w:spacing w:after="160" w:line="259" w:lineRule="auto"/>
+        <w:rPr>
+          <w:rFonts w:asciiTheme="minorHAnsi" w:eastAsiaTheme="minorHAnsi" w:hAnsiTheme="minorHAnsi" w:cstheme="minorBidi"/>
+          <w:color w:val="auto"/>
+          <w:lang w:val="en-US"/>
+        </w:rPr>
+      </w:pPr>
+      <w:r>
+        <w:rPr>
+          <w:rFonts w:asciiTheme="minorHAnsi" w:eastAsiaTheme="minorHAnsi" w:hAnsiTheme="minorHAnsi" w:cstheme="minorBidi"/>
           <w:noProof/>
+          <w:color w:val="auto"/>
+          <w:lang w:val="en-US"/>
         </w:rPr>
         <mc:AlternateContent>
           <mc:Choice Requires="wpg">
             <w:drawing>
-              <wp:anchor distT="0" distB="0" distL="114300" distR="114300" simplePos="0" relativeHeight="251770880" behindDoc="0" locked="0" layoutInCell="1" allowOverlap="1" wp14:anchorId="02CEF634" wp14:editId="58C7DB2B">
+              <wp:anchor distT="0" distB="0" distL="114300" distR="114300" simplePos="0" relativeHeight="251770880" behindDoc="0" locked="0" layoutInCell="1" allowOverlap="1" wp14:anchorId="311A02B8" wp14:editId="317ABB1B">
                 <wp:simplePos x="0" y="0"/>
                 <wp:positionH relativeFrom="column">
                   <wp:posOffset>352425</wp:posOffset>
                 </wp:positionH>
                 <wp:positionV relativeFrom="paragraph">
-                  <wp:posOffset>28575</wp:posOffset>
+                  <wp:posOffset>32385</wp:posOffset>
                 </wp:positionV>
-                <wp:extent cx="4804410" cy="1838325"/>
+                <wp:extent cx="4804410" cy="1971675"/>
                 <wp:effectExtent l="0" t="19050" r="0" b="28575"/>
                 <wp:wrapNone/>
-                <wp:docPr id="38" name="Group 38"/>
-                <wp:cNvGraphicFramePr/>
+                <wp:docPr id="159" name="Group 159"/>
+                <wp:cNvGraphicFramePr>
+                  <a:graphicFrameLocks xmlns:a="http://schemas.openxmlformats.org/drawingml/2006/main"/>
+                </wp:cNvGraphicFramePr>
                 <a:graphic xmlns:a="http://schemas.openxmlformats.org/drawingml/2006/main">
                   <a:graphicData uri="http://schemas.microsoft.com/office/word/2010/wordprocessingGroup">
                     <wpg:wgp>
-                      <wpg:cNvGrpSpPr/>
+                      <wpg:cNvGrpSpPr>
+                        <a:grpSpLocks/>
+                      </wpg:cNvGrpSpPr>
                       <wpg:grpSpPr>
                         <a:xfrm>
                           <a:off x="0" y="0"/>
-                          <a:ext cx="4804410" cy="1838325"/>
+                          <a:ext cx="4804410" cy="1971675"/>
                           <a:chOff x="0" y="0"/>
-                          <a:chExt cx="4804410" cy="1838325"/>
+                          <a:chExt cx="4804410" cy="1971675"/>
                         </a:xfrm>
                       </wpg:grpSpPr>
                       <wps:wsp>
-                        <wps:cNvPr id="39" name="Rectangle 39"/>
+                        <wps:cNvPr id="160" name="Rectangle 12"/>
                         <wps:cNvSpPr/>
                         <wps:spPr>
                           <a:xfrm>
                             <a:off x="1457325" y="0"/>
-                            <a:ext cx="2314575" cy="1838325"/>
+                            <a:ext cx="2314575" cy="1971675"/>
                           </a:xfrm>
                           <a:prstGeom prst="rect">
                             <a:avLst/>
@@ -19401,7 +18998,7 @@
                       </wps:wsp>
                       <pic:pic xmlns:pic="http://schemas.openxmlformats.org/drawingml/2006/picture">
                         <pic:nvPicPr>
-                          <pic:cNvPr id="40" name="Picture 40"/>
+                          <pic:cNvPr id="161" name="Picture 1"/>
                           <pic:cNvPicPr>
                             <a:picLocks noChangeAspect="1"/>
                           </pic:cNvPicPr>
@@ -19437,7 +19034,7 @@
                       </pic:pic>
                       <pic:pic xmlns:pic="http://schemas.openxmlformats.org/drawingml/2006/picture">
                         <pic:nvPicPr>
-                          <pic:cNvPr id="54" name="Picture 54" descr="Image result for user"/>
+                          <pic:cNvPr id="162" name="Picture 35" descr="Image result for user"/>
                           <pic:cNvPicPr>
                             <a:picLocks noChangeAspect="1"/>
                           </pic:cNvPicPr>
@@ -19471,7 +19068,7 @@
                       </pic:pic>
                       <pic:pic xmlns:pic="http://schemas.openxmlformats.org/drawingml/2006/picture">
                         <pic:nvPicPr>
-                          <pic:cNvPr id="55" name="Picture 55" descr="Image result for user"/>
+                          <pic:cNvPr id="163" name="Picture 19" descr="Image result for user"/>
                           <pic:cNvPicPr>
                             <a:picLocks noChangeAspect="1"/>
                           </pic:cNvPicPr>
@@ -19505,7 +19102,7 @@
                       </pic:pic>
                       <pic:pic xmlns:pic="http://schemas.openxmlformats.org/drawingml/2006/picture">
                         <pic:nvPicPr>
-                          <pic:cNvPr id="56" name="Picture 56" descr="Image result for user"/>
+                          <pic:cNvPr id="164" name="Picture 41" descr="Image result for user"/>
                           <pic:cNvPicPr>
                             <a:picLocks noChangeAspect="1"/>
                           </pic:cNvPicPr>
@@ -19539,7 +19136,7 @@
                       </pic:pic>
                       <pic:pic xmlns:pic="http://schemas.openxmlformats.org/drawingml/2006/picture">
                         <pic:nvPicPr>
-                          <pic:cNvPr id="70" name="Picture 70" descr="Image result for mozilla chrome"/>
+                          <pic:cNvPr id="165" name="Picture 11" descr="Image result for mozilla chrome"/>
                           <pic:cNvPicPr>
                             <a:picLocks noChangeAspect="1"/>
                           </pic:cNvPicPr>
@@ -19574,13 +19171,19 @@
                     </wpg:wgp>
                   </a:graphicData>
                 </a:graphic>
+                <wp14:sizeRelH relativeFrom="page">
+                  <wp14:pctWidth>0</wp14:pctWidth>
+                </wp14:sizeRelH>
+                <wp14:sizeRelV relativeFrom="page">
+                  <wp14:pctHeight>0</wp14:pctHeight>
+                </wp14:sizeRelV>
               </wp:anchor>
             </w:drawing>
           </mc:Choice>
           <mc:Fallback>
             <w:pict>
-              <v:group w14:anchorId="02CEF634" id="Group 38" o:spid="_x0000_s1058" style="position:absolute;margin-left:27.75pt;margin-top:2.25pt;width:378.3pt;height:144.75pt;z-index:251770880" coordsize="48044,18383" o:gfxdata="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">
-                <v:rect id="Rectangle 39" o:spid="_x0000_s1059" style="position:absolute;left:14573;width:23146;height:18383;visibility:visible;mso-wrap-style:square;v-text-anchor:middle" o:gfxdata="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" filled="f" strokecolor="#2e74b5 [2404]" strokeweight="2.25pt">
+              <v:group w14:anchorId="311A02B8" id="Group 159" o:spid="_x0000_s1058" style="position:absolute;margin-left:27.75pt;margin-top:2.55pt;width:378.3pt;height:155.25pt;z-index:251770880" coordsize="48044,19716" o:gfxdata="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">
+                <v:rect id="Rectangle 12" o:spid="_x0000_s1059" style="position:absolute;left:14573;width:23146;height:19716;visibility:visible;mso-wrap-style:square;v-text-anchor:middle" o:gfxdata="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" filled="f" strokecolor="#2e74b5 [2404]" strokeweight="2.25pt">
                   <v:textbox>
                     <w:txbxContent>
                       <w:p>
@@ -19659,23 +19262,23 @@
                   <v:path o:extrusionok="f" gradientshapeok="t" o:connecttype="rect"/>
                   <o:lock v:ext="edit" aspectratio="t"/>
                 </v:shapetype>
-                <v:shape id="Picture 40" o:spid="_x0000_s1060" type="#_x0000_t75" style="position:absolute;left:20669;top:2571;width:11239;height:11240;visibility:visible;mso-wrap-style:square" o:gfxdata="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">
+                <v:shape id="Picture 1" o:spid="_x0000_s1060" type="#_x0000_t75" style="position:absolute;left:20669;top:2571;width:11239;height:11240;visibility:visible;mso-wrap-style:square" o:gfxdata="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">
                   <v:imagedata r:id="rId17" o:title="" recolortarget="#494949 [1446]"/>
                   <v:path arrowok="t"/>
                 </v:shape>
-                <v:shape id="Picture 54" o:spid="_x0000_s1061" type="#_x0000_t75" alt="Image result for user" style="position:absolute;left:42100;top:381;width:5753;height:5524;visibility:visible;mso-wrap-style:square" o:gfxdata="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">
+                <v:shape id="Picture 35" o:spid="_x0000_s1061" type="#_x0000_t75" alt="Image result for user" style="position:absolute;left:42100;top:381;width:5753;height:5524;visibility:visible;mso-wrap-style:square" o:gfxdata="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">
                   <v:imagedata r:id="rId18" o:title="Image result for user"/>
                   <v:path arrowok="t"/>
                 </v:shape>
-                <v:shape id="Picture 55" o:spid="_x0000_s1062" type="#_x0000_t75" alt="Image result for user" style="position:absolute;top:2667;width:12528;height:9880;visibility:visible;mso-wrap-style:square" o:gfxdata="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">
+                <v:shape id="Picture 19" o:spid="_x0000_s1062" type="#_x0000_t75" alt="Image result for user" style="position:absolute;top:2667;width:12528;height:9880;visibility:visible;mso-wrap-style:square" o:gfxdata="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">
                   <v:imagedata r:id="rId19" o:title="Image result for user"/>
                   <v:path arrowok="t"/>
                 </v:shape>
-                <v:shape id="Picture 56" o:spid="_x0000_s1063" type="#_x0000_t75" alt="Image result for user" style="position:absolute;left:42291;top:10001;width:5753;height:5524;visibility:visible;mso-wrap-style:square" o:gfxdata="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">
+                <v:shape id="Picture 41" o:spid="_x0000_s1063" type="#_x0000_t75" alt="Image result for user" style="position:absolute;left:42291;top:10001;width:5753;height:5524;visibility:visible;mso-wrap-style:square" o:gfxdata="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">
                   <v:imagedata r:id="rId18" o:title="Image result for user"/>
                   <v:path arrowok="t"/>
                 </v:shape>
-                <v:shape id="Picture 70" o:spid="_x0000_s1064" type="#_x0000_t75" alt="Image result for mozilla chrome" style="position:absolute;left:22002;top:3619;width:8763;height:5715;visibility:visible;mso-wrap-style:square" o:gfxdata="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">
+                <v:shape id="Picture 11" o:spid="_x0000_s1064" type="#_x0000_t75" alt="Image result for mozilla chrome" style="position:absolute;left:22002;top:3619;width:8763;height:5715;visibility:visible;mso-wrap-style:square" o:gfxdata="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">
                   <v:imagedata r:id="rId20" o:title="Image result for mozilla chrome"/>
                   <v:path arrowok="t"/>
                 </v:shape>
@@ -19685,152 +19288,354 @@
         </mc:AlternateContent>
       </w:r>
       <w:r>
+        <w:rPr>
+          <w:rFonts w:asciiTheme="minorHAnsi" w:eastAsiaTheme="minorHAnsi" w:hAnsiTheme="minorHAnsi" w:cstheme="minorBidi"/>
+          <w:color w:val="auto"/>
+          <w:lang w:val="en-US"/>
+        </w:rPr>
         <w:tab/>
       </w:r>
     </w:p>
     <w:p>
       <w:pPr>
-        <w:rPr>
+        <w:pBdr>
+          <w:top w:val="none" w:sz="0" w:space="0" w:color="auto"/>
+          <w:left w:val="none" w:sz="0" w:space="0" w:color="auto"/>
+          <w:bottom w:val="none" w:sz="0" w:space="0" w:color="auto"/>
+          <w:right w:val="none" w:sz="0" w:space="0" w:color="auto"/>
+          <w:between w:val="none" w:sz="0" w:space="0" w:color="auto"/>
+        </w:pBdr>
+        <w:spacing w:after="160" w:line="259" w:lineRule="auto"/>
+        <w:rPr>
+          <w:rFonts w:asciiTheme="minorHAnsi" w:eastAsiaTheme="minorHAnsi" w:hAnsiTheme="minorHAnsi" w:cstheme="minorBidi"/>
+          <w:color w:val="auto"/>
           <w:sz w:val="28"/>
-        </w:rPr>
-      </w:pPr>
-    </w:p>
-    <w:p>
-      <w:pPr>
-        <w:rPr>
+          <w:lang w:val="en-US"/>
+        </w:rPr>
+      </w:pPr>
+    </w:p>
+    <w:p>
+      <w:pPr>
+        <w:pBdr>
+          <w:top w:val="none" w:sz="0" w:space="0" w:color="auto"/>
+          <w:left w:val="none" w:sz="0" w:space="0" w:color="auto"/>
+          <w:bottom w:val="none" w:sz="0" w:space="0" w:color="auto"/>
+          <w:right w:val="none" w:sz="0" w:space="0" w:color="auto"/>
+          <w:between w:val="none" w:sz="0" w:space="0" w:color="auto"/>
+        </w:pBdr>
+        <w:spacing w:after="160" w:line="259" w:lineRule="auto"/>
+        <w:rPr>
+          <w:rFonts w:asciiTheme="minorHAnsi" w:eastAsiaTheme="minorHAnsi" w:hAnsiTheme="minorHAnsi" w:cstheme="minorBidi"/>
+          <w:color w:val="auto"/>
           <w:sz w:val="28"/>
-        </w:rPr>
-      </w:pPr>
-      <w:r>
-        <w:rPr>
+          <w:lang w:val="en-US"/>
+        </w:rPr>
+      </w:pPr>
+      <w:r>
+        <w:rPr>
+          <w:rFonts w:asciiTheme="minorHAnsi" w:eastAsiaTheme="minorHAnsi" w:hAnsiTheme="minorHAnsi" w:cstheme="minorBidi"/>
+          <w:color w:val="auto"/>
           <w:sz w:val="28"/>
+          <w:lang w:val="en-US"/>
         </w:rPr>
         <w:tab/>
       </w:r>
       <w:r>
         <w:rPr>
+          <w:rFonts w:asciiTheme="minorHAnsi" w:eastAsiaTheme="minorHAnsi" w:hAnsiTheme="minorHAnsi" w:cstheme="minorBidi"/>
+          <w:color w:val="auto"/>
           <w:sz w:val="28"/>
+          <w:lang w:val="en-US"/>
         </w:rPr>
         <w:tab/>
       </w:r>
       <w:r>
         <w:rPr>
+          <w:rFonts w:asciiTheme="minorHAnsi" w:eastAsiaTheme="minorHAnsi" w:hAnsiTheme="minorHAnsi" w:cstheme="minorBidi"/>
+          <w:color w:val="auto"/>
           <w:sz w:val="28"/>
+          <w:lang w:val="en-US"/>
         </w:rPr>
         <w:tab/>
       </w:r>
       <w:r>
         <w:rPr>
+          <w:rFonts w:asciiTheme="minorHAnsi" w:eastAsiaTheme="minorHAnsi" w:hAnsiTheme="minorHAnsi" w:cstheme="minorBidi"/>
+          <w:color w:val="auto"/>
           <w:sz w:val="28"/>
+          <w:lang w:val="en-US"/>
         </w:rPr>
         <w:tab/>
       </w:r>
       <w:r>
         <w:rPr>
+          <w:rFonts w:asciiTheme="minorHAnsi" w:eastAsiaTheme="minorHAnsi" w:hAnsiTheme="minorHAnsi" w:cstheme="minorBidi"/>
+          <w:color w:val="auto"/>
           <w:sz w:val="28"/>
+          <w:lang w:val="en-US"/>
         </w:rPr>
         <w:tab/>
       </w:r>
       <w:r>
         <w:rPr>
+          <w:rFonts w:asciiTheme="minorHAnsi" w:eastAsiaTheme="minorHAnsi" w:hAnsiTheme="minorHAnsi" w:cstheme="minorBidi"/>
+          <w:color w:val="auto"/>
           <w:sz w:val="28"/>
+          <w:lang w:val="en-US"/>
         </w:rPr>
         <w:tab/>
-        <w:t xml:space="preserve">  </w:t>
-      </w:r>
-      <w:r>
-        <w:rPr>
+      </w:r>
+      <w:r>
+        <w:rPr>
+          <w:rFonts w:asciiTheme="minorHAnsi" w:eastAsiaTheme="minorHAnsi" w:hAnsiTheme="minorHAnsi" w:cstheme="minorBidi"/>
+          <w:color w:val="auto"/>
           <w:sz w:val="28"/>
+          <w:lang w:val="en-US"/>
         </w:rPr>
         <w:tab/>
       </w:r>
       <w:r>
         <w:rPr>
+          <w:rFonts w:asciiTheme="minorHAnsi" w:eastAsiaTheme="minorHAnsi" w:hAnsiTheme="minorHAnsi" w:cstheme="minorBidi"/>
+          <w:color w:val="auto"/>
           <w:sz w:val="28"/>
+          <w:lang w:val="en-US"/>
         </w:rPr>
         <w:tab/>
       </w:r>
       <w:r>
         <w:rPr>
+          <w:rFonts w:asciiTheme="minorHAnsi" w:eastAsiaTheme="minorHAnsi" w:hAnsiTheme="minorHAnsi" w:cstheme="minorBidi"/>
+          <w:color w:val="auto"/>
           <w:sz w:val="28"/>
+          <w:lang w:val="en-US"/>
         </w:rPr>
         <w:tab/>
-        <w:t xml:space="preserve">   Regional Director</w:t>
-      </w:r>
-    </w:p>
-    <w:p>
-      <w:pPr>
-        <w:rPr>
+        <w:t xml:space="preserve"> Regional Director</w:t>
+      </w:r>
+    </w:p>
+    <w:p>
+      <w:pPr>
+        <w:pBdr>
+          <w:top w:val="none" w:sz="0" w:space="0" w:color="auto"/>
+          <w:left w:val="none" w:sz="0" w:space="0" w:color="auto"/>
+          <w:bottom w:val="none" w:sz="0" w:space="0" w:color="auto"/>
+          <w:right w:val="none" w:sz="0" w:space="0" w:color="auto"/>
+          <w:between w:val="none" w:sz="0" w:space="0" w:color="auto"/>
+        </w:pBdr>
+        <w:spacing w:after="160" w:line="259" w:lineRule="auto"/>
+        <w:rPr>
+          <w:rFonts w:asciiTheme="minorHAnsi" w:eastAsiaTheme="minorHAnsi" w:hAnsiTheme="minorHAnsi" w:cstheme="minorBidi"/>
+          <w:color w:val="auto"/>
           <w:sz w:val="28"/>
-        </w:rPr>
-      </w:pPr>
-      <w:r>
-        <w:rPr>
+          <w:lang w:val="en-US"/>
+        </w:rPr>
+      </w:pPr>
+      <w:r>
+        <w:rPr>
+          <w:rFonts w:asciiTheme="minorHAnsi" w:eastAsiaTheme="minorHAnsi" w:hAnsiTheme="minorHAnsi" w:cstheme="minorBidi"/>
+          <w:color w:val="auto"/>
           <w:sz w:val="28"/>
+          <w:lang w:val="en-US"/>
         </w:rPr>
         <w:tab/>
       </w:r>
       <w:r>
         <w:rPr>
+          <w:rFonts w:asciiTheme="minorHAnsi" w:eastAsiaTheme="minorHAnsi" w:hAnsiTheme="minorHAnsi" w:cstheme="minorBidi"/>
+          <w:color w:val="auto"/>
           <w:sz w:val="28"/>
+          <w:lang w:val="en-US"/>
         </w:rPr>
         <w:tab/>
       </w:r>
     </w:p>
     <w:p>
       <w:pPr>
-        <w:rPr>
+        <w:pBdr>
+          <w:top w:val="none" w:sz="0" w:space="0" w:color="auto"/>
+          <w:left w:val="none" w:sz="0" w:space="0" w:color="auto"/>
+          <w:bottom w:val="none" w:sz="0" w:space="0" w:color="auto"/>
+          <w:right w:val="none" w:sz="0" w:space="0" w:color="auto"/>
+          <w:between w:val="none" w:sz="0" w:space="0" w:color="auto"/>
+        </w:pBdr>
+        <w:spacing w:after="160" w:line="259" w:lineRule="auto"/>
+        <w:rPr>
+          <w:rFonts w:asciiTheme="minorHAnsi" w:eastAsiaTheme="minorHAnsi" w:hAnsiTheme="minorHAnsi" w:cstheme="minorBidi"/>
+          <w:color w:val="auto"/>
           <w:sz w:val="28"/>
-        </w:rPr>
-      </w:pPr>
-      <w:r>
-        <w:rPr>
+          <w:lang w:val="en-US"/>
+        </w:rPr>
+      </w:pPr>
+      <w:r>
+        <w:rPr>
+          <w:rFonts w:asciiTheme="minorHAnsi" w:eastAsiaTheme="minorHAnsi" w:hAnsiTheme="minorHAnsi" w:cstheme="minorBidi"/>
+          <w:color w:val="auto"/>
           <w:sz w:val="28"/>
+          <w:lang w:val="en-US"/>
         </w:rPr>
         <w:t xml:space="preserve">     DILG-CAR Employees</w:t>
       </w:r>
     </w:p>
     <w:p>
       <w:pPr>
-        <w:rPr>
+        <w:pBdr>
+          <w:top w:val="none" w:sz="0" w:space="0" w:color="auto"/>
+          <w:left w:val="none" w:sz="0" w:space="0" w:color="auto"/>
+          <w:bottom w:val="none" w:sz="0" w:space="0" w:color="auto"/>
+          <w:right w:val="none" w:sz="0" w:space="0" w:color="auto"/>
+          <w:between w:val="none" w:sz="0" w:space="0" w:color="auto"/>
+        </w:pBdr>
+        <w:spacing w:after="160" w:line="259" w:lineRule="auto"/>
+        <w:rPr>
+          <w:rFonts w:asciiTheme="minorHAnsi" w:eastAsiaTheme="minorHAnsi" w:hAnsiTheme="minorHAnsi" w:cstheme="minorBidi"/>
+          <w:color w:val="auto"/>
           <w:sz w:val="28"/>
-        </w:rPr>
-      </w:pPr>
-      <w:r>
-        <w:rPr>
+          <w:lang w:val="en-US"/>
+        </w:rPr>
+      </w:pPr>
+      <w:r>
+        <w:rPr>
+          <w:rFonts w:asciiTheme="minorHAnsi" w:eastAsiaTheme="minorHAnsi" w:hAnsiTheme="minorHAnsi" w:cstheme="minorBidi"/>
+          <w:color w:val="auto"/>
+          <w:sz w:val="28"/>
+          <w:lang w:val="en-US"/>
+        </w:rPr>
+        <w:tab/>
+      </w:r>
+      <w:r>
+        <w:rPr>
+          <w:rFonts w:asciiTheme="minorHAnsi" w:eastAsiaTheme="minorHAnsi" w:hAnsiTheme="minorHAnsi" w:cstheme="minorBidi"/>
+          <w:color w:val="auto"/>
+          <w:sz w:val="28"/>
+          <w:lang w:val="en-US"/>
+        </w:rPr>
+        <w:tab/>
+      </w:r>
+      <w:r>
+        <w:rPr>
+          <w:rFonts w:asciiTheme="minorHAnsi" w:eastAsiaTheme="minorHAnsi" w:hAnsiTheme="minorHAnsi" w:cstheme="minorBidi"/>
+          <w:color w:val="auto"/>
+          <w:sz w:val="28"/>
+          <w:lang w:val="en-US"/>
+        </w:rPr>
+        <w:tab/>
+      </w:r>
+      <w:r>
+        <w:rPr>
+          <w:rFonts w:asciiTheme="minorHAnsi" w:eastAsiaTheme="minorHAnsi" w:hAnsiTheme="minorHAnsi" w:cstheme="minorBidi"/>
+          <w:color w:val="auto"/>
+          <w:sz w:val="28"/>
+          <w:lang w:val="en-US"/>
+        </w:rPr>
+        <w:tab/>
+      </w:r>
+      <w:r>
+        <w:rPr>
+          <w:rFonts w:asciiTheme="minorHAnsi" w:eastAsiaTheme="minorHAnsi" w:hAnsiTheme="minorHAnsi" w:cstheme="minorBidi"/>
+          <w:color w:val="auto"/>
+          <w:sz w:val="28"/>
+          <w:lang w:val="en-US"/>
+        </w:rPr>
+        <w:tab/>
+      </w:r>
+      <w:r>
+        <w:rPr>
+          <w:rFonts w:asciiTheme="minorHAnsi" w:eastAsiaTheme="minorHAnsi" w:hAnsiTheme="minorHAnsi" w:cstheme="minorBidi"/>
+          <w:color w:val="auto"/>
+          <w:sz w:val="28"/>
+          <w:lang w:val="en-US"/>
+        </w:rPr>
+        <w:tab/>
+      </w:r>
+      <w:r>
+        <w:rPr>
+          <w:rFonts w:asciiTheme="minorHAnsi" w:eastAsiaTheme="minorHAnsi" w:hAnsiTheme="minorHAnsi" w:cstheme="minorBidi"/>
+          <w:color w:val="auto"/>
+          <w:sz w:val="28"/>
+          <w:lang w:val="en-US"/>
+        </w:rPr>
+        <w:tab/>
+      </w:r>
+      <w:r>
+        <w:rPr>
+          <w:rFonts w:asciiTheme="minorHAnsi" w:eastAsiaTheme="minorHAnsi" w:hAnsiTheme="minorHAnsi" w:cstheme="minorBidi"/>
+          <w:color w:val="auto"/>
+          <w:sz w:val="28"/>
+          <w:lang w:val="en-US"/>
+        </w:rPr>
+        <w:tab/>
+      </w:r>
+      <w:r>
+        <w:rPr>
+          <w:rFonts w:asciiTheme="minorHAnsi" w:eastAsiaTheme="minorHAnsi" w:hAnsiTheme="minorHAnsi" w:cstheme="minorBidi"/>
+          <w:color w:val="auto"/>
+          <w:sz w:val="28"/>
+          <w:lang w:val="en-US"/>
+        </w:rPr>
+        <w:tab/>
+        <w:t xml:space="preserve">    HR Admin Officer</w:t>
+      </w:r>
+    </w:p>
+    <w:p>
+      <w:pPr>
+        <w:pBdr>
+          <w:top w:val="none" w:sz="0" w:space="0" w:color="auto"/>
+          <w:left w:val="none" w:sz="0" w:space="0" w:color="auto"/>
+          <w:bottom w:val="none" w:sz="0" w:space="0" w:color="auto"/>
+          <w:right w:val="none" w:sz="0" w:space="0" w:color="auto"/>
+          <w:between w:val="none" w:sz="0" w:space="0" w:color="auto"/>
+        </w:pBdr>
+        <w:spacing w:after="160" w:line="259" w:lineRule="auto"/>
+        <w:rPr>
+          <w:rFonts w:asciiTheme="minorHAnsi" w:eastAsiaTheme="minorHAnsi" w:hAnsiTheme="minorHAnsi" w:cstheme="minorBidi"/>
+          <w:color w:val="auto"/>
+          <w:sz w:val="28"/>
+          <w:lang w:val="en-US"/>
+        </w:rPr>
+      </w:pPr>
+      <w:r>
+        <w:rPr>
+          <w:rFonts w:asciiTheme="minorHAnsi" w:eastAsiaTheme="minorHAnsi" w:hAnsiTheme="minorHAnsi" w:cstheme="minorBidi"/>
           <w:noProof/>
+          <w:color w:val="auto"/>
           <w:sz w:val="28"/>
+          <w:lang w:val="en-US"/>
         </w:rPr>
         <mc:AlternateContent>
           <mc:Choice Requires="wpg">
             <w:drawing>
-              <wp:anchor distT="0" distB="0" distL="114300" distR="114300" simplePos="0" relativeHeight="251767808" behindDoc="0" locked="0" layoutInCell="1" allowOverlap="1" wp14:anchorId="062FD5E5" wp14:editId="742D716E">
+              <wp:anchor distT="0" distB="0" distL="114300" distR="114300" simplePos="0" relativeHeight="251643904" behindDoc="0" locked="0" layoutInCell="1" allowOverlap="1" wp14:anchorId="4DE70E8E" wp14:editId="53847D5C">
                 <wp:simplePos x="0" y="0"/>
                 <wp:positionH relativeFrom="column">
-                  <wp:posOffset>410966</wp:posOffset>
+                  <wp:posOffset>410845</wp:posOffset>
                 </wp:positionH>
                 <wp:positionV relativeFrom="paragraph">
-                  <wp:posOffset>232774</wp:posOffset>
+                  <wp:posOffset>143573</wp:posOffset>
                 </wp:positionV>
-                <wp:extent cx="5120640" cy="453717"/>
-                <wp:effectExtent l="19050" t="19050" r="22860" b="22860"/>
+                <wp:extent cx="5120640" cy="454025"/>
+                <wp:effectExtent l="19050" t="19050" r="22860" b="22225"/>
                 <wp:wrapNone/>
-                <wp:docPr id="77" name="Group 77"/>
-                <wp:cNvGraphicFramePr/>
+                <wp:docPr id="155" name="Group 155"/>
+                <wp:cNvGraphicFramePr>
+                  <a:graphicFrameLocks xmlns:a="http://schemas.openxmlformats.org/drawingml/2006/main"/>
+                </wp:cNvGraphicFramePr>
                 <a:graphic xmlns:a="http://schemas.openxmlformats.org/drawingml/2006/main">
                   <a:graphicData uri="http://schemas.microsoft.com/office/word/2010/wordprocessingGroup">
                     <wpg:wgp>
-                      <wpg:cNvGrpSpPr/>
+                      <wpg:cNvGrpSpPr>
+                        <a:grpSpLocks/>
+                      </wpg:cNvGrpSpPr>
                       <wpg:grpSpPr>
                         <a:xfrm>
                           <a:off x="0" y="0"/>
-                          <a:ext cx="5120640" cy="453717"/>
+                          <a:ext cx="5120640" cy="454025"/>
                           <a:chOff x="0" y="0"/>
                           <a:chExt cx="5120640" cy="453717"/>
                         </a:xfrm>
                       </wpg:grpSpPr>
                       <wps:wsp>
-                        <wps:cNvPr id="78" name="Straight Connector 78"/>
+                        <wps:cNvPr id="156" name="Straight Connector 29"/>
                         <wps:cNvCnPr/>
                         <wps:spPr>
                           <a:xfrm>
@@ -19865,7 +19670,7 @@
                         <wps:bodyPr/>
                       </wps:wsp>
                       <wps:wsp>
-                        <wps:cNvPr id="79" name="Straight Connector 79"/>
+                        <wps:cNvPr id="157" name="Straight Connector 33"/>
                         <wps:cNvCnPr/>
                         <wps:spPr>
                           <a:xfrm flipV="1">
@@ -19900,7 +19705,7 @@
                         <wps:bodyPr/>
                       </wps:wsp>
                       <wps:wsp>
-                        <wps:cNvPr id="80" name="Text Box 80"/>
+                        <wps:cNvPr id="158" name="Text Box 52"/>
                         <wps:cNvSpPr txBox="1"/>
                         <wps:spPr>
                           <a:xfrm>
@@ -19936,19 +19741,25 @@
                     </wpg:wgp>
                   </a:graphicData>
                 </a:graphic>
+                <wp14:sizeRelH relativeFrom="page">
+                  <wp14:pctWidth>0</wp14:pctWidth>
+                </wp14:sizeRelH>
+                <wp14:sizeRelV relativeFrom="page">
+                  <wp14:pctHeight>0</wp14:pctHeight>
+                </wp14:sizeRelV>
               </wp:anchor>
             </w:drawing>
           </mc:Choice>
           <mc:Fallback>
             <w:pict>
-              <v:group w14:anchorId="062FD5E5" id="Group 77" o:spid="_x0000_s1065" style="position:absolute;margin-left:32.35pt;margin-top:18.35pt;width:403.2pt;height:35.75pt;z-index:251767808" coordsize="51206,4537" o:gfxdata="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">
-                <v:line id="Straight Connector 78" o:spid="_x0000_s1066" style="position:absolute;visibility:visible;mso-wrap-style:square" from="25890,0" to="25936,4537" o:connectortype="straight" o:gfxdata="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" strokecolor="#2e74b5 [2404]" strokeweight="2.25pt">
+              <v:group w14:anchorId="4DE70E8E" id="Group 155" o:spid="_x0000_s1065" style="position:absolute;margin-left:32.35pt;margin-top:11.3pt;width:403.2pt;height:35.75pt;z-index:251643904" coordsize="51206,4537" o:gfxdata="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">
+                <v:line id="Straight Connector 29" o:spid="_x0000_s1066" style="position:absolute;visibility:visible;mso-wrap-style:square" from="25890,0" to="25936,4537" o:connectortype="straight" o:gfxdata="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" strokecolor="#2e74b5 [2404]" strokeweight="2.25pt">
                   <v:stroke joinstyle="miter"/>
                 </v:line>
-                <v:line id="Straight Connector 79" o:spid="_x0000_s1067" style="position:absolute;flip:y;visibility:visible;mso-wrap-style:square" from="0,2260" to="51206,2443" o:connectortype="straight" o:gfxdata="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" strokecolor="#2e74b5 [2404]" strokeweight="2.25pt">
+                <v:line id="Straight Connector 33" o:spid="_x0000_s1067" style="position:absolute;flip:y;visibility:visible;mso-wrap-style:square" from="0,2260" to="51206,2443" o:connectortype="straight" o:gfxdata="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" strokecolor="#2e74b5 [2404]" strokeweight="2.25pt">
                   <v:stroke joinstyle="miter"/>
                 </v:line>
-                <v:shape id="Text Box 80" o:spid="_x0000_s1068" type="#_x0000_t202" style="position:absolute;left:33288;top:1130;width:8014;height:2774;visibility:visible;mso-wrap-style:square;v-text-anchor:top" o:gfxdata="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" fillcolor="white [3201]" stroked="f" strokeweight=".5pt">
+                <v:shape id="Text Box 52" o:spid="_x0000_s1068" type="#_x0000_t202" style="position:absolute;left:33288;top:1130;width:8014;height:2774;visibility:visible;mso-wrap-style:square;v-text-anchor:top" o:gfxdata="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" fillcolor="white [3201]" stroked="f" strokeweight=".5pt">
                   <v:textbox>
                     <w:txbxContent>
                       <w:p>
@@ -19964,110 +19775,75 @@
           </mc:Fallback>
         </mc:AlternateContent>
       </w:r>
-      <w:r>
-        <w:rPr>
-          <w:sz w:val="28"/>
-        </w:rPr>
-        <w:tab/>
-      </w:r>
-      <w:r>
-        <w:rPr>
-          <w:sz w:val="28"/>
-        </w:rPr>
-        <w:tab/>
-      </w:r>
-      <w:r>
-        <w:rPr>
-          <w:sz w:val="28"/>
-        </w:rPr>
-        <w:tab/>
-      </w:r>
-      <w:r>
-        <w:rPr>
-          <w:sz w:val="28"/>
-        </w:rPr>
-        <w:tab/>
-      </w:r>
-      <w:r>
-        <w:rPr>
-          <w:sz w:val="28"/>
-        </w:rPr>
-        <w:tab/>
-      </w:r>
-      <w:r>
-        <w:rPr>
-          <w:sz w:val="28"/>
-        </w:rPr>
-        <w:tab/>
-      </w:r>
-      <w:r>
-        <w:rPr>
-          <w:sz w:val="28"/>
-        </w:rPr>
-        <w:tab/>
-      </w:r>
-      <w:r>
-        <w:rPr>
-          <w:sz w:val="28"/>
-        </w:rPr>
-        <w:tab/>
-      </w:r>
-      <w:r>
-        <w:rPr>
-          <w:sz w:val="28"/>
-        </w:rPr>
-        <w:tab/>
-        <w:t xml:space="preserve">    HR Admin Officer</w:t>
-      </w:r>
-    </w:p>
-    <w:p>
-      <w:pPr>
-        <w:rPr>
-          <w:sz w:val="28"/>
-        </w:rPr>
-      </w:pPr>
-      <w:bookmarkStart w:id="1" w:name="_GoBack"/>
-      <w:bookmarkEnd w:id="1"/>
-    </w:p>
-    <w:p>
-      <w:pPr>
+    </w:p>
+    <w:p>
+      <w:pPr>
+        <w:pBdr>
+          <w:top w:val="none" w:sz="0" w:space="0" w:color="auto"/>
+          <w:left w:val="none" w:sz="0" w:space="0" w:color="auto"/>
+          <w:bottom w:val="none" w:sz="0" w:space="0" w:color="auto"/>
+          <w:right w:val="none" w:sz="0" w:space="0" w:color="auto"/>
+          <w:between w:val="none" w:sz="0" w:space="0" w:color="auto"/>
+        </w:pBdr>
         <w:tabs>
           <w:tab w:val="left" w:pos="7260"/>
         </w:tabs>
-        <w:rPr>
+        <w:spacing w:after="160" w:line="259" w:lineRule="auto"/>
+        <w:rPr>
+          <w:rFonts w:asciiTheme="minorHAnsi" w:eastAsiaTheme="minorHAnsi" w:hAnsiTheme="minorHAnsi" w:cstheme="minorBidi"/>
+          <w:color w:val="auto"/>
           <w:sz w:val="28"/>
-        </w:rPr>
-      </w:pPr>
-      <w:r>
-        <w:rPr>
+          <w:lang w:val="en-US"/>
+        </w:rPr>
+      </w:pPr>
+      <w:r>
+        <w:rPr>
+          <w:rFonts w:asciiTheme="minorHAnsi" w:eastAsiaTheme="minorHAnsi" w:hAnsiTheme="minorHAnsi" w:cstheme="minorBidi"/>
+          <w:color w:val="auto"/>
+          <w:sz w:val="28"/>
+          <w:lang w:val="en-US"/>
+        </w:rPr>
+        <w:tab/>
+      </w:r>
+    </w:p>
+    <w:p>
+      <w:pPr>
+        <w:pBdr>
+          <w:top w:val="none" w:sz="0" w:space="0" w:color="auto"/>
+          <w:left w:val="none" w:sz="0" w:space="0" w:color="auto"/>
+          <w:bottom w:val="none" w:sz="0" w:space="0" w:color="auto"/>
+          <w:right w:val="none" w:sz="0" w:space="0" w:color="auto"/>
+          <w:between w:val="none" w:sz="0" w:space="0" w:color="auto"/>
+        </w:pBdr>
+        <w:spacing w:after="160" w:line="259" w:lineRule="auto"/>
+        <w:rPr>
+          <w:rFonts w:asciiTheme="minorHAnsi" w:eastAsiaTheme="minorHAnsi" w:hAnsiTheme="minorHAnsi" w:cstheme="minorBidi"/>
+          <w:color w:val="auto"/>
+          <w:sz w:val="28"/>
+          <w:lang w:val="en-US"/>
+        </w:rPr>
+      </w:pPr>
+      <w:r>
+        <w:rPr>
+          <w:rFonts w:asciiTheme="minorHAnsi" w:eastAsiaTheme="minorHAnsi" w:hAnsiTheme="minorHAnsi" w:cstheme="minorBidi"/>
           <w:noProof/>
+          <w:color w:val="auto"/>
           <w:sz w:val="28"/>
+          <w:lang w:val="en-US"/>
         </w:rPr>
         <w:drawing>
-          <wp:anchor distT="0" distB="0" distL="114300" distR="114300" simplePos="0" relativeHeight="251773952" behindDoc="0" locked="0" layoutInCell="1" allowOverlap="1" wp14:anchorId="0E656E7E" wp14:editId="644C900B">
+          <wp:anchor distT="0" distB="0" distL="114300" distR="114300" simplePos="0" relativeHeight="251678720" behindDoc="1" locked="0" layoutInCell="1" allowOverlap="1" wp14:anchorId="35B94097" wp14:editId="4ABC090F">
             <wp:simplePos x="0" y="0"/>
-            <wp:positionH relativeFrom="page">
-              <wp:posOffset>5372100</wp:posOffset>
+            <wp:positionH relativeFrom="column">
+              <wp:posOffset>4191000</wp:posOffset>
             </wp:positionH>
             <wp:positionV relativeFrom="paragraph">
-              <wp:posOffset>133350</wp:posOffset>
+              <wp:posOffset>20955</wp:posOffset>
             </wp:positionV>
-            <wp:extent cx="1238250" cy="363220"/>
-            <wp:effectExtent l="0" t="0" r="1270" b="0"/>
-            <wp:wrapThrough wrapText="bothSides">
-              <wp:wrapPolygon edited="0">
-                <wp:start x="665" y="0"/>
-                <wp:lineTo x="332" y="3399"/>
-                <wp:lineTo x="332" y="13594"/>
-                <wp:lineTo x="665" y="19259"/>
-                <wp:lineTo x="4985" y="19259"/>
-                <wp:lineTo x="21268" y="15860"/>
-                <wp:lineTo x="21268" y="5664"/>
-                <wp:lineTo x="2658" y="0"/>
-                <wp:lineTo x="665" y="0"/>
-              </wp:wrapPolygon>
-            </wp:wrapThrough>
-            <wp:docPr id="105" name="Picture 105"/>
+            <wp:extent cx="2076450" cy="2076450"/>
+            <wp:effectExtent l="19050" t="0" r="0" b="0"/>
+            <wp:wrapNone/>
+            <wp:docPr id="136" name="Picture 1" descr="25360706_1712285455459373_978756037_n.jpg"/>
             <wp:cNvGraphicFramePr>
               <a:graphicFrameLocks xmlns:a="http://schemas.openxmlformats.org/drawingml/2006/main" noChangeAspect="1"/>
             </wp:cNvGraphicFramePr>
@@ -20075,17 +19851,11 @@
               <a:graphicData uri="http://schemas.openxmlformats.org/drawingml/2006/picture">
                 <pic:pic xmlns:pic="http://schemas.openxmlformats.org/drawingml/2006/picture">
                   <pic:nvPicPr>
-                    <pic:cNvPr id="22" name="ranorex.png"/>
+                    <pic:cNvPr id="0" name="25360706_1712285455459373_978756037_n.jpg"/>
                     <pic:cNvPicPr/>
                   </pic:nvPicPr>
                   <pic:blipFill>
-                    <a:blip r:embed="rId21" cstate="print">
-                      <a:extLst>
-                        <a:ext uri="{28A0092B-C50C-407E-A947-70E740481C1C}">
-                          <a14:useLocalDpi xmlns:a14="http://schemas.microsoft.com/office/drawing/2010/main" val="0"/>
-                        </a:ext>
-                      </a:extLst>
-                    </a:blip>
+                    <a:blip r:embed="rId21"/>
                     <a:stretch>
                       <a:fillRect/>
                     </a:stretch>
@@ -20093,7 +19863,7 @@
                   <pic:spPr>
                     <a:xfrm>
                       <a:off x="0" y="0"/>
-                      <a:ext cx="1238250" cy="363220"/>
+                      <a:ext cx="2076450" cy="2076450"/>
                     </a:xfrm>
                     <a:prstGeom prst="rect">
                       <a:avLst/>
@@ -20102,55 +19872,56 @@
                 </pic:pic>
               </a:graphicData>
             </a:graphic>
-            <wp14:sizeRelH relativeFrom="page">
-              <wp14:pctWidth>0</wp14:pctWidth>
-            </wp14:sizeRelH>
-            <wp14:sizeRelV relativeFrom="page">
-              <wp14:pctHeight>0</wp14:pctHeight>
-            </wp14:sizeRelV>
           </wp:anchor>
         </w:drawing>
       </w:r>
       <w:r>
         <w:rPr>
+          <w:rFonts w:asciiTheme="minorHAnsi" w:eastAsiaTheme="minorHAnsi" w:hAnsiTheme="minorHAnsi" w:cstheme="minorBidi"/>
           <w:noProof/>
+          <w:color w:val="auto"/>
           <w:sz w:val="28"/>
+          <w:lang w:val="en-US"/>
         </w:rPr>
         <mc:AlternateContent>
           <mc:Choice Requires="wpg">
             <w:drawing>
-              <wp:anchor distT="0" distB="0" distL="114300" distR="114300" simplePos="0" relativeHeight="251766784" behindDoc="0" locked="0" layoutInCell="1" allowOverlap="1" wp14:anchorId="683EDFA5" wp14:editId="4F169B20">
+              <wp:anchor distT="0" distB="0" distL="114300" distR="114300" simplePos="0" relativeHeight="251641856" behindDoc="0" locked="0" layoutInCell="1" allowOverlap="1" wp14:anchorId="342642E4" wp14:editId="6EBC2B0E">
                 <wp:simplePos x="0" y="0"/>
                 <wp:positionH relativeFrom="column">
-                  <wp:posOffset>106680</wp:posOffset>
+                  <wp:posOffset>76200</wp:posOffset>
                 </wp:positionH>
                 <wp:positionV relativeFrom="paragraph">
                   <wp:posOffset>27305</wp:posOffset>
                 </wp:positionV>
-                <wp:extent cx="3999177" cy="2218814"/>
-                <wp:effectExtent l="0" t="19050" r="20955" b="0"/>
+                <wp:extent cx="3999230" cy="2266950"/>
+                <wp:effectExtent l="0" t="19050" r="20320" b="19050"/>
                 <wp:wrapNone/>
-                <wp:docPr id="81" name="Group 81"/>
-                <wp:cNvGraphicFramePr/>
+                <wp:docPr id="148" name="Group 148"/>
+                <wp:cNvGraphicFramePr>
+                  <a:graphicFrameLocks xmlns:a="http://schemas.openxmlformats.org/drawingml/2006/main"/>
+                </wp:cNvGraphicFramePr>
                 <a:graphic xmlns:a="http://schemas.openxmlformats.org/drawingml/2006/main">
                   <a:graphicData uri="http://schemas.microsoft.com/office/word/2010/wordprocessingGroup">
                     <wpg:wgp>
-                      <wpg:cNvGrpSpPr/>
+                      <wpg:cNvGrpSpPr>
+                        <a:grpSpLocks/>
+                      </wpg:cNvGrpSpPr>
                       <wpg:grpSpPr>
                         <a:xfrm>
                           <a:off x="0" y="0"/>
-                          <a:ext cx="3999177" cy="2218814"/>
-                          <a:chOff x="-183483" y="0"/>
-                          <a:chExt cx="3867641" cy="2149251"/>
+                          <a:ext cx="3999230" cy="2266950"/>
+                          <a:chOff x="-183483" y="2822"/>
+                          <a:chExt cx="3867641" cy="2196001"/>
                         </a:xfrm>
                       </wpg:grpSpPr>
                       <wps:wsp>
-                        <wps:cNvPr id="82" name="Rectangle 82"/>
+                        <wps:cNvPr id="149" name="Rectangle 14"/>
                         <wps:cNvSpPr/>
                         <wps:spPr>
                           <a:xfrm>
-                            <a:off x="1369583" y="0"/>
-                            <a:ext cx="2314575" cy="2040565"/>
+                            <a:off x="1369583" y="2822"/>
+                            <a:ext cx="2314575" cy="2196001"/>
                           </a:xfrm>
                           <a:prstGeom prst="rect">
                             <a:avLst/>
@@ -20255,7 +20026,7 @@
                       </wps:wsp>
                       <pic:pic xmlns:pic="http://schemas.openxmlformats.org/drawingml/2006/picture">
                         <pic:nvPicPr>
-                          <pic:cNvPr id="83" name="Picture 83"/>
+                          <pic:cNvPr id="150" name="Picture 5"/>
                           <pic:cNvPicPr>
                             <a:picLocks noChangeAspect="1"/>
                           </pic:cNvPicPr>
@@ -20284,7 +20055,7 @@
                         </pic:spPr>
                       </pic:pic>
                       <wpg:grpSp>
-                        <wpg:cNvPr id="84" name="Group 84"/>
+                        <wpg:cNvPr id="151" name="Group 18"/>
                         <wpg:cNvGrpSpPr/>
                         <wpg:grpSpPr>
                           <a:xfrm>
@@ -20296,7 +20067,7 @@
                         </wpg:grpSpPr>
                         <pic:pic xmlns:pic="http://schemas.openxmlformats.org/drawingml/2006/picture">
                           <pic:nvPicPr>
-                            <pic:cNvPr id="93" name="Picture 93"/>
+                            <pic:cNvPr id="152" name="Picture 13"/>
                             <pic:cNvPicPr>
                               <a:picLocks noChangeAspect="1"/>
                             </pic:cNvPicPr>
@@ -20325,7 +20096,7 @@
                         </pic:pic>
                         <pic:pic xmlns:pic="http://schemas.openxmlformats.org/drawingml/2006/picture">
                           <pic:nvPicPr>
-                            <pic:cNvPr id="94" name="Picture 94" descr="Related image"/>
+                            <pic:cNvPr id="153" name="Picture 10" descr="Related image"/>
                             <pic:cNvPicPr>
                               <a:picLocks noChangeAspect="1"/>
                             </pic:cNvPicPr>
@@ -20360,7 +20131,7 @@
                       </wpg:grpSp>
                       <pic:pic xmlns:pic="http://schemas.openxmlformats.org/drawingml/2006/picture">
                         <pic:nvPicPr>
-                          <pic:cNvPr id="95" name="Picture 95" descr="Image result for html js css"/>
+                          <pic:cNvPr id="154" name="Picture 15" descr="Image result for html js css"/>
                           <pic:cNvPicPr>
                             <a:picLocks noChangeAspect="1"/>
                           </pic:cNvPicPr>
@@ -20406,8 +20177,8 @@
           </mc:Choice>
           <mc:Fallback>
             <w:pict>
-              <v:group w14:anchorId="683EDFA5" id="Group 81" o:spid="_x0000_s1069" style="position:absolute;margin-left:8.4pt;margin-top:2.15pt;width:314.9pt;height:174.7pt;z-index:251766784;mso-width-relative:margin;mso-height-relative:margin" coordorigin="-1834" coordsize="38676,21492" o:gfxdata="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